<commit_message>
working on attributes, characteristics, subcomponents.......
</commit_message>
<xml_diff>
--- a/analysis/manuscript/SADs_draft_active.docx
+++ b/analysis/manuscript/SADs_draft_active.docx
@@ -580,12 +580,20 @@
           <w:t>Increasing evidence for statistical constraints operating on the shape of the SAD (</w:t>
         </w:r>
       </w:ins>
+      <w:proofErr w:type="spellStart"/>
       <w:ins w:id="19" w:author="Diaz,Renata M" w:date="2020-07-06T09:51:00Z">
         <w:r>
           <w:rPr>
             <w:rFonts w:asciiTheme="majorHAnsi" w:eastAsia="Times New Roman" w:hAnsiTheme="majorHAnsi" w:cstheme="majorHAnsi"/>
           </w:rPr>
-          <w:t xml:space="preserve">Locey and White, Harte, White et al 2012, </w:t>
+          <w:t>Locey</w:t>
+        </w:r>
+        <w:proofErr w:type="spellEnd"/>
+        <w:r>
+          <w:rPr>
+            <w:rFonts w:asciiTheme="majorHAnsi" w:eastAsia="Times New Roman" w:hAnsiTheme="majorHAnsi" w:cstheme="majorHAnsi"/>
+          </w:rPr>
+          <w:t xml:space="preserve"> and White, Harte, White et al 2012, </w:t>
         </w:r>
       </w:ins>
       <w:ins w:id="20" w:author="Diaz,Renata M" w:date="2020-07-06T09:52:00Z">
@@ -980,7 +988,21 @@
         <w:rPr>
           <w:rFonts w:asciiTheme="majorHAnsi" w:eastAsia="Times New Roman" w:hAnsiTheme="majorHAnsi" w:cstheme="majorHAnsi"/>
         </w:rPr>
-        <w:t xml:space="preserve"> Maximum Entropy Theory of Ecology (METE); Harte et al 2008, Harte 2011) or combinatorics (i.e. ‘the feasible set’; Locey and White 2013)</w:t>
+        <w:t xml:space="preserve"> Maximum Entropy Theory of Ecology (METE); Harte et al 2008, Harte 2011) or combinatorics (i.e. ‘the feasible set’; </w:t>
+      </w:r>
+      <w:proofErr w:type="spellStart"/>
+      <w:r>
+        <w:rPr>
+          <w:rFonts w:asciiTheme="majorHAnsi" w:eastAsia="Times New Roman" w:hAnsiTheme="majorHAnsi" w:cstheme="majorHAnsi"/>
+        </w:rPr>
+        <w:t>Locey</w:t>
+      </w:r>
+      <w:proofErr w:type="spellEnd"/>
+      <w:r>
+        <w:rPr>
+          <w:rFonts w:asciiTheme="majorHAnsi" w:eastAsia="Times New Roman" w:hAnsiTheme="majorHAnsi" w:cstheme="majorHAnsi"/>
+        </w:rPr>
+        <w:t xml:space="preserve"> and White 2013)</w:t>
       </w:r>
       <w:ins w:id="39" w:author="Diaz,Renata M" w:date="2020-07-06T10:05:00Z">
         <w:r>
@@ -1039,7 +1061,21 @@
           <w:rPr>
             <w:rFonts w:asciiTheme="majorHAnsi" w:eastAsia="Times New Roman" w:hAnsiTheme="majorHAnsi" w:cstheme="majorHAnsi"/>
           </w:rPr>
-          <w:t xml:space="preserve"> (Harte et al 2011, White et al 2012, Locey and White 2013), </w:t>
+          <w:t xml:space="preserve"> (Harte et al 2011, White et al 2012, </w:t>
+        </w:r>
+        <w:proofErr w:type="spellStart"/>
+        <w:r>
+          <w:rPr>
+            <w:rFonts w:asciiTheme="majorHAnsi" w:eastAsia="Times New Roman" w:hAnsiTheme="majorHAnsi" w:cstheme="majorHAnsi"/>
+          </w:rPr>
+          <w:t>Locey</w:t>
+        </w:r>
+        <w:proofErr w:type="spellEnd"/>
+        <w:r>
+          <w:rPr>
+            <w:rFonts w:asciiTheme="majorHAnsi" w:eastAsia="Times New Roman" w:hAnsiTheme="majorHAnsi" w:cstheme="majorHAnsi"/>
+          </w:rPr>
+          <w:t xml:space="preserve"> and White 2013), </w:t>
         </w:r>
       </w:ins>
       <w:ins w:id="45" w:author="Diaz,Renata M" w:date="2020-07-06T10:09:00Z">
@@ -1347,14 +1383,7 @@
           <w:rPr>
             <w:rFonts w:asciiTheme="majorHAnsi" w:eastAsia="Times New Roman" w:hAnsiTheme="majorHAnsi" w:cstheme="majorHAnsi"/>
           </w:rPr>
-          <w:t xml:space="preserve"> informative to </w:t>
-        </w:r>
-        <w:r>
-          <w:rPr>
-            <w:rFonts w:asciiTheme="majorHAnsi" w:eastAsia="Times New Roman" w:hAnsiTheme="majorHAnsi" w:cstheme="majorHAnsi"/>
-          </w:rPr>
-          <w:lastRenderedPageBreak/>
-          <w:t xml:space="preserve">evaluate SADs not in terms of their absolute shape, but in terms of their shape </w:t>
+          <w:t xml:space="preserve"> informative to evaluate SADs not in terms of their absolute shape, but in terms of their shape </w:t>
         </w:r>
         <w:r>
           <w:rPr>
@@ -1431,7 +1460,21 @@
         <w:rPr>
           <w:rFonts w:asciiTheme="majorHAnsi" w:eastAsia="Times New Roman" w:hAnsiTheme="majorHAnsi" w:cstheme="majorHAnsi"/>
         </w:rPr>
-        <w:t xml:space="preserve">(Locey and White 2013, </w:t>
+        <w:t>(</w:t>
+      </w:r>
+      <w:proofErr w:type="spellStart"/>
+      <w:r>
+        <w:rPr>
+          <w:rFonts w:asciiTheme="majorHAnsi" w:eastAsia="Times New Roman" w:hAnsiTheme="majorHAnsi" w:cstheme="majorHAnsi"/>
+        </w:rPr>
+        <w:t>Locey</w:t>
+      </w:r>
+      <w:proofErr w:type="spellEnd"/>
+      <w:r>
+        <w:rPr>
+          <w:rFonts w:asciiTheme="majorHAnsi" w:eastAsia="Times New Roman" w:hAnsiTheme="majorHAnsi" w:cstheme="majorHAnsi"/>
+        </w:rPr>
+        <w:t xml:space="preserve"> and White 2013, </w:t>
       </w:r>
       <w:r>
         <w:rPr>
@@ -1608,7 +1651,21 @@
           <w:rPr>
             <w:rFonts w:asciiTheme="majorHAnsi" w:eastAsia="Times New Roman" w:hAnsiTheme="majorHAnsi" w:cstheme="majorHAnsi"/>
           </w:rPr>
-          <w:t xml:space="preserve">(Frank 2009, Locey and White </w:t>
+          <w:t xml:space="preserve">(Frank 2009, </w:t>
+        </w:r>
+        <w:proofErr w:type="spellStart"/>
+        <w:r>
+          <w:rPr>
+            <w:rFonts w:asciiTheme="majorHAnsi" w:eastAsia="Times New Roman" w:hAnsiTheme="majorHAnsi" w:cstheme="majorHAnsi"/>
+          </w:rPr>
+          <w:t>Locey</w:t>
+        </w:r>
+        <w:proofErr w:type="spellEnd"/>
+        <w:r>
+          <w:rPr>
+            <w:rFonts w:asciiTheme="majorHAnsi" w:eastAsia="Times New Roman" w:hAnsiTheme="majorHAnsi" w:cstheme="majorHAnsi"/>
+          </w:rPr>
+          <w:t xml:space="preserve"> and White </w:t>
         </w:r>
         <w:commentRangeStart w:id="75"/>
         <w:r>
@@ -1774,44 +1831,18 @@
           <w:rPr>
             <w:rFonts w:asciiTheme="majorHAnsi" w:eastAsia="Times New Roman" w:hAnsiTheme="majorHAnsi" w:cstheme="majorHAnsi"/>
           </w:rPr>
-          <w:t xml:space="preserve">In particular, our ability to detect </w:t>
-        </w:r>
-        <w:commentRangeStart w:id="91"/>
-        <w:commentRangeStart w:id="92"/>
-        <w:r>
-          <w:rPr>
-            <w:rFonts w:asciiTheme="majorHAnsi" w:eastAsia="Times New Roman" w:hAnsiTheme="majorHAnsi" w:cstheme="majorHAnsi"/>
-          </w:rPr>
-          <w:t>deviations</w:t>
-        </w:r>
-      </w:ins>
-      <w:commentRangeEnd w:id="91"/>
-      <w:ins w:id="93" w:author="Diaz,Renata M" w:date="2020-07-06T12:41:00Z">
-        <w:r>
-          <w:rPr>
-            <w:rStyle w:val="CommentReference"/>
-          </w:rPr>
-          <w:commentReference w:id="91"/>
-        </w:r>
-      </w:ins>
-      <w:commentRangeEnd w:id="92"/>
-      <w:ins w:id="94" w:author="Diaz,Renata M" w:date="2020-07-06T13:01:00Z">
-        <w:r>
-          <w:rPr>
-            <w:rStyle w:val="CommentReference"/>
-          </w:rPr>
-          <w:commentReference w:id="92"/>
-        </w:r>
-      </w:ins>
-      <w:ins w:id="95" w:author="Diaz,Renata M" w:date="2020-07-06T11:16:00Z">
-        <w:r>
-          <w:rPr>
-            <w:rFonts w:asciiTheme="majorHAnsi" w:eastAsia="Times New Roman" w:hAnsiTheme="majorHAnsi" w:cstheme="majorHAnsi"/>
-          </w:rPr>
-          <w:t xml:space="preserve"> may depend strongly on the size of the community (i.e. its values of S and N)</w:t>
-        </w:r>
-      </w:ins>
-      <w:ins w:id="96" w:author="Diaz,Renata M" w:date="2020-07-06T11:08:00Z">
+          <w:t>In particular, our ability to detect deviations may depend strongly on the size of the community (i.e. its values of S and N)</w:t>
+        </w:r>
+      </w:ins>
+      <w:ins w:id="91" w:author="Diaz,Renata M" w:date="2020-07-08T14:25:00Z">
+        <w:r>
+          <w:rPr>
+            <w:rFonts w:asciiTheme="majorHAnsi" w:eastAsia="Times New Roman" w:hAnsiTheme="majorHAnsi" w:cstheme="majorHAnsi"/>
+          </w:rPr>
+          <w:t>. This is because</w:t>
+        </w:r>
+      </w:ins>
+      <w:ins w:id="92" w:author="Diaz,Renata M" w:date="2020-07-06T11:08:00Z">
         <w:r>
           <w:rPr>
             <w:rFonts w:asciiTheme="majorHAnsi" w:eastAsia="Times New Roman" w:hAnsiTheme="majorHAnsi" w:cstheme="majorHAnsi"/>
@@ -1819,15 +1850,262 @@
           <w:t xml:space="preserve"> </w:t>
         </w:r>
       </w:ins>
-      <w:ins w:id="97" w:author="Diaz,Renata M" w:date="2020-07-07T11:44:00Z">
-        <w:r>
-          <w:rPr>
-            <w:rFonts w:asciiTheme="majorHAnsi" w:eastAsia="Times New Roman" w:hAnsiTheme="majorHAnsi" w:cstheme="majorHAnsi"/>
-          </w:rPr>
-          <w:t>The random expectation for the SAD (or the state of any complex system) emerges from the full array of possible states for the system - in the case of an SAD with N individuals and S species, the array of possible divisions of N individuals into S species. At random, any of these possible states is equally likely to occur. If the majority of the possible states for the system are similar in certain attributes</w:t>
-        </w:r>
-      </w:ins>
-      <w:ins w:id="98" w:author="Diaz,Renata M" w:date="2020-07-07T11:49:00Z">
+      <w:ins w:id="93" w:author="Diaz,Renata M" w:date="2020-07-08T14:25:00Z">
+        <w:r>
+          <w:rPr>
+            <w:rFonts w:asciiTheme="majorHAnsi" w:eastAsia="Times New Roman" w:hAnsiTheme="majorHAnsi" w:cstheme="majorHAnsi"/>
+          </w:rPr>
+          <w:t>t</w:t>
+        </w:r>
+      </w:ins>
+      <w:ins w:id="94" w:author="Diaz,Renata M" w:date="2020-07-07T11:44:00Z">
+        <w:r>
+          <w:rPr>
+            <w:rFonts w:asciiTheme="majorHAnsi" w:eastAsia="Times New Roman" w:hAnsiTheme="majorHAnsi" w:cstheme="majorHAnsi"/>
+          </w:rPr>
+          <w:t xml:space="preserve">he random expectation for the </w:t>
+        </w:r>
+      </w:ins>
+      <w:ins w:id="95" w:author="Diaz,Renata M" w:date="2020-07-08T14:31:00Z">
+        <w:r>
+          <w:rPr>
+            <w:rFonts w:asciiTheme="majorHAnsi" w:eastAsia="Times New Roman" w:hAnsiTheme="majorHAnsi" w:cstheme="majorHAnsi"/>
+          </w:rPr>
+          <w:t xml:space="preserve">shape of the </w:t>
+        </w:r>
+      </w:ins>
+      <w:ins w:id="96" w:author="Diaz,Renata M" w:date="2020-07-07T11:44:00Z">
+        <w:r>
+          <w:rPr>
+            <w:rFonts w:asciiTheme="majorHAnsi" w:eastAsia="Times New Roman" w:hAnsiTheme="majorHAnsi" w:cstheme="majorHAnsi"/>
+          </w:rPr>
+          <w:t>SAD</w:t>
+        </w:r>
+      </w:ins>
+      <w:ins w:id="97" w:author="Diaz,Renata M" w:date="2020-07-08T14:35:00Z">
+        <w:r>
+          <w:rPr>
+            <w:rFonts w:asciiTheme="majorHAnsi" w:eastAsia="Times New Roman" w:hAnsiTheme="majorHAnsi" w:cstheme="majorHAnsi"/>
+          </w:rPr>
+          <w:t>, like</w:t>
+        </w:r>
+      </w:ins>
+      <w:ins w:id="98" w:author="Diaz,Renata M" w:date="2020-07-07T11:44:00Z">
+        <w:r>
+          <w:rPr>
+            <w:rFonts w:asciiTheme="majorHAnsi" w:eastAsia="Times New Roman" w:hAnsiTheme="majorHAnsi" w:cstheme="majorHAnsi"/>
+          </w:rPr>
+          <w:t xml:space="preserve"> the </w:t>
+        </w:r>
+      </w:ins>
+      <w:ins w:id="99" w:author="Diaz,Renata M" w:date="2020-07-08T14:34:00Z">
+        <w:r>
+          <w:rPr>
+            <w:rFonts w:asciiTheme="majorHAnsi" w:eastAsia="Times New Roman" w:hAnsiTheme="majorHAnsi" w:cstheme="majorHAnsi"/>
+          </w:rPr>
+          <w:t xml:space="preserve">large-scale </w:t>
+        </w:r>
+        <w:r>
+          <w:rPr>
+            <w:rFonts w:asciiTheme="majorHAnsi" w:eastAsia="Times New Roman" w:hAnsiTheme="majorHAnsi" w:cstheme="majorHAnsi"/>
+          </w:rPr>
+          <w:lastRenderedPageBreak/>
+          <w:t>characteristics</w:t>
+        </w:r>
+      </w:ins>
+      <w:ins w:id="100" w:author="Diaz,Renata M" w:date="2020-07-07T11:44:00Z">
+        <w:r>
+          <w:rPr>
+            <w:rFonts w:asciiTheme="majorHAnsi" w:eastAsia="Times New Roman" w:hAnsiTheme="majorHAnsi" w:cstheme="majorHAnsi"/>
+          </w:rPr>
+          <w:t xml:space="preserve"> of </w:t>
+        </w:r>
+      </w:ins>
+      <w:ins w:id="101" w:author="Diaz,Renata M" w:date="2020-07-08T14:30:00Z">
+        <w:r>
+          <w:rPr>
+            <w:rFonts w:asciiTheme="majorHAnsi" w:eastAsia="Times New Roman" w:hAnsiTheme="majorHAnsi" w:cstheme="majorHAnsi"/>
+          </w:rPr>
+          <w:t>many</w:t>
+        </w:r>
+      </w:ins>
+      <w:ins w:id="102" w:author="Diaz,Renata M" w:date="2020-07-07T11:44:00Z">
+        <w:r>
+          <w:rPr>
+            <w:rFonts w:asciiTheme="majorHAnsi" w:eastAsia="Times New Roman" w:hAnsiTheme="majorHAnsi" w:cstheme="majorHAnsi"/>
+          </w:rPr>
+          <w:t xml:space="preserve"> system</w:t>
+        </w:r>
+      </w:ins>
+      <w:ins w:id="103" w:author="Diaz,Renata M" w:date="2020-07-08T14:30:00Z">
+        <w:r>
+          <w:rPr>
+            <w:rFonts w:asciiTheme="majorHAnsi" w:eastAsia="Times New Roman" w:hAnsiTheme="majorHAnsi" w:cstheme="majorHAnsi"/>
+          </w:rPr>
+          <w:t>s</w:t>
+        </w:r>
+      </w:ins>
+      <w:ins w:id="104" w:author="Diaz,Renata M" w:date="2020-07-08T14:29:00Z">
+        <w:r>
+          <w:rPr>
+            <w:rFonts w:asciiTheme="majorHAnsi" w:eastAsia="Times New Roman" w:hAnsiTheme="majorHAnsi" w:cstheme="majorHAnsi"/>
+          </w:rPr>
+          <w:t xml:space="preserve"> </w:t>
+        </w:r>
+      </w:ins>
+      <w:ins w:id="105" w:author="Diaz,Renata M" w:date="2020-07-08T14:34:00Z">
+        <w:r>
+          <w:rPr>
+            <w:rFonts w:asciiTheme="majorHAnsi" w:eastAsia="Times New Roman" w:hAnsiTheme="majorHAnsi" w:cstheme="majorHAnsi"/>
+          </w:rPr>
+          <w:t>made up of</w:t>
+        </w:r>
+      </w:ins>
+      <w:ins w:id="106" w:author="Diaz,Renata M" w:date="2020-07-08T14:29:00Z">
+        <w:r>
+          <w:rPr>
+            <w:rFonts w:asciiTheme="majorHAnsi" w:eastAsia="Times New Roman" w:hAnsiTheme="majorHAnsi" w:cstheme="majorHAnsi"/>
+          </w:rPr>
+          <w:t xml:space="preserve"> numerous subcomponents subject to constraint</w:t>
+        </w:r>
+      </w:ins>
+      <w:ins w:id="107" w:author="Diaz,Renata M" w:date="2020-07-08T14:39:00Z">
+        <w:r>
+          <w:rPr>
+            <w:rFonts w:asciiTheme="majorHAnsi" w:eastAsia="Times New Roman" w:hAnsiTheme="majorHAnsi" w:cstheme="majorHAnsi"/>
+          </w:rPr>
+          <w:t xml:space="preserve">, </w:t>
+        </w:r>
+      </w:ins>
+      <w:ins w:id="108" w:author="Diaz,Renata M" w:date="2020-07-07T11:44:00Z">
+        <w:r>
+          <w:rPr>
+            <w:rFonts w:asciiTheme="majorHAnsi" w:eastAsia="Times New Roman" w:hAnsiTheme="majorHAnsi" w:cstheme="majorHAnsi"/>
+          </w:rPr>
+          <w:t>emerges</w:t>
+        </w:r>
+      </w:ins>
+      <w:ins w:id="109" w:author="Diaz,Renata M" w:date="2020-07-08T14:28:00Z">
+        <w:r>
+          <w:rPr>
+            <w:rFonts w:asciiTheme="majorHAnsi" w:eastAsia="Times New Roman" w:hAnsiTheme="majorHAnsi" w:cstheme="majorHAnsi"/>
+          </w:rPr>
+          <w:t xml:space="preserve"> from the full array of possible </w:t>
+        </w:r>
+      </w:ins>
+      <w:ins w:id="110" w:author="Diaz,Renata M" w:date="2020-07-08T14:30:00Z">
+        <w:r>
+          <w:rPr>
+            <w:rFonts w:asciiTheme="majorHAnsi" w:eastAsia="Times New Roman" w:hAnsiTheme="majorHAnsi" w:cstheme="majorHAnsi"/>
+          </w:rPr>
+          <w:t>arrangements for the subcomponents</w:t>
+        </w:r>
+      </w:ins>
+      <w:ins w:id="111" w:author="Diaz,Renata M" w:date="2020-07-08T14:28:00Z">
+        <w:r>
+          <w:rPr>
+            <w:rFonts w:asciiTheme="majorHAnsi" w:eastAsia="Times New Roman" w:hAnsiTheme="majorHAnsi" w:cstheme="majorHAnsi"/>
+          </w:rPr>
+          <w:t>, and may be more well-resolved for systems wit</w:t>
+        </w:r>
+      </w:ins>
+      <w:ins w:id="112" w:author="Diaz,Renata M" w:date="2020-07-08T14:29:00Z">
+        <w:r>
+          <w:rPr>
+            <w:rFonts w:asciiTheme="majorHAnsi" w:eastAsia="Times New Roman" w:hAnsiTheme="majorHAnsi" w:cstheme="majorHAnsi"/>
+          </w:rPr>
+          <w:t xml:space="preserve">h more </w:t>
+        </w:r>
+      </w:ins>
+      <w:ins w:id="113" w:author="Diaz,Renata M" w:date="2020-07-08T14:30:00Z">
+        <w:r>
+          <w:rPr>
+            <w:rFonts w:asciiTheme="majorHAnsi" w:eastAsia="Times New Roman" w:hAnsiTheme="majorHAnsi" w:cstheme="majorHAnsi"/>
+          </w:rPr>
+          <w:t xml:space="preserve">subcomponents and therefore more </w:t>
+        </w:r>
+      </w:ins>
+      <w:ins w:id="114" w:author="Diaz,Renata M" w:date="2020-07-08T14:29:00Z">
+        <w:r>
+          <w:rPr>
+            <w:rFonts w:asciiTheme="majorHAnsi" w:eastAsia="Times New Roman" w:hAnsiTheme="majorHAnsi" w:cstheme="majorHAnsi"/>
+          </w:rPr>
+          <w:t xml:space="preserve">possible </w:t>
+        </w:r>
+      </w:ins>
+      <w:ins w:id="115" w:author="Diaz,Renata M" w:date="2020-07-08T14:32:00Z">
+        <w:r>
+          <w:rPr>
+            <w:rFonts w:asciiTheme="majorHAnsi" w:eastAsia="Times New Roman" w:hAnsiTheme="majorHAnsi" w:cstheme="majorHAnsi"/>
+          </w:rPr>
+          <w:t>arrangements</w:t>
+        </w:r>
+      </w:ins>
+      <w:ins w:id="116" w:author="Diaz,Renata M" w:date="2020-07-08T14:29:00Z">
+        <w:r>
+          <w:rPr>
+            <w:rFonts w:asciiTheme="majorHAnsi" w:eastAsia="Times New Roman" w:hAnsiTheme="majorHAnsi" w:cstheme="majorHAnsi"/>
+          </w:rPr>
+          <w:t xml:space="preserve">. </w:t>
+        </w:r>
+      </w:ins>
+      <w:ins w:id="117" w:author="Diaz,Renata M" w:date="2020-07-07T11:44:00Z">
+        <w:r>
+          <w:rPr>
+            <w:rFonts w:asciiTheme="majorHAnsi" w:eastAsia="Times New Roman" w:hAnsiTheme="majorHAnsi" w:cstheme="majorHAnsi"/>
+          </w:rPr>
+          <w:t>If</w:t>
+        </w:r>
+      </w:ins>
+      <w:ins w:id="118" w:author="Diaz,Renata M" w:date="2020-07-08T14:44:00Z">
+        <w:r>
+          <w:rPr>
+            <w:rFonts w:asciiTheme="majorHAnsi" w:eastAsia="Times New Roman" w:hAnsiTheme="majorHAnsi" w:cstheme="majorHAnsi"/>
+          </w:rPr>
+          <w:t xml:space="preserve"> the s</w:t>
+        </w:r>
+      </w:ins>
+      <w:ins w:id="119" w:author="Diaz,Renata M" w:date="2020-07-08T14:45:00Z">
+        <w:r>
+          <w:rPr>
+            <w:rFonts w:asciiTheme="majorHAnsi" w:eastAsia="Times New Roman" w:hAnsiTheme="majorHAnsi" w:cstheme="majorHAnsi"/>
+          </w:rPr>
+          <w:t>ubcomponents of a system fall into an arrangement</w:t>
+        </w:r>
+      </w:ins>
+      <w:ins w:id="120" w:author="Diaz,Renata M" w:date="2020-07-08T14:44:00Z">
+        <w:r>
+          <w:rPr>
+            <w:rFonts w:asciiTheme="majorHAnsi" w:eastAsia="Times New Roman" w:hAnsiTheme="majorHAnsi" w:cstheme="majorHAnsi"/>
+          </w:rPr>
+          <w:t xml:space="preserve"> selected at random from the full array of possible arrangements, and</w:t>
+        </w:r>
+      </w:ins>
+      <w:ins w:id="121" w:author="Diaz,Renata M" w:date="2020-07-07T11:44:00Z">
+        <w:r>
+          <w:rPr>
+            <w:rFonts w:asciiTheme="majorHAnsi" w:eastAsia="Times New Roman" w:hAnsiTheme="majorHAnsi" w:cstheme="majorHAnsi"/>
+          </w:rPr>
+          <w:t xml:space="preserve"> the majority of the possible </w:t>
+        </w:r>
+      </w:ins>
+      <w:ins w:id="122" w:author="Diaz,Renata M" w:date="2020-07-08T14:45:00Z">
+        <w:r>
+          <w:rPr>
+            <w:rFonts w:asciiTheme="majorHAnsi" w:eastAsia="Times New Roman" w:hAnsiTheme="majorHAnsi" w:cstheme="majorHAnsi"/>
+          </w:rPr>
+          <w:t>arrangements s</w:t>
+        </w:r>
+      </w:ins>
+      <w:ins w:id="123" w:author="Diaz,Renata M" w:date="2020-07-08T14:42:00Z">
+        <w:r>
+          <w:rPr>
+            <w:rFonts w:asciiTheme="majorHAnsi" w:eastAsia="Times New Roman" w:hAnsiTheme="majorHAnsi" w:cstheme="majorHAnsi"/>
+          </w:rPr>
+          <w:t>hare similar large-scale characteristics</w:t>
+        </w:r>
+      </w:ins>
+      <w:ins w:id="124" w:author="Diaz,Renata M" w:date="2020-07-08T14:45:00Z">
         <w:r>
           <w:rPr>
             <w:rFonts w:asciiTheme="majorHAnsi" w:eastAsia="Times New Roman" w:hAnsiTheme="majorHAnsi" w:cstheme="majorHAnsi"/>
@@ -1835,7 +2113,23 @@
           <w:t>,</w:t>
         </w:r>
       </w:ins>
-      <w:ins w:id="99" w:author="Diaz,Renata M" w:date="2020-07-07T11:48:00Z">
+      <w:ins w:id="125" w:author="Diaz,Renata M" w:date="2020-07-08T14:46:00Z">
+        <w:r>
+          <w:rPr>
+            <w:rFonts w:asciiTheme="majorHAnsi" w:eastAsia="Times New Roman" w:hAnsiTheme="majorHAnsi" w:cstheme="majorHAnsi"/>
+          </w:rPr>
+          <w:t xml:space="preserve"> the system is likely to fall into an arrangement that also shares these large-scale characteristics</w:t>
+        </w:r>
+      </w:ins>
+      <w:ins w:id="126" w:author="Diaz,Renata M" w:date="2020-07-07T11:44:00Z">
+        <w:r>
+          <w:rPr>
+            <w:rFonts w:asciiTheme="majorHAnsi" w:eastAsia="Times New Roman" w:hAnsiTheme="majorHAnsi" w:cstheme="majorHAnsi"/>
+          </w:rPr>
+          <w:t>.</w:t>
+        </w:r>
+      </w:ins>
+      <w:ins w:id="127" w:author="Diaz,Renata M" w:date="2020-07-08T14:48:00Z">
         <w:r>
           <w:rPr>
             <w:rFonts w:asciiTheme="majorHAnsi" w:eastAsia="Times New Roman" w:hAnsiTheme="majorHAnsi" w:cstheme="majorHAnsi"/>
@@ -1843,71 +2137,339 @@
           <w:t xml:space="preserve"> </w:t>
         </w:r>
       </w:ins>
-      <w:ins w:id="100" w:author="Diaz,Renata M" w:date="2020-07-07T11:44:00Z">
-        <w:r>
-          <w:rPr>
-            <w:rFonts w:asciiTheme="majorHAnsi" w:eastAsia="Times New Roman" w:hAnsiTheme="majorHAnsi" w:cstheme="majorHAnsi"/>
-          </w:rPr>
-          <w:t xml:space="preserve">we expect a random draw from the array of possible states to reflect these common attributes. </w:t>
-        </w:r>
-      </w:ins>
-      <w:ins w:id="101" w:author="Diaz,Renata M" w:date="2020-07-07T11:48:00Z">
-        <w:r>
-          <w:rPr>
-            <w:rFonts w:asciiTheme="majorHAnsi" w:eastAsia="Times New Roman" w:hAnsiTheme="majorHAnsi" w:cstheme="majorHAnsi"/>
-          </w:rPr>
-          <w:t xml:space="preserve">For the SAD, the attributes of interest are metrics that describe the shape of the distribution, such as skewness () or Simpson’s evenness (). </w:t>
-        </w:r>
-      </w:ins>
-      <w:ins w:id="102" w:author="Diaz,Renata M" w:date="2020-07-07T11:44:00Z">
-        <w:r>
-          <w:rPr>
-            <w:rFonts w:asciiTheme="majorHAnsi" w:eastAsia="Times New Roman" w:hAnsiTheme="majorHAnsi" w:cstheme="majorHAnsi"/>
-          </w:rPr>
-          <w:t xml:space="preserve">Often, as the number of components in a system becomes very large, the array of possible states for the system becomes overwhelmingly </w:t>
-        </w:r>
-      </w:ins>
-      <w:ins w:id="103" w:author="Diaz,Renata M" w:date="2020-07-07T11:46:00Z">
-        <w:r>
-          <w:rPr>
-            <w:rFonts w:asciiTheme="majorHAnsi" w:eastAsia="Times New Roman" w:hAnsiTheme="majorHAnsi" w:cstheme="majorHAnsi"/>
-          </w:rPr>
-          <w:t>dominated</w:t>
-        </w:r>
-      </w:ins>
-      <w:ins w:id="104" w:author="Diaz,Renata M" w:date="2020-07-07T11:44:00Z">
-        <w:r>
-          <w:rPr>
-            <w:rFonts w:asciiTheme="majorHAnsi" w:eastAsia="Times New Roman" w:hAnsiTheme="majorHAnsi" w:cstheme="majorHAnsi"/>
-          </w:rPr>
-          <w:t xml:space="preserve"> by states that are very similar to each other</w:t>
-        </w:r>
-      </w:ins>
-      <w:ins w:id="105" w:author="Diaz,Renata M" w:date="2020-07-07T11:58:00Z">
-        <w:r>
-          <w:rPr>
-            <w:rFonts w:asciiTheme="majorHAnsi" w:eastAsia="Times New Roman" w:hAnsiTheme="majorHAnsi" w:cstheme="majorHAnsi"/>
-          </w:rPr>
-          <w:t>, constituting a</w:t>
-        </w:r>
-      </w:ins>
-      <w:ins w:id="106" w:author="Diaz,Renata M" w:date="2020-07-07T11:59:00Z">
-        <w:r>
-          <w:rPr>
-            <w:rFonts w:asciiTheme="majorHAnsi" w:eastAsia="Times New Roman" w:hAnsiTheme="majorHAnsi" w:cstheme="majorHAnsi"/>
-          </w:rPr>
-          <w:t>n</w:t>
-        </w:r>
-      </w:ins>
-      <w:ins w:id="107" w:author="Diaz,Renata M" w:date="2020-07-07T11:58:00Z">
-        <w:r>
-          <w:rPr>
-            <w:rFonts w:asciiTheme="majorHAnsi" w:eastAsia="Times New Roman" w:hAnsiTheme="majorHAnsi" w:cstheme="majorHAnsi"/>
-          </w:rPr>
-          <w:t xml:space="preserve"> extremely narrow statistical constraint</w:t>
-        </w:r>
-      </w:ins>
-      <w:ins w:id="108" w:author="Diaz,Renata M" w:date="2020-07-07T11:44:00Z">
+      <w:ins w:id="128" w:author="Diaz,Renata M" w:date="2020-07-08T14:57:00Z">
+        <w:r>
+          <w:rPr>
+            <w:rFonts w:asciiTheme="majorHAnsi" w:eastAsia="Times New Roman" w:hAnsiTheme="majorHAnsi" w:cstheme="majorHAnsi"/>
+          </w:rPr>
+          <w:t>I</w:t>
+        </w:r>
+        <w:r>
+          <w:rPr>
+            <w:rFonts w:asciiTheme="majorHAnsi" w:eastAsia="Times New Roman" w:hAnsiTheme="majorHAnsi" w:cstheme="majorHAnsi"/>
+          </w:rPr>
+          <w:t xml:space="preserve">n the case of </w:t>
+        </w:r>
+        <w:r>
+          <w:rPr>
+            <w:rFonts w:asciiTheme="majorHAnsi" w:eastAsia="Times New Roman" w:hAnsiTheme="majorHAnsi" w:cstheme="majorHAnsi"/>
+          </w:rPr>
+          <w:t xml:space="preserve">an </w:t>
+        </w:r>
+        <w:r>
+          <w:rPr>
+            <w:rFonts w:asciiTheme="majorHAnsi" w:eastAsia="Times New Roman" w:hAnsiTheme="majorHAnsi" w:cstheme="majorHAnsi"/>
+          </w:rPr>
+          <w:t>SAD with N individuals and S species, the</w:t>
+        </w:r>
+        <w:r>
+          <w:rPr>
+            <w:rFonts w:asciiTheme="majorHAnsi" w:eastAsia="Times New Roman" w:hAnsiTheme="majorHAnsi" w:cstheme="majorHAnsi"/>
+          </w:rPr>
+          <w:t xml:space="preserve"> arrangements are the</w:t>
+        </w:r>
+        <w:r>
+          <w:rPr>
+            <w:rFonts w:asciiTheme="majorHAnsi" w:eastAsia="Times New Roman" w:hAnsiTheme="majorHAnsi" w:cstheme="majorHAnsi"/>
+          </w:rPr>
+          <w:t xml:space="preserve"> possible divisions of N individuals into S species</w:t>
+        </w:r>
+        <w:r>
+          <w:rPr>
+            <w:rFonts w:asciiTheme="majorHAnsi" w:eastAsia="Times New Roman" w:hAnsiTheme="majorHAnsi" w:cstheme="majorHAnsi"/>
+          </w:rPr>
+          <w:t xml:space="preserve">, and the large-scale characteristic of interest is the shape of the resulting SAD (as captured by metrics such as skewness and evenness). </w:t>
+        </w:r>
+      </w:ins>
+      <w:ins w:id="129" w:author="Diaz,Renata M" w:date="2020-07-08T14:50:00Z">
+        <w:r>
+          <w:rPr>
+            <w:rFonts w:asciiTheme="majorHAnsi" w:eastAsia="Times New Roman" w:hAnsiTheme="majorHAnsi" w:cstheme="majorHAnsi"/>
+          </w:rPr>
+          <w:t xml:space="preserve">Often, as the number of </w:t>
+        </w:r>
+        <w:r>
+          <w:rPr>
+            <w:rFonts w:asciiTheme="majorHAnsi" w:eastAsia="Times New Roman" w:hAnsiTheme="majorHAnsi" w:cstheme="majorHAnsi"/>
+          </w:rPr>
+          <w:t>sub</w:t>
+        </w:r>
+        <w:r>
+          <w:rPr>
+            <w:rFonts w:asciiTheme="majorHAnsi" w:eastAsia="Times New Roman" w:hAnsiTheme="majorHAnsi" w:cstheme="majorHAnsi"/>
+          </w:rPr>
+          <w:t xml:space="preserve">components in a system becomes very large, the array of possible </w:t>
+        </w:r>
+      </w:ins>
+      <w:ins w:id="130" w:author="Diaz,Renata M" w:date="2020-07-08T14:53:00Z">
+        <w:r>
+          <w:rPr>
+            <w:rFonts w:asciiTheme="majorHAnsi" w:eastAsia="Times New Roman" w:hAnsiTheme="majorHAnsi" w:cstheme="majorHAnsi"/>
+          </w:rPr>
+          <w:t>arrangements</w:t>
+        </w:r>
+      </w:ins>
+      <w:ins w:id="131" w:author="Diaz,Renata M" w:date="2020-07-08T14:50:00Z">
+        <w:r>
+          <w:rPr>
+            <w:rFonts w:asciiTheme="majorHAnsi" w:eastAsia="Times New Roman" w:hAnsiTheme="majorHAnsi" w:cstheme="majorHAnsi"/>
+          </w:rPr>
+          <w:t xml:space="preserve"> becomes overwhelmingly dominated by </w:t>
+        </w:r>
+      </w:ins>
+      <w:ins w:id="132" w:author="Diaz,Renata M" w:date="2020-07-08T14:53:00Z">
+        <w:r>
+          <w:rPr>
+            <w:rFonts w:asciiTheme="majorHAnsi" w:eastAsia="Times New Roman" w:hAnsiTheme="majorHAnsi" w:cstheme="majorHAnsi"/>
+          </w:rPr>
+          <w:t>arrangements</w:t>
+        </w:r>
+        <w:r>
+          <w:rPr>
+            <w:rFonts w:asciiTheme="majorHAnsi" w:eastAsia="Times New Roman" w:hAnsiTheme="majorHAnsi" w:cstheme="majorHAnsi"/>
+          </w:rPr>
+          <w:t xml:space="preserve"> </w:t>
+        </w:r>
+      </w:ins>
+      <w:ins w:id="133" w:author="Diaz,Renata M" w:date="2020-07-08T14:50:00Z">
+        <w:r>
+          <w:rPr>
+            <w:rFonts w:asciiTheme="majorHAnsi" w:eastAsia="Times New Roman" w:hAnsiTheme="majorHAnsi" w:cstheme="majorHAnsi"/>
+          </w:rPr>
+          <w:t>that are very similar to each other</w:t>
+        </w:r>
+      </w:ins>
+      <w:ins w:id="134" w:author="Diaz,Renata M" w:date="2020-07-08T14:53:00Z">
+        <w:r>
+          <w:rPr>
+            <w:rFonts w:asciiTheme="majorHAnsi" w:eastAsia="Times New Roman" w:hAnsiTheme="majorHAnsi" w:cstheme="majorHAnsi"/>
+          </w:rPr>
+          <w:t xml:space="preserve"> in their large-scale characteristics</w:t>
+        </w:r>
+      </w:ins>
+      <w:ins w:id="135" w:author="Diaz,Renata M" w:date="2020-07-08T14:54:00Z">
+        <w:r>
+          <w:rPr>
+            <w:rFonts w:asciiTheme="majorHAnsi" w:eastAsia="Times New Roman" w:hAnsiTheme="majorHAnsi" w:cstheme="majorHAnsi"/>
+          </w:rPr>
+          <w:t xml:space="preserve">. </w:t>
+        </w:r>
+      </w:ins>
+      <w:ins w:id="136" w:author="Diaz,Renata M" w:date="2020-07-08T14:52:00Z">
+        <w:r>
+          <w:rPr>
+            <w:rFonts w:asciiTheme="majorHAnsi" w:eastAsia="Times New Roman" w:hAnsiTheme="majorHAnsi" w:cstheme="majorHAnsi"/>
+          </w:rPr>
+          <w:t>In such cases, we</w:t>
+        </w:r>
+      </w:ins>
+      <w:ins w:id="137" w:author="Diaz,Renata M" w:date="2020-07-08T14:51:00Z">
+        <w:r>
+          <w:rPr>
+            <w:rFonts w:asciiTheme="majorHAnsi" w:eastAsia="Times New Roman" w:hAnsiTheme="majorHAnsi" w:cstheme="majorHAnsi"/>
+          </w:rPr>
+          <w:t xml:space="preserve"> can be confident that an observation </w:t>
+        </w:r>
+        <w:r>
+          <w:rPr>
+            <w:rFonts w:asciiTheme="majorHAnsi" w:eastAsia="Times New Roman" w:hAnsiTheme="majorHAnsi" w:cstheme="majorHAnsi"/>
+          </w:rPr>
+          <w:t xml:space="preserve">whose </w:t>
+        </w:r>
+      </w:ins>
+      <w:ins w:id="138" w:author="Diaz,Renata M" w:date="2020-07-08T14:52:00Z">
+        <w:r>
+          <w:rPr>
+            <w:rFonts w:asciiTheme="majorHAnsi" w:eastAsia="Times New Roman" w:hAnsiTheme="majorHAnsi" w:cstheme="majorHAnsi"/>
+          </w:rPr>
+          <w:t>large-scale characteristics</w:t>
+        </w:r>
+      </w:ins>
+      <w:ins w:id="139" w:author="Diaz,Renata M" w:date="2020-07-08T14:51:00Z">
+        <w:r>
+          <w:rPr>
+            <w:rFonts w:asciiTheme="majorHAnsi" w:eastAsia="Times New Roman" w:hAnsiTheme="majorHAnsi" w:cstheme="majorHAnsi"/>
+          </w:rPr>
+          <w:t xml:space="preserve"> deviate even slightly from </w:t>
+        </w:r>
+      </w:ins>
+      <w:ins w:id="140" w:author="Diaz,Renata M" w:date="2020-07-08T14:52:00Z">
+        <w:r>
+          <w:rPr>
+            <w:rFonts w:asciiTheme="majorHAnsi" w:eastAsia="Times New Roman" w:hAnsiTheme="majorHAnsi" w:cstheme="majorHAnsi"/>
+          </w:rPr>
+          <w:t>those shared</w:t>
+        </w:r>
+      </w:ins>
+      <w:ins w:id="141" w:author="Diaz,Renata M" w:date="2020-07-08T14:51:00Z">
+        <w:r>
+          <w:rPr>
+            <w:rFonts w:asciiTheme="majorHAnsi" w:eastAsia="Times New Roman" w:hAnsiTheme="majorHAnsi" w:cstheme="majorHAnsi"/>
+          </w:rPr>
+          <w:t xml:space="preserve"> by</w:t>
+        </w:r>
+      </w:ins>
+      <w:ins w:id="142" w:author="Diaz,Renata M" w:date="2020-07-08T14:52:00Z">
+        <w:r>
+          <w:rPr>
+            <w:rFonts w:asciiTheme="majorHAnsi" w:eastAsia="Times New Roman" w:hAnsiTheme="majorHAnsi" w:cstheme="majorHAnsi"/>
+          </w:rPr>
+          <w:t xml:space="preserve"> the</w:t>
+        </w:r>
+      </w:ins>
+      <w:ins w:id="143" w:author="Diaz,Renata M" w:date="2020-07-08T14:51:00Z">
+        <w:r>
+          <w:rPr>
+            <w:rFonts w:asciiTheme="majorHAnsi" w:eastAsia="Times New Roman" w:hAnsiTheme="majorHAnsi" w:cstheme="majorHAnsi"/>
+          </w:rPr>
+          <w:t xml:space="preserve"> overwhelming majority of possible </w:t>
+        </w:r>
+      </w:ins>
+      <w:ins w:id="144" w:author="Diaz,Renata M" w:date="2020-07-08T14:52:00Z">
+        <w:r>
+          <w:rPr>
+            <w:rFonts w:asciiTheme="majorHAnsi" w:eastAsia="Times New Roman" w:hAnsiTheme="majorHAnsi" w:cstheme="majorHAnsi"/>
+          </w:rPr>
+          <w:t>arrangements</w:t>
+        </w:r>
+      </w:ins>
+      <w:ins w:id="145" w:author="Diaz,Renata M" w:date="2020-07-08T14:51:00Z">
+        <w:r>
+          <w:rPr>
+            <w:rFonts w:asciiTheme="majorHAnsi" w:eastAsia="Times New Roman" w:hAnsiTheme="majorHAnsi" w:cstheme="majorHAnsi"/>
+          </w:rPr>
+          <w:t xml:space="preserve"> i</w:t>
+        </w:r>
+        <w:r>
+          <w:rPr>
+            <w:rFonts w:asciiTheme="majorHAnsi" w:eastAsia="Times New Roman" w:hAnsiTheme="majorHAnsi" w:cstheme="majorHAnsi"/>
+          </w:rPr>
+          <w:t>s highly unlikely to have occurred at random</w:t>
+        </w:r>
+      </w:ins>
+      <w:ins w:id="146" w:author="Diaz,Renata M" w:date="2020-07-08T14:55:00Z">
+        <w:r>
+          <w:rPr>
+            <w:rFonts w:asciiTheme="majorHAnsi" w:eastAsia="Times New Roman" w:hAnsiTheme="majorHAnsi" w:cstheme="majorHAnsi"/>
+          </w:rPr>
+          <w:t>; the system is subject to a narrow, well-resolved statistical constraint</w:t>
+        </w:r>
+      </w:ins>
+      <w:ins w:id="147" w:author="Diaz,Renata M" w:date="2020-07-08T14:51:00Z">
+        <w:r>
+          <w:rPr>
+            <w:rFonts w:asciiTheme="majorHAnsi" w:eastAsia="Times New Roman" w:hAnsiTheme="majorHAnsi" w:cstheme="majorHAnsi"/>
+          </w:rPr>
+          <w:t xml:space="preserve">. </w:t>
+        </w:r>
+      </w:ins>
+      <w:ins w:id="148" w:author="Diaz,Renata M" w:date="2020-07-08T14:59:00Z">
+        <w:r>
+          <w:rPr>
+            <w:rFonts w:asciiTheme="majorHAnsi" w:eastAsia="Times New Roman" w:hAnsiTheme="majorHAnsi" w:cstheme="majorHAnsi"/>
+          </w:rPr>
+          <w:t>For the SAD, this</w:t>
+        </w:r>
+      </w:ins>
+      <w:ins w:id="149" w:author="Diaz,Renata M" w:date="2020-07-08T14:57:00Z">
+        <w:r>
+          <w:rPr>
+            <w:rFonts w:asciiTheme="majorHAnsi" w:eastAsia="Times New Roman" w:hAnsiTheme="majorHAnsi" w:cstheme="majorHAnsi"/>
+          </w:rPr>
+          <w:t xml:space="preserve"> would manifest as </w:t>
+        </w:r>
+      </w:ins>
+      <w:ins w:id="150" w:author="Diaz,Renata M" w:date="2020-07-08T14:59:00Z">
+        <w:r>
+          <w:rPr>
+            <w:rFonts w:asciiTheme="majorHAnsi" w:eastAsia="Times New Roman" w:hAnsiTheme="majorHAnsi" w:cstheme="majorHAnsi"/>
+          </w:rPr>
+          <w:t xml:space="preserve">an </w:t>
+        </w:r>
+      </w:ins>
+      <w:ins w:id="151" w:author="Diaz,Renata M" w:date="2020-07-08T14:57:00Z">
+        <w:r>
+          <w:rPr>
+            <w:rFonts w:asciiTheme="majorHAnsi" w:eastAsia="Times New Roman" w:hAnsiTheme="majorHAnsi" w:cstheme="majorHAnsi"/>
+          </w:rPr>
+          <w:t>extremely narrow and steeply-peaked distribution of values for metrics that describe shape.</w:t>
+        </w:r>
+        <w:r>
+          <w:rPr>
+            <w:rFonts w:asciiTheme="majorHAnsi" w:eastAsia="Times New Roman" w:hAnsiTheme="majorHAnsi" w:cstheme="majorHAnsi"/>
+          </w:rPr>
+          <w:t xml:space="preserve"> </w:t>
+        </w:r>
+      </w:ins>
+      <w:ins w:id="152" w:author="Diaz,Renata M" w:date="2020-07-08T14:51:00Z">
+        <w:r>
+          <w:rPr>
+            <w:rFonts w:asciiTheme="majorHAnsi" w:eastAsia="Times New Roman" w:hAnsiTheme="majorHAnsi" w:cstheme="majorHAnsi"/>
+          </w:rPr>
+          <w:t>In statistical physics</w:t>
+        </w:r>
+      </w:ins>
+      <w:ins w:id="153" w:author="Diaz,Renata M" w:date="2020-07-08T14:56:00Z">
+        <w:r>
+          <w:rPr>
+            <w:rFonts w:asciiTheme="majorHAnsi" w:eastAsia="Times New Roman" w:hAnsiTheme="majorHAnsi" w:cstheme="majorHAnsi"/>
+          </w:rPr>
+          <w:t>, information theory,</w:t>
+        </w:r>
+      </w:ins>
+      <w:ins w:id="154" w:author="Diaz,Renata M" w:date="2020-07-08T14:51:00Z">
+        <w:r>
+          <w:rPr>
+            <w:rFonts w:asciiTheme="majorHAnsi" w:eastAsia="Times New Roman" w:hAnsiTheme="majorHAnsi" w:cstheme="majorHAnsi"/>
+          </w:rPr>
+          <w:t xml:space="preserve"> and related fields, where systems often have enormous numbers of </w:t>
+        </w:r>
+      </w:ins>
+      <w:ins w:id="155" w:author="Diaz,Renata M" w:date="2020-07-08T14:58:00Z">
+        <w:r>
+          <w:rPr>
+            <w:rFonts w:asciiTheme="majorHAnsi" w:eastAsia="Times New Roman" w:hAnsiTheme="majorHAnsi" w:cstheme="majorHAnsi"/>
+          </w:rPr>
+          <w:t>sub</w:t>
+        </w:r>
+      </w:ins>
+      <w:ins w:id="156" w:author="Diaz,Renata M" w:date="2020-07-08T14:51:00Z">
+        <w:r>
+          <w:rPr>
+            <w:rFonts w:asciiTheme="majorHAnsi" w:eastAsia="Times New Roman" w:hAnsiTheme="majorHAnsi" w:cstheme="majorHAnsi"/>
+          </w:rPr>
+          <w:t xml:space="preserve">components, </w:t>
+        </w:r>
+      </w:ins>
+      <w:ins w:id="157" w:author="Diaz,Renata M" w:date="2020-07-08T14:57:00Z">
+        <w:r>
+          <w:rPr>
+            <w:rFonts w:asciiTheme="majorHAnsi" w:eastAsia="Times New Roman" w:hAnsiTheme="majorHAnsi" w:cstheme="majorHAnsi"/>
+          </w:rPr>
+          <w:t>th</w:t>
+        </w:r>
+      </w:ins>
+      <w:ins w:id="158" w:author="Diaz,Renata M" w:date="2020-07-08T14:58:00Z">
+        <w:r>
+          <w:rPr>
+            <w:rFonts w:asciiTheme="majorHAnsi" w:eastAsia="Times New Roman" w:hAnsiTheme="majorHAnsi" w:cstheme="majorHAnsi"/>
+          </w:rPr>
+          <w:t>is phenomenon is so robust that it forms the basis for the</w:t>
+        </w:r>
+      </w:ins>
+      <w:ins w:id="159" w:author="Diaz,Renata M" w:date="2020-07-08T14:51:00Z">
+        <w:r>
+          <w:rPr>
+            <w:rFonts w:asciiTheme="majorHAnsi" w:eastAsia="Times New Roman" w:hAnsiTheme="majorHAnsi" w:cstheme="majorHAnsi"/>
+          </w:rPr>
+          <w:t xml:space="preserve"> principle of Maximum Entropy and is a powerful tool for inference</w:t>
+        </w:r>
+        <w:r>
+          <w:rPr>
+            <w:rFonts w:asciiTheme="majorHAnsi" w:eastAsia="Times New Roman" w:hAnsiTheme="majorHAnsi" w:cstheme="majorHAnsi"/>
+          </w:rPr>
+          <w:t xml:space="preserve"> (Jaynes)</w:t>
+        </w:r>
         <w:r>
           <w:rPr>
             <w:rFonts w:asciiTheme="majorHAnsi" w:eastAsia="Times New Roman" w:hAnsiTheme="majorHAnsi" w:cstheme="majorHAnsi"/>
@@ -1915,23 +2477,7 @@
           <w:t>.</w:t>
         </w:r>
       </w:ins>
-      <w:ins w:id="109" w:author="Diaz,Renata M" w:date="2020-07-07T11:49:00Z">
-        <w:r>
-          <w:rPr>
-            <w:rFonts w:asciiTheme="majorHAnsi" w:eastAsia="Times New Roman" w:hAnsiTheme="majorHAnsi" w:cstheme="majorHAnsi"/>
-          </w:rPr>
-          <w:t xml:space="preserve"> This </w:t>
-        </w:r>
-      </w:ins>
-      <w:ins w:id="110" w:author="Diaz,Renata M" w:date="2020-07-07T11:58:00Z">
-        <w:r>
-          <w:rPr>
-            <w:rFonts w:asciiTheme="majorHAnsi" w:eastAsia="Times New Roman" w:hAnsiTheme="majorHAnsi" w:cstheme="majorHAnsi"/>
-          </w:rPr>
-          <w:t>manifests</w:t>
-        </w:r>
-      </w:ins>
-      <w:ins w:id="111" w:author="Diaz,Renata M" w:date="2020-07-07T11:49:00Z">
+      <w:ins w:id="160" w:author="Diaz,Renata M" w:date="2020-07-08T14:56:00Z">
         <w:r>
           <w:rPr>
             <w:rFonts w:asciiTheme="majorHAnsi" w:eastAsia="Times New Roman" w:hAnsiTheme="majorHAnsi" w:cstheme="majorHAnsi"/>
@@ -1939,107 +2485,19 @@
           <w:t xml:space="preserve"> </w:t>
         </w:r>
       </w:ins>
-      <w:ins w:id="112" w:author="Diaz,Renata M" w:date="2020-07-07T11:58:00Z">
-        <w:r>
-          <w:rPr>
-            <w:rFonts w:asciiTheme="majorHAnsi" w:eastAsia="Times New Roman" w:hAnsiTheme="majorHAnsi" w:cstheme="majorHAnsi"/>
-          </w:rPr>
-          <w:t>as an</w:t>
-        </w:r>
-      </w:ins>
-      <w:ins w:id="113" w:author="Diaz,Renata M" w:date="2020-07-07T11:49:00Z">
-        <w:r>
-          <w:rPr>
-            <w:rFonts w:asciiTheme="majorHAnsi" w:eastAsia="Times New Roman" w:hAnsiTheme="majorHAnsi" w:cstheme="majorHAnsi"/>
-          </w:rPr>
-          <w:t xml:space="preserve"> extremely narrow and steeply-peaked distribution of values for our metrics of shape for the SAD. </w:t>
-        </w:r>
-      </w:ins>
-      <w:ins w:id="114" w:author="Diaz,Renata M" w:date="2020-07-07T11:44:00Z">
-        <w:r>
-          <w:rPr>
-            <w:rFonts w:asciiTheme="majorHAnsi" w:eastAsia="Times New Roman" w:hAnsiTheme="majorHAnsi" w:cstheme="majorHAnsi"/>
-          </w:rPr>
-          <w:t xml:space="preserve">For such systems, we can be confident that an observation that deviates even slightly from the attributes shared by overwhelming majority of possible states </w:t>
-        </w:r>
-      </w:ins>
-      <w:ins w:id="115" w:author="Diaz,Renata M" w:date="2020-07-07T11:50:00Z">
-        <w:r>
-          <w:rPr>
-            <w:rFonts w:asciiTheme="majorHAnsi" w:eastAsia="Times New Roman" w:hAnsiTheme="majorHAnsi" w:cstheme="majorHAnsi"/>
-          </w:rPr>
-          <w:t xml:space="preserve">– i.e. an SAD </w:t>
-        </w:r>
-      </w:ins>
-      <w:ins w:id="116" w:author="Diaz,Renata M" w:date="2020-07-07T11:51:00Z">
-        <w:r>
-          <w:rPr>
-            <w:rFonts w:asciiTheme="majorHAnsi" w:eastAsia="Times New Roman" w:hAnsiTheme="majorHAnsi" w:cstheme="majorHAnsi"/>
-          </w:rPr>
-          <w:t xml:space="preserve">whose values for the shape metrics fall outside the distributions of values </w:t>
-        </w:r>
-      </w:ins>
-      <w:ins w:id="117" w:author="Diaz,Renata M" w:date="2020-07-07T11:52:00Z">
-        <w:r>
-          <w:rPr>
-            <w:rFonts w:asciiTheme="majorHAnsi" w:eastAsia="Times New Roman" w:hAnsiTheme="majorHAnsi" w:cstheme="majorHAnsi"/>
-          </w:rPr>
-          <w:t xml:space="preserve">obtained </w:t>
-        </w:r>
-      </w:ins>
-      <w:ins w:id="118" w:author="Diaz,Renata M" w:date="2020-07-07T11:51:00Z">
-        <w:r>
-          <w:rPr>
-            <w:rFonts w:asciiTheme="majorHAnsi" w:eastAsia="Times New Roman" w:hAnsiTheme="majorHAnsi" w:cstheme="majorHAnsi"/>
-          </w:rPr>
-          <w:t>from the array of possible states – i</w:t>
-        </w:r>
-      </w:ins>
-      <w:ins w:id="119" w:author="Diaz,Renata M" w:date="2020-07-07T11:44:00Z">
-        <w:r>
-          <w:rPr>
-            <w:rFonts w:asciiTheme="majorHAnsi" w:eastAsia="Times New Roman" w:hAnsiTheme="majorHAnsi" w:cstheme="majorHAnsi"/>
-          </w:rPr>
-          <w:t>s highly unlikely to have occurred at random. In statistical physics and related fields, where systems often have enormous numbers of components, t</w:t>
-        </w:r>
-      </w:ins>
-      <w:ins w:id="120" w:author="Diaz,Renata M" w:date="2020-07-07T11:52:00Z">
-        <w:r>
-          <w:rPr>
-            <w:rFonts w:asciiTheme="majorHAnsi" w:eastAsia="Times New Roman" w:hAnsiTheme="majorHAnsi" w:cstheme="majorHAnsi"/>
-          </w:rPr>
-          <w:t>he extreme self-similarity of the vast majority of possible states for a system</w:t>
-        </w:r>
-      </w:ins>
-      <w:ins w:id="121" w:author="Diaz,Renata M" w:date="2020-07-07T11:44:00Z">
-        <w:r>
-          <w:rPr>
-            <w:rFonts w:asciiTheme="majorHAnsi" w:eastAsia="Times New Roman" w:hAnsiTheme="majorHAnsi" w:cstheme="majorHAnsi"/>
-          </w:rPr>
-          <w:t xml:space="preserve"> underlies the principle of Maximum Entropy and is a powerful tool for inference</w:t>
-        </w:r>
-      </w:ins>
-      <w:ins w:id="122" w:author="Diaz,Renata M" w:date="2020-07-07T11:45:00Z">
-        <w:r>
-          <w:rPr>
-            <w:rFonts w:asciiTheme="majorHAnsi" w:eastAsia="Times New Roman" w:hAnsiTheme="majorHAnsi" w:cstheme="majorHAnsi"/>
-          </w:rPr>
-          <w:t xml:space="preserve"> (Jaynes)</w:t>
-        </w:r>
-      </w:ins>
-      <w:ins w:id="123" w:author="Diaz,Renata M" w:date="2020-07-07T11:44:00Z">
-        <w:r>
-          <w:rPr>
-            <w:rFonts w:asciiTheme="majorHAnsi" w:eastAsia="Times New Roman" w:hAnsiTheme="majorHAnsi" w:cstheme="majorHAnsi"/>
-          </w:rPr>
-          <w:t xml:space="preserve">. However, </w:t>
+      <w:ins w:id="161" w:author="Diaz,Renata M" w:date="2020-07-07T11:44:00Z">
+        <w:r>
+          <w:rPr>
+            <w:rFonts w:asciiTheme="majorHAnsi" w:eastAsia="Times New Roman" w:hAnsiTheme="majorHAnsi" w:cstheme="majorHAnsi"/>
+          </w:rPr>
+          <w:t xml:space="preserve">However, </w:t>
         </w:r>
         <w:r>
           <w:rPr>
             <w:rFonts w:asciiTheme="majorHAnsi" w:eastAsia="Times New Roman" w:hAnsiTheme="majorHAnsi" w:cstheme="majorHAnsi"/>
             <w:i/>
             <w:iCs/>
-            <w:rPrChange w:id="124" w:author="Diaz,Renata M" w:date="2020-07-07T11:47:00Z">
+            <w:rPrChange w:id="162" w:author="Diaz,Renata M" w:date="2020-07-07T11:47:00Z">
               <w:rPr>
                 <w:rFonts w:asciiTheme="majorHAnsi" w:eastAsia="Times New Roman" w:hAnsiTheme="majorHAnsi" w:cstheme="majorHAnsi"/>
               </w:rPr>
@@ -2051,50 +2509,144 @@
           <w:rPr>
             <w:rFonts w:asciiTheme="majorHAnsi" w:eastAsia="Times New Roman" w:hAnsiTheme="majorHAnsi" w:cstheme="majorHAnsi"/>
           </w:rPr>
-          <w:t xml:space="preserve"> communities do not always involve such large numbers of components. If the number of components in a system is relatively small, the array of possible states for the system may not be as tightly clustered around a particular set of highly-likely attributes.</w:t>
-        </w:r>
-      </w:ins>
-      <w:ins w:id="125" w:author="Diaz,Renata M" w:date="2020-07-07T11:52:00Z">
-        <w:r>
-          <w:rPr>
-            <w:rFonts w:asciiTheme="majorHAnsi" w:eastAsia="Times New Roman" w:hAnsiTheme="majorHAnsi" w:cstheme="majorHAnsi"/>
-          </w:rPr>
-          <w:t xml:space="preserve"> For the SAD, this translates into relatively broad di</w:t>
-        </w:r>
-      </w:ins>
-      <w:ins w:id="126" w:author="Diaz,Renata M" w:date="2020-07-07T11:53:00Z">
-        <w:r>
-          <w:rPr>
-            <w:rFonts w:asciiTheme="majorHAnsi" w:eastAsia="Times New Roman" w:hAnsiTheme="majorHAnsi" w:cstheme="majorHAnsi"/>
-          </w:rPr>
-          <w:t>stributions of values for the shape metrics.</w:t>
-        </w:r>
-      </w:ins>
-      <w:ins w:id="127" w:author="Diaz,Renata M" w:date="2020-07-07T11:44:00Z">
-        <w:r>
-          <w:rPr>
-            <w:rFonts w:asciiTheme="majorHAnsi" w:eastAsia="Times New Roman" w:hAnsiTheme="majorHAnsi" w:cstheme="majorHAnsi"/>
-          </w:rPr>
-          <w:t xml:space="preserve"> When this occurs, the range of attributes that could reason</w:t>
-        </w:r>
-      </w:ins>
-      <w:ins w:id="128" w:author="Diaz,Renata M" w:date="2020-07-07T11:45:00Z">
-        <w:r>
-          <w:rPr>
-            <w:rFonts w:asciiTheme="majorHAnsi" w:eastAsia="Times New Roman" w:hAnsiTheme="majorHAnsi" w:cstheme="majorHAnsi"/>
-          </w:rPr>
-          <w:t>a</w:t>
-        </w:r>
-      </w:ins>
-      <w:ins w:id="129" w:author="Diaz,Renata M" w:date="2020-07-07T11:44:00Z">
-        <w:r>
-          <w:rPr>
-            <w:rFonts w:asciiTheme="majorHAnsi" w:eastAsia="Times New Roman" w:hAnsiTheme="majorHAnsi" w:cstheme="majorHAnsi"/>
-          </w:rPr>
-          <w:t xml:space="preserve">bly occur at random is more variable, and we have less confidence that an observation that differs from </w:t>
-        </w:r>
-      </w:ins>
-      <w:ins w:id="130" w:author="Diaz,Renata M" w:date="2020-07-07T11:47:00Z">
+          <w:t xml:space="preserve"> </w:t>
+        </w:r>
+      </w:ins>
+      <w:ins w:id="163" w:author="Diaz,Renata M" w:date="2020-07-08T15:00:00Z">
+        <w:r>
+          <w:rPr>
+            <w:rFonts w:asciiTheme="majorHAnsi" w:eastAsia="Times New Roman" w:hAnsiTheme="majorHAnsi" w:cstheme="majorHAnsi"/>
+          </w:rPr>
+          <w:t>systems</w:t>
+        </w:r>
+      </w:ins>
+      <w:ins w:id="164" w:author="Diaz,Renata M" w:date="2020-07-07T11:44:00Z">
+        <w:r>
+          <w:rPr>
+            <w:rFonts w:asciiTheme="majorHAnsi" w:eastAsia="Times New Roman" w:hAnsiTheme="majorHAnsi" w:cstheme="majorHAnsi"/>
+          </w:rPr>
+          <w:t xml:space="preserve"> do not always involve such large numbers of </w:t>
+        </w:r>
+      </w:ins>
+      <w:ins w:id="165" w:author="Diaz,Renata M" w:date="2020-07-08T15:00:00Z">
+        <w:r>
+          <w:rPr>
+            <w:rFonts w:asciiTheme="majorHAnsi" w:eastAsia="Times New Roman" w:hAnsiTheme="majorHAnsi" w:cstheme="majorHAnsi"/>
+          </w:rPr>
+          <w:t>sub</w:t>
+        </w:r>
+      </w:ins>
+      <w:ins w:id="166" w:author="Diaz,Renata M" w:date="2020-07-07T11:44:00Z">
+        <w:r>
+          <w:rPr>
+            <w:rFonts w:asciiTheme="majorHAnsi" w:eastAsia="Times New Roman" w:hAnsiTheme="majorHAnsi" w:cstheme="majorHAnsi"/>
+          </w:rPr>
+          <w:t xml:space="preserve">components. If the number of </w:t>
+        </w:r>
+      </w:ins>
+      <w:ins w:id="167" w:author="Diaz,Renata M" w:date="2020-07-08T15:00:00Z">
+        <w:r>
+          <w:rPr>
+            <w:rFonts w:asciiTheme="majorHAnsi" w:eastAsia="Times New Roman" w:hAnsiTheme="majorHAnsi" w:cstheme="majorHAnsi"/>
+          </w:rPr>
+          <w:t>sub</w:t>
+        </w:r>
+        <w:r>
+          <w:rPr>
+            <w:rFonts w:asciiTheme="majorHAnsi" w:eastAsia="Times New Roman" w:hAnsiTheme="majorHAnsi" w:cstheme="majorHAnsi"/>
+          </w:rPr>
+          <w:t>components</w:t>
+        </w:r>
+        <w:r>
+          <w:rPr>
+            <w:rFonts w:asciiTheme="majorHAnsi" w:eastAsia="Times New Roman" w:hAnsiTheme="majorHAnsi" w:cstheme="majorHAnsi"/>
+          </w:rPr>
+          <w:t xml:space="preserve"> </w:t>
+        </w:r>
+      </w:ins>
+      <w:ins w:id="168" w:author="Diaz,Renata M" w:date="2020-07-07T11:44:00Z">
+        <w:r>
+          <w:rPr>
+            <w:rFonts w:asciiTheme="majorHAnsi" w:eastAsia="Times New Roman" w:hAnsiTheme="majorHAnsi" w:cstheme="majorHAnsi"/>
+          </w:rPr>
+          <w:t xml:space="preserve">in a system is relatively small, the array of possible </w:t>
+        </w:r>
+      </w:ins>
+      <w:ins w:id="169" w:author="Diaz,Renata M" w:date="2020-07-08T15:00:00Z">
+        <w:r>
+          <w:rPr>
+            <w:rFonts w:asciiTheme="majorHAnsi" w:eastAsia="Times New Roman" w:hAnsiTheme="majorHAnsi" w:cstheme="majorHAnsi"/>
+          </w:rPr>
+          <w:t>arrangements</w:t>
+        </w:r>
+      </w:ins>
+      <w:ins w:id="170" w:author="Diaz,Renata M" w:date="2020-07-07T11:44:00Z">
+        <w:r>
+          <w:rPr>
+            <w:rFonts w:asciiTheme="majorHAnsi" w:eastAsia="Times New Roman" w:hAnsiTheme="majorHAnsi" w:cstheme="majorHAnsi"/>
+          </w:rPr>
+          <w:t xml:space="preserve"> for the system may </w:t>
+        </w:r>
+      </w:ins>
+      <w:ins w:id="171" w:author="Diaz,Renata M" w:date="2020-07-08T15:01:00Z">
+        <w:r>
+          <w:rPr>
+            <w:rFonts w:asciiTheme="majorHAnsi" w:eastAsia="Times New Roman" w:hAnsiTheme="majorHAnsi" w:cstheme="majorHAnsi"/>
+          </w:rPr>
+          <w:t>be more variable in their large-scale characteristics</w:t>
+        </w:r>
+      </w:ins>
+      <w:ins w:id="172" w:author="Diaz,Renata M" w:date="2020-07-07T11:44:00Z">
+        <w:r>
+          <w:rPr>
+            <w:rFonts w:asciiTheme="majorHAnsi" w:eastAsia="Times New Roman" w:hAnsiTheme="majorHAnsi" w:cstheme="majorHAnsi"/>
+          </w:rPr>
+          <w:t>.</w:t>
+        </w:r>
+      </w:ins>
+      <w:ins w:id="173" w:author="Diaz,Renata M" w:date="2020-07-07T11:52:00Z">
+        <w:r>
+          <w:rPr>
+            <w:rFonts w:asciiTheme="majorHAnsi" w:eastAsia="Times New Roman" w:hAnsiTheme="majorHAnsi" w:cstheme="majorHAnsi"/>
+          </w:rPr>
+          <w:t xml:space="preserve"> </w:t>
+        </w:r>
+      </w:ins>
+      <w:ins w:id="174" w:author="Diaz,Renata M" w:date="2020-07-08T15:01:00Z">
+        <w:r>
+          <w:rPr>
+            <w:rFonts w:asciiTheme="majorHAnsi" w:eastAsia="Times New Roman" w:hAnsiTheme="majorHAnsi" w:cstheme="majorHAnsi"/>
+          </w:rPr>
+          <w:t xml:space="preserve">For the SAD, this </w:t>
+        </w:r>
+        <w:r>
+          <w:rPr>
+            <w:rFonts w:asciiTheme="majorHAnsi" w:eastAsia="Times New Roman" w:hAnsiTheme="majorHAnsi" w:cstheme="majorHAnsi"/>
+          </w:rPr>
+          <w:t>would translate</w:t>
+        </w:r>
+        <w:r>
+          <w:rPr>
+            <w:rFonts w:asciiTheme="majorHAnsi" w:eastAsia="Times New Roman" w:hAnsiTheme="majorHAnsi" w:cstheme="majorHAnsi"/>
+          </w:rPr>
+          <w:t xml:space="preserve"> into relatively broad distributions of values for the shape metrics.</w:t>
+        </w:r>
+        <w:r>
+          <w:rPr>
+            <w:rFonts w:asciiTheme="majorHAnsi" w:eastAsia="Times New Roman" w:hAnsiTheme="majorHAnsi" w:cstheme="majorHAnsi"/>
+          </w:rPr>
+          <w:t xml:space="preserve"> </w:t>
+        </w:r>
+      </w:ins>
+      <w:ins w:id="175" w:author="Diaz,Renata M" w:date="2020-07-07T11:44:00Z">
+        <w:r>
+          <w:rPr>
+            <w:rFonts w:asciiTheme="majorHAnsi" w:eastAsia="Times New Roman" w:hAnsiTheme="majorHAnsi" w:cstheme="majorHAnsi"/>
+          </w:rPr>
+          <w:t xml:space="preserve">When this occurs, we have less confidence that an observation that differs from </w:t>
+        </w:r>
+      </w:ins>
+      <w:ins w:id="176" w:author="Diaz,Renata M" w:date="2020-07-07T11:47:00Z">
         <w:r>
           <w:rPr>
             <w:rFonts w:asciiTheme="majorHAnsi" w:eastAsia="Times New Roman" w:hAnsiTheme="majorHAnsi" w:cstheme="majorHAnsi"/>
@@ -2110,15 +2662,47 @@
           <w:t>most</w:t>
         </w:r>
       </w:ins>
-      <w:ins w:id="131" w:author="Diaz,Renata M" w:date="2020-07-07T11:44:00Z">
-        <w:r>
-          <w:rPr>
-            <w:rFonts w:asciiTheme="majorHAnsi" w:eastAsia="Times New Roman" w:hAnsiTheme="majorHAnsi" w:cstheme="majorHAnsi"/>
-          </w:rPr>
-          <w:t xml:space="preserve"> likely set of attributes is inconsistent with what might have emerged at random. </w:t>
-        </w:r>
-      </w:ins>
-      <w:del w:id="132" w:author="Diaz,Renata M" w:date="2020-07-06T10:54:00Z">
+      <w:ins w:id="177" w:author="Diaz,Renata M" w:date="2020-07-07T11:44:00Z">
+        <w:r>
+          <w:rPr>
+            <w:rFonts w:asciiTheme="majorHAnsi" w:eastAsia="Times New Roman" w:hAnsiTheme="majorHAnsi" w:cstheme="majorHAnsi"/>
+          </w:rPr>
+          <w:t xml:space="preserve"> likely </w:t>
+        </w:r>
+      </w:ins>
+      <w:ins w:id="178" w:author="Diaz,Renata M" w:date="2020-07-08T15:00:00Z">
+        <w:r>
+          <w:rPr>
+            <w:rFonts w:asciiTheme="majorHAnsi" w:eastAsia="Times New Roman" w:hAnsiTheme="majorHAnsi" w:cstheme="majorHAnsi"/>
+          </w:rPr>
+          <w:t>characteristics</w:t>
+        </w:r>
+      </w:ins>
+      <w:ins w:id="179" w:author="Diaz,Renata M" w:date="2020-07-07T11:44:00Z">
+        <w:r>
+          <w:rPr>
+            <w:rFonts w:asciiTheme="majorHAnsi" w:eastAsia="Times New Roman" w:hAnsiTheme="majorHAnsi" w:cstheme="majorHAnsi"/>
+          </w:rPr>
+          <w:t xml:space="preserve"> is inconsistent with what</w:t>
+        </w:r>
+      </w:ins>
+      <w:ins w:id="180" w:author="Diaz,Renata M" w:date="2020-07-08T15:01:00Z">
+        <w:r>
+          <w:rPr>
+            <w:rFonts w:asciiTheme="majorHAnsi" w:eastAsia="Times New Roman" w:hAnsiTheme="majorHAnsi" w:cstheme="majorHAnsi"/>
+          </w:rPr>
+          <w:t xml:space="preserve"> would be expected</w:t>
+        </w:r>
+      </w:ins>
+      <w:ins w:id="181" w:author="Diaz,Renata M" w:date="2020-07-07T11:44:00Z">
+        <w:r>
+          <w:rPr>
+            <w:rFonts w:asciiTheme="majorHAnsi" w:eastAsia="Times New Roman" w:hAnsiTheme="majorHAnsi" w:cstheme="majorHAnsi"/>
+          </w:rPr>
+          <w:t xml:space="preserve"> at random.</w:t>
+        </w:r>
+      </w:ins>
+      <w:del w:id="182" w:author="Diaz,Renata M" w:date="2020-07-06T10:54:00Z">
         <w:r>
           <w:rPr>
             <w:rFonts w:asciiTheme="majorHAnsi" w:eastAsia="Times New Roman" w:hAnsiTheme="majorHAnsi" w:cstheme="majorHAnsi"/>
@@ -2162,7 +2746,7 @@
           <w:delText>on the size of the system in terms of S and N</w:delText>
         </w:r>
       </w:del>
-      <w:del w:id="133" w:author="Diaz,Renata M" w:date="2020-07-07T11:44:00Z">
+      <w:del w:id="183" w:author="Diaz,Renata M" w:date="2020-07-07T11:44:00Z">
         <w:r>
           <w:rPr>
             <w:rFonts w:asciiTheme="majorHAnsi" w:eastAsia="Times New Roman" w:hAnsiTheme="majorHAnsi" w:cstheme="majorHAnsi"/>
@@ -2296,7 +2880,7 @@
           <w:delText>,</w:delText>
         </w:r>
       </w:del>
-      <w:del w:id="134" w:author="Diaz,Renata M" w:date="2020-07-06T11:20:00Z">
+      <w:del w:id="184" w:author="Diaz,Renata M" w:date="2020-07-06T11:20:00Z">
         <w:r>
           <w:rPr>
             <w:rFonts w:asciiTheme="majorHAnsi" w:eastAsia="Times New Roman" w:hAnsiTheme="majorHAnsi" w:cstheme="majorHAnsi"/>
@@ -2304,7 +2888,7 @@
           <w:delText xml:space="preserve"> </w:delText>
         </w:r>
       </w:del>
-      <w:del w:id="135" w:author="Diaz,Renata M" w:date="2020-07-06T11:19:00Z">
+      <w:del w:id="185" w:author="Diaz,Renata M" w:date="2020-07-06T11:19:00Z">
         <w:r>
           <w:rPr>
             <w:rFonts w:asciiTheme="majorHAnsi" w:eastAsia="Times New Roman" w:hAnsiTheme="majorHAnsi" w:cstheme="majorHAnsi"/>
@@ -2312,7 +2896,7 @@
           <w:delText>the set of</w:delText>
         </w:r>
       </w:del>
-      <w:del w:id="136" w:author="Diaz,Renata M" w:date="2020-07-06T11:18:00Z">
+      <w:del w:id="186" w:author="Diaz,Renata M" w:date="2020-07-06T11:18:00Z">
         <w:r>
           <w:rPr>
             <w:rFonts w:asciiTheme="majorHAnsi" w:eastAsia="Times New Roman" w:hAnsiTheme="majorHAnsi" w:cstheme="majorHAnsi"/>
@@ -2328,7 +2912,7 @@
           <w:delText>possible</w:delText>
         </w:r>
       </w:del>
-      <w:del w:id="137" w:author="Diaz,Renata M" w:date="2020-07-06T11:19:00Z">
+      <w:del w:id="187" w:author="Diaz,Renata M" w:date="2020-07-06T11:19:00Z">
         <w:r>
           <w:rPr>
             <w:rFonts w:asciiTheme="majorHAnsi" w:eastAsia="Times New Roman" w:hAnsiTheme="majorHAnsi" w:cstheme="majorHAnsi"/>
@@ -2342,7 +2926,7 @@
           <w:delText>state</w:delText>
         </w:r>
       </w:del>
-      <w:del w:id="138" w:author="Diaz,Renata M" w:date="2020-07-06T11:22:00Z">
+      <w:del w:id="188" w:author="Diaz,Renata M" w:date="2020-07-06T11:22:00Z">
         <w:r>
           <w:rPr>
             <w:rFonts w:asciiTheme="majorHAnsi" w:eastAsia="Times New Roman" w:hAnsiTheme="majorHAnsi" w:cstheme="majorHAnsi"/>
@@ -2350,7 +2934,7 @@
           <w:delText xml:space="preserve">. </w:delText>
         </w:r>
       </w:del>
-      <w:del w:id="139" w:author="Diaz,Renata M" w:date="2020-07-06T11:34:00Z">
+      <w:del w:id="189" w:author="Diaz,Renata M" w:date="2020-07-06T11:34:00Z">
         <w:r>
           <w:rPr>
             <w:rFonts w:asciiTheme="majorHAnsi" w:eastAsia="Times New Roman" w:hAnsiTheme="majorHAnsi" w:cstheme="majorHAnsi"/>
@@ -2358,7 +2942,7 @@
           <w:delText>If</w:delText>
         </w:r>
       </w:del>
-      <w:del w:id="140" w:author="Diaz,Renata M" w:date="2020-07-06T11:35:00Z">
+      <w:del w:id="190" w:author="Diaz,Renata M" w:date="2020-07-06T11:35:00Z">
         <w:r>
           <w:rPr>
             <w:rFonts w:asciiTheme="majorHAnsi" w:eastAsia="Times New Roman" w:hAnsiTheme="majorHAnsi" w:cstheme="majorHAnsi"/>
@@ -2366,7 +2950,7 @@
           <w:delText xml:space="preserve"> </w:delText>
         </w:r>
       </w:del>
-      <w:del w:id="141" w:author="Diaz,Renata M" w:date="2020-07-06T11:34:00Z">
+      <w:del w:id="191" w:author="Diaz,Renata M" w:date="2020-07-06T11:34:00Z">
         <w:r>
           <w:rPr>
             <w:rFonts w:asciiTheme="majorHAnsi" w:eastAsia="Times New Roman" w:hAnsiTheme="majorHAnsi" w:cstheme="majorHAnsi"/>
@@ -2374,7 +2958,7 @@
           <w:delText>there is a narrowly-defined, o</w:delText>
         </w:r>
       </w:del>
-      <w:del w:id="142" w:author="Diaz,Renata M" w:date="2020-07-06T11:35:00Z">
+      <w:del w:id="192" w:author="Diaz,Renata M" w:date="2020-07-06T11:35:00Z">
         <w:r>
           <w:rPr>
             <w:rFonts w:asciiTheme="majorHAnsi" w:eastAsia="Times New Roman" w:hAnsiTheme="majorHAnsi" w:cstheme="majorHAnsi"/>
@@ -2394,7 +2978,7 @@
           <w:delText>, e</w:delText>
         </w:r>
       </w:del>
-      <w:del w:id="143" w:author="Diaz,Renata M" w:date="2020-07-07T11:44:00Z">
+      <w:del w:id="193" w:author="Diaz,Renata M" w:date="2020-07-07T11:44:00Z">
         <w:r>
           <w:rPr>
             <w:rFonts w:asciiTheme="majorHAnsi" w:eastAsia="Times New Roman" w:hAnsiTheme="majorHAnsi" w:cstheme="majorHAnsi"/>
@@ -2438,7 +3022,7 @@
           <w:delText xml:space="preserve">. </w:delText>
         </w:r>
       </w:del>
-      <w:del w:id="144" w:author="Diaz,Renata M" w:date="2020-07-06T12:18:00Z">
+      <w:del w:id="194" w:author="Diaz,Renata M" w:date="2020-07-06T12:18:00Z">
         <w:r>
           <w:rPr>
             <w:rFonts w:asciiTheme="majorHAnsi" w:eastAsia="Times New Roman" w:hAnsiTheme="majorHAnsi" w:cstheme="majorHAnsi"/>
@@ -2458,7 +3042,7 @@
           <w:delText xml:space="preserve"> </w:delText>
         </w:r>
       </w:del>
-      <w:del w:id="145" w:author="Diaz,Renata M" w:date="2020-07-07T11:44:00Z">
+      <w:del w:id="195" w:author="Diaz,Renata M" w:date="2020-07-07T11:44:00Z">
         <w:r>
           <w:rPr>
             <w:rFonts w:asciiTheme="majorHAnsi" w:eastAsia="Times New Roman" w:hAnsiTheme="majorHAnsi" w:cstheme="majorHAnsi"/>
@@ -2499,7 +3083,6 @@
           <w:rPr>
             <w:rFonts w:asciiTheme="majorHAnsi" w:eastAsia="Times New Roman" w:hAnsiTheme="majorHAnsi" w:cstheme="majorHAnsi"/>
           </w:rPr>
-          <w:lastRenderedPageBreak/>
           <w:delText>subcomponents</w:delText>
         </w:r>
         <w:r>
@@ -2631,7 +3214,7 @@
         </w:rPr>
         <w:t xml:space="preserve"> </w:t>
       </w:r>
-      <w:ins w:id="146" w:author="Diaz,Renata M" w:date="2020-07-06T12:19:00Z">
+      <w:ins w:id="196" w:author="Diaz,Renata M" w:date="2020-07-06T12:19:00Z">
         <w:r>
           <w:rPr>
             <w:rFonts w:asciiTheme="majorHAnsi" w:eastAsia="Times New Roman" w:hAnsiTheme="majorHAnsi" w:cstheme="majorHAnsi"/>
@@ -2639,7 +3222,7 @@
           <w:t xml:space="preserve">Whether ecological communities are affected by these small-size phenomena, and </w:t>
         </w:r>
       </w:ins>
-      <w:ins w:id="147" w:author="Diaz,Renata M" w:date="2020-07-06T12:20:00Z">
+      <w:ins w:id="197" w:author="Diaz,Renata M" w:date="2020-07-06T12:20:00Z">
         <w:r>
           <w:rPr>
             <w:rFonts w:asciiTheme="majorHAnsi" w:eastAsia="Times New Roman" w:hAnsiTheme="majorHAnsi" w:cstheme="majorHAnsi"/>
@@ -2647,7 +3230,7 @@
           <w:t xml:space="preserve">which community sizes (in terms of S and N) are most affected, is unclear. </w:t>
         </w:r>
       </w:ins>
-      <w:del w:id="148" w:author="Diaz,Renata M" w:date="2020-07-06T12:19:00Z">
+      <w:del w:id="198" w:author="Diaz,Renata M" w:date="2020-07-06T12:19:00Z">
         <w:r>
           <w:rPr>
             <w:rFonts w:asciiTheme="majorHAnsi" w:eastAsia="Times New Roman" w:hAnsiTheme="majorHAnsi" w:cstheme="majorHAnsi"/>
@@ -2772,7 +3355,7 @@
         </w:rPr>
         <w:t xml:space="preserve">, and in </w:t>
       </w:r>
-      <w:del w:id="149" w:author="Diaz,Renata M" w:date="2020-07-06T12:20:00Z">
+      <w:del w:id="199" w:author="Diaz,Renata M" w:date="2020-07-06T12:20:00Z">
         <w:r>
           <w:rPr>
             <w:rFonts w:asciiTheme="majorHAnsi" w:eastAsia="Times New Roman" w:hAnsiTheme="majorHAnsi" w:cstheme="majorHAnsi"/>
@@ -2810,7 +3393,7 @@
           <w:delText>.</w:delText>
         </w:r>
       </w:del>
-      <w:ins w:id="150" w:author="Diaz,Renata M" w:date="2020-07-06T12:20:00Z">
+      <w:ins w:id="200" w:author="Diaz,Renata M" w:date="2020-07-06T12:20:00Z">
         <w:r>
           <w:rPr>
             <w:rFonts w:asciiTheme="majorHAnsi" w:eastAsia="Times New Roman" w:hAnsiTheme="majorHAnsi" w:cstheme="majorHAnsi"/>
@@ -2818,7 +3401,7 @@
           <w:t>what ways, empirical SADs deviate from their distri</w:t>
         </w:r>
       </w:ins>
-      <w:ins w:id="151" w:author="Diaz,Renata M" w:date="2020-07-06T12:21:00Z">
+      <w:ins w:id="201" w:author="Diaz,Renata M" w:date="2020-07-06T12:21:00Z">
         <w:r>
           <w:rPr>
             <w:rFonts w:asciiTheme="majorHAnsi" w:eastAsia="Times New Roman" w:hAnsiTheme="majorHAnsi" w:cstheme="majorHAnsi"/>
@@ -2826,14 +3409,28 @@
           <w:t>butions of randomly-generated, statistically-constrained SADs.</w:t>
         </w:r>
       </w:ins>
-      <w:ins w:id="152" w:author="Diaz,Renata M" w:date="2020-07-06T12:53:00Z">
-        <w:r>
-          <w:rPr>
-            <w:rFonts w:asciiTheme="majorHAnsi" w:eastAsia="Times New Roman" w:hAnsiTheme="majorHAnsi" w:cstheme="majorHAnsi"/>
-          </w:rPr>
-          <w:t xml:space="preserve"> We build upon the combinatorics approach developed by Locey and White (</w:t>
-        </w:r>
-        <w:commentRangeStart w:id="153"/>
+      <w:ins w:id="202" w:author="Diaz,Renata M" w:date="2020-07-06T12:53:00Z">
+        <w:r>
+          <w:rPr>
+            <w:rFonts w:asciiTheme="majorHAnsi" w:eastAsia="Times New Roman" w:hAnsiTheme="majorHAnsi" w:cstheme="majorHAnsi"/>
+          </w:rPr>
+          <w:t xml:space="preserve"> We build upon the combinatorics approach developed by </w:t>
+        </w:r>
+        <w:proofErr w:type="spellStart"/>
+        <w:r>
+          <w:rPr>
+            <w:rFonts w:asciiTheme="majorHAnsi" w:eastAsia="Times New Roman" w:hAnsiTheme="majorHAnsi" w:cstheme="majorHAnsi"/>
+          </w:rPr>
+          <w:t>Locey</w:t>
+        </w:r>
+        <w:proofErr w:type="spellEnd"/>
+        <w:r>
+          <w:rPr>
+            <w:rFonts w:asciiTheme="majorHAnsi" w:eastAsia="Times New Roman" w:hAnsiTheme="majorHAnsi" w:cstheme="majorHAnsi"/>
+          </w:rPr>
+          <w:t xml:space="preserve"> and White (</w:t>
+        </w:r>
+        <w:commentRangeStart w:id="203"/>
         <w:r>
           <w:rPr>
             <w:rFonts w:asciiTheme="majorHAnsi" w:eastAsia="Times New Roman" w:hAnsiTheme="majorHAnsi" w:cstheme="majorHAnsi"/>
@@ -2841,16 +3438,16 @@
           <w:t>2013</w:t>
         </w:r>
       </w:ins>
-      <w:commentRangeEnd w:id="153"/>
-      <w:ins w:id="154" w:author="Diaz,Renata M" w:date="2020-07-06T12:54:00Z">
+      <w:commentRangeEnd w:id="203"/>
+      <w:ins w:id="204" w:author="Diaz,Renata M" w:date="2020-07-06T12:54:00Z">
         <w:r>
           <w:rPr>
             <w:rStyle w:val="CommentReference"/>
           </w:rPr>
-          <w:commentReference w:id="153"/>
-        </w:r>
-      </w:ins>
-      <w:ins w:id="155" w:author="Diaz,Renata M" w:date="2020-07-06T12:53:00Z">
+          <w:commentReference w:id="203"/>
+        </w:r>
+      </w:ins>
+      <w:ins w:id="205" w:author="Diaz,Renata M" w:date="2020-07-06T12:53:00Z">
         <w:r>
           <w:rPr>
             <w:rFonts w:asciiTheme="majorHAnsi" w:eastAsia="Times New Roman" w:hAnsiTheme="majorHAnsi" w:cstheme="majorHAnsi"/>
@@ -2858,7 +3455,7 @@
           <w:t>)</w:t>
         </w:r>
       </w:ins>
-      <w:ins w:id="156" w:author="Diaz,Renata M" w:date="2020-07-06T12:54:00Z">
+      <w:ins w:id="206" w:author="Diaz,Renata M" w:date="2020-07-06T12:54:00Z">
         <w:r>
           <w:rPr>
             <w:rFonts w:asciiTheme="majorHAnsi" w:eastAsia="Times New Roman" w:hAnsiTheme="majorHAnsi" w:cstheme="majorHAnsi"/>
@@ -2866,7 +3463,7 @@
           <w:t xml:space="preserve">. </w:t>
         </w:r>
       </w:ins>
-      <w:del w:id="157" w:author="Diaz,Renata M" w:date="2020-07-06T12:54:00Z">
+      <w:del w:id="207" w:author="Diaz,Renata M" w:date="2020-07-06T12:54:00Z">
         <w:r>
           <w:rPr>
             <w:rFonts w:asciiTheme="majorHAnsi" w:eastAsia="Times New Roman" w:hAnsiTheme="majorHAnsi" w:cstheme="majorHAnsi"/>
@@ -2970,7 +3567,7 @@
         </w:rPr>
         <w:t xml:space="preserve">distribution of </w:t>
       </w:r>
-      <w:ins w:id="158" w:author="Diaz,Renata M" w:date="2020-07-07T11:46:00Z">
+      <w:ins w:id="208" w:author="Diaz,Renata M" w:date="2020-07-07T11:46:00Z">
         <w:r>
           <w:rPr>
             <w:rFonts w:asciiTheme="majorHAnsi" w:eastAsia="Times New Roman" w:hAnsiTheme="majorHAnsi" w:cstheme="majorHAnsi"/>
@@ -2978,7 +3575,7 @@
           <w:t>possible states</w:t>
         </w:r>
       </w:ins>
-      <w:del w:id="159" w:author="Diaz,Renata M" w:date="2020-07-07T11:46:00Z">
+      <w:del w:id="209" w:author="Diaz,Renata M" w:date="2020-07-07T11:46:00Z">
         <w:r>
           <w:rPr>
             <w:rFonts w:asciiTheme="majorHAnsi" w:eastAsia="Times New Roman" w:hAnsiTheme="majorHAnsi" w:cstheme="majorHAnsi"/>
@@ -3106,7 +3703,7 @@
         </w:rPr>
         <w:t xml:space="preserve">, and 3) </w:t>
       </w:r>
-      <w:del w:id="160" w:author="Diaz,Renata M" w:date="2020-07-06T12:55:00Z">
+      <w:del w:id="210" w:author="Diaz,Renata M" w:date="2020-07-06T12:55:00Z">
         <w:r>
           <w:rPr>
             <w:rFonts w:asciiTheme="majorHAnsi" w:eastAsia="Times New Roman" w:hAnsiTheme="majorHAnsi" w:cstheme="majorHAnsi"/>
@@ -3114,7 +3711,7 @@
           <w:delText>whether this variation seems to impact whether we detect deviations.</w:delText>
         </w:r>
       </w:del>
-      <w:ins w:id="161" w:author="Diaz,Renata M" w:date="2020-07-06T12:55:00Z">
+      <w:ins w:id="211" w:author="Diaz,Renata M" w:date="2020-07-06T12:55:00Z">
         <w:r>
           <w:rPr>
             <w:rFonts w:asciiTheme="majorHAnsi" w:eastAsia="Times New Roman" w:hAnsiTheme="majorHAnsi" w:cstheme="majorHAnsi"/>
@@ -3122,26 +3719,26 @@
           <w:t>whether this variation is associated with variation in whether observations are statisti</w:t>
         </w:r>
       </w:ins>
-      <w:ins w:id="162" w:author="Diaz,Renata M" w:date="2020-07-06T12:56:00Z">
+      <w:ins w:id="212" w:author="Diaz,Renata M" w:date="2020-07-06T12:56:00Z">
         <w:r>
           <w:rPr>
             <w:rFonts w:asciiTheme="majorHAnsi" w:eastAsia="Times New Roman" w:hAnsiTheme="majorHAnsi" w:cstheme="majorHAnsi"/>
           </w:rPr>
           <w:t xml:space="preserve">cally indistinguishable from </w:t>
         </w:r>
-        <w:commentRangeStart w:id="163"/>
+        <w:commentRangeStart w:id="213"/>
         <w:r>
           <w:rPr>
             <w:rFonts w:asciiTheme="majorHAnsi" w:eastAsia="Times New Roman" w:hAnsiTheme="majorHAnsi" w:cstheme="majorHAnsi"/>
           </w:rPr>
           <w:t>random</w:t>
         </w:r>
-        <w:commentRangeEnd w:id="163"/>
+        <w:commentRangeEnd w:id="213"/>
         <w:r>
           <w:rPr>
             <w:rStyle w:val="CommentReference"/>
           </w:rPr>
-          <w:commentReference w:id="163"/>
+          <w:commentReference w:id="213"/>
         </w:r>
         <w:r>
           <w:rPr>
@@ -3190,7 +3787,7 @@
     <w:p>
       <w:pPr>
         <w:rPr>
-          <w:del w:id="164" w:author="Diaz,Renata M" w:date="2020-07-07T10:54:00Z"/>
+          <w:del w:id="214" w:author="Diaz,Renata M" w:date="2020-07-07T10:54:00Z"/>
           <w:rFonts w:asciiTheme="majorHAnsi" w:eastAsia="Times New Roman" w:hAnsiTheme="majorHAnsi" w:cstheme="majorHAnsi"/>
         </w:rPr>
       </w:pPr>
@@ -3230,7 +3827,7 @@
         </w:rPr>
         <w:t>White et al 2012, Baldridge et al 2014).</w:t>
       </w:r>
-      <w:ins w:id="165" w:author="Diaz,Renata M" w:date="2020-07-07T10:45:00Z">
+      <w:ins w:id="215" w:author="Diaz,Renata M" w:date="2020-07-07T10:45:00Z">
         <w:r>
           <w:rPr>
             <w:rFonts w:asciiTheme="majorHAnsi" w:eastAsia="Times New Roman" w:hAnsiTheme="majorHAnsi" w:cstheme="majorHAnsi"/>
@@ -3238,34 +3835,41 @@
           <w:t xml:space="preserve">  This compilation consists of cleaned and summarized community abundance data for trees ob</w:t>
         </w:r>
       </w:ins>
-      <w:ins w:id="166" w:author="Diaz,Renata M" w:date="2020-07-07T10:46:00Z">
-        <w:r>
-          <w:rPr>
-            <w:rFonts w:asciiTheme="majorHAnsi" w:eastAsia="Times New Roman" w:hAnsiTheme="majorHAnsi" w:cstheme="majorHAnsi"/>
-          </w:rPr>
-          <w:t>tained from the Forest Inventory and Analysis (ref) and Gentry plots (ref), birds from the North American Breeding Bird Survey (ref), mammals from the Mammal Community Abundance Database (ref), and a variety of less commonly sampled taxa from the Miscellaneous Abundance D</w:t>
-        </w:r>
-      </w:ins>
-      <w:ins w:id="167" w:author="Diaz,Renata M" w:date="2020-07-07T10:47:00Z">
+      <w:ins w:id="216" w:author="Diaz,Renata M" w:date="2020-07-07T10:46:00Z">
+        <w:r>
+          <w:rPr>
+            <w:rFonts w:asciiTheme="majorHAnsi" w:eastAsia="Times New Roman" w:hAnsiTheme="majorHAnsi" w:cstheme="majorHAnsi"/>
+          </w:rPr>
+          <w:t xml:space="preserve">tained from the Forest Inventory and Analysis (ref) and Gentry plots (ref), birds from the North American Breeding Bird Survey (ref), mammals from the Mammal Community Abundance Database (ref), </w:t>
+        </w:r>
+        <w:r>
+          <w:rPr>
+            <w:rFonts w:asciiTheme="majorHAnsi" w:eastAsia="Times New Roman" w:hAnsiTheme="majorHAnsi" w:cstheme="majorHAnsi"/>
+          </w:rPr>
+          <w:lastRenderedPageBreak/>
+          <w:t>and a variety of less commonly sampled taxa from the Miscellaneous Abundance D</w:t>
+        </w:r>
+      </w:ins>
+      <w:ins w:id="217" w:author="Diaz,Renata M" w:date="2020-07-07T10:47:00Z">
         <w:r>
           <w:rPr>
             <w:rFonts w:asciiTheme="majorHAnsi" w:eastAsia="Times New Roman" w:hAnsiTheme="majorHAnsi" w:cstheme="majorHAnsi"/>
           </w:rPr>
           <w:t>atabase (</w:t>
         </w:r>
-        <w:commentRangeStart w:id="168"/>
+        <w:commentRangeStart w:id="218"/>
         <w:r>
           <w:rPr>
             <w:rFonts w:asciiTheme="majorHAnsi" w:eastAsia="Times New Roman" w:hAnsiTheme="majorHAnsi" w:cstheme="majorHAnsi"/>
           </w:rPr>
           <w:t>ref</w:t>
         </w:r>
-        <w:commentRangeEnd w:id="168"/>
+        <w:commentRangeEnd w:id="218"/>
         <w:r>
           <w:rPr>
             <w:rStyle w:val="CommentReference"/>
           </w:rPr>
-          <w:commentReference w:id="168"/>
+          <w:commentReference w:id="218"/>
         </w:r>
         <w:r>
           <w:rPr>
@@ -3274,7 +3878,7 @@
           <w:t>)</w:t>
         </w:r>
       </w:ins>
-      <w:del w:id="169" w:author="Diaz,Renata M" w:date="2020-07-07T10:47:00Z">
+      <w:del w:id="219" w:author="Diaz,Renata M" w:date="2020-07-07T10:47:00Z">
         <w:r>
           <w:rPr>
             <w:rFonts w:asciiTheme="majorHAnsi" w:eastAsia="Times New Roman" w:hAnsiTheme="majorHAnsi" w:cstheme="majorHAnsi"/>
@@ -3294,14 +3898,14 @@
           <w:delText xml:space="preserve"> less commonly sampled taxa in the Miscellaneous Abundance Database.</w:delText>
         </w:r>
       </w:del>
-      <w:ins w:id="170" w:author="Diaz,Renata M" w:date="2020-07-07T10:47:00Z">
+      <w:ins w:id="220" w:author="Diaz,Renata M" w:date="2020-07-07T10:47:00Z">
         <w:r>
           <w:rPr>
             <w:rFonts w:asciiTheme="majorHAnsi" w:eastAsia="Times New Roman" w:hAnsiTheme="majorHAnsi" w:cstheme="majorHAnsi"/>
           </w:rPr>
           <w:t xml:space="preserve">. </w:t>
         </w:r>
-        <w:commentRangeStart w:id="171"/>
+        <w:commentRangeStart w:id="221"/>
         <w:r>
           <w:rPr>
             <w:rFonts w:asciiTheme="majorHAnsi" w:eastAsia="Times New Roman" w:hAnsiTheme="majorHAnsi" w:cstheme="majorHAnsi"/>
@@ -3309,16 +3913,16 @@
           <w:t>We</w:t>
         </w:r>
       </w:ins>
-      <w:commentRangeEnd w:id="171"/>
-      <w:ins w:id="172" w:author="Diaz,Renata M" w:date="2020-07-07T10:52:00Z">
+      <w:commentRangeEnd w:id="221"/>
+      <w:ins w:id="222" w:author="Diaz,Renata M" w:date="2020-07-07T10:52:00Z">
         <w:r>
           <w:rPr>
             <w:rStyle w:val="CommentReference"/>
           </w:rPr>
-          <w:commentReference w:id="171"/>
-        </w:r>
-      </w:ins>
-      <w:ins w:id="173" w:author="Diaz,Renata M" w:date="2020-07-07T10:47:00Z">
+          <w:commentReference w:id="221"/>
+        </w:r>
+      </w:ins>
+      <w:ins w:id="223" w:author="Diaz,Renata M" w:date="2020-07-07T10:47:00Z">
         <w:r>
           <w:rPr>
             <w:rFonts w:asciiTheme="majorHAnsi" w:eastAsia="Times New Roman" w:hAnsiTheme="majorHAnsi" w:cstheme="majorHAnsi"/>
@@ -3326,7 +3930,7 @@
           <w:t xml:space="preserve"> filtered these data to remove exceptionally large or small communities, because characteri</w:t>
         </w:r>
       </w:ins>
-      <w:ins w:id="174" w:author="Diaz,Renata M" w:date="2020-07-07T10:48:00Z">
+      <w:ins w:id="224" w:author="Diaz,Renata M" w:date="2020-07-07T10:48:00Z">
         <w:r>
           <w:rPr>
             <w:rFonts w:asciiTheme="majorHAnsi" w:eastAsia="Times New Roman" w:hAnsiTheme="majorHAnsi" w:cstheme="majorHAnsi"/>
@@ -3334,7 +3938,7 @@
           <w:t xml:space="preserve">zing the random expectation for the SAD becomes computationally intractable for very large communities, and becomes trivially uninformative for very small ones. </w:t>
         </w:r>
       </w:ins>
-      <w:ins w:id="175" w:author="Diaz,Renata M" w:date="2020-07-07T10:49:00Z">
+      <w:ins w:id="225" w:author="Diaz,Renata M" w:date="2020-07-07T10:49:00Z">
         <w:r>
           <w:rPr>
             <w:rFonts w:asciiTheme="majorHAnsi" w:eastAsia="Times New Roman" w:hAnsiTheme="majorHAnsi" w:cstheme="majorHAnsi"/>
@@ -3342,7 +3946,7 @@
           <w:t>We therefore filtered our datasets to remove communities with more than X species or X individuals, or fewer than 2 species or X individuals. We also removed communities for which N = S, because these communities have only one possible SAD. We further filtered the FIA database,</w:t>
         </w:r>
       </w:ins>
-      <w:ins w:id="176" w:author="Diaz,Renata M" w:date="2020-07-07T10:50:00Z">
+      <w:ins w:id="226" w:author="Diaz,Renata M" w:date="2020-07-07T10:50:00Z">
         <w:r>
           <w:rPr>
             <w:rFonts w:asciiTheme="majorHAnsi" w:eastAsia="Times New Roman" w:hAnsiTheme="majorHAnsi" w:cstheme="majorHAnsi"/>
@@ -3350,41 +3954,34 @@
           <w:t xml:space="preserve"> which contains roughly 100,000 communities of which approximately 90,000 have fewer than 10 species. Rather than analyze all of these small communities, we randomly selected 10,000 small communities to include in the analysis. All FIA communities with more than 10 species were included in the analysis. </w:t>
         </w:r>
       </w:ins>
-      <w:ins w:id="177" w:author="Diaz,Renata M" w:date="2020-07-07T10:51:00Z">
-        <w:r>
-          <w:rPr>
-            <w:rFonts w:asciiTheme="majorHAnsi" w:eastAsia="Times New Roman" w:hAnsiTheme="majorHAnsi" w:cstheme="majorHAnsi"/>
-          </w:rPr>
-          <w:t xml:space="preserve">Finally, for sites that had repeated sampling over time, we followed White et al (2012) and Baldridge et al (2014) and analyzed only a single, randomly selected, year of data. It should be noted that our analyses include data from the Mammal Community Database and Miscellaneous Abundance Database that were </w:t>
-        </w:r>
-        <w:r>
-          <w:rPr>
-            <w:rFonts w:asciiTheme="majorHAnsi" w:eastAsia="Times New Roman" w:hAnsiTheme="majorHAnsi" w:cstheme="majorHAnsi"/>
-          </w:rPr>
-          <w:lastRenderedPageBreak/>
-          <w:t>collected over longer timescales and can</w:t>
-        </w:r>
-      </w:ins>
-      <w:ins w:id="178" w:author="Diaz,Renata M" w:date="2020-07-07T10:52:00Z">
+      <w:ins w:id="227" w:author="Diaz,Renata M" w:date="2020-07-07T10:51:00Z">
+        <w:r>
+          <w:rPr>
+            <w:rFonts w:asciiTheme="majorHAnsi" w:eastAsia="Times New Roman" w:hAnsiTheme="majorHAnsi" w:cstheme="majorHAnsi"/>
+          </w:rPr>
+          <w:t>Finally, for sites that had repeated sampling over time, we followed White et al (2012) and Baldridge et al (2014) and analyzed only a single, randomly selected, year of data. It should be noted that our analyses include data from the Mammal Community Database and Miscellaneous Abundance Database that were collected over longer timescales and can</w:t>
+        </w:r>
+      </w:ins>
+      <w:ins w:id="228" w:author="Diaz,Renata M" w:date="2020-07-07T10:52:00Z">
         <w:r>
           <w:rPr>
             <w:rFonts w:asciiTheme="majorHAnsi" w:eastAsia="Times New Roman" w:hAnsiTheme="majorHAnsi" w:cstheme="majorHAnsi"/>
           </w:rPr>
           <w:t xml:space="preserve">not be disaggregated, with an average temporal </w:t>
         </w:r>
-        <w:commentRangeStart w:id="179"/>
+        <w:commentRangeStart w:id="229"/>
         <w:r>
           <w:rPr>
             <w:rFonts w:asciiTheme="majorHAnsi" w:eastAsia="Times New Roman" w:hAnsiTheme="majorHAnsi" w:cstheme="majorHAnsi"/>
           </w:rPr>
           <w:t xml:space="preserve">grain </w:t>
         </w:r>
-        <w:commentRangeEnd w:id="179"/>
+        <w:commentRangeEnd w:id="229"/>
         <w:r>
           <w:rPr>
             <w:rStyle w:val="CommentReference"/>
           </w:rPr>
-          <w:commentReference w:id="179"/>
+          <w:commentReference w:id="229"/>
         </w:r>
         <w:r>
           <w:rPr>
@@ -3393,7 +3990,7 @@
           <w:t>of X. A</w:t>
         </w:r>
       </w:ins>
-      <w:ins w:id="180" w:author="Diaz,Renata M" w:date="2020-07-07T10:53:00Z">
+      <w:ins w:id="230" w:author="Diaz,Renata M" w:date="2020-07-07T10:53:00Z">
         <w:r>
           <w:rPr>
             <w:rFonts w:asciiTheme="majorHAnsi" w:eastAsia="Times New Roman" w:hAnsiTheme="majorHAnsi" w:cstheme="majorHAnsi"/>
@@ -3401,7 +3998,7 @@
           <w:t xml:space="preserve">fter filtering exceptionally large or small communities and multiple years of data collection, our final dataset consisted of X communities encompassing X taxa, with S and N ranging from 2 X and X to X, respectively (Figure). </w:t>
         </w:r>
       </w:ins>
-      <w:del w:id="181" w:author="Diaz,Renata M" w:date="2020-07-07T10:49:00Z">
+      <w:del w:id="231" w:author="Diaz,Renata M" w:date="2020-07-07T10:49:00Z">
         <w:r>
           <w:rPr>
             <w:rFonts w:asciiTheme="majorHAnsi" w:eastAsia="Times New Roman" w:hAnsiTheme="majorHAnsi" w:cstheme="majorHAnsi"/>
@@ -3413,11 +4010,11 @@
     <w:p>
       <w:pPr>
         <w:rPr>
-          <w:del w:id="182" w:author="Diaz,Renata M" w:date="2020-07-07T10:54:00Z"/>
-          <w:rFonts w:asciiTheme="majorHAnsi" w:eastAsia="Times New Roman" w:hAnsiTheme="majorHAnsi" w:cstheme="majorHAnsi"/>
-        </w:rPr>
-      </w:pPr>
-      <w:del w:id="183" w:author="Diaz,Renata M" w:date="2020-07-07T10:54:00Z">
+          <w:del w:id="232" w:author="Diaz,Renata M" w:date="2020-07-07T10:54:00Z"/>
+          <w:rFonts w:asciiTheme="majorHAnsi" w:eastAsia="Times New Roman" w:hAnsiTheme="majorHAnsi" w:cstheme="majorHAnsi"/>
+        </w:rPr>
+      </w:pPr>
+      <w:del w:id="233" w:author="Diaz,Renata M" w:date="2020-07-07T10:54:00Z">
         <w:r>
           <w:rPr>
             <w:rFonts w:asciiTheme="majorHAnsi" w:eastAsia="Times New Roman" w:hAnsiTheme="majorHAnsi" w:cstheme="majorHAnsi"/>
@@ -3429,11 +4026,11 @@
     <w:p>
       <w:pPr>
         <w:rPr>
-          <w:del w:id="184" w:author="Diaz,Renata M" w:date="2020-07-07T10:54:00Z"/>
-          <w:rFonts w:asciiTheme="majorHAnsi" w:eastAsia="Times New Roman" w:hAnsiTheme="majorHAnsi" w:cstheme="majorHAnsi"/>
-        </w:rPr>
-      </w:pPr>
-      <w:del w:id="185" w:author="Diaz,Renata M" w:date="2020-07-07T10:54:00Z">
+          <w:del w:id="234" w:author="Diaz,Renata M" w:date="2020-07-07T10:54:00Z"/>
+          <w:rFonts w:asciiTheme="majorHAnsi" w:eastAsia="Times New Roman" w:hAnsiTheme="majorHAnsi" w:cstheme="majorHAnsi"/>
+        </w:rPr>
+      </w:pPr>
+      <w:del w:id="235" w:author="Diaz,Renata M" w:date="2020-07-07T10:54:00Z">
         <w:r>
           <w:rPr>
             <w:rFonts w:asciiTheme="majorHAnsi" w:eastAsia="Times New Roman" w:hAnsiTheme="majorHAnsi" w:cstheme="majorHAnsi"/>
@@ -3523,11 +4120,11 @@
     <w:p>
       <w:pPr>
         <w:rPr>
-          <w:del w:id="186" w:author="Diaz,Renata M" w:date="2020-07-07T10:54:00Z"/>
-          <w:rFonts w:asciiTheme="majorHAnsi" w:eastAsia="Times New Roman" w:hAnsiTheme="majorHAnsi" w:cstheme="majorHAnsi"/>
-        </w:rPr>
-      </w:pPr>
-      <w:del w:id="187" w:author="Diaz,Renata M" w:date="2020-07-07T10:54:00Z">
+          <w:del w:id="236" w:author="Diaz,Renata M" w:date="2020-07-07T10:54:00Z"/>
+          <w:rFonts w:asciiTheme="majorHAnsi" w:eastAsia="Times New Roman" w:hAnsiTheme="majorHAnsi" w:cstheme="majorHAnsi"/>
+        </w:rPr>
+      </w:pPr>
+      <w:del w:id="237" w:author="Diaz,Renata M" w:date="2020-07-07T10:54:00Z">
         <w:r>
           <w:rPr>
             <w:rFonts w:asciiTheme="majorHAnsi" w:eastAsia="Times New Roman" w:hAnsiTheme="majorHAnsi" w:cstheme="majorHAnsi"/>
@@ -3615,7 +4212,7 @@
     <w:p>
       <w:pPr>
         <w:rPr>
-          <w:ins w:id="188" w:author="Diaz,Renata M" w:date="2020-07-07T12:05:00Z"/>
+          <w:ins w:id="238" w:author="Diaz,Renata M" w:date="2020-07-07T12:05:00Z"/>
           <w:rFonts w:asciiTheme="majorHAnsi" w:eastAsia="Times New Roman" w:hAnsiTheme="majorHAnsi" w:cstheme="majorHAnsi"/>
         </w:rPr>
       </w:pPr>
@@ -3679,7 +4276,21 @@
         <w:rPr>
           <w:rFonts w:asciiTheme="majorHAnsi" w:eastAsia="Times New Roman" w:hAnsiTheme="majorHAnsi" w:cstheme="majorHAnsi"/>
         </w:rPr>
-        <w:t xml:space="preserve"> (Locey and White, 2013)</w:t>
+        <w:t xml:space="preserve"> (</w:t>
+      </w:r>
+      <w:proofErr w:type="spellStart"/>
+      <w:r>
+        <w:rPr>
+          <w:rFonts w:asciiTheme="majorHAnsi" w:eastAsia="Times New Roman" w:hAnsiTheme="majorHAnsi" w:cstheme="majorHAnsi"/>
+        </w:rPr>
+        <w:t>Locey</w:t>
+      </w:r>
+      <w:proofErr w:type="spellEnd"/>
+      <w:r>
+        <w:rPr>
+          <w:rFonts w:asciiTheme="majorHAnsi" w:eastAsia="Times New Roman" w:hAnsiTheme="majorHAnsi" w:cstheme="majorHAnsi"/>
+        </w:rPr>
+        <w:t xml:space="preserve"> and White, 2013)</w:t>
       </w:r>
       <w:r>
         <w:rPr>
@@ -3727,7 +4338,7 @@
         </w:rPr>
         <w:t>there is a finite</w:t>
       </w:r>
-      <w:ins w:id="189" w:author="Diaz,Renata M" w:date="2020-07-07T11:59:00Z">
+      <w:ins w:id="239" w:author="Diaz,Renata M" w:date="2020-07-07T11:59:00Z">
         <w:r>
           <w:rPr>
             <w:rFonts w:asciiTheme="majorHAnsi" w:eastAsia="Times New Roman" w:hAnsiTheme="majorHAnsi" w:cstheme="majorHAnsi"/>
@@ -3735,7 +4346,7 @@
           <w:t xml:space="preserve"> array</w:t>
         </w:r>
       </w:ins>
-      <w:del w:id="190" w:author="Diaz,Renata M" w:date="2020-07-07T11:59:00Z">
+      <w:del w:id="240" w:author="Diaz,Renata M" w:date="2020-07-07T11:59:00Z">
         <w:r>
           <w:rPr>
             <w:rFonts w:asciiTheme="majorHAnsi" w:eastAsia="Times New Roman" w:hAnsiTheme="majorHAnsi" w:cstheme="majorHAnsi"/>
@@ -3755,7 +4366,7 @@
           <w:delText xml:space="preserve">set </w:delText>
         </w:r>
       </w:del>
-      <w:ins w:id="191" w:author="Diaz,Renata M" w:date="2020-07-07T11:59:00Z">
+      <w:ins w:id="241" w:author="Diaz,Renata M" w:date="2020-07-07T11:59:00Z">
         <w:r>
           <w:rPr>
             <w:rFonts w:asciiTheme="majorHAnsi" w:eastAsia="Times New Roman" w:hAnsiTheme="majorHAnsi" w:cstheme="majorHAnsi"/>
@@ -3807,15 +4418,29 @@
         </w:rPr>
         <w:t>The feasible set is the complete set of these unique partition</w:t>
       </w:r>
-      <w:ins w:id="192" w:author="Diaz,Renata M" w:date="2020-07-07T12:05:00Z">
-        <w:r>
-          <w:rPr>
-            <w:rFonts w:asciiTheme="majorHAnsi" w:eastAsia="Times New Roman" w:hAnsiTheme="majorHAnsi" w:cstheme="majorHAnsi"/>
-          </w:rPr>
-          <w:t>s, or elements. In Locey and White (</w:t>
-        </w:r>
-      </w:ins>
-      <w:ins w:id="193" w:author="Diaz,Renata M" w:date="2020-07-07T12:06:00Z">
+      <w:ins w:id="242" w:author="Diaz,Renata M" w:date="2020-07-07T12:05:00Z">
+        <w:r>
+          <w:rPr>
+            <w:rFonts w:asciiTheme="majorHAnsi" w:eastAsia="Times New Roman" w:hAnsiTheme="majorHAnsi" w:cstheme="majorHAnsi"/>
+          </w:rPr>
+          <w:t xml:space="preserve">s, or elements. In </w:t>
+        </w:r>
+        <w:proofErr w:type="spellStart"/>
+        <w:r>
+          <w:rPr>
+            <w:rFonts w:asciiTheme="majorHAnsi" w:eastAsia="Times New Roman" w:hAnsiTheme="majorHAnsi" w:cstheme="majorHAnsi"/>
+          </w:rPr>
+          <w:t>Locey</w:t>
+        </w:r>
+        <w:proofErr w:type="spellEnd"/>
+        <w:r>
+          <w:rPr>
+            <w:rFonts w:asciiTheme="majorHAnsi" w:eastAsia="Times New Roman" w:hAnsiTheme="majorHAnsi" w:cstheme="majorHAnsi"/>
+          </w:rPr>
+          <w:t xml:space="preserve"> and White (</w:t>
+        </w:r>
+      </w:ins>
+      <w:ins w:id="243" w:author="Diaz,Renata M" w:date="2020-07-07T12:06:00Z">
         <w:r>
           <w:rPr>
             <w:rFonts w:asciiTheme="majorHAnsi" w:eastAsia="Times New Roman" w:hAnsiTheme="majorHAnsi" w:cstheme="majorHAnsi"/>
@@ -3823,7 +4448,7 @@
           <w:t xml:space="preserve">2013), partitions are unique if and only if they differ in the number of species present with each abundance; neither species nor individuals are distinguishable from each other. </w:t>
         </w:r>
       </w:ins>
-      <w:ins w:id="194" w:author="Diaz,Renata M" w:date="2020-07-07T12:07:00Z">
+      <w:ins w:id="244" w:author="Diaz,Renata M" w:date="2020-07-07T12:07:00Z">
         <w:r>
           <w:rPr>
             <w:rFonts w:asciiTheme="majorHAnsi" w:eastAsia="Times New Roman" w:hAnsiTheme="majorHAnsi" w:cstheme="majorHAnsi"/>
@@ -3944,10 +4569,24 @@
           <w:rPr>
             <w:rFonts w:asciiTheme="majorHAnsi" w:eastAsia="Times New Roman" w:hAnsiTheme="majorHAnsi" w:cstheme="majorHAnsi"/>
           </w:rPr>
-          <w:t xml:space="preserve"> (Locey and White 2013).  </w:t>
-        </w:r>
-      </w:ins>
-      <w:del w:id="195" w:author="Diaz,Renata M" w:date="2020-07-07T12:05:00Z">
+          <w:t xml:space="preserve"> (</w:t>
+        </w:r>
+        <w:proofErr w:type="spellStart"/>
+        <w:r>
+          <w:rPr>
+            <w:rFonts w:asciiTheme="majorHAnsi" w:eastAsia="Times New Roman" w:hAnsiTheme="majorHAnsi" w:cstheme="majorHAnsi"/>
+          </w:rPr>
+          <w:t>Locey</w:t>
+        </w:r>
+        <w:proofErr w:type="spellEnd"/>
+        <w:r>
+          <w:rPr>
+            <w:rFonts w:asciiTheme="majorHAnsi" w:eastAsia="Times New Roman" w:hAnsiTheme="majorHAnsi" w:cstheme="majorHAnsi"/>
+          </w:rPr>
+          <w:t xml:space="preserve"> and White 2013).  </w:t>
+        </w:r>
+      </w:ins>
+      <w:del w:id="245" w:author="Diaz,Renata M" w:date="2020-07-07T12:05:00Z">
         <w:r>
           <w:rPr>
             <w:rFonts w:asciiTheme="majorHAnsi" w:eastAsia="Times New Roman" w:hAnsiTheme="majorHAnsi" w:cstheme="majorHAnsi"/>
@@ -3962,7 +4601,7 @@
           <w:rFonts w:asciiTheme="majorHAnsi" w:eastAsia="Times New Roman" w:hAnsiTheme="majorHAnsi" w:cstheme="majorHAnsi"/>
         </w:rPr>
       </w:pPr>
-      <w:ins w:id="196" w:author="Diaz,Renata M" w:date="2020-07-07T12:04:00Z">
+      <w:ins w:id="246" w:author="Diaz,Renata M" w:date="2020-07-07T12:04:00Z">
         <w:r>
           <w:rPr>
             <w:rFonts w:asciiTheme="majorHAnsi" w:eastAsia="Times New Roman" w:hAnsiTheme="majorHAnsi" w:cstheme="majorHAnsi"/>
@@ -3970,7 +4609,7 @@
           <w:t xml:space="preserve">In the absence of any other process, </w:t>
         </w:r>
       </w:ins>
-      <w:ins w:id="197" w:author="Diaz,Renata M" w:date="2020-07-07T12:14:00Z">
+      <w:ins w:id="247" w:author="Diaz,Renata M" w:date="2020-07-07T12:14:00Z">
         <w:r>
           <w:rPr>
             <w:rFonts w:asciiTheme="majorHAnsi" w:eastAsia="Times New Roman" w:hAnsiTheme="majorHAnsi" w:cstheme="majorHAnsi"/>
@@ -3978,7 +4617,7 @@
           <w:t>an</w:t>
         </w:r>
       </w:ins>
-      <w:ins w:id="198" w:author="Diaz,Renata M" w:date="2020-07-07T12:04:00Z">
+      <w:ins w:id="248" w:author="Diaz,Renata M" w:date="2020-07-07T12:04:00Z">
         <w:r>
           <w:rPr>
             <w:rFonts w:asciiTheme="majorHAnsi" w:eastAsia="Times New Roman" w:hAnsiTheme="majorHAnsi" w:cstheme="majorHAnsi"/>
@@ -3986,7 +4625,7 @@
           <w:t xml:space="preserve"> SAD </w:t>
         </w:r>
       </w:ins>
-      <w:ins w:id="199" w:author="Diaz,Renata M" w:date="2020-07-07T12:14:00Z">
+      <w:ins w:id="249" w:author="Diaz,Renata M" w:date="2020-07-07T12:14:00Z">
         <w:r>
           <w:rPr>
             <w:rFonts w:asciiTheme="majorHAnsi" w:eastAsia="Times New Roman" w:hAnsiTheme="majorHAnsi" w:cstheme="majorHAnsi"/>
@@ -3994,7 +4633,7 @@
           <w:t xml:space="preserve">with a particular S and N </w:t>
         </w:r>
       </w:ins>
-      <w:ins w:id="200" w:author="Diaz,Renata M" w:date="2020-07-07T12:04:00Z">
+      <w:ins w:id="250" w:author="Diaz,Renata M" w:date="2020-07-07T12:04:00Z">
         <w:r>
           <w:rPr>
             <w:rFonts w:asciiTheme="majorHAnsi" w:eastAsia="Times New Roman" w:hAnsiTheme="majorHAnsi" w:cstheme="majorHAnsi"/>
@@ -4002,7 +4641,7 @@
           <w:t>is likely to reflect whatever characteristics are common among the elements</w:t>
         </w:r>
       </w:ins>
-      <w:ins w:id="201" w:author="Diaz,Renata M" w:date="2020-07-07T12:05:00Z">
+      <w:ins w:id="251" w:author="Diaz,Renata M" w:date="2020-07-07T12:05:00Z">
         <w:r>
           <w:rPr>
             <w:rFonts w:asciiTheme="majorHAnsi" w:eastAsia="Times New Roman" w:hAnsiTheme="majorHAnsi" w:cstheme="majorHAnsi"/>
@@ -4010,7 +4649,7 @@
           <w:t xml:space="preserve"> of </w:t>
         </w:r>
       </w:ins>
-      <w:ins w:id="202" w:author="Diaz,Renata M" w:date="2020-07-07T12:14:00Z">
+      <w:ins w:id="252" w:author="Diaz,Renata M" w:date="2020-07-07T12:14:00Z">
         <w:r>
           <w:rPr>
             <w:rFonts w:asciiTheme="majorHAnsi" w:eastAsia="Times New Roman" w:hAnsiTheme="majorHAnsi" w:cstheme="majorHAnsi"/>
@@ -4018,7 +4657,7 @@
           <w:t>its</w:t>
         </w:r>
       </w:ins>
-      <w:ins w:id="203" w:author="Diaz,Renata M" w:date="2020-07-07T12:05:00Z">
+      <w:ins w:id="253" w:author="Diaz,Renata M" w:date="2020-07-07T12:05:00Z">
         <w:r>
           <w:rPr>
             <w:rFonts w:asciiTheme="majorHAnsi" w:eastAsia="Times New Roman" w:hAnsiTheme="majorHAnsi" w:cstheme="majorHAnsi"/>
@@ -4026,7 +4665,7 @@
           <w:t xml:space="preserve"> feasible set.</w:t>
         </w:r>
       </w:ins>
-      <w:ins w:id="204" w:author="Diaz,Renata M" w:date="2020-07-07T12:02:00Z">
+      <w:ins w:id="254" w:author="Diaz,Renata M" w:date="2020-07-07T12:02:00Z">
         <w:r>
           <w:rPr>
             <w:rFonts w:asciiTheme="majorHAnsi" w:eastAsia="Times New Roman" w:hAnsiTheme="majorHAnsi" w:cstheme="majorHAnsi"/>
@@ -4034,7 +4673,7 @@
           <w:t xml:space="preserve"> </w:t>
         </w:r>
       </w:ins>
-      <w:ins w:id="205" w:author="Diaz,Renata M" w:date="2020-07-07T12:14:00Z">
+      <w:ins w:id="255" w:author="Diaz,Renata M" w:date="2020-07-07T12:14:00Z">
         <w:r>
           <w:rPr>
             <w:rFonts w:asciiTheme="majorHAnsi" w:eastAsia="Times New Roman" w:hAnsiTheme="majorHAnsi" w:cstheme="majorHAnsi"/>
@@ -4042,7 +4681,7 @@
           <w:t>We focus on the shape of</w:t>
         </w:r>
       </w:ins>
-      <w:ins w:id="206" w:author="Diaz,Renata M" w:date="2020-07-07T12:15:00Z">
+      <w:ins w:id="256" w:author="Diaz,Renata M" w:date="2020-07-07T12:15:00Z">
         <w:r>
           <w:rPr>
             <w:rFonts w:asciiTheme="majorHAnsi" w:eastAsia="Times New Roman" w:hAnsiTheme="majorHAnsi" w:cstheme="majorHAnsi"/>
@@ -4050,34 +4689,48 @@
           <w:t xml:space="preserve"> the distribution as the characteristic of interest. Metrics</w:t>
         </w:r>
       </w:ins>
-      <w:ins w:id="207" w:author="Diaz,Renata M" w:date="2020-07-07T12:10:00Z">
-        <w:r>
-          <w:rPr>
-            <w:rFonts w:asciiTheme="majorHAnsi" w:eastAsia="Times New Roman" w:hAnsiTheme="majorHAnsi" w:cstheme="majorHAnsi"/>
-          </w:rPr>
-          <w:t xml:space="preserve"> related to the shape of the distribution of abundances across species are frequently used in the study of community structure and have been used specifically in the context of distinguishing observed SADs from the feasible set (Locey and White 2013). </w:t>
-        </w:r>
-      </w:ins>
-      <w:ins w:id="208" w:author="Diaz,Renata M" w:date="2020-07-07T12:08:00Z">
+      <w:ins w:id="257" w:author="Diaz,Renata M" w:date="2020-07-07T12:10:00Z">
+        <w:r>
+          <w:rPr>
+            <w:rFonts w:asciiTheme="majorHAnsi" w:eastAsia="Times New Roman" w:hAnsiTheme="majorHAnsi" w:cstheme="majorHAnsi"/>
+          </w:rPr>
+          <w:t xml:space="preserve"> related to the shape of the distribution of abundances across species are frequently used in the study of community structure and have been used specifically in the context of distinguishing observed SADs from the feasible set (</w:t>
+        </w:r>
+        <w:proofErr w:type="spellStart"/>
+        <w:r>
+          <w:rPr>
+            <w:rFonts w:asciiTheme="majorHAnsi" w:eastAsia="Times New Roman" w:hAnsiTheme="majorHAnsi" w:cstheme="majorHAnsi"/>
+          </w:rPr>
+          <w:t>Locey</w:t>
+        </w:r>
+        <w:proofErr w:type="spellEnd"/>
+        <w:r>
+          <w:rPr>
+            <w:rFonts w:asciiTheme="majorHAnsi" w:eastAsia="Times New Roman" w:hAnsiTheme="majorHAnsi" w:cstheme="majorHAnsi"/>
+          </w:rPr>
+          <w:t xml:space="preserve"> and White 2013). </w:t>
+        </w:r>
+      </w:ins>
+      <w:ins w:id="258" w:author="Diaz,Renata M" w:date="2020-07-07T12:08:00Z">
         <w:r>
           <w:rPr>
             <w:rFonts w:asciiTheme="majorHAnsi" w:eastAsia="Times New Roman" w:hAnsiTheme="majorHAnsi" w:cstheme="majorHAnsi"/>
           </w:rPr>
           <w:t xml:space="preserve">We focus on two metrics to describe the shape of the SAD, skewness and Simpson’s evenness. Skewness </w:t>
         </w:r>
-        <w:commentRangeStart w:id="209"/>
+        <w:commentRangeStart w:id="259"/>
         <w:r>
           <w:rPr>
             <w:rFonts w:asciiTheme="majorHAnsi" w:eastAsia="Times New Roman" w:hAnsiTheme="majorHAnsi" w:cstheme="majorHAnsi"/>
           </w:rPr>
           <w:t>is</w:t>
         </w:r>
-        <w:commentRangeEnd w:id="209"/>
+        <w:commentRangeEnd w:id="259"/>
         <w:r>
           <w:rPr>
             <w:rStyle w:val="CommentReference"/>
           </w:rPr>
-          <w:commentReference w:id="209"/>
+          <w:commentReference w:id="259"/>
         </w:r>
         <w:r>
           <w:rPr>
@@ -4086,7 +4739,7 @@
           <w:t xml:space="preserve"> [….]</w:t>
         </w:r>
       </w:ins>
-      <w:del w:id="210" w:author="Diaz,Renata M" w:date="2020-07-07T12:01:00Z">
+      <w:del w:id="260" w:author="Diaz,Renata M" w:date="2020-07-07T12:01:00Z">
         <w:r>
           <w:rPr>
             <w:rFonts w:asciiTheme="majorHAnsi" w:eastAsia="Times New Roman" w:hAnsiTheme="majorHAnsi" w:cstheme="majorHAnsi"/>
@@ -4094,7 +4747,7 @@
           <w:delText>.</w:delText>
         </w:r>
       </w:del>
-      <w:ins w:id="211" w:author="Diaz,Renata M" w:date="2020-07-07T12:08:00Z">
+      <w:ins w:id="261" w:author="Diaz,Renata M" w:date="2020-07-07T12:08:00Z">
         <w:r>
           <w:rPr>
             <w:rFonts w:asciiTheme="majorHAnsi" w:eastAsia="Times New Roman" w:hAnsiTheme="majorHAnsi" w:cstheme="majorHAnsi"/>
@@ -4102,7 +4755,7 @@
           <w:t xml:space="preserve"> Simpson’s evenness is a more familiar metric</w:t>
         </w:r>
       </w:ins>
-      <w:ins w:id="212" w:author="Diaz,Renata M" w:date="2020-07-07T12:09:00Z">
+      <w:ins w:id="262" w:author="Diaz,Renata M" w:date="2020-07-07T12:09:00Z">
         <w:r>
           <w:rPr>
             <w:rFonts w:asciiTheme="majorHAnsi" w:eastAsia="Times New Roman" w:hAnsiTheme="majorHAnsi" w:cstheme="majorHAnsi"/>
@@ -4110,7 +4763,7 @@
           <w:t xml:space="preserve"> for ecologists. Calculating </w:t>
         </w:r>
       </w:ins>
-      <w:ins w:id="213" w:author="Diaz,Renata M" w:date="2020-07-07T12:11:00Z">
+      <w:ins w:id="263" w:author="Diaz,Renata M" w:date="2020-07-07T12:11:00Z">
         <w:r>
           <w:rPr>
             <w:rFonts w:asciiTheme="majorHAnsi" w:eastAsia="Times New Roman" w:hAnsiTheme="majorHAnsi" w:cstheme="majorHAnsi"/>
@@ -4118,7 +4771,7 @@
           <w:t>Simpson’s evenness and skewness for random samples from the feasible set generates</w:t>
         </w:r>
       </w:ins>
-      <w:ins w:id="214" w:author="Diaz,Renata M" w:date="2020-07-07T12:12:00Z">
+      <w:ins w:id="264" w:author="Diaz,Renata M" w:date="2020-07-07T12:12:00Z">
         <w:r>
           <w:rPr>
             <w:rFonts w:asciiTheme="majorHAnsi" w:eastAsia="Times New Roman" w:hAnsiTheme="majorHAnsi" w:cstheme="majorHAnsi"/>
@@ -4126,7 +4779,7 @@
           <w:t xml:space="preserve"> distributions of values for each metric</w:t>
         </w:r>
       </w:ins>
-      <w:ins w:id="215" w:author="Diaz,Renata M" w:date="2020-07-07T12:13:00Z">
+      <w:ins w:id="265" w:author="Diaz,Renata M" w:date="2020-07-07T12:13:00Z">
         <w:r>
           <w:rPr>
             <w:rFonts w:asciiTheme="majorHAnsi" w:eastAsia="Times New Roman" w:hAnsiTheme="majorHAnsi" w:cstheme="majorHAnsi"/>
@@ -4134,7 +4787,7 @@
           <w:t xml:space="preserve"> that reflect the values that would be likely to occur for an S</w:t>
         </w:r>
       </w:ins>
-      <w:ins w:id="216" w:author="Diaz,Renata M" w:date="2020-07-07T12:14:00Z">
+      <w:ins w:id="266" w:author="Diaz,Renata M" w:date="2020-07-07T12:14:00Z">
         <w:r>
           <w:rPr>
             <w:rFonts w:asciiTheme="majorHAnsi" w:eastAsia="Times New Roman" w:hAnsiTheme="majorHAnsi" w:cstheme="majorHAnsi"/>
@@ -4142,7 +4795,7 @@
           <w:t>AD generated at random. Note that skewness</w:t>
         </w:r>
       </w:ins>
-      <w:ins w:id="217" w:author="Diaz,Renata M" w:date="2020-07-07T12:08:00Z">
+      <w:ins w:id="267" w:author="Diaz,Renata M" w:date="2020-07-07T12:08:00Z">
         <w:r>
           <w:rPr>
             <w:rFonts w:asciiTheme="majorHAnsi" w:eastAsia="Times New Roman" w:hAnsiTheme="majorHAnsi" w:cstheme="majorHAnsi"/>
@@ -4150,22 +4803,15 @@
           <w:t xml:space="preserve"> </w:t>
         </w:r>
       </w:ins>
-      <w:ins w:id="218" w:author="Diaz,Renata M" w:date="2020-07-07T12:15:00Z">
-        <w:r>
-          <w:rPr>
-            <w:rFonts w:asciiTheme="majorHAnsi" w:eastAsia="Times New Roman" w:hAnsiTheme="majorHAnsi" w:cstheme="majorHAnsi"/>
-          </w:rPr>
-          <w:t xml:space="preserve">[breaks under specific circumstances – s &lt; 3, all abundances equal], and we exclude those cases from </w:t>
-        </w:r>
-        <w:r>
-          <w:rPr>
-            <w:rFonts w:asciiTheme="majorHAnsi" w:eastAsia="Times New Roman" w:hAnsiTheme="majorHAnsi" w:cstheme="majorHAnsi"/>
-          </w:rPr>
-          <w:lastRenderedPageBreak/>
-          <w:t xml:space="preserve">analyses of skewness. </w:t>
-        </w:r>
-      </w:ins>
-      <w:del w:id="219" w:author="Diaz,Renata M" w:date="2020-07-07T12:01:00Z">
+      <w:ins w:id="268" w:author="Diaz,Renata M" w:date="2020-07-07T12:15:00Z">
+        <w:r>
+          <w:rPr>
+            <w:rFonts w:asciiTheme="majorHAnsi" w:eastAsia="Times New Roman" w:hAnsiTheme="majorHAnsi" w:cstheme="majorHAnsi"/>
+          </w:rPr>
+          <w:t xml:space="preserve">[breaks under specific circumstances – s &lt; 3, all abundances equal], and we exclude those cases from analyses of skewness. </w:t>
+        </w:r>
+      </w:ins>
+      <w:del w:id="269" w:author="Diaz,Renata M" w:date="2020-07-07T12:01:00Z">
         <w:r>
           <w:rPr>
             <w:rFonts w:asciiTheme="majorHAnsi" w:eastAsia="Times New Roman" w:hAnsiTheme="majorHAnsi" w:cstheme="majorHAnsi"/>
@@ -4185,7 +4831,7 @@
           <w:delText xml:space="preserve">he </w:delText>
         </w:r>
       </w:del>
-      <w:del w:id="220" w:author="Diaz,Renata M" w:date="2020-07-07T12:00:00Z">
+      <w:del w:id="270" w:author="Diaz,Renata M" w:date="2020-07-07T12:00:00Z">
         <w:r>
           <w:rPr>
             <w:rFonts w:asciiTheme="majorHAnsi" w:eastAsia="Times New Roman" w:hAnsiTheme="majorHAnsi" w:cstheme="majorHAnsi"/>
@@ -4193,7 +4839,7 @@
           <w:delText>distribution of</w:delText>
         </w:r>
       </w:del>
-      <w:del w:id="221" w:author="Diaz,Renata M" w:date="2020-07-07T12:01:00Z">
+      <w:del w:id="271" w:author="Diaz,Renata M" w:date="2020-07-07T12:01:00Z">
         <w:r>
           <w:rPr>
             <w:rFonts w:asciiTheme="majorHAnsi" w:eastAsia="Times New Roman" w:hAnsiTheme="majorHAnsi" w:cstheme="majorHAnsi"/>
@@ -4367,11 +5013,11 @@
     <w:p>
       <w:pPr>
         <w:rPr>
-          <w:ins w:id="222" w:author="Diaz,Renata M" w:date="2020-07-07T13:49:00Z"/>
-          <w:rFonts w:asciiTheme="majorHAnsi" w:eastAsia="Times New Roman" w:hAnsiTheme="majorHAnsi" w:cstheme="majorHAnsi"/>
-        </w:rPr>
-      </w:pPr>
-      <w:ins w:id="223" w:author="Diaz,Renata M" w:date="2020-07-07T13:40:00Z">
+          <w:ins w:id="272" w:author="Diaz,Renata M" w:date="2020-07-07T13:49:00Z"/>
+          <w:rFonts w:asciiTheme="majorHAnsi" w:eastAsia="Times New Roman" w:hAnsiTheme="majorHAnsi" w:cstheme="majorHAnsi"/>
+        </w:rPr>
+      </w:pPr>
+      <w:ins w:id="273" w:author="Diaz,Renata M" w:date="2020-07-07T13:40:00Z">
         <w:r>
           <w:rPr>
             <w:rFonts w:asciiTheme="majorHAnsi" w:eastAsia="Times New Roman" w:hAnsiTheme="majorHAnsi" w:cstheme="majorHAnsi"/>
@@ -4379,7 +5025,7 @@
           <w:t>Ch</w:t>
         </w:r>
       </w:ins>
-      <w:ins w:id="224" w:author="Diaz,Renata M" w:date="2020-07-07T13:41:00Z">
+      <w:ins w:id="274" w:author="Diaz,Renata M" w:date="2020-07-07T13:41:00Z">
         <w:r>
           <w:rPr>
             <w:rFonts w:asciiTheme="majorHAnsi" w:eastAsia="Times New Roman" w:hAnsiTheme="majorHAnsi" w:cstheme="majorHAnsi"/>
@@ -4387,7 +5033,7 @@
           <w:t xml:space="preserve">aracterizing the feasible set can be computationally intensive, particularly for large combinations of S and N. </w:t>
         </w:r>
       </w:ins>
-      <w:ins w:id="225" w:author="Diaz,Renata M" w:date="2020-07-07T13:42:00Z">
+      <w:ins w:id="275" w:author="Diaz,Renata M" w:date="2020-07-07T13:42:00Z">
         <w:r>
           <w:rPr>
             <w:rFonts w:asciiTheme="majorHAnsi" w:eastAsia="Times New Roman" w:hAnsiTheme="majorHAnsi" w:cstheme="majorHAnsi"/>
@@ -4395,15 +5041,22 @@
           <w:t>While it is possible to list all possible partitions of a small number of individuals into a small number of species, the number of elements in the feasible set increases rapidly with S and N</w:t>
         </w:r>
       </w:ins>
-      <w:ins w:id="226" w:author="Diaz,Renata M" w:date="2020-07-07T13:43:00Z">
-        <w:r>
-          <w:rPr>
-            <w:rFonts w:asciiTheme="majorHAnsi" w:eastAsia="Times New Roman" w:hAnsiTheme="majorHAnsi" w:cstheme="majorHAnsi"/>
-          </w:rPr>
-          <w:t xml:space="preserve"> and renders it necessary to draw samples from the feasible set, rather than </w:t>
-        </w:r>
-      </w:ins>
-      <w:ins w:id="227" w:author="Diaz,Renata M" w:date="2020-07-07T13:44:00Z">
+      <w:ins w:id="276" w:author="Diaz,Renata M" w:date="2020-07-07T13:43:00Z">
+        <w:r>
+          <w:rPr>
+            <w:rFonts w:asciiTheme="majorHAnsi" w:eastAsia="Times New Roman" w:hAnsiTheme="majorHAnsi" w:cstheme="majorHAnsi"/>
+          </w:rPr>
+          <w:t xml:space="preserve"> and renders </w:t>
+        </w:r>
+        <w:r>
+          <w:rPr>
+            <w:rFonts w:asciiTheme="majorHAnsi" w:eastAsia="Times New Roman" w:hAnsiTheme="majorHAnsi" w:cstheme="majorHAnsi"/>
+          </w:rPr>
+          <w:lastRenderedPageBreak/>
+          <w:t xml:space="preserve">it necessary to draw samples from the feasible set, rather than </w:t>
+        </w:r>
+      </w:ins>
+      <w:ins w:id="277" w:author="Diaz,Renata M" w:date="2020-07-07T13:44:00Z">
         <w:r>
           <w:rPr>
             <w:rFonts w:asciiTheme="majorHAnsi" w:eastAsia="Times New Roman" w:hAnsiTheme="majorHAnsi" w:cstheme="majorHAnsi"/>
@@ -4411,7 +5064,7 @@
           <w:t xml:space="preserve">enumerating all of its elements. Unbiased sampling of large feasible sets is itself a nontrivial computational problem, and </w:t>
         </w:r>
       </w:ins>
-      <w:ins w:id="228" w:author="Diaz,Renata M" w:date="2020-07-07T13:45:00Z">
+      <w:ins w:id="278" w:author="Diaz,Renata M" w:date="2020-07-07T13:45:00Z">
         <w:r>
           <w:rPr>
             <w:rFonts w:asciiTheme="majorHAnsi" w:eastAsia="Times New Roman" w:hAnsiTheme="majorHAnsi" w:cstheme="majorHAnsi"/>
@@ -4419,7 +5072,7 @@
           <w:t>the computational resources required has constrain</w:t>
         </w:r>
       </w:ins>
-      <w:ins w:id="229" w:author="Diaz,Renata M" w:date="2020-07-07T13:46:00Z">
+      <w:ins w:id="279" w:author="Diaz,Renata M" w:date="2020-07-07T13:46:00Z">
         <w:r>
           <w:rPr>
             <w:rFonts w:asciiTheme="majorHAnsi" w:eastAsia="Times New Roman" w:hAnsiTheme="majorHAnsi" w:cstheme="majorHAnsi"/>
@@ -4427,15 +5080,29 @@
           <w:t>ed</w:t>
         </w:r>
       </w:ins>
-      <w:ins w:id="230" w:author="Diaz,Renata M" w:date="2020-07-07T13:45:00Z">
-        <w:r>
-          <w:rPr>
-            <w:rFonts w:asciiTheme="majorHAnsi" w:eastAsia="Times New Roman" w:hAnsiTheme="majorHAnsi" w:cstheme="majorHAnsi"/>
-          </w:rPr>
-          <w:t xml:space="preserve"> previous efforts in this vein (Locey and White 2013).</w:t>
-        </w:r>
-      </w:ins>
-      <w:ins w:id="231" w:author="Diaz,Renata M" w:date="2020-07-07T13:42:00Z">
+      <w:ins w:id="280" w:author="Diaz,Renata M" w:date="2020-07-07T13:45:00Z">
+        <w:r>
+          <w:rPr>
+            <w:rFonts w:asciiTheme="majorHAnsi" w:eastAsia="Times New Roman" w:hAnsiTheme="majorHAnsi" w:cstheme="majorHAnsi"/>
+          </w:rPr>
+          <w:t xml:space="preserve"> previous efforts in this vein (</w:t>
+        </w:r>
+        <w:proofErr w:type="spellStart"/>
+        <w:r>
+          <w:rPr>
+            <w:rFonts w:asciiTheme="majorHAnsi" w:eastAsia="Times New Roman" w:hAnsiTheme="majorHAnsi" w:cstheme="majorHAnsi"/>
+          </w:rPr>
+          <w:t>Locey</w:t>
+        </w:r>
+        <w:proofErr w:type="spellEnd"/>
+        <w:r>
+          <w:rPr>
+            <w:rFonts w:asciiTheme="majorHAnsi" w:eastAsia="Times New Roman" w:hAnsiTheme="majorHAnsi" w:cstheme="majorHAnsi"/>
+          </w:rPr>
+          <w:t xml:space="preserve"> and White 2013).</w:t>
+        </w:r>
+      </w:ins>
+      <w:ins w:id="281" w:author="Diaz,Renata M" w:date="2020-07-07T13:42:00Z">
         <w:r>
           <w:rPr>
             <w:rFonts w:asciiTheme="majorHAnsi" w:eastAsia="Times New Roman" w:hAnsiTheme="majorHAnsi" w:cstheme="majorHAnsi"/>
@@ -4521,7 +5188,7 @@
         </w:rPr>
         <w:t>.</w:t>
       </w:r>
-      <w:del w:id="232" w:author="Diaz,Renata M" w:date="2020-07-07T12:16:00Z">
+      <w:del w:id="282" w:author="Diaz,Renata M" w:date="2020-07-07T12:16:00Z">
         <w:r>
           <w:rPr>
             <w:rFonts w:asciiTheme="majorHAnsi" w:eastAsia="Times New Roman" w:hAnsiTheme="majorHAnsi" w:cstheme="majorHAnsi"/>
@@ -4533,11 +5200,11 @@
     <w:p>
       <w:pPr>
         <w:rPr>
-          <w:del w:id="233" w:author="Diaz,Renata M" w:date="2020-07-07T13:46:00Z"/>
-          <w:rFonts w:asciiTheme="majorHAnsi" w:eastAsia="Times New Roman" w:hAnsiTheme="majorHAnsi" w:cstheme="majorHAnsi"/>
-        </w:rPr>
-      </w:pPr>
-      <w:ins w:id="234" w:author="Diaz,Renata M" w:date="2020-07-07T13:47:00Z">
+          <w:del w:id="283" w:author="Diaz,Renata M" w:date="2020-07-07T13:46:00Z"/>
+          <w:rFonts w:asciiTheme="majorHAnsi" w:eastAsia="Times New Roman" w:hAnsiTheme="majorHAnsi" w:cstheme="majorHAnsi"/>
+        </w:rPr>
+      </w:pPr>
+      <w:ins w:id="284" w:author="Diaz,Renata M" w:date="2020-07-07T13:47:00Z">
         <w:r>
           <w:rPr>
             <w:rFonts w:asciiTheme="majorHAnsi" w:eastAsia="Times New Roman" w:hAnsiTheme="majorHAnsi" w:cstheme="majorHAnsi"/>
@@ -4545,7 +5212,7 @@
           <w:t xml:space="preserve">For every community in our database, we uniformly drew 5000 samples from the feasible set to characterize the distribution of statistically probable </w:t>
         </w:r>
       </w:ins>
-      <w:ins w:id="235" w:author="Diaz,Renata M" w:date="2020-07-07T13:48:00Z">
+      <w:ins w:id="285" w:author="Diaz,Renata M" w:date="2020-07-07T13:48:00Z">
         <w:r>
           <w:rPr>
             <w:rFonts w:asciiTheme="majorHAnsi" w:eastAsia="Times New Roman" w:hAnsiTheme="majorHAnsi" w:cstheme="majorHAnsi"/>
@@ -4553,7 +5220,7 @@
           <w:t>shapes for the SAD. We filtered the 5000 samples to unique elements. For small values of S and N, it can be impossible or highly improbable to randomly draw 5000 unique samples from the feasible set, but for large communities, all 5000 are usuall</w:t>
         </w:r>
       </w:ins>
-      <w:ins w:id="236" w:author="Diaz,Renata M" w:date="2020-07-07T13:49:00Z">
+      <w:ins w:id="286" w:author="Diaz,Renata M" w:date="2020-07-07T13:49:00Z">
         <w:r>
           <w:rPr>
             <w:rFonts w:asciiTheme="majorHAnsi" w:eastAsia="Times New Roman" w:hAnsiTheme="majorHAnsi" w:cstheme="majorHAnsi"/>
@@ -4561,7 +5228,7 @@
           <w:t xml:space="preserve">y unique. We then calculated skewness and Simpson’s evenness </w:t>
         </w:r>
       </w:ins>
-      <w:ins w:id="237" w:author="Diaz,Renata M" w:date="2020-07-07T13:50:00Z">
+      <w:ins w:id="287" w:author="Diaz,Renata M" w:date="2020-07-07T13:50:00Z">
         <w:r>
           <w:rPr>
             <w:rFonts w:asciiTheme="majorHAnsi" w:eastAsia="Times New Roman" w:hAnsiTheme="majorHAnsi" w:cstheme="majorHAnsi"/>
@@ -4569,7 +5236,7 @@
           <w:t xml:space="preserve">for every sample from the feasible set, to construct distributions describing the </w:t>
         </w:r>
       </w:ins>
-      <w:ins w:id="238" w:author="Diaz,Renata M" w:date="2020-07-07T13:51:00Z">
+      <w:ins w:id="288" w:author="Diaz,Renata M" w:date="2020-07-07T13:51:00Z">
         <w:r>
           <w:rPr>
             <w:rFonts w:asciiTheme="majorHAnsi" w:eastAsia="Times New Roman" w:hAnsiTheme="majorHAnsi" w:cstheme="majorHAnsi"/>
@@ -4585,7 +5252,7 @@
           <w:t xml:space="preserve">likely to occur at random for an SAD with that S and N. </w:t>
         </w:r>
       </w:ins>
-      <w:del w:id="239" w:author="Diaz,Renata M" w:date="2020-07-07T12:16:00Z">
+      <w:del w:id="289" w:author="Diaz,Renata M" w:date="2020-07-07T12:16:00Z">
         <w:r>
           <w:rPr>
             <w:rFonts w:asciiTheme="majorHAnsi" w:eastAsia="Times New Roman" w:hAnsiTheme="majorHAnsi" w:cstheme="majorHAnsi"/>
@@ -4931,7 +5598,7 @@
     <w:p>
       <w:pPr>
         <w:rPr>
-          <w:del w:id="240" w:author="Diaz,Renata M" w:date="2020-07-07T13:46:00Z"/>
+          <w:del w:id="290" w:author="Diaz,Renata M" w:date="2020-07-07T13:46:00Z"/>
           <w:rFonts w:asciiTheme="majorHAnsi" w:eastAsia="Times New Roman" w:hAnsiTheme="majorHAnsi" w:cstheme="majorHAnsi"/>
         </w:rPr>
       </w:pPr>
@@ -4939,11 +5606,11 @@
     <w:p>
       <w:pPr>
         <w:rPr>
-          <w:del w:id="241" w:author="Diaz,Renata M" w:date="2020-07-07T13:52:00Z"/>
-          <w:rFonts w:asciiTheme="majorHAnsi" w:eastAsia="Times New Roman" w:hAnsiTheme="majorHAnsi" w:cstheme="majorHAnsi"/>
-        </w:rPr>
-      </w:pPr>
-      <w:del w:id="242" w:author="Diaz,Renata M" w:date="2020-07-07T13:52:00Z">
+          <w:del w:id="291" w:author="Diaz,Renata M" w:date="2020-07-07T13:52:00Z"/>
+          <w:rFonts w:asciiTheme="majorHAnsi" w:eastAsia="Times New Roman" w:hAnsiTheme="majorHAnsi" w:cstheme="majorHAnsi"/>
+        </w:rPr>
+      </w:pPr>
+      <w:del w:id="292" w:author="Diaz,Renata M" w:date="2020-07-07T13:52:00Z">
         <w:r>
           <w:rPr>
             <w:rFonts w:asciiTheme="majorHAnsi" w:eastAsia="Times New Roman" w:hAnsiTheme="majorHAnsi" w:cstheme="majorHAnsi"/>
@@ -5074,7 +5741,7 @@
           <w:rFonts w:asciiTheme="majorHAnsi" w:eastAsia="Times New Roman" w:hAnsiTheme="majorHAnsi" w:cstheme="majorHAnsi"/>
         </w:rPr>
       </w:pPr>
-      <w:del w:id="243" w:author="Diaz,Renata M" w:date="2020-07-07T13:52:00Z">
+      <w:del w:id="293" w:author="Diaz,Renata M" w:date="2020-07-07T13:52:00Z">
         <w:r>
           <w:rPr>
             <w:rFonts w:asciiTheme="majorHAnsi" w:eastAsia="Times New Roman" w:hAnsiTheme="majorHAnsi" w:cstheme="majorHAnsi"/>
@@ -5121,7 +5788,6 @@
           <w:rPr>
             <w:rFonts w:asciiTheme="majorHAnsi" w:eastAsia="Times New Roman" w:hAnsiTheme="majorHAnsi" w:cstheme="majorHAnsi"/>
           </w:rPr>
-          <w:lastRenderedPageBreak/>
           <w:delText>a</w:delText>
         </w:r>
         <w:r>
@@ -5144,14 +5810,14 @@
           <w:rFonts w:asciiTheme="majorHAnsi" w:eastAsia="Times New Roman" w:hAnsiTheme="majorHAnsi" w:cstheme="majorHAnsi"/>
         </w:rPr>
       </w:pPr>
-      <w:ins w:id="244" w:author="Diaz,Renata M" w:date="2020-07-07T14:06:00Z">
+      <w:ins w:id="294" w:author="Diaz,Renata M" w:date="2020-07-07T14:06:00Z">
         <w:r>
           <w:rPr>
             <w:rFonts w:asciiTheme="majorHAnsi" w:eastAsia="Times New Roman" w:hAnsiTheme="majorHAnsi" w:cstheme="majorHAnsi"/>
           </w:rPr>
           <w:t xml:space="preserve">The feasible set’s distributions of Simpson’s evenness and skewness </w:t>
         </w:r>
-        <w:commentRangeStart w:id="245"/>
+        <w:commentRangeStart w:id="295"/>
         <w:r>
           <w:rPr>
             <w:rFonts w:asciiTheme="majorHAnsi" w:eastAsia="Times New Roman" w:hAnsiTheme="majorHAnsi" w:cstheme="majorHAnsi"/>
@@ -5159,16 +5825,16 @@
           <w:t>was</w:t>
         </w:r>
       </w:ins>
-      <w:commentRangeEnd w:id="245"/>
-      <w:ins w:id="246" w:author="Diaz,Renata M" w:date="2020-07-07T14:07:00Z">
+      <w:commentRangeEnd w:id="295"/>
+      <w:ins w:id="296" w:author="Diaz,Renata M" w:date="2020-07-07T14:07:00Z">
         <w:r>
           <w:rPr>
             <w:rStyle w:val="CommentReference"/>
           </w:rPr>
-          <w:commentReference w:id="245"/>
-        </w:r>
-      </w:ins>
-      <w:ins w:id="247" w:author="Diaz,Renata M" w:date="2020-07-07T14:06:00Z">
+          <w:commentReference w:id="295"/>
+        </w:r>
+      </w:ins>
+      <w:ins w:id="297" w:author="Diaz,Renata M" w:date="2020-07-07T14:06:00Z">
         <w:r>
           <w:rPr>
             <w:rFonts w:asciiTheme="majorHAnsi" w:eastAsia="Times New Roman" w:hAnsiTheme="majorHAnsi" w:cstheme="majorHAnsi"/>
@@ -5176,7 +5842,7 @@
           <w:t xml:space="preserve"> used to assess whether observed SADs were statistically unlikely given their values of S and N. We calculated Simpson’s evenness and skewness for the observed SADs, and assessed whether each SAD deviated from its feasible set b</w:t>
         </w:r>
       </w:ins>
-      <w:ins w:id="248" w:author="Diaz,Renata M" w:date="2020-07-07T14:07:00Z">
+      <w:ins w:id="298" w:author="Diaz,Renata M" w:date="2020-07-07T14:07:00Z">
         <w:r>
           <w:rPr>
             <w:rFonts w:asciiTheme="majorHAnsi" w:eastAsia="Times New Roman" w:hAnsiTheme="majorHAnsi" w:cstheme="majorHAnsi"/>
@@ -5184,7 +5850,7 @@
           <w:t xml:space="preserve">y calculating the percent of values in the corresponding sample distribution less than or equal to the observed value. </w:t>
         </w:r>
       </w:ins>
-      <w:del w:id="249" w:author="Diaz,Renata M" w:date="2020-07-07T14:07:00Z">
+      <w:del w:id="299" w:author="Diaz,Renata M" w:date="2020-07-07T14:07:00Z">
         <w:r>
           <w:rPr>
             <w:rFonts w:asciiTheme="majorHAnsi" w:eastAsia="Times New Roman" w:hAnsiTheme="majorHAnsi" w:cstheme="majorHAnsi"/>
@@ -5284,7 +5950,7 @@
           <w:delText xml:space="preserve"> distribution less than or equal to the observed value</w:delText>
         </w:r>
       </w:del>
-      <w:ins w:id="250" w:author="Diaz,Renata M" w:date="2020-07-07T14:07:00Z">
+      <w:ins w:id="300" w:author="Diaz,Renata M" w:date="2020-07-07T14:07:00Z">
         <w:r>
           <w:rPr>
             <w:rFonts w:asciiTheme="majorHAnsi" w:eastAsia="Times New Roman" w:hAnsiTheme="majorHAnsi" w:cstheme="majorHAnsi"/>
@@ -5292,26 +5958,26 @@
           <w:t xml:space="preserve">This percentile rank is </w:t>
         </w:r>
       </w:ins>
-      <w:ins w:id="251" w:author="Diaz,Renata M" w:date="2020-07-07T14:08:00Z">
+      <w:ins w:id="301" w:author="Diaz,Renata M" w:date="2020-07-07T14:08:00Z">
         <w:r>
           <w:rPr>
             <w:rFonts w:asciiTheme="majorHAnsi" w:eastAsia="Times New Roman" w:hAnsiTheme="majorHAnsi" w:cstheme="majorHAnsi"/>
           </w:rPr>
           <w:t xml:space="preserve">comparable across different community sizes, allowing broad-scale assessment across wide ranges of S and </w:t>
         </w:r>
-        <w:commentRangeStart w:id="252"/>
+        <w:commentRangeStart w:id="302"/>
         <w:r>
           <w:rPr>
             <w:rFonts w:asciiTheme="majorHAnsi" w:eastAsia="Times New Roman" w:hAnsiTheme="majorHAnsi" w:cstheme="majorHAnsi"/>
           </w:rPr>
           <w:t>N</w:t>
         </w:r>
-        <w:commentRangeEnd w:id="252"/>
+        <w:commentRangeEnd w:id="302"/>
         <w:r>
           <w:rPr>
             <w:rStyle w:val="CommentReference"/>
           </w:rPr>
-          <w:commentReference w:id="252"/>
+          <w:commentReference w:id="302"/>
         </w:r>
         <w:r>
           <w:rPr>
@@ -5320,7 +5986,7 @@
           <w:t>.. If observed SADs simply reflect random draws from</w:t>
         </w:r>
       </w:ins>
-      <w:ins w:id="253" w:author="Diaz,Renata M" w:date="2020-07-07T14:09:00Z">
+      <w:ins w:id="303" w:author="Diaz,Renata M" w:date="2020-07-07T14:09:00Z">
         <w:r>
           <w:rPr>
             <w:rFonts w:asciiTheme="majorHAnsi" w:eastAsia="Times New Roman" w:hAnsiTheme="majorHAnsi" w:cstheme="majorHAnsi"/>
@@ -5328,7 +5994,7 @@
           <w:t xml:space="preserve"> their feasible sets, we would expect their percentile rank values to be uniformly distributed from 0 to 100. However, if observed SADs are consistently more skewed or even than their feasible sets, the percentile values will be </w:t>
         </w:r>
       </w:ins>
-      <w:del w:id="254" w:author="Diaz,Renata M" w:date="2020-07-07T14:08:00Z">
+      <w:del w:id="304" w:author="Diaz,Renata M" w:date="2020-07-07T14:08:00Z">
         <w:r>
           <w:rPr>
             <w:rFonts w:asciiTheme="majorHAnsi" w:eastAsia="Times New Roman" w:hAnsiTheme="majorHAnsi" w:cstheme="majorHAnsi"/>
@@ -5336,7 +6002,7 @@
           <w:delText xml:space="preserve">. </w:delText>
         </w:r>
       </w:del>
-      <w:del w:id="255" w:author="Diaz,Renata M" w:date="2020-07-07T14:09:00Z">
+      <w:del w:id="305" w:author="Diaz,Renata M" w:date="2020-07-07T14:09:00Z">
         <w:r>
           <w:rPr>
             <w:rFonts w:asciiTheme="majorHAnsi" w:eastAsia="Times New Roman" w:hAnsiTheme="majorHAnsi" w:cstheme="majorHAnsi"/>
@@ -5590,7 +6256,7 @@
           <w:rFonts w:asciiTheme="majorHAnsi" w:eastAsia="Times New Roman" w:hAnsiTheme="majorHAnsi" w:cstheme="majorHAnsi"/>
         </w:rPr>
       </w:pPr>
-      <w:del w:id="256" w:author="Diaz,Renata M" w:date="2020-07-07T14:17:00Z">
+      <w:del w:id="306" w:author="Diaz,Renata M" w:date="2020-07-07T14:17:00Z">
         <w:r>
           <w:rPr>
             <w:rFonts w:asciiTheme="majorHAnsi" w:eastAsia="Times New Roman" w:hAnsiTheme="majorHAnsi" w:cstheme="majorHAnsi"/>
@@ -5622,26 +6288,26 @@
           <w:delText>miss some species</w:delText>
         </w:r>
       </w:del>
-      <w:ins w:id="257" w:author="Diaz,Renata M" w:date="2020-07-07T14:17:00Z">
+      <w:ins w:id="307" w:author="Diaz,Renata M" w:date="2020-07-07T14:17:00Z">
         <w:r>
           <w:rPr>
             <w:rFonts w:asciiTheme="majorHAnsi" w:eastAsia="Times New Roman" w:hAnsiTheme="majorHAnsi" w:cstheme="majorHAnsi"/>
           </w:rPr>
           <w:t xml:space="preserve">Generally, it is logistically impossible to conduct exhaustive surveys of ecological communities, and even the most intensive surveys of nature are likely to miss some </w:t>
         </w:r>
-        <w:commentRangeStart w:id="258"/>
+        <w:commentRangeStart w:id="308"/>
         <w:r>
           <w:rPr>
             <w:rFonts w:asciiTheme="majorHAnsi" w:eastAsia="Times New Roman" w:hAnsiTheme="majorHAnsi" w:cstheme="majorHAnsi"/>
           </w:rPr>
           <w:t>species</w:t>
         </w:r>
-        <w:commentRangeEnd w:id="258"/>
+        <w:commentRangeEnd w:id="308"/>
         <w:r>
           <w:rPr>
             <w:rStyle w:val="CommentReference"/>
           </w:rPr>
-          <w:commentReference w:id="258"/>
+          <w:commentReference w:id="308"/>
         </w:r>
       </w:ins>
       <w:r>
@@ -5674,14 +6340,14 @@
         </w:rPr>
         <w:t>To test wheth</w:t>
       </w:r>
-      <w:ins w:id="259" w:author="Diaz,Renata M" w:date="2020-07-07T14:19:00Z">
+      <w:ins w:id="309" w:author="Diaz,Renata M" w:date="2020-07-07T14:19:00Z">
         <w:r>
           <w:rPr>
             <w:rFonts w:asciiTheme="majorHAnsi" w:eastAsia="Times New Roman" w:hAnsiTheme="majorHAnsi" w:cstheme="majorHAnsi"/>
           </w:rPr>
           <w:t xml:space="preserve">er </w:t>
         </w:r>
-        <w:commentRangeStart w:id="260"/>
+        <w:commentRangeStart w:id="310"/>
         <w:r>
           <w:rPr>
             <w:rFonts w:asciiTheme="majorHAnsi" w:eastAsia="Times New Roman" w:hAnsiTheme="majorHAnsi" w:cstheme="majorHAnsi"/>
@@ -5689,7 +6355,7 @@
           <w:t>missing rare species influenced the relationship between observed SADs and their feasible sets</w:t>
         </w:r>
       </w:ins>
-      <w:del w:id="261" w:author="Diaz,Renata M" w:date="2020-07-07T14:19:00Z">
+      <w:del w:id="311" w:author="Diaz,Renata M" w:date="2020-07-07T14:19:00Z">
         <w:r>
           <w:rPr>
             <w:rFonts w:asciiTheme="majorHAnsi" w:eastAsia="Times New Roman" w:hAnsiTheme="majorHAnsi" w:cstheme="majorHAnsi"/>
@@ -5697,14 +6363,14 @@
           <w:delText xml:space="preserve">er </w:delText>
         </w:r>
       </w:del>
-      <w:commentRangeEnd w:id="260"/>
+      <w:commentRangeEnd w:id="310"/>
       <w:r>
         <w:rPr>
           <w:rStyle w:val="CommentReference"/>
         </w:rPr>
-        <w:commentReference w:id="260"/>
-      </w:r>
-      <w:del w:id="262" w:author="Diaz,Renata M" w:date="2020-07-07T14:19:00Z">
+        <w:commentReference w:id="310"/>
+      </w:r>
+      <w:del w:id="312" w:author="Diaz,Renata M" w:date="2020-07-07T14:19:00Z">
         <w:r>
           <w:rPr>
             <w:rFonts w:asciiTheme="majorHAnsi" w:eastAsia="Times New Roman" w:hAnsiTheme="majorHAnsi" w:cstheme="majorHAnsi"/>
@@ -5866,7 +6532,7 @@
     <w:p>
       <w:pPr>
         <w:rPr>
-          <w:del w:id="263" w:author="Diaz,Renata M" w:date="2020-07-07T14:20:00Z"/>
+          <w:del w:id="313" w:author="Diaz,Renata M" w:date="2020-07-07T14:20:00Z"/>
           <w:rFonts w:asciiTheme="majorHAnsi" w:eastAsia="Times New Roman" w:hAnsiTheme="majorHAnsi" w:cstheme="majorHAnsi"/>
           <w:i/>
           <w:iCs/>
@@ -5900,11 +6566,11 @@
     <w:p>
       <w:pPr>
         <w:rPr>
-          <w:del w:id="264" w:author="Diaz,Renata M" w:date="2020-07-07T14:20:00Z"/>
-          <w:rFonts w:asciiTheme="majorHAnsi" w:eastAsia="Times New Roman" w:hAnsiTheme="majorHAnsi" w:cstheme="majorHAnsi"/>
-        </w:rPr>
-      </w:pPr>
-      <w:del w:id="265" w:author="Diaz,Renata M" w:date="2020-07-07T14:20:00Z">
+          <w:del w:id="314" w:author="Diaz,Renata M" w:date="2020-07-07T14:20:00Z"/>
+          <w:rFonts w:asciiTheme="majorHAnsi" w:eastAsia="Times New Roman" w:hAnsiTheme="majorHAnsi" w:cstheme="majorHAnsi"/>
+        </w:rPr>
+      </w:pPr>
+      <w:del w:id="315" w:author="Diaz,Renata M" w:date="2020-07-07T14:20:00Z">
         <w:r>
           <w:rPr>
             <w:rFonts w:asciiTheme="majorHAnsi" w:eastAsia="Times New Roman" w:hAnsiTheme="majorHAnsi" w:cstheme="majorHAnsi"/>
@@ -5940,20 +6606,19 @@
     <w:p>
       <w:pPr>
         <w:rPr>
-          <w:del w:id="266" w:author="Diaz,Renata M" w:date="2020-07-07T14:20:00Z"/>
+          <w:del w:id="316" w:author="Diaz,Renata M" w:date="2020-07-07T14:20:00Z"/>
           <w:rFonts w:asciiTheme="majorHAnsi" w:eastAsia="Times New Roman" w:hAnsiTheme="majorHAnsi" w:cstheme="majorHAnsi"/>
           <w:i/>
           <w:iCs/>
         </w:rPr>
       </w:pPr>
-      <w:del w:id="267" w:author="Diaz,Renata M" w:date="2020-07-07T14:20:00Z">
+      <w:del w:id="317" w:author="Diaz,Renata M" w:date="2020-07-07T14:20:00Z">
         <w:r>
           <w:rPr>
             <w:rFonts w:asciiTheme="majorHAnsi" w:eastAsia="Times New Roman" w:hAnsiTheme="majorHAnsi" w:cstheme="majorHAnsi"/>
             <w:i/>
             <w:iCs/>
           </w:rPr>
-          <w:lastRenderedPageBreak/>
           <w:delText>Empirical SADs compared to their baselines</w:delText>
         </w:r>
       </w:del>
@@ -5961,7 +6626,7 @@
     <w:p>
       <w:pPr>
         <w:rPr>
-          <w:ins w:id="268" w:author="Diaz,Renata M" w:date="2020-07-07T14:21:00Z"/>
+          <w:ins w:id="318" w:author="Diaz,Renata M" w:date="2020-07-07T14:21:00Z"/>
           <w:rFonts w:asciiTheme="majorHAnsi" w:eastAsia="Times New Roman" w:hAnsiTheme="majorHAnsi" w:cstheme="majorHAnsi"/>
         </w:rPr>
       </w:pPr>
@@ -5969,18 +6634,43 @@
     <w:p>
       <w:pPr>
         <w:rPr>
-          <w:ins w:id="269" w:author="Diaz,Renata M" w:date="2020-07-07T14:36:00Z"/>
-          <w:rFonts w:asciiTheme="majorHAnsi" w:eastAsia="Times New Roman" w:hAnsiTheme="majorHAnsi" w:cstheme="majorHAnsi"/>
-        </w:rPr>
-      </w:pPr>
-      <w:ins w:id="270" w:author="Diaz,Renata M" w:date="2020-07-07T14:21:00Z">
-        <w:r>
-          <w:rPr>
-            <w:rFonts w:asciiTheme="majorHAnsi" w:eastAsia="Times New Roman" w:hAnsiTheme="majorHAnsi" w:cstheme="majorHAnsi"/>
-          </w:rPr>
-          <w:t xml:space="preserve">We found evidence that the shape of the SADs for a range of real ecological communities are statistically unlikely when compared to their feasible </w:t>
-        </w:r>
-        <w:commentRangeStart w:id="271"/>
+          <w:ins w:id="319" w:author="Diaz,Renata M" w:date="2020-07-07T14:36:00Z"/>
+          <w:rFonts w:asciiTheme="majorHAnsi" w:eastAsia="Times New Roman" w:hAnsiTheme="majorHAnsi" w:cstheme="majorHAnsi"/>
+        </w:rPr>
+      </w:pPr>
+      <w:ins w:id="320" w:author="Diaz,Renata M" w:date="2020-07-07T14:21:00Z">
+        <w:r>
+          <w:rPr>
+            <w:rFonts w:asciiTheme="majorHAnsi" w:eastAsia="Times New Roman" w:hAnsiTheme="majorHAnsi" w:cstheme="majorHAnsi"/>
+          </w:rPr>
+          <w:lastRenderedPageBreak/>
+          <w:t xml:space="preserve">We found evidence that the shape of the SADs for a range of real ecological communities are statistically </w:t>
+        </w:r>
+        <w:commentRangeStart w:id="321"/>
+        <w:r>
+          <w:rPr>
+            <w:rFonts w:asciiTheme="majorHAnsi" w:eastAsia="Times New Roman" w:hAnsiTheme="majorHAnsi" w:cstheme="majorHAnsi"/>
+          </w:rPr>
+          <w:t>unlikely</w:t>
+        </w:r>
+      </w:ins>
+      <w:commentRangeEnd w:id="321"/>
+      <w:ins w:id="322" w:author="Diaz,Renata M" w:date="2020-07-08T15:15:00Z">
+        <w:r>
+          <w:rPr>
+            <w:rStyle w:val="CommentReference"/>
+          </w:rPr>
+          <w:commentReference w:id="321"/>
+        </w:r>
+      </w:ins>
+      <w:ins w:id="323" w:author="Diaz,Renata M" w:date="2020-07-07T14:21:00Z">
+        <w:r>
+          <w:rPr>
+            <w:rFonts w:asciiTheme="majorHAnsi" w:eastAsia="Times New Roman" w:hAnsiTheme="majorHAnsi" w:cstheme="majorHAnsi"/>
+          </w:rPr>
+          <w:t xml:space="preserve"> when compared to their feasible </w:t>
+        </w:r>
+        <w:commentRangeStart w:id="324"/>
         <w:r>
           <w:rPr>
             <w:rFonts w:asciiTheme="majorHAnsi" w:eastAsia="Times New Roman" w:hAnsiTheme="majorHAnsi" w:cstheme="majorHAnsi"/>
@@ -5988,24 +6678,31 @@
           <w:t>sets</w:t>
         </w:r>
       </w:ins>
-      <w:commentRangeEnd w:id="271"/>
-      <w:ins w:id="272" w:author="Diaz,Renata M" w:date="2020-07-07T14:30:00Z">
+      <w:commentRangeEnd w:id="324"/>
+      <w:ins w:id="325" w:author="Diaz,Renata M" w:date="2020-07-07T14:30:00Z">
         <w:r>
           <w:rPr>
             <w:rStyle w:val="CommentReference"/>
           </w:rPr>
-          <w:commentReference w:id="271"/>
-        </w:r>
-      </w:ins>
-      <w:ins w:id="273" w:author="Diaz,Renata M" w:date="2020-07-07T14:21:00Z">
-        <w:r>
-          <w:rPr>
-            <w:rFonts w:asciiTheme="majorHAnsi" w:eastAsia="Times New Roman" w:hAnsiTheme="majorHAnsi" w:cstheme="majorHAnsi"/>
-          </w:rPr>
-          <w:t>. For</w:t>
-        </w:r>
-      </w:ins>
-      <w:del w:id="274" w:author="Diaz,Renata M" w:date="2020-07-07T14:21:00Z">
+          <w:commentReference w:id="324"/>
+        </w:r>
+      </w:ins>
+      <w:ins w:id="326" w:author="Diaz,Renata M" w:date="2020-07-07T14:21:00Z">
+        <w:r>
+          <w:rPr>
+            <w:rFonts w:asciiTheme="majorHAnsi" w:eastAsia="Times New Roman" w:hAnsiTheme="majorHAnsi" w:cstheme="majorHAnsi"/>
+          </w:rPr>
+          <w:t xml:space="preserve">. </w:t>
+        </w:r>
+        <w:proofErr w:type="spellStart"/>
+        <w:r>
+          <w:rPr>
+            <w:rFonts w:asciiTheme="majorHAnsi" w:eastAsia="Times New Roman" w:hAnsiTheme="majorHAnsi" w:cstheme="majorHAnsi"/>
+          </w:rPr>
+          <w:t>For</w:t>
+        </w:r>
+      </w:ins>
+      <w:del w:id="327" w:author="Diaz,Renata M" w:date="2020-07-07T14:21:00Z">
         <w:r>
           <w:rPr>
             <w:rFonts w:asciiTheme="majorHAnsi" w:eastAsia="Times New Roman" w:hAnsiTheme="majorHAnsi" w:cstheme="majorHAnsi"/>
@@ -6017,7 +6714,14 @@
         <w:rPr>
           <w:rFonts w:asciiTheme="majorHAnsi" w:eastAsia="Times New Roman" w:hAnsiTheme="majorHAnsi" w:cstheme="majorHAnsi"/>
         </w:rPr>
-        <w:t xml:space="preserve">four of the five datasets we analyzed – BBS, Gentry, </w:t>
+        <w:t>four</w:t>
+      </w:r>
+      <w:proofErr w:type="spellEnd"/>
+      <w:r>
+        <w:rPr>
+          <w:rFonts w:asciiTheme="majorHAnsi" w:eastAsia="Times New Roman" w:hAnsiTheme="majorHAnsi" w:cstheme="majorHAnsi"/>
+        </w:rPr>
+        <w:t xml:space="preserve"> of the five datasets we analyzed – BBS, Gentry, </w:t>
       </w:r>
       <w:r>
         <w:rPr>
@@ -6041,7 +6745,21 @@
         <w:rPr>
           <w:rFonts w:asciiTheme="majorHAnsi" w:eastAsia="Times New Roman" w:hAnsiTheme="majorHAnsi" w:cstheme="majorHAnsi"/>
         </w:rPr>
-        <w:t>sc. Abund – empirical SADs are highly skewed and highly uneven relative to their feasible sets much more frequently than would be expected by chance</w:t>
+        <w:t xml:space="preserve">sc. </w:t>
+      </w:r>
+      <w:proofErr w:type="spellStart"/>
+      <w:r>
+        <w:rPr>
+          <w:rFonts w:asciiTheme="majorHAnsi" w:eastAsia="Times New Roman" w:hAnsiTheme="majorHAnsi" w:cstheme="majorHAnsi"/>
+        </w:rPr>
+        <w:t>Abund</w:t>
+      </w:r>
+      <w:proofErr w:type="spellEnd"/>
+      <w:r>
+        <w:rPr>
+          <w:rFonts w:asciiTheme="majorHAnsi" w:eastAsia="Times New Roman" w:hAnsiTheme="majorHAnsi" w:cstheme="majorHAnsi"/>
+        </w:rPr>
+        <w:t xml:space="preserve"> – empirical SADs are highly skewed and highly uneven relative to their feasible sets much more frequently than would be expected by chance</w:t>
       </w:r>
       <w:r>
         <w:rPr>
@@ -6085,7 +6803,7 @@
         </w:rPr>
         <w:t xml:space="preserve">. Combined across these four datasets, 16% of observed SADs are more skewed than 95% of their feasible sets, and 31% are less even than 95% of their feasible sets. By chance we would expect only 5% of observed distributions to fall in these extremes. </w:t>
       </w:r>
-      <w:ins w:id="275" w:author="Diaz,Renata M" w:date="2020-07-07T14:22:00Z">
+      <w:ins w:id="328" w:author="Diaz,Renata M" w:date="2020-07-07T14:22:00Z">
         <w:r>
           <w:rPr>
             <w:rFonts w:asciiTheme="majorHAnsi" w:eastAsia="Times New Roman" w:hAnsiTheme="majorHAnsi" w:cstheme="majorHAnsi"/>
@@ -6093,8 +6811,8 @@
           <w:t xml:space="preserve">However, we </w:t>
         </w:r>
       </w:ins>
-      <w:moveToRangeStart w:id="276" w:author="Diaz,Renata M" w:date="2020-07-07T14:22:00Z" w:name="move45024181"/>
-      <w:moveTo w:id="277" w:author="Diaz,Renata M" w:date="2020-07-07T14:22:00Z">
+      <w:moveToRangeStart w:id="329" w:author="Diaz,Renata M" w:date="2020-07-07T14:22:00Z" w:name="move45024181"/>
+      <w:moveTo w:id="330" w:author="Diaz,Renata M" w:date="2020-07-07T14:22:00Z">
         <w:r>
           <w:rPr>
             <w:rFonts w:asciiTheme="majorHAnsi" w:eastAsia="Times New Roman" w:hAnsiTheme="majorHAnsi" w:cstheme="majorHAnsi"/>
@@ -6154,17 +6872,43 @@
           <w:fldChar w:fldCharType="end"/>
         </w:r>
       </w:moveTo>
-      <w:ins w:id="278" w:author="Diaz,Renata M" w:date="2020-07-07T14:22:00Z">
+      <w:ins w:id="331" w:author="Diaz,Renata M" w:date="2020-07-07T14:22:00Z">
         <w:r>
           <w:rPr>
             <w:rStyle w:val="Hyperlink"/>
             <w:rFonts w:asciiTheme="majorHAnsi" w:eastAsia="Times New Roman" w:hAnsiTheme="majorHAnsi" w:cstheme="majorHAnsi"/>
           </w:rPr>
-          <w:t>), for which</w:t>
-        </w:r>
-      </w:ins>
-      <w:moveTo w:id="279" w:author="Diaz,Renata M" w:date="2020-07-07T14:22:00Z">
-        <w:del w:id="280" w:author="Diaz,Renata M" w:date="2020-07-07T14:22:00Z">
+          <w:t xml:space="preserve">), for </w:t>
+        </w:r>
+        <w:commentRangeStart w:id="332"/>
+        <w:r>
+          <w:rPr>
+            <w:rStyle w:val="Hyperlink"/>
+            <w:rFonts w:asciiTheme="majorHAnsi" w:eastAsia="Times New Roman" w:hAnsiTheme="majorHAnsi" w:cstheme="majorHAnsi"/>
+          </w:rPr>
+          <w:t>which</w:t>
+        </w:r>
+      </w:ins>
+      <w:commentRangeEnd w:id="332"/>
+      <w:ins w:id="333" w:author="Diaz,Renata M" w:date="2020-07-08T15:15:00Z">
+        <w:r>
+          <w:rPr>
+            <w:rStyle w:val="CommentReference"/>
+          </w:rPr>
+          <w:commentReference w:id="332"/>
+        </w:r>
+      </w:ins>
+      <w:ins w:id="334" w:author="Diaz,Renata M" w:date="2020-07-08T15:12:00Z">
+        <w:r>
+          <w:rPr>
+            <w:rStyle w:val="Hyperlink"/>
+            <w:rFonts w:asciiTheme="majorHAnsi" w:eastAsia="Times New Roman" w:hAnsiTheme="majorHAnsi" w:cstheme="majorHAnsi"/>
+          </w:rPr>
+          <w:t xml:space="preserve"> </w:t>
+        </w:r>
+      </w:ins>
+      <w:moveTo w:id="335" w:author="Diaz,Renata M" w:date="2020-07-07T14:22:00Z">
+        <w:del w:id="336" w:author="Diaz,Renata M" w:date="2020-07-07T14:22:00Z">
           <w:r>
             <w:rPr>
               <w:rFonts w:asciiTheme="majorHAnsi" w:eastAsia="Times New Roman" w:hAnsiTheme="majorHAnsi" w:cstheme="majorHAnsi"/>
@@ -6179,8 +6923,8 @@
           <w:t>percentile scores were near uniformly-distributed for skewness (5% of observations are more skewed than 95% of the feasible set), and much noisier than any of the other datasets for evenness (11.5% of observations are less even).</w:t>
         </w:r>
       </w:moveTo>
-      <w:moveToRangeEnd w:id="276"/>
-      <w:ins w:id="281" w:author="Diaz,Renata M" w:date="2020-07-07T14:23:00Z">
+      <w:moveToRangeEnd w:id="329"/>
+      <w:ins w:id="337" w:author="Diaz,Renata M" w:date="2020-07-07T14:23:00Z">
         <w:r>
           <w:rPr>
             <w:rFonts w:asciiTheme="majorHAnsi" w:eastAsia="Times New Roman" w:hAnsiTheme="majorHAnsi" w:cstheme="majorHAnsi"/>
@@ -6188,7 +6932,7 @@
           <w:t xml:space="preserve"> Why the FIA</w:t>
         </w:r>
       </w:ins>
-      <w:ins w:id="282" w:author="Diaz,Renata M" w:date="2020-07-07T14:24:00Z">
+      <w:ins w:id="338" w:author="Diaz,Renata M" w:date="2020-07-07T14:24:00Z">
         <w:r>
           <w:rPr>
             <w:rFonts w:asciiTheme="majorHAnsi" w:eastAsia="Times New Roman" w:hAnsiTheme="majorHAnsi" w:cstheme="majorHAnsi"/>
@@ -6196,7 +6940,7 @@
           <w:t xml:space="preserve"> communities</w:t>
         </w:r>
       </w:ins>
-      <w:ins w:id="283" w:author="Diaz,Renata M" w:date="2020-07-07T14:23:00Z">
+      <w:ins w:id="339" w:author="Diaz,Renata M" w:date="2020-07-07T14:23:00Z">
         <w:r>
           <w:rPr>
             <w:rFonts w:asciiTheme="majorHAnsi" w:eastAsia="Times New Roman" w:hAnsiTheme="majorHAnsi" w:cstheme="majorHAnsi"/>
@@ -6204,7 +6948,7 @@
           <w:t xml:space="preserve"> show a different pattern is unclear, but may be partially due to </w:t>
         </w:r>
       </w:ins>
-      <w:ins w:id="284" w:author="Diaz,Renata M" w:date="2020-07-07T14:24:00Z">
+      <w:ins w:id="340" w:author="Diaz,Renata M" w:date="2020-07-07T14:24:00Z">
         <w:r>
           <w:rPr>
             <w:rFonts w:asciiTheme="majorHAnsi" w:eastAsia="Times New Roman" w:hAnsiTheme="majorHAnsi" w:cstheme="majorHAnsi"/>
@@ -6212,7 +6956,7 @@
           <w:t xml:space="preserve">their small size, which we explore further below. For the four other datasets, however, our results suggest that </w:t>
         </w:r>
       </w:ins>
-      <w:ins w:id="285" w:author="Diaz,Renata M" w:date="2020-07-07T14:27:00Z">
+      <w:ins w:id="341" w:author="Diaz,Renata M" w:date="2020-07-07T14:27:00Z">
         <w:r>
           <w:rPr>
             <w:rFonts w:asciiTheme="majorHAnsi" w:eastAsia="Times New Roman" w:hAnsiTheme="majorHAnsi" w:cstheme="majorHAnsi"/>
@@ -6220,7 +6964,7 @@
           <w:t xml:space="preserve">nonrandom processes drive </w:t>
         </w:r>
       </w:ins>
-      <w:ins w:id="286" w:author="Diaz,Renata M" w:date="2020-07-07T14:24:00Z">
+      <w:ins w:id="342" w:author="Diaz,Renata M" w:date="2020-07-07T14:24:00Z">
         <w:r>
           <w:rPr>
             <w:rFonts w:asciiTheme="majorHAnsi" w:eastAsia="Times New Roman" w:hAnsiTheme="majorHAnsi" w:cstheme="majorHAnsi"/>
@@ -6228,7 +6972,7 @@
           <w:t>observed SADs to be less even than would occ</w:t>
         </w:r>
       </w:ins>
-      <w:ins w:id="287" w:author="Diaz,Renata M" w:date="2020-07-07T14:25:00Z">
+      <w:ins w:id="343" w:author="Diaz,Renata M" w:date="2020-07-07T14:25:00Z">
         <w:r>
           <w:rPr>
             <w:rFonts w:asciiTheme="majorHAnsi" w:eastAsia="Times New Roman" w:hAnsiTheme="majorHAnsi" w:cstheme="majorHAnsi"/>
@@ -6236,7 +6980,7 @@
           <w:t xml:space="preserve">ur by chance. </w:t>
         </w:r>
       </w:ins>
-      <w:ins w:id="288" w:author="Diaz,Renata M" w:date="2020-07-07T14:27:00Z">
+      <w:ins w:id="344" w:author="Diaz,Renata M" w:date="2020-07-07T14:27:00Z">
         <w:r>
           <w:rPr>
             <w:rFonts w:asciiTheme="majorHAnsi" w:eastAsia="Times New Roman" w:hAnsiTheme="majorHAnsi" w:cstheme="majorHAnsi"/>
@@ -6244,14 +6988,14 @@
           <w:t xml:space="preserve">This may be the signature of ecological mechanisms </w:t>
         </w:r>
       </w:ins>
-      <w:ins w:id="289" w:author="Diaz,Renata M" w:date="2020-07-07T14:28:00Z">
+      <w:ins w:id="345" w:author="Diaz,Renata M" w:date="2020-07-07T14:28:00Z">
         <w:r>
           <w:rPr>
             <w:rFonts w:asciiTheme="majorHAnsi" w:eastAsia="Times New Roman" w:hAnsiTheme="majorHAnsi" w:cstheme="majorHAnsi"/>
           </w:rPr>
           <w:t xml:space="preserve">operating on top of the statistical </w:t>
         </w:r>
-        <w:commentRangeStart w:id="290"/>
+        <w:commentRangeStart w:id="346"/>
         <w:r>
           <w:rPr>
             <w:rFonts w:asciiTheme="majorHAnsi" w:eastAsia="Times New Roman" w:hAnsiTheme="majorHAnsi" w:cstheme="majorHAnsi"/>
@@ -6259,16 +7003,16 @@
           <w:t>constraint</w:t>
         </w:r>
       </w:ins>
-      <w:commentRangeEnd w:id="290"/>
-      <w:ins w:id="291" w:author="Diaz,Renata M" w:date="2020-07-07T14:31:00Z">
+      <w:commentRangeEnd w:id="346"/>
+      <w:ins w:id="347" w:author="Diaz,Renata M" w:date="2020-07-07T14:31:00Z">
         <w:r>
           <w:rPr>
             <w:rStyle w:val="CommentReference"/>
           </w:rPr>
-          <w:commentReference w:id="290"/>
-        </w:r>
-      </w:ins>
-      <w:ins w:id="292" w:author="Diaz,Renata M" w:date="2020-07-07T14:28:00Z">
+          <w:commentReference w:id="346"/>
+        </w:r>
+      </w:ins>
+      <w:ins w:id="348" w:author="Diaz,Renata M" w:date="2020-07-07T14:28:00Z">
         <w:r>
           <w:rPr>
             <w:rFonts w:asciiTheme="majorHAnsi" w:eastAsia="Times New Roman" w:hAnsiTheme="majorHAnsi" w:cstheme="majorHAnsi"/>
@@ -6280,20 +7024,19 @@
     <w:p>
       <w:pPr>
         <w:rPr>
-          <w:del w:id="293" w:author="Diaz,Renata M" w:date="2020-07-07T14:37:00Z"/>
-          <w:moveTo w:id="294" w:author="Diaz,Renata M" w:date="2020-07-07T14:36:00Z"/>
-          <w:rFonts w:asciiTheme="majorHAnsi" w:eastAsia="Times New Roman" w:hAnsiTheme="majorHAnsi" w:cstheme="majorHAnsi"/>
-        </w:rPr>
-      </w:pPr>
-      <w:moveToRangeStart w:id="295" w:author="Diaz,Renata M" w:date="2020-07-07T14:36:00Z" w:name="move45025016"/>
-      <w:moveTo w:id="296" w:author="Diaz,Renata M" w:date="2020-07-07T14:36:00Z">
+          <w:del w:id="349" w:author="Diaz,Renata M" w:date="2020-07-07T14:37:00Z"/>
+          <w:rFonts w:asciiTheme="majorHAnsi" w:eastAsia="Times New Roman" w:hAnsiTheme="majorHAnsi" w:cstheme="majorHAnsi"/>
+        </w:rPr>
+      </w:pPr>
+      <w:moveToRangeStart w:id="350" w:author="Diaz,Renata M" w:date="2020-07-07T14:36:00Z" w:name="move45025016"/>
+      <w:moveTo w:id="351" w:author="Diaz,Renata M" w:date="2020-07-07T14:36:00Z">
         <w:r>
           <w:rPr>
             <w:rFonts w:asciiTheme="majorHAnsi" w:eastAsia="Times New Roman" w:hAnsiTheme="majorHAnsi" w:cstheme="majorHAnsi"/>
           </w:rPr>
           <w:t xml:space="preserve">Adjusting for rarefaction increased the strength of this signal: for these datasets, 18% of adjusted SADs are more skewed than 95% of their feasible sets, and 38% are less even. In nearly every case, </w:t>
         </w:r>
-        <w:commentRangeStart w:id="297"/>
+        <w:commentRangeStart w:id="352"/>
         <w:r>
           <w:rPr>
             <w:rFonts w:asciiTheme="majorHAnsi" w:eastAsia="Times New Roman" w:hAnsiTheme="majorHAnsi" w:cstheme="majorHAnsi"/>
@@ -6301,14 +7044,14 @@
           <w:t>the</w:t>
         </w:r>
       </w:moveTo>
-      <w:commentRangeEnd w:id="297"/>
+      <w:commentRangeEnd w:id="352"/>
       <w:r>
         <w:rPr>
           <w:rStyle w:val="CommentReference"/>
         </w:rPr>
-        <w:commentReference w:id="297"/>
-      </w:r>
-      <w:moveTo w:id="298" w:author="Diaz,Renata M" w:date="2020-07-07T14:36:00Z">
+        <w:commentReference w:id="352"/>
+      </w:r>
+      <w:moveTo w:id="353" w:author="Diaz,Renata M" w:date="2020-07-07T14:36:00Z">
         <w:r>
           <w:rPr>
             <w:rFonts w:asciiTheme="majorHAnsi" w:eastAsia="Times New Roman" w:hAnsiTheme="majorHAnsi" w:cstheme="majorHAnsi"/>
@@ -6358,7 +7101,7 @@
           </w:rPr>
           <w:t>estimate the deviation between observation and randomness</w:t>
         </w:r>
-        <w:del w:id="299" w:author="Diaz,Renata M" w:date="2020-07-07T14:37:00Z">
+        <w:del w:id="354" w:author="Diaz,Renata M" w:date="2020-07-07T14:37:00Z">
           <w:r>
             <w:rPr>
               <w:rFonts w:asciiTheme="majorHAnsi" w:eastAsia="Times New Roman" w:hAnsiTheme="majorHAnsi" w:cstheme="majorHAnsi"/>
@@ -6368,15 +7111,24 @@
         </w:del>
       </w:moveTo>
     </w:p>
-    <w:moveToRangeEnd w:id="295"/>
     <w:p>
       <w:pPr>
         <w:rPr>
-          <w:ins w:id="300" w:author="Diaz,Renata M" w:date="2020-07-07T14:44:00Z"/>
-          <w:rFonts w:asciiTheme="majorHAnsi" w:eastAsia="Times New Roman" w:hAnsiTheme="majorHAnsi" w:cstheme="majorHAnsi"/>
-        </w:rPr>
-      </w:pPr>
-      <w:ins w:id="301" w:author="Diaz,Renata M" w:date="2020-07-07T14:39:00Z">
+          <w:ins w:id="355" w:author="Diaz,Renata M" w:date="2020-07-08T11:31:00Z"/>
+          <w:moveTo w:id="356" w:author="Diaz,Renata M" w:date="2020-07-07T14:36:00Z"/>
+          <w:rFonts w:asciiTheme="majorHAnsi" w:eastAsia="Times New Roman" w:hAnsiTheme="majorHAnsi" w:cstheme="majorHAnsi"/>
+        </w:rPr>
+      </w:pPr>
+    </w:p>
+    <w:moveToRangeEnd w:id="350"/>
+    <w:p>
+      <w:pPr>
+        <w:rPr>
+          <w:ins w:id="357" w:author="Diaz,Renata M" w:date="2020-07-07T14:44:00Z"/>
+          <w:rFonts w:asciiTheme="majorHAnsi" w:eastAsia="Times New Roman" w:hAnsiTheme="majorHAnsi" w:cstheme="majorHAnsi"/>
+        </w:rPr>
+      </w:pPr>
+      <w:ins w:id="358" w:author="Diaz,Renata M" w:date="2020-07-07T14:39:00Z">
         <w:r>
           <w:rPr>
             <w:rFonts w:asciiTheme="majorHAnsi" w:eastAsia="Times New Roman" w:hAnsiTheme="majorHAnsi" w:cstheme="majorHAnsi"/>
@@ -6412,15 +7164,22 @@
           <w:t xml:space="preserve"> – may affect our ability to distinguish between deviations and randomness via its effect on</w:t>
         </w:r>
       </w:ins>
-      <w:ins w:id="302" w:author="Diaz,Renata M" w:date="2020-07-07T14:40:00Z">
-        <w:r>
-          <w:rPr>
-            <w:rFonts w:asciiTheme="majorHAnsi" w:eastAsia="Times New Roman" w:hAnsiTheme="majorHAnsi" w:cstheme="majorHAnsi"/>
-          </w:rPr>
-          <w:t xml:space="preserve"> how similar the elements of the feasible set are to each other. For example, certain communities from the Gentry dataset have very low average abundances, which forces all elements of the feasible </w:t>
-        </w:r>
-      </w:ins>
-      <w:ins w:id="303" w:author="Diaz,Renata M" w:date="2020-07-07T14:41:00Z">
+      <w:ins w:id="359" w:author="Diaz,Renata M" w:date="2020-07-07T14:40:00Z">
+        <w:r>
+          <w:rPr>
+            <w:rFonts w:asciiTheme="majorHAnsi" w:eastAsia="Times New Roman" w:hAnsiTheme="majorHAnsi" w:cstheme="majorHAnsi"/>
+          </w:rPr>
+          <w:t xml:space="preserve"> how similar the elements of the feasible set are to each other. </w:t>
+        </w:r>
+        <w:commentRangeStart w:id="360"/>
+        <w:r>
+          <w:rPr>
+            <w:rFonts w:asciiTheme="majorHAnsi" w:eastAsia="Times New Roman" w:hAnsiTheme="majorHAnsi" w:cstheme="majorHAnsi"/>
+          </w:rPr>
+          <w:t xml:space="preserve">For example, certain communities from the Gentry dataset have very low average abundances, which forces all elements of the feasible </w:t>
+        </w:r>
+      </w:ins>
+      <w:ins w:id="361" w:author="Diaz,Renata M" w:date="2020-07-07T14:41:00Z">
         <w:r>
           <w:rPr>
             <w:rFonts w:asciiTheme="majorHAnsi" w:eastAsia="Times New Roman" w:hAnsiTheme="majorHAnsi" w:cstheme="majorHAnsi"/>
@@ -6439,10 +7198,27 @@
           <w:rPr>
             <w:rFonts w:asciiTheme="majorHAnsi" w:eastAsia="Times New Roman" w:hAnsiTheme="majorHAnsi" w:cstheme="majorHAnsi"/>
           </w:rPr>
-          <w:t>relative to their feasible sets. Additionally, the FIA communities are the smallest in our database, and we saw relatively weak evidence of these communities deviating from</w:t>
-        </w:r>
-      </w:ins>
-      <w:ins w:id="304" w:author="Diaz,Renata M" w:date="2020-07-07T14:42:00Z">
+          <w:t xml:space="preserve">relative to their feasible sets. </w:t>
+        </w:r>
+      </w:ins>
+      <w:commentRangeEnd w:id="360"/>
+      <w:ins w:id="362" w:author="Diaz,Renata M" w:date="2020-07-08T11:33:00Z">
+        <w:r>
+          <w:rPr>
+            <w:rStyle w:val="CommentReference"/>
+          </w:rPr>
+          <w:commentReference w:id="360"/>
+        </w:r>
+      </w:ins>
+      <w:ins w:id="363" w:author="Diaz,Renata M" w:date="2020-07-07T14:41:00Z">
+        <w:r>
+          <w:rPr>
+            <w:rFonts w:asciiTheme="majorHAnsi" w:eastAsia="Times New Roman" w:hAnsiTheme="majorHAnsi" w:cstheme="majorHAnsi"/>
+          </w:rPr>
+          <w:t>Additionally, the FIA communities are the smallest in our database, and we saw relatively weak evidence of these communities deviating from</w:t>
+        </w:r>
+      </w:ins>
+      <w:ins w:id="364" w:author="Diaz,Renata M" w:date="2020-07-07T14:42:00Z">
         <w:r>
           <w:rPr>
             <w:rFonts w:asciiTheme="majorHAnsi" w:eastAsia="Times New Roman" w:hAnsiTheme="majorHAnsi" w:cstheme="majorHAnsi"/>
@@ -6456,7 +7232,7 @@
           <w:t xml:space="preserve">for the most </w:t>
         </w:r>
       </w:ins>
-      <w:ins w:id="305" w:author="Diaz,Renata M" w:date="2020-07-07T14:43:00Z">
+      <w:ins w:id="365" w:author="Diaz,Renata M" w:date="2020-07-07T14:43:00Z">
         <w:r>
           <w:rPr>
             <w:rFonts w:asciiTheme="majorHAnsi" w:eastAsia="Times New Roman" w:hAnsiTheme="majorHAnsi" w:cstheme="majorHAnsi"/>
@@ -6464,7 +7240,7 @@
           <w:t xml:space="preserve">probable shapes. </w:t>
         </w:r>
       </w:ins>
-      <w:ins w:id="306" w:author="Diaz,Renata M" w:date="2020-07-07T14:40:00Z">
+      <w:ins w:id="366" w:author="Diaz,Renata M" w:date="2020-07-07T14:40:00Z">
         <w:r>
           <w:rPr>
             <w:rFonts w:asciiTheme="majorHAnsi" w:eastAsia="Times New Roman" w:hAnsiTheme="majorHAnsi" w:cstheme="majorHAnsi"/>
@@ -6476,12 +7252,12 @@
     <w:p>
       <w:pPr>
         <w:rPr>
-          <w:del w:id="307" w:author="Diaz,Renata M" w:date="2020-07-07T14:56:00Z"/>
-          <w:moveTo w:id="308" w:author="Diaz,Renata M" w:date="2020-07-07T14:44:00Z"/>
-          <w:rFonts w:asciiTheme="majorHAnsi" w:eastAsia="Times New Roman" w:hAnsiTheme="majorHAnsi" w:cstheme="majorHAnsi"/>
-        </w:rPr>
-      </w:pPr>
-      <w:ins w:id="309" w:author="Diaz,Renata M" w:date="2020-07-07T14:44:00Z">
+          <w:del w:id="367" w:author="Diaz,Renata M" w:date="2020-07-07T14:56:00Z"/>
+          <w:moveTo w:id="368" w:author="Diaz,Renata M" w:date="2020-07-07T14:44:00Z"/>
+          <w:rFonts w:asciiTheme="majorHAnsi" w:eastAsia="Times New Roman" w:hAnsiTheme="majorHAnsi" w:cstheme="majorHAnsi"/>
+        </w:rPr>
+      </w:pPr>
+      <w:ins w:id="369" w:author="Diaz,Renata M" w:date="2020-07-07T14:44:00Z">
         <w:r>
           <w:rPr>
             <w:rFonts w:asciiTheme="majorHAnsi" w:eastAsia="Times New Roman" w:hAnsiTheme="majorHAnsi" w:cstheme="majorHAnsi"/>
@@ -6489,7 +7265,7 @@
           <w:t xml:space="preserve">When we </w:t>
         </w:r>
       </w:ins>
-      <w:ins w:id="310" w:author="Diaz,Renata M" w:date="2020-07-07T14:45:00Z">
+      <w:ins w:id="370" w:author="Diaz,Renata M" w:date="2020-07-07T14:45:00Z">
         <w:r>
           <w:rPr>
             <w:rFonts w:asciiTheme="majorHAnsi" w:eastAsia="Times New Roman" w:hAnsiTheme="majorHAnsi" w:cstheme="majorHAnsi"/>
@@ -6497,7 +7273,7 @@
           <w:t>compared</w:t>
         </w:r>
       </w:ins>
-      <w:ins w:id="311" w:author="Diaz,Renata M" w:date="2020-07-07T14:44:00Z">
+      <w:ins w:id="371" w:author="Diaz,Renata M" w:date="2020-07-07T14:44:00Z">
         <w:r>
           <w:rPr>
             <w:rFonts w:asciiTheme="majorHAnsi" w:eastAsia="Times New Roman" w:hAnsiTheme="majorHAnsi" w:cstheme="majorHAnsi"/>
@@ -6505,7 +7281,7 @@
           <w:t xml:space="preserve"> the distributions of </w:t>
         </w:r>
       </w:ins>
-      <w:ins w:id="312" w:author="Diaz,Renata M" w:date="2020-07-07T14:45:00Z">
+      <w:ins w:id="372" w:author="Diaz,Renata M" w:date="2020-07-07T14:45:00Z">
         <w:r>
           <w:rPr>
             <w:rFonts w:asciiTheme="majorHAnsi" w:eastAsia="Times New Roman" w:hAnsiTheme="majorHAnsi" w:cstheme="majorHAnsi"/>
@@ -6513,9 +7289,9 @@
           <w:t xml:space="preserve">shape metrics for small communities to those for large ones, we </w:t>
         </w:r>
       </w:ins>
-      <w:moveToRangeStart w:id="313" w:author="Diaz,Renata M" w:date="2020-07-07T14:44:00Z" w:name="move45025500"/>
-      <w:moveTo w:id="314" w:author="Diaz,Renata M" w:date="2020-07-07T14:44:00Z">
-        <w:del w:id="315" w:author="Diaz,Renata M" w:date="2020-07-07T14:45:00Z">
+      <w:moveToRangeStart w:id="373" w:author="Diaz,Renata M" w:date="2020-07-07T14:44:00Z" w:name="move45025500"/>
+      <w:moveTo w:id="374" w:author="Diaz,Renata M" w:date="2020-07-07T14:44:00Z">
+        <w:del w:id="375" w:author="Diaz,Renata M" w:date="2020-07-07T14:45:00Z">
           <w:r>
             <w:rPr>
               <w:rFonts w:asciiTheme="majorHAnsi" w:eastAsia="Times New Roman" w:hAnsiTheme="majorHAnsi" w:cstheme="majorHAnsi"/>
@@ -6530,7 +7306,7 @@
           <w:t>found that</w:t>
         </w:r>
       </w:moveTo>
-      <w:ins w:id="316" w:author="Diaz,Renata M" w:date="2020-07-07T14:45:00Z">
+      <w:ins w:id="376" w:author="Diaz,Renata M" w:date="2020-07-07T14:45:00Z">
         <w:r>
           <w:rPr>
             <w:rFonts w:asciiTheme="majorHAnsi" w:eastAsia="Times New Roman" w:hAnsiTheme="majorHAnsi" w:cstheme="majorHAnsi"/>
@@ -6538,8 +7314,8 @@
           <w:t xml:space="preserve"> samples from the feasible sets for small communities</w:t>
         </w:r>
       </w:ins>
-      <w:moveTo w:id="317" w:author="Diaz,Renata M" w:date="2020-07-07T14:44:00Z">
-        <w:del w:id="318" w:author="Diaz,Renata M" w:date="2020-07-07T14:45:00Z">
+      <w:moveTo w:id="377" w:author="Diaz,Renata M" w:date="2020-07-07T14:44:00Z">
+        <w:del w:id="378" w:author="Diaz,Renata M" w:date="2020-07-07T14:45:00Z">
           <w:r>
             <w:rPr>
               <w:rFonts w:asciiTheme="majorHAnsi" w:eastAsia="Times New Roman" w:hAnsiTheme="majorHAnsi" w:cstheme="majorHAnsi"/>
@@ -6553,7 +7329,7 @@
           </w:rPr>
           <w:t xml:space="preserve"> </w:t>
         </w:r>
-        <w:del w:id="319" w:author="Diaz,Renata M" w:date="2020-07-07T14:45:00Z">
+        <w:del w:id="379" w:author="Diaz,Renata M" w:date="2020-07-07T14:45:00Z">
           <w:r>
             <w:rPr>
               <w:rFonts w:asciiTheme="majorHAnsi" w:eastAsia="Times New Roman" w:hAnsiTheme="majorHAnsi" w:cstheme="majorHAnsi"/>
@@ -6562,7 +7338,7 @@
           </w:r>
         </w:del>
       </w:moveTo>
-      <w:ins w:id="320" w:author="Diaz,Renata M" w:date="2020-07-07T14:45:00Z">
+      <w:ins w:id="380" w:author="Diaz,Renata M" w:date="2020-07-07T14:45:00Z">
         <w:r>
           <w:rPr>
             <w:rFonts w:asciiTheme="majorHAnsi" w:eastAsia="Times New Roman" w:hAnsiTheme="majorHAnsi" w:cstheme="majorHAnsi"/>
@@ -6570,7 +7346,7 @@
           <w:t>genera</w:t>
         </w:r>
       </w:ins>
-      <w:ins w:id="321" w:author="Diaz,Renata M" w:date="2020-07-07T14:46:00Z">
+      <w:ins w:id="381" w:author="Diaz,Renata M" w:date="2020-07-07T14:46:00Z">
         <w:r>
           <w:rPr>
             <w:rFonts w:asciiTheme="majorHAnsi" w:eastAsia="Times New Roman" w:hAnsiTheme="majorHAnsi" w:cstheme="majorHAnsi"/>
@@ -6578,7 +7354,7 @@
           <w:t>te</w:t>
         </w:r>
       </w:ins>
-      <w:moveTo w:id="322" w:author="Diaz,Renata M" w:date="2020-07-07T14:44:00Z">
+      <w:moveTo w:id="382" w:author="Diaz,Renata M" w:date="2020-07-07T14:44:00Z">
         <w:r>
           <w:rPr>
             <w:rFonts w:asciiTheme="majorHAnsi" w:eastAsia="Times New Roman" w:hAnsiTheme="majorHAnsi" w:cstheme="majorHAnsi"/>
@@ -6626,32 +7402,32 @@
           <w:rPr>
             <w:rFonts w:asciiTheme="majorHAnsi" w:eastAsia="Times New Roman" w:hAnsiTheme="majorHAnsi" w:cstheme="majorHAnsi"/>
           </w:rPr>
-          <w:t xml:space="preserve">-likely form, but only the most </w:t>
+          <w:t xml:space="preserve">-likely form, but only the most extreme deviations will be highly unlikely given the breadth of the corresponding probability distribution. Although we cannot definitively show that small community size accounts for the pronounced difference in deviations between FIA and other datasets, we think it the most likely explanation, given that we observe broad statistical constraints for small </w:t>
         </w:r>
         <w:r>
           <w:rPr>
             <w:rFonts w:asciiTheme="majorHAnsi" w:eastAsia="Times New Roman" w:hAnsiTheme="majorHAnsi" w:cstheme="majorHAnsi"/>
           </w:rPr>
           <w:lastRenderedPageBreak/>
-          <w:t xml:space="preserve">extreme deviations will be highly unlikely given the breadth of the corresponding probability distribution. Although we cannot definitively show that small community size accounts for the pronounced difference in deviations between FIA and other datasets, we think it the most likely explanation, given that we observe broad statistical constraints for small communities and that we see similarly less-common deviations in small communities from non-FIA datasets. </w:t>
+          <w:t xml:space="preserve">communities and that we see similarly less-common deviations in small communities from non-FIA datasets. </w:t>
         </w:r>
       </w:moveTo>
     </w:p>
     <w:p>
       <w:pPr>
         <w:rPr>
-          <w:moveTo w:id="323" w:author="Diaz,Renata M" w:date="2020-07-07T14:44:00Z"/>
-          <w:rFonts w:asciiTheme="majorHAnsi" w:eastAsia="Times New Roman" w:hAnsiTheme="majorHAnsi" w:cstheme="majorHAnsi"/>
-        </w:rPr>
-      </w:pPr>
-      <w:moveTo w:id="324" w:author="Diaz,Renata M" w:date="2020-07-07T14:44:00Z">
+          <w:moveTo w:id="383" w:author="Diaz,Renata M" w:date="2020-07-07T14:44:00Z"/>
+          <w:rFonts w:asciiTheme="majorHAnsi" w:eastAsia="Times New Roman" w:hAnsiTheme="majorHAnsi" w:cstheme="majorHAnsi"/>
+        </w:rPr>
+      </w:pPr>
+      <w:moveTo w:id="384" w:author="Diaz,Renata M" w:date="2020-07-07T14:44:00Z">
         <w:r>
           <w:rPr>
             <w:rFonts w:asciiTheme="majorHAnsi" w:eastAsia="Times New Roman" w:hAnsiTheme="majorHAnsi" w:cstheme="majorHAnsi"/>
           </w:rPr>
           <w:t xml:space="preserve">If this is indeed the case, it means that small-community considerations are relevant for ranges of S and N that are quite common in ecology. </w:t>
         </w:r>
-        <w:del w:id="325" w:author="Diaz,Renata M" w:date="2020-07-07T14:56:00Z">
+        <w:del w:id="385" w:author="Diaz,Renata M" w:date="2020-07-07T14:56:00Z">
           <w:r>
             <w:rPr>
               <w:rFonts w:asciiTheme="majorHAnsi" w:eastAsia="Times New Roman" w:hAnsiTheme="majorHAnsi" w:cstheme="majorHAnsi"/>
@@ -6679,15 +7455,15 @@
         </w:del>
       </w:moveTo>
     </w:p>
-    <w:moveToRangeEnd w:id="313"/>
+    <w:moveToRangeEnd w:id="373"/>
     <w:p>
       <w:pPr>
         <w:rPr>
-          <w:ins w:id="326" w:author="Diaz,Renata M" w:date="2020-07-07T14:47:00Z"/>
-          <w:rFonts w:asciiTheme="majorHAnsi" w:eastAsia="Times New Roman" w:hAnsiTheme="majorHAnsi" w:cstheme="majorHAnsi"/>
-        </w:rPr>
-      </w:pPr>
-      <w:ins w:id="327" w:author="Diaz,Renata M" w:date="2020-07-07T14:47:00Z">
+          <w:ins w:id="386" w:author="Diaz,Renata M" w:date="2020-07-07T14:47:00Z"/>
+          <w:rFonts w:asciiTheme="majorHAnsi" w:eastAsia="Times New Roman" w:hAnsiTheme="majorHAnsi" w:cstheme="majorHAnsi"/>
+        </w:rPr>
+      </w:pPr>
+      <w:ins w:id="387" w:author="Diaz,Renata M" w:date="2020-07-07T14:47:00Z">
         <w:r>
           <w:rPr>
             <w:rFonts w:asciiTheme="majorHAnsi" w:eastAsia="Times New Roman" w:hAnsiTheme="majorHAnsi" w:cstheme="majorHAnsi"/>
@@ -6701,12 +7477,12 @@
     <w:p>
       <w:pPr>
         <w:rPr>
-          <w:del w:id="328" w:author="Diaz,Renata M" w:date="2020-07-07T14:47:00Z"/>
-          <w:moveFrom w:id="329" w:author="Diaz,Renata M" w:date="2020-07-07T14:36:00Z"/>
-          <w:rFonts w:asciiTheme="majorHAnsi" w:eastAsia="Times New Roman" w:hAnsiTheme="majorHAnsi" w:cstheme="majorHAnsi"/>
-        </w:rPr>
-      </w:pPr>
-      <w:ins w:id="330" w:author="Diaz,Renata M" w:date="2020-07-07T14:47:00Z">
+          <w:del w:id="388" w:author="Diaz,Renata M" w:date="2020-07-07T14:47:00Z"/>
+          <w:moveFrom w:id="389" w:author="Diaz,Renata M" w:date="2020-07-07T14:36:00Z"/>
+          <w:rFonts w:asciiTheme="majorHAnsi" w:eastAsia="Times New Roman" w:hAnsiTheme="majorHAnsi" w:cstheme="majorHAnsi"/>
+        </w:rPr>
+      </w:pPr>
+      <w:ins w:id="390" w:author="Diaz,Renata M" w:date="2020-07-07T14:47:00Z">
         <w:r>
           <w:rPr>
             <w:rFonts w:asciiTheme="majorHAnsi" w:eastAsia="Times New Roman" w:hAnsiTheme="majorHAnsi" w:cstheme="majorHAnsi"/>
@@ -6714,9 +7490,9 @@
           <w:t xml:space="preserve">In general, our results suggest </w:t>
         </w:r>
       </w:ins>
-      <w:moveFromRangeStart w:id="331" w:author="Diaz,Renata M" w:date="2020-07-07T14:36:00Z" w:name="move45025016"/>
-      <w:moveFrom w:id="332" w:author="Diaz,Renata M" w:date="2020-07-07T14:36:00Z">
-        <w:del w:id="333" w:author="Diaz,Renata M" w:date="2020-07-07T14:47:00Z">
+      <w:moveFromRangeStart w:id="391" w:author="Diaz,Renata M" w:date="2020-07-07T14:36:00Z" w:name="move45025016"/>
+      <w:moveFrom w:id="392" w:author="Diaz,Renata M" w:date="2020-07-07T14:36:00Z">
+        <w:del w:id="393" w:author="Diaz,Renata M" w:date="2020-07-07T14:47:00Z">
           <w:r>
             <w:rPr>
               <w:rFonts w:asciiTheme="majorHAnsi" w:eastAsia="Times New Roman" w:hAnsiTheme="majorHAnsi" w:cstheme="majorHAnsi"/>
@@ -6811,15 +7587,15 @@
         </w:del>
       </w:moveFrom>
     </w:p>
-    <w:moveFromRangeEnd w:id="331"/>
+    <w:moveFromRangeEnd w:id="391"/>
     <w:p>
       <w:pPr>
         <w:rPr>
-          <w:del w:id="334" w:author="Diaz,Renata M" w:date="2020-07-07T14:43:00Z"/>
-          <w:rFonts w:asciiTheme="majorHAnsi" w:eastAsia="Times New Roman" w:hAnsiTheme="majorHAnsi" w:cstheme="majorHAnsi"/>
-        </w:rPr>
-      </w:pPr>
-      <w:del w:id="335" w:author="Diaz,Renata M" w:date="2020-07-07T14:47:00Z">
+          <w:del w:id="394" w:author="Diaz,Renata M" w:date="2020-07-07T14:43:00Z"/>
+          <w:rFonts w:asciiTheme="majorHAnsi" w:eastAsia="Times New Roman" w:hAnsiTheme="majorHAnsi" w:cstheme="majorHAnsi"/>
+        </w:rPr>
+      </w:pPr>
+      <w:del w:id="395" w:author="Diaz,Renata M" w:date="2020-07-07T14:47:00Z">
         <w:r>
           <w:rPr>
             <w:rFonts w:asciiTheme="majorHAnsi" w:eastAsia="Times New Roman" w:hAnsiTheme="majorHAnsi" w:cstheme="majorHAnsi"/>
@@ -6833,7 +7609,7 @@
         </w:rPr>
         <w:t xml:space="preserve">that the shape of the SAD is not entirely a statistical artefact – that there are indeed biological processes that generate a particular, highly uneven, form for many empirical SADs. </w:t>
       </w:r>
-      <w:del w:id="336" w:author="Diaz,Renata M" w:date="2020-07-07T14:48:00Z">
+      <w:del w:id="396" w:author="Diaz,Renata M" w:date="2020-07-07T14:48:00Z">
         <w:r>
           <w:rPr>
             <w:rFonts w:asciiTheme="majorHAnsi" w:eastAsia="Times New Roman" w:hAnsiTheme="majorHAnsi" w:cstheme="majorHAnsi"/>
@@ -6853,7 +7629,7 @@
           <w:delText xml:space="preserve"> wrong aspects of this form. We can use the deviations between empirical SADs and their feasible sets as a new source of leverage for fitting models and evaluating theories. A model that deviates from the feasible set consistent with observed distributions will be much more convincing than one that simply predicts the central tendency of the feasible set, even though both models will predict plausible-seeming hollow curves. A</w:delText>
         </w:r>
       </w:del>
-      <w:ins w:id="337" w:author="Diaz,Renata M" w:date="2020-07-07T14:48:00Z">
+      <w:ins w:id="397" w:author="Diaz,Renata M" w:date="2020-07-07T14:48:00Z">
         <w:r>
           <w:rPr>
             <w:rFonts w:asciiTheme="majorHAnsi" w:eastAsia="Times New Roman" w:hAnsiTheme="majorHAnsi" w:cstheme="majorHAnsi"/>
@@ -6861,7 +7637,7 @@
           <w:t>Identifying the processes that generate these deviations in ecological communities will require further exploration. One logical next step is to test whether existing</w:t>
         </w:r>
       </w:ins>
-      <w:del w:id="338" w:author="Diaz,Renata M" w:date="2020-07-07T14:48:00Z">
+      <w:del w:id="398" w:author="Diaz,Renata M" w:date="2020-07-07T14:48:00Z">
         <w:r>
           <w:rPr>
             <w:rFonts w:asciiTheme="majorHAnsi" w:eastAsia="Times New Roman" w:hAnsiTheme="majorHAnsi" w:cstheme="majorHAnsi"/>
@@ -6875,7 +7651,7 @@
         </w:rPr>
         <w:t xml:space="preserve"> theories (e.g. neutral theory, METE, ???) and common functional approximations (logseries, exponential, and log normal) </w:t>
       </w:r>
-      <w:del w:id="339" w:author="Diaz,Renata M" w:date="2020-07-07T14:48:00Z">
+      <w:del w:id="399" w:author="Diaz,Renata M" w:date="2020-07-07T14:48:00Z">
         <w:r>
           <w:rPr>
             <w:rFonts w:asciiTheme="majorHAnsi" w:eastAsia="Times New Roman" w:hAnsiTheme="majorHAnsi" w:cstheme="majorHAnsi"/>
@@ -6883,7 +7659,7 @@
           <w:delText>for the SAD to evaluate which ones make accurate predictions regarding deviations.</w:delText>
         </w:r>
       </w:del>
-      <w:ins w:id="340" w:author="Diaz,Renata M" w:date="2020-07-07T14:48:00Z">
+      <w:ins w:id="400" w:author="Diaz,Renata M" w:date="2020-07-07T14:48:00Z">
         <w:r>
           <w:rPr>
             <w:rFonts w:asciiTheme="majorHAnsi" w:eastAsia="Times New Roman" w:hAnsiTheme="majorHAnsi" w:cstheme="majorHAnsi"/>
@@ -6891,7 +7667,7 @@
           <w:t>can accurately predict deviations from the feasible set. Our results also suggest that</w:t>
         </w:r>
       </w:ins>
-      <w:ins w:id="341" w:author="Diaz,Renata M" w:date="2020-07-07T14:49:00Z">
+      <w:ins w:id="401" w:author="Diaz,Renata M" w:date="2020-07-07T14:49:00Z">
         <w:r>
           <w:rPr>
             <w:rFonts w:asciiTheme="majorHAnsi" w:eastAsia="Times New Roman" w:hAnsiTheme="majorHAnsi" w:cstheme="majorHAnsi"/>
@@ -6899,7 +7675,7 @@
           <w:t xml:space="preserve"> the prevailing processes that structure communities tend to be ones that push abundance distributions towards a more uneven state, rather than those that cause </w:t>
         </w:r>
       </w:ins>
-      <w:ins w:id="342" w:author="Diaz,Renata M" w:date="2020-07-07T14:50:00Z">
+      <w:ins w:id="402" w:author="Diaz,Renata M" w:date="2020-07-07T14:50:00Z">
         <w:r>
           <w:rPr>
             <w:rFonts w:asciiTheme="majorHAnsi" w:eastAsia="Times New Roman" w:hAnsiTheme="majorHAnsi" w:cstheme="majorHAnsi"/>
@@ -6917,11 +7693,11 @@
     <w:p>
       <w:pPr>
         <w:rPr>
-          <w:ins w:id="343" w:author="Diaz,Renata M" w:date="2020-07-07T14:52:00Z"/>
-          <w:rFonts w:asciiTheme="majorHAnsi" w:eastAsia="Times New Roman" w:hAnsiTheme="majorHAnsi" w:cstheme="majorHAnsi"/>
-        </w:rPr>
-      </w:pPr>
-      <w:ins w:id="344" w:author="Diaz,Renata M" w:date="2020-07-07T14:52:00Z">
+          <w:del w:id="403" w:author="Diaz,Renata M" w:date="2020-07-08T15:22:00Z"/>
+          <w:rFonts w:asciiTheme="majorHAnsi" w:eastAsia="Times New Roman" w:hAnsiTheme="majorHAnsi" w:cstheme="majorHAnsi"/>
+        </w:rPr>
+      </w:pPr>
+      <w:ins w:id="404" w:author="Diaz,Renata M" w:date="2020-07-07T14:52:00Z">
         <w:r>
           <w:rPr>
             <w:rFonts w:asciiTheme="majorHAnsi" w:eastAsia="Times New Roman" w:hAnsiTheme="majorHAnsi" w:cstheme="majorHAnsi"/>
@@ -6929,7 +7705,7 @@
           <w:t xml:space="preserve">While our results provide support for ecological processes structuring species abundance distributions, they also suggest there may be limits to our ability to distinguish between communities that may be structured effectively at random and ones that are structured via ecological process – particularly </w:t>
         </w:r>
       </w:ins>
-      <w:ins w:id="345" w:author="Diaz,Renata M" w:date="2020-07-07T14:53:00Z">
+      <w:ins w:id="405" w:author="Diaz,Renata M" w:date="2020-07-07T14:53:00Z">
         <w:r>
           <w:rPr>
             <w:rFonts w:asciiTheme="majorHAnsi" w:eastAsia="Times New Roman" w:hAnsiTheme="majorHAnsi" w:cstheme="majorHAnsi"/>
@@ -6943,7 +7719,7 @@
           <w:t xml:space="preserve"> Within our datasets, the FIA </w:t>
         </w:r>
       </w:ins>
-      <w:ins w:id="346" w:author="Diaz,Renata M" w:date="2020-07-07T14:54:00Z">
+      <w:ins w:id="406" w:author="Diaz,Renata M" w:date="2020-07-07T14:54:00Z">
         <w:r>
           <w:rPr>
             <w:rFonts w:asciiTheme="majorHAnsi" w:eastAsia="Times New Roman" w:hAnsiTheme="majorHAnsi" w:cstheme="majorHAnsi"/>
@@ -6951,22 +7727,15 @@
           <w:t>communities seemed to have especially broad distributions of shapes represented in their feasible sets. These communities range in size from x to y species and x to y individuals. While these are by no means hard thresholds, they may indicate a general range of values below which we have relatively diminished power to distinguish deviation f</w:t>
         </w:r>
       </w:ins>
-      <w:ins w:id="347" w:author="Diaz,Renata M" w:date="2020-07-07T14:55:00Z">
-        <w:r>
-          <w:rPr>
-            <w:rFonts w:asciiTheme="majorHAnsi" w:eastAsia="Times New Roman" w:hAnsiTheme="majorHAnsi" w:cstheme="majorHAnsi"/>
-          </w:rPr>
-          <w:t xml:space="preserve">rom </w:t>
-        </w:r>
-        <w:r>
-          <w:rPr>
-            <w:rFonts w:asciiTheme="majorHAnsi" w:eastAsia="Times New Roman" w:hAnsiTheme="majorHAnsi" w:cstheme="majorHAnsi"/>
-          </w:rPr>
-          <w:lastRenderedPageBreak/>
-          <w:t xml:space="preserve">randomness. </w:t>
-        </w:r>
-      </w:ins>
-      <w:ins w:id="348" w:author="Diaz,Renata M" w:date="2020-07-07T14:56:00Z">
+      <w:ins w:id="407" w:author="Diaz,Renata M" w:date="2020-07-07T14:55:00Z">
+        <w:r>
+          <w:rPr>
+            <w:rFonts w:asciiTheme="majorHAnsi" w:eastAsia="Times New Roman" w:hAnsiTheme="majorHAnsi" w:cstheme="majorHAnsi"/>
+          </w:rPr>
+          <w:t xml:space="preserve">rom randomness. </w:t>
+        </w:r>
+      </w:ins>
+      <w:ins w:id="408" w:author="Diaz,Renata M" w:date="2020-07-07T14:56:00Z">
         <w:r>
           <w:rPr>
             <w:rFonts w:asciiTheme="majorHAnsi" w:eastAsia="Times New Roman" w:hAnsiTheme="majorHAnsi" w:cstheme="majorHAnsi"/>
@@ -6974,7 +7743,7 @@
           <w:t>Unless we can develop more sensitive methods for identifying deviations even for these small communities, we may stand to learn the most by focusing on SADs from relatively large communities. I</w:t>
         </w:r>
       </w:ins>
-      <w:ins w:id="349" w:author="Diaz,Renata M" w:date="2020-07-07T14:57:00Z">
+      <w:ins w:id="409" w:author="Diaz,Renata M" w:date="2020-07-07T14:57:00Z">
         <w:r>
           <w:rPr>
             <w:rFonts w:asciiTheme="majorHAnsi" w:eastAsia="Times New Roman" w:hAnsiTheme="majorHAnsi" w:cstheme="majorHAnsi"/>
@@ -6982,14 +7751,7 @@
           <w:t xml:space="preserve">n the meantime, sampling the range of forms represented in the feasible set helps us identify when the distribution of shapes present is relatively broad, and may even help us develop a type of power analysis to find the smallest-detectable deviation for a given community size. </w:t>
         </w:r>
       </w:ins>
-    </w:p>
-    <w:p>
-      <w:pPr>
-        <w:rPr>
-          <w:rFonts w:asciiTheme="majorHAnsi" w:eastAsia="Times New Roman" w:hAnsiTheme="majorHAnsi" w:cstheme="majorHAnsi"/>
-        </w:rPr>
-      </w:pPr>
-      <w:del w:id="350" w:author="Diaz,Renata M" w:date="2020-07-07T14:43:00Z">
+      <w:del w:id="410" w:author="Diaz,Renata M" w:date="2020-07-07T14:43:00Z">
         <w:r>
           <w:rPr>
             <w:rFonts w:asciiTheme="majorHAnsi" w:eastAsia="Times New Roman" w:hAnsiTheme="majorHAnsi" w:cstheme="majorHAnsi"/>
@@ -7145,11 +7907,11 @@
     <w:p>
       <w:pPr>
         <w:rPr>
-          <w:del w:id="351" w:author="Diaz,Renata M" w:date="2020-07-07T14:44:00Z"/>
-          <w:rFonts w:asciiTheme="majorHAnsi" w:eastAsia="Times New Roman" w:hAnsiTheme="majorHAnsi" w:cstheme="majorHAnsi"/>
-        </w:rPr>
-      </w:pPr>
-      <w:del w:id="352" w:author="Diaz,Renata M" w:date="2020-07-07T14:57:00Z">
+          <w:del w:id="411" w:author="Diaz,Renata M" w:date="2020-07-07T14:44:00Z"/>
+          <w:rFonts w:asciiTheme="majorHAnsi" w:eastAsia="Times New Roman" w:hAnsiTheme="majorHAnsi" w:cstheme="majorHAnsi"/>
+        </w:rPr>
+      </w:pPr>
+      <w:del w:id="412" w:author="Diaz,Renata M" w:date="2020-07-07T14:57:00Z">
         <w:r>
           <w:rPr>
             <w:rFonts w:asciiTheme="majorHAnsi" w:eastAsia="Times New Roman" w:hAnsiTheme="majorHAnsi" w:cstheme="majorHAnsi"/>
@@ -7157,9 +7919,9 @@
           <w:delText xml:space="preserve">We </w:delText>
         </w:r>
       </w:del>
-      <w:moveFromRangeStart w:id="353" w:author="Diaz,Renata M" w:date="2020-07-07T14:22:00Z" w:name="move45024181"/>
-      <w:moveFrom w:id="354" w:author="Diaz,Renata M" w:date="2020-07-07T14:22:00Z">
-        <w:del w:id="355" w:author="Diaz,Renata M" w:date="2020-07-07T14:57:00Z">
+      <w:moveFromRangeStart w:id="413" w:author="Diaz,Renata M" w:date="2020-07-07T14:22:00Z" w:name="move45024181"/>
+      <w:moveFrom w:id="414" w:author="Diaz,Renata M" w:date="2020-07-07T14:22:00Z">
+        <w:del w:id="415" w:author="Diaz,Renata M" w:date="2020-07-07T14:57:00Z">
           <w:r>
             <w:rPr>
               <w:rFonts w:asciiTheme="majorHAnsi" w:eastAsia="Times New Roman" w:hAnsiTheme="majorHAnsi" w:cstheme="majorHAnsi"/>
@@ -7274,8 +8036,8 @@
           </w:r>
         </w:del>
       </w:moveFrom>
-      <w:moveFromRangeEnd w:id="353"/>
-      <w:del w:id="356" w:author="Diaz,Renata M" w:date="2020-07-07T14:57:00Z">
+      <w:moveFromRangeEnd w:id="413"/>
+      <w:del w:id="416" w:author="Diaz,Renata M" w:date="2020-07-07T14:57:00Z">
         <w:r>
           <w:rPr>
             <w:rFonts w:asciiTheme="majorHAnsi" w:eastAsia="Times New Roman" w:hAnsiTheme="majorHAnsi" w:cstheme="majorHAnsi"/>
@@ -7346,13 +8108,13 @@
     <w:p>
       <w:pPr>
         <w:rPr>
-          <w:del w:id="357" w:author="Diaz,Renata M" w:date="2020-07-07T14:44:00Z"/>
+          <w:del w:id="417" w:author="Diaz,Renata M" w:date="2020-07-07T14:44:00Z"/>
           <w:rFonts w:asciiTheme="majorHAnsi" w:eastAsia="Times New Roman" w:hAnsiTheme="majorHAnsi" w:cstheme="majorHAnsi"/>
           <w:i/>
           <w:iCs/>
         </w:rPr>
       </w:pPr>
-      <w:del w:id="358" w:author="Diaz,Renata M" w:date="2020-07-07T14:44:00Z">
+      <w:del w:id="418" w:author="Diaz,Renata M" w:date="2020-07-07T14:44:00Z">
         <w:r>
           <w:rPr>
             <w:rFonts w:asciiTheme="majorHAnsi" w:eastAsia="Times New Roman" w:hAnsiTheme="majorHAnsi" w:cstheme="majorHAnsi"/>
@@ -7366,14 +8128,11 @@
     <w:p>
       <w:pPr>
         <w:rPr>
-          <w:moveFrom w:id="359" w:author="Diaz,Renata M" w:date="2020-07-07T14:44:00Z"/>
-          <w:rFonts w:asciiTheme="majorHAnsi" w:eastAsia="Times New Roman" w:hAnsiTheme="majorHAnsi" w:cstheme="majorHAnsi"/>
-        </w:rPr>
-        <w:pPrChange w:id="360" w:author="Diaz,Renata M" w:date="2020-07-07T14:44:00Z">
-          <w:pPr/>
-        </w:pPrChange>
-      </w:pPr>
-      <w:del w:id="361" w:author="Diaz,Renata M" w:date="2020-07-07T14:44:00Z">
+          <w:moveFrom w:id="419" w:author="Diaz,Renata M" w:date="2020-07-07T14:44:00Z"/>
+          <w:rFonts w:asciiTheme="majorHAnsi" w:eastAsia="Times New Roman" w:hAnsiTheme="majorHAnsi" w:cstheme="majorHAnsi"/>
+        </w:rPr>
+      </w:pPr>
+      <w:del w:id="420" w:author="Diaz,Renata M" w:date="2020-07-07T14:44:00Z">
         <w:r>
           <w:rPr>
             <w:rFonts w:asciiTheme="majorHAnsi" w:eastAsia="Times New Roman" w:hAnsiTheme="majorHAnsi" w:cstheme="majorHAnsi"/>
@@ -7439,8 +8198,8 @@
           <w:delText xml:space="preserve">y affect our ability to distinguish between deviations and randomness via its effect on the variability of forms represented in the feasible set. </w:delText>
         </w:r>
       </w:del>
-      <w:moveFromRangeStart w:id="362" w:author="Diaz,Renata M" w:date="2020-07-07T14:44:00Z" w:name="move45025500"/>
-      <w:moveFrom w:id="363" w:author="Diaz,Renata M" w:date="2020-07-07T14:44:00Z">
+      <w:moveFromRangeStart w:id="421" w:author="Diaz,Renata M" w:date="2020-07-07T14:44:00Z" w:name="move45025500"/>
+      <w:moveFrom w:id="422" w:author="Diaz,Renata M" w:date="2020-07-07T14:44:00Z">
         <w:r>
           <w:rPr>
             <w:rFonts w:asciiTheme="majorHAnsi" w:eastAsia="Times New Roman" w:hAnsiTheme="majorHAnsi" w:cstheme="majorHAnsi"/>
@@ -7611,11 +8370,8 @@
         <w:rPr>
           <w:rFonts w:asciiTheme="majorHAnsi" w:eastAsia="Times New Roman" w:hAnsiTheme="majorHAnsi" w:cstheme="majorHAnsi"/>
         </w:rPr>
-        <w:pPrChange w:id="364" w:author="Diaz,Renata M" w:date="2020-07-07T14:44:00Z">
-          <w:pPr/>
-        </w:pPrChange>
-      </w:pPr>
-      <w:moveFrom w:id="365" w:author="Diaz,Renata M" w:date="2020-07-07T14:44:00Z">
+      </w:pPr>
+      <w:moveFrom w:id="423" w:author="Diaz,Renata M" w:date="2020-07-07T14:44:00Z">
         <w:r>
           <w:rPr>
             <w:rFonts w:asciiTheme="majorHAnsi" w:eastAsia="Times New Roman" w:hAnsiTheme="majorHAnsi" w:cstheme="majorHAnsi"/>
@@ -7650,14 +8406,7 @@
           <w:rPr>
             <w:rFonts w:asciiTheme="majorHAnsi" w:eastAsia="Times New Roman" w:hAnsiTheme="majorHAnsi" w:cstheme="majorHAnsi"/>
           </w:rPr>
-          <w:t xml:space="preserve"> indicate a general range of values </w:t>
-        </w:r>
-        <w:r>
-          <w:rPr>
-            <w:rFonts w:asciiTheme="majorHAnsi" w:eastAsia="Times New Roman" w:hAnsiTheme="majorHAnsi" w:cstheme="majorHAnsi"/>
-          </w:rPr>
-          <w:lastRenderedPageBreak/>
-          <w:t xml:space="preserve">below which we have relatively </w:t>
+          <w:t xml:space="preserve"> indicate a general range of values below which we have relatively </w:t>
         </w:r>
         <w:r>
           <w:rPr>
@@ -7708,18 +8457,18 @@
           <w:t xml:space="preserve">for a given community size. </w:t>
         </w:r>
       </w:moveFrom>
-      <w:moveFromRangeEnd w:id="362"/>
+      <w:moveFromRangeEnd w:id="421"/>
     </w:p>
     <w:p>
       <w:pPr>
         <w:rPr>
-          <w:del w:id="366" w:author="Diaz,Renata M" w:date="2020-07-07T14:57:00Z"/>
+          <w:del w:id="424" w:author="Diaz,Renata M" w:date="2020-07-07T14:57:00Z"/>
           <w:rFonts w:asciiTheme="majorHAnsi" w:eastAsia="Times New Roman" w:hAnsiTheme="majorHAnsi" w:cstheme="majorHAnsi"/>
           <w:i/>
           <w:iCs/>
         </w:rPr>
       </w:pPr>
-      <w:del w:id="367" w:author="Diaz,Renata M" w:date="2020-07-07T14:57:00Z">
+      <w:del w:id="425" w:author="Diaz,Renata M" w:date="2020-07-07T14:57:00Z">
         <w:r>
           <w:rPr>
             <w:rFonts w:asciiTheme="majorHAnsi" w:eastAsia="Times New Roman" w:hAnsiTheme="majorHAnsi" w:cstheme="majorHAnsi"/>
@@ -7733,7 +8482,7 @@
     <w:p>
       <w:pPr>
         <w:rPr>
-          <w:del w:id="368" w:author="Diaz,Renata M" w:date="2020-07-07T14:59:00Z"/>
+          <w:del w:id="426" w:author="Diaz,Renata M" w:date="2020-07-07T14:59:00Z"/>
           <w:rFonts w:asciiTheme="majorHAnsi" w:eastAsia="Times New Roman" w:hAnsiTheme="majorHAnsi" w:cstheme="majorHAnsi"/>
         </w:rPr>
       </w:pPr>
@@ -7743,7 +8492,7 @@
         </w:rPr>
         <w:t xml:space="preserve">It is </w:t>
       </w:r>
-      <w:ins w:id="369" w:author="Diaz,Renata M" w:date="2020-07-07T14:58:00Z">
+      <w:ins w:id="427" w:author="Diaz,Renata M" w:date="2020-07-07T14:58:00Z">
         <w:r>
           <w:rPr>
             <w:rFonts w:asciiTheme="majorHAnsi" w:eastAsia="Times New Roman" w:hAnsiTheme="majorHAnsi" w:cstheme="majorHAnsi"/>
@@ -7775,7 +8524,7 @@
         </w:rPr>
         <w:t xml:space="preserve"> formulations for the statistical baseline may be equally valid and can generate different statistical expectations, including forms that approximate exponential, Poisson, or log-series distributions</w:t>
       </w:r>
-      <w:del w:id="370" w:author="Diaz,Renata M" w:date="2020-07-07T14:58:00Z">
+      <w:del w:id="428" w:author="Diaz,Renata M" w:date="2020-07-07T14:58:00Z">
         <w:r>
           <w:rPr>
             <w:rFonts w:asciiTheme="majorHAnsi" w:eastAsia="Times New Roman" w:hAnsiTheme="majorHAnsi" w:cstheme="majorHAnsi"/>
@@ -7795,7 +8544,7 @@
           <w:delText>In the absence of an</w:delText>
         </w:r>
       </w:del>
-      <w:ins w:id="371" w:author="Diaz,Renata M" w:date="2020-07-07T14:58:00Z">
+      <w:ins w:id="429" w:author="Diaz,Renata M" w:date="2020-07-07T14:58:00Z">
         <w:r>
           <w:rPr>
             <w:rFonts w:asciiTheme="majorHAnsi" w:eastAsia="Times New Roman" w:hAnsiTheme="majorHAnsi" w:cstheme="majorHAnsi"/>
@@ -7809,7 +8558,7 @@
         </w:rPr>
         <w:t xml:space="preserve"> unambiguous logical argument for one baseline over another, </w:t>
       </w:r>
-      <w:del w:id="372" w:author="Diaz,Renata M" w:date="2020-07-07T14:58:00Z">
+      <w:del w:id="430" w:author="Diaz,Renata M" w:date="2020-07-07T14:58:00Z">
         <w:r>
           <w:rPr>
             <w:rFonts w:asciiTheme="majorHAnsi" w:eastAsia="Times New Roman" w:hAnsiTheme="majorHAnsi" w:cstheme="majorHAnsi"/>
@@ -7817,7 +8566,7 @@
           <w:delText xml:space="preserve">we suggest performing analyses similar to the one presented here using alternative baselines. </w:delText>
         </w:r>
       </w:del>
-      <w:ins w:id="373" w:author="Diaz,Renata M" w:date="2020-07-07T14:58:00Z">
+      <w:ins w:id="431" w:author="Diaz,Renata M" w:date="2020-07-07T14:58:00Z">
         <w:r>
           <w:rPr>
             <w:rFonts w:asciiTheme="majorHAnsi" w:eastAsia="Times New Roman" w:hAnsiTheme="majorHAnsi" w:cstheme="majorHAnsi"/>
@@ -7825,7 +8574,7 @@
           <w:t>but comparing the performance of different baselines is clearly an important next step in this process towards reinvigorating the use of the SAD</w:t>
         </w:r>
       </w:ins>
-      <w:ins w:id="374" w:author="Diaz,Renata M" w:date="2020-07-07T14:59:00Z">
+      <w:ins w:id="432" w:author="Diaz,Renata M" w:date="2020-07-07T14:59:00Z">
         <w:r>
           <w:rPr>
             <w:rFonts w:asciiTheme="majorHAnsi" w:eastAsia="Times New Roman" w:hAnsiTheme="majorHAnsi" w:cstheme="majorHAnsi"/>
@@ -7833,7 +8582,7 @@
           <w:t xml:space="preserve"> as a diagnostic tool.</w:t>
         </w:r>
       </w:ins>
-      <w:ins w:id="375" w:author="Diaz,Renata M" w:date="2020-07-07T14:58:00Z">
+      <w:ins w:id="433" w:author="Diaz,Renata M" w:date="2020-07-07T14:58:00Z">
         <w:r>
           <w:rPr>
             <w:rFonts w:asciiTheme="majorHAnsi" w:eastAsia="Times New Roman" w:hAnsiTheme="majorHAnsi" w:cstheme="majorHAnsi"/>
@@ -7850,7 +8599,7 @@
           <w:bCs/>
         </w:rPr>
       </w:pPr>
-      <w:del w:id="376" w:author="Diaz,Renata M" w:date="2020-07-07T14:59:00Z">
+      <w:del w:id="434" w:author="Diaz,Renata M" w:date="2020-07-07T14:59:00Z">
         <w:r>
           <w:rPr>
             <w:rFonts w:asciiTheme="majorHAnsi" w:eastAsia="Times New Roman" w:hAnsiTheme="majorHAnsi" w:cstheme="majorHAnsi"/>
@@ -8011,7 +8760,14 @@
         <w:rPr>
           <w:rFonts w:asciiTheme="majorHAnsi" w:eastAsia="Times New Roman" w:hAnsiTheme="majorHAnsi" w:cstheme="majorHAnsi"/>
         </w:rPr>
-        <w:t xml:space="preserve"> – leaving an important role for ecological process</w:t>
+        <w:t xml:space="preserve"> – </w:t>
+      </w:r>
+      <w:r>
+        <w:rPr>
+          <w:rFonts w:asciiTheme="majorHAnsi" w:eastAsia="Times New Roman" w:hAnsiTheme="majorHAnsi" w:cstheme="majorHAnsi"/>
+        </w:rPr>
+        <w:lastRenderedPageBreak/>
+        <w:t>leaving an important role for ecological process</w:t>
       </w:r>
       <w:r>
         <w:rPr>
@@ -8123,8 +8879,8 @@
           <w:rFonts w:eastAsia="Times New Roman" w:cstheme="majorHAnsi"/>
         </w:rPr>
       </w:pPr>
-      <w:bookmarkStart w:id="377" w:name="_Figure_1:_Communities"/>
-      <w:bookmarkEnd w:id="377"/>
+      <w:bookmarkStart w:id="435" w:name="_Figure_1:_Communities"/>
+      <w:bookmarkEnd w:id="435"/>
       <w:r>
         <w:rPr>
           <w:rFonts w:eastAsia="Times New Roman" w:cstheme="majorHAnsi"/>
@@ -8151,58 +8907,58 @@
           <w:rFonts w:cstheme="majorHAnsi"/>
         </w:rPr>
       </w:pPr>
-      <w:bookmarkStart w:id="378" w:name="_Figure_1:_S0,"/>
-      <w:bookmarkStart w:id="379" w:name="_Figure_0:_Distribution"/>
-      <w:bookmarkStart w:id="380" w:name="_Figure_1.5:_Datasets"/>
-      <w:bookmarkStart w:id="381" w:name="_Figure_1.75:_Nparts"/>
-      <w:bookmarkStart w:id="382" w:name="_Figure_1:_Number"/>
-      <w:bookmarkStart w:id="383" w:name="_Figure_1.875:_Nparts"/>
-      <w:bookmarkStart w:id="384" w:name="_Figure_2:_Self-similarity"/>
-      <w:bookmarkStart w:id="385" w:name="_Figure_2:_Narrowness"/>
-      <w:bookmarkStart w:id="386" w:name="_Figure_3:_Self-similarity"/>
-      <w:bookmarkStart w:id="387" w:name="_Figure_3:_Skewness"/>
-      <w:bookmarkStart w:id="388" w:name="_Figure_3.5_Self"/>
-      <w:bookmarkStart w:id="389" w:name="_Figure_4:_Overall"/>
-      <w:bookmarkStart w:id="390" w:name="_Figure_4:_Simpson"/>
-      <w:bookmarkStart w:id="391" w:name="_Figure_6:_Skewness"/>
-      <w:bookmarkStart w:id="392" w:name="_Figure_7:_Skewness"/>
-      <w:bookmarkStart w:id="393" w:name="_Figure_8:_Simpson"/>
-      <w:bookmarkStart w:id="394" w:name="_Figure_9:_Simpson"/>
-      <w:bookmarkStart w:id="395" w:name="_Figure_10:_Skewness"/>
-      <w:bookmarkStart w:id="396" w:name="_Figure_11:_Simpson"/>
-      <w:bookmarkStart w:id="397" w:name="_Figure_12:_Simpson"/>
-      <w:bookmarkStart w:id="398" w:name="_Figure_13:_Skewness"/>
-      <w:bookmarkStart w:id="399" w:name="_Figure_14:_Skewness"/>
-      <w:bookmarkStart w:id="400" w:name="_Figure_15:_Rarefied"/>
-      <w:bookmarkStart w:id="401" w:name="_Figure_16:_Rarefied"/>
-      <w:bookmarkStart w:id="402" w:name="_Table_1:_Proportion"/>
-      <w:bookmarkStart w:id="403" w:name="_Table_2:_Proportion"/>
-      <w:bookmarkEnd w:id="378"/>
-      <w:bookmarkEnd w:id="379"/>
-      <w:bookmarkEnd w:id="380"/>
-      <w:bookmarkEnd w:id="381"/>
-      <w:bookmarkEnd w:id="382"/>
-      <w:bookmarkEnd w:id="383"/>
-      <w:bookmarkEnd w:id="384"/>
-      <w:bookmarkEnd w:id="385"/>
-      <w:bookmarkEnd w:id="386"/>
-      <w:bookmarkEnd w:id="387"/>
-      <w:bookmarkEnd w:id="388"/>
-      <w:bookmarkEnd w:id="389"/>
-      <w:bookmarkEnd w:id="390"/>
-      <w:bookmarkEnd w:id="391"/>
-      <w:bookmarkEnd w:id="392"/>
-      <w:bookmarkEnd w:id="393"/>
-      <w:bookmarkEnd w:id="394"/>
-      <w:bookmarkEnd w:id="395"/>
-      <w:bookmarkEnd w:id="396"/>
-      <w:bookmarkEnd w:id="397"/>
-      <w:bookmarkEnd w:id="398"/>
-      <w:bookmarkEnd w:id="399"/>
-      <w:bookmarkEnd w:id="400"/>
-      <w:bookmarkEnd w:id="401"/>
-      <w:bookmarkEnd w:id="402"/>
-      <w:bookmarkEnd w:id="403"/>
+      <w:bookmarkStart w:id="436" w:name="_Figure_1:_S0,"/>
+      <w:bookmarkStart w:id="437" w:name="_Figure_0:_Distribution"/>
+      <w:bookmarkStart w:id="438" w:name="_Figure_1.5:_Datasets"/>
+      <w:bookmarkStart w:id="439" w:name="_Figure_1.75:_Nparts"/>
+      <w:bookmarkStart w:id="440" w:name="_Figure_1:_Number"/>
+      <w:bookmarkStart w:id="441" w:name="_Figure_1.875:_Nparts"/>
+      <w:bookmarkStart w:id="442" w:name="_Figure_2:_Self-similarity"/>
+      <w:bookmarkStart w:id="443" w:name="_Figure_2:_Narrowness"/>
+      <w:bookmarkStart w:id="444" w:name="_Figure_3:_Self-similarity"/>
+      <w:bookmarkStart w:id="445" w:name="_Figure_3:_Skewness"/>
+      <w:bookmarkStart w:id="446" w:name="_Figure_3.5_Self"/>
+      <w:bookmarkStart w:id="447" w:name="_Figure_4:_Overall"/>
+      <w:bookmarkStart w:id="448" w:name="_Figure_4:_Simpson"/>
+      <w:bookmarkStart w:id="449" w:name="_Figure_6:_Skewness"/>
+      <w:bookmarkStart w:id="450" w:name="_Figure_7:_Skewness"/>
+      <w:bookmarkStart w:id="451" w:name="_Figure_8:_Simpson"/>
+      <w:bookmarkStart w:id="452" w:name="_Figure_9:_Simpson"/>
+      <w:bookmarkStart w:id="453" w:name="_Figure_10:_Skewness"/>
+      <w:bookmarkStart w:id="454" w:name="_Figure_11:_Simpson"/>
+      <w:bookmarkStart w:id="455" w:name="_Figure_12:_Simpson"/>
+      <w:bookmarkStart w:id="456" w:name="_Figure_13:_Skewness"/>
+      <w:bookmarkStart w:id="457" w:name="_Figure_14:_Skewness"/>
+      <w:bookmarkStart w:id="458" w:name="_Figure_15:_Rarefied"/>
+      <w:bookmarkStart w:id="459" w:name="_Figure_16:_Rarefied"/>
+      <w:bookmarkStart w:id="460" w:name="_Table_1:_Proportion"/>
+      <w:bookmarkStart w:id="461" w:name="_Table_2:_Proportion"/>
+      <w:bookmarkEnd w:id="436"/>
+      <w:bookmarkEnd w:id="437"/>
+      <w:bookmarkEnd w:id="438"/>
+      <w:bookmarkEnd w:id="439"/>
+      <w:bookmarkEnd w:id="440"/>
+      <w:bookmarkEnd w:id="441"/>
+      <w:bookmarkEnd w:id="442"/>
+      <w:bookmarkEnd w:id="443"/>
+      <w:bookmarkEnd w:id="444"/>
+      <w:bookmarkEnd w:id="445"/>
+      <w:bookmarkEnd w:id="446"/>
+      <w:bookmarkEnd w:id="447"/>
+      <w:bookmarkEnd w:id="448"/>
+      <w:bookmarkEnd w:id="449"/>
+      <w:bookmarkEnd w:id="450"/>
+      <w:bookmarkEnd w:id="451"/>
+      <w:bookmarkEnd w:id="452"/>
+      <w:bookmarkEnd w:id="453"/>
+      <w:bookmarkEnd w:id="454"/>
+      <w:bookmarkEnd w:id="455"/>
+      <w:bookmarkEnd w:id="456"/>
+      <w:bookmarkEnd w:id="457"/>
+      <w:bookmarkEnd w:id="458"/>
+      <w:bookmarkEnd w:id="459"/>
+      <w:bookmarkEnd w:id="460"/>
+      <w:bookmarkEnd w:id="461"/>
       <w:r>
         <w:rPr>
           <w:rFonts w:cstheme="majorHAnsi"/>
@@ -8259,8 +9015,8 @@
           <w:rFonts w:cstheme="majorHAnsi"/>
         </w:rPr>
       </w:pPr>
-      <w:bookmarkStart w:id="404" w:name="_Figure_2:_95%"/>
-      <w:bookmarkEnd w:id="404"/>
+      <w:bookmarkStart w:id="462" w:name="_Figure_2:_95%"/>
+      <w:bookmarkEnd w:id="462"/>
       <w:r>
         <w:rPr>
           <w:rFonts w:cstheme="majorHAnsi"/>
@@ -8518,25 +9274,6 @@
                     </w:txbxContent>
                   </v:textbox>
                 </v:shape>
-                <v:shapetype id="_x0000_t75" coordsize="21600,21600" o:spt="75" o:preferrelative="t" path="m@4@5l@4@11@9@11@9@5xe" filled="f" stroked="f">
-                  <v:stroke joinstyle="miter"/>
-                  <v:formulas>
-                    <v:f eqn="if lineDrawn pixelLineWidth 0"/>
-                    <v:f eqn="sum @0 1 0"/>
-                    <v:f eqn="sum 0 0 @1"/>
-                    <v:f eqn="prod @2 1 2"/>
-                    <v:f eqn="prod @3 21600 pixelWidth"/>
-                    <v:f eqn="prod @3 21600 pixelHeight"/>
-                    <v:f eqn="sum @0 0 1"/>
-                    <v:f eqn="prod @6 1 2"/>
-                    <v:f eqn="prod @7 21600 pixelWidth"/>
-                    <v:f eqn="sum @8 21600 0"/>
-                    <v:f eqn="prod @7 21600 pixelHeight"/>
-                    <v:f eqn="sum @10 21600 0"/>
-                  </v:formulas>
-                  <v:path o:extrusionok="f" gradientshapeok="t" o:connecttype="rect"/>
-                  <o:lock v:ext="edit" aspectratio="t"/>
-                </v:shapetype>
                 <v:shape id="Google Shape;198;p35" o:spid="_x0000_s1028" type="#_x0000_t75" style="position:absolute;width:23221;height:16586;visibility:visible;mso-wrap-style:square" o:gfxdata="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">
                   <v:imagedata r:id="rId15" o:title=""/>
                 </v:shape>
@@ -8611,8 +9348,8 @@
           <w:rFonts w:cstheme="majorHAnsi"/>
         </w:rPr>
       </w:pPr>
-      <w:bookmarkStart w:id="405" w:name="_Figure_3:_Skewness_1"/>
-      <w:bookmarkEnd w:id="405"/>
+      <w:bookmarkStart w:id="463" w:name="_Figure_3:_Skewness_1"/>
+      <w:bookmarkEnd w:id="463"/>
       <w:r>
         <w:rPr>
           <w:rFonts w:cstheme="majorHAnsi"/>
@@ -8714,8 +9451,8 @@
           <w:rFonts w:cstheme="majorHAnsi"/>
         </w:rPr>
       </w:pPr>
-      <w:bookmarkStart w:id="406" w:name="_Figure_4:_Evenness"/>
-      <w:bookmarkEnd w:id="406"/>
+      <w:bookmarkStart w:id="464" w:name="_Figure_4:_Evenness"/>
+      <w:bookmarkEnd w:id="464"/>
       <w:r>
         <w:rPr>
           <w:rFonts w:cstheme="majorHAnsi"/>
@@ -8805,8 +9542,8 @@
           <w:rFonts w:cstheme="majorHAnsi"/>
         </w:rPr>
       </w:pPr>
-      <w:bookmarkStart w:id="407" w:name="_Figure_5:_Rarefaction"/>
-      <w:bookmarkEnd w:id="407"/>
+      <w:bookmarkStart w:id="465" w:name="_Figure_5:_Rarefaction"/>
+      <w:bookmarkEnd w:id="465"/>
       <w:r>
         <w:rPr>
           <w:rFonts w:cstheme="majorHAnsi"/>
@@ -8903,8 +9640,8 @@
           <w:rFonts w:cstheme="majorHAnsi"/>
         </w:rPr>
       </w:pPr>
-      <w:bookmarkStart w:id="408" w:name="_Figure_6:_Percentile"/>
-      <w:bookmarkEnd w:id="408"/>
+      <w:bookmarkStart w:id="466" w:name="_Figure_6:_Percentile"/>
+      <w:bookmarkEnd w:id="466"/>
       <w:r>
         <w:rPr>
           <w:rFonts w:cstheme="majorHAnsi"/>
@@ -9000,8 +9737,8 @@
           <w:rFonts w:cstheme="majorHAnsi"/>
         </w:rPr>
       </w:pPr>
-      <w:bookmarkStart w:id="409" w:name="_Figure_7:_Percentile"/>
-      <w:bookmarkEnd w:id="409"/>
+      <w:bookmarkStart w:id="467" w:name="_Figure_7:_Percentile"/>
+      <w:bookmarkEnd w:id="467"/>
       <w:r>
         <w:rPr>
           <w:rFonts w:cstheme="majorHAnsi"/>
@@ -9072,8 +9809,8 @@
           <w:rFonts w:cstheme="majorHAnsi"/>
         </w:rPr>
       </w:pPr>
-      <w:bookmarkStart w:id="410" w:name="_Figure_8:_95%"/>
-      <w:bookmarkEnd w:id="410"/>
+      <w:bookmarkStart w:id="468" w:name="_Figure_8:_95%"/>
+      <w:bookmarkEnd w:id="468"/>
       <w:r>
         <w:rPr>
           <w:rFonts w:cstheme="majorHAnsi"/>
@@ -9359,7 +10096,7 @@
       </w:r>
     </w:p>
   </w:comment>
-  <w:comment w:id="91" w:author="Diaz,Renata M" w:date="2020-07-06T12:41:00Z" w:initials="DM">
+  <w:comment w:id="203" w:author="Diaz,Renata M" w:date="2020-07-06T12:54:00Z" w:initials="DM">
     <w:p>
       <w:pPr>
         <w:pStyle w:val="CommentText"/>
@@ -9371,292 +10108,331 @@
         <w:annotationRef/>
       </w:r>
       <w:r>
-        <w:t>I’ve tried to re-work this paragraph – it still needs work!</w:t>
+        <w:t>I think the tension between what I’ve got here and M’s edits harks back to the issue with distribution/forms/</w:t>
+      </w:r>
+      <w:proofErr w:type="spellStart"/>
+      <w:r>
+        <w:t>etcetc</w:t>
+      </w:r>
+      <w:proofErr w:type="spellEnd"/>
+      <w:r>
+        <w:t xml:space="preserve"> and where to introduce it. </w:t>
+      </w:r>
+    </w:p>
+  </w:comment>
+  <w:comment w:id="213" w:author="Diaz,Renata M" w:date="2020-07-06T12:56:00Z" w:initials="DM">
+    <w:p>
+      <w:pPr>
+        <w:pStyle w:val="CommentText"/>
+      </w:pPr>
+      <w:r>
+        <w:rPr>
+          <w:rStyle w:val="CommentReference"/>
+        </w:rPr>
+        <w:annotationRef/>
+      </w:r>
+      <w:r>
+        <w:t>Fixes some loose logic</w:t>
+      </w:r>
+    </w:p>
+  </w:comment>
+  <w:comment w:id="218" w:author="Diaz,Renata M" w:date="2020-07-07T10:47:00Z" w:initials="DM">
+    <w:p>
+      <w:pPr>
+        <w:pStyle w:val="CommentText"/>
+      </w:pPr>
+      <w:r>
+        <w:rPr>
+          <w:rStyle w:val="CommentReference"/>
+        </w:rPr>
+        <w:annotationRef/>
+      </w:r>
+      <w:r>
+        <w:t>Includes vs consists of, somewhat more polished</w:t>
+      </w:r>
+    </w:p>
+  </w:comment>
+  <w:comment w:id="221" w:author="Diaz,Renata M" w:date="2020-07-07T10:52:00Z" w:initials="DM">
+    <w:p>
+      <w:pPr>
+        <w:pStyle w:val="CommentText"/>
+      </w:pPr>
+      <w:r>
+        <w:rPr>
+          <w:rStyle w:val="CommentReference"/>
+        </w:rPr>
+        <w:annotationRef/>
+      </w:r>
+      <w:r>
+        <w:t>All filtering discussion at once.</w:t>
       </w:r>
     </w:p>
     <w:p>
       <w:pPr>
         <w:pStyle w:val="CommentText"/>
       </w:pPr>
+      <w:r>
+        <w:t>Voice – hard to pin down.</w:t>
+      </w:r>
+    </w:p>
+  </w:comment>
+  <w:comment w:id="229" w:author="Diaz,Renata M" w:date="2020-07-07T10:52:00Z" w:initials="DM">
+    <w:p>
+      <w:pPr>
+        <w:pStyle w:val="CommentText"/>
+      </w:pPr>
+      <w:r>
+        <w:rPr>
+          <w:rStyle w:val="CommentReference"/>
+        </w:rPr>
+        <w:annotationRef/>
+      </w:r>
+      <w:r>
+        <w:t xml:space="preserve">Grain? Scale? NOT SURE. </w:t>
+      </w:r>
+    </w:p>
+  </w:comment>
+  <w:comment w:id="259" w:author="Diaz,Renata M" w:date="2020-07-07T12:08:00Z" w:initials="DM">
+    <w:p>
+      <w:pPr>
+        <w:pStyle w:val="CommentText"/>
+      </w:pPr>
+      <w:r>
+        <w:rPr>
+          <w:rStyle w:val="CommentReference"/>
+        </w:rPr>
+        <w:annotationRef/>
+      </w:r>
+      <w:r>
+        <w:t>Why do we use skewness, anyway?</w:t>
+      </w:r>
+    </w:p>
+  </w:comment>
+  <w:comment w:id="295" w:author="Diaz,Renata M" w:date="2020-07-07T14:07:00Z" w:initials="DM">
+    <w:p>
+      <w:pPr>
+        <w:pStyle w:val="CommentText"/>
+      </w:pPr>
+      <w:r>
+        <w:rPr>
+          <w:rStyle w:val="CommentReference"/>
+        </w:rPr>
+        <w:annotationRef/>
+      </w:r>
+      <w:r>
+        <w:t>Not sure why passive voice here, but I don’t mind it</w:t>
+      </w:r>
+    </w:p>
+  </w:comment>
+  <w:comment w:id="302" w:author="Diaz,Renata M" w:date="2020-07-07T14:08:00Z" w:initials="DM">
+    <w:p>
+      <w:pPr>
+        <w:pStyle w:val="CommentText"/>
+      </w:pPr>
+      <w:r>
+        <w:rPr>
+          <w:rStyle w:val="CommentReference"/>
+        </w:rPr>
+        <w:annotationRef/>
+      </w:r>
+      <w:r>
+        <w:t>Important clarification re: why use percentile rank!</w:t>
+      </w:r>
+    </w:p>
+  </w:comment>
+  <w:comment w:id="308" w:author="Diaz,Renata M" w:date="2020-07-07T14:17:00Z" w:initials="DM">
+    <w:p>
+      <w:pPr>
+        <w:pStyle w:val="CommentText"/>
+      </w:pPr>
+      <w:r>
+        <w:rPr>
+          <w:rStyle w:val="CommentReference"/>
+        </w:rPr>
+        <w:annotationRef/>
+      </w:r>
+      <w:r>
+        <w:t>Shifts voice to a more distant and general stance</w:t>
+      </w:r>
+    </w:p>
+  </w:comment>
+  <w:comment w:id="310" w:author="Diaz,Renata M" w:date="2020-07-07T14:19:00Z" w:initials="DM">
+    <w:p>
+      <w:pPr>
+        <w:pStyle w:val="CommentText"/>
+      </w:pPr>
+      <w:r>
+        <w:rPr>
+          <w:rStyle w:val="CommentReference"/>
+        </w:rPr>
+        <w:annotationRef/>
+      </w:r>
+      <w:r>
+        <w:t>More specific (“this”, “our results”</w:t>
+      </w:r>
+    </w:p>
+  </w:comment>
+  <w:comment w:id="321" w:author="Diaz,Renata M" w:date="2020-07-08T15:15:00Z" w:initials="DM">
+    <w:p>
+      <w:pPr>
+        <w:pStyle w:val="CommentText"/>
+      </w:pPr>
+      <w:r>
+        <w:rPr>
+          <w:rStyle w:val="CommentReference"/>
+        </w:rPr>
+        <w:annotationRef/>
+      </w:r>
     </w:p>
     <w:p>
       <w:pPr>
         <w:pStyle w:val="CommentText"/>
       </w:pPr>
       <w:r>
-        <w:t>Maybe a box to explain distributions/shapes?</w:t>
+        <w:rPr>
+          <w:rFonts w:asciiTheme="majorHAnsi" w:eastAsia="Times New Roman" w:hAnsiTheme="majorHAnsi" w:cstheme="majorHAnsi"/>
+          <w:sz w:val="22"/>
+          <w:szCs w:val="22"/>
+        </w:rPr>
+        <w:pict w14:anchorId="20D907C7">
+          <v:shapetype id="_x0000_t75" coordsize="21600,21600" o:spt="75" o:preferrelative="t" path="m@4@5l@4@11@9@11@9@5xe" filled="f" stroked="f">
+            <v:stroke joinstyle="miter"/>
+            <v:formulas>
+              <v:f eqn="if lineDrawn pixelLineWidth 0"/>
+              <v:f eqn="sum @0 1 0"/>
+              <v:f eqn="sum 0 0 @1"/>
+              <v:f eqn="prod @2 1 2"/>
+              <v:f eqn="prod @3 21600 pixelWidth"/>
+              <v:f eqn="prod @3 21600 pixelHeight"/>
+              <v:f eqn="sum @0 0 1"/>
+              <v:f eqn="prod @6 1 2"/>
+              <v:f eqn="prod @7 21600 pixelWidth"/>
+              <v:f eqn="sum @8 21600 0"/>
+              <v:f eqn="prod @7 21600 pixelHeight"/>
+              <v:f eqn="sum @10 21600 0"/>
+            </v:formulas>
+            <v:path o:extrusionok="f" gradientshapeok="t" o:connecttype="rect"/>
+            <o:lock v:ext="edit" aspectratio="t"/>
+          </v:shapetype>
+          <v:shape id="_x0000_i1027" type="#_x0000_t75" style="width:36.3pt;height:.6pt" strokeweight="1pt">
+            <v:imagedata r:id="rId1" o:title=""/>
+            <v:path shadowok="f"/>
+            <o:lock v:ext="edit" aspectratio="f"/>
+            <o:ink i="AAA=&#10;"/>
+          </v:shape>
+        </w:pict>
+      </w:r>
+    </w:p>
+  </w:comment>
+  <w:comment w:id="324" w:author="Diaz,Renata M" w:date="2020-07-07T14:30:00Z" w:initials="DM">
+    <w:p>
+      <w:pPr>
+        <w:pStyle w:val="CommentText"/>
+      </w:pPr>
+      <w:r>
+        <w:rPr>
+          <w:rStyle w:val="CommentReference"/>
+        </w:rPr>
+        <w:annotationRef/>
+      </w:r>
+      <w:r>
+        <w:t>Remove the intro-to-results para., use this as opening instead.</w:t>
+      </w:r>
+    </w:p>
+  </w:comment>
+  <w:comment w:id="332" w:author="Diaz,Renata M" w:date="2020-07-08T15:15:00Z" w:initials="DM">
+    <w:p>
+      <w:pPr>
+        <w:pStyle w:val="CommentText"/>
+      </w:pPr>
+      <w:r>
+        <w:rPr>
+          <w:rStyle w:val="CommentReference"/>
+        </w:rPr>
+        <w:annotationRef/>
       </w:r>
     </w:p>
     <w:p>
       <w:pPr>
         <w:pStyle w:val="CommentText"/>
       </w:pPr>
+      <w:r>
+        <w:rPr>
+          <w:rStyle w:val="Hyperlink"/>
+          <w:rFonts w:asciiTheme="majorHAnsi" w:eastAsia="Times New Roman" w:hAnsiTheme="majorHAnsi" w:cstheme="majorHAnsi"/>
+          <w:sz w:val="22"/>
+          <w:szCs w:val="22"/>
+        </w:rPr>
+        <w:pict w14:anchorId="408E630A">
+          <v:shape id="_x0000_i1025" type="#_x0000_t75" style="width:36.3pt;height:.6pt" strokeweight="1pt">
+            <v:imagedata r:id="rId1" o:title=""/>
+            <v:path shadowok="f"/>
+            <o:lock v:ext="edit" aspectratio="f"/>
+            <o:ink i="AAA=&#10;"/>
+          </v:shape>
+        </w:pict>
+      </w:r>
+    </w:p>
+  </w:comment>
+  <w:comment w:id="346" w:author="Diaz,Renata M" w:date="2020-07-07T14:31:00Z" w:initials="DM">
+    <w:p>
+      <w:pPr>
+        <w:pStyle w:val="CommentText"/>
+      </w:pPr>
+      <w:r>
+        <w:rPr>
+          <w:rStyle w:val="CommentReference"/>
+        </w:rPr>
+        <w:annotationRef/>
+      </w:r>
+      <w:r>
+        <w:t>FIA not in a separate section</w:t>
+      </w:r>
     </w:p>
     <w:p>
       <w:pPr>
         <w:pStyle w:val="CommentText"/>
       </w:pPr>
       <w:r>
-        <w:t>Macroscopic: echoes macro-microstates. This could be helpful, but it could be jargon-y.</w:t>
+        <w:t>Interpretation around there being a signal: here I have not gone too deep, because I think this is about all that can be said strongly here? But not sure.</w:t>
+      </w:r>
+    </w:p>
+  </w:comment>
+  <w:comment w:id="352" w:author="Diaz,Renata M" w:date="2020-07-07T14:37:00Z" w:initials="DM">
+    <w:p>
+      <w:pPr>
+        <w:pStyle w:val="CommentText"/>
+      </w:pPr>
+      <w:r>
+        <w:rPr>
+          <w:rStyle w:val="CommentReference"/>
+        </w:rPr>
+        <w:annotationRef/>
+      </w:r>
+      <w:r>
+        <w:t>I really don ‘t know where this section goes, or if it belongs at all</w:t>
+      </w:r>
+    </w:p>
+  </w:comment>
+  <w:comment w:id="360" w:author="Diaz,Renata M" w:date="2020-07-08T11:33:00Z" w:initials="DM">
+    <w:p>
+      <w:pPr>
+        <w:pStyle w:val="CommentText"/>
+      </w:pPr>
+      <w:r>
+        <w:rPr>
+          <w:rStyle w:val="CommentReference"/>
+        </w:rPr>
+        <w:annotationRef/>
+      </w:r>
+      <w:r>
+        <w:t>This is actually somewhat different from self-similarity itself…</w:t>
       </w:r>
     </w:p>
     <w:p>
       <w:pPr>
         <w:pStyle w:val="CommentText"/>
       </w:pPr>
-    </w:p>
-    <w:p>
-      <w:pPr>
-        <w:pStyle w:val="CommentText"/>
-      </w:pPr>
-      <w:r>
-        <w:t>Gas analogy helpful?</w:t>
-      </w:r>
-    </w:p>
-  </w:comment>
-  <w:comment w:id="92" w:author="Diaz,Renata M" w:date="2020-07-06T13:01:00Z" w:initials="DM">
-    <w:p>
-      <w:pPr>
-        <w:pStyle w:val="CommentText"/>
-      </w:pPr>
-      <w:r>
-        <w:rPr>
-          <w:rStyle w:val="CommentReference"/>
-        </w:rPr>
-        <w:annotationRef/>
-      </w:r>
-      <w:r>
-        <w:t>Does this need a box?</w:t>
-      </w:r>
-    </w:p>
-    <w:p>
-      <w:pPr>
-        <w:pStyle w:val="CommentText"/>
-      </w:pPr>
-    </w:p>
-  </w:comment>
-  <w:comment w:id="153" w:author="Diaz,Renata M" w:date="2020-07-06T12:54:00Z" w:initials="DM">
-    <w:p>
-      <w:pPr>
-        <w:pStyle w:val="CommentText"/>
-      </w:pPr>
-      <w:r>
-        <w:rPr>
-          <w:rStyle w:val="CommentReference"/>
-        </w:rPr>
-        <w:annotationRef/>
-      </w:r>
-      <w:r>
-        <w:t xml:space="preserve">I think the tension between what I’ve got here and M’s edits harks back to the issue with distribution/forms/etcetc and where to introduce it. </w:t>
-      </w:r>
-    </w:p>
-  </w:comment>
-  <w:comment w:id="163" w:author="Diaz,Renata M" w:date="2020-07-06T12:56:00Z" w:initials="DM">
-    <w:p>
-      <w:pPr>
-        <w:pStyle w:val="CommentText"/>
-      </w:pPr>
-      <w:r>
-        <w:rPr>
-          <w:rStyle w:val="CommentReference"/>
-        </w:rPr>
-        <w:annotationRef/>
-      </w:r>
-      <w:r>
-        <w:t>Fixes some loose logic</w:t>
-      </w:r>
-    </w:p>
-  </w:comment>
-  <w:comment w:id="168" w:author="Diaz,Renata M" w:date="2020-07-07T10:47:00Z" w:initials="DM">
-    <w:p>
-      <w:pPr>
-        <w:pStyle w:val="CommentText"/>
-      </w:pPr>
-      <w:r>
-        <w:rPr>
-          <w:rStyle w:val="CommentReference"/>
-        </w:rPr>
-        <w:annotationRef/>
-      </w:r>
-      <w:r>
-        <w:t>Includes vs consists of, somewhat more polished</w:t>
-      </w:r>
-    </w:p>
-  </w:comment>
-  <w:comment w:id="171" w:author="Diaz,Renata M" w:date="2020-07-07T10:52:00Z" w:initials="DM">
-    <w:p>
-      <w:pPr>
-        <w:pStyle w:val="CommentText"/>
-      </w:pPr>
-      <w:r>
-        <w:rPr>
-          <w:rStyle w:val="CommentReference"/>
-        </w:rPr>
-        <w:annotationRef/>
-      </w:r>
-      <w:r>
-        <w:t>All filtering discussion at once.</w:t>
-      </w:r>
-    </w:p>
-    <w:p>
-      <w:pPr>
-        <w:pStyle w:val="CommentText"/>
-      </w:pPr>
-      <w:r>
-        <w:t>Voice – hard to pin down.</w:t>
-      </w:r>
-    </w:p>
-  </w:comment>
-  <w:comment w:id="179" w:author="Diaz,Renata M" w:date="2020-07-07T10:52:00Z" w:initials="DM">
-    <w:p>
-      <w:pPr>
-        <w:pStyle w:val="CommentText"/>
-      </w:pPr>
-      <w:r>
-        <w:rPr>
-          <w:rStyle w:val="CommentReference"/>
-        </w:rPr>
-        <w:annotationRef/>
-      </w:r>
-      <w:r>
-        <w:t xml:space="preserve">Grain? Scale? NOT SURE. </w:t>
-      </w:r>
-    </w:p>
-  </w:comment>
-  <w:comment w:id="209" w:author="Diaz,Renata M" w:date="2020-07-07T12:08:00Z" w:initials="DM">
-    <w:p>
-      <w:pPr>
-        <w:pStyle w:val="CommentText"/>
-      </w:pPr>
-      <w:r>
-        <w:rPr>
-          <w:rStyle w:val="CommentReference"/>
-        </w:rPr>
-        <w:annotationRef/>
-      </w:r>
-      <w:r>
-        <w:t>Why do we use skewness, anyway?</w:t>
-      </w:r>
-    </w:p>
-  </w:comment>
-  <w:comment w:id="245" w:author="Diaz,Renata M" w:date="2020-07-07T14:07:00Z" w:initials="DM">
-    <w:p>
-      <w:pPr>
-        <w:pStyle w:val="CommentText"/>
-      </w:pPr>
-      <w:r>
-        <w:rPr>
-          <w:rStyle w:val="CommentReference"/>
-        </w:rPr>
-        <w:annotationRef/>
-      </w:r>
-      <w:r>
-        <w:t>Not sure why passive voice here, but I don’t mind it</w:t>
-      </w:r>
-    </w:p>
-  </w:comment>
-  <w:comment w:id="252" w:author="Diaz,Renata M" w:date="2020-07-07T14:08:00Z" w:initials="DM">
-    <w:p>
-      <w:pPr>
-        <w:pStyle w:val="CommentText"/>
-      </w:pPr>
-      <w:r>
-        <w:rPr>
-          <w:rStyle w:val="CommentReference"/>
-        </w:rPr>
-        <w:annotationRef/>
-      </w:r>
-      <w:r>
-        <w:t>Important clarification re: why use percentile rank!</w:t>
-      </w:r>
-    </w:p>
-  </w:comment>
-  <w:comment w:id="258" w:author="Diaz,Renata M" w:date="2020-07-07T14:17:00Z" w:initials="DM">
-    <w:p>
-      <w:pPr>
-        <w:pStyle w:val="CommentText"/>
-      </w:pPr>
-      <w:r>
-        <w:rPr>
-          <w:rStyle w:val="CommentReference"/>
-        </w:rPr>
-        <w:annotationRef/>
-      </w:r>
-      <w:r>
-        <w:t>Shifts voice to a more distant and general stance</w:t>
-      </w:r>
-    </w:p>
-  </w:comment>
-  <w:comment w:id="260" w:author="Diaz,Renata M" w:date="2020-07-07T14:19:00Z" w:initials="DM">
-    <w:p>
-      <w:pPr>
-        <w:pStyle w:val="CommentText"/>
-      </w:pPr>
-      <w:r>
-        <w:rPr>
-          <w:rStyle w:val="CommentReference"/>
-        </w:rPr>
-        <w:annotationRef/>
-      </w:r>
-      <w:r>
-        <w:t>More specific (“this”, “our results”</w:t>
-      </w:r>
-    </w:p>
-  </w:comment>
-  <w:comment w:id="271" w:author="Diaz,Renata M" w:date="2020-07-07T14:30:00Z" w:initials="DM">
-    <w:p>
-      <w:pPr>
-        <w:pStyle w:val="CommentText"/>
-      </w:pPr>
-      <w:r>
-        <w:rPr>
-          <w:rStyle w:val="CommentReference"/>
-        </w:rPr>
-        <w:annotationRef/>
-      </w:r>
-      <w:r>
-        <w:t>Remove the intro-to-results para., use this as opening instead.</w:t>
-      </w:r>
-    </w:p>
-  </w:comment>
-  <w:comment w:id="290" w:author="Diaz,Renata M" w:date="2020-07-07T14:31:00Z" w:initials="DM">
-    <w:p>
-      <w:pPr>
-        <w:pStyle w:val="CommentText"/>
-      </w:pPr>
-      <w:r>
-        <w:rPr>
-          <w:rStyle w:val="CommentReference"/>
-        </w:rPr>
-        <w:annotationRef/>
-      </w:r>
-      <w:r>
-        <w:t>FIA not in a separate section</w:t>
-      </w:r>
-    </w:p>
-    <w:p>
-      <w:pPr>
-        <w:pStyle w:val="CommentText"/>
-      </w:pPr>
-      <w:r>
-        <w:t>Interpretation around there being a signal: here I have not gone too deep, because I think this is about all that can be said strongly here? But not sure.</w:t>
-      </w:r>
-    </w:p>
-  </w:comment>
-  <w:comment w:id="297" w:author="Diaz,Renata M" w:date="2020-07-07T14:37:00Z" w:initials="DM">
-    <w:p>
-      <w:pPr>
-        <w:pStyle w:val="CommentText"/>
-      </w:pPr>
-      <w:r>
-        <w:rPr>
-          <w:rStyle w:val="CommentReference"/>
-        </w:rPr>
-        <w:annotationRef/>
-      </w:r>
-      <w:r>
-        <w:t>I really don ‘t know where this section goes, or if it belongs at all</w:t>
-      </w:r>
     </w:p>
   </w:comment>
 </w:comments>
@@ -9674,8 +10450,6 @@
   <w15:commentEx w15:paraId="51A2B066" w15:done="0"/>
   <w15:commentEx w15:paraId="59765154" w15:done="0"/>
   <w15:commentEx w15:paraId="2DED05CF" w15:done="0"/>
-  <w15:commentEx w15:paraId="7918ECBE" w15:done="0"/>
-  <w15:commentEx w15:paraId="0BBEDC42" w15:paraIdParent="7918ECBE" w15:done="0"/>
   <w15:commentEx w15:paraId="7D25F2D8" w15:done="0"/>
   <w15:commentEx w15:paraId="4C6A6842" w15:done="0"/>
   <w15:commentEx w15:paraId="026CD82B" w15:done="0"/>
@@ -9686,9 +10460,12 @@
   <w15:commentEx w15:paraId="49373A78" w15:done="0"/>
   <w15:commentEx w15:paraId="48AD1C73" w15:done="0"/>
   <w15:commentEx w15:paraId="0DB5BB60" w15:done="0"/>
+  <w15:commentEx w15:paraId="71A72884" w15:done="0"/>
   <w15:commentEx w15:paraId="16F06E2B" w15:done="0"/>
+  <w15:commentEx w15:paraId="42EE9983" w15:done="0"/>
   <w15:commentEx w15:paraId="6D16880C" w15:done="0"/>
   <w15:commentEx w15:paraId="2C802CE0" w15:done="0"/>
+  <w15:commentEx w15:paraId="21D5E228" w15:done="0"/>
 </w15:commentsEx>
 </file>
 
@@ -9704,8 +10481,6 @@
   <w16cex:commentExtensible w16cex:durableId="22AD79E0" w16cex:dateUtc="2020-07-06T14:22:00Z"/>
   <w16cex:commentExtensible w16cex:durableId="22AD7A38" w16cex:dateUtc="2020-07-06T14:23:00Z"/>
   <w16cex:commentExtensible w16cex:durableId="22AD7B61" w16cex:dateUtc="2020-07-06T14:28:00Z"/>
-  <w16cex:commentExtensible w16cex:durableId="22AD9A79" w16cex:dateUtc="2020-07-06T16:41:00Z"/>
-  <w16cex:commentExtensible w16cex:durableId="22AD9F2A" w16cex:dateUtc="2020-07-06T17:01:00Z"/>
   <w16cex:commentExtensible w16cex:durableId="22AD9D91" w16cex:dateUtc="2020-07-06T16:54:00Z"/>
   <w16cex:commentExtensible w16cex:durableId="22AD9DE6" w16cex:dateUtc="2020-07-06T16:56:00Z"/>
   <w16cex:commentExtensible w16cex:durableId="22AED137" w16cex:dateUtc="2020-07-07T14:47:00Z"/>
@@ -9716,9 +10491,12 @@
   <w16cex:commentExtensible w16cex:durableId="22AF005E" w16cex:dateUtc="2020-07-07T18:08:00Z"/>
   <w16cex:commentExtensible w16cex:durableId="22AF0286" w16cex:dateUtc="2020-07-07T18:17:00Z"/>
   <w16cex:commentExtensible w16cex:durableId="22AF0306" w16cex:dateUtc="2020-07-07T18:19:00Z"/>
+  <w16cex:commentExtensible w16cex:durableId="22B06192" w16cex:dateUtc="2020-07-08T19:15:00Z"/>
   <w16cex:commentExtensible w16cex:durableId="22AF059B" w16cex:dateUtc="2020-07-07T18:30:00Z"/>
+  <w16cex:commentExtensible w16cex:durableId="22B06187" w16cex:dateUtc="2020-07-08T19:15:00Z"/>
   <w16cex:commentExtensible w16cex:durableId="22AF05AE" w16cex:dateUtc="2020-07-07T18:31:00Z"/>
   <w16cex:commentExtensible w16cex:durableId="22AF073B" w16cex:dateUtc="2020-07-07T18:37:00Z"/>
+  <w16cex:commentExtensible w16cex:durableId="22B02D84" w16cex:dateUtc="2020-07-08T15:33:00Z"/>
 </w16cex:commentsExtensible>
 </file>
 
@@ -9734,8 +10512,6 @@
   <w16cid:commentId w16cid:paraId="51A2B066" w16cid:durableId="22AD79E0"/>
   <w16cid:commentId w16cid:paraId="59765154" w16cid:durableId="22AD7A38"/>
   <w16cid:commentId w16cid:paraId="2DED05CF" w16cid:durableId="22AD7B61"/>
-  <w16cid:commentId w16cid:paraId="7918ECBE" w16cid:durableId="22AD9A79"/>
-  <w16cid:commentId w16cid:paraId="0BBEDC42" w16cid:durableId="22AD9F2A"/>
   <w16cid:commentId w16cid:paraId="7D25F2D8" w16cid:durableId="22AD9D91"/>
   <w16cid:commentId w16cid:paraId="4C6A6842" w16cid:durableId="22AD9DE6"/>
   <w16cid:commentId w16cid:paraId="026CD82B" w16cid:durableId="22AED137"/>
@@ -9746,9 +10522,12 @@
   <w16cid:commentId w16cid:paraId="49373A78" w16cid:durableId="22AF005E"/>
   <w16cid:commentId w16cid:paraId="48AD1C73" w16cid:durableId="22AF0286"/>
   <w16cid:commentId w16cid:paraId="0DB5BB60" w16cid:durableId="22AF0306"/>
+  <w16cid:commentId w16cid:paraId="71A72884" w16cid:durableId="22B06192"/>
   <w16cid:commentId w16cid:paraId="16F06E2B" w16cid:durableId="22AF059B"/>
+  <w16cid:commentId w16cid:paraId="42EE9983" w16cid:durableId="22B06187"/>
   <w16cid:commentId w16cid:paraId="6D16880C" w16cid:durableId="22AF05AE"/>
   <w16cid:commentId w16cid:paraId="2C802CE0" w16cid:durableId="22AF073B"/>
+  <w16cid:commentId w16cid:paraId="21D5E228" w16cid:durableId="22B02D84"/>
 </w16cid:commentsIds>
 </file>
 
@@ -10901,7 +11680,6 @@
   <w:style w:type="character" w:default="1" w:styleId="DefaultParagraphFont">
     <w:name w:val="Default Paragraph Font"/>
     <w:uiPriority w:val="1"/>
-    <w:semiHidden/>
     <w:unhideWhenUsed/>
   </w:style>
   <w:style w:type="table" w:default="1" w:styleId="TableNormal">
@@ -11465,7 +12243,7 @@
 </file>
 
 <file path=customXml/itemProps1.xml><?xml version="1.0" encoding="utf-8"?>
-<ds:datastoreItem xmlns:ds="http://schemas.openxmlformats.org/officeDocument/2006/customXml" ds:itemID="{F250C508-B0EC-45CF-BA08-D20E01B54E7C}">
+<ds:datastoreItem xmlns:ds="http://schemas.openxmlformats.org/officeDocument/2006/customXml" ds:itemID="{F10E7B17-45AA-4861-A5A4-DC7A9FFDF0A2}">
   <ds:schemaRefs>
     <ds:schemaRef ds:uri="http://schemas.openxmlformats.org/officeDocument/2006/bibliography"/>
   </ds:schemaRefs>

</xml_diff>

<commit_message>
minds are weird, anyway heres a new draft
</commit_message>
<xml_diff>
--- a/analysis/manuscript/SADs_draft_active.docx
+++ b/analysis/manuscript/SADs_draft_active.docx
@@ -943,7 +943,68 @@
         <w:rPr>
           <w:rFonts w:asciiTheme="majorHAnsi" w:eastAsia="Times New Roman" w:hAnsiTheme="majorHAnsi" w:cstheme="majorHAnsi"/>
         </w:rPr>
-        <w:t>In</w:t>
+        <w:t>In particular, our ability to detect deviations may depend strongly on the size of the community (i.e. its values of S and N)</w:t>
+      </w:r>
+      <w:r>
+        <w:rPr>
+          <w:rFonts w:asciiTheme="majorHAnsi" w:eastAsia="Times New Roman" w:hAnsiTheme="majorHAnsi" w:cstheme="majorHAnsi"/>
+        </w:rPr>
+        <w:t xml:space="preserve">, </w:t>
+      </w:r>
+      <w:r>
+        <w:rPr>
+          <w:rFonts w:asciiTheme="majorHAnsi" w:eastAsia="Times New Roman" w:hAnsiTheme="majorHAnsi" w:cstheme="majorHAnsi"/>
+        </w:rPr>
+        <w:t>because</w:t>
+      </w:r>
+      <w:r>
+        <w:rPr>
+          <w:rFonts w:asciiTheme="majorHAnsi" w:eastAsia="Times New Roman" w:hAnsiTheme="majorHAnsi" w:cstheme="majorHAnsi"/>
+        </w:rPr>
+        <w:t xml:space="preserve"> </w:t>
+      </w:r>
+      <w:r>
+        <w:rPr>
+          <w:rFonts w:asciiTheme="majorHAnsi" w:eastAsia="Times New Roman" w:hAnsiTheme="majorHAnsi" w:cstheme="majorHAnsi"/>
+        </w:rPr>
+        <w:t>the</w:t>
+      </w:r>
+      <w:r>
+        <w:rPr>
+          <w:rFonts w:asciiTheme="majorHAnsi" w:eastAsia="Times New Roman" w:hAnsiTheme="majorHAnsi" w:cstheme="majorHAnsi"/>
+        </w:rPr>
+        <w:t xml:space="preserve"> random expectation for the </w:t>
+      </w:r>
+      <w:r>
+        <w:rPr>
+          <w:rFonts w:asciiTheme="majorHAnsi" w:eastAsia="Times New Roman" w:hAnsiTheme="majorHAnsi" w:cstheme="majorHAnsi"/>
+        </w:rPr>
+        <w:t xml:space="preserve">shape of the </w:t>
+      </w:r>
+      <w:r>
+        <w:rPr>
+          <w:rFonts w:asciiTheme="majorHAnsi" w:eastAsia="Times New Roman" w:hAnsiTheme="majorHAnsi" w:cstheme="majorHAnsi"/>
+        </w:rPr>
+        <w:t>SAD</w:t>
+      </w:r>
+      <w:r>
+        <w:rPr>
+          <w:rFonts w:asciiTheme="majorHAnsi" w:eastAsia="Times New Roman" w:hAnsiTheme="majorHAnsi" w:cstheme="majorHAnsi"/>
+        </w:rPr>
+        <w:t xml:space="preserve"> </w:t>
+      </w:r>
+      <w:r>
+        <w:rPr>
+          <w:rFonts w:asciiTheme="majorHAnsi" w:eastAsia="Times New Roman" w:hAnsiTheme="majorHAnsi" w:cstheme="majorHAnsi"/>
+        </w:rPr>
+        <w:t xml:space="preserve">may be more well-resolved, </w:t>
+      </w:r>
+      <w:r>
+        <w:rPr>
+          <w:rFonts w:asciiTheme="majorHAnsi" w:eastAsia="Times New Roman" w:hAnsiTheme="majorHAnsi" w:cstheme="majorHAnsi"/>
+        </w:rPr>
+        <w:lastRenderedPageBreak/>
+        <w:t>and thus a more powerful tool for inference, for communities with larger values of S and N.</w:t>
       </w:r>
       <w:commentRangeEnd w:id="0"/>
       <w:r>
@@ -956,43 +1017,37 @@
         <w:rPr>
           <w:rFonts w:asciiTheme="majorHAnsi" w:eastAsia="Times New Roman" w:hAnsiTheme="majorHAnsi" w:cstheme="majorHAnsi"/>
         </w:rPr>
-        <w:t xml:space="preserve"> particular, our ability to detect deviations may depend strongly on the size of the community (i.e. its values of S and N)</w:t>
-      </w:r>
-      <w:r>
-        <w:rPr>
-          <w:rFonts w:asciiTheme="majorHAnsi" w:eastAsia="Times New Roman" w:hAnsiTheme="majorHAnsi" w:cstheme="majorHAnsi"/>
-        </w:rPr>
-        <w:t>. This is because</w:t>
-      </w:r>
-      <w:r>
-        <w:rPr>
-          <w:rFonts w:asciiTheme="majorHAnsi" w:eastAsia="Times New Roman" w:hAnsiTheme="majorHAnsi" w:cstheme="majorHAnsi"/>
-        </w:rPr>
         <w:t xml:space="preserve"> </w:t>
       </w:r>
       <w:r>
         <w:rPr>
           <w:rFonts w:asciiTheme="majorHAnsi" w:eastAsia="Times New Roman" w:hAnsiTheme="majorHAnsi" w:cstheme="majorHAnsi"/>
         </w:rPr>
-        <w:t>the</w:t>
-      </w:r>
-      <w:r>
-        <w:rPr>
-          <w:rFonts w:asciiTheme="majorHAnsi" w:eastAsia="Times New Roman" w:hAnsiTheme="majorHAnsi" w:cstheme="majorHAnsi"/>
-        </w:rPr>
-        <w:t xml:space="preserve"> random expectation for the </w:t>
-      </w:r>
-      <w:r>
-        <w:rPr>
-          <w:rFonts w:asciiTheme="majorHAnsi" w:eastAsia="Times New Roman" w:hAnsiTheme="majorHAnsi" w:cstheme="majorHAnsi"/>
-        </w:rPr>
-        <w:t xml:space="preserve">shape of the </w:t>
-      </w:r>
-      <w:r>
-        <w:rPr>
-          <w:rFonts w:asciiTheme="majorHAnsi" w:eastAsia="Times New Roman" w:hAnsiTheme="majorHAnsi" w:cstheme="majorHAnsi"/>
-        </w:rPr>
-        <w:t>SAD</w:t>
+        <w:t xml:space="preserve">The underlying logic </w:t>
+      </w:r>
+      <w:r>
+        <w:rPr>
+          <w:rFonts w:asciiTheme="majorHAnsi" w:eastAsia="Times New Roman" w:hAnsiTheme="majorHAnsi" w:cstheme="majorHAnsi"/>
+        </w:rPr>
+        <w:t>echoes</w:t>
+      </w:r>
+      <w:r>
+        <w:rPr>
+          <w:rFonts w:asciiTheme="majorHAnsi" w:eastAsia="Times New Roman" w:hAnsiTheme="majorHAnsi" w:cstheme="majorHAnsi"/>
+        </w:rPr>
+        <w:t xml:space="preserve"> a common approach in statistical mechanics and related fields, where the objective is to generate a</w:t>
+      </w:r>
+      <w:r>
+        <w:rPr>
+          <w:rFonts w:asciiTheme="majorHAnsi" w:eastAsia="Times New Roman" w:hAnsiTheme="majorHAnsi" w:cstheme="majorHAnsi"/>
+        </w:rPr>
+        <w:t xml:space="preserve">n expectation </w:t>
+      </w:r>
+      <w:r>
+        <w:rPr>
+          <w:rFonts w:asciiTheme="majorHAnsi" w:eastAsia="Times New Roman" w:hAnsiTheme="majorHAnsi" w:cstheme="majorHAnsi"/>
+        </w:rPr>
+        <w:t>for the large-scale characteristics of systems that are made up of numerous subcomponents that can fall into different arrangements at the small scale.</w:t>
       </w:r>
       <w:r>
         <w:rPr>
@@ -1004,182 +1059,31 @@
         <w:rPr>
           <w:rFonts w:asciiTheme="majorHAnsi" w:eastAsia="Times New Roman" w:hAnsiTheme="majorHAnsi" w:cstheme="majorHAnsi"/>
         </w:rPr>
-        <w:t>emerges</w:t>
-      </w:r>
-      <w:r>
-        <w:rPr>
-          <w:rFonts w:asciiTheme="majorHAnsi" w:eastAsia="Times New Roman" w:hAnsiTheme="majorHAnsi" w:cstheme="majorHAnsi"/>
-        </w:rPr>
-        <w:t xml:space="preserve"> </w:t>
-      </w:r>
-      <w:r>
-        <w:rPr>
-          <w:rFonts w:asciiTheme="majorHAnsi" w:eastAsia="Times New Roman" w:hAnsiTheme="majorHAnsi" w:cstheme="majorHAnsi"/>
-        </w:rPr>
-        <w:t xml:space="preserve">from the full </w:t>
-      </w:r>
-      <w:r>
-        <w:rPr>
-          <w:rFonts w:asciiTheme="majorHAnsi" w:eastAsia="Times New Roman" w:hAnsiTheme="majorHAnsi" w:cstheme="majorHAnsi"/>
-        </w:rPr>
-        <w:lastRenderedPageBreak/>
-        <w:t>array of possible</w:t>
-      </w:r>
-      <w:r>
-        <w:rPr>
-          <w:rFonts w:asciiTheme="majorHAnsi" w:eastAsia="Times New Roman" w:hAnsiTheme="majorHAnsi" w:cstheme="majorHAnsi"/>
-        </w:rPr>
-        <w:t xml:space="preserve"> shapes that could occur via different arrangements </w:t>
-      </w:r>
-      <w:r>
-        <w:rPr>
-          <w:rFonts w:asciiTheme="majorHAnsi" w:eastAsia="Times New Roman" w:hAnsiTheme="majorHAnsi" w:cstheme="majorHAnsi"/>
-        </w:rPr>
-        <w:t xml:space="preserve">of species and individuals, </w:t>
-      </w:r>
-      <w:r>
-        <w:rPr>
-          <w:rFonts w:asciiTheme="majorHAnsi" w:eastAsia="Times New Roman" w:hAnsiTheme="majorHAnsi" w:cstheme="majorHAnsi"/>
-        </w:rPr>
-        <w:t>and t</w:t>
-      </w:r>
-      <w:r>
-        <w:rPr>
-          <w:rFonts w:asciiTheme="majorHAnsi" w:eastAsia="Times New Roman" w:hAnsiTheme="majorHAnsi" w:cstheme="majorHAnsi"/>
-        </w:rPr>
-        <w:t xml:space="preserve">he expectation that emerges from this </w:t>
-      </w:r>
-      <w:r>
-        <w:rPr>
-          <w:rFonts w:asciiTheme="majorHAnsi" w:eastAsia="Times New Roman" w:hAnsiTheme="majorHAnsi" w:cstheme="majorHAnsi"/>
-        </w:rPr>
-        <w:t xml:space="preserve">array of possible shapes </w:t>
-      </w:r>
-      <w:r>
-        <w:rPr>
-          <w:rFonts w:asciiTheme="majorHAnsi" w:eastAsia="Times New Roman" w:hAnsiTheme="majorHAnsi" w:cstheme="majorHAnsi"/>
-        </w:rPr>
-        <w:t xml:space="preserve">may be more well-resolved for systems with more </w:t>
-      </w:r>
-      <w:r>
-        <w:rPr>
-          <w:rFonts w:asciiTheme="majorHAnsi" w:eastAsia="Times New Roman" w:hAnsiTheme="majorHAnsi" w:cstheme="majorHAnsi"/>
-        </w:rPr>
-        <w:t>subcomponents</w:t>
-      </w:r>
-      <w:r>
-        <w:rPr>
-          <w:rFonts w:asciiTheme="majorHAnsi" w:eastAsia="Times New Roman" w:hAnsiTheme="majorHAnsi" w:cstheme="majorHAnsi"/>
-        </w:rPr>
-        <w:t xml:space="preserve">. </w:t>
-      </w:r>
-      <w:r>
-        <w:rPr>
-          <w:rFonts w:asciiTheme="majorHAnsi" w:eastAsia="Times New Roman" w:hAnsiTheme="majorHAnsi" w:cstheme="majorHAnsi"/>
-        </w:rPr>
-        <w:t>This principle echoes established</w:t>
-      </w:r>
-      <w:r>
-        <w:rPr>
-          <w:rFonts w:asciiTheme="majorHAnsi" w:eastAsia="Times New Roman" w:hAnsiTheme="majorHAnsi" w:cstheme="majorHAnsi"/>
-        </w:rPr>
-        <w:t xml:space="preserve"> approaches, developed for</w:t>
-      </w:r>
-      <w:r>
-        <w:rPr>
-          <w:rFonts w:asciiTheme="majorHAnsi" w:eastAsia="Times New Roman" w:hAnsiTheme="majorHAnsi" w:cstheme="majorHAnsi"/>
-        </w:rPr>
-        <w:t xml:space="preserve"> other complex systems</w:t>
-      </w:r>
-      <w:r>
-        <w:rPr>
-          <w:rFonts w:asciiTheme="majorHAnsi" w:eastAsia="Times New Roman" w:hAnsiTheme="majorHAnsi" w:cstheme="majorHAnsi"/>
-        </w:rPr>
-        <w:t>,</w:t>
-      </w:r>
-      <w:r>
-        <w:rPr>
-          <w:rFonts w:asciiTheme="majorHAnsi" w:eastAsia="Times New Roman" w:hAnsiTheme="majorHAnsi" w:cstheme="majorHAnsi"/>
-        </w:rPr>
-        <w:t xml:space="preserve"> </w:t>
-      </w:r>
-      <w:r>
-        <w:rPr>
-          <w:rFonts w:asciiTheme="majorHAnsi" w:eastAsia="Times New Roman" w:hAnsiTheme="majorHAnsi" w:cstheme="majorHAnsi"/>
-        </w:rPr>
-        <w:t xml:space="preserve">for </w:t>
-      </w:r>
-      <w:r>
-        <w:rPr>
-          <w:rFonts w:asciiTheme="majorHAnsi" w:eastAsia="Times New Roman" w:hAnsiTheme="majorHAnsi" w:cstheme="majorHAnsi"/>
-        </w:rPr>
-        <w:t>finding the random expectation for</w:t>
-      </w:r>
-      <w:r>
-        <w:rPr>
-          <w:rFonts w:asciiTheme="majorHAnsi" w:eastAsia="Times New Roman" w:hAnsiTheme="majorHAnsi" w:cstheme="majorHAnsi"/>
-        </w:rPr>
-        <w:t xml:space="preserve"> the </w:t>
-      </w:r>
-      <w:r>
-        <w:rPr>
-          <w:rFonts w:asciiTheme="majorHAnsi" w:eastAsia="Times New Roman" w:hAnsiTheme="majorHAnsi" w:cstheme="majorHAnsi"/>
-        </w:rPr>
-        <w:t>large-scale characteristics of a system made up of numerous subcomponents</w:t>
-      </w:r>
-      <w:r>
-        <w:rPr>
-          <w:rFonts w:asciiTheme="majorHAnsi" w:eastAsia="Times New Roman" w:hAnsiTheme="majorHAnsi" w:cstheme="majorHAnsi"/>
-        </w:rPr>
-        <w:t xml:space="preserve"> that can fall into different arrangements</w:t>
-      </w:r>
-      <w:r>
-        <w:rPr>
-          <w:rFonts w:asciiTheme="majorHAnsi" w:eastAsia="Times New Roman" w:hAnsiTheme="majorHAnsi" w:cstheme="majorHAnsi"/>
-        </w:rPr>
-        <w:t xml:space="preserve">. </w:t>
-      </w:r>
-      <w:r>
-        <w:rPr>
-          <w:rFonts w:asciiTheme="majorHAnsi" w:eastAsia="Times New Roman" w:hAnsiTheme="majorHAnsi" w:cstheme="majorHAnsi"/>
-        </w:rPr>
-        <w:t>If</w:t>
-      </w:r>
-      <w:r>
-        <w:rPr>
-          <w:rFonts w:asciiTheme="majorHAnsi" w:eastAsia="Times New Roman" w:hAnsiTheme="majorHAnsi" w:cstheme="majorHAnsi"/>
-        </w:rPr>
-        <w:t xml:space="preserve"> the subcomponents of a system fall into an arrangement selected at random from the full array of possible arrangements, and</w:t>
-      </w:r>
-      <w:r>
-        <w:rPr>
-          <w:rFonts w:asciiTheme="majorHAnsi" w:eastAsia="Times New Roman" w:hAnsiTheme="majorHAnsi" w:cstheme="majorHAnsi"/>
-        </w:rPr>
-        <w:t xml:space="preserve"> the majority of the possible </w:t>
-      </w:r>
-      <w:r>
-        <w:rPr>
-          <w:rFonts w:asciiTheme="majorHAnsi" w:eastAsia="Times New Roman" w:hAnsiTheme="majorHAnsi" w:cstheme="majorHAnsi"/>
-        </w:rPr>
-        <w:t>arrangements s</w:t>
-      </w:r>
-      <w:r>
-        <w:rPr>
-          <w:rFonts w:asciiTheme="majorHAnsi" w:eastAsia="Times New Roman" w:hAnsiTheme="majorHAnsi" w:cstheme="majorHAnsi"/>
-        </w:rPr>
-        <w:t>hare similar large-scale characteristics</w:t>
-      </w:r>
-      <w:r>
-        <w:rPr>
-          <w:rFonts w:asciiTheme="majorHAnsi" w:eastAsia="Times New Roman" w:hAnsiTheme="majorHAnsi" w:cstheme="majorHAnsi"/>
-        </w:rPr>
-        <w:t>,</w:t>
-      </w:r>
-      <w:r>
-        <w:rPr>
-          <w:rFonts w:asciiTheme="majorHAnsi" w:eastAsia="Times New Roman" w:hAnsiTheme="majorHAnsi" w:cstheme="majorHAnsi"/>
-        </w:rPr>
-        <w:t xml:space="preserve"> the system is likely to fall into an arrangement that also shares these large-scale characteristics</w:t>
+        <w:t xml:space="preserve">For an SAD with </w:t>
+      </w:r>
+      <w:r>
+        <w:rPr>
+          <w:rFonts w:asciiTheme="majorHAnsi" w:eastAsia="Times New Roman" w:hAnsiTheme="majorHAnsi" w:cstheme="majorHAnsi"/>
+        </w:rPr>
+        <w:t>N individuals and S species, the</w:t>
+      </w:r>
+      <w:r>
+        <w:rPr>
+          <w:rFonts w:asciiTheme="majorHAnsi" w:eastAsia="Times New Roman" w:hAnsiTheme="majorHAnsi" w:cstheme="majorHAnsi"/>
+        </w:rPr>
+        <w:t xml:space="preserve"> arrangements are the</w:t>
+      </w:r>
+      <w:r>
+        <w:rPr>
+          <w:rFonts w:asciiTheme="majorHAnsi" w:eastAsia="Times New Roman" w:hAnsiTheme="majorHAnsi" w:cstheme="majorHAnsi"/>
+        </w:rPr>
+        <w:t xml:space="preserve"> possible divisions of N individuals into S species</w:t>
+      </w:r>
+      <w:r>
+        <w:rPr>
+          <w:rFonts w:asciiTheme="majorHAnsi" w:eastAsia="Times New Roman" w:hAnsiTheme="majorHAnsi" w:cstheme="majorHAnsi"/>
+        </w:rPr>
+        <w:t>, and the large-scale characteristic of interest is the shape of the resulting SAD (as captured by metrics such as skewness and evenness)</w:t>
       </w:r>
       <w:r>
         <w:rPr>
@@ -1191,271 +1095,7 @@
         <w:rPr>
           <w:rFonts w:asciiTheme="majorHAnsi" w:eastAsia="Times New Roman" w:hAnsiTheme="majorHAnsi" w:cstheme="majorHAnsi"/>
         </w:rPr>
-        <w:t xml:space="preserve"> </w:t>
-      </w:r>
-      <w:r>
-        <w:rPr>
-          <w:rFonts w:asciiTheme="majorHAnsi" w:eastAsia="Times New Roman" w:hAnsiTheme="majorHAnsi" w:cstheme="majorHAnsi"/>
-        </w:rPr>
-        <w:t>I</w:t>
-      </w:r>
-      <w:r>
-        <w:rPr>
-          <w:rFonts w:asciiTheme="majorHAnsi" w:eastAsia="Times New Roman" w:hAnsiTheme="majorHAnsi" w:cstheme="majorHAnsi"/>
-        </w:rPr>
-        <w:t xml:space="preserve">n the case of </w:t>
-      </w:r>
-      <w:r>
-        <w:rPr>
-          <w:rFonts w:asciiTheme="majorHAnsi" w:eastAsia="Times New Roman" w:hAnsiTheme="majorHAnsi" w:cstheme="majorHAnsi"/>
-        </w:rPr>
-        <w:t xml:space="preserve">an </w:t>
-      </w:r>
-      <w:r>
-        <w:rPr>
-          <w:rFonts w:asciiTheme="majorHAnsi" w:eastAsia="Times New Roman" w:hAnsiTheme="majorHAnsi" w:cstheme="majorHAnsi"/>
-        </w:rPr>
-        <w:t>SAD with N individuals and S species, the</w:t>
-      </w:r>
-      <w:r>
-        <w:rPr>
-          <w:rFonts w:asciiTheme="majorHAnsi" w:eastAsia="Times New Roman" w:hAnsiTheme="majorHAnsi" w:cstheme="majorHAnsi"/>
-        </w:rPr>
-        <w:t xml:space="preserve"> arrangements are the</w:t>
-      </w:r>
-      <w:r>
-        <w:rPr>
-          <w:rFonts w:asciiTheme="majorHAnsi" w:eastAsia="Times New Roman" w:hAnsiTheme="majorHAnsi" w:cstheme="majorHAnsi"/>
-        </w:rPr>
-        <w:t xml:space="preserve"> possible divisions of N individuals into S species</w:t>
-      </w:r>
-      <w:r>
-        <w:rPr>
-          <w:rFonts w:asciiTheme="majorHAnsi" w:eastAsia="Times New Roman" w:hAnsiTheme="majorHAnsi" w:cstheme="majorHAnsi"/>
-        </w:rPr>
-        <w:t>, and the large-scale characteristic of interest is the shape of the resulting SAD (as captured by metrics such as skewness and evenness</w:t>
-      </w:r>
-      <w:r>
-        <w:rPr>
-          <w:rFonts w:asciiTheme="majorHAnsi" w:eastAsia="Times New Roman" w:hAnsiTheme="majorHAnsi" w:cstheme="majorHAnsi"/>
-        </w:rPr>
-        <w:t>)</w:t>
-      </w:r>
-      <w:r>
-        <w:rPr>
-          <w:rFonts w:asciiTheme="majorHAnsi" w:eastAsia="Times New Roman" w:hAnsiTheme="majorHAnsi" w:cstheme="majorHAnsi"/>
-        </w:rPr>
-        <w:t xml:space="preserve">. </w:t>
-      </w:r>
-      <w:r>
-        <w:rPr>
-          <w:rFonts w:asciiTheme="majorHAnsi" w:eastAsia="Times New Roman" w:hAnsiTheme="majorHAnsi" w:cstheme="majorHAnsi"/>
-        </w:rPr>
-        <w:t xml:space="preserve">Often, as the number of </w:t>
-      </w:r>
-      <w:r>
-        <w:rPr>
-          <w:rFonts w:asciiTheme="majorHAnsi" w:eastAsia="Times New Roman" w:hAnsiTheme="majorHAnsi" w:cstheme="majorHAnsi"/>
-        </w:rPr>
-        <w:t>sub</w:t>
-      </w:r>
-      <w:r>
-        <w:rPr>
-          <w:rFonts w:asciiTheme="majorHAnsi" w:eastAsia="Times New Roman" w:hAnsiTheme="majorHAnsi" w:cstheme="majorHAnsi"/>
-        </w:rPr>
-        <w:t xml:space="preserve">components in a system becomes very large, the array of possible </w:t>
-      </w:r>
-      <w:r>
-        <w:rPr>
-          <w:rFonts w:asciiTheme="majorHAnsi" w:eastAsia="Times New Roman" w:hAnsiTheme="majorHAnsi" w:cstheme="majorHAnsi"/>
-        </w:rPr>
-        <w:t>arrangements</w:t>
-      </w:r>
-      <w:r>
-        <w:rPr>
-          <w:rFonts w:asciiTheme="majorHAnsi" w:eastAsia="Times New Roman" w:hAnsiTheme="majorHAnsi" w:cstheme="majorHAnsi"/>
-        </w:rPr>
-        <w:t xml:space="preserve"> becomes overwhelmingly dominated by </w:t>
-      </w:r>
-      <w:r>
-        <w:rPr>
-          <w:rFonts w:asciiTheme="majorHAnsi" w:eastAsia="Times New Roman" w:hAnsiTheme="majorHAnsi" w:cstheme="majorHAnsi"/>
-        </w:rPr>
-        <w:t>arrangements</w:t>
-      </w:r>
-      <w:r>
-        <w:rPr>
-          <w:rFonts w:asciiTheme="majorHAnsi" w:eastAsia="Times New Roman" w:hAnsiTheme="majorHAnsi" w:cstheme="majorHAnsi"/>
-        </w:rPr>
-        <w:t xml:space="preserve"> that are very similar to each other</w:t>
-      </w:r>
-      <w:r>
-        <w:rPr>
-          <w:rFonts w:asciiTheme="majorHAnsi" w:eastAsia="Times New Roman" w:hAnsiTheme="majorHAnsi" w:cstheme="majorHAnsi"/>
-        </w:rPr>
-        <w:t xml:space="preserve"> in their large-scale characteristics</w:t>
-      </w:r>
-      <w:r>
-        <w:rPr>
-          <w:rFonts w:asciiTheme="majorHAnsi" w:eastAsia="Times New Roman" w:hAnsiTheme="majorHAnsi" w:cstheme="majorHAnsi"/>
-        </w:rPr>
-        <w:t>.</w:t>
-      </w:r>
-      <w:r>
-        <w:rPr>
-          <w:rFonts w:asciiTheme="majorHAnsi" w:eastAsia="Times New Roman" w:hAnsiTheme="majorHAnsi" w:cstheme="majorHAnsi"/>
-        </w:rPr>
-        <w:t xml:space="preserve"> </w:t>
-      </w:r>
-      <w:r>
-        <w:rPr>
-          <w:rFonts w:asciiTheme="majorHAnsi" w:eastAsia="Times New Roman" w:hAnsiTheme="majorHAnsi" w:cstheme="majorHAnsi"/>
-        </w:rPr>
-        <w:t>For the SAD, this would manifest as an extremely narrow and steeply-peaked distribution of values for metrics that describe shape.</w:t>
-      </w:r>
-      <w:r>
-        <w:rPr>
-          <w:rFonts w:asciiTheme="majorHAnsi" w:eastAsia="Times New Roman" w:hAnsiTheme="majorHAnsi" w:cstheme="majorHAnsi"/>
-        </w:rPr>
-        <w:t xml:space="preserve"> In such cases, we</w:t>
-      </w:r>
-      <w:r>
-        <w:rPr>
-          <w:rFonts w:asciiTheme="majorHAnsi" w:eastAsia="Times New Roman" w:hAnsiTheme="majorHAnsi" w:cstheme="majorHAnsi"/>
-        </w:rPr>
-        <w:t xml:space="preserve"> can be confident that an observation </w:t>
-      </w:r>
-      <w:r>
-        <w:rPr>
-          <w:rFonts w:asciiTheme="majorHAnsi" w:eastAsia="Times New Roman" w:hAnsiTheme="majorHAnsi" w:cstheme="majorHAnsi"/>
-        </w:rPr>
-        <w:t>whose large-scale characteristics</w:t>
-      </w:r>
-      <w:r>
-        <w:rPr>
-          <w:rFonts w:asciiTheme="majorHAnsi" w:eastAsia="Times New Roman" w:hAnsiTheme="majorHAnsi" w:cstheme="majorHAnsi"/>
-        </w:rPr>
-        <w:t xml:space="preserve"> deviate even slightly from </w:t>
-      </w:r>
-      <w:r>
-        <w:rPr>
-          <w:rFonts w:asciiTheme="majorHAnsi" w:eastAsia="Times New Roman" w:hAnsiTheme="majorHAnsi" w:cstheme="majorHAnsi"/>
-        </w:rPr>
-        <w:t>those shared</w:t>
-      </w:r>
-      <w:r>
-        <w:rPr>
-          <w:rFonts w:asciiTheme="majorHAnsi" w:eastAsia="Times New Roman" w:hAnsiTheme="majorHAnsi" w:cstheme="majorHAnsi"/>
-        </w:rPr>
-        <w:t xml:space="preserve"> by</w:t>
-      </w:r>
-      <w:r>
-        <w:rPr>
-          <w:rFonts w:asciiTheme="majorHAnsi" w:eastAsia="Times New Roman" w:hAnsiTheme="majorHAnsi" w:cstheme="majorHAnsi"/>
-        </w:rPr>
-        <w:t xml:space="preserve"> the</w:t>
-      </w:r>
-      <w:r>
-        <w:rPr>
-          <w:rFonts w:asciiTheme="majorHAnsi" w:eastAsia="Times New Roman" w:hAnsiTheme="majorHAnsi" w:cstheme="majorHAnsi"/>
-        </w:rPr>
-        <w:t xml:space="preserve"> overwhelming majority of possible </w:t>
-      </w:r>
-      <w:r>
-        <w:rPr>
-          <w:rFonts w:asciiTheme="majorHAnsi" w:eastAsia="Times New Roman" w:hAnsiTheme="majorHAnsi" w:cstheme="majorHAnsi"/>
-        </w:rPr>
-        <w:t>arrangements i</w:t>
-      </w:r>
-      <w:r>
-        <w:rPr>
-          <w:rFonts w:asciiTheme="majorHAnsi" w:eastAsia="Times New Roman" w:hAnsiTheme="majorHAnsi" w:cstheme="majorHAnsi"/>
-        </w:rPr>
-        <w:t>s highly unlikely to have occurred at random</w:t>
-      </w:r>
-      <w:r>
-        <w:rPr>
-          <w:rFonts w:asciiTheme="majorHAnsi" w:eastAsia="Times New Roman" w:hAnsiTheme="majorHAnsi" w:cstheme="majorHAnsi"/>
-        </w:rPr>
-        <w:t>; the system is subject to a narrow, well-resolved statistical constraint</w:t>
-      </w:r>
-      <w:r>
-        <w:rPr>
-          <w:rFonts w:asciiTheme="majorHAnsi" w:eastAsia="Times New Roman" w:hAnsiTheme="majorHAnsi" w:cstheme="majorHAnsi"/>
-        </w:rPr>
-        <w:t>.</w:t>
-      </w:r>
-      <w:r>
-        <w:rPr>
-          <w:rFonts w:asciiTheme="majorHAnsi" w:eastAsia="Times New Roman" w:hAnsiTheme="majorHAnsi" w:cstheme="majorHAnsi"/>
-        </w:rPr>
-        <w:t xml:space="preserve"> </w:t>
-      </w:r>
-      <w:r>
-        <w:rPr>
-          <w:rFonts w:asciiTheme="majorHAnsi" w:eastAsia="Times New Roman" w:hAnsiTheme="majorHAnsi" w:cstheme="majorHAnsi"/>
-        </w:rPr>
-        <w:t>In statistical physics</w:t>
-      </w:r>
-      <w:r>
-        <w:rPr>
-          <w:rFonts w:asciiTheme="majorHAnsi" w:eastAsia="Times New Roman" w:hAnsiTheme="majorHAnsi" w:cstheme="majorHAnsi"/>
-        </w:rPr>
-        <w:t>, information theory,</w:t>
-      </w:r>
-      <w:r>
-        <w:rPr>
-          <w:rFonts w:asciiTheme="majorHAnsi" w:eastAsia="Times New Roman" w:hAnsiTheme="majorHAnsi" w:cstheme="majorHAnsi"/>
-        </w:rPr>
-        <w:t xml:space="preserve"> and related fields, where systems often have enormous numbers of </w:t>
-      </w:r>
-      <w:r>
-        <w:rPr>
-          <w:rFonts w:asciiTheme="majorHAnsi" w:eastAsia="Times New Roman" w:hAnsiTheme="majorHAnsi" w:cstheme="majorHAnsi"/>
-        </w:rPr>
-        <w:t>sub</w:t>
-      </w:r>
-      <w:r>
-        <w:rPr>
-          <w:rFonts w:asciiTheme="majorHAnsi" w:eastAsia="Times New Roman" w:hAnsiTheme="majorHAnsi" w:cstheme="majorHAnsi"/>
-        </w:rPr>
-        <w:t xml:space="preserve">components, </w:t>
-      </w:r>
-      <w:r>
-        <w:rPr>
-          <w:rFonts w:asciiTheme="majorHAnsi" w:eastAsia="Times New Roman" w:hAnsiTheme="majorHAnsi" w:cstheme="majorHAnsi"/>
-        </w:rPr>
-        <w:t>this phenomenon is so robust that it forms the basis for the</w:t>
-      </w:r>
-      <w:r>
-        <w:rPr>
-          <w:rFonts w:asciiTheme="majorHAnsi" w:eastAsia="Times New Roman" w:hAnsiTheme="majorHAnsi" w:cstheme="majorHAnsi"/>
-        </w:rPr>
-        <w:t xml:space="preserve"> principle of Maximum Entropy and is a powerful tool for inference</w:t>
-      </w:r>
-      <w:r>
-        <w:rPr>
-          <w:rFonts w:asciiTheme="majorHAnsi" w:eastAsia="Times New Roman" w:hAnsiTheme="majorHAnsi" w:cstheme="majorHAnsi"/>
-        </w:rPr>
-        <w:t xml:space="preserve"> (Jaynes)</w:t>
-      </w:r>
-      <w:r>
-        <w:rPr>
-          <w:rFonts w:asciiTheme="majorHAnsi" w:eastAsia="Times New Roman" w:hAnsiTheme="majorHAnsi" w:cstheme="majorHAnsi"/>
-        </w:rPr>
-        <w:t>.</w:t>
-      </w:r>
-      <w:r>
-        <w:rPr>
-          <w:rFonts w:asciiTheme="majorHAnsi" w:eastAsia="Times New Roman" w:hAnsiTheme="majorHAnsi" w:cstheme="majorHAnsi"/>
-        </w:rPr>
-        <w:t xml:space="preserve"> </w:t>
-      </w:r>
-      <w:r>
-        <w:rPr>
-          <w:rFonts w:asciiTheme="majorHAnsi" w:eastAsia="Times New Roman" w:hAnsiTheme="majorHAnsi" w:cstheme="majorHAnsi"/>
-        </w:rPr>
-        <w:t>However,</w:t>
+        <w:t xml:space="preserve"> By calculating the shape metrics for the range of</w:t>
       </w:r>
       <w:r>
         <w:rPr>
@@ -1463,55 +1103,259 @@
           <w:i/>
           <w:iCs/>
         </w:rPr>
+        <w:t xml:space="preserve"> possible </w:t>
+      </w:r>
+      <w:r>
+        <w:rPr>
+          <w:rFonts w:asciiTheme="majorHAnsi" w:eastAsia="Times New Roman" w:hAnsiTheme="majorHAnsi" w:cstheme="majorHAnsi"/>
+        </w:rPr>
+        <w:t>divisions of individuals into species, we obtain a distribution of values for these metrics that reflects the values we would expect to observe if we were to randomly select a division at random from the array of possible divisions.</w:t>
+      </w:r>
+      <w:r>
+        <w:rPr>
+          <w:rFonts w:asciiTheme="majorHAnsi" w:eastAsia="Times New Roman" w:hAnsiTheme="majorHAnsi" w:cstheme="majorHAnsi"/>
+        </w:rPr>
         <w:t xml:space="preserve"> </w:t>
       </w:r>
       <w:r>
         <w:rPr>
           <w:rFonts w:asciiTheme="majorHAnsi" w:eastAsia="Times New Roman" w:hAnsiTheme="majorHAnsi" w:cstheme="majorHAnsi"/>
         </w:rPr>
-        <w:t>if</w:t>
-      </w:r>
-      <w:r>
-        <w:rPr>
-          <w:rFonts w:asciiTheme="majorHAnsi" w:eastAsia="Times New Roman" w:hAnsiTheme="majorHAnsi" w:cstheme="majorHAnsi"/>
-        </w:rPr>
-        <w:t xml:space="preserve"> the number of </w:t>
-      </w:r>
-      <w:r>
-        <w:rPr>
-          <w:rFonts w:asciiTheme="majorHAnsi" w:eastAsia="Times New Roman" w:hAnsiTheme="majorHAnsi" w:cstheme="majorHAnsi"/>
-        </w:rPr>
-        <w:t>sub</w:t>
-      </w:r>
-      <w:r>
-        <w:rPr>
-          <w:rFonts w:asciiTheme="majorHAnsi" w:eastAsia="Times New Roman" w:hAnsiTheme="majorHAnsi" w:cstheme="majorHAnsi"/>
-        </w:rPr>
-        <w:t xml:space="preserve">components </w:t>
-      </w:r>
-      <w:r>
-        <w:rPr>
-          <w:rFonts w:asciiTheme="majorHAnsi" w:eastAsia="Times New Roman" w:hAnsiTheme="majorHAnsi" w:cstheme="majorHAnsi"/>
-        </w:rPr>
-        <w:t xml:space="preserve">in a system is relatively small, the array of possible </w:t>
-      </w:r>
-      <w:r>
-        <w:rPr>
-          <w:rFonts w:asciiTheme="majorHAnsi" w:eastAsia="Times New Roman" w:hAnsiTheme="majorHAnsi" w:cstheme="majorHAnsi"/>
-        </w:rPr>
-        <w:t>arrangements</w:t>
-      </w:r>
-      <w:r>
-        <w:rPr>
-          <w:rFonts w:asciiTheme="majorHAnsi" w:eastAsia="Times New Roman" w:hAnsiTheme="majorHAnsi" w:cstheme="majorHAnsi"/>
-        </w:rPr>
-        <w:t xml:space="preserve"> for the system may </w:t>
-      </w:r>
-      <w:r>
-        <w:rPr>
-          <w:rFonts w:asciiTheme="majorHAnsi" w:eastAsia="Times New Roman" w:hAnsiTheme="majorHAnsi" w:cstheme="majorHAnsi"/>
-        </w:rPr>
-        <w:t>be more variable in their large-scale characteristics</w:t>
+        <w:t>In general, expectation</w:t>
+      </w:r>
+      <w:r>
+        <w:rPr>
+          <w:rFonts w:asciiTheme="majorHAnsi" w:eastAsia="Times New Roman" w:hAnsiTheme="majorHAnsi" w:cstheme="majorHAnsi"/>
+        </w:rPr>
+        <w:t xml:space="preserve">s </w:t>
+      </w:r>
+      <w:r>
+        <w:rPr>
+          <w:rFonts w:asciiTheme="majorHAnsi" w:eastAsia="Times New Roman" w:hAnsiTheme="majorHAnsi" w:cstheme="majorHAnsi"/>
+        </w:rPr>
+        <w:t>obtained in this way</w:t>
+      </w:r>
+      <w:r>
+        <w:rPr>
+          <w:rFonts w:asciiTheme="majorHAnsi" w:eastAsia="Times New Roman" w:hAnsiTheme="majorHAnsi" w:cstheme="majorHAnsi"/>
+        </w:rPr>
+        <w:t xml:space="preserve"> are most informative when most of the possible small-scale arrangements</w:t>
+      </w:r>
+      <w:r>
+        <w:rPr>
+          <w:rFonts w:asciiTheme="majorHAnsi" w:eastAsia="Times New Roman" w:hAnsiTheme="majorHAnsi" w:cstheme="majorHAnsi"/>
+        </w:rPr>
+        <w:t xml:space="preserve">, or divisions, </w:t>
+      </w:r>
+      <w:r>
+        <w:rPr>
+          <w:rFonts w:asciiTheme="majorHAnsi" w:eastAsia="Times New Roman" w:hAnsiTheme="majorHAnsi" w:cstheme="majorHAnsi"/>
+        </w:rPr>
+        <w:t>appear similar at large scale</w:t>
+      </w:r>
+      <w:r>
+        <w:rPr>
+          <w:rFonts w:asciiTheme="majorHAnsi" w:eastAsia="Times New Roman" w:hAnsiTheme="majorHAnsi" w:cstheme="majorHAnsi"/>
+        </w:rPr>
+        <w:t>,</w:t>
+      </w:r>
+      <w:r>
+        <w:rPr>
+          <w:rFonts w:asciiTheme="majorHAnsi" w:eastAsia="Times New Roman" w:hAnsiTheme="majorHAnsi" w:cstheme="majorHAnsi"/>
+        </w:rPr>
+        <w:t xml:space="preserve"> or exhibit similar shapes</w:t>
+      </w:r>
+      <w:r>
+        <w:rPr>
+          <w:rFonts w:asciiTheme="majorHAnsi" w:eastAsia="Times New Roman" w:hAnsiTheme="majorHAnsi" w:cstheme="majorHAnsi"/>
+        </w:rPr>
+        <w:t xml:space="preserve"> (Jaynes-</w:t>
+      </w:r>
+      <w:proofErr w:type="spellStart"/>
+      <w:r>
+        <w:rPr>
+          <w:rFonts w:asciiTheme="majorHAnsi" w:eastAsia="Times New Roman" w:hAnsiTheme="majorHAnsi" w:cstheme="majorHAnsi"/>
+        </w:rPr>
+        <w:t>ish</w:t>
+      </w:r>
+      <w:proofErr w:type="spellEnd"/>
+      <w:r>
+        <w:rPr>
+          <w:rFonts w:asciiTheme="majorHAnsi" w:eastAsia="Times New Roman" w:hAnsiTheme="majorHAnsi" w:cstheme="majorHAnsi"/>
+        </w:rPr>
+        <w:t>)</w:t>
+      </w:r>
+      <w:r>
+        <w:rPr>
+          <w:rFonts w:asciiTheme="majorHAnsi" w:eastAsia="Times New Roman" w:hAnsiTheme="majorHAnsi" w:cstheme="majorHAnsi"/>
+        </w:rPr>
+        <w:t xml:space="preserve">. </w:t>
+      </w:r>
+      <w:r>
+        <w:rPr>
+          <w:rFonts w:asciiTheme="majorHAnsi" w:eastAsia="Times New Roman" w:hAnsiTheme="majorHAnsi" w:cstheme="majorHAnsi"/>
+        </w:rPr>
+        <w:t>T</w:t>
+      </w:r>
+      <w:commentRangeStart w:id="1"/>
+      <w:r>
+        <w:rPr>
+          <w:rFonts w:asciiTheme="majorHAnsi" w:eastAsia="Times New Roman" w:hAnsiTheme="majorHAnsi" w:cstheme="majorHAnsi"/>
+        </w:rPr>
+        <w:t>his is often the case, especially in statistical mechanics, when the system involves very large numbers of subcomponents and therefore has numerous possible arrangements</w:t>
+      </w:r>
+      <w:commentRangeEnd w:id="1"/>
+      <w:r>
+        <w:rPr>
+          <w:rStyle w:val="CommentReference"/>
+        </w:rPr>
+        <w:commentReference w:id="1"/>
+      </w:r>
+      <w:r>
+        <w:rPr>
+          <w:rFonts w:asciiTheme="majorHAnsi" w:eastAsia="Times New Roman" w:hAnsiTheme="majorHAnsi" w:cstheme="majorHAnsi"/>
+        </w:rPr>
+        <w:t>: as the number of possible arrangements becomes very large, nearly all of the arrangements tend to cluster around one set of large-scale characteristics (Jaynes….?). In these scenarios, an</w:t>
+      </w:r>
+      <w:r>
+        <w:rPr>
+          <w:rFonts w:asciiTheme="majorHAnsi" w:eastAsia="Times New Roman" w:hAnsiTheme="majorHAnsi" w:cstheme="majorHAnsi"/>
+        </w:rPr>
+        <w:t xml:space="preserve"> observation </w:t>
+      </w:r>
+      <w:r>
+        <w:rPr>
+          <w:rFonts w:asciiTheme="majorHAnsi" w:eastAsia="Times New Roman" w:hAnsiTheme="majorHAnsi" w:cstheme="majorHAnsi"/>
+        </w:rPr>
+        <w:t>whose large-scale characteristics</w:t>
+      </w:r>
+      <w:r>
+        <w:rPr>
+          <w:rFonts w:asciiTheme="majorHAnsi" w:eastAsia="Times New Roman" w:hAnsiTheme="majorHAnsi" w:cstheme="majorHAnsi"/>
+        </w:rPr>
+        <w:t xml:space="preserve"> deviate even slightly from </w:t>
+      </w:r>
+      <w:r>
+        <w:rPr>
+          <w:rFonts w:asciiTheme="majorHAnsi" w:eastAsia="Times New Roman" w:hAnsiTheme="majorHAnsi" w:cstheme="majorHAnsi"/>
+        </w:rPr>
+        <w:t>those shared</w:t>
+      </w:r>
+      <w:r>
+        <w:rPr>
+          <w:rFonts w:asciiTheme="majorHAnsi" w:eastAsia="Times New Roman" w:hAnsiTheme="majorHAnsi" w:cstheme="majorHAnsi"/>
+        </w:rPr>
+        <w:t xml:space="preserve"> by</w:t>
+      </w:r>
+      <w:r>
+        <w:rPr>
+          <w:rFonts w:asciiTheme="majorHAnsi" w:eastAsia="Times New Roman" w:hAnsiTheme="majorHAnsi" w:cstheme="majorHAnsi"/>
+        </w:rPr>
+        <w:t xml:space="preserve"> the</w:t>
+      </w:r>
+      <w:r>
+        <w:rPr>
+          <w:rFonts w:asciiTheme="majorHAnsi" w:eastAsia="Times New Roman" w:hAnsiTheme="majorHAnsi" w:cstheme="majorHAnsi"/>
+        </w:rPr>
+        <w:t xml:space="preserve"> majority of possible </w:t>
+      </w:r>
+      <w:r>
+        <w:rPr>
+          <w:rFonts w:asciiTheme="majorHAnsi" w:eastAsia="Times New Roman" w:hAnsiTheme="majorHAnsi" w:cstheme="majorHAnsi"/>
+        </w:rPr>
+        <w:t xml:space="preserve">arrangements is an indication that the </w:t>
+      </w:r>
+      <w:r>
+        <w:rPr>
+          <w:rFonts w:asciiTheme="majorHAnsi" w:eastAsia="Times New Roman" w:hAnsiTheme="majorHAnsi" w:cstheme="majorHAnsi"/>
+        </w:rPr>
+        <w:t xml:space="preserve">information and assumptions that generated the expectation are incorrect </w:t>
+      </w:r>
+      <w:r>
+        <w:rPr>
+          <w:rFonts w:asciiTheme="majorHAnsi" w:eastAsia="Times New Roman" w:hAnsiTheme="majorHAnsi" w:cstheme="majorHAnsi"/>
+        </w:rPr>
+        <w:t>or at least missing an important process at play in the system (Jaynes).</w:t>
+      </w:r>
+      <w:r>
+        <w:rPr>
+          <w:rFonts w:asciiTheme="majorHAnsi" w:eastAsia="Times New Roman" w:hAnsiTheme="majorHAnsi" w:cstheme="majorHAnsi"/>
+        </w:rPr>
+        <w:t xml:space="preserve"> For the SAD, this would manifest as a narrow, peaked distribution of values for the shape metrics across the array of possible divisions.</w:t>
+      </w:r>
+      <w:r>
+        <w:rPr>
+          <w:rFonts w:asciiTheme="majorHAnsi" w:eastAsia="Times New Roman" w:hAnsiTheme="majorHAnsi" w:cstheme="majorHAnsi"/>
+        </w:rPr>
+        <w:t xml:space="preserve"> </w:t>
+      </w:r>
+      <w:r>
+        <w:rPr>
+          <w:rFonts w:asciiTheme="majorHAnsi" w:eastAsia="Times New Roman" w:hAnsiTheme="majorHAnsi" w:cstheme="majorHAnsi"/>
+        </w:rPr>
+        <w:t xml:space="preserve">If </w:t>
+      </w:r>
+      <w:r>
+        <w:rPr>
+          <w:rFonts w:asciiTheme="majorHAnsi" w:eastAsia="Times New Roman" w:hAnsiTheme="majorHAnsi" w:cstheme="majorHAnsi"/>
+        </w:rPr>
+        <w:t>the</w:t>
+      </w:r>
+      <w:r>
+        <w:rPr>
+          <w:rFonts w:asciiTheme="majorHAnsi" w:eastAsia="Times New Roman" w:hAnsiTheme="majorHAnsi" w:cstheme="majorHAnsi"/>
+        </w:rPr>
+        <w:t xml:space="preserve"> observed SAD deviates from </w:t>
+      </w:r>
+      <w:r>
+        <w:rPr>
+          <w:rFonts w:asciiTheme="majorHAnsi" w:eastAsia="Times New Roman" w:hAnsiTheme="majorHAnsi" w:cstheme="majorHAnsi"/>
+        </w:rPr>
+        <w:t>this expectation derived from</w:t>
+      </w:r>
+      <w:r>
+        <w:rPr>
+          <w:rFonts w:asciiTheme="majorHAnsi" w:eastAsia="Times New Roman" w:hAnsiTheme="majorHAnsi" w:cstheme="majorHAnsi"/>
+        </w:rPr>
+        <w:t xml:space="preserve"> only S and N, it suggests that S and N alone do not provide enough information to predict the shape</w:t>
+      </w:r>
+      <w:r>
+        <w:rPr>
+          <w:rFonts w:asciiTheme="majorHAnsi" w:eastAsia="Times New Roman" w:hAnsiTheme="majorHAnsi" w:cstheme="majorHAnsi"/>
+        </w:rPr>
+        <w:t xml:space="preserve"> - </w:t>
+      </w:r>
+      <w:r>
+        <w:rPr>
+          <w:rFonts w:asciiTheme="majorHAnsi" w:eastAsia="Times New Roman" w:hAnsiTheme="majorHAnsi" w:cstheme="majorHAnsi"/>
+        </w:rPr>
+        <w:t xml:space="preserve">perhaps because other processes are driving the system away from what would occur at random given S and N. </w:t>
+      </w:r>
+      <w:r>
+        <w:rPr>
+          <w:rFonts w:asciiTheme="majorHAnsi" w:eastAsia="Times New Roman" w:hAnsiTheme="majorHAnsi" w:cstheme="majorHAnsi"/>
+        </w:rPr>
+        <w:t>However</w:t>
+      </w:r>
+      <w:r>
+        <w:rPr>
+          <w:rFonts w:asciiTheme="majorHAnsi" w:eastAsia="Times New Roman" w:hAnsiTheme="majorHAnsi" w:cstheme="majorHAnsi"/>
+        </w:rPr>
+        <w:t xml:space="preserve">, if the array of possible arrangements </w:t>
+      </w:r>
+      <w:proofErr w:type="gramStart"/>
+      <w:r>
+        <w:rPr>
+          <w:rFonts w:asciiTheme="majorHAnsi" w:eastAsia="Times New Roman" w:hAnsiTheme="majorHAnsi" w:cstheme="majorHAnsi"/>
+        </w:rPr>
+        <w:t>are</w:t>
+      </w:r>
+      <w:proofErr w:type="gramEnd"/>
+      <w:r>
+        <w:rPr>
+          <w:rFonts w:asciiTheme="majorHAnsi" w:eastAsia="Times New Roman" w:hAnsiTheme="majorHAnsi" w:cstheme="majorHAnsi"/>
+        </w:rPr>
+        <w:t xml:space="preserve"> more variable in their large-scale characteristics, the expectation is less well-resolved and less informative (Jaynes)</w:t>
       </w:r>
       <w:r>
         <w:rPr>
@@ -1523,12 +1367,6 @@
         <w:rPr>
           <w:rFonts w:asciiTheme="majorHAnsi" w:eastAsia="Times New Roman" w:hAnsiTheme="majorHAnsi" w:cstheme="majorHAnsi"/>
         </w:rPr>
-        <w:t xml:space="preserve"> For the SAD, this would translate into relatively broad distributions of values for the shape metrics.</w:t>
-      </w:r>
-      <w:r>
-        <w:rPr>
-          <w:rFonts w:asciiTheme="majorHAnsi" w:eastAsia="Times New Roman" w:hAnsiTheme="majorHAnsi" w:cstheme="majorHAnsi"/>
-        </w:rPr>
         <w:t xml:space="preserve"> When </w:t>
       </w:r>
       <w:r>
@@ -1541,13 +1379,13 @@
         <w:rPr>
           <w:rFonts w:asciiTheme="majorHAnsi" w:eastAsia="Times New Roman" w:hAnsiTheme="majorHAnsi" w:cstheme="majorHAnsi"/>
         </w:rPr>
-        <w:t xml:space="preserve"> may</w:t>
-      </w:r>
-      <w:r>
-        <w:rPr>
-          <w:rFonts w:asciiTheme="majorHAnsi" w:eastAsia="Times New Roman" w:hAnsiTheme="majorHAnsi" w:cstheme="majorHAnsi"/>
-        </w:rPr>
-        <w:t xml:space="preserve"> have less confidence that an observation that differs from </w:t>
+        <w:t xml:space="preserve"> </w:t>
+      </w:r>
+      <w:r>
+        <w:rPr>
+          <w:rFonts w:asciiTheme="majorHAnsi" w:eastAsia="Times New Roman" w:hAnsiTheme="majorHAnsi" w:cstheme="majorHAnsi"/>
+        </w:rPr>
+        <w:t xml:space="preserve">have less confidence that an observation that differs from </w:t>
       </w:r>
       <w:r>
         <w:rPr>
@@ -1579,31 +1417,75 @@
         <w:rPr>
           <w:rFonts w:asciiTheme="majorHAnsi" w:eastAsia="Times New Roman" w:hAnsiTheme="majorHAnsi" w:cstheme="majorHAnsi"/>
         </w:rPr>
-        <w:t xml:space="preserve"> is inconsistent with what</w:t>
-      </w:r>
-      <w:r>
-        <w:rPr>
-          <w:rFonts w:asciiTheme="majorHAnsi" w:eastAsia="Times New Roman" w:hAnsiTheme="majorHAnsi" w:cstheme="majorHAnsi"/>
-        </w:rPr>
-        <w:t xml:space="preserve"> would be expected</w:t>
-      </w:r>
-      <w:r>
-        <w:rPr>
-          <w:rFonts w:asciiTheme="majorHAnsi" w:eastAsia="Times New Roman" w:hAnsiTheme="majorHAnsi" w:cstheme="majorHAnsi"/>
-        </w:rPr>
-        <w:t xml:space="preserve"> at random.</w:t>
-      </w:r>
-      <w:r>
-        <w:rPr>
-          <w:rFonts w:asciiTheme="majorHAnsi" w:eastAsia="Times New Roman" w:hAnsiTheme="majorHAnsi" w:cstheme="majorHAnsi"/>
-        </w:rPr>
-        <w:t xml:space="preserve"> </w:t>
-      </w:r>
-      <w:r>
-        <w:rPr>
-          <w:rFonts w:asciiTheme="majorHAnsi" w:eastAsia="Times New Roman" w:hAnsiTheme="majorHAnsi" w:cstheme="majorHAnsi"/>
-        </w:rPr>
-        <w:t xml:space="preserve">Whether ecological communities are affected by these small-size phenomena, and which community sizes (in terms of S and N) are most affected, is unclear. </w:t>
+        <w:t xml:space="preserve"> is inconsistent</w:t>
+      </w:r>
+      <w:r>
+        <w:rPr>
+          <w:rFonts w:asciiTheme="majorHAnsi" w:eastAsia="Times New Roman" w:hAnsiTheme="majorHAnsi" w:cstheme="majorHAnsi"/>
+        </w:rPr>
+        <w:t xml:space="preserve"> with the expectation</w:t>
+      </w:r>
+      <w:r>
+        <w:rPr>
+          <w:rFonts w:asciiTheme="majorHAnsi" w:eastAsia="Times New Roman" w:hAnsiTheme="majorHAnsi" w:cstheme="majorHAnsi"/>
+        </w:rPr>
+        <w:t xml:space="preserve">, </w:t>
+      </w:r>
+      <w:r>
+        <w:rPr>
+          <w:rFonts w:asciiTheme="majorHAnsi" w:eastAsia="Times New Roman" w:hAnsiTheme="majorHAnsi" w:cstheme="majorHAnsi"/>
+        </w:rPr>
+        <w:t>because the expectation itself is nonspecific</w:t>
+      </w:r>
+      <w:r>
+        <w:rPr>
+          <w:rFonts w:asciiTheme="majorHAnsi" w:eastAsia="Times New Roman" w:hAnsiTheme="majorHAnsi" w:cstheme="majorHAnsi"/>
+        </w:rPr>
+        <w:t xml:space="preserve"> (Jaynes)</w:t>
+      </w:r>
+      <w:r>
+        <w:rPr>
+          <w:rFonts w:asciiTheme="majorHAnsi" w:eastAsia="Times New Roman" w:hAnsiTheme="majorHAnsi" w:cstheme="majorHAnsi"/>
+        </w:rPr>
+        <w:t>.</w:t>
+      </w:r>
+      <w:r>
+        <w:rPr>
+          <w:rFonts w:asciiTheme="majorHAnsi" w:eastAsia="Times New Roman" w:hAnsiTheme="majorHAnsi" w:cstheme="majorHAnsi"/>
+        </w:rPr>
+        <w:t xml:space="preserve"> Small systems may be more likely to generate relatively vague expectations, because they have fewer subcomponents and fewer possible arrangements (?). </w:t>
+      </w:r>
+      <w:r>
+        <w:rPr>
+          <w:rFonts w:asciiTheme="majorHAnsi" w:eastAsia="Times New Roman" w:hAnsiTheme="majorHAnsi" w:cstheme="majorHAnsi"/>
+        </w:rPr>
+        <w:t xml:space="preserve">This may be particularly relevant to </w:t>
+      </w:r>
+      <w:proofErr w:type="gramStart"/>
+      <w:r>
+        <w:rPr>
+          <w:rFonts w:asciiTheme="majorHAnsi" w:eastAsia="Times New Roman" w:hAnsiTheme="majorHAnsi" w:cstheme="majorHAnsi"/>
+        </w:rPr>
+        <w:t>ecology, because</w:t>
+      </w:r>
+      <w:proofErr w:type="gramEnd"/>
+      <w:r>
+        <w:rPr>
+          <w:rFonts w:asciiTheme="majorHAnsi" w:eastAsia="Times New Roman" w:hAnsiTheme="majorHAnsi" w:cstheme="majorHAnsi"/>
+        </w:rPr>
+        <w:t xml:space="preserve"> ecological systems can have considerably fewer subcomponents than is usual for statistical mechanics. However, it is not clear whether ecological communities are affected by these small-size phenomena, and if so, which community sizes (in terms of S and N) are</w:t>
+      </w:r>
+      <w:r>
+        <w:rPr>
+          <w:rFonts w:asciiTheme="majorHAnsi" w:eastAsia="Times New Roman" w:hAnsiTheme="majorHAnsi" w:cstheme="majorHAnsi"/>
+        </w:rPr>
+        <w:t xml:space="preserve"> affected the most</w:t>
+      </w:r>
+      <w:r>
+        <w:rPr>
+          <w:rFonts w:asciiTheme="majorHAnsi" w:eastAsia="Times New Roman" w:hAnsiTheme="majorHAnsi" w:cstheme="majorHAnsi"/>
+        </w:rPr>
+        <w:t xml:space="preserve">. </w:t>
       </w:r>
       <w:r>
         <w:rPr>
@@ -1931,6 +1813,7 @@
         <w:rPr>
           <w:rFonts w:asciiTheme="majorHAnsi" w:eastAsia="Times New Roman" w:hAnsiTheme="majorHAnsi" w:cstheme="majorHAnsi"/>
         </w:rPr>
+        <w:lastRenderedPageBreak/>
         <w:t xml:space="preserve">We use a compilation of </w:t>
       </w:r>
       <w:r>
@@ -1967,14 +1850,7 @@
         <w:rPr>
           <w:rFonts w:asciiTheme="majorHAnsi" w:eastAsia="Times New Roman" w:hAnsiTheme="majorHAnsi" w:cstheme="majorHAnsi"/>
         </w:rPr>
-        <w:t xml:space="preserve">  This compilation consists of cleaned and summarized community abundance data for trees obtained from the Forest Inventory and Analysis (ref) and Gentry plots (ref), birds from the North </w:t>
-      </w:r>
-      <w:r>
-        <w:rPr>
-          <w:rFonts w:asciiTheme="majorHAnsi" w:eastAsia="Times New Roman" w:hAnsiTheme="majorHAnsi" w:cstheme="majorHAnsi"/>
-        </w:rPr>
-        <w:lastRenderedPageBreak/>
-        <w:t>American Breeding Bird Survey (ref), mammals from the Mammal Community Abundance Database (ref), and a variety of less commonly sampled taxa from the Miscellaneous Abundance Database (ref)</w:t>
+        <w:t xml:space="preserve">  This compilation consists of cleaned and summarized community abundance data for trees obtained from the Forest Inventory and Analysis (ref) and Gentry plots (ref), birds from the North American Breeding Bird Survey (ref), mammals from the Mammal Community Abundance Database (ref), and a variety of less commonly sampled taxa from the Miscellaneous Abundance Database (ref)</w:t>
       </w:r>
       <w:r>
         <w:rPr>
@@ -2000,13 +1876,7 @@
         <w:rPr>
           <w:rFonts w:asciiTheme="majorHAnsi" w:eastAsia="Times New Roman" w:hAnsiTheme="majorHAnsi" w:cstheme="majorHAnsi"/>
         </w:rPr>
-        <w:t>scale</w:t>
-      </w:r>
-      <w:r>
-        <w:rPr>
-          <w:rFonts w:asciiTheme="majorHAnsi" w:eastAsia="Times New Roman" w:hAnsiTheme="majorHAnsi" w:cstheme="majorHAnsi"/>
-        </w:rPr>
-        <w:t xml:space="preserve"> </w:t>
+        <w:t xml:space="preserve">scale </w:t>
       </w:r>
       <w:r>
         <w:rPr>
@@ -2014,6 +1884,13 @@
         </w:rPr>
         <w:t xml:space="preserve">of X. After filtering exceptionally large or small communities and multiple years of data collection, our final dataset consisted of X communities encompassing X taxa, with S and N ranging from 2 X and X to X, respectively (Figure). </w:t>
       </w:r>
+    </w:p>
+    <w:p>
+      <w:pPr>
+        <w:rPr>
+          <w:rFonts w:asciiTheme="majorHAnsi" w:eastAsia="Times New Roman" w:hAnsiTheme="majorHAnsi" w:cstheme="majorHAnsi"/>
+        </w:rPr>
+      </w:pPr>
       <w:r>
         <w:rPr>
           <w:rFonts w:asciiTheme="majorHAnsi" w:eastAsia="Times New Roman" w:hAnsiTheme="majorHAnsi" w:cstheme="majorHAnsi"/>
@@ -2458,6 +2335,7 @@
         <w:rPr>
           <w:rFonts w:asciiTheme="majorHAnsi" w:eastAsia="Times New Roman" w:hAnsiTheme="majorHAnsi" w:cstheme="majorHAnsi"/>
         </w:rPr>
+        <w:lastRenderedPageBreak/>
         <w:t xml:space="preserve">[breaks under specific circumstances – s &lt; 3, all abundances equal], and we exclude those cases from analyses of skewness. </w:t>
       </w:r>
     </w:p>
@@ -2471,14 +2349,7 @@
         <w:rPr>
           <w:rFonts w:asciiTheme="majorHAnsi" w:eastAsia="Times New Roman" w:hAnsiTheme="majorHAnsi" w:cstheme="majorHAnsi"/>
         </w:rPr>
-        <w:t xml:space="preserve">Characterizing the feasible set can be computationally intensive, particularly for large combinations of S and N. While it is possible to list all possible partitions of a small number of individuals into a small </w:t>
-      </w:r>
-      <w:r>
-        <w:rPr>
-          <w:rFonts w:asciiTheme="majorHAnsi" w:eastAsia="Times New Roman" w:hAnsiTheme="majorHAnsi" w:cstheme="majorHAnsi"/>
-        </w:rPr>
-        <w:lastRenderedPageBreak/>
-        <w:t>number of species, the number of elements in the feasible set increases rapidly with S and N and renders it necessary to draw samples from the feasible set, rather than enumerating all of its elements. Unbiased sampling of large feasible sets is itself a nontrivial computational problem, and the computational resources required has constrain</w:t>
+        <w:t>Characterizing the feasible set can be computationally intensive, particularly for large combinations of S and N. While it is possible to list all possible partitions of a small number of individuals into a small number of species, the number of elements in the feasible set increases rapidly with S and N and renders it necessary to draw samples from the feasible set, rather than enumerating all of its elements. Unbiased sampling of large feasible sets is itself a nontrivial computational problem, and the computational resources required has constrain</w:t>
       </w:r>
       <w:r>
         <w:rPr>
@@ -2634,21 +2505,7 @@
         <w:rPr>
           <w:rFonts w:asciiTheme="majorHAnsi" w:eastAsia="Times New Roman" w:hAnsiTheme="majorHAnsi" w:cstheme="majorHAnsi"/>
         </w:rPr>
-        <w:t xml:space="preserve">The feasible set’s distributions of Simpson’s evenness and skewness was used to assess whether observed SADs were statistically unlikely given their values of S and N. We calculated Simpson’s evenness and skewness for the observed SADs, and assessed whether each SAD deviated from its feasible set by calculating the percent of values in the corresponding sample distribution less than or equal to the observed value. This percentile rank is comparable across different community sizes, allowing broad-scale assessment across wide ranges of S and </w:t>
-      </w:r>
-      <w:proofErr w:type="gramStart"/>
-      <w:r>
-        <w:rPr>
-          <w:rFonts w:asciiTheme="majorHAnsi" w:eastAsia="Times New Roman" w:hAnsiTheme="majorHAnsi" w:cstheme="majorHAnsi"/>
-        </w:rPr>
-        <w:t>N..</w:t>
-      </w:r>
-      <w:proofErr w:type="gramEnd"/>
-      <w:r>
-        <w:rPr>
-          <w:rFonts w:asciiTheme="majorHAnsi" w:eastAsia="Times New Roman" w:hAnsiTheme="majorHAnsi" w:cstheme="majorHAnsi"/>
-        </w:rPr>
-        <w:t xml:space="preserve"> If observed SADs simply reflect random draws from their feasible sets, we would expect their percentile rank values to be uniformly distributed from 0 to 100. However, if observed SADs are consistently more skewed or even than their feasible sets, the percentile values will be </w:t>
+        <w:t xml:space="preserve">The feasible set’s distributions of Simpson’s evenness and skewness was used to assess whether observed SADs were statistically unlikely given their values of S and N. We calculated Simpson’s evenness and skewness for the observed SADs, and assessed whether each SAD deviated from its feasible set by calculating the percent of values in the corresponding sample distribution less than or equal to the observed value. This percentile rank is comparable across different community sizes, allowing broad-scale assessment across wide ranges of S and N. If observed SADs simply reflect random draws from their feasible sets, we would expect their percentile rank values to be uniformly distributed from 0 to 100. However, if observed SADs are consistently more skewed or even than their feasible sets, the percentile values will be </w:t>
       </w:r>
       <w:r>
         <w:rPr>
@@ -2898,55 +2755,7 @@
         <w:rPr>
           <w:rFonts w:asciiTheme="majorHAnsi" w:eastAsia="Times New Roman" w:hAnsiTheme="majorHAnsi" w:cstheme="majorHAnsi"/>
         </w:rPr>
-        <w:t>We found evidence that the shape</w:t>
-      </w:r>
-      <w:r>
-        <w:rPr>
-          <w:rFonts w:asciiTheme="majorHAnsi" w:eastAsia="Times New Roman" w:hAnsiTheme="majorHAnsi" w:cstheme="majorHAnsi"/>
-        </w:rPr>
-        <w:t>s</w:t>
-      </w:r>
-      <w:r>
-        <w:rPr>
-          <w:rFonts w:asciiTheme="majorHAnsi" w:eastAsia="Times New Roman" w:hAnsiTheme="majorHAnsi" w:cstheme="majorHAnsi"/>
-        </w:rPr>
-        <w:t xml:space="preserve"> of the SADs for a range of real ecological communities are statistically unlikely when compared to their feasible sets. For</w:t>
-      </w:r>
-      <w:r>
-        <w:rPr>
-          <w:rFonts w:asciiTheme="majorHAnsi" w:eastAsia="Times New Roman" w:hAnsiTheme="majorHAnsi" w:cstheme="majorHAnsi"/>
-        </w:rPr>
-        <w:t xml:space="preserve"> </w:t>
-      </w:r>
-      <w:r>
-        <w:rPr>
-          <w:rFonts w:asciiTheme="majorHAnsi" w:eastAsia="Times New Roman" w:hAnsiTheme="majorHAnsi" w:cstheme="majorHAnsi"/>
-        </w:rPr>
-        <w:t xml:space="preserve">four of the five datasets we analyzed – BBS, Gentry, </w:t>
-      </w:r>
-      <w:r>
-        <w:rPr>
-          <w:rFonts w:asciiTheme="majorHAnsi" w:eastAsia="Times New Roman" w:hAnsiTheme="majorHAnsi" w:cstheme="majorHAnsi"/>
-        </w:rPr>
-        <w:t>Mammal Communities</w:t>
-      </w:r>
-      <w:r>
-        <w:rPr>
-          <w:rFonts w:asciiTheme="majorHAnsi" w:eastAsia="Times New Roman" w:hAnsiTheme="majorHAnsi" w:cstheme="majorHAnsi"/>
-        </w:rPr>
-        <w:t>, and M</w:t>
-      </w:r>
-      <w:r>
-        <w:rPr>
-          <w:rFonts w:asciiTheme="majorHAnsi" w:eastAsia="Times New Roman" w:hAnsiTheme="majorHAnsi" w:cstheme="majorHAnsi"/>
-        </w:rPr>
-        <w:t>i</w:t>
-      </w:r>
-      <w:r>
-        <w:rPr>
-          <w:rFonts w:asciiTheme="majorHAnsi" w:eastAsia="Times New Roman" w:hAnsiTheme="majorHAnsi" w:cstheme="majorHAnsi"/>
-        </w:rPr>
-        <w:t xml:space="preserve">sc. </w:t>
+        <w:t xml:space="preserve">We found evidence that the shapes of the SADs for a range of real ecological communities are statistically unlikely when compared to their feasible sets. For four of the five datasets we analyzed – BBS, Gentry, Mammal Communities, and Misc. </w:t>
       </w:r>
       <w:proofErr w:type="spellStart"/>
       <w:r>
@@ -2960,18 +2769,11 @@
         <w:rPr>
           <w:rFonts w:asciiTheme="majorHAnsi" w:eastAsia="Times New Roman" w:hAnsiTheme="majorHAnsi" w:cstheme="majorHAnsi"/>
         </w:rPr>
-        <w:t xml:space="preserve"> – empirical SADs are highly skewed and highly uneven relative to their feasible sets much more frequently than would be expected by chance</w:t>
-      </w:r>
-      <w:r>
-        <w:rPr>
-          <w:rFonts w:asciiTheme="majorHAnsi" w:eastAsia="Times New Roman" w:hAnsiTheme="majorHAnsi" w:cstheme="majorHAnsi"/>
-        </w:rPr>
-        <w:t xml:space="preserve"> (</w:t>
+        <w:t xml:space="preserve"> – empirical SADs are highly skewed and highly uneven relative to their feasible sets much more frequently than would be expected by chance (</w:t>
       </w:r>
       <w:hyperlink w:anchor="_Figure_3:_Skewness_1" w:history="1">
         <w:r>
           <w:rPr>
-            <w:rStyle w:val="Hyperlink"/>
             <w:rFonts w:asciiTheme="majorHAnsi" w:eastAsia="Times New Roman" w:hAnsiTheme="majorHAnsi" w:cstheme="majorHAnsi"/>
           </w:rPr>
           <w:t>Figure</w:t>
@@ -2986,7 +2788,6 @@
       <w:hyperlink w:anchor="_Figure_4:_Evenness" w:history="1">
         <w:r>
           <w:rPr>
-            <w:rStyle w:val="Hyperlink"/>
             <w:rFonts w:asciiTheme="majorHAnsi" w:eastAsia="Times New Roman" w:hAnsiTheme="majorHAnsi" w:cstheme="majorHAnsi"/>
           </w:rPr>
           <w:t>Figure</w:t>
@@ -2996,36 +2797,18 @@
         <w:rPr>
           <w:rFonts w:asciiTheme="majorHAnsi" w:eastAsia="Times New Roman" w:hAnsiTheme="majorHAnsi" w:cstheme="majorHAnsi"/>
         </w:rPr>
-        <w:t>)</w:t>
-      </w:r>
-      <w:r>
-        <w:rPr>
-          <w:rFonts w:asciiTheme="majorHAnsi" w:eastAsia="Times New Roman" w:hAnsiTheme="majorHAnsi" w:cstheme="majorHAnsi"/>
-        </w:rPr>
-        <w:t>. Combined across these four datasets, 16% of observed SADs are more skewed than 95% of their feasible sets, and 31% are less even than 95% of their feasible sets. By chance we would expect only 5% of observed distributions to fall in these extremes.</w:t>
-      </w:r>
-      <w:r>
-        <w:rPr>
-          <w:rFonts w:asciiTheme="majorHAnsi" w:eastAsia="Times New Roman" w:hAnsiTheme="majorHAnsi" w:cstheme="majorHAnsi"/>
-        </w:rPr>
-        <w:t xml:space="preserve"> </w:t>
-      </w:r>
-      <w:r>
-        <w:rPr>
-          <w:rFonts w:asciiTheme="majorHAnsi" w:eastAsia="Times New Roman" w:hAnsiTheme="majorHAnsi" w:cstheme="majorHAnsi"/>
-        </w:rPr>
-        <w:t xml:space="preserve">However, we </w:t>
-      </w:r>
-      <w:r>
-        <w:rPr>
-          <w:rFonts w:asciiTheme="majorHAnsi" w:eastAsia="Times New Roman" w:hAnsiTheme="majorHAnsi" w:cstheme="majorHAnsi"/>
-        </w:rPr>
-        <w:t>detected considerably less pronounced deviations for communities from the FIA communities (</w:t>
+        <w:t xml:space="preserve">). Combined across these four datasets, 16% of observed SADs are more skewed than 95% of their feasible sets, and </w:t>
+      </w:r>
+      <w:r>
+        <w:rPr>
+          <w:rFonts w:asciiTheme="majorHAnsi" w:eastAsia="Times New Roman" w:hAnsiTheme="majorHAnsi" w:cstheme="majorHAnsi"/>
+        </w:rPr>
+        <w:lastRenderedPageBreak/>
+        <w:t>31% are less even than 95% of their feasible sets. By chance we would expect only 5% of observed distributions to fall in these extremes. However, we detected considerably less pronounced deviations for communities from the FIA communities (</w:t>
       </w:r>
       <w:hyperlink w:anchor="_Figure_3:_Skewness_1" w:history="1">
         <w:r>
           <w:rPr>
-            <w:rStyle w:val="Hyperlink"/>
             <w:rFonts w:asciiTheme="majorHAnsi" w:eastAsia="Times New Roman" w:hAnsiTheme="majorHAnsi" w:cstheme="majorHAnsi"/>
           </w:rPr>
           <w:t>Figure</w:t>
@@ -3040,7 +2823,6 @@
       <w:hyperlink w:anchor="_Figure_4:_Evenness" w:history="1">
         <w:r>
           <w:rPr>
-            <w:rStyle w:val="Hyperlink"/>
             <w:rFonts w:asciiTheme="majorHAnsi" w:eastAsia="Times New Roman" w:hAnsiTheme="majorHAnsi" w:cstheme="majorHAnsi"/>
           </w:rPr>
           <w:t>Figure</w:t>
@@ -3048,197 +2830,39 @@
       </w:hyperlink>
       <w:r>
         <w:rPr>
-          <w:rStyle w:val="Hyperlink"/>
-          <w:rFonts w:asciiTheme="majorHAnsi" w:eastAsia="Times New Roman" w:hAnsiTheme="majorHAnsi" w:cstheme="majorHAnsi"/>
-        </w:rPr>
-        <w:t>), for which</w:t>
-      </w:r>
-      <w:r>
-        <w:rPr>
-          <w:rStyle w:val="Hyperlink"/>
-          <w:rFonts w:asciiTheme="majorHAnsi" w:eastAsia="Times New Roman" w:hAnsiTheme="majorHAnsi" w:cstheme="majorHAnsi"/>
-        </w:rPr>
-        <w:t xml:space="preserve"> </w:t>
-      </w:r>
-      <w:r>
-        <w:rPr>
-          <w:rFonts w:asciiTheme="majorHAnsi" w:eastAsia="Times New Roman" w:hAnsiTheme="majorHAnsi" w:cstheme="majorHAnsi"/>
-        </w:rPr>
-        <w:t>percentile scores were near uniformly-distributed for skewness (5% of observations are more skewed than 95% of the feasible set), and much noisier than any of the other datasets for evenness (11.5% of observations are less even).</w:t>
-      </w:r>
-      <w:r>
-        <w:rPr>
-          <w:rFonts w:asciiTheme="majorHAnsi" w:eastAsia="Times New Roman" w:hAnsiTheme="majorHAnsi" w:cstheme="majorHAnsi"/>
-        </w:rPr>
-        <w:t xml:space="preserve"> Why the FIA </w:t>
-      </w:r>
-      <w:r>
-        <w:rPr>
-          <w:rFonts w:asciiTheme="majorHAnsi" w:eastAsia="Times New Roman" w:hAnsiTheme="majorHAnsi" w:cstheme="majorHAnsi"/>
-        </w:rPr>
-        <w:lastRenderedPageBreak/>
-        <w:t>communities show a different pattern is unclear, but may be partially due to their small size, which we explore further below. For the four other datasets, however, our results suggest that nonrandom processes drive observed SADs to be less even than would occur by chance. This may be the signature of ecological mechanisms operating on top of the statistical constraint.</w:t>
-      </w:r>
-    </w:p>
-    <w:p>
-      <w:pPr>
-        <w:rPr>
-          <w:rFonts w:asciiTheme="majorHAnsi" w:eastAsia="Times New Roman" w:hAnsiTheme="majorHAnsi" w:cstheme="majorHAnsi"/>
-        </w:rPr>
-      </w:pPr>
-      <w:r>
-        <w:rPr>
-          <w:rFonts w:asciiTheme="majorHAnsi" w:eastAsia="Times New Roman" w:hAnsiTheme="majorHAnsi" w:cstheme="majorHAnsi"/>
-        </w:rPr>
-        <w:t xml:space="preserve">Some of the variation across our datasets in how communities compare to their feasible sets may be due to statistical issues related to community size. Community size – in terms of </w:t>
-      </w:r>
-      <w:r>
-        <w:rPr>
-          <w:rFonts w:asciiTheme="majorHAnsi" w:eastAsia="Times New Roman" w:hAnsiTheme="majorHAnsi" w:cstheme="majorHAnsi"/>
-          <w:i/>
-          <w:iCs/>
-        </w:rPr>
-        <w:t xml:space="preserve">S </w:t>
-      </w:r>
-      <w:r>
-        <w:rPr>
-          <w:rFonts w:asciiTheme="majorHAnsi" w:eastAsia="Times New Roman" w:hAnsiTheme="majorHAnsi" w:cstheme="majorHAnsi"/>
-        </w:rPr>
-        <w:t xml:space="preserve">and </w:t>
-      </w:r>
-      <w:r>
-        <w:rPr>
-          <w:rFonts w:asciiTheme="majorHAnsi" w:eastAsia="Times New Roman" w:hAnsiTheme="majorHAnsi" w:cstheme="majorHAnsi"/>
-          <w:i/>
-          <w:iCs/>
-        </w:rPr>
-        <w:t>N</w:t>
-      </w:r>
-      <w:r>
-        <w:rPr>
-          <w:rFonts w:asciiTheme="majorHAnsi" w:eastAsia="Times New Roman" w:hAnsiTheme="majorHAnsi" w:cstheme="majorHAnsi"/>
-        </w:rPr>
-        <w:t xml:space="preserve"> – may affect our ability to distinguish between deviations and randomness via its</w:t>
-      </w:r>
-      <w:r>
-        <w:rPr>
-          <w:rFonts w:asciiTheme="majorHAnsi" w:eastAsia="Times New Roman" w:hAnsiTheme="majorHAnsi" w:cstheme="majorHAnsi"/>
-        </w:rPr>
-        <w:t xml:space="preserve"> potential</w:t>
-      </w:r>
-      <w:r>
-        <w:rPr>
-          <w:rFonts w:asciiTheme="majorHAnsi" w:eastAsia="Times New Roman" w:hAnsiTheme="majorHAnsi" w:cstheme="majorHAnsi"/>
-        </w:rPr>
-        <w:t xml:space="preserve"> effect on how similar the elements of the feasible set are to each other</w:t>
-      </w:r>
-      <w:r>
-        <w:rPr>
-          <w:rFonts w:asciiTheme="majorHAnsi" w:eastAsia="Times New Roman" w:hAnsiTheme="majorHAnsi" w:cstheme="majorHAnsi"/>
-        </w:rPr>
-        <w:t>.</w:t>
-      </w:r>
-      <w:r>
-        <w:rPr>
-          <w:rFonts w:asciiTheme="majorHAnsi" w:eastAsia="Times New Roman" w:hAnsiTheme="majorHAnsi" w:cstheme="majorHAnsi"/>
-        </w:rPr>
-        <w:t xml:space="preserve"> </w:t>
-      </w:r>
-      <w:r>
-        <w:rPr>
-          <w:rFonts w:asciiTheme="majorHAnsi" w:eastAsia="Times New Roman" w:hAnsiTheme="majorHAnsi" w:cstheme="majorHAnsi"/>
-        </w:rPr>
-        <w:t>T</w:t>
-      </w:r>
-      <w:r>
-        <w:rPr>
-          <w:rFonts w:asciiTheme="majorHAnsi" w:eastAsia="Times New Roman" w:hAnsiTheme="majorHAnsi" w:cstheme="majorHAnsi"/>
-        </w:rPr>
-        <w:t>he FIA communities are the smallest in our database, and we saw relatively weak evidence of these communities deviating from their feasible sets.</w:t>
-      </w:r>
-      <w:r>
-        <w:rPr>
-          <w:rFonts w:asciiTheme="majorHAnsi" w:eastAsia="Times New Roman" w:hAnsiTheme="majorHAnsi" w:cstheme="majorHAnsi"/>
-        </w:rPr>
-        <w:t xml:space="preserve"> Similarly-sized communities from the other datasets show similarly weak, or absent, evidence for deviations. </w:t>
-      </w:r>
-      <w:r>
-        <w:rPr>
-          <w:rFonts w:asciiTheme="majorHAnsi" w:eastAsia="Times New Roman" w:hAnsiTheme="majorHAnsi" w:cstheme="majorHAnsi"/>
-        </w:rPr>
-        <w:t xml:space="preserve">This would be consistent with the possibility that small communities may not have enough possible </w:t>
-      </w:r>
-      <w:r>
-        <w:rPr>
-          <w:rFonts w:asciiTheme="majorHAnsi" w:eastAsia="Times New Roman" w:hAnsiTheme="majorHAnsi" w:cstheme="majorHAnsi"/>
-        </w:rPr>
-        <w:t>arrangements if their subcomponents</w:t>
-      </w:r>
-      <w:r>
-        <w:rPr>
-          <w:rFonts w:asciiTheme="majorHAnsi" w:eastAsia="Times New Roman" w:hAnsiTheme="majorHAnsi" w:cstheme="majorHAnsi"/>
-        </w:rPr>
-        <w:t xml:space="preserve">, or elements in their feasible sets, to generate highly resolved distributions </w:t>
-      </w:r>
-      <w:r>
-        <w:rPr>
-          <w:rFonts w:asciiTheme="majorHAnsi" w:eastAsia="Times New Roman" w:hAnsiTheme="majorHAnsi" w:cstheme="majorHAnsi"/>
-        </w:rPr>
-        <w:t xml:space="preserve">for the most probable shapes. </w:t>
-      </w:r>
-      <w:r>
-        <w:rPr>
-          <w:rFonts w:asciiTheme="majorHAnsi" w:eastAsia="Times New Roman" w:hAnsiTheme="majorHAnsi" w:cstheme="majorHAnsi"/>
-        </w:rPr>
-        <w:t xml:space="preserve"> </w:t>
-      </w:r>
-    </w:p>
-    <w:p>
-      <w:pPr>
-        <w:rPr>
-          <w:rFonts w:asciiTheme="majorHAnsi" w:eastAsia="Times New Roman" w:hAnsiTheme="majorHAnsi" w:cstheme="majorHAnsi"/>
-        </w:rPr>
-      </w:pPr>
-      <w:r>
-        <w:rPr>
-          <w:rFonts w:asciiTheme="majorHAnsi" w:eastAsia="Times New Roman" w:hAnsiTheme="majorHAnsi" w:cstheme="majorHAnsi"/>
-        </w:rPr>
-        <w:t xml:space="preserve">When we compared the distributions of shape metrics for small communities to those for large ones, we </w:t>
-      </w:r>
-      <w:r>
-        <w:rPr>
-          <w:rFonts w:asciiTheme="majorHAnsi" w:eastAsia="Times New Roman" w:hAnsiTheme="majorHAnsi" w:cstheme="majorHAnsi"/>
-        </w:rPr>
-        <w:t>found that</w:t>
-      </w:r>
-      <w:r>
-        <w:rPr>
-          <w:rFonts w:asciiTheme="majorHAnsi" w:eastAsia="Times New Roman" w:hAnsiTheme="majorHAnsi" w:cstheme="majorHAnsi"/>
-        </w:rPr>
-        <w:t xml:space="preserve"> samples from the feasible sets for small communities</w:t>
-      </w:r>
-      <w:r>
-        <w:rPr>
-          <w:rFonts w:asciiTheme="majorHAnsi" w:eastAsia="Times New Roman" w:hAnsiTheme="majorHAnsi" w:cstheme="majorHAnsi"/>
-        </w:rPr>
-        <w:t xml:space="preserve"> </w:t>
-      </w:r>
-      <w:r>
-        <w:rPr>
-          <w:rFonts w:asciiTheme="majorHAnsi" w:eastAsia="Times New Roman" w:hAnsiTheme="majorHAnsi" w:cstheme="majorHAnsi"/>
-        </w:rPr>
-        <w:t>generate</w:t>
-      </w:r>
-      <w:r>
-        <w:rPr>
-          <w:rFonts w:asciiTheme="majorHAnsi" w:eastAsia="Times New Roman" w:hAnsiTheme="majorHAnsi" w:cstheme="majorHAnsi"/>
-        </w:rPr>
-        <w:t xml:space="preserve"> broader distributions of evenness, and especially skewness, than those for large communities (</w:t>
+          <w:rFonts w:asciiTheme="majorHAnsi" w:eastAsia="Times New Roman" w:hAnsiTheme="majorHAnsi" w:cstheme="majorHAnsi"/>
+        </w:rPr>
+        <w:t xml:space="preserve">), for which percentile scores were near uniformly-distributed for skewness (5% of observations are more skewed than 95% of the feasible set), and much noisier than any of the other datasets for evenness (11.5% of observations are less even). Why the FIA communities show a different pattern is unclear, but may be partially due to their small size, which we explore further below. For the four other datasets, however, our results suggest that nonrandom processes drive observed SADs to be less even than would occur by chance. </w:t>
+      </w:r>
+    </w:p>
+    <w:p>
+      <w:pPr>
+        <w:rPr>
+          <w:rFonts w:asciiTheme="majorHAnsi" w:eastAsia="Times New Roman" w:hAnsiTheme="majorHAnsi" w:cstheme="majorHAnsi"/>
+        </w:rPr>
+      </w:pPr>
+      <w:r>
+        <w:rPr>
+          <w:rFonts w:asciiTheme="majorHAnsi" w:eastAsia="Times New Roman" w:hAnsiTheme="majorHAnsi" w:cstheme="majorHAnsi"/>
+        </w:rPr>
+        <w:t>These widespread and consistent deviations between empirical SADs and their feasible sets may be the signature of ecological processes operating on top of statistical constraints, and therefore offer new leverage for developing and evaluating theories to predict the shape of the SAD. One logical next step is to test whether existing theories (e.g. neutral theory, METE) and common functional approximations (logseries, exponential, and log normal) can accurately predict deviations from the feasible set. Many of these theoretical predictions generate hollow curves, but have yet to be evaluated on their ability to accurately capture nuanced deviations of the type we document here. In addition, our results suggest that the prevailing processes that structure communities tend to be ones that push abundance distributions towards an uneven state, rather than those that cause individuals to be spread evenly across species. These could be processes that promote the persistence of rare species at extremely low abundances – thereby lengthening the rare tail of the SAD – or processes that encourage dominant species to be hyper-dominant without driving other species entirely to extinction. Identifying the processes at play in particular systems will require further exploration, but the approach we have demonstrated here reveals the signal to try and explain.</w:t>
+      </w:r>
+    </w:p>
+    <w:p>
+      <w:pPr>
+        <w:rPr>
+          <w:rFonts w:asciiTheme="majorHAnsi" w:eastAsia="Times New Roman" w:hAnsiTheme="majorHAnsi" w:cstheme="majorHAnsi"/>
+        </w:rPr>
+      </w:pPr>
+      <w:r>
+        <w:rPr>
+          <w:rFonts w:asciiTheme="majorHAnsi" w:eastAsia="Times New Roman" w:hAnsiTheme="majorHAnsi" w:cstheme="majorHAnsi"/>
+        </w:rPr>
+        <w:t>We found considerably weaker evidence for deviations for one of our five datasets, perhaps because of statistical issues related to community size. Unlike the other four datasets, communities in the FIA dataset showed at most weak evidence of deviations from their feasible sets. These communities are by far the smallest in our overall database: [most of them] have fewer than [X species/N individuals]; only [x%] of communities from the other four datasets are within this size range. Community size – in terms of S and N – may affect our ability to detect deviations via its potential effect on how similar the elements of the feasible set are to each other. Small communities may not have enough possible arrangements if their subcomponents, or elements in their feasible sets, to generate highly resolved distributions for the most probable shapes. If this occurs, observations may deviate from the most-likely form, but only the most extreme deviations will be highly unlikely given the breadth of the corresponding probability distribution. When we compared the distributions of shape metrics for small communities to those for large ones, we found that samples from the feasible sets for small communities generate broader distributions of evenness, and especially skewness, than those for large communities (</w:t>
       </w:r>
       <w:hyperlink w:anchor="_Figure_8:_95%" w:history="1">
         <w:r>
           <w:rPr>
-            <w:rStyle w:val="Hyperlink"/>
             <w:rFonts w:asciiTheme="majorHAnsi" w:eastAsia="Times New Roman" w:hAnsiTheme="majorHAnsi" w:cstheme="majorHAnsi"/>
           </w:rPr>
           <w:t>Figure</w:t>
@@ -3248,427 +2872,106 @@
         <w:rPr>
           <w:rFonts w:asciiTheme="majorHAnsi" w:eastAsia="Times New Roman" w:hAnsiTheme="majorHAnsi" w:cstheme="majorHAnsi"/>
         </w:rPr>
-        <w:t xml:space="preserve">). For communities of the sizes represented in the FIA dataset, the 95% interval of skewness values often encompasses more than 80% of the entire range of values; for larger communities, the 95% interval spans closer to 60% of the full range. This is consistent with concepts from statistical mechanics: large communities have many components that can be arranged in many ways, and most of these arrangements cluster around a relatively specific highly-likely state. If an observation differs even a small amount from this most-likely state, it is readily detectable as highly unlikely to have occurred by chance. Small communities have relatively few possible arrangements and relatively broad distributions of likely shapes. Observations may deviate from the </w:t>
-      </w:r>
-      <w:r>
-        <w:rPr>
-          <w:rFonts w:asciiTheme="majorHAnsi" w:eastAsia="Times New Roman" w:hAnsiTheme="majorHAnsi" w:cstheme="majorHAnsi"/>
-          <w:i/>
-          <w:iCs/>
-        </w:rPr>
-        <w:t>most</w:t>
-      </w:r>
-      <w:r>
-        <w:rPr>
-          <w:rFonts w:asciiTheme="majorHAnsi" w:eastAsia="Times New Roman" w:hAnsiTheme="majorHAnsi" w:cstheme="majorHAnsi"/>
-        </w:rPr>
-        <w:t xml:space="preserve">-likely form, but only the most extreme deviations will be highly unlikely given the breadth of the corresponding probability distribution. Although we cannot definitively show that small community size accounts for the pronounced difference in deviations between FIA and other datasets, we think it the most likely explanation, given that we observe broad statistical constraints for small communities and that we see similarly less-common deviations in small communities from non-FIA datasets. If this is indeed the case, it means that small-community considerations are relevant for ranges of S and N that are quite common in ecology. </w:t>
-      </w:r>
-    </w:p>
-    <w:p>
-      <w:pPr>
-        <w:rPr>
-          <w:rFonts w:asciiTheme="majorHAnsi" w:eastAsia="Times New Roman" w:hAnsiTheme="majorHAnsi" w:cstheme="majorHAnsi"/>
-        </w:rPr>
-      </w:pPr>
-      <w:r>
+        <w:t xml:space="preserve">). For communities of the sizes represented in the FIA dataset, the 95% interval of skewness values often encompasses more than 80% of the entire range of values; for larger communities, the 95% interval spans closer to 60% of the full range. These broad distributions may not be specific enough to constitute a strong statistical expectation, and the deviations – or lack thereof – that we detect are correspondingly less informative. Additionally, we found a similar lack of detectable deviations among the (few) communities from other datasets that fell within the FIA size range (Figure): for small communities not from FIA X% of skewness and X% of evenness were unlikely relative to their feasible sets. Although this comparison is based on relatively few </w:t>
+      </w:r>
+      <w:r>
+        <w:rPr>
+          <w:rFonts w:asciiTheme="majorHAnsi" w:eastAsia="Times New Roman" w:hAnsiTheme="majorHAnsi" w:cstheme="majorHAnsi"/>
+        </w:rPr>
+        <w:lastRenderedPageBreak/>
+        <w:t xml:space="preserve">communities (X non-FIA, small, communities), it is consistent with the possibility that small community size, and </w:t>
+      </w:r>
+      <w:proofErr w:type="spellStart"/>
+      <w:r>
+        <w:rPr>
+          <w:rFonts w:asciiTheme="majorHAnsi" w:eastAsia="Times New Roman" w:hAnsiTheme="majorHAnsi" w:cstheme="majorHAnsi"/>
+        </w:rPr>
+        <w:t>not</w:t>
+      </w:r>
+      <w:proofErr w:type="spellEnd"/>
+      <w:r>
+        <w:rPr>
+          <w:rFonts w:asciiTheme="majorHAnsi" w:eastAsia="Times New Roman" w:hAnsiTheme="majorHAnsi" w:cstheme="majorHAnsi"/>
+        </w:rPr>
+        <w:t xml:space="preserve"> other characteristics related to FIA, may drive this phenomenon. </w:t>
+      </w:r>
+    </w:p>
+    <w:p>
+      <w:pPr>
+        <w:rPr>
+          <w:rFonts w:asciiTheme="majorHAnsi" w:eastAsia="Times New Roman" w:hAnsiTheme="majorHAnsi" w:cstheme="majorHAnsi"/>
+        </w:rPr>
+      </w:pPr>
+      <w:r>
+        <w:rPr>
+          <w:rFonts w:asciiTheme="majorHAnsi" w:eastAsia="Times New Roman" w:hAnsiTheme="majorHAnsi" w:cstheme="majorHAnsi"/>
+        </w:rPr>
+        <w:t xml:space="preserve">If this is indeed the case, it means that small-community considerations may affect our capacity to meaningfully distinguish signal from randomness for communities with ranges of S and N that are quite common in ecology. As a group, the FIA communities had especially broad distributions of shape metrics, and exhibited an overall lack of detectable signal. These </w:t>
+      </w:r>
+      <w:proofErr w:type="gramStart"/>
+      <w:r>
+        <w:rPr>
+          <w:rFonts w:asciiTheme="majorHAnsi" w:eastAsia="Times New Roman" w:hAnsiTheme="majorHAnsi" w:cstheme="majorHAnsi"/>
+        </w:rPr>
+        <w:t>communities</w:t>
+      </w:r>
+      <w:proofErr w:type="gramEnd"/>
+      <w:r>
+        <w:rPr>
+          <w:rFonts w:asciiTheme="majorHAnsi" w:eastAsia="Times New Roman" w:hAnsiTheme="majorHAnsi" w:cstheme="majorHAnsi"/>
+        </w:rPr>
+        <w:t xml:space="preserve"> range in size from x to y species and x to y individuals. While these are by no means hard thresholds, they may indicate a general range of values below which we have relatively diminished power to distinguish deviation from randomness. Unless we can develop more sensitive methods for identifying deviations even for these small communities, we may stand to learn the most by focusing on SADs from relatively large communities. In the meantime, sampling the range of forms represented in the feasible set helps us identify when the distribution of shapes present is relatively broad, and may even help us develop a type of power analysis to find the smallest-detectable deviation for a given community size. </w:t>
+      </w:r>
+    </w:p>
+    <w:p>
+      <w:pPr>
+        <w:rPr>
+          <w:rFonts w:asciiTheme="majorHAnsi" w:eastAsia="Times New Roman" w:hAnsiTheme="majorHAnsi" w:cstheme="majorHAnsi"/>
+        </w:rPr>
+      </w:pPr>
+      <w:r>
+        <w:rPr>
+          <w:rFonts w:asciiTheme="majorHAnsi" w:eastAsia="Times New Roman" w:hAnsiTheme="majorHAnsi" w:cstheme="majorHAnsi"/>
+        </w:rPr>
+        <w:t xml:space="preserve">It is also important to recognize that there are multiple plausible approaches to the defining the statistical baseline for the SAD, of which we have taken only one. Other formulations for the statistical baseline may be equally valid and can generate different statistical expectations, including forms that approximate exponential, Poisson, or log-series distributions. There is currently no unambiguous logical argument for one baseline over another, but comparing the performance of different baselines is clearly an important next step in this process towards reinvigorating the use of the SAD as a diagnostic tool. </w:t>
+      </w:r>
+    </w:p>
+    <w:p>
+      <w:pPr>
+        <w:rPr>
+          <w:rFonts w:asciiTheme="majorHAnsi" w:eastAsia="Times New Roman" w:hAnsiTheme="majorHAnsi" w:cstheme="majorHAnsi"/>
+        </w:rPr>
+      </w:pPr>
+      <w:r>
+        <w:rPr>
+          <w:rFonts w:asciiTheme="majorHAnsi" w:eastAsia="Times New Roman" w:hAnsiTheme="majorHAnsi" w:cstheme="majorHAnsi"/>
+        </w:rPr>
+        <w:t xml:space="preserve">Characterizing and adjusting for a statistical baseline for the SAD, as we demonstrate here, refreshes our perspective on the distribution and opens up several new avenues for better understanding how and when biological drivers affect its shape. Persistent deviations between observed communities and their baselines may be evidence of biological processes operating on top of fundamental statistical constraints, and focusing on these deviations could offer new leverage for evaluating theoretical predictions for the SAD. In doing so, we must appreciate that there is considerable nuance to defining the appropriate statistical baseline and calibrating our expected power to detect deviations, especially for small communities. Exploring other constructions for the baseline, and developing methods for establishing if not improving the constraints on our ability to detect deviations, would further clarify how statistical constraints manifest in the SAD and what power we have to disentangle biological signal from randomness. Our results here suggest that statistical constraints have strong effects on the SAD, but that these constraints alone do not fully account for the extremely uneven SADs we observe in nature – leaving an important role for ecological process. Continuing to explore and account for the interplay between statistical constraint and biological process constitutes a promising and profound new approach to our understanding of this familiar, yet surprisingly mysterious, ecological pattern. </w:t>
+      </w:r>
+    </w:p>
+    <w:p>
+      <w:pPr>
+        <w:rPr>
+          <w:rFonts w:asciiTheme="majorHAnsi" w:eastAsia="Times New Roman" w:hAnsiTheme="majorHAnsi" w:cstheme="majorHAnsi"/>
+        </w:rPr>
+      </w:pPr>
+    </w:p>
+    <w:p>
+      <w:pPr>
         <w:rPr>
           <w:rFonts w:asciiTheme="majorHAnsi" w:eastAsia="Times New Roman" w:hAnsiTheme="majorHAnsi" w:cstheme="majorHAnsi"/>
           <w:b/>
           <w:bCs/>
         </w:rPr>
-        <w:t>Conclusion</w:t>
-      </w:r>
-    </w:p>
-    <w:p>
-      <w:pPr>
-        <w:rPr>
-          <w:rFonts w:asciiTheme="majorHAnsi" w:eastAsia="Times New Roman" w:hAnsiTheme="majorHAnsi" w:cstheme="majorHAnsi"/>
-        </w:rPr>
-      </w:pPr>
-      <w:r>
-        <w:rPr>
-          <w:rFonts w:asciiTheme="majorHAnsi" w:eastAsia="Times New Roman" w:hAnsiTheme="majorHAnsi" w:cstheme="majorHAnsi"/>
-        </w:rPr>
-        <w:t xml:space="preserve">In general, our results suggest </w:t>
-      </w:r>
-      <w:r>
-        <w:rPr>
-          <w:rFonts w:asciiTheme="majorHAnsi" w:eastAsia="Times New Roman" w:hAnsiTheme="majorHAnsi" w:cstheme="majorHAnsi"/>
-        </w:rPr>
-        <w:t xml:space="preserve">that the shape of the SAD is not entirely a statistical artefact – that there are indeed biological processes that generate a particular, highly uneven, form for many empirical SADs. </w:t>
-      </w:r>
-      <w:r>
-        <w:rPr>
-          <w:rFonts w:asciiTheme="majorHAnsi" w:eastAsia="Times New Roman" w:hAnsiTheme="majorHAnsi" w:cstheme="majorHAnsi"/>
-        </w:rPr>
-        <w:t>Identifying the processes that generate these deviations in ecological communities will require further exploration. One logical next step is to test whether existing</w:t>
-      </w:r>
-      <w:r>
-        <w:rPr>
-          <w:rFonts w:asciiTheme="majorHAnsi" w:eastAsia="Times New Roman" w:hAnsiTheme="majorHAnsi" w:cstheme="majorHAnsi"/>
-        </w:rPr>
-        <w:t xml:space="preserve"> theories (e.g. neutral theory, METE, ???) and common functional approximations (logseries, exponential, and log normal) </w:t>
-      </w:r>
-      <w:r>
-        <w:rPr>
-          <w:rFonts w:asciiTheme="majorHAnsi" w:eastAsia="Times New Roman" w:hAnsiTheme="majorHAnsi" w:cstheme="majorHAnsi"/>
-        </w:rPr>
-        <w:t xml:space="preserve">can accurately predict deviations from the feasible set. Our results also suggest that the prevailing processes that structure communities tend to be ones that push abundance distributions towards a more uneven state, rather than those that cause individuals to be spread more evenly across species. </w:t>
-      </w:r>
-      <w:r>
-        <w:rPr>
-          <w:rFonts w:asciiTheme="majorHAnsi" w:eastAsia="Times New Roman" w:hAnsiTheme="majorHAnsi" w:cstheme="majorHAnsi"/>
-        </w:rPr>
-        <w:t xml:space="preserve"> </w:t>
-      </w:r>
-    </w:p>
-    <w:p>
-      <w:pPr>
-        <w:rPr>
-          <w:rFonts w:asciiTheme="majorHAnsi" w:eastAsia="Times New Roman" w:hAnsiTheme="majorHAnsi" w:cstheme="majorHAnsi"/>
-        </w:rPr>
-      </w:pPr>
-      <w:r>
-        <w:rPr>
-          <w:rFonts w:asciiTheme="majorHAnsi" w:eastAsia="Times New Roman" w:hAnsiTheme="majorHAnsi" w:cstheme="majorHAnsi"/>
-        </w:rPr>
-        <w:t xml:space="preserve">While our results provide support for ecological processes structuring species abundance distributions, they also suggest there may be limits to our ability to distinguish between communities that </w:t>
-      </w:r>
-      <w:r>
-        <w:rPr>
-          <w:rFonts w:asciiTheme="majorHAnsi" w:eastAsia="Times New Roman" w:hAnsiTheme="majorHAnsi" w:cstheme="majorHAnsi"/>
-        </w:rPr>
-        <w:t>could</w:t>
-      </w:r>
-      <w:r>
-        <w:rPr>
-          <w:rFonts w:asciiTheme="majorHAnsi" w:eastAsia="Times New Roman" w:hAnsiTheme="majorHAnsi" w:cstheme="majorHAnsi"/>
-        </w:rPr>
-        <w:t xml:space="preserve"> be structured effectively at random and ones that are </w:t>
-      </w:r>
-      <w:r>
-        <w:rPr>
-          <w:rFonts w:asciiTheme="majorHAnsi" w:eastAsia="Times New Roman" w:hAnsiTheme="majorHAnsi" w:cstheme="majorHAnsi"/>
-        </w:rPr>
-        <w:t xml:space="preserve">likely </w:t>
-      </w:r>
-      <w:r>
-        <w:rPr>
-          <w:rFonts w:asciiTheme="majorHAnsi" w:eastAsia="Times New Roman" w:hAnsiTheme="majorHAnsi" w:cstheme="majorHAnsi"/>
-        </w:rPr>
-        <w:t xml:space="preserve">structured via ecological process – particularly </w:t>
-      </w:r>
-      <w:r>
-        <w:rPr>
-          <w:rFonts w:asciiTheme="majorHAnsi" w:eastAsia="Times New Roman" w:hAnsiTheme="majorHAnsi" w:cstheme="majorHAnsi"/>
-        </w:rPr>
-        <w:lastRenderedPageBreak/>
-        <w:t>for small communities.</w:t>
-      </w:r>
-      <w:r>
-        <w:rPr>
-          <w:rFonts w:asciiTheme="majorHAnsi" w:eastAsia="Times New Roman" w:hAnsiTheme="majorHAnsi" w:cstheme="majorHAnsi"/>
-        </w:rPr>
-        <w:t xml:space="preserve"> Within our datasets, the FIA communities seemed to have especially broad distributions of shapes represented in their feasible sets. These </w:t>
-      </w:r>
-      <w:proofErr w:type="gramStart"/>
-      <w:r>
-        <w:rPr>
-          <w:rFonts w:asciiTheme="majorHAnsi" w:eastAsia="Times New Roman" w:hAnsiTheme="majorHAnsi" w:cstheme="majorHAnsi"/>
-        </w:rPr>
-        <w:t>communities</w:t>
-      </w:r>
-      <w:proofErr w:type="gramEnd"/>
-      <w:r>
-        <w:rPr>
-          <w:rFonts w:asciiTheme="majorHAnsi" w:eastAsia="Times New Roman" w:hAnsiTheme="majorHAnsi" w:cstheme="majorHAnsi"/>
-        </w:rPr>
-        <w:t xml:space="preserve"> range in size from x to y species and x to y individuals. While these are by no means hard thresholds, they may indicate a general range of values below which we have relatively diminished power to distinguish deviation from randomness. Unless we can develop more sensitive methods for identifying deviations even for these small communities, we may stand to learn the most by focusing on SADs from relatively large communities. In the meantime, sampling the range of forms represented in the feasible set helps us identify when the distribution of shapes present is relatively broad, and may even help us develop a type of power analysis to find the smallest-detectable deviation for a given community size. </w:t>
-      </w:r>
-    </w:p>
-    <w:p>
-      <w:pPr>
+      </w:pPr>
+      <w:r>
         <w:rPr>
           <w:rFonts w:asciiTheme="majorHAnsi" w:eastAsia="Times New Roman" w:hAnsiTheme="majorHAnsi" w:cstheme="majorHAnsi"/>
           <w:b/>
           <w:bCs/>
         </w:rPr>
-      </w:pPr>
-      <w:r>
-        <w:rPr>
-          <w:rFonts w:asciiTheme="majorHAnsi" w:eastAsia="Times New Roman" w:hAnsiTheme="majorHAnsi" w:cstheme="majorHAnsi"/>
-        </w:rPr>
-        <w:t xml:space="preserve">It is </w:t>
-      </w:r>
-      <w:r>
-        <w:rPr>
-          <w:rFonts w:asciiTheme="majorHAnsi" w:eastAsia="Times New Roman" w:hAnsiTheme="majorHAnsi" w:cstheme="majorHAnsi"/>
-        </w:rPr>
-        <w:t xml:space="preserve">also </w:t>
-      </w:r>
-      <w:r>
-        <w:rPr>
-          <w:rFonts w:asciiTheme="majorHAnsi" w:eastAsia="Times New Roman" w:hAnsiTheme="majorHAnsi" w:cstheme="majorHAnsi"/>
-        </w:rPr>
-        <w:t>important to recognize that t</w:t>
-      </w:r>
-      <w:r>
-        <w:rPr>
-          <w:rFonts w:asciiTheme="majorHAnsi" w:eastAsia="Times New Roman" w:hAnsiTheme="majorHAnsi" w:cstheme="majorHAnsi"/>
-        </w:rPr>
-        <w:t xml:space="preserve">here are multiple plausible approaches to defining the statistical baseline for the SAD, of which we have taken only one. </w:t>
-      </w:r>
-      <w:r>
-        <w:rPr>
-          <w:rFonts w:asciiTheme="majorHAnsi" w:eastAsia="Times New Roman" w:hAnsiTheme="majorHAnsi" w:cstheme="majorHAnsi"/>
-        </w:rPr>
-        <w:t>Other</w:t>
-      </w:r>
-      <w:r>
-        <w:rPr>
-          <w:rFonts w:asciiTheme="majorHAnsi" w:eastAsia="Times New Roman" w:hAnsiTheme="majorHAnsi" w:cstheme="majorHAnsi"/>
-        </w:rPr>
-        <w:t xml:space="preserve"> formulations for the statistical baseline may be equally valid and can generate different statistical expectations, including forms that approximate exponential, Poisson, or log-series distributions</w:t>
-      </w:r>
-      <w:r>
-        <w:rPr>
-          <w:rFonts w:asciiTheme="majorHAnsi" w:eastAsia="Times New Roman" w:hAnsiTheme="majorHAnsi" w:cstheme="majorHAnsi"/>
-        </w:rPr>
-        <w:t>. There is currently no</w:t>
-      </w:r>
-      <w:r>
-        <w:rPr>
-          <w:rFonts w:asciiTheme="majorHAnsi" w:eastAsia="Times New Roman" w:hAnsiTheme="majorHAnsi" w:cstheme="majorHAnsi"/>
-        </w:rPr>
-        <w:t xml:space="preserve"> unambiguous logical argument for one baseline over another, </w:t>
-      </w:r>
-      <w:r>
-        <w:rPr>
-          <w:rFonts w:asciiTheme="majorHAnsi" w:eastAsia="Times New Roman" w:hAnsiTheme="majorHAnsi" w:cstheme="majorHAnsi"/>
-        </w:rPr>
-        <w:t xml:space="preserve">but comparing the performance of different baselines is clearly an important next step in this process towards reinvigorating the use of the SAD as a diagnostic tool. </w:t>
-      </w:r>
-    </w:p>
-    <w:p>
-      <w:pPr>
-        <w:rPr>
-          <w:rFonts w:asciiTheme="majorHAnsi" w:eastAsia="Times New Roman" w:hAnsiTheme="majorHAnsi" w:cstheme="majorHAnsi"/>
-        </w:rPr>
-      </w:pPr>
-      <w:r>
-        <w:rPr>
-          <w:rFonts w:asciiTheme="majorHAnsi" w:eastAsia="Times New Roman" w:hAnsiTheme="majorHAnsi" w:cstheme="majorHAnsi"/>
-        </w:rPr>
-        <w:t>Characterizing</w:t>
-      </w:r>
-      <w:r>
-        <w:rPr>
-          <w:rFonts w:asciiTheme="majorHAnsi" w:eastAsia="Times New Roman" w:hAnsiTheme="majorHAnsi" w:cstheme="majorHAnsi"/>
-        </w:rPr>
-        <w:t xml:space="preserve"> and</w:t>
-      </w:r>
-      <w:r>
-        <w:rPr>
-          <w:rFonts w:asciiTheme="majorHAnsi" w:eastAsia="Times New Roman" w:hAnsiTheme="majorHAnsi" w:cstheme="majorHAnsi"/>
-        </w:rPr>
-        <w:t xml:space="preserve"> adjusting</w:t>
-      </w:r>
-      <w:r>
-        <w:rPr>
-          <w:rFonts w:asciiTheme="majorHAnsi" w:eastAsia="Times New Roman" w:hAnsiTheme="majorHAnsi" w:cstheme="majorHAnsi"/>
-        </w:rPr>
-        <w:t xml:space="preserve"> for a statistical baseline for the SAD, as we demonstrate here,</w:t>
-      </w:r>
-      <w:r>
-        <w:rPr>
-          <w:rFonts w:asciiTheme="majorHAnsi" w:eastAsia="Times New Roman" w:hAnsiTheme="majorHAnsi" w:cstheme="majorHAnsi"/>
-        </w:rPr>
-        <w:t xml:space="preserve"> </w:t>
-      </w:r>
-      <w:r>
-        <w:rPr>
-          <w:rFonts w:asciiTheme="majorHAnsi" w:eastAsia="Times New Roman" w:hAnsiTheme="majorHAnsi" w:cstheme="majorHAnsi"/>
-        </w:rPr>
-        <w:t xml:space="preserve">refreshes our perspective on the distribution and opens up several new avenues for better understanding </w:t>
-      </w:r>
-      <w:r>
-        <w:rPr>
-          <w:rFonts w:asciiTheme="majorHAnsi" w:eastAsia="Times New Roman" w:hAnsiTheme="majorHAnsi" w:cstheme="majorHAnsi"/>
-        </w:rPr>
-        <w:t>how and when biological drivers affect its shape</w:t>
-      </w:r>
-      <w:r>
-        <w:rPr>
-          <w:rFonts w:asciiTheme="majorHAnsi" w:eastAsia="Times New Roman" w:hAnsiTheme="majorHAnsi" w:cstheme="majorHAnsi"/>
-        </w:rPr>
-        <w:t xml:space="preserve">. Persistent deviations between observed communities and their baselines may be evidence </w:t>
-      </w:r>
-      <w:r>
-        <w:rPr>
-          <w:rFonts w:asciiTheme="majorHAnsi" w:eastAsia="Times New Roman" w:hAnsiTheme="majorHAnsi" w:cstheme="majorHAnsi"/>
-        </w:rPr>
-        <w:t>of</w:t>
-      </w:r>
-      <w:r>
-        <w:rPr>
-          <w:rFonts w:asciiTheme="majorHAnsi" w:eastAsia="Times New Roman" w:hAnsiTheme="majorHAnsi" w:cstheme="majorHAnsi"/>
-        </w:rPr>
-        <w:t xml:space="preserve"> biological processes operating on top of fundamental statistical constraints</w:t>
-      </w:r>
-      <w:r>
-        <w:rPr>
-          <w:rFonts w:asciiTheme="majorHAnsi" w:eastAsia="Times New Roman" w:hAnsiTheme="majorHAnsi" w:cstheme="majorHAnsi"/>
-        </w:rPr>
-        <w:t xml:space="preserve">, and </w:t>
-      </w:r>
-      <w:r>
-        <w:rPr>
-          <w:rFonts w:asciiTheme="majorHAnsi" w:eastAsia="Times New Roman" w:hAnsiTheme="majorHAnsi" w:cstheme="majorHAnsi"/>
-        </w:rPr>
-        <w:t>f</w:t>
-      </w:r>
-      <w:r>
-        <w:rPr>
-          <w:rFonts w:asciiTheme="majorHAnsi" w:eastAsia="Times New Roman" w:hAnsiTheme="majorHAnsi" w:cstheme="majorHAnsi"/>
-        </w:rPr>
-        <w:t>ocusing on these deviation</w:t>
-      </w:r>
-      <w:r>
-        <w:rPr>
-          <w:rFonts w:asciiTheme="majorHAnsi" w:eastAsia="Times New Roman" w:hAnsiTheme="majorHAnsi" w:cstheme="majorHAnsi"/>
-        </w:rPr>
-        <w:t>s could offer</w:t>
-      </w:r>
-      <w:r>
-        <w:rPr>
-          <w:rFonts w:asciiTheme="majorHAnsi" w:eastAsia="Times New Roman" w:hAnsiTheme="majorHAnsi" w:cstheme="majorHAnsi"/>
-        </w:rPr>
-        <w:t xml:space="preserve"> new leverage for </w:t>
-      </w:r>
-      <w:r>
-        <w:rPr>
-          <w:rFonts w:asciiTheme="majorHAnsi" w:eastAsia="Times New Roman" w:hAnsiTheme="majorHAnsi" w:cstheme="majorHAnsi"/>
-        </w:rPr>
-        <w:t>evaluating</w:t>
-      </w:r>
-      <w:r>
-        <w:rPr>
-          <w:rFonts w:asciiTheme="majorHAnsi" w:eastAsia="Times New Roman" w:hAnsiTheme="majorHAnsi" w:cstheme="majorHAnsi"/>
-        </w:rPr>
-        <w:t xml:space="preserve"> theoretical </w:t>
-      </w:r>
-      <w:r>
-        <w:rPr>
-          <w:rFonts w:asciiTheme="majorHAnsi" w:eastAsia="Times New Roman" w:hAnsiTheme="majorHAnsi" w:cstheme="majorHAnsi"/>
-        </w:rPr>
-        <w:t>predictions for the SAD</w:t>
-      </w:r>
-      <w:r>
-        <w:rPr>
-          <w:rFonts w:asciiTheme="majorHAnsi" w:eastAsia="Times New Roman" w:hAnsiTheme="majorHAnsi" w:cstheme="majorHAnsi"/>
-        </w:rPr>
-        <w:t xml:space="preserve">. </w:t>
-      </w:r>
-      <w:r>
-        <w:rPr>
-          <w:rFonts w:asciiTheme="majorHAnsi" w:eastAsia="Times New Roman" w:hAnsiTheme="majorHAnsi" w:cstheme="majorHAnsi"/>
-        </w:rPr>
-        <w:t xml:space="preserve">In doing so, we must appreciate that there is considerable nuance to defining the appropriate statistical baseline and calibrating our expected power to </w:t>
-      </w:r>
-      <w:r>
-        <w:rPr>
-          <w:rFonts w:asciiTheme="majorHAnsi" w:eastAsia="Times New Roman" w:hAnsiTheme="majorHAnsi" w:cstheme="majorHAnsi"/>
-          <w:i/>
-          <w:iCs/>
-        </w:rPr>
-        <w:t xml:space="preserve">detect </w:t>
-      </w:r>
-      <w:r>
-        <w:rPr>
-          <w:rFonts w:asciiTheme="majorHAnsi" w:eastAsia="Times New Roman" w:hAnsiTheme="majorHAnsi" w:cstheme="majorHAnsi"/>
-        </w:rPr>
-        <w:t>deviations, especially for small communities. Exploring other constructions for the baseline, and developing methods for establishing if not improving the constraints on our ability to detect deviations, would further clarify how statistical constraints</w:t>
-      </w:r>
-      <w:r>
-        <w:rPr>
-          <w:rFonts w:asciiTheme="majorHAnsi" w:eastAsia="Times New Roman" w:hAnsiTheme="majorHAnsi" w:cstheme="majorHAnsi"/>
-        </w:rPr>
-        <w:t xml:space="preserve"> manifest in the SAD and what power we have to disentangle biological signal from randomness. Our results here suggest that statistical constraints have strong effects on the SAD, but that these constraints alone do not fully account for the extremely uneven SADs we observe in nature</w:t>
-      </w:r>
-      <w:r>
-        <w:rPr>
-          <w:rFonts w:asciiTheme="majorHAnsi" w:eastAsia="Times New Roman" w:hAnsiTheme="majorHAnsi" w:cstheme="majorHAnsi"/>
-        </w:rPr>
-        <w:t xml:space="preserve"> – leaving an important role for ecological process</w:t>
-      </w:r>
-      <w:r>
-        <w:rPr>
-          <w:rFonts w:asciiTheme="majorHAnsi" w:eastAsia="Times New Roman" w:hAnsiTheme="majorHAnsi" w:cstheme="majorHAnsi"/>
-        </w:rPr>
-        <w:t xml:space="preserve">. </w:t>
-      </w:r>
-      <w:r>
-        <w:rPr>
-          <w:rFonts w:asciiTheme="majorHAnsi" w:eastAsia="Times New Roman" w:hAnsiTheme="majorHAnsi" w:cstheme="majorHAnsi"/>
-        </w:rPr>
-        <w:t>Continuing to e</w:t>
-      </w:r>
-      <w:r>
-        <w:rPr>
-          <w:rFonts w:asciiTheme="majorHAnsi" w:eastAsia="Times New Roman" w:hAnsiTheme="majorHAnsi" w:cstheme="majorHAnsi"/>
-        </w:rPr>
-        <w:t>xplor</w:t>
-      </w:r>
-      <w:r>
-        <w:rPr>
-          <w:rFonts w:asciiTheme="majorHAnsi" w:eastAsia="Times New Roman" w:hAnsiTheme="majorHAnsi" w:cstheme="majorHAnsi"/>
-        </w:rPr>
-        <w:t>e</w:t>
-      </w:r>
-      <w:r>
-        <w:rPr>
-          <w:rFonts w:asciiTheme="majorHAnsi" w:eastAsia="Times New Roman" w:hAnsiTheme="majorHAnsi" w:cstheme="majorHAnsi"/>
-        </w:rPr>
-        <w:t xml:space="preserve"> and account for </w:t>
-      </w:r>
-      <w:r>
-        <w:rPr>
-          <w:rFonts w:asciiTheme="majorHAnsi" w:eastAsia="Times New Roman" w:hAnsiTheme="majorHAnsi" w:cstheme="majorHAnsi"/>
-        </w:rPr>
-        <w:t>the interplay between statistical</w:t>
-      </w:r>
-      <w:r>
-        <w:rPr>
-          <w:rFonts w:asciiTheme="majorHAnsi" w:eastAsia="Times New Roman" w:hAnsiTheme="majorHAnsi" w:cstheme="majorHAnsi"/>
-        </w:rPr>
-        <w:t xml:space="preserve"> constraint</w:t>
-      </w:r>
-      <w:r>
-        <w:rPr>
-          <w:rFonts w:asciiTheme="majorHAnsi" w:eastAsia="Times New Roman" w:hAnsiTheme="majorHAnsi" w:cstheme="majorHAnsi"/>
-        </w:rPr>
-        <w:t xml:space="preserve"> and biological process</w:t>
-      </w:r>
-      <w:r>
-        <w:rPr>
-          <w:rFonts w:asciiTheme="majorHAnsi" w:eastAsia="Times New Roman" w:hAnsiTheme="majorHAnsi" w:cstheme="majorHAnsi"/>
-        </w:rPr>
-        <w:t xml:space="preserve"> constitutes a promising and profound new approach to our understanding of </w:t>
-      </w:r>
-      <w:r>
-        <w:rPr>
-          <w:rFonts w:asciiTheme="majorHAnsi" w:eastAsia="Times New Roman" w:hAnsiTheme="majorHAnsi" w:cstheme="majorHAnsi"/>
-        </w:rPr>
-        <w:t xml:space="preserve">this familiar, yet surprisingly mysterious, ecological pattern. </w:t>
-      </w:r>
-    </w:p>
-    <w:p>
-      <w:pPr>
-        <w:rPr>
-          <w:rFonts w:asciiTheme="majorHAnsi" w:eastAsia="Times New Roman" w:hAnsiTheme="majorHAnsi" w:cstheme="majorHAnsi"/>
-        </w:rPr>
-      </w:pPr>
+        <w:br w:type="page"/>
+      </w:r>
     </w:p>
     <w:p>
       <w:pPr>
@@ -3684,23 +2987,6 @@
           <w:b/>
           <w:bCs/>
         </w:rPr>
-        <w:br w:type="page"/>
-      </w:r>
-    </w:p>
-    <w:p>
-      <w:pPr>
-        <w:rPr>
-          <w:rFonts w:asciiTheme="majorHAnsi" w:eastAsia="Times New Roman" w:hAnsiTheme="majorHAnsi" w:cstheme="majorHAnsi"/>
-          <w:b/>
-          <w:bCs/>
-        </w:rPr>
-      </w:pPr>
-      <w:r>
-        <w:rPr>
-          <w:rFonts w:asciiTheme="majorHAnsi" w:eastAsia="Times New Roman" w:hAnsiTheme="majorHAnsi" w:cstheme="majorHAnsi"/>
-          <w:b/>
-          <w:bCs/>
-        </w:rPr>
         <w:lastRenderedPageBreak/>
         <w:t>Figures</w:t>
       </w:r>
@@ -3712,8 +2998,8 @@
           <w:rFonts w:eastAsia="Times New Roman" w:cstheme="majorHAnsi"/>
         </w:rPr>
       </w:pPr>
-      <w:bookmarkStart w:id="1" w:name="_Figure_1:_Communities"/>
-      <w:bookmarkEnd w:id="1"/>
+      <w:bookmarkStart w:id="2" w:name="_Figure_1:_Communities"/>
+      <w:bookmarkEnd w:id="2"/>
       <w:r>
         <w:rPr>
           <w:rFonts w:eastAsia="Times New Roman" w:cstheme="majorHAnsi"/>
@@ -3740,33 +3026,32 @@
           <w:rFonts w:cstheme="majorHAnsi"/>
         </w:rPr>
       </w:pPr>
-      <w:bookmarkStart w:id="2" w:name="_Figure_1:_S0,"/>
-      <w:bookmarkStart w:id="3" w:name="_Figure_0:_Distribution"/>
-      <w:bookmarkStart w:id="4" w:name="_Figure_1.5:_Datasets"/>
-      <w:bookmarkStart w:id="5" w:name="_Figure_1.75:_Nparts"/>
-      <w:bookmarkStart w:id="6" w:name="_Figure_1:_Number"/>
-      <w:bookmarkStart w:id="7" w:name="_Figure_1.875:_Nparts"/>
-      <w:bookmarkStart w:id="8" w:name="_Figure_2:_Self-similarity"/>
-      <w:bookmarkStart w:id="9" w:name="_Figure_2:_Narrowness"/>
-      <w:bookmarkStart w:id="10" w:name="_Figure_3:_Self-similarity"/>
-      <w:bookmarkStart w:id="11" w:name="_Figure_3:_Skewness"/>
-      <w:bookmarkStart w:id="12" w:name="_Figure_3.5_Self"/>
-      <w:bookmarkStart w:id="13" w:name="_Figure_4:_Overall"/>
-      <w:bookmarkStart w:id="14" w:name="_Figure_4:_Simpson"/>
-      <w:bookmarkStart w:id="15" w:name="_Figure_6:_Skewness"/>
-      <w:bookmarkStart w:id="16" w:name="_Figure_7:_Skewness"/>
-      <w:bookmarkStart w:id="17" w:name="_Figure_8:_Simpson"/>
-      <w:bookmarkStart w:id="18" w:name="_Figure_9:_Simpson"/>
-      <w:bookmarkStart w:id="19" w:name="_Figure_10:_Skewness"/>
-      <w:bookmarkStart w:id="20" w:name="_Figure_11:_Simpson"/>
-      <w:bookmarkStart w:id="21" w:name="_Figure_12:_Simpson"/>
-      <w:bookmarkStart w:id="22" w:name="_Figure_13:_Skewness"/>
-      <w:bookmarkStart w:id="23" w:name="_Figure_14:_Skewness"/>
-      <w:bookmarkStart w:id="24" w:name="_Figure_15:_Rarefied"/>
-      <w:bookmarkStart w:id="25" w:name="_Figure_16:_Rarefied"/>
-      <w:bookmarkStart w:id="26" w:name="_Table_1:_Proportion"/>
-      <w:bookmarkStart w:id="27" w:name="_Table_2:_Proportion"/>
-      <w:bookmarkEnd w:id="2"/>
+      <w:bookmarkStart w:id="3" w:name="_Figure_1:_S0,"/>
+      <w:bookmarkStart w:id="4" w:name="_Figure_0:_Distribution"/>
+      <w:bookmarkStart w:id="5" w:name="_Figure_1.5:_Datasets"/>
+      <w:bookmarkStart w:id="6" w:name="_Figure_1.75:_Nparts"/>
+      <w:bookmarkStart w:id="7" w:name="_Figure_1:_Number"/>
+      <w:bookmarkStart w:id="8" w:name="_Figure_1.875:_Nparts"/>
+      <w:bookmarkStart w:id="9" w:name="_Figure_2:_Self-similarity"/>
+      <w:bookmarkStart w:id="10" w:name="_Figure_2:_Narrowness"/>
+      <w:bookmarkStart w:id="11" w:name="_Figure_3:_Self-similarity"/>
+      <w:bookmarkStart w:id="12" w:name="_Figure_3:_Skewness"/>
+      <w:bookmarkStart w:id="13" w:name="_Figure_3.5_Self"/>
+      <w:bookmarkStart w:id="14" w:name="_Figure_4:_Overall"/>
+      <w:bookmarkStart w:id="15" w:name="_Figure_4:_Simpson"/>
+      <w:bookmarkStart w:id="16" w:name="_Figure_6:_Skewness"/>
+      <w:bookmarkStart w:id="17" w:name="_Figure_7:_Skewness"/>
+      <w:bookmarkStart w:id="18" w:name="_Figure_8:_Simpson"/>
+      <w:bookmarkStart w:id="19" w:name="_Figure_9:_Simpson"/>
+      <w:bookmarkStart w:id="20" w:name="_Figure_10:_Skewness"/>
+      <w:bookmarkStart w:id="21" w:name="_Figure_11:_Simpson"/>
+      <w:bookmarkStart w:id="22" w:name="_Figure_12:_Simpson"/>
+      <w:bookmarkStart w:id="23" w:name="_Figure_13:_Skewness"/>
+      <w:bookmarkStart w:id="24" w:name="_Figure_14:_Skewness"/>
+      <w:bookmarkStart w:id="25" w:name="_Figure_15:_Rarefied"/>
+      <w:bookmarkStart w:id="26" w:name="_Figure_16:_Rarefied"/>
+      <w:bookmarkStart w:id="27" w:name="_Table_1:_Proportion"/>
+      <w:bookmarkStart w:id="28" w:name="_Table_2:_Proportion"/>
       <w:bookmarkEnd w:id="3"/>
       <w:bookmarkEnd w:id="4"/>
       <w:bookmarkEnd w:id="5"/>
@@ -3792,6 +3077,7 @@
       <w:bookmarkEnd w:id="25"/>
       <w:bookmarkEnd w:id="26"/>
       <w:bookmarkEnd w:id="27"/>
+      <w:bookmarkEnd w:id="28"/>
       <w:r>
         <w:rPr>
           <w:rFonts w:cstheme="majorHAnsi"/>
@@ -3841,6 +3127,8 @@
         </w:rPr>
       </w:pPr>
     </w:p>
+    <w:bookmarkStart w:id="29" w:name="_Figure_2:_95%"/>
+    <w:bookmarkEnd w:id="29"/>
     <w:p>
       <w:pPr>
         <w:pStyle w:val="Heading5"/>
@@ -3848,8 +3136,6 @@
           <w:rFonts w:cstheme="majorHAnsi"/>
         </w:rPr>
       </w:pPr>
-      <w:bookmarkStart w:id="28" w:name="_Figure_2:_95%"/>
-      <w:bookmarkEnd w:id="28"/>
       <w:r>
         <w:rPr>
           <w:rFonts w:cstheme="majorHAnsi"/>
@@ -4200,8 +3486,8 @@
           <w:rFonts w:cstheme="majorHAnsi"/>
         </w:rPr>
       </w:pPr>
-      <w:bookmarkStart w:id="29" w:name="_Figure_3:_Skewness_1"/>
-      <w:bookmarkEnd w:id="29"/>
+      <w:bookmarkStart w:id="30" w:name="_Figure_3:_Skewness_1"/>
+      <w:bookmarkEnd w:id="30"/>
       <w:r>
         <w:rPr>
           <w:rFonts w:cstheme="majorHAnsi"/>
@@ -4303,8 +3589,8 @@
           <w:rFonts w:cstheme="majorHAnsi"/>
         </w:rPr>
       </w:pPr>
-      <w:bookmarkStart w:id="30" w:name="_Figure_4:_Evenness"/>
-      <w:bookmarkEnd w:id="30"/>
+      <w:bookmarkStart w:id="31" w:name="_Figure_4:_Evenness"/>
+      <w:bookmarkEnd w:id="31"/>
       <w:r>
         <w:rPr>
           <w:rFonts w:cstheme="majorHAnsi"/>
@@ -4393,8 +3679,8 @@
           <w:rFonts w:asciiTheme="majorHAnsi" w:hAnsiTheme="majorHAnsi" w:cstheme="majorHAnsi"/>
         </w:rPr>
       </w:pPr>
-      <w:bookmarkStart w:id="31" w:name="_Figure_5:_Rarefaction"/>
-      <w:bookmarkEnd w:id="31"/>
+      <w:bookmarkStart w:id="32" w:name="_Figure_5:_Rarefaction"/>
+      <w:bookmarkEnd w:id="32"/>
     </w:p>
     <w:p>
       <w:pPr>
@@ -4403,8 +3689,8 @@
           <w:rFonts w:cstheme="majorHAnsi"/>
         </w:rPr>
       </w:pPr>
-      <w:bookmarkStart w:id="32" w:name="_Figure_6:_Percentile"/>
-      <w:bookmarkEnd w:id="32"/>
+      <w:bookmarkStart w:id="33" w:name="_Figure_6:_Percentile"/>
+      <w:bookmarkEnd w:id="33"/>
       <w:r>
         <w:rPr>
           <w:rFonts w:cstheme="majorHAnsi"/>
@@ -4500,8 +3786,8 @@
           <w:rFonts w:cstheme="majorHAnsi"/>
         </w:rPr>
       </w:pPr>
-      <w:bookmarkStart w:id="33" w:name="_Figure_7:_Percentile"/>
-      <w:bookmarkEnd w:id="33"/>
+      <w:bookmarkStart w:id="34" w:name="_Figure_7:_Percentile"/>
+      <w:bookmarkEnd w:id="34"/>
       <w:r>
         <w:rPr>
           <w:rFonts w:cstheme="majorHAnsi"/>
@@ -4572,8 +3858,8 @@
           <w:rFonts w:cstheme="majorHAnsi"/>
         </w:rPr>
       </w:pPr>
-      <w:bookmarkStart w:id="34" w:name="_Figure_8:_95%"/>
-      <w:bookmarkEnd w:id="34"/>
+      <w:bookmarkStart w:id="35" w:name="_Figure_8:_95%"/>
+      <w:bookmarkEnd w:id="35"/>
       <w:r>
         <w:rPr>
           <w:rFonts w:cstheme="majorHAnsi"/>
@@ -4842,7 +4128,7 @@
 
 <file path=word/comments.xml><?xml version="1.0" encoding="utf-8"?>
 <w:comments xmlns:wpc="http://schemas.microsoft.com/office/word/2010/wordprocessingCanvas" xmlns:cx="http://schemas.microsoft.com/office/drawing/2014/chartex" xmlns:cx1="http://schemas.microsoft.com/office/drawing/2015/9/8/chartex" xmlns:cx2="http://schemas.microsoft.com/office/drawing/2015/10/21/chartex" xmlns:cx3="http://schemas.microsoft.com/office/drawing/2016/5/9/chartex" xmlns:cx4="http://schemas.microsoft.com/office/drawing/2016/5/10/chartex" xmlns:cx5="http://schemas.microsoft.com/office/drawing/2016/5/11/chartex" xmlns:cx6="http://schemas.microsoft.com/office/drawing/2016/5/12/chartex" xmlns:cx7="http://schemas.microsoft.com/office/drawing/2016/5/13/chartex" xmlns:cx8="http://schemas.microsoft.com/office/drawing/2016/5/14/chartex" xmlns:mc="http://schemas.openxmlformats.org/markup-compatibility/2006" xmlns:aink="http://schemas.microsoft.com/office/drawing/2016/ink" xmlns:am3d="http://schemas.microsoft.com/office/drawing/2017/model3d" xmlns:o="urn:schemas-microsoft-com:office:office" xmlns:r="http://schemas.openxmlformats.org/officeDocument/2006/relationships" xmlns:m="http://schemas.openxmlformats.org/officeDocument/2006/math" xmlns:v="urn:schemas-microsoft-com:vml" xmlns:wp14="http://schemas.microsoft.com/office/word/2010/wordprocessingDrawing" xmlns:wp="http://schemas.openxmlformats.org/drawingml/2006/wordprocessingDrawing" xmlns:w10="urn:schemas-microsoft-com:office:word" xmlns:w="http://schemas.openxmlformats.org/wordprocessingml/2006/main" xmlns:w14="http://schemas.microsoft.com/office/word/2010/wordml" xmlns:w15="http://schemas.microsoft.com/office/word/2012/wordml" xmlns:w16cex="http://schemas.microsoft.com/office/word/2018/wordml/cex" xmlns:w16cid="http://schemas.microsoft.com/office/word/2016/wordml/cid" xmlns:w16="http://schemas.microsoft.com/office/word/2018/wordml" xmlns:w16se="http://schemas.microsoft.com/office/word/2015/wordml/symex" xmlns:wpg="http://schemas.microsoft.com/office/word/2010/wordprocessingGroup" xmlns:wpi="http://schemas.microsoft.com/office/word/2010/wordprocessingInk" xmlns:wne="http://schemas.microsoft.com/office/word/2006/wordml" xmlns:wps="http://schemas.microsoft.com/office/word/2010/wordprocessingShape" mc:Ignorable="w14 w15 w16se w16cid w16 w16cex wp14">
-  <w:comment w:id="0" w:author="Diaz,Renata M" w:date="2020-07-24T16:17:00Z" w:initials="DM">
+  <w:comment w:id="0" w:author="Diaz,Renata M" w:date="2020-07-29T14:15:00Z" w:initials="DM">
     <w:p>
       <w:pPr>
         <w:pStyle w:val="CommentText"/>
@@ -4854,7 +4140,55 @@
         <w:annotationRef/>
       </w:r>
       <w:r>
-        <w:t xml:space="preserve">I’m struggling with this paragraph. I’m not sure how much to go into  </w:t>
+        <w:t xml:space="preserve">I feel like this paragraph is too long, maybe because it’s going into too much detail w.r.t translating statistical mechanics language into SADs language. </w:t>
+      </w:r>
+    </w:p>
+  </w:comment>
+  <w:comment w:id="1" w:author="Diaz,Renata M" w:date="2020-07-29T13:50:00Z" w:initials="DM">
+    <w:p>
+      <w:pPr>
+        <w:pStyle w:val="CommentText"/>
+      </w:pPr>
+      <w:r>
+        <w:rPr>
+          <w:rStyle w:val="CommentReference"/>
+        </w:rPr>
+        <w:annotationRef/>
+      </w:r>
+      <w:r>
+        <w:t xml:space="preserve">This is EXTREMELY </w:t>
+      </w:r>
+      <w:proofErr w:type="gramStart"/>
+      <w:r>
+        <w:t>IMPORTANT</w:t>
+      </w:r>
+      <w:proofErr w:type="gramEnd"/>
+      <w:r>
+        <w:t xml:space="preserve"> and I don’t know what to cite for it </w:t>
+      </w:r>
+      <w:r>
+        <w:rPr>
+          <mc:AlternateContent>
+            <mc:Choice Requires="w16se"/>
+            <mc:Fallback>
+              <w:rFonts w:ascii="Segoe UI Emoji" w:eastAsia="Segoe UI Emoji" w:hAnsi="Segoe UI Emoji" w:cs="Segoe UI Emoji"/>
+            </mc:Fallback>
+          </mc:AlternateContent>
+        </w:rPr>
+        <mc:AlternateContent>
+          <mc:Choice Requires="w16se">
+            <w16se:symEx w16se:font="Segoe UI Emoji" w16se:char="2639"/>
+          </mc:Choice>
+          <mc:Fallback>
+            <w:t>☹</w:t>
+          </mc:Fallback>
+        </mc:AlternateContent>
+      </w:r>
+      <w:r>
+        <w:t xml:space="preserve"> </w:t>
+      </w:r>
+      <w:r>
+        <w:t>(it feels like Obviously How Probability Works, which is suspicious)</w:t>
       </w:r>
     </w:p>
   </w:comment>
@@ -4863,19 +4197,22 @@
 
 <file path=word/commentsExtended.xml><?xml version="1.0" encoding="utf-8"?>
 <w15:commentsEx xmlns:wpc="http://schemas.microsoft.com/office/word/2010/wordprocessingCanvas" xmlns:cx="http://schemas.microsoft.com/office/drawing/2014/chartex" xmlns:cx1="http://schemas.microsoft.com/office/drawing/2015/9/8/chartex" xmlns:cx2="http://schemas.microsoft.com/office/drawing/2015/10/21/chartex" xmlns:cx3="http://schemas.microsoft.com/office/drawing/2016/5/9/chartex" xmlns:cx4="http://schemas.microsoft.com/office/drawing/2016/5/10/chartex" xmlns:cx5="http://schemas.microsoft.com/office/drawing/2016/5/11/chartex" xmlns:cx6="http://schemas.microsoft.com/office/drawing/2016/5/12/chartex" xmlns:cx7="http://schemas.microsoft.com/office/drawing/2016/5/13/chartex" xmlns:cx8="http://schemas.microsoft.com/office/drawing/2016/5/14/chartex" xmlns:mc="http://schemas.openxmlformats.org/markup-compatibility/2006" xmlns:aink="http://schemas.microsoft.com/office/drawing/2016/ink" xmlns:am3d="http://schemas.microsoft.com/office/drawing/2017/model3d" xmlns:o="urn:schemas-microsoft-com:office:office" xmlns:r="http://schemas.openxmlformats.org/officeDocument/2006/relationships" xmlns:m="http://schemas.openxmlformats.org/officeDocument/2006/math" xmlns:v="urn:schemas-microsoft-com:vml" xmlns:wp14="http://schemas.microsoft.com/office/word/2010/wordprocessingDrawing" xmlns:wp="http://schemas.openxmlformats.org/drawingml/2006/wordprocessingDrawing" xmlns:w10="urn:schemas-microsoft-com:office:word" xmlns:w="http://schemas.openxmlformats.org/wordprocessingml/2006/main" xmlns:w14="http://schemas.microsoft.com/office/word/2010/wordml" xmlns:w15="http://schemas.microsoft.com/office/word/2012/wordml" xmlns:w16cex="http://schemas.microsoft.com/office/word/2018/wordml/cex" xmlns:w16cid="http://schemas.microsoft.com/office/word/2016/wordml/cid" xmlns:w16="http://schemas.microsoft.com/office/word/2018/wordml" xmlns:w16se="http://schemas.microsoft.com/office/word/2015/wordml/symex" xmlns:wpg="http://schemas.microsoft.com/office/word/2010/wordprocessingGroup" xmlns:wpi="http://schemas.microsoft.com/office/word/2010/wordprocessingInk" xmlns:wne="http://schemas.microsoft.com/office/word/2006/wordml" xmlns:wps="http://schemas.microsoft.com/office/word/2010/wordprocessingShape" mc:Ignorable="w14 w15 w16se w16cid w16 w16cex wp14">
-  <w15:commentEx w15:paraId="6E583A08" w15:done="0"/>
+  <w15:commentEx w15:paraId="476CAA0F" w15:done="0"/>
+  <w15:commentEx w15:paraId="7823EB63" w15:done="0"/>
 </w15:commentsEx>
 </file>
 
 <file path=word/commentsExtensible.xml><?xml version="1.0" encoding="utf-8"?>
 <w16cex:commentsExtensible xmlns:wpc="http://schemas.microsoft.com/office/word/2010/wordprocessingCanvas" xmlns:cx="http://schemas.microsoft.com/office/drawing/2014/chartex" xmlns:cx1="http://schemas.microsoft.com/office/drawing/2015/9/8/chartex" xmlns:cx2="http://schemas.microsoft.com/office/drawing/2015/10/21/chartex" xmlns:cx3="http://schemas.microsoft.com/office/drawing/2016/5/9/chartex" xmlns:cx4="http://schemas.microsoft.com/office/drawing/2016/5/10/chartex" xmlns:cx5="http://schemas.microsoft.com/office/drawing/2016/5/11/chartex" xmlns:cx6="http://schemas.microsoft.com/office/drawing/2016/5/12/chartex" xmlns:cx7="http://schemas.microsoft.com/office/drawing/2016/5/13/chartex" xmlns:cx8="http://schemas.microsoft.com/office/drawing/2016/5/14/chartex" xmlns:mc="http://schemas.openxmlformats.org/markup-compatibility/2006" xmlns:aink="http://schemas.microsoft.com/office/drawing/2016/ink" xmlns:am3d="http://schemas.microsoft.com/office/drawing/2017/model3d" xmlns:o="urn:schemas-microsoft-com:office:office" xmlns:r="http://schemas.openxmlformats.org/officeDocument/2006/relationships" xmlns:m="http://schemas.openxmlformats.org/officeDocument/2006/math" xmlns:v="urn:schemas-microsoft-com:vml" xmlns:wp14="http://schemas.microsoft.com/office/word/2010/wordprocessingDrawing" xmlns:wp="http://schemas.openxmlformats.org/drawingml/2006/wordprocessingDrawing" xmlns:w10="urn:schemas-microsoft-com:office:word" xmlns:w="http://schemas.openxmlformats.org/wordprocessingml/2006/main" xmlns:w14="http://schemas.microsoft.com/office/word/2010/wordml" xmlns:w15="http://schemas.microsoft.com/office/word/2012/wordml" xmlns:w16cex="http://schemas.microsoft.com/office/word/2018/wordml/cex" xmlns:w16cid="http://schemas.microsoft.com/office/word/2016/wordml/cid" xmlns:w16="http://schemas.microsoft.com/office/word/2018/wordml" xmlns:w16se="http://schemas.microsoft.com/office/word/2015/wordml/symex" xmlns:wpg="http://schemas.microsoft.com/office/word/2010/wordprocessingGroup" xmlns:wpi="http://schemas.microsoft.com/office/word/2010/wordprocessingInk" xmlns:wne="http://schemas.microsoft.com/office/word/2006/wordml" xmlns:wps="http://schemas.microsoft.com/office/word/2010/wordprocessingShape" mc:Ignorable="w14 w15 w16se w16cid w16 w16cex wp14">
-  <w16cex:commentExtensible w16cex:durableId="22C58836" w16cex:dateUtc="2020-07-24T20:17:00Z"/>
+  <w16cex:commentExtensible w16cex:durableId="22CC031D" w16cex:dateUtc="2020-07-29T18:15:00Z"/>
+  <w16cex:commentExtensible w16cex:durableId="22CBFD23" w16cex:dateUtc="2020-07-29T17:50:00Z"/>
 </w16cex:commentsExtensible>
 </file>
 
 <file path=word/commentsIds.xml><?xml version="1.0" encoding="utf-8"?>
 <w16cid:commentsIds xmlns:wpc="http://schemas.microsoft.com/office/word/2010/wordprocessingCanvas" xmlns:cx="http://schemas.microsoft.com/office/drawing/2014/chartex" xmlns:cx1="http://schemas.microsoft.com/office/drawing/2015/9/8/chartex" xmlns:cx2="http://schemas.microsoft.com/office/drawing/2015/10/21/chartex" xmlns:cx3="http://schemas.microsoft.com/office/drawing/2016/5/9/chartex" xmlns:cx4="http://schemas.microsoft.com/office/drawing/2016/5/10/chartex" xmlns:cx5="http://schemas.microsoft.com/office/drawing/2016/5/11/chartex" xmlns:cx6="http://schemas.microsoft.com/office/drawing/2016/5/12/chartex" xmlns:cx7="http://schemas.microsoft.com/office/drawing/2016/5/13/chartex" xmlns:cx8="http://schemas.microsoft.com/office/drawing/2016/5/14/chartex" xmlns:mc="http://schemas.openxmlformats.org/markup-compatibility/2006" xmlns:aink="http://schemas.microsoft.com/office/drawing/2016/ink" xmlns:am3d="http://schemas.microsoft.com/office/drawing/2017/model3d" xmlns:o="urn:schemas-microsoft-com:office:office" xmlns:r="http://schemas.openxmlformats.org/officeDocument/2006/relationships" xmlns:m="http://schemas.openxmlformats.org/officeDocument/2006/math" xmlns:v="urn:schemas-microsoft-com:vml" xmlns:wp14="http://schemas.microsoft.com/office/word/2010/wordprocessingDrawing" xmlns:wp="http://schemas.openxmlformats.org/drawingml/2006/wordprocessingDrawing" xmlns:w10="urn:schemas-microsoft-com:office:word" xmlns:w="http://schemas.openxmlformats.org/wordprocessingml/2006/main" xmlns:w14="http://schemas.microsoft.com/office/word/2010/wordml" xmlns:w15="http://schemas.microsoft.com/office/word/2012/wordml" xmlns:w16cex="http://schemas.microsoft.com/office/word/2018/wordml/cex" xmlns:w16cid="http://schemas.microsoft.com/office/word/2016/wordml/cid" xmlns:w16="http://schemas.microsoft.com/office/word/2018/wordml" xmlns:w16se="http://schemas.microsoft.com/office/word/2015/wordml/symex" xmlns:wpg="http://schemas.microsoft.com/office/word/2010/wordprocessingGroup" xmlns:wpi="http://schemas.microsoft.com/office/word/2010/wordprocessingInk" xmlns:wne="http://schemas.microsoft.com/office/word/2006/wordml" xmlns:wps="http://schemas.microsoft.com/office/word/2010/wordprocessingShape" mc:Ignorable="w14 w15 w16se w16cid w16 w16cex wp14">
-  <w16cid:commentId w16cid:paraId="6E583A08" w16cid:durableId="22C58836"/>
+  <w16cid:commentId w16cid:paraId="476CAA0F" w16cid:durableId="22CC031D"/>
+  <w16cid:commentId w16cid:paraId="7823EB63" w16cid:durableId="22CBFD23"/>
 </w16cid:commentsIds>
 </file>
 
@@ -6028,6 +5365,7 @@
   <w:style w:type="character" w:default="1" w:styleId="DefaultParagraphFont">
     <w:name w:val="Default Paragraph Font"/>
     <w:uiPriority w:val="1"/>
+    <w:semiHidden/>
     <w:unhideWhenUsed/>
   </w:style>
   <w:style w:type="table" w:default="1" w:styleId="TableNormal">

</xml_diff>

<commit_message>
haegeman and loreau was the citation you wanted
</commit_message>
<xml_diff>
--- a/analysis/manuscript/SADs_draft_active.docx
+++ b/analysis/manuscript/SADs_draft_active.docx
@@ -294,19 +294,11 @@
         </w:rPr>
         <w:t>Increasing evidence for statistical constraints operating on the shape of the SAD (</w:t>
       </w:r>
-      <w:proofErr w:type="spellStart"/>
-      <w:r>
-        <w:rPr>
-          <w:rFonts w:asciiTheme="majorHAnsi" w:eastAsia="Times New Roman" w:hAnsiTheme="majorHAnsi" w:cstheme="majorHAnsi"/>
-        </w:rPr>
-        <w:t>Locey</w:t>
-      </w:r>
-      <w:proofErr w:type="spellEnd"/>
-      <w:r>
-        <w:rPr>
-          <w:rFonts w:asciiTheme="majorHAnsi" w:eastAsia="Times New Roman" w:hAnsiTheme="majorHAnsi" w:cstheme="majorHAnsi"/>
-        </w:rPr>
-        <w:t xml:space="preserve"> and White, Harte, White et al 2012, older refs – Sugihara?</w:t>
+      <w:r>
+        <w:rPr>
+          <w:rFonts w:asciiTheme="majorHAnsi" w:eastAsia="Times New Roman" w:hAnsiTheme="majorHAnsi" w:cstheme="majorHAnsi"/>
+        </w:rPr>
+        <w:t>Locey and White, Harte, White et al 2012, older refs – Sugihara?</w:t>
       </w:r>
       <w:r>
         <w:rPr>
@@ -530,21 +522,7 @@
         <w:rPr>
           <w:rFonts w:asciiTheme="majorHAnsi" w:eastAsia="Times New Roman" w:hAnsiTheme="majorHAnsi" w:cstheme="majorHAnsi"/>
         </w:rPr>
-        <w:t xml:space="preserve"> Maximum Entropy Theory of Ecology (METE); Harte et al 2008, Harte 2011) or combinatorics (i.e. ‘the feasible set’; </w:t>
-      </w:r>
-      <w:proofErr w:type="spellStart"/>
-      <w:r>
-        <w:rPr>
-          <w:rFonts w:asciiTheme="majorHAnsi" w:eastAsia="Times New Roman" w:hAnsiTheme="majorHAnsi" w:cstheme="majorHAnsi"/>
-        </w:rPr>
-        <w:t>Locey</w:t>
-      </w:r>
-      <w:proofErr w:type="spellEnd"/>
-      <w:r>
-        <w:rPr>
-          <w:rFonts w:asciiTheme="majorHAnsi" w:eastAsia="Times New Roman" w:hAnsiTheme="majorHAnsi" w:cstheme="majorHAnsi"/>
-        </w:rPr>
-        <w:t xml:space="preserve"> and White 2013)</w:t>
+        <w:t xml:space="preserve"> Maximum Entropy Theory of Ecology (METE); Harte et al 2008, Harte 2011) or combinatorics (i.e. ‘the feasible set’; Locey and White 2013)</w:t>
       </w:r>
       <w:r>
         <w:rPr>
@@ -586,21 +564,7 @@
         <w:rPr>
           <w:rFonts w:asciiTheme="majorHAnsi" w:eastAsia="Times New Roman" w:hAnsiTheme="majorHAnsi" w:cstheme="majorHAnsi"/>
         </w:rPr>
-        <w:t xml:space="preserve"> (Harte et al 2011, White et al 2012, </w:t>
-      </w:r>
-      <w:proofErr w:type="spellStart"/>
-      <w:r>
-        <w:rPr>
-          <w:rFonts w:asciiTheme="majorHAnsi" w:eastAsia="Times New Roman" w:hAnsiTheme="majorHAnsi" w:cstheme="majorHAnsi"/>
-        </w:rPr>
-        <w:t>Locey</w:t>
-      </w:r>
-      <w:proofErr w:type="spellEnd"/>
-      <w:r>
-        <w:rPr>
-          <w:rFonts w:asciiTheme="majorHAnsi" w:eastAsia="Times New Roman" w:hAnsiTheme="majorHAnsi" w:cstheme="majorHAnsi"/>
-        </w:rPr>
-        <w:t xml:space="preserve"> and White 2013), it is reasonable to expect that statistical constraints alone may account for the widespread phenomenon of the hollow-curve SAD. </w:t>
+        <w:t xml:space="preserve"> (Harte et al 2011, White et al 2012, Locey and White 2013), it is reasonable to expect that statistical constraints alone may account for the widespread phenomenon of the hollow-curve SAD. </w:t>
       </w:r>
       <w:r>
         <w:rPr>
@@ -751,21 +715,7 @@
         <w:rPr>
           <w:rFonts w:asciiTheme="majorHAnsi" w:eastAsia="Times New Roman" w:hAnsiTheme="majorHAnsi" w:cstheme="majorHAnsi"/>
         </w:rPr>
-        <w:t>(</w:t>
-      </w:r>
-      <w:proofErr w:type="spellStart"/>
-      <w:r>
-        <w:rPr>
-          <w:rFonts w:asciiTheme="majorHAnsi" w:eastAsia="Times New Roman" w:hAnsiTheme="majorHAnsi" w:cstheme="majorHAnsi"/>
-        </w:rPr>
-        <w:t>Locey</w:t>
-      </w:r>
-      <w:proofErr w:type="spellEnd"/>
-      <w:r>
-        <w:rPr>
-          <w:rFonts w:asciiTheme="majorHAnsi" w:eastAsia="Times New Roman" w:hAnsiTheme="majorHAnsi" w:cstheme="majorHAnsi"/>
-        </w:rPr>
-        <w:t xml:space="preserve"> and White 2013, </w:t>
+        <w:t xml:space="preserve">(Locey and White 2013, </w:t>
       </w:r>
       <w:r>
         <w:rPr>
@@ -879,21 +829,7 @@
         <w:rPr>
           <w:rFonts w:asciiTheme="majorHAnsi" w:eastAsia="Times New Roman" w:hAnsiTheme="majorHAnsi" w:cstheme="majorHAnsi"/>
         </w:rPr>
-        <w:t xml:space="preserve">(Frank 2009, </w:t>
-      </w:r>
-      <w:proofErr w:type="spellStart"/>
-      <w:r>
-        <w:rPr>
-          <w:rFonts w:asciiTheme="majorHAnsi" w:eastAsia="Times New Roman" w:hAnsiTheme="majorHAnsi" w:cstheme="majorHAnsi"/>
-        </w:rPr>
-        <w:t>Locey</w:t>
-      </w:r>
-      <w:proofErr w:type="spellEnd"/>
-      <w:r>
-        <w:rPr>
-          <w:rFonts w:asciiTheme="majorHAnsi" w:eastAsia="Times New Roman" w:hAnsiTheme="majorHAnsi" w:cstheme="majorHAnsi"/>
-        </w:rPr>
-        <w:t xml:space="preserve"> and White 2013)</w:t>
+        <w:t>(Frank 2009, Locey and White 2013)</w:t>
       </w:r>
       <w:r>
         <w:rPr>
@@ -938,7 +874,6 @@
           <w:rFonts w:asciiTheme="majorHAnsi" w:eastAsia="Times New Roman" w:hAnsiTheme="majorHAnsi" w:cstheme="majorHAnsi"/>
         </w:rPr>
       </w:pPr>
-      <w:commentRangeStart w:id="0"/>
       <w:r>
         <w:rPr>
           <w:rFonts w:asciiTheme="majorHAnsi" w:eastAsia="Times New Roman" w:hAnsiTheme="majorHAnsi" w:cstheme="majorHAnsi"/>
@@ -967,25 +902,62 @@
         <w:rPr>
           <w:rFonts w:asciiTheme="majorHAnsi" w:eastAsia="Times New Roman" w:hAnsiTheme="majorHAnsi" w:cstheme="majorHAnsi"/>
         </w:rPr>
-        <w:t>the</w:t>
-      </w:r>
-      <w:r>
-        <w:rPr>
-          <w:rFonts w:asciiTheme="majorHAnsi" w:eastAsia="Times New Roman" w:hAnsiTheme="majorHAnsi" w:cstheme="majorHAnsi"/>
-        </w:rPr>
-        <w:t xml:space="preserve"> random expectation for the </w:t>
-      </w:r>
-      <w:r>
-        <w:rPr>
-          <w:rFonts w:asciiTheme="majorHAnsi" w:eastAsia="Times New Roman" w:hAnsiTheme="majorHAnsi" w:cstheme="majorHAnsi"/>
-        </w:rPr>
-        <w:t xml:space="preserve">shape of the </w:t>
-      </w:r>
-      <w:r>
-        <w:rPr>
-          <w:rFonts w:asciiTheme="majorHAnsi" w:eastAsia="Times New Roman" w:hAnsiTheme="majorHAnsi" w:cstheme="majorHAnsi"/>
-        </w:rPr>
-        <w:t>SAD</w:t>
+        <w:t xml:space="preserve">the statistically-derived expectation for the shape of the SAD </w:t>
+      </w:r>
+      <w:r>
+        <w:rPr>
+          <w:rFonts w:asciiTheme="majorHAnsi" w:eastAsia="Times New Roman" w:hAnsiTheme="majorHAnsi" w:cstheme="majorHAnsi"/>
+        </w:rPr>
+        <w:t xml:space="preserve">may be more </w:t>
+      </w:r>
+      <w:r>
+        <w:rPr>
+          <w:rFonts w:asciiTheme="majorHAnsi" w:eastAsia="Times New Roman" w:hAnsiTheme="majorHAnsi" w:cstheme="majorHAnsi"/>
+        </w:rPr>
+        <w:lastRenderedPageBreak/>
+        <w:t xml:space="preserve">well-resolved, and thus a more powerful tool for inference, for communities with larger values of S and N. </w:t>
+      </w:r>
+      <w:r>
+        <w:rPr>
+          <w:rFonts w:asciiTheme="majorHAnsi" w:eastAsia="Times New Roman" w:hAnsiTheme="majorHAnsi" w:cstheme="majorHAnsi"/>
+        </w:rPr>
+        <w:t xml:space="preserve">The underlying logic </w:t>
+      </w:r>
+      <w:r>
+        <w:rPr>
+          <w:rFonts w:asciiTheme="majorHAnsi" w:eastAsia="Times New Roman" w:hAnsiTheme="majorHAnsi" w:cstheme="majorHAnsi"/>
+        </w:rPr>
+        <w:t>echoes</w:t>
+      </w:r>
+      <w:r>
+        <w:rPr>
+          <w:rFonts w:asciiTheme="majorHAnsi" w:eastAsia="Times New Roman" w:hAnsiTheme="majorHAnsi" w:cstheme="majorHAnsi"/>
+        </w:rPr>
+        <w:t xml:space="preserve"> a common approach in statistical mechanics and related fields, where the objective is to generate a</w:t>
+      </w:r>
+      <w:r>
+        <w:rPr>
+          <w:rFonts w:asciiTheme="majorHAnsi" w:eastAsia="Times New Roman" w:hAnsiTheme="majorHAnsi" w:cstheme="majorHAnsi"/>
+        </w:rPr>
+        <w:t xml:space="preserve">n expectation </w:t>
+      </w:r>
+      <w:r>
+        <w:rPr>
+          <w:rFonts w:asciiTheme="majorHAnsi" w:eastAsia="Times New Roman" w:hAnsiTheme="majorHAnsi" w:cstheme="majorHAnsi"/>
+        </w:rPr>
+        <w:t>for the large-scale characteristics of systems that are made up of numerous subcomponents that can fall into different arrangements at the small scale</w:t>
+      </w:r>
+      <w:r>
+        <w:rPr>
+          <w:rFonts w:asciiTheme="majorHAnsi" w:eastAsia="Times New Roman" w:hAnsiTheme="majorHAnsi" w:cstheme="majorHAnsi"/>
+        </w:rPr>
+        <w:t xml:space="preserve"> (Haegeman and Loreau 2008)</w:t>
+      </w:r>
+      <w:r>
+        <w:rPr>
+          <w:rFonts w:asciiTheme="majorHAnsi" w:eastAsia="Times New Roman" w:hAnsiTheme="majorHAnsi" w:cstheme="majorHAnsi"/>
+        </w:rPr>
+        <w:t>.</w:t>
       </w:r>
       <w:r>
         <w:rPr>
@@ -997,69 +969,19 @@
         <w:rPr>
           <w:rFonts w:asciiTheme="majorHAnsi" w:eastAsia="Times New Roman" w:hAnsiTheme="majorHAnsi" w:cstheme="majorHAnsi"/>
         </w:rPr>
-        <w:t xml:space="preserve">may be more well-resolved, </w:t>
-      </w:r>
-      <w:r>
-        <w:rPr>
-          <w:rFonts w:asciiTheme="majorHAnsi" w:eastAsia="Times New Roman" w:hAnsiTheme="majorHAnsi" w:cstheme="majorHAnsi"/>
-        </w:rPr>
-        <w:lastRenderedPageBreak/>
-        <w:t>and thus a more powerful tool for inference, for communities with larger values of S and N.</w:t>
-      </w:r>
-      <w:commentRangeEnd w:id="0"/>
-      <w:r>
-        <w:rPr>
-          <w:rStyle w:val="CommentReference"/>
-        </w:rPr>
-        <w:commentReference w:id="0"/>
-      </w:r>
-      <w:r>
-        <w:rPr>
-          <w:rFonts w:asciiTheme="majorHAnsi" w:eastAsia="Times New Roman" w:hAnsiTheme="majorHAnsi" w:cstheme="majorHAnsi"/>
-        </w:rPr>
-        <w:t xml:space="preserve"> </w:t>
-      </w:r>
-      <w:r>
-        <w:rPr>
-          <w:rFonts w:asciiTheme="majorHAnsi" w:eastAsia="Times New Roman" w:hAnsiTheme="majorHAnsi" w:cstheme="majorHAnsi"/>
-        </w:rPr>
-        <w:t xml:space="preserve">The underlying logic </w:t>
-      </w:r>
-      <w:r>
-        <w:rPr>
-          <w:rFonts w:asciiTheme="majorHAnsi" w:eastAsia="Times New Roman" w:hAnsiTheme="majorHAnsi" w:cstheme="majorHAnsi"/>
-        </w:rPr>
-        <w:t>echoes</w:t>
-      </w:r>
-      <w:r>
-        <w:rPr>
-          <w:rFonts w:asciiTheme="majorHAnsi" w:eastAsia="Times New Roman" w:hAnsiTheme="majorHAnsi" w:cstheme="majorHAnsi"/>
-        </w:rPr>
-        <w:t xml:space="preserve"> a common approach in statistical mechanics and related fields, where the objective is to generate a</w:t>
-      </w:r>
-      <w:r>
-        <w:rPr>
-          <w:rFonts w:asciiTheme="majorHAnsi" w:eastAsia="Times New Roman" w:hAnsiTheme="majorHAnsi" w:cstheme="majorHAnsi"/>
-        </w:rPr>
-        <w:t xml:space="preserve">n expectation </w:t>
-      </w:r>
-      <w:r>
-        <w:rPr>
-          <w:rFonts w:asciiTheme="majorHAnsi" w:eastAsia="Times New Roman" w:hAnsiTheme="majorHAnsi" w:cstheme="majorHAnsi"/>
-        </w:rPr>
-        <w:t>for the large-scale characteristics of systems that are made up of numerous subcomponents that can fall into different arrangements at the small scale.</w:t>
-      </w:r>
-      <w:r>
-        <w:rPr>
-          <w:rFonts w:asciiTheme="majorHAnsi" w:eastAsia="Times New Roman" w:hAnsiTheme="majorHAnsi" w:cstheme="majorHAnsi"/>
-        </w:rPr>
-        <w:t xml:space="preserve"> </w:t>
-      </w:r>
-      <w:r>
-        <w:rPr>
-          <w:rFonts w:asciiTheme="majorHAnsi" w:eastAsia="Times New Roman" w:hAnsiTheme="majorHAnsi" w:cstheme="majorHAnsi"/>
-        </w:rPr>
-        <w:t xml:space="preserve">For an SAD with </w:t>
+        <w:t xml:space="preserve">For </w:t>
+      </w:r>
+      <w:r>
+        <w:rPr>
+          <w:rFonts w:asciiTheme="majorHAnsi" w:eastAsia="Times New Roman" w:hAnsiTheme="majorHAnsi" w:cstheme="majorHAnsi"/>
+        </w:rPr>
+        <w:t>a statistical expectation for an</w:t>
+      </w:r>
+      <w:r>
+        <w:rPr>
+          <w:rFonts w:asciiTheme="majorHAnsi" w:eastAsia="Times New Roman" w:hAnsiTheme="majorHAnsi" w:cstheme="majorHAnsi"/>
+        </w:rPr>
+        <w:t xml:space="preserve"> SAD with </w:t>
       </w:r>
       <w:r>
         <w:rPr>
@@ -1121,31 +1043,157 @@
         <w:rPr>
           <w:rFonts w:asciiTheme="majorHAnsi" w:eastAsia="Times New Roman" w:hAnsiTheme="majorHAnsi" w:cstheme="majorHAnsi"/>
         </w:rPr>
-        <w:t>In general, expectation</w:t>
-      </w:r>
-      <w:r>
-        <w:rPr>
-          <w:rFonts w:asciiTheme="majorHAnsi" w:eastAsia="Times New Roman" w:hAnsiTheme="majorHAnsi" w:cstheme="majorHAnsi"/>
-        </w:rPr>
-        <w:t xml:space="preserve">s </w:t>
-      </w:r>
-      <w:r>
-        <w:rPr>
-          <w:rFonts w:asciiTheme="majorHAnsi" w:eastAsia="Times New Roman" w:hAnsiTheme="majorHAnsi" w:cstheme="majorHAnsi"/>
-        </w:rPr>
-        <w:t>obtained in this way</w:t>
-      </w:r>
-      <w:r>
-        <w:rPr>
-          <w:rFonts w:asciiTheme="majorHAnsi" w:eastAsia="Times New Roman" w:hAnsiTheme="majorHAnsi" w:cstheme="majorHAnsi"/>
-        </w:rPr>
-        <w:t xml:space="preserve"> are most informative when most of the possible small-scale arrangements</w:t>
-      </w:r>
-      <w:r>
-        <w:rPr>
-          <w:rFonts w:asciiTheme="majorHAnsi" w:eastAsia="Times New Roman" w:hAnsiTheme="majorHAnsi" w:cstheme="majorHAnsi"/>
-        </w:rPr>
-        <w:t xml:space="preserve">, or divisions, </w:t>
+        <w:t xml:space="preserve">In general, </w:t>
+      </w:r>
+      <w:r>
+        <w:rPr>
+          <w:rFonts w:asciiTheme="majorHAnsi" w:eastAsia="Times New Roman" w:hAnsiTheme="majorHAnsi" w:cstheme="majorHAnsi"/>
+        </w:rPr>
+        <w:t xml:space="preserve">when </w:t>
+      </w:r>
+      <w:r>
+        <w:rPr>
+          <w:rFonts w:asciiTheme="majorHAnsi" w:eastAsia="Times New Roman" w:hAnsiTheme="majorHAnsi" w:cstheme="majorHAnsi"/>
+        </w:rPr>
+        <w:t>a</w:t>
+      </w:r>
+      <w:r>
+        <w:rPr>
+          <w:rFonts w:asciiTheme="majorHAnsi" w:eastAsia="Times New Roman" w:hAnsiTheme="majorHAnsi" w:cstheme="majorHAnsi"/>
+        </w:rPr>
+        <w:t xml:space="preserve"> system involves very large numbers of subcomponents and therefore has numerous possible arrangements, nearly all of the arrangements tend to cluster around one set of large-scale characteristics (Jaynes 1979, Haegeman and Loreau 2008</w:t>
+      </w:r>
+      <w:r>
+        <w:rPr>
+          <w:rFonts w:asciiTheme="majorHAnsi" w:eastAsia="Times New Roman" w:hAnsiTheme="majorHAnsi" w:cstheme="majorHAnsi"/>
+        </w:rPr>
+        <w:t>.</w:t>
+      </w:r>
+      <w:r>
+        <w:rPr>
+          <w:rFonts w:asciiTheme="majorHAnsi" w:eastAsia="Times New Roman" w:hAnsiTheme="majorHAnsi" w:cstheme="majorHAnsi"/>
+        </w:rPr>
+        <w:t xml:space="preserve"> In these scenarios, an</w:t>
+      </w:r>
+      <w:r>
+        <w:rPr>
+          <w:rFonts w:asciiTheme="majorHAnsi" w:eastAsia="Times New Roman" w:hAnsiTheme="majorHAnsi" w:cstheme="majorHAnsi"/>
+        </w:rPr>
+        <w:t xml:space="preserve"> observation </w:t>
+      </w:r>
+      <w:r>
+        <w:rPr>
+          <w:rFonts w:asciiTheme="majorHAnsi" w:eastAsia="Times New Roman" w:hAnsiTheme="majorHAnsi" w:cstheme="majorHAnsi"/>
+        </w:rPr>
+        <w:t>whose large-scale characteristics</w:t>
+      </w:r>
+      <w:r>
+        <w:rPr>
+          <w:rFonts w:asciiTheme="majorHAnsi" w:eastAsia="Times New Roman" w:hAnsiTheme="majorHAnsi" w:cstheme="majorHAnsi"/>
+        </w:rPr>
+        <w:t xml:space="preserve"> deviate even slightly from </w:t>
+      </w:r>
+      <w:r>
+        <w:rPr>
+          <w:rFonts w:asciiTheme="majorHAnsi" w:eastAsia="Times New Roman" w:hAnsiTheme="majorHAnsi" w:cstheme="majorHAnsi"/>
+        </w:rPr>
+        <w:t>those shared</w:t>
+      </w:r>
+      <w:r>
+        <w:rPr>
+          <w:rFonts w:asciiTheme="majorHAnsi" w:eastAsia="Times New Roman" w:hAnsiTheme="majorHAnsi" w:cstheme="majorHAnsi"/>
+        </w:rPr>
+        <w:t xml:space="preserve"> by</w:t>
+      </w:r>
+      <w:r>
+        <w:rPr>
+          <w:rFonts w:asciiTheme="majorHAnsi" w:eastAsia="Times New Roman" w:hAnsiTheme="majorHAnsi" w:cstheme="majorHAnsi"/>
+        </w:rPr>
+        <w:t xml:space="preserve"> the</w:t>
+      </w:r>
+      <w:r>
+        <w:rPr>
+          <w:rFonts w:asciiTheme="majorHAnsi" w:eastAsia="Times New Roman" w:hAnsiTheme="majorHAnsi" w:cstheme="majorHAnsi"/>
+        </w:rPr>
+        <w:t xml:space="preserve"> majority of possible </w:t>
+      </w:r>
+      <w:r>
+        <w:rPr>
+          <w:rFonts w:asciiTheme="majorHAnsi" w:eastAsia="Times New Roman" w:hAnsiTheme="majorHAnsi" w:cstheme="majorHAnsi"/>
+        </w:rPr>
+        <w:t xml:space="preserve">arrangements is an indication that the information and assumptions that generated the expectation are incorrect or at least missing an important process at play in the system (Jaynes 1979). </w:t>
+      </w:r>
+      <w:r>
+        <w:rPr>
+          <w:rFonts w:asciiTheme="majorHAnsi" w:eastAsia="Times New Roman" w:hAnsiTheme="majorHAnsi" w:cstheme="majorHAnsi"/>
+        </w:rPr>
+        <w:t>For the SAD, this would manifest as a narrow, peaked distribution of values for the shape metrics across the array of possible divisions.</w:t>
+      </w:r>
+      <w:r>
+        <w:rPr>
+          <w:rFonts w:asciiTheme="majorHAnsi" w:eastAsia="Times New Roman" w:hAnsiTheme="majorHAnsi" w:cstheme="majorHAnsi"/>
+        </w:rPr>
+        <w:t xml:space="preserve"> </w:t>
+      </w:r>
+      <w:r>
+        <w:rPr>
+          <w:rFonts w:asciiTheme="majorHAnsi" w:eastAsia="Times New Roman" w:hAnsiTheme="majorHAnsi" w:cstheme="majorHAnsi"/>
+        </w:rPr>
+        <w:t xml:space="preserve">If </w:t>
+      </w:r>
+      <w:r>
+        <w:rPr>
+          <w:rFonts w:asciiTheme="majorHAnsi" w:eastAsia="Times New Roman" w:hAnsiTheme="majorHAnsi" w:cstheme="majorHAnsi"/>
+        </w:rPr>
+        <w:t>the</w:t>
+      </w:r>
+      <w:r>
+        <w:rPr>
+          <w:rFonts w:asciiTheme="majorHAnsi" w:eastAsia="Times New Roman" w:hAnsiTheme="majorHAnsi" w:cstheme="majorHAnsi"/>
+        </w:rPr>
+        <w:t xml:space="preserve"> observed SAD deviates from </w:t>
+      </w:r>
+      <w:r>
+        <w:rPr>
+          <w:rFonts w:asciiTheme="majorHAnsi" w:eastAsia="Times New Roman" w:hAnsiTheme="majorHAnsi" w:cstheme="majorHAnsi"/>
+        </w:rPr>
+        <w:t>this expectation derived from</w:t>
+      </w:r>
+      <w:r>
+        <w:rPr>
+          <w:rFonts w:asciiTheme="majorHAnsi" w:eastAsia="Times New Roman" w:hAnsiTheme="majorHAnsi" w:cstheme="majorHAnsi"/>
+        </w:rPr>
+        <w:t xml:space="preserve"> only S and N, it suggests that S and N alone do not provide enough information to predict the shape</w:t>
+      </w:r>
+      <w:r>
+        <w:rPr>
+          <w:rFonts w:asciiTheme="majorHAnsi" w:eastAsia="Times New Roman" w:hAnsiTheme="majorHAnsi" w:cstheme="majorHAnsi"/>
+        </w:rPr>
+        <w:t xml:space="preserve"> - </w:t>
+      </w:r>
+      <w:r>
+        <w:rPr>
+          <w:rFonts w:asciiTheme="majorHAnsi" w:eastAsia="Times New Roman" w:hAnsiTheme="majorHAnsi" w:cstheme="majorHAnsi"/>
+        </w:rPr>
+        <w:t xml:space="preserve">perhaps because other processes are driving the system away from what would occur at random given S and N. </w:t>
+      </w:r>
+      <w:r>
+        <w:rPr>
+          <w:rFonts w:asciiTheme="majorHAnsi" w:eastAsia="Times New Roman" w:hAnsiTheme="majorHAnsi" w:cstheme="majorHAnsi"/>
+        </w:rPr>
+        <w:t>Crucially, e</w:t>
+      </w:r>
+      <w:r>
+        <w:rPr>
+          <w:rFonts w:asciiTheme="majorHAnsi" w:eastAsia="Times New Roman" w:hAnsiTheme="majorHAnsi" w:cstheme="majorHAnsi"/>
+        </w:rPr>
+        <w:t>xpectations obtained in this way are most informative when most of the possible small-scale arrangements</w:t>
+      </w:r>
+      <w:r>
+        <w:rPr>
+          <w:rFonts w:asciiTheme="majorHAnsi" w:eastAsia="Times New Roman" w:hAnsiTheme="majorHAnsi" w:cstheme="majorHAnsi"/>
+        </w:rPr>
+        <w:t xml:space="preserve"> </w:t>
       </w:r>
       <w:r>
         <w:rPr>
@@ -1157,205 +1205,37 @@
         <w:rPr>
           <w:rFonts w:asciiTheme="majorHAnsi" w:eastAsia="Times New Roman" w:hAnsiTheme="majorHAnsi" w:cstheme="majorHAnsi"/>
         </w:rPr>
-        <w:t>,</w:t>
-      </w:r>
-      <w:r>
-        <w:rPr>
-          <w:rFonts w:asciiTheme="majorHAnsi" w:eastAsia="Times New Roman" w:hAnsiTheme="majorHAnsi" w:cstheme="majorHAnsi"/>
-        </w:rPr>
-        <w:t xml:space="preserve"> or exhibit similar shapes</w:t>
-      </w:r>
-      <w:r>
-        <w:rPr>
-          <w:rFonts w:asciiTheme="majorHAnsi" w:eastAsia="Times New Roman" w:hAnsiTheme="majorHAnsi" w:cstheme="majorHAnsi"/>
-        </w:rPr>
-        <w:t xml:space="preserve"> (Jaynes-</w:t>
-      </w:r>
-      <w:proofErr w:type="spellStart"/>
-      <w:r>
-        <w:rPr>
-          <w:rFonts w:asciiTheme="majorHAnsi" w:eastAsia="Times New Roman" w:hAnsiTheme="majorHAnsi" w:cstheme="majorHAnsi"/>
-        </w:rPr>
-        <w:t>ish</w:t>
-      </w:r>
-      <w:proofErr w:type="spellEnd"/>
+        <w:t xml:space="preserve"> – i.e., when the distribution of expected outcomes is very narrowly peaked</w:t>
+      </w:r>
+      <w:r>
+        <w:rPr>
+          <w:rFonts w:asciiTheme="majorHAnsi" w:eastAsia="Times New Roman" w:hAnsiTheme="majorHAnsi" w:cstheme="majorHAnsi"/>
+        </w:rPr>
+        <w:t xml:space="preserve"> (Jaynes 1979, Haegeman and Loreau 2008). </w:t>
+      </w:r>
+      <w:r>
+        <w:rPr>
+          <w:rFonts w:asciiTheme="majorHAnsi" w:eastAsia="Times New Roman" w:hAnsiTheme="majorHAnsi" w:cstheme="majorHAnsi"/>
+        </w:rPr>
+        <w:t>I</w:t>
+      </w:r>
+      <w:r>
+        <w:rPr>
+          <w:rFonts w:asciiTheme="majorHAnsi" w:eastAsia="Times New Roman" w:hAnsiTheme="majorHAnsi" w:cstheme="majorHAnsi"/>
+        </w:rPr>
+        <w:t>f the array of possible arrangements are more variable in their large-scale characteristics, the expectation is less well-resolved and less informative (Jaynes</w:t>
+      </w:r>
+      <w:r>
+        <w:rPr>
+          <w:rFonts w:asciiTheme="majorHAnsi" w:eastAsia="Times New Roman" w:hAnsiTheme="majorHAnsi" w:cstheme="majorHAnsi"/>
+        </w:rPr>
+        <w:t xml:space="preserve"> 1979</w:t>
+      </w:r>
       <w:r>
         <w:rPr>
           <w:rFonts w:asciiTheme="majorHAnsi" w:eastAsia="Times New Roman" w:hAnsiTheme="majorHAnsi" w:cstheme="majorHAnsi"/>
         </w:rPr>
         <w:t>)</w:t>
-      </w:r>
-      <w:r>
-        <w:rPr>
-          <w:rFonts w:asciiTheme="majorHAnsi" w:eastAsia="Times New Roman" w:hAnsiTheme="majorHAnsi" w:cstheme="majorHAnsi"/>
-        </w:rPr>
-        <w:t xml:space="preserve">. </w:t>
-      </w:r>
-      <w:r>
-        <w:rPr>
-          <w:rFonts w:asciiTheme="majorHAnsi" w:eastAsia="Times New Roman" w:hAnsiTheme="majorHAnsi" w:cstheme="majorHAnsi"/>
-        </w:rPr>
-        <w:t>T</w:t>
-      </w:r>
-      <w:commentRangeStart w:id="1"/>
-      <w:r>
-        <w:rPr>
-          <w:rFonts w:asciiTheme="majorHAnsi" w:eastAsia="Times New Roman" w:hAnsiTheme="majorHAnsi" w:cstheme="majorHAnsi"/>
-        </w:rPr>
-        <w:t>his is often the case, especially in statistical mechanics, when the system involves very large numbers of subcomponents and therefore has numerous possible arrangements</w:t>
-      </w:r>
-      <w:commentRangeEnd w:id="1"/>
-      <w:r>
-        <w:rPr>
-          <w:rStyle w:val="CommentReference"/>
-        </w:rPr>
-        <w:commentReference w:id="1"/>
-      </w:r>
-      <w:r>
-        <w:rPr>
-          <w:rFonts w:asciiTheme="majorHAnsi" w:eastAsia="Times New Roman" w:hAnsiTheme="majorHAnsi" w:cstheme="majorHAnsi"/>
-        </w:rPr>
-        <w:t>: as the number of possible arrangements becomes very large, nearly all of the arrangements tend to cluster around one set of large-scale characteristics (Jaynes….?). In these scenarios, an</w:t>
-      </w:r>
-      <w:r>
-        <w:rPr>
-          <w:rFonts w:asciiTheme="majorHAnsi" w:eastAsia="Times New Roman" w:hAnsiTheme="majorHAnsi" w:cstheme="majorHAnsi"/>
-        </w:rPr>
-        <w:t xml:space="preserve"> observation </w:t>
-      </w:r>
-      <w:r>
-        <w:rPr>
-          <w:rFonts w:asciiTheme="majorHAnsi" w:eastAsia="Times New Roman" w:hAnsiTheme="majorHAnsi" w:cstheme="majorHAnsi"/>
-        </w:rPr>
-        <w:t>whose large-scale characteristics</w:t>
-      </w:r>
-      <w:r>
-        <w:rPr>
-          <w:rFonts w:asciiTheme="majorHAnsi" w:eastAsia="Times New Roman" w:hAnsiTheme="majorHAnsi" w:cstheme="majorHAnsi"/>
-        </w:rPr>
-        <w:t xml:space="preserve"> deviate even slightly from </w:t>
-      </w:r>
-      <w:r>
-        <w:rPr>
-          <w:rFonts w:asciiTheme="majorHAnsi" w:eastAsia="Times New Roman" w:hAnsiTheme="majorHAnsi" w:cstheme="majorHAnsi"/>
-        </w:rPr>
-        <w:t>those shared</w:t>
-      </w:r>
-      <w:r>
-        <w:rPr>
-          <w:rFonts w:asciiTheme="majorHAnsi" w:eastAsia="Times New Roman" w:hAnsiTheme="majorHAnsi" w:cstheme="majorHAnsi"/>
-        </w:rPr>
-        <w:t xml:space="preserve"> by</w:t>
-      </w:r>
-      <w:r>
-        <w:rPr>
-          <w:rFonts w:asciiTheme="majorHAnsi" w:eastAsia="Times New Roman" w:hAnsiTheme="majorHAnsi" w:cstheme="majorHAnsi"/>
-        </w:rPr>
-        <w:t xml:space="preserve"> the</w:t>
-      </w:r>
-      <w:r>
-        <w:rPr>
-          <w:rFonts w:asciiTheme="majorHAnsi" w:eastAsia="Times New Roman" w:hAnsiTheme="majorHAnsi" w:cstheme="majorHAnsi"/>
-        </w:rPr>
-        <w:t xml:space="preserve"> majority of possible </w:t>
-      </w:r>
-      <w:r>
-        <w:rPr>
-          <w:rFonts w:asciiTheme="majorHAnsi" w:eastAsia="Times New Roman" w:hAnsiTheme="majorHAnsi" w:cstheme="majorHAnsi"/>
-        </w:rPr>
-        <w:t xml:space="preserve">arrangements is an indication that the </w:t>
-      </w:r>
-      <w:r>
-        <w:rPr>
-          <w:rFonts w:asciiTheme="majorHAnsi" w:eastAsia="Times New Roman" w:hAnsiTheme="majorHAnsi" w:cstheme="majorHAnsi"/>
-        </w:rPr>
-        <w:t xml:space="preserve">information and assumptions that generated the expectation are incorrect </w:t>
-      </w:r>
-      <w:r>
-        <w:rPr>
-          <w:rFonts w:asciiTheme="majorHAnsi" w:eastAsia="Times New Roman" w:hAnsiTheme="majorHAnsi" w:cstheme="majorHAnsi"/>
-        </w:rPr>
-        <w:t>or at least missing an important process at play in the system (Jaynes).</w:t>
-      </w:r>
-      <w:r>
-        <w:rPr>
-          <w:rFonts w:asciiTheme="majorHAnsi" w:eastAsia="Times New Roman" w:hAnsiTheme="majorHAnsi" w:cstheme="majorHAnsi"/>
-        </w:rPr>
-        <w:t xml:space="preserve"> For the SAD, this would manifest as a narrow, peaked distribution of values for the shape metrics across the array of possible divisions.</w:t>
-      </w:r>
-      <w:r>
-        <w:rPr>
-          <w:rFonts w:asciiTheme="majorHAnsi" w:eastAsia="Times New Roman" w:hAnsiTheme="majorHAnsi" w:cstheme="majorHAnsi"/>
-        </w:rPr>
-        <w:t xml:space="preserve"> </w:t>
-      </w:r>
-      <w:r>
-        <w:rPr>
-          <w:rFonts w:asciiTheme="majorHAnsi" w:eastAsia="Times New Roman" w:hAnsiTheme="majorHAnsi" w:cstheme="majorHAnsi"/>
-        </w:rPr>
-        <w:t xml:space="preserve">If </w:t>
-      </w:r>
-      <w:r>
-        <w:rPr>
-          <w:rFonts w:asciiTheme="majorHAnsi" w:eastAsia="Times New Roman" w:hAnsiTheme="majorHAnsi" w:cstheme="majorHAnsi"/>
-        </w:rPr>
-        <w:t>the</w:t>
-      </w:r>
-      <w:r>
-        <w:rPr>
-          <w:rFonts w:asciiTheme="majorHAnsi" w:eastAsia="Times New Roman" w:hAnsiTheme="majorHAnsi" w:cstheme="majorHAnsi"/>
-        </w:rPr>
-        <w:t xml:space="preserve"> observed SAD deviates from </w:t>
-      </w:r>
-      <w:r>
-        <w:rPr>
-          <w:rFonts w:asciiTheme="majorHAnsi" w:eastAsia="Times New Roman" w:hAnsiTheme="majorHAnsi" w:cstheme="majorHAnsi"/>
-        </w:rPr>
-        <w:t>this expectation derived from</w:t>
-      </w:r>
-      <w:r>
-        <w:rPr>
-          <w:rFonts w:asciiTheme="majorHAnsi" w:eastAsia="Times New Roman" w:hAnsiTheme="majorHAnsi" w:cstheme="majorHAnsi"/>
-        </w:rPr>
-        <w:t xml:space="preserve"> only S and N, it suggests that S and N alone do not provide enough information to predict the shape</w:t>
-      </w:r>
-      <w:r>
-        <w:rPr>
-          <w:rFonts w:asciiTheme="majorHAnsi" w:eastAsia="Times New Roman" w:hAnsiTheme="majorHAnsi" w:cstheme="majorHAnsi"/>
-        </w:rPr>
-        <w:t xml:space="preserve"> - </w:t>
-      </w:r>
-      <w:r>
-        <w:rPr>
-          <w:rFonts w:asciiTheme="majorHAnsi" w:eastAsia="Times New Roman" w:hAnsiTheme="majorHAnsi" w:cstheme="majorHAnsi"/>
-        </w:rPr>
-        <w:t xml:space="preserve">perhaps because other processes are driving the system away from what would occur at random given S and N. </w:t>
-      </w:r>
-      <w:r>
-        <w:rPr>
-          <w:rFonts w:asciiTheme="majorHAnsi" w:eastAsia="Times New Roman" w:hAnsiTheme="majorHAnsi" w:cstheme="majorHAnsi"/>
-        </w:rPr>
-        <w:t>However</w:t>
-      </w:r>
-      <w:r>
-        <w:rPr>
-          <w:rFonts w:asciiTheme="majorHAnsi" w:eastAsia="Times New Roman" w:hAnsiTheme="majorHAnsi" w:cstheme="majorHAnsi"/>
-        </w:rPr>
-        <w:t xml:space="preserve">, if the array of possible arrangements </w:t>
-      </w:r>
-      <w:proofErr w:type="gramStart"/>
-      <w:r>
-        <w:rPr>
-          <w:rFonts w:asciiTheme="majorHAnsi" w:eastAsia="Times New Roman" w:hAnsiTheme="majorHAnsi" w:cstheme="majorHAnsi"/>
-        </w:rPr>
-        <w:t>are</w:t>
-      </w:r>
-      <w:proofErr w:type="gramEnd"/>
-      <w:r>
-        <w:rPr>
-          <w:rFonts w:asciiTheme="majorHAnsi" w:eastAsia="Times New Roman" w:hAnsiTheme="majorHAnsi" w:cstheme="majorHAnsi"/>
-        </w:rPr>
-        <w:t xml:space="preserve"> more variable in their large-scale characteristics, the expectation is less well-resolved and less informative (Jaynes)</w:t>
       </w:r>
       <w:r>
         <w:rPr>
@@ -1441,7 +1321,19 @@
         <w:rPr>
           <w:rFonts w:asciiTheme="majorHAnsi" w:eastAsia="Times New Roman" w:hAnsiTheme="majorHAnsi" w:cstheme="majorHAnsi"/>
         </w:rPr>
-        <w:t xml:space="preserve"> (Jaynes)</w:t>
+        <w:t xml:space="preserve"> (Jaynes</w:t>
+      </w:r>
+      <w:r>
+        <w:rPr>
+          <w:rFonts w:asciiTheme="majorHAnsi" w:eastAsia="Times New Roman" w:hAnsiTheme="majorHAnsi" w:cstheme="majorHAnsi"/>
+        </w:rPr>
+        <w:t xml:space="preserve"> 1979, Haegeman and Loreau 2008</w:t>
+      </w:r>
+      <w:r>
+        <w:rPr>
+          <w:rFonts w:asciiTheme="majorHAnsi" w:eastAsia="Times New Roman" w:hAnsiTheme="majorHAnsi" w:cstheme="majorHAnsi"/>
+        </w:rPr>
+        <w:t>)</w:t>
       </w:r>
       <w:r>
         <w:rPr>
@@ -1453,27 +1345,49 @@
         <w:rPr>
           <w:rFonts w:asciiTheme="majorHAnsi" w:eastAsia="Times New Roman" w:hAnsiTheme="majorHAnsi" w:cstheme="majorHAnsi"/>
         </w:rPr>
-        <w:t xml:space="preserve"> Small systems may be more likely to generate relatively vague expectations, because they have fewer subcomponents and fewer possible arrangements (?). </w:t>
-      </w:r>
-      <w:r>
-        <w:rPr>
-          <w:rFonts w:asciiTheme="majorHAnsi" w:eastAsia="Times New Roman" w:hAnsiTheme="majorHAnsi" w:cstheme="majorHAnsi"/>
-        </w:rPr>
-        <w:t xml:space="preserve">This may be particularly relevant to </w:t>
-      </w:r>
-      <w:proofErr w:type="gramStart"/>
-      <w:r>
-        <w:rPr>
-          <w:rFonts w:asciiTheme="majorHAnsi" w:eastAsia="Times New Roman" w:hAnsiTheme="majorHAnsi" w:cstheme="majorHAnsi"/>
-        </w:rPr>
-        <w:t>ecology, because</w:t>
-      </w:r>
-      <w:proofErr w:type="gramEnd"/>
-      <w:r>
-        <w:rPr>
-          <w:rFonts w:asciiTheme="majorHAnsi" w:eastAsia="Times New Roman" w:hAnsiTheme="majorHAnsi" w:cstheme="majorHAnsi"/>
-        </w:rPr>
-        <w:t xml:space="preserve"> ecological systems can have considerably fewer subcomponents than is usual for statistical mechanics. However, it is not clear whether ecological communities are affected by these small-size phenomena, and if so, which community sizes (in terms of S and N) are</w:t>
+        <w:t xml:space="preserve"> Small systems may be more likely to generate relatively vague expectations, because they have fewer subcomponents and fewer possible arrangements </w:t>
+      </w:r>
+      <w:r>
+        <w:rPr>
+          <w:rFonts w:asciiTheme="majorHAnsi" w:eastAsia="Times New Roman" w:hAnsiTheme="majorHAnsi" w:cstheme="majorHAnsi"/>
+        </w:rPr>
+        <w:t>(Haegeman and Loreau 2008</w:t>
+      </w:r>
+      <w:r>
+        <w:rPr>
+          <w:rFonts w:asciiTheme="majorHAnsi" w:eastAsia="Times New Roman" w:hAnsiTheme="majorHAnsi" w:cstheme="majorHAnsi"/>
+        </w:rPr>
+        <w:t xml:space="preserve">). </w:t>
+      </w:r>
+      <w:r>
+        <w:rPr>
+          <w:rFonts w:asciiTheme="majorHAnsi" w:eastAsia="Times New Roman" w:hAnsiTheme="majorHAnsi" w:cstheme="majorHAnsi"/>
+        </w:rPr>
+        <w:t xml:space="preserve">This may be particularly relevant to ecology, because ecological systems can have considerably fewer subcomponents than is usual for </w:t>
+      </w:r>
+      <w:r>
+        <w:rPr>
+          <w:rFonts w:asciiTheme="majorHAnsi" w:eastAsia="Times New Roman" w:hAnsiTheme="majorHAnsi" w:cstheme="majorHAnsi"/>
+        </w:rPr>
+        <w:t xml:space="preserve">the systems usually studied via </w:t>
+      </w:r>
+      <w:r>
+        <w:rPr>
+          <w:rFonts w:asciiTheme="majorHAnsi" w:eastAsia="Times New Roman" w:hAnsiTheme="majorHAnsi" w:cstheme="majorHAnsi"/>
+        </w:rPr>
+        <w:t>statistical mechanics</w:t>
+      </w:r>
+      <w:r>
+        <w:rPr>
+          <w:rFonts w:asciiTheme="majorHAnsi" w:eastAsia="Times New Roman" w:hAnsiTheme="majorHAnsi" w:cstheme="majorHAnsi"/>
+        </w:rPr>
+        <w:t xml:space="preserve"> (Haegeman and Loreau 2008)</w:t>
+      </w:r>
+      <w:r>
+        <w:rPr>
+          <w:rFonts w:asciiTheme="majorHAnsi" w:eastAsia="Times New Roman" w:hAnsiTheme="majorHAnsi" w:cstheme="majorHAnsi"/>
+        </w:rPr>
+        <w:t>. However, it is not clear whether ecological communities are affected by these small-size phenomena, and if so, which community sizes (in terms of S and N) are</w:t>
       </w:r>
       <w:r>
         <w:rPr>
@@ -1528,21 +1442,7 @@
         <w:rPr>
           <w:rFonts w:asciiTheme="majorHAnsi" w:eastAsia="Times New Roman" w:hAnsiTheme="majorHAnsi" w:cstheme="majorHAnsi"/>
         </w:rPr>
-        <w:t xml:space="preserve"> We build upon the combinatorics approach developed by </w:t>
-      </w:r>
-      <w:proofErr w:type="spellStart"/>
-      <w:r>
-        <w:rPr>
-          <w:rFonts w:asciiTheme="majorHAnsi" w:eastAsia="Times New Roman" w:hAnsiTheme="majorHAnsi" w:cstheme="majorHAnsi"/>
-        </w:rPr>
-        <w:t>Locey</w:t>
-      </w:r>
-      <w:proofErr w:type="spellEnd"/>
-      <w:r>
-        <w:rPr>
-          <w:rFonts w:asciiTheme="majorHAnsi" w:eastAsia="Times New Roman" w:hAnsiTheme="majorHAnsi" w:cstheme="majorHAnsi"/>
-        </w:rPr>
-        <w:t xml:space="preserve"> and White (2013)</w:t>
+        <w:t xml:space="preserve"> We build upon the combinatorics approach developed by Locey and White (2013)</w:t>
       </w:r>
       <w:r>
         <w:rPr>
@@ -1560,7 +1460,19 @@
         <w:rPr>
           <w:rFonts w:asciiTheme="majorHAnsi" w:eastAsia="Times New Roman" w:hAnsiTheme="majorHAnsi" w:cstheme="majorHAnsi"/>
         </w:rPr>
-        <w:t>smaller communities indeed have less narrowly-defined statistical baselines than large ones, and whether this appears to affect our capacity to identify deviations</w:t>
+        <w:t xml:space="preserve">smaller communities indeed have less narrowly-defined statistical baselines than large ones, and whether this appears to </w:t>
+      </w:r>
+      <w:r>
+        <w:rPr>
+          <w:rFonts w:asciiTheme="majorHAnsi" w:eastAsia="Times New Roman" w:hAnsiTheme="majorHAnsi" w:cstheme="majorHAnsi"/>
+        </w:rPr>
+        <w:t>modulate</w:t>
+      </w:r>
+      <w:r>
+        <w:rPr>
+          <w:rFonts w:asciiTheme="majorHAnsi" w:eastAsia="Times New Roman" w:hAnsiTheme="majorHAnsi" w:cstheme="majorHAnsi"/>
+        </w:rPr>
+        <w:t xml:space="preserve"> our capacity to identify deviations</w:t>
       </w:r>
       <w:r>
         <w:rPr>
@@ -1730,7 +1642,19 @@
         <w:rPr>
           <w:rFonts w:asciiTheme="majorHAnsi" w:eastAsia="Times New Roman" w:hAnsiTheme="majorHAnsi" w:cstheme="majorHAnsi"/>
         </w:rPr>
-        <w:t xml:space="preserve">how the narrowness of the statistical constraint varies over gradients of </w:t>
+        <w:t xml:space="preserve">how the narrowness of the statistical </w:t>
+      </w:r>
+      <w:r>
+        <w:rPr>
+          <w:rFonts w:asciiTheme="majorHAnsi" w:eastAsia="Times New Roman" w:hAnsiTheme="majorHAnsi" w:cstheme="majorHAnsi"/>
+        </w:rPr>
+        <w:t xml:space="preserve">expectation </w:t>
+      </w:r>
+      <w:r>
+        <w:rPr>
+          <w:rFonts w:asciiTheme="majorHAnsi" w:eastAsia="Times New Roman" w:hAnsiTheme="majorHAnsi" w:cstheme="majorHAnsi"/>
+        </w:rPr>
+        <w:t xml:space="preserve">varies over gradients of </w:t>
       </w:r>
       <w:r>
         <w:rPr>
@@ -1764,7 +1688,31 @@
         <w:rPr>
           <w:rFonts w:asciiTheme="majorHAnsi" w:eastAsia="Times New Roman" w:hAnsiTheme="majorHAnsi" w:cstheme="majorHAnsi"/>
         </w:rPr>
-        <w:t>whether this variation is associated with variation in whether observations are statistically indistinguishable from random.</w:t>
+        <w:t xml:space="preserve">whether this variation is associated with variation in whether observations </w:t>
+      </w:r>
+      <w:r>
+        <w:rPr>
+          <w:rFonts w:asciiTheme="majorHAnsi" w:eastAsia="Times New Roman" w:hAnsiTheme="majorHAnsi" w:cstheme="majorHAnsi"/>
+        </w:rPr>
+        <w:t xml:space="preserve">can be distinguished </w:t>
+      </w:r>
+      <w:r>
+        <w:rPr>
+          <w:rFonts w:asciiTheme="majorHAnsi" w:eastAsia="Times New Roman" w:hAnsiTheme="majorHAnsi" w:cstheme="majorHAnsi"/>
+        </w:rPr>
+        <w:t>from</w:t>
+      </w:r>
+      <w:r>
+        <w:rPr>
+          <w:rFonts w:asciiTheme="majorHAnsi" w:eastAsia="Times New Roman" w:hAnsiTheme="majorHAnsi" w:cstheme="majorHAnsi"/>
+        </w:rPr>
+        <w:t xml:space="preserve"> the expectation</w:t>
+      </w:r>
+      <w:r>
+        <w:rPr>
+          <w:rFonts w:asciiTheme="majorHAnsi" w:eastAsia="Times New Roman" w:hAnsiTheme="majorHAnsi" w:cstheme="majorHAnsi"/>
+        </w:rPr>
+        <w:t>.</w:t>
       </w:r>
       <w:r>
         <w:rPr>
@@ -1800,6 +1748,7 @@
           <w:i/>
           <w:iCs/>
         </w:rPr>
+        <w:lastRenderedPageBreak/>
         <w:t>Datasets</w:t>
       </w:r>
     </w:p>
@@ -1813,7 +1762,6 @@
         <w:rPr>
           <w:rFonts w:asciiTheme="majorHAnsi" w:eastAsia="Times New Roman" w:hAnsiTheme="majorHAnsi" w:cstheme="majorHAnsi"/>
         </w:rPr>
-        <w:lastRenderedPageBreak/>
         <w:t xml:space="preserve">We use a compilation of </w:t>
       </w:r>
       <w:r>
@@ -1856,21 +1804,7 @@
         <w:rPr>
           <w:rFonts w:asciiTheme="majorHAnsi" w:eastAsia="Times New Roman" w:hAnsiTheme="majorHAnsi" w:cstheme="majorHAnsi"/>
         </w:rPr>
-        <w:t xml:space="preserve">. We filtered these data to remove exceptionally large or small communities, because characterizing the random expectation for the SAD becomes computationally intractable for very large communities, and becomes trivially uninformative for very small ones. We therefore filtered our datasets to remove communities with more than X species or X individuals, or fewer than 2 species or X individuals. We also removed communities for which N = </w:t>
-      </w:r>
-      <w:proofErr w:type="gramStart"/>
-      <w:r>
-        <w:rPr>
-          <w:rFonts w:asciiTheme="majorHAnsi" w:eastAsia="Times New Roman" w:hAnsiTheme="majorHAnsi" w:cstheme="majorHAnsi"/>
-        </w:rPr>
-        <w:t>S, because</w:t>
-      </w:r>
-      <w:proofErr w:type="gramEnd"/>
-      <w:r>
-        <w:rPr>
-          <w:rFonts w:asciiTheme="majorHAnsi" w:eastAsia="Times New Roman" w:hAnsiTheme="majorHAnsi" w:cstheme="majorHAnsi"/>
-        </w:rPr>
-        <w:t xml:space="preserve"> these communities have only one possible SAD. We further filtered the FIA database, which contains roughly 100,000 communities of which approximately 90,000 have fewer than 10 species. Rather than analyze all of these small communities, we randomly selected 10,000 small communities to include in the analysis. All FIA communities with more than 10 species were included in the analysis. Finally, for sites that had repeated sampling over time, we followed White et al (2012) and Baldridge et al (2014) and analyzed only a single, randomly selected, year of data. It should be noted that our analyses include data from the Mammal Community Database and Miscellaneous Abundance Database that were collected over longer timescales and cannot be disaggregated, with an average temporal </w:t>
+        <w:t xml:space="preserve">. We filtered these data to remove exceptionally large or small communities, because characterizing the random expectation for the SAD becomes computationally intractable for very large communities, and becomes trivially uninformative for very small ones. We therefore filtered our datasets to remove communities with more than X species or X individuals, or fewer than 2 species or X individuals. We also removed communities for which N = S, because these communities have only one possible SAD. We further filtered the FIA database, which contains roughly 100,000 communities of which approximately 90,000 have fewer than 10 species. Rather than analyze all of these small communities, we randomly selected 10,000 small communities to include in the analysis. All FIA communities with more than 10 species were included in the analysis. Finally, for sites that had repeated sampling over time, we followed White et al (2012) and Baldridge et al (2014) and analyzed only a single, randomly selected, year of data. It should be noted that our analyses include data from the Mammal Community Database and Miscellaneous Abundance Database that were collected over longer timescales and cannot be disaggregated, with an average temporal </w:t>
       </w:r>
       <w:r>
         <w:rPr>
@@ -1944,7 +1878,19 @@
         <w:rPr>
           <w:rFonts w:asciiTheme="majorHAnsi" w:eastAsia="Times New Roman" w:hAnsiTheme="majorHAnsi" w:cstheme="majorHAnsi"/>
         </w:rPr>
-        <w:t xml:space="preserve">to characterize the statistical </w:t>
+        <w:t xml:space="preserve">to characterize </w:t>
+      </w:r>
+      <w:r>
+        <w:rPr>
+          <w:rFonts w:asciiTheme="majorHAnsi" w:eastAsia="Times New Roman" w:hAnsiTheme="majorHAnsi" w:cstheme="majorHAnsi"/>
+        </w:rPr>
+        <w:t>a</w:t>
+      </w:r>
+      <w:r>
+        <w:rPr>
+          <w:rFonts w:asciiTheme="majorHAnsi" w:eastAsia="Times New Roman" w:hAnsiTheme="majorHAnsi" w:cstheme="majorHAnsi"/>
+        </w:rPr>
+        <w:t xml:space="preserve"> statistical </w:t>
       </w:r>
       <w:r>
         <w:rPr>
@@ -1974,21 +1920,7 @@
         <w:rPr>
           <w:rFonts w:asciiTheme="majorHAnsi" w:eastAsia="Times New Roman" w:hAnsiTheme="majorHAnsi" w:cstheme="majorHAnsi"/>
         </w:rPr>
-        <w:t xml:space="preserve"> (</w:t>
-      </w:r>
-      <w:proofErr w:type="spellStart"/>
-      <w:r>
-        <w:rPr>
-          <w:rFonts w:asciiTheme="majorHAnsi" w:eastAsia="Times New Roman" w:hAnsiTheme="majorHAnsi" w:cstheme="majorHAnsi"/>
-        </w:rPr>
-        <w:t>Locey</w:t>
-      </w:r>
-      <w:proofErr w:type="spellEnd"/>
-      <w:r>
-        <w:rPr>
-          <w:rFonts w:asciiTheme="majorHAnsi" w:eastAsia="Times New Roman" w:hAnsiTheme="majorHAnsi" w:cstheme="majorHAnsi"/>
-        </w:rPr>
-        <w:t xml:space="preserve"> and White, 2013)</w:t>
+        <w:t xml:space="preserve"> (Locey and White, 2013)</w:t>
       </w:r>
       <w:r>
         <w:rPr>
@@ -2096,21 +2028,7 @@
         <w:rPr>
           <w:rFonts w:asciiTheme="majorHAnsi" w:eastAsia="Times New Roman" w:hAnsiTheme="majorHAnsi" w:cstheme="majorHAnsi"/>
         </w:rPr>
-        <w:t xml:space="preserve">s, or elements. In </w:t>
-      </w:r>
-      <w:proofErr w:type="spellStart"/>
-      <w:r>
-        <w:rPr>
-          <w:rFonts w:asciiTheme="majorHAnsi" w:eastAsia="Times New Roman" w:hAnsiTheme="majorHAnsi" w:cstheme="majorHAnsi"/>
-        </w:rPr>
-        <w:t>Locey</w:t>
-      </w:r>
-      <w:proofErr w:type="spellEnd"/>
-      <w:r>
-        <w:rPr>
-          <w:rFonts w:asciiTheme="majorHAnsi" w:eastAsia="Times New Roman" w:hAnsiTheme="majorHAnsi" w:cstheme="majorHAnsi"/>
-        </w:rPr>
-        <w:t xml:space="preserve"> and White (2013), partitions are unique if and only if they differ in the number of species present with each abundance; neither species nor individuals are distinguishable from each other. Operationally, this means that </w:t>
+        <w:t xml:space="preserve">s, or elements. In Locey and White (2013), partitions are unique if and only if they differ in the number of species present with each abundance; neither species nor individuals are distinguishable from each other. Operationally, this means that </w:t>
       </w:r>
       <w:r>
         <w:rPr>
@@ -2226,21 +2144,7 @@
         <w:rPr>
           <w:rFonts w:asciiTheme="majorHAnsi" w:eastAsia="Times New Roman" w:hAnsiTheme="majorHAnsi" w:cstheme="majorHAnsi"/>
         </w:rPr>
-        <w:t xml:space="preserve"> (</w:t>
-      </w:r>
-      <w:proofErr w:type="spellStart"/>
-      <w:r>
-        <w:rPr>
-          <w:rFonts w:asciiTheme="majorHAnsi" w:eastAsia="Times New Roman" w:hAnsiTheme="majorHAnsi" w:cstheme="majorHAnsi"/>
-        </w:rPr>
-        <w:t>Locey</w:t>
-      </w:r>
-      <w:proofErr w:type="spellEnd"/>
-      <w:r>
-        <w:rPr>
-          <w:rFonts w:asciiTheme="majorHAnsi" w:eastAsia="Times New Roman" w:hAnsiTheme="majorHAnsi" w:cstheme="majorHAnsi"/>
-        </w:rPr>
-        <w:t xml:space="preserve"> and White 2013).  </w:t>
+        <w:t xml:space="preserve"> (Locey and White 2013).  </w:t>
       </w:r>
     </w:p>
     <w:p>
@@ -2301,41 +2205,19 @@
         <w:rPr>
           <w:rFonts w:asciiTheme="majorHAnsi" w:eastAsia="Times New Roman" w:hAnsiTheme="majorHAnsi" w:cstheme="majorHAnsi"/>
         </w:rPr>
-        <w:t xml:space="preserve"> related to the shape of the distribution of abundances across species are frequently used in the study of community structure and have been used specifically in the context of distinguishing observed SADs from the feasible set (</w:t>
-      </w:r>
-      <w:proofErr w:type="spellStart"/>
-      <w:r>
-        <w:rPr>
-          <w:rFonts w:asciiTheme="majorHAnsi" w:eastAsia="Times New Roman" w:hAnsiTheme="majorHAnsi" w:cstheme="majorHAnsi"/>
-        </w:rPr>
-        <w:t>Locey</w:t>
-      </w:r>
-      <w:proofErr w:type="spellEnd"/>
-      <w:r>
-        <w:rPr>
-          <w:rFonts w:asciiTheme="majorHAnsi" w:eastAsia="Times New Roman" w:hAnsiTheme="majorHAnsi" w:cstheme="majorHAnsi"/>
-        </w:rPr>
-        <w:t xml:space="preserve"> and White 2013). We focus on two metrics to describe the shape of the SAD, </w:t>
-      </w:r>
-      <w:proofErr w:type="gramStart"/>
-      <w:r>
-        <w:rPr>
-          <w:rFonts w:asciiTheme="majorHAnsi" w:eastAsia="Times New Roman" w:hAnsiTheme="majorHAnsi" w:cstheme="majorHAnsi"/>
-        </w:rPr>
-        <w:t>skewness</w:t>
-      </w:r>
-      <w:proofErr w:type="gramEnd"/>
-      <w:r>
-        <w:rPr>
-          <w:rFonts w:asciiTheme="majorHAnsi" w:eastAsia="Times New Roman" w:hAnsiTheme="majorHAnsi" w:cstheme="majorHAnsi"/>
-        </w:rPr>
-        <w:t xml:space="preserve"> and Simpson’s evenness. Skewness is [….] Simpson’s evenness is a more familiar metric for ecologists. Calculating Simpson’s evenness and skewness for random samples from the feasible set generates distributions of values for each metric that reflect the values that would be likely to occur for an SAD generated at random. Note that skewness </w:t>
+        <w:t xml:space="preserve"> related to the shape of the distribution of abundances across species are frequently used in the study of community structure and have been used specifically in the context of distinguishing observed SADs from the feasible set (Locey and White 2013). We focus on two metrics to describe the shape of the SAD, skewness and Simpson’s evenness. Skewness is [….] Simpson’s evenness is a more familiar metric for ecologists. Calculating Simpson’s evenness and </w:t>
       </w:r>
       <w:r>
         <w:rPr>
           <w:rFonts w:asciiTheme="majorHAnsi" w:eastAsia="Times New Roman" w:hAnsiTheme="majorHAnsi" w:cstheme="majorHAnsi"/>
         </w:rPr>
         <w:lastRenderedPageBreak/>
+        <w:t xml:space="preserve">skewness for random samples from the feasible set generates distributions of values for each metric that reflect the values that would be likely to occur for an SAD generated at random. Note that skewness </w:t>
+      </w:r>
+      <w:r>
+        <w:rPr>
+          <w:rFonts w:asciiTheme="majorHAnsi" w:eastAsia="Times New Roman" w:hAnsiTheme="majorHAnsi" w:cstheme="majorHAnsi"/>
+        </w:rPr>
         <w:t xml:space="preserve">[breaks under specific circumstances – s &lt; 3, all abundances equal], and we exclude those cases from analyses of skewness. </w:t>
       </w:r>
     </w:p>
@@ -2361,21 +2243,7 @@
         <w:rPr>
           <w:rFonts w:asciiTheme="majorHAnsi" w:eastAsia="Times New Roman" w:hAnsiTheme="majorHAnsi" w:cstheme="majorHAnsi"/>
         </w:rPr>
-        <w:t xml:space="preserve"> previous efforts in this vein (</w:t>
-      </w:r>
-      <w:proofErr w:type="spellStart"/>
-      <w:r>
-        <w:rPr>
-          <w:rFonts w:asciiTheme="majorHAnsi" w:eastAsia="Times New Roman" w:hAnsiTheme="majorHAnsi" w:cstheme="majorHAnsi"/>
-        </w:rPr>
-        <w:t>Locey</w:t>
-      </w:r>
-      <w:proofErr w:type="spellEnd"/>
-      <w:r>
-        <w:rPr>
-          <w:rFonts w:asciiTheme="majorHAnsi" w:eastAsia="Times New Roman" w:hAnsiTheme="majorHAnsi" w:cstheme="majorHAnsi"/>
-        </w:rPr>
-        <w:t xml:space="preserve"> and White 2013). </w:t>
+        <w:t xml:space="preserve"> previous efforts in this vein (Locey and White 2013). </w:t>
       </w:r>
       <w:r>
         <w:rPr>
@@ -2407,7 +2275,7 @@
         </w:rPr>
         <w:t xml:space="preserve"> this algorithm in an R package, available on GitHub at </w:t>
       </w:r>
-      <w:hyperlink r:id="rId11" w:history="1">
+      <w:hyperlink r:id="rId7" w:history="1">
         <w:r>
           <w:rPr>
             <w:rStyle w:val="Hyperlink"/>
@@ -2440,7 +2308,7 @@
         </w:rPr>
         <w:t xml:space="preserve"> are available at  </w:t>
       </w:r>
-      <w:hyperlink r:id="rId12" w:history="1">
+      <w:hyperlink r:id="rId8" w:history="1">
         <w:r>
           <w:rPr>
             <w:rStyle w:val="Hyperlink"/>
@@ -2755,21 +2623,14 @@
         <w:rPr>
           <w:rFonts w:asciiTheme="majorHAnsi" w:eastAsia="Times New Roman" w:hAnsiTheme="majorHAnsi" w:cstheme="majorHAnsi"/>
         </w:rPr>
-        <w:t xml:space="preserve">We found evidence that the shapes of the SADs for a range of real ecological communities are statistically unlikely when compared to their feasible sets. For four of the five datasets we analyzed – BBS, Gentry, Mammal Communities, and Misc. </w:t>
-      </w:r>
-      <w:proofErr w:type="spellStart"/>
-      <w:r>
-        <w:rPr>
-          <w:rFonts w:asciiTheme="majorHAnsi" w:eastAsia="Times New Roman" w:hAnsiTheme="majorHAnsi" w:cstheme="majorHAnsi"/>
-        </w:rPr>
-        <w:t>Abund</w:t>
-      </w:r>
-      <w:proofErr w:type="spellEnd"/>
-      <w:r>
-        <w:rPr>
-          <w:rFonts w:asciiTheme="majorHAnsi" w:eastAsia="Times New Roman" w:hAnsiTheme="majorHAnsi" w:cstheme="majorHAnsi"/>
-        </w:rPr>
-        <w:t xml:space="preserve"> – empirical SADs are highly skewed and highly uneven relative to their feasible sets much more frequently than would be expected by chance (</w:t>
+        <w:t xml:space="preserve">We found evidence that the shapes of the SADs for a range of real ecological communities are statistically unlikely when compared to their feasible sets. For four of the five datasets we analyzed – BBS, Gentry, Mammal Communities, and Misc. Abund – empirical SADs are highly skewed and highly uneven relative to </w:t>
+      </w:r>
+      <w:r>
+        <w:rPr>
+          <w:rFonts w:asciiTheme="majorHAnsi" w:eastAsia="Times New Roman" w:hAnsiTheme="majorHAnsi" w:cstheme="majorHAnsi"/>
+        </w:rPr>
+        <w:lastRenderedPageBreak/>
+        <w:t>their feasible sets much more frequently than would be expected by chance (</w:t>
       </w:r>
       <w:hyperlink w:anchor="_Figure_3:_Skewness_1" w:history="1">
         <w:r>
@@ -2797,14 +2658,7 @@
         <w:rPr>
           <w:rFonts w:asciiTheme="majorHAnsi" w:eastAsia="Times New Roman" w:hAnsiTheme="majorHAnsi" w:cstheme="majorHAnsi"/>
         </w:rPr>
-        <w:t xml:space="preserve">). Combined across these four datasets, 16% of observed SADs are more skewed than 95% of their feasible sets, and </w:t>
-      </w:r>
-      <w:r>
-        <w:rPr>
-          <w:rFonts w:asciiTheme="majorHAnsi" w:eastAsia="Times New Roman" w:hAnsiTheme="majorHAnsi" w:cstheme="majorHAnsi"/>
-        </w:rPr>
-        <w:lastRenderedPageBreak/>
-        <w:t>31% are less even than 95% of their feasible sets. By chance we would expect only 5% of observed distributions to fall in these extremes. However, we detected considerably less pronounced deviations for communities from the FIA communities (</w:t>
+        <w:t>). Combined across these four datasets, 16% of observed SADs are more skewed than 95% of their feasible sets, and 31% are less even than 95% of their feasible sets. By chance we would expect only 5% of observed distributions to fall in these extremes. However, we detected considerably less pronounced deviations for communities from the FIA communities (</w:t>
       </w:r>
       <w:hyperlink w:anchor="_Figure_3:_Skewness_1" w:history="1">
         <w:r>
@@ -2872,23 +2726,21 @@
         <w:rPr>
           <w:rFonts w:asciiTheme="majorHAnsi" w:eastAsia="Times New Roman" w:hAnsiTheme="majorHAnsi" w:cstheme="majorHAnsi"/>
         </w:rPr>
-        <w:t xml:space="preserve">). For communities of the sizes represented in the FIA dataset, the 95% interval of skewness values often encompasses more than 80% of the entire range of values; for larger communities, the 95% interval spans closer to 60% of the full range. These broad distributions may not be specific enough to constitute a strong statistical expectation, and the deviations – or lack thereof – that we detect are correspondingly less informative. Additionally, we found a similar lack of detectable deviations among the (few) communities from other datasets that fell within the FIA size range (Figure): for small communities not from FIA X% of skewness and X% of evenness were unlikely relative to their feasible sets. Although this comparison is based on relatively few </w:t>
+        <w:t xml:space="preserve">). For communities of the sizes represented in the FIA dataset, the 95% interval of skewness values often encompasses more than 80% of the entire range of values; for larger communities, the 95% interval spans closer to 60% of the full range. These broad distributions may not be specific enough to constitute a strong statistical expectation, and the deviations – or lack thereof – that we detect are correspondingly less informative. Additionally, we found a similar lack of detectable deviations among the (few) communities from other datasets that fell within the FIA size range (Figure): for small communities not from FIA X% of skewness and X% of </w:t>
       </w:r>
       <w:r>
         <w:rPr>
           <w:rFonts w:asciiTheme="majorHAnsi" w:eastAsia="Times New Roman" w:hAnsiTheme="majorHAnsi" w:cstheme="majorHAnsi"/>
         </w:rPr>
         <w:lastRenderedPageBreak/>
-        <w:t xml:space="preserve">communities (X non-FIA, small, communities), it is consistent with the possibility that small community size, and </w:t>
-      </w:r>
-      <w:proofErr w:type="spellStart"/>
-      <w:r>
-        <w:rPr>
-          <w:rFonts w:asciiTheme="majorHAnsi" w:eastAsia="Times New Roman" w:hAnsiTheme="majorHAnsi" w:cstheme="majorHAnsi"/>
-        </w:rPr>
-        <w:t>not</w:t>
-      </w:r>
-      <w:proofErr w:type="spellEnd"/>
+        <w:t xml:space="preserve">evenness were unlikely relative to their feasible sets. Although this comparison is based on relatively few communities (X non-FIA, small, communities), it is consistent with the possibility that small community size, </w:t>
+      </w:r>
+      <w:r>
+        <w:rPr>
+          <w:rFonts w:asciiTheme="majorHAnsi" w:eastAsia="Times New Roman" w:hAnsiTheme="majorHAnsi" w:cstheme="majorHAnsi"/>
+        </w:rPr>
+        <w:t>and not necessarily</w:t>
+      </w:r>
       <w:r>
         <w:rPr>
           <w:rFonts w:asciiTheme="majorHAnsi" w:eastAsia="Times New Roman" w:hAnsiTheme="majorHAnsi" w:cstheme="majorHAnsi"/>
@@ -2906,47 +2758,69 @@
         <w:rPr>
           <w:rFonts w:asciiTheme="majorHAnsi" w:eastAsia="Times New Roman" w:hAnsiTheme="majorHAnsi" w:cstheme="majorHAnsi"/>
         </w:rPr>
-        <w:t xml:space="preserve">If this is indeed the case, it means that small-community considerations may affect our capacity to meaningfully distinguish signal from randomness for communities with ranges of S and N that are quite common in ecology. As a group, the FIA communities had especially broad distributions of shape metrics, and exhibited an overall lack of detectable signal. These </w:t>
-      </w:r>
-      <w:proofErr w:type="gramStart"/>
-      <w:r>
-        <w:rPr>
-          <w:rFonts w:asciiTheme="majorHAnsi" w:eastAsia="Times New Roman" w:hAnsiTheme="majorHAnsi" w:cstheme="majorHAnsi"/>
-        </w:rPr>
-        <w:t>communities</w:t>
-      </w:r>
-      <w:proofErr w:type="gramEnd"/>
-      <w:r>
-        <w:rPr>
-          <w:rFonts w:asciiTheme="majorHAnsi" w:eastAsia="Times New Roman" w:hAnsiTheme="majorHAnsi" w:cstheme="majorHAnsi"/>
-        </w:rPr>
-        <w:t xml:space="preserve"> range in size from x to y species and x to y individuals. While these are by no means hard thresholds, they may indicate a general range of values below which we have relatively diminished power to distinguish deviation from randomness. Unless we can develop more sensitive methods for identifying deviations even for these small communities, we may stand to learn the most by focusing on SADs from relatively large communities. In the meantime, sampling the range of forms represented in the feasible set helps us identify when the distribution of shapes present is relatively broad, and may even help us develop a type of power analysis to find the smallest-detectable deviation for a given community size. </w:t>
-      </w:r>
-    </w:p>
-    <w:p>
-      <w:pPr>
-        <w:rPr>
-          <w:rFonts w:asciiTheme="majorHAnsi" w:eastAsia="Times New Roman" w:hAnsiTheme="majorHAnsi" w:cstheme="majorHAnsi"/>
-        </w:rPr>
-      </w:pPr>
-      <w:r>
-        <w:rPr>
-          <w:rFonts w:asciiTheme="majorHAnsi" w:eastAsia="Times New Roman" w:hAnsiTheme="majorHAnsi" w:cstheme="majorHAnsi"/>
-        </w:rPr>
-        <w:t xml:space="preserve">It is also important to recognize that there are multiple plausible approaches to the defining the statistical baseline for the SAD, of which we have taken only one. Other formulations for the statistical baseline may be equally valid and can generate different statistical expectations, including forms that approximate exponential, Poisson, or log-series distributions. There is currently no unambiguous logical argument for one baseline over another, but comparing the performance of different baselines is clearly an important next step in this process towards reinvigorating the use of the SAD as a diagnostic tool. </w:t>
-      </w:r>
-    </w:p>
-    <w:p>
-      <w:pPr>
-        <w:rPr>
-          <w:rFonts w:asciiTheme="majorHAnsi" w:eastAsia="Times New Roman" w:hAnsiTheme="majorHAnsi" w:cstheme="majorHAnsi"/>
-        </w:rPr>
-      </w:pPr>
-      <w:r>
-        <w:rPr>
-          <w:rFonts w:asciiTheme="majorHAnsi" w:eastAsia="Times New Roman" w:hAnsiTheme="majorHAnsi" w:cstheme="majorHAnsi"/>
-        </w:rPr>
-        <w:t xml:space="preserve">Characterizing and adjusting for a statistical baseline for the SAD, as we demonstrate here, refreshes our perspective on the distribution and opens up several new avenues for better understanding how and when biological drivers affect its shape. Persistent deviations between observed communities and their baselines may be evidence of biological processes operating on top of fundamental statistical constraints, and focusing on these deviations could offer new leverage for evaluating theoretical predictions for the SAD. In doing so, we must appreciate that there is considerable nuance to defining the appropriate statistical baseline and calibrating our expected power to detect deviations, especially for small communities. Exploring other constructions for the baseline, and developing methods for establishing if not improving the constraints on our ability to detect deviations, would further clarify how statistical constraints manifest in the SAD and what power we have to disentangle biological signal from randomness. Our results here suggest that statistical constraints have strong effects on the SAD, but that these constraints alone do not fully account for the extremely uneven SADs we observe in nature – leaving an important role for ecological process. Continuing to explore and account for the interplay between statistical constraint and biological process constitutes a promising and profound new approach to our understanding of this familiar, yet surprisingly mysterious, ecological pattern. </w:t>
+        <w:t xml:space="preserve">If this is indeed the case, it means that small-community considerations may affect our capacity to meaningfully distinguish signal from randomness for communities with ranges of S and N that are quite common in ecology. As a group, the FIA communities had especially broad distributions of shape metrics, and exhibited an overall lack of detectable signal. These communities range in size from x to y species and x to y individuals. While these are by no means hard thresholds, they may indicate a general range of values below which we have relatively diminished power to distinguish deviation from randomness. Unless we can develop more sensitive methods for identifying deviations even for these small communities, we may stand to learn the most by focusing on SADs from relatively large communities. In the meantime, sampling the range of forms represented in the feasible set helps us identify when the distribution of shapes present is relatively broad, and may even help us develop a type of power analysis to find the smallest-detectable deviation for a given community size. </w:t>
+      </w:r>
+    </w:p>
+    <w:p>
+      <w:pPr>
+        <w:rPr>
+          <w:rFonts w:asciiTheme="majorHAnsi" w:eastAsia="Times New Roman" w:hAnsiTheme="majorHAnsi" w:cstheme="majorHAnsi"/>
+        </w:rPr>
+      </w:pPr>
+      <w:r>
+        <w:rPr>
+          <w:rFonts w:asciiTheme="majorHAnsi" w:eastAsia="Times New Roman" w:hAnsiTheme="majorHAnsi" w:cstheme="majorHAnsi"/>
+        </w:rPr>
+        <w:t xml:space="preserve">It is also important to recognize that there are multiple plausible approaches to the defining </w:t>
+      </w:r>
+      <w:r>
+        <w:rPr>
+          <w:rFonts w:asciiTheme="majorHAnsi" w:eastAsia="Times New Roman" w:hAnsiTheme="majorHAnsi" w:cstheme="majorHAnsi"/>
+        </w:rPr>
+        <w:t>a</w:t>
+      </w:r>
+      <w:r>
+        <w:rPr>
+          <w:rFonts w:asciiTheme="majorHAnsi" w:eastAsia="Times New Roman" w:hAnsiTheme="majorHAnsi" w:cstheme="majorHAnsi"/>
+        </w:rPr>
+        <w:t xml:space="preserve"> statistical baseline for the SAD, of which we have taken only one</w:t>
+      </w:r>
+      <w:r>
+        <w:rPr>
+          <w:rFonts w:asciiTheme="majorHAnsi" w:eastAsia="Times New Roman" w:hAnsiTheme="majorHAnsi" w:cstheme="majorHAnsi"/>
+        </w:rPr>
+        <w:t xml:space="preserve"> (Haegeman and Loreau 2008; etc)</w:t>
+      </w:r>
+      <w:r>
+        <w:rPr>
+          <w:rFonts w:asciiTheme="majorHAnsi" w:eastAsia="Times New Roman" w:hAnsiTheme="majorHAnsi" w:cstheme="majorHAnsi"/>
+        </w:rPr>
+        <w:t xml:space="preserve">. Other formulations for the statistical baseline may be equally valid and can generate different statistical expectations, including forms that approximate exponential, Poisson, or log-series distributions. There is currently no unambiguous logical argument for one baseline over another, but comparing the performance of different baselines is clearly an important next step in this process towards reinvigorating the use of the SAD as a diagnostic tool. </w:t>
+      </w:r>
+    </w:p>
+    <w:p>
+      <w:pPr>
+        <w:rPr>
+          <w:rFonts w:asciiTheme="majorHAnsi" w:eastAsia="Times New Roman" w:hAnsiTheme="majorHAnsi" w:cstheme="majorHAnsi"/>
+        </w:rPr>
+      </w:pPr>
+      <w:r>
+        <w:rPr>
+          <w:rFonts w:asciiTheme="majorHAnsi" w:eastAsia="Times New Roman" w:hAnsiTheme="majorHAnsi" w:cstheme="majorHAnsi"/>
+        </w:rPr>
+        <w:t xml:space="preserve">Characterizing and adjusting for a statistical baseline for the SAD, as we demonstrate here, refreshes our perspective on the distribution and opens up several new avenues for better understanding how and when biological drivers affect its shape. Persistent deviations between observed communities and their baselines may be evidence of biological processes operating on top of fundamental statistical constraints, and focusing on these deviations could offer new leverage for evaluating theoretical predictions for the SAD. In doing so, we must appreciate that there is considerable nuance to defining the appropriate statistical baseline and calibrating our expected power to detect deviations, especially for small communities. Exploring other constructions for the baseline, and developing methods for establishing if not improving the </w:t>
+      </w:r>
+      <w:r>
+        <w:rPr>
+          <w:rFonts w:asciiTheme="majorHAnsi" w:eastAsia="Times New Roman" w:hAnsiTheme="majorHAnsi" w:cstheme="majorHAnsi"/>
+        </w:rPr>
+        <w:t>limits</w:t>
+      </w:r>
+      <w:r>
+        <w:rPr>
+          <w:rFonts w:asciiTheme="majorHAnsi" w:eastAsia="Times New Roman" w:hAnsiTheme="majorHAnsi" w:cstheme="majorHAnsi"/>
+        </w:rPr>
+        <w:t xml:space="preserve"> on our ability to detect deviations, would further clarify how statistical constraints manifest in the SAD and what power we have to disentangle biological signal from randomness. Our results here suggest that statistical constraints have strong effects on the SAD, but that these constraints alone do not fully account for the extremely uneven SADs we observe in nature – leaving an important role for ecological process. Continuing to explore and account for the interplay between statistical constraint and biological process constitutes a promising and profound new approach to our understanding of this familiar, yet surprisingly mysterious, ecological pattern. </w:t>
       </w:r>
     </w:p>
     <w:p>
@@ -2998,60 +2872,62 @@
           <w:rFonts w:eastAsia="Times New Roman" w:cstheme="majorHAnsi"/>
         </w:rPr>
       </w:pPr>
-      <w:bookmarkStart w:id="2" w:name="_Figure_1:_Communities"/>
+      <w:bookmarkStart w:id="0" w:name="_Figure_1:_Communities"/>
+      <w:bookmarkEnd w:id="0"/>
+      <w:r>
+        <w:rPr>
+          <w:rFonts w:eastAsia="Times New Roman" w:cstheme="majorHAnsi"/>
+        </w:rPr>
+        <w:t xml:space="preserve">Figure 1: </w:t>
+      </w:r>
+      <w:r>
+        <w:rPr>
+          <w:rFonts w:eastAsia="Times New Roman" w:cstheme="majorHAnsi"/>
+        </w:rPr>
+        <w:t>Communities</w:t>
+      </w:r>
+      <w:r>
+        <w:rPr>
+          <w:rFonts w:eastAsia="Times New Roman" w:cstheme="majorHAnsi"/>
+        </w:rPr>
+        <w:t xml:space="preserve"> by dataset, S, N</w:t>
+      </w:r>
+    </w:p>
+    <w:p>
+      <w:pPr>
+        <w:pStyle w:val="Heading5"/>
+        <w:rPr>
+          <w:rFonts w:cstheme="majorHAnsi"/>
+        </w:rPr>
+      </w:pPr>
+      <w:bookmarkStart w:id="1" w:name="_Figure_1:_S0,"/>
+      <w:bookmarkStart w:id="2" w:name="_Figure_0:_Distribution"/>
+      <w:bookmarkStart w:id="3" w:name="_Figure_1.5:_Datasets"/>
+      <w:bookmarkStart w:id="4" w:name="_Figure_1.75:_Nparts"/>
+      <w:bookmarkStart w:id="5" w:name="_Figure_1:_Number"/>
+      <w:bookmarkStart w:id="6" w:name="_Figure_1.875:_Nparts"/>
+      <w:bookmarkStart w:id="7" w:name="_Figure_2:_Self-similarity"/>
+      <w:bookmarkStart w:id="8" w:name="_Figure_2:_Narrowness"/>
+      <w:bookmarkStart w:id="9" w:name="_Figure_3:_Self-similarity"/>
+      <w:bookmarkStart w:id="10" w:name="_Figure_3:_Skewness"/>
+      <w:bookmarkStart w:id="11" w:name="_Figure_3.5_Self"/>
+      <w:bookmarkStart w:id="12" w:name="_Figure_4:_Overall"/>
+      <w:bookmarkStart w:id="13" w:name="_Figure_4:_Simpson"/>
+      <w:bookmarkStart w:id="14" w:name="_Figure_6:_Skewness"/>
+      <w:bookmarkStart w:id="15" w:name="_Figure_7:_Skewness"/>
+      <w:bookmarkStart w:id="16" w:name="_Figure_8:_Simpson"/>
+      <w:bookmarkStart w:id="17" w:name="_Figure_9:_Simpson"/>
+      <w:bookmarkStart w:id="18" w:name="_Figure_10:_Skewness"/>
+      <w:bookmarkStart w:id="19" w:name="_Figure_11:_Simpson"/>
+      <w:bookmarkStart w:id="20" w:name="_Figure_12:_Simpson"/>
+      <w:bookmarkStart w:id="21" w:name="_Figure_13:_Skewness"/>
+      <w:bookmarkStart w:id="22" w:name="_Figure_14:_Skewness"/>
+      <w:bookmarkStart w:id="23" w:name="_Figure_15:_Rarefied"/>
+      <w:bookmarkStart w:id="24" w:name="_Figure_16:_Rarefied"/>
+      <w:bookmarkStart w:id="25" w:name="_Table_1:_Proportion"/>
+      <w:bookmarkStart w:id="26" w:name="_Table_2:_Proportion"/>
+      <w:bookmarkEnd w:id="1"/>
       <w:bookmarkEnd w:id="2"/>
-      <w:r>
-        <w:rPr>
-          <w:rFonts w:eastAsia="Times New Roman" w:cstheme="majorHAnsi"/>
-        </w:rPr>
-        <w:t xml:space="preserve">Figure 1: </w:t>
-      </w:r>
-      <w:r>
-        <w:rPr>
-          <w:rFonts w:eastAsia="Times New Roman" w:cstheme="majorHAnsi"/>
-        </w:rPr>
-        <w:t>Communities</w:t>
-      </w:r>
-      <w:r>
-        <w:rPr>
-          <w:rFonts w:eastAsia="Times New Roman" w:cstheme="majorHAnsi"/>
-        </w:rPr>
-        <w:t xml:space="preserve"> by dataset, S, N</w:t>
-      </w:r>
-    </w:p>
-    <w:p>
-      <w:pPr>
-        <w:pStyle w:val="Heading5"/>
-        <w:rPr>
-          <w:rFonts w:cstheme="majorHAnsi"/>
-        </w:rPr>
-      </w:pPr>
-      <w:bookmarkStart w:id="3" w:name="_Figure_1:_S0,"/>
-      <w:bookmarkStart w:id="4" w:name="_Figure_0:_Distribution"/>
-      <w:bookmarkStart w:id="5" w:name="_Figure_1.5:_Datasets"/>
-      <w:bookmarkStart w:id="6" w:name="_Figure_1.75:_Nparts"/>
-      <w:bookmarkStart w:id="7" w:name="_Figure_1:_Number"/>
-      <w:bookmarkStart w:id="8" w:name="_Figure_1.875:_Nparts"/>
-      <w:bookmarkStart w:id="9" w:name="_Figure_2:_Self-similarity"/>
-      <w:bookmarkStart w:id="10" w:name="_Figure_2:_Narrowness"/>
-      <w:bookmarkStart w:id="11" w:name="_Figure_3:_Self-similarity"/>
-      <w:bookmarkStart w:id="12" w:name="_Figure_3:_Skewness"/>
-      <w:bookmarkStart w:id="13" w:name="_Figure_3.5_Self"/>
-      <w:bookmarkStart w:id="14" w:name="_Figure_4:_Overall"/>
-      <w:bookmarkStart w:id="15" w:name="_Figure_4:_Simpson"/>
-      <w:bookmarkStart w:id="16" w:name="_Figure_6:_Skewness"/>
-      <w:bookmarkStart w:id="17" w:name="_Figure_7:_Skewness"/>
-      <w:bookmarkStart w:id="18" w:name="_Figure_8:_Simpson"/>
-      <w:bookmarkStart w:id="19" w:name="_Figure_9:_Simpson"/>
-      <w:bookmarkStart w:id="20" w:name="_Figure_10:_Skewness"/>
-      <w:bookmarkStart w:id="21" w:name="_Figure_11:_Simpson"/>
-      <w:bookmarkStart w:id="22" w:name="_Figure_12:_Simpson"/>
-      <w:bookmarkStart w:id="23" w:name="_Figure_13:_Skewness"/>
-      <w:bookmarkStart w:id="24" w:name="_Figure_14:_Skewness"/>
-      <w:bookmarkStart w:id="25" w:name="_Figure_15:_Rarefied"/>
-      <w:bookmarkStart w:id="26" w:name="_Figure_16:_Rarefied"/>
-      <w:bookmarkStart w:id="27" w:name="_Table_1:_Proportion"/>
-      <w:bookmarkStart w:id="28" w:name="_Table_2:_Proportion"/>
       <w:bookmarkEnd w:id="3"/>
       <w:bookmarkEnd w:id="4"/>
       <w:bookmarkEnd w:id="5"/>
@@ -3076,8 +2952,6 @@
       <w:bookmarkEnd w:id="24"/>
       <w:bookmarkEnd w:id="25"/>
       <w:bookmarkEnd w:id="26"/>
-      <w:bookmarkEnd w:id="27"/>
-      <w:bookmarkEnd w:id="28"/>
       <w:r>
         <w:rPr>
           <w:rFonts w:cstheme="majorHAnsi"/>
@@ -3099,7 +2973,7 @@
                     <pic:cNvPicPr/>
                   </pic:nvPicPr>
                   <pic:blipFill>
-                    <a:blip r:embed="rId13"/>
+                    <a:blip r:embed="rId9"/>
                     <a:stretch>
                       <a:fillRect/>
                     </a:stretch>
@@ -3127,8 +3001,6 @@
         </w:rPr>
       </w:pPr>
     </w:p>
-    <w:bookmarkStart w:id="29" w:name="_Figure_2:_95%"/>
-    <w:bookmarkEnd w:id="29"/>
     <w:p>
       <w:pPr>
         <w:pStyle w:val="Heading5"/>
@@ -3136,6 +3008,8 @@
           <w:rFonts w:cstheme="majorHAnsi"/>
         </w:rPr>
       </w:pPr>
+      <w:bookmarkStart w:id="27" w:name="_Figure_2:_95%"/>
+      <w:bookmarkEnd w:id="27"/>
       <w:r>
         <w:rPr>
           <w:rFonts w:cstheme="majorHAnsi"/>
@@ -3227,7 +3101,7 @@
                           <pic:cNvPicPr/>
                         </pic:nvPicPr>
                         <pic:blipFill>
-                          <a:blip r:embed="rId14">
+                          <a:blip r:embed="rId10">
                             <a:alphaModFix/>
                           </a:blip>
                           <a:stretch>
@@ -3413,7 +3287,7 @@
                   <o:lock v:ext="edit" aspectratio="t"/>
                 </v:shapetype>
                 <v:shape id="Google Shape;198;p35" o:spid="_x0000_s1028" type="#_x0000_t75" style="position:absolute;width:23221;height:16586;visibility:visible;mso-wrap-style:square" o:gfxdata="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">
-                  <v:imagedata r:id="rId15" o:title=""/>
+                  <v:imagedata r:id="rId11" o:title=""/>
                 </v:shape>
                 <v:shapetype id="_x0000_t86" coordsize="21600,21600" o:spt="86" adj="1800" path="m,qx21600@0l21600@1qy,21600e" filled="f">
                   <v:formulas>
@@ -3486,8 +3360,8 @@
           <w:rFonts w:cstheme="majorHAnsi"/>
         </w:rPr>
       </w:pPr>
-      <w:bookmarkStart w:id="30" w:name="_Figure_3:_Skewness_1"/>
-      <w:bookmarkEnd w:id="30"/>
+      <w:bookmarkStart w:id="28" w:name="_Figure_3:_Skewness_1"/>
+      <w:bookmarkEnd w:id="28"/>
       <w:r>
         <w:rPr>
           <w:rFonts w:cstheme="majorHAnsi"/>
@@ -3512,6 +3386,378 @@
             <wp:extent cx="5000000" cy="3085714"/>
             <wp:effectExtent l="0" t="0" r="0" b="635"/>
             <wp:docPr id="36" name="Picture 36"/>
+            <wp:cNvGraphicFramePr>
+              <a:graphicFrameLocks xmlns:a="http://schemas.openxmlformats.org/drawingml/2006/main" noChangeAspect="1"/>
+            </wp:cNvGraphicFramePr>
+            <a:graphic xmlns:a="http://schemas.openxmlformats.org/drawingml/2006/main">
+              <a:graphicData uri="http://schemas.openxmlformats.org/drawingml/2006/picture">
+                <pic:pic xmlns:pic="http://schemas.openxmlformats.org/drawingml/2006/picture">
+                  <pic:nvPicPr>
+                    <pic:cNvPr id="1" name=""/>
+                    <pic:cNvPicPr/>
+                  </pic:nvPicPr>
+                  <pic:blipFill>
+                    <a:blip r:embed="rId12"/>
+                    <a:stretch>
+                      <a:fillRect/>
+                    </a:stretch>
+                  </pic:blipFill>
+                  <pic:spPr>
+                    <a:xfrm>
+                      <a:off x="0" y="0"/>
+                      <a:ext cx="5000000" cy="3085714"/>
+                    </a:xfrm>
+                    <a:prstGeom prst="rect">
+                      <a:avLst/>
+                    </a:prstGeom>
+                  </pic:spPr>
+                </pic:pic>
+              </a:graphicData>
+            </a:graphic>
+          </wp:inline>
+        </w:drawing>
+      </w:r>
+    </w:p>
+    <w:p>
+      <w:pPr>
+        <w:rPr>
+          <w:rFonts w:asciiTheme="majorHAnsi" w:hAnsiTheme="majorHAnsi" w:cstheme="majorHAnsi"/>
+        </w:rPr>
+      </w:pPr>
+      <w:r>
+        <w:rPr>
+          <w:rFonts w:asciiTheme="majorHAnsi" w:hAnsiTheme="majorHAnsi" w:cstheme="majorHAnsi"/>
+        </w:rPr>
+        <w:t>Dotted line is 95.</w:t>
+      </w:r>
+    </w:p>
+    <w:p>
+      <w:pPr>
+        <w:rPr>
+          <w:rFonts w:asciiTheme="majorHAnsi" w:hAnsiTheme="majorHAnsi" w:cstheme="majorHAnsi"/>
+        </w:rPr>
+      </w:pPr>
+      <w:r>
+        <w:rPr>
+          <w:rFonts w:asciiTheme="majorHAnsi" w:hAnsiTheme="majorHAnsi" w:cstheme="majorHAnsi"/>
+        </w:rPr>
+        <w:t xml:space="preserve">Excludes communities for which </w:t>
+      </w:r>
+      <w:r>
+        <w:rPr>
+          <w:rFonts w:asciiTheme="majorHAnsi" w:hAnsiTheme="majorHAnsi" w:cstheme="majorHAnsi"/>
+        </w:rPr>
+        <w:t>S</w:t>
+      </w:r>
+      <w:r>
+        <w:rPr>
+          <w:rFonts w:asciiTheme="majorHAnsi" w:hAnsiTheme="majorHAnsi" w:cstheme="majorHAnsi"/>
+        </w:rPr>
+        <w:t xml:space="preserve"> &lt; 3</w:t>
+      </w:r>
+    </w:p>
+    <w:p>
+      <w:pPr>
+        <w:pStyle w:val="Heading5"/>
+        <w:rPr>
+          <w:rFonts w:cstheme="majorHAnsi"/>
+        </w:rPr>
+      </w:pPr>
+      <w:bookmarkStart w:id="29" w:name="_Figure_4:_Evenness"/>
+      <w:bookmarkEnd w:id="29"/>
+      <w:r>
+        <w:rPr>
+          <w:rFonts w:cstheme="majorHAnsi"/>
+        </w:rPr>
+        <w:t>Figure 4: Evenness percentile results</w:t>
+      </w:r>
+    </w:p>
+    <w:p>
+      <w:pPr>
+        <w:rPr>
+          <w:rFonts w:asciiTheme="majorHAnsi" w:hAnsiTheme="majorHAnsi" w:cstheme="majorHAnsi"/>
+        </w:rPr>
+      </w:pPr>
+      <w:r>
+        <w:rPr>
+          <w:rFonts w:asciiTheme="majorHAnsi" w:hAnsiTheme="majorHAnsi" w:cstheme="majorHAnsi"/>
+          <w:noProof/>
+        </w:rPr>
+        <w:drawing>
+          <wp:inline distT="0" distB="0" distL="0" distR="0" wp14:anchorId="299ADBCC" wp14:editId="34EEDD5A">
+            <wp:extent cx="5000000" cy="3085714"/>
+            <wp:effectExtent l="0" t="0" r="0" b="635"/>
+            <wp:docPr id="37" name="Picture 37"/>
+            <wp:cNvGraphicFramePr>
+              <a:graphicFrameLocks xmlns:a="http://schemas.openxmlformats.org/drawingml/2006/main" noChangeAspect="1"/>
+            </wp:cNvGraphicFramePr>
+            <a:graphic xmlns:a="http://schemas.openxmlformats.org/drawingml/2006/main">
+              <a:graphicData uri="http://schemas.openxmlformats.org/drawingml/2006/picture">
+                <pic:pic xmlns:pic="http://schemas.openxmlformats.org/drawingml/2006/picture">
+                  <pic:nvPicPr>
+                    <pic:cNvPr id="1" name=""/>
+                    <pic:cNvPicPr/>
+                  </pic:nvPicPr>
+                  <pic:blipFill>
+                    <a:blip r:embed="rId13"/>
+                    <a:stretch>
+                      <a:fillRect/>
+                    </a:stretch>
+                  </pic:blipFill>
+                  <pic:spPr>
+                    <a:xfrm>
+                      <a:off x="0" y="0"/>
+                      <a:ext cx="5000000" cy="3085714"/>
+                    </a:xfrm>
+                    <a:prstGeom prst="rect">
+                      <a:avLst/>
+                    </a:prstGeom>
+                  </pic:spPr>
+                </pic:pic>
+              </a:graphicData>
+            </a:graphic>
+          </wp:inline>
+        </w:drawing>
+      </w:r>
+    </w:p>
+    <w:p>
+      <w:pPr>
+        <w:rPr>
+          <w:rFonts w:asciiTheme="majorHAnsi" w:hAnsiTheme="majorHAnsi" w:cstheme="majorHAnsi"/>
+        </w:rPr>
+      </w:pPr>
+      <w:r>
+        <w:rPr>
+          <w:rFonts w:asciiTheme="majorHAnsi" w:hAnsiTheme="majorHAnsi" w:cstheme="majorHAnsi"/>
+        </w:rPr>
+        <w:t>Dotted line is 95.</w:t>
+      </w:r>
+    </w:p>
+    <w:p>
+      <w:pPr>
+        <w:rPr>
+          <w:rFonts w:asciiTheme="majorHAnsi" w:hAnsiTheme="majorHAnsi" w:cstheme="majorHAnsi"/>
+        </w:rPr>
+      </w:pPr>
+    </w:p>
+    <w:p>
+      <w:pPr>
+        <w:rPr>
+          <w:rFonts w:asciiTheme="majorHAnsi" w:hAnsiTheme="majorHAnsi" w:cstheme="majorHAnsi"/>
+        </w:rPr>
+      </w:pPr>
+    </w:p>
+    <w:p>
+      <w:pPr>
+        <w:rPr>
+          <w:rFonts w:asciiTheme="majorHAnsi" w:hAnsiTheme="majorHAnsi" w:cstheme="majorHAnsi"/>
+        </w:rPr>
+      </w:pPr>
+      <w:bookmarkStart w:id="30" w:name="_Figure_5:_Rarefaction"/>
+      <w:bookmarkEnd w:id="30"/>
+    </w:p>
+    <w:p>
+      <w:pPr>
+        <w:pStyle w:val="Heading5"/>
+        <w:rPr>
+          <w:rFonts w:cstheme="majorHAnsi"/>
+        </w:rPr>
+      </w:pPr>
+      <w:bookmarkStart w:id="31" w:name="_Figure_6:_Percentile"/>
+      <w:bookmarkEnd w:id="31"/>
+      <w:r>
+        <w:rPr>
+          <w:rFonts w:cstheme="majorHAnsi"/>
+        </w:rPr>
+        <w:t>Figure 6: Percentile scores over S and N</w:t>
+      </w:r>
+    </w:p>
+    <w:p>
+      <w:pPr>
+        <w:rPr>
+          <w:rFonts w:asciiTheme="majorHAnsi" w:hAnsiTheme="majorHAnsi" w:cstheme="majorHAnsi"/>
+        </w:rPr>
+      </w:pPr>
+      <w:r>
+        <w:rPr>
+          <w:rFonts w:asciiTheme="majorHAnsi" w:hAnsiTheme="majorHAnsi" w:cstheme="majorHAnsi"/>
+          <w:noProof/>
+        </w:rPr>
+        <w:drawing>
+          <wp:inline distT="0" distB="0" distL="0" distR="0" wp14:anchorId="2EA35D3F" wp14:editId="4C6462E1">
+            <wp:extent cx="5943600" cy="2366010"/>
+            <wp:effectExtent l="0" t="0" r="0" b="0"/>
+            <wp:docPr id="42" name="Picture 42"/>
+            <wp:cNvGraphicFramePr>
+              <a:graphicFrameLocks xmlns:a="http://schemas.openxmlformats.org/drawingml/2006/main" noChangeAspect="1"/>
+            </wp:cNvGraphicFramePr>
+            <a:graphic xmlns:a="http://schemas.openxmlformats.org/drawingml/2006/main">
+              <a:graphicData uri="http://schemas.openxmlformats.org/drawingml/2006/picture">
+                <pic:pic xmlns:pic="http://schemas.openxmlformats.org/drawingml/2006/picture">
+                  <pic:nvPicPr>
+                    <pic:cNvPr id="1" name=""/>
+                    <pic:cNvPicPr/>
+                  </pic:nvPicPr>
+                  <pic:blipFill>
+                    <a:blip r:embed="rId14"/>
+                    <a:stretch>
+                      <a:fillRect/>
+                    </a:stretch>
+                  </pic:blipFill>
+                  <pic:spPr>
+                    <a:xfrm>
+                      <a:off x="0" y="0"/>
+                      <a:ext cx="5943600" cy="2366010"/>
+                    </a:xfrm>
+                    <a:prstGeom prst="rect">
+                      <a:avLst/>
+                    </a:prstGeom>
+                  </pic:spPr>
+                </pic:pic>
+              </a:graphicData>
+            </a:graphic>
+          </wp:inline>
+        </w:drawing>
+      </w:r>
+    </w:p>
+    <w:p>
+      <w:pPr>
+        <w:rPr>
+          <w:rFonts w:asciiTheme="majorHAnsi" w:hAnsiTheme="majorHAnsi" w:cstheme="majorHAnsi"/>
+        </w:rPr>
+      </w:pPr>
+      <w:r>
+        <w:rPr>
+          <w:rFonts w:asciiTheme="majorHAnsi" w:hAnsiTheme="majorHAnsi" w:cstheme="majorHAnsi"/>
+        </w:rPr>
+        <w:t>Skewness excludes s &lt; 3</w:t>
+      </w:r>
+    </w:p>
+    <w:p>
+      <w:pPr>
+        <w:rPr>
+          <w:rFonts w:asciiTheme="majorHAnsi" w:hAnsiTheme="majorHAnsi" w:cstheme="majorHAnsi"/>
+        </w:rPr>
+      </w:pPr>
+      <w:r>
+        <w:rPr>
+          <w:rFonts w:asciiTheme="majorHAnsi" w:hAnsiTheme="majorHAnsi" w:cstheme="majorHAnsi"/>
+        </w:rPr>
+        <w:t>Black line outlines FIA maximum s0 and n0</w:t>
+      </w:r>
+    </w:p>
+    <w:p>
+      <w:pPr>
+        <w:rPr>
+          <w:rFonts w:asciiTheme="majorHAnsi" w:hAnsiTheme="majorHAnsi" w:cstheme="majorHAnsi"/>
+        </w:rPr>
+      </w:pPr>
+    </w:p>
+    <w:p>
+      <w:pPr>
+        <w:pStyle w:val="Heading5"/>
+        <w:rPr>
+          <w:rFonts w:cstheme="majorHAnsi"/>
+        </w:rPr>
+      </w:pPr>
+      <w:bookmarkStart w:id="32" w:name="_Figure_7:_Percentile"/>
+      <w:bookmarkEnd w:id="32"/>
+      <w:r>
+        <w:rPr>
+          <w:rFonts w:cstheme="majorHAnsi"/>
+        </w:rPr>
+        <w:lastRenderedPageBreak/>
+        <w:t>Figure 7: Percentile outcomes for small communities</w:t>
+      </w:r>
+    </w:p>
+    <w:p>
+      <w:pPr>
+        <w:rPr>
+          <w:rFonts w:asciiTheme="majorHAnsi" w:hAnsiTheme="majorHAnsi" w:cstheme="majorHAnsi"/>
+        </w:rPr>
+      </w:pPr>
+      <w:r>
+        <w:rPr>
+          <w:rFonts w:asciiTheme="majorHAnsi" w:hAnsiTheme="majorHAnsi" w:cstheme="majorHAnsi"/>
+          <w:noProof/>
+        </w:rPr>
+        <w:drawing>
+          <wp:inline distT="0" distB="0" distL="0" distR="0" wp14:anchorId="6551587B" wp14:editId="0D36C948">
+            <wp:extent cx="5943600" cy="4789805"/>
+            <wp:effectExtent l="0" t="0" r="0" b="0"/>
+            <wp:docPr id="44" name="Picture 44"/>
+            <wp:cNvGraphicFramePr>
+              <a:graphicFrameLocks xmlns:a="http://schemas.openxmlformats.org/drawingml/2006/main" noChangeAspect="1"/>
+            </wp:cNvGraphicFramePr>
+            <a:graphic xmlns:a="http://schemas.openxmlformats.org/drawingml/2006/main">
+              <a:graphicData uri="http://schemas.openxmlformats.org/drawingml/2006/picture">
+                <pic:pic xmlns:pic="http://schemas.openxmlformats.org/drawingml/2006/picture">
+                  <pic:nvPicPr>
+                    <pic:cNvPr id="1" name=""/>
+                    <pic:cNvPicPr/>
+                  </pic:nvPicPr>
+                  <pic:blipFill>
+                    <a:blip r:embed="rId15"/>
+                    <a:stretch>
+                      <a:fillRect/>
+                    </a:stretch>
+                  </pic:blipFill>
+                  <pic:spPr>
+                    <a:xfrm>
+                      <a:off x="0" y="0"/>
+                      <a:ext cx="5943600" cy="4789805"/>
+                    </a:xfrm>
+                    <a:prstGeom prst="rect">
+                      <a:avLst/>
+                    </a:prstGeom>
+                  </pic:spPr>
+                </pic:pic>
+              </a:graphicData>
+            </a:graphic>
+          </wp:inline>
+        </w:drawing>
+      </w:r>
+    </w:p>
+    <w:p>
+      <w:pPr>
+        <w:rPr>
+          <w:rFonts w:asciiTheme="majorHAnsi" w:hAnsiTheme="majorHAnsi" w:cstheme="majorHAnsi"/>
+        </w:rPr>
+      </w:pPr>
+    </w:p>
+    <w:p>
+      <w:pPr>
+        <w:pStyle w:val="Heading5"/>
+        <w:rPr>
+          <w:rFonts w:cstheme="majorHAnsi"/>
+        </w:rPr>
+      </w:pPr>
+      <w:bookmarkStart w:id="33" w:name="_Figure_8:_95%"/>
+      <w:bookmarkEnd w:id="33"/>
+      <w:r>
+        <w:rPr>
+          <w:rFonts w:cstheme="majorHAnsi"/>
+        </w:rPr>
+        <w:lastRenderedPageBreak/>
+        <w:t>Figure 8: 95% ratio over S and N</w:t>
+      </w:r>
+    </w:p>
+    <w:p>
+      <w:pPr>
+        <w:rPr>
+          <w:rFonts w:asciiTheme="majorHAnsi" w:hAnsiTheme="majorHAnsi" w:cstheme="majorHAnsi"/>
+        </w:rPr>
+      </w:pPr>
+      <w:r>
+        <w:rPr>
+          <w:rFonts w:asciiTheme="majorHAnsi" w:hAnsiTheme="majorHAnsi" w:cstheme="majorHAnsi"/>
+          <w:noProof/>
+        </w:rPr>
+        <w:drawing>
+          <wp:inline distT="0" distB="0" distL="0" distR="0" wp14:anchorId="175B61C8" wp14:editId="16338859">
+            <wp:extent cx="5943600" cy="3457575"/>
+            <wp:effectExtent l="0" t="0" r="0" b="9525"/>
+            <wp:docPr id="48" name="Picture 48"/>
             <wp:cNvGraphicFramePr>
               <a:graphicFrameLocks xmlns:a="http://schemas.openxmlformats.org/drawingml/2006/main" noChangeAspect="1"/>
             </wp:cNvGraphicFramePr>
@@ -3531,7 +3777,7 @@
                   <pic:spPr>
                     <a:xfrm>
                       <a:off x="0" y="0"/>
-                      <a:ext cx="5000000" cy="3085714"/>
+                      <a:ext cx="5943600" cy="3457575"/>
                     </a:xfrm>
                     <a:prstGeom prst="rect">
                       <a:avLst/>
@@ -3554,7 +3800,7 @@
         <w:rPr>
           <w:rFonts w:asciiTheme="majorHAnsi" w:hAnsiTheme="majorHAnsi" w:cstheme="majorHAnsi"/>
         </w:rPr>
-        <w:t>Dotted line is 95.</w:t>
+        <w:t>Skewness excludes s &lt; 3</w:t>
       </w:r>
     </w:p>
     <w:p>
@@ -3567,19 +3813,84 @@
         <w:rPr>
           <w:rFonts w:asciiTheme="majorHAnsi" w:hAnsiTheme="majorHAnsi" w:cstheme="majorHAnsi"/>
         </w:rPr>
-        <w:t xml:space="preserve">Excludes communities for which </w:t>
-      </w:r>
-      <w:r>
+        <w:t>Black line is FIA maxima</w:t>
+      </w:r>
+    </w:p>
+    <w:p>
+      <w:pPr>
         <w:rPr>
           <w:rFonts w:asciiTheme="majorHAnsi" w:hAnsiTheme="majorHAnsi" w:cstheme="majorHAnsi"/>
         </w:rPr>
-        <w:t>S</w:t>
-      </w:r>
+      </w:pPr>
       <w:r>
         <w:rPr>
           <w:rFonts w:asciiTheme="majorHAnsi" w:hAnsiTheme="majorHAnsi" w:cstheme="majorHAnsi"/>
         </w:rPr>
-        <w:t xml:space="preserve"> &lt; 3</w:t>
+        <w:br w:type="page"/>
+      </w:r>
+    </w:p>
+    <w:p>
+      <w:pPr>
+        <w:rPr>
+          <w:rFonts w:asciiTheme="majorHAnsi" w:hAnsiTheme="majorHAnsi" w:cstheme="majorHAnsi"/>
+          <w:b/>
+          <w:bCs/>
+        </w:rPr>
+      </w:pPr>
+      <w:r>
+        <w:rPr>
+          <w:rFonts w:asciiTheme="majorHAnsi" w:hAnsiTheme="majorHAnsi" w:cstheme="majorHAnsi"/>
+          <w:b/>
+          <w:bCs/>
+        </w:rPr>
+        <w:lastRenderedPageBreak/>
+        <w:t>Supplement stuff</w:t>
+      </w:r>
+    </w:p>
+    <w:p>
+      <w:pPr>
+        <w:rPr>
+          <w:rFonts w:asciiTheme="majorHAnsi" w:eastAsia="Times New Roman" w:hAnsiTheme="majorHAnsi" w:cstheme="majorHAnsi"/>
+        </w:rPr>
+      </w:pPr>
+      <w:r>
+        <w:rPr>
+          <w:rFonts w:asciiTheme="majorHAnsi" w:eastAsia="Times New Roman" w:hAnsiTheme="majorHAnsi" w:cstheme="majorHAnsi"/>
+          <w:i/>
+          <w:iCs/>
+        </w:rPr>
+        <w:t>Effects of rarefaction</w:t>
+      </w:r>
+    </w:p>
+    <w:p>
+      <w:pPr>
+        <w:rPr>
+          <w:rFonts w:asciiTheme="majorHAnsi" w:eastAsia="Times New Roman" w:hAnsiTheme="majorHAnsi" w:cstheme="majorHAnsi"/>
+        </w:rPr>
+      </w:pPr>
+      <w:r>
+        <w:rPr>
+          <w:rFonts w:asciiTheme="majorHAnsi" w:eastAsia="Times New Roman" w:hAnsiTheme="majorHAnsi" w:cstheme="majorHAnsi"/>
+        </w:rPr>
+        <w:t>Generally, it is logistically impossible to conduct exhaustive surveys of ecological communities, and even the most intensive surveys of nature are likely to miss some species</w:t>
+      </w:r>
+      <w:r>
+        <w:rPr>
+          <w:rFonts w:asciiTheme="majorHAnsi" w:eastAsia="Times New Roman" w:hAnsiTheme="majorHAnsi" w:cstheme="majorHAnsi"/>
+        </w:rPr>
+        <w:t xml:space="preserve"> – particularly rare or cryptic ones. To test wheth</w:t>
+      </w:r>
+      <w:r>
+        <w:rPr>
+          <w:rFonts w:asciiTheme="majorHAnsi" w:eastAsia="Times New Roman" w:hAnsiTheme="majorHAnsi" w:cstheme="majorHAnsi"/>
+        </w:rPr>
+        <w:t>er missing rare species influenced the relationship between observed SADs and their feasible sets</w:t>
+      </w:r>
+      <w:r>
+        <w:rPr>
+          <w:rFonts w:asciiTheme="majorHAnsi" w:eastAsia="Times New Roman" w:hAnsiTheme="majorHAnsi" w:cstheme="majorHAnsi"/>
+        </w:rPr>
+        <w:t>, we ran our analyses on both raw data and on SADs adjusted via rarefaction. For each raw SAD, we took the mean number of estimated species from [] richness estimators, and added species to reach this mean estimated richness. We reasoned that species missed during sampling are likely to be rare, and added a single individual each for each added species. This also allowed us to explore the consequences of rarefaction while making the smallest possible changes to S and N.</w:t>
       </w:r>
     </w:p>
     <w:p>
@@ -3589,13 +3900,11 @@
           <w:rFonts w:cstheme="majorHAnsi"/>
         </w:rPr>
       </w:pPr>
-      <w:bookmarkStart w:id="31" w:name="_Figure_4:_Evenness"/>
-      <w:bookmarkEnd w:id="31"/>
       <w:r>
         <w:rPr>
           <w:rFonts w:cstheme="majorHAnsi"/>
         </w:rPr>
-        <w:t>Figure 4: Evenness percentile results</w:t>
+        <w:t>Figure 5: Rarefaction effects</w:t>
       </w:r>
     </w:p>
     <w:p>
@@ -3610,10 +3919,10 @@
           <w:noProof/>
         </w:rPr>
         <w:drawing>
-          <wp:inline distT="0" distB="0" distL="0" distR="0" wp14:anchorId="299ADBCC" wp14:editId="34EEDD5A">
-            <wp:extent cx="5000000" cy="3085714"/>
-            <wp:effectExtent l="0" t="0" r="0" b="635"/>
-            <wp:docPr id="37" name="Picture 37"/>
+          <wp:inline distT="0" distB="0" distL="0" distR="0" wp14:anchorId="2D989BFB" wp14:editId="52A4B324">
+            <wp:extent cx="5943600" cy="2691765"/>
+            <wp:effectExtent l="0" t="0" r="0" b="0"/>
+            <wp:docPr id="1" name="Picture 1"/>
             <wp:cNvGraphicFramePr>
               <a:graphicFrameLocks xmlns:a="http://schemas.openxmlformats.org/drawingml/2006/main" noChangeAspect="1"/>
             </wp:cNvGraphicFramePr>
@@ -3633,441 +3942,6 @@
                   <pic:spPr>
                     <a:xfrm>
                       <a:off x="0" y="0"/>
-                      <a:ext cx="5000000" cy="3085714"/>
-                    </a:xfrm>
-                    <a:prstGeom prst="rect">
-                      <a:avLst/>
-                    </a:prstGeom>
-                  </pic:spPr>
-                </pic:pic>
-              </a:graphicData>
-            </a:graphic>
-          </wp:inline>
-        </w:drawing>
-      </w:r>
-    </w:p>
-    <w:p>
-      <w:pPr>
-        <w:rPr>
-          <w:rFonts w:asciiTheme="majorHAnsi" w:hAnsiTheme="majorHAnsi" w:cstheme="majorHAnsi"/>
-        </w:rPr>
-      </w:pPr>
-      <w:r>
-        <w:rPr>
-          <w:rFonts w:asciiTheme="majorHAnsi" w:hAnsiTheme="majorHAnsi" w:cstheme="majorHAnsi"/>
-        </w:rPr>
-        <w:t>Dotted line is 95.</w:t>
-      </w:r>
-    </w:p>
-    <w:p>
-      <w:pPr>
-        <w:rPr>
-          <w:rFonts w:asciiTheme="majorHAnsi" w:hAnsiTheme="majorHAnsi" w:cstheme="majorHAnsi"/>
-        </w:rPr>
-      </w:pPr>
-    </w:p>
-    <w:p>
-      <w:pPr>
-        <w:rPr>
-          <w:rFonts w:asciiTheme="majorHAnsi" w:hAnsiTheme="majorHAnsi" w:cstheme="majorHAnsi"/>
-        </w:rPr>
-      </w:pPr>
-    </w:p>
-    <w:p>
-      <w:pPr>
-        <w:rPr>
-          <w:rFonts w:asciiTheme="majorHAnsi" w:hAnsiTheme="majorHAnsi" w:cstheme="majorHAnsi"/>
-        </w:rPr>
-      </w:pPr>
-      <w:bookmarkStart w:id="32" w:name="_Figure_5:_Rarefaction"/>
-      <w:bookmarkEnd w:id="32"/>
-    </w:p>
-    <w:p>
-      <w:pPr>
-        <w:pStyle w:val="Heading5"/>
-        <w:rPr>
-          <w:rFonts w:cstheme="majorHAnsi"/>
-        </w:rPr>
-      </w:pPr>
-      <w:bookmarkStart w:id="33" w:name="_Figure_6:_Percentile"/>
-      <w:bookmarkEnd w:id="33"/>
-      <w:r>
-        <w:rPr>
-          <w:rFonts w:cstheme="majorHAnsi"/>
-        </w:rPr>
-        <w:t>Figure 6: Percentile scores over S and N</w:t>
-      </w:r>
-    </w:p>
-    <w:p>
-      <w:pPr>
-        <w:rPr>
-          <w:rFonts w:asciiTheme="majorHAnsi" w:hAnsiTheme="majorHAnsi" w:cstheme="majorHAnsi"/>
-        </w:rPr>
-      </w:pPr>
-      <w:r>
-        <w:rPr>
-          <w:rFonts w:asciiTheme="majorHAnsi" w:hAnsiTheme="majorHAnsi" w:cstheme="majorHAnsi"/>
-          <w:noProof/>
-        </w:rPr>
-        <w:drawing>
-          <wp:inline distT="0" distB="0" distL="0" distR="0" wp14:anchorId="2EA35D3F" wp14:editId="4C6462E1">
-            <wp:extent cx="5943600" cy="2366010"/>
-            <wp:effectExtent l="0" t="0" r="0" b="0"/>
-            <wp:docPr id="42" name="Picture 42"/>
-            <wp:cNvGraphicFramePr>
-              <a:graphicFrameLocks xmlns:a="http://schemas.openxmlformats.org/drawingml/2006/main" noChangeAspect="1"/>
-            </wp:cNvGraphicFramePr>
-            <a:graphic xmlns:a="http://schemas.openxmlformats.org/drawingml/2006/main">
-              <a:graphicData uri="http://schemas.openxmlformats.org/drawingml/2006/picture">
-                <pic:pic xmlns:pic="http://schemas.openxmlformats.org/drawingml/2006/picture">
-                  <pic:nvPicPr>
-                    <pic:cNvPr id="1" name=""/>
-                    <pic:cNvPicPr/>
-                  </pic:nvPicPr>
-                  <pic:blipFill>
-                    <a:blip r:embed="rId18"/>
-                    <a:stretch>
-                      <a:fillRect/>
-                    </a:stretch>
-                  </pic:blipFill>
-                  <pic:spPr>
-                    <a:xfrm>
-                      <a:off x="0" y="0"/>
-                      <a:ext cx="5943600" cy="2366010"/>
-                    </a:xfrm>
-                    <a:prstGeom prst="rect">
-                      <a:avLst/>
-                    </a:prstGeom>
-                  </pic:spPr>
-                </pic:pic>
-              </a:graphicData>
-            </a:graphic>
-          </wp:inline>
-        </w:drawing>
-      </w:r>
-    </w:p>
-    <w:p>
-      <w:pPr>
-        <w:rPr>
-          <w:rFonts w:asciiTheme="majorHAnsi" w:hAnsiTheme="majorHAnsi" w:cstheme="majorHAnsi"/>
-        </w:rPr>
-      </w:pPr>
-      <w:r>
-        <w:rPr>
-          <w:rFonts w:asciiTheme="majorHAnsi" w:hAnsiTheme="majorHAnsi" w:cstheme="majorHAnsi"/>
-        </w:rPr>
-        <w:t>Skewness excludes s &lt; 3</w:t>
-      </w:r>
-    </w:p>
-    <w:p>
-      <w:pPr>
-        <w:rPr>
-          <w:rFonts w:asciiTheme="majorHAnsi" w:hAnsiTheme="majorHAnsi" w:cstheme="majorHAnsi"/>
-        </w:rPr>
-      </w:pPr>
-      <w:r>
-        <w:rPr>
-          <w:rFonts w:asciiTheme="majorHAnsi" w:hAnsiTheme="majorHAnsi" w:cstheme="majorHAnsi"/>
-        </w:rPr>
-        <w:t>Black line outlines FIA maximum s0 and n0</w:t>
-      </w:r>
-    </w:p>
-    <w:p>
-      <w:pPr>
-        <w:rPr>
-          <w:rFonts w:asciiTheme="majorHAnsi" w:hAnsiTheme="majorHAnsi" w:cstheme="majorHAnsi"/>
-        </w:rPr>
-      </w:pPr>
-    </w:p>
-    <w:p>
-      <w:pPr>
-        <w:pStyle w:val="Heading5"/>
-        <w:rPr>
-          <w:rFonts w:cstheme="majorHAnsi"/>
-        </w:rPr>
-      </w:pPr>
-      <w:bookmarkStart w:id="34" w:name="_Figure_7:_Percentile"/>
-      <w:bookmarkEnd w:id="34"/>
-      <w:r>
-        <w:rPr>
-          <w:rFonts w:cstheme="majorHAnsi"/>
-        </w:rPr>
-        <w:lastRenderedPageBreak/>
-        <w:t>Figure 7: Percentile outcomes for small communities</w:t>
-      </w:r>
-    </w:p>
-    <w:p>
-      <w:pPr>
-        <w:rPr>
-          <w:rFonts w:asciiTheme="majorHAnsi" w:hAnsiTheme="majorHAnsi" w:cstheme="majorHAnsi"/>
-        </w:rPr>
-      </w:pPr>
-      <w:r>
-        <w:rPr>
-          <w:rFonts w:asciiTheme="majorHAnsi" w:hAnsiTheme="majorHAnsi" w:cstheme="majorHAnsi"/>
-          <w:noProof/>
-        </w:rPr>
-        <w:drawing>
-          <wp:inline distT="0" distB="0" distL="0" distR="0" wp14:anchorId="6551587B" wp14:editId="0D36C948">
-            <wp:extent cx="5943600" cy="4789805"/>
-            <wp:effectExtent l="0" t="0" r="0" b="0"/>
-            <wp:docPr id="44" name="Picture 44"/>
-            <wp:cNvGraphicFramePr>
-              <a:graphicFrameLocks xmlns:a="http://schemas.openxmlformats.org/drawingml/2006/main" noChangeAspect="1"/>
-            </wp:cNvGraphicFramePr>
-            <a:graphic xmlns:a="http://schemas.openxmlformats.org/drawingml/2006/main">
-              <a:graphicData uri="http://schemas.openxmlformats.org/drawingml/2006/picture">
-                <pic:pic xmlns:pic="http://schemas.openxmlformats.org/drawingml/2006/picture">
-                  <pic:nvPicPr>
-                    <pic:cNvPr id="1" name=""/>
-                    <pic:cNvPicPr/>
-                  </pic:nvPicPr>
-                  <pic:blipFill>
-                    <a:blip r:embed="rId19"/>
-                    <a:stretch>
-                      <a:fillRect/>
-                    </a:stretch>
-                  </pic:blipFill>
-                  <pic:spPr>
-                    <a:xfrm>
-                      <a:off x="0" y="0"/>
-                      <a:ext cx="5943600" cy="4789805"/>
-                    </a:xfrm>
-                    <a:prstGeom prst="rect">
-                      <a:avLst/>
-                    </a:prstGeom>
-                  </pic:spPr>
-                </pic:pic>
-              </a:graphicData>
-            </a:graphic>
-          </wp:inline>
-        </w:drawing>
-      </w:r>
-    </w:p>
-    <w:p>
-      <w:pPr>
-        <w:rPr>
-          <w:rFonts w:asciiTheme="majorHAnsi" w:hAnsiTheme="majorHAnsi" w:cstheme="majorHAnsi"/>
-        </w:rPr>
-      </w:pPr>
-    </w:p>
-    <w:p>
-      <w:pPr>
-        <w:pStyle w:val="Heading5"/>
-        <w:rPr>
-          <w:rFonts w:cstheme="majorHAnsi"/>
-        </w:rPr>
-      </w:pPr>
-      <w:bookmarkStart w:id="35" w:name="_Figure_8:_95%"/>
-      <w:bookmarkEnd w:id="35"/>
-      <w:r>
-        <w:rPr>
-          <w:rFonts w:cstheme="majorHAnsi"/>
-        </w:rPr>
-        <w:lastRenderedPageBreak/>
-        <w:t>Figure 8: 95% ratio over S and N</w:t>
-      </w:r>
-    </w:p>
-    <w:p>
-      <w:pPr>
-        <w:rPr>
-          <w:rFonts w:asciiTheme="majorHAnsi" w:hAnsiTheme="majorHAnsi" w:cstheme="majorHAnsi"/>
-        </w:rPr>
-      </w:pPr>
-      <w:r>
-        <w:rPr>
-          <w:rFonts w:asciiTheme="majorHAnsi" w:hAnsiTheme="majorHAnsi" w:cstheme="majorHAnsi"/>
-          <w:noProof/>
-        </w:rPr>
-        <w:drawing>
-          <wp:inline distT="0" distB="0" distL="0" distR="0" wp14:anchorId="175B61C8" wp14:editId="16338859">
-            <wp:extent cx="5943600" cy="3457575"/>
-            <wp:effectExtent l="0" t="0" r="0" b="9525"/>
-            <wp:docPr id="48" name="Picture 48"/>
-            <wp:cNvGraphicFramePr>
-              <a:graphicFrameLocks xmlns:a="http://schemas.openxmlformats.org/drawingml/2006/main" noChangeAspect="1"/>
-            </wp:cNvGraphicFramePr>
-            <a:graphic xmlns:a="http://schemas.openxmlformats.org/drawingml/2006/main">
-              <a:graphicData uri="http://schemas.openxmlformats.org/drawingml/2006/picture">
-                <pic:pic xmlns:pic="http://schemas.openxmlformats.org/drawingml/2006/picture">
-                  <pic:nvPicPr>
-                    <pic:cNvPr id="1" name=""/>
-                    <pic:cNvPicPr/>
-                  </pic:nvPicPr>
-                  <pic:blipFill>
-                    <a:blip r:embed="rId20"/>
-                    <a:stretch>
-                      <a:fillRect/>
-                    </a:stretch>
-                  </pic:blipFill>
-                  <pic:spPr>
-                    <a:xfrm>
-                      <a:off x="0" y="0"/>
-                      <a:ext cx="5943600" cy="3457575"/>
-                    </a:xfrm>
-                    <a:prstGeom prst="rect">
-                      <a:avLst/>
-                    </a:prstGeom>
-                  </pic:spPr>
-                </pic:pic>
-              </a:graphicData>
-            </a:graphic>
-          </wp:inline>
-        </w:drawing>
-      </w:r>
-    </w:p>
-    <w:p>
-      <w:pPr>
-        <w:rPr>
-          <w:rFonts w:asciiTheme="majorHAnsi" w:hAnsiTheme="majorHAnsi" w:cstheme="majorHAnsi"/>
-        </w:rPr>
-      </w:pPr>
-      <w:r>
-        <w:rPr>
-          <w:rFonts w:asciiTheme="majorHAnsi" w:hAnsiTheme="majorHAnsi" w:cstheme="majorHAnsi"/>
-        </w:rPr>
-        <w:t>Skewness excludes s &lt; 3</w:t>
-      </w:r>
-    </w:p>
-    <w:p>
-      <w:pPr>
-        <w:rPr>
-          <w:rFonts w:asciiTheme="majorHAnsi" w:hAnsiTheme="majorHAnsi" w:cstheme="majorHAnsi"/>
-        </w:rPr>
-      </w:pPr>
-      <w:r>
-        <w:rPr>
-          <w:rFonts w:asciiTheme="majorHAnsi" w:hAnsiTheme="majorHAnsi" w:cstheme="majorHAnsi"/>
-        </w:rPr>
-        <w:t>Black line is FIA maxima</w:t>
-      </w:r>
-    </w:p>
-    <w:p>
-      <w:pPr>
-        <w:rPr>
-          <w:rFonts w:asciiTheme="majorHAnsi" w:hAnsiTheme="majorHAnsi" w:cstheme="majorHAnsi"/>
-        </w:rPr>
-      </w:pPr>
-      <w:r>
-        <w:rPr>
-          <w:rFonts w:asciiTheme="majorHAnsi" w:hAnsiTheme="majorHAnsi" w:cstheme="majorHAnsi"/>
-        </w:rPr>
-        <w:br w:type="page"/>
-      </w:r>
-    </w:p>
-    <w:p>
-      <w:pPr>
-        <w:rPr>
-          <w:rFonts w:asciiTheme="majorHAnsi" w:hAnsiTheme="majorHAnsi" w:cstheme="majorHAnsi"/>
-          <w:b/>
-          <w:bCs/>
-        </w:rPr>
-      </w:pPr>
-      <w:r>
-        <w:rPr>
-          <w:rFonts w:asciiTheme="majorHAnsi" w:hAnsiTheme="majorHAnsi" w:cstheme="majorHAnsi"/>
-          <w:b/>
-          <w:bCs/>
-        </w:rPr>
-        <w:lastRenderedPageBreak/>
-        <w:t>Supplement stuff</w:t>
-      </w:r>
-    </w:p>
-    <w:p>
-      <w:pPr>
-        <w:rPr>
-          <w:rFonts w:asciiTheme="majorHAnsi" w:eastAsia="Times New Roman" w:hAnsiTheme="majorHAnsi" w:cstheme="majorHAnsi"/>
-        </w:rPr>
-      </w:pPr>
-      <w:r>
-        <w:rPr>
-          <w:rFonts w:asciiTheme="majorHAnsi" w:eastAsia="Times New Roman" w:hAnsiTheme="majorHAnsi" w:cstheme="majorHAnsi"/>
-          <w:i/>
-          <w:iCs/>
-        </w:rPr>
-        <w:t>Effects of rarefaction</w:t>
-      </w:r>
-    </w:p>
-    <w:p>
-      <w:pPr>
-        <w:rPr>
-          <w:rFonts w:asciiTheme="majorHAnsi" w:eastAsia="Times New Roman" w:hAnsiTheme="majorHAnsi" w:cstheme="majorHAnsi"/>
-        </w:rPr>
-      </w:pPr>
-      <w:r>
-        <w:rPr>
-          <w:rFonts w:asciiTheme="majorHAnsi" w:eastAsia="Times New Roman" w:hAnsiTheme="majorHAnsi" w:cstheme="majorHAnsi"/>
-        </w:rPr>
-        <w:t>Generally, it is logistically impossible to conduct exhaustive surveys of ecological communities, and even the most intensive surveys of nature are likely to miss some species</w:t>
-      </w:r>
-      <w:r>
-        <w:rPr>
-          <w:rFonts w:asciiTheme="majorHAnsi" w:eastAsia="Times New Roman" w:hAnsiTheme="majorHAnsi" w:cstheme="majorHAnsi"/>
-        </w:rPr>
-        <w:t xml:space="preserve"> – particularly rare or cryptic ones. To test wheth</w:t>
-      </w:r>
-      <w:r>
-        <w:rPr>
-          <w:rFonts w:asciiTheme="majorHAnsi" w:eastAsia="Times New Roman" w:hAnsiTheme="majorHAnsi" w:cstheme="majorHAnsi"/>
-        </w:rPr>
-        <w:t>er missing rare species influenced the relationship between observed SADs and their feasible sets</w:t>
-      </w:r>
-      <w:r>
-        <w:rPr>
-          <w:rFonts w:asciiTheme="majorHAnsi" w:eastAsia="Times New Roman" w:hAnsiTheme="majorHAnsi" w:cstheme="majorHAnsi"/>
-        </w:rPr>
-        <w:t>, we ran our analyses on both raw data and on SADs adjusted via rarefaction. For each raw SAD, we took the mean number of estimated species from [] richness estimators, and added species to reach this mean estimated richness. We reasoned that species missed during sampling are likely to be rare, and added a single individual each for each added species. This also allowed us to explore the consequences of rarefaction while making the smallest possible changes to S and N.</w:t>
-      </w:r>
-    </w:p>
-    <w:p>
-      <w:pPr>
-        <w:pStyle w:val="Heading5"/>
-        <w:rPr>
-          <w:rFonts w:cstheme="majorHAnsi"/>
-        </w:rPr>
-      </w:pPr>
-      <w:r>
-        <w:rPr>
-          <w:rFonts w:cstheme="majorHAnsi"/>
-        </w:rPr>
-        <w:t>Figure 5: Rarefaction effects</w:t>
-      </w:r>
-    </w:p>
-    <w:p>
-      <w:pPr>
-        <w:rPr>
-          <w:rFonts w:asciiTheme="majorHAnsi" w:hAnsiTheme="majorHAnsi" w:cstheme="majorHAnsi"/>
-        </w:rPr>
-      </w:pPr>
-      <w:r>
-        <w:rPr>
-          <w:rFonts w:asciiTheme="majorHAnsi" w:hAnsiTheme="majorHAnsi" w:cstheme="majorHAnsi"/>
-          <w:noProof/>
-        </w:rPr>
-        <w:drawing>
-          <wp:inline distT="0" distB="0" distL="0" distR="0" wp14:anchorId="2D989BFB" wp14:editId="52A4B324">
-            <wp:extent cx="5943600" cy="2691765"/>
-            <wp:effectExtent l="0" t="0" r="0" b="0"/>
-            <wp:docPr id="1" name="Picture 1"/>
-            <wp:cNvGraphicFramePr>
-              <a:graphicFrameLocks xmlns:a="http://schemas.openxmlformats.org/drawingml/2006/main" noChangeAspect="1"/>
-            </wp:cNvGraphicFramePr>
-            <a:graphic xmlns:a="http://schemas.openxmlformats.org/drawingml/2006/main">
-              <a:graphicData uri="http://schemas.openxmlformats.org/drawingml/2006/picture">
-                <pic:pic xmlns:pic="http://schemas.openxmlformats.org/drawingml/2006/picture">
-                  <pic:nvPicPr>
-                    <pic:cNvPr id="1" name=""/>
-                    <pic:cNvPicPr/>
-                  </pic:nvPicPr>
-                  <pic:blipFill>
-                    <a:blip r:embed="rId21"/>
-                    <a:stretch>
-                      <a:fillRect/>
-                    </a:stretch>
-                  </pic:blipFill>
-                  <pic:spPr>
-                    <a:xfrm>
-                      <a:off x="0" y="0"/>
                       <a:ext cx="5943600" cy="2691765"/>
                     </a:xfrm>
                     <a:prstGeom prst="rect">
@@ -4124,96 +3998,6 @@
     </w:sectPr>
   </w:body>
 </w:document>
-</file>
-
-<file path=word/comments.xml><?xml version="1.0" encoding="utf-8"?>
-<w:comments xmlns:wpc="http://schemas.microsoft.com/office/word/2010/wordprocessingCanvas" xmlns:cx="http://schemas.microsoft.com/office/drawing/2014/chartex" xmlns:cx1="http://schemas.microsoft.com/office/drawing/2015/9/8/chartex" xmlns:cx2="http://schemas.microsoft.com/office/drawing/2015/10/21/chartex" xmlns:cx3="http://schemas.microsoft.com/office/drawing/2016/5/9/chartex" xmlns:cx4="http://schemas.microsoft.com/office/drawing/2016/5/10/chartex" xmlns:cx5="http://schemas.microsoft.com/office/drawing/2016/5/11/chartex" xmlns:cx6="http://schemas.microsoft.com/office/drawing/2016/5/12/chartex" xmlns:cx7="http://schemas.microsoft.com/office/drawing/2016/5/13/chartex" xmlns:cx8="http://schemas.microsoft.com/office/drawing/2016/5/14/chartex" xmlns:mc="http://schemas.openxmlformats.org/markup-compatibility/2006" xmlns:aink="http://schemas.microsoft.com/office/drawing/2016/ink" xmlns:am3d="http://schemas.microsoft.com/office/drawing/2017/model3d" xmlns:o="urn:schemas-microsoft-com:office:office" xmlns:r="http://schemas.openxmlformats.org/officeDocument/2006/relationships" xmlns:m="http://schemas.openxmlformats.org/officeDocument/2006/math" xmlns:v="urn:schemas-microsoft-com:vml" xmlns:wp14="http://schemas.microsoft.com/office/word/2010/wordprocessingDrawing" xmlns:wp="http://schemas.openxmlformats.org/drawingml/2006/wordprocessingDrawing" xmlns:w10="urn:schemas-microsoft-com:office:word" xmlns:w="http://schemas.openxmlformats.org/wordprocessingml/2006/main" xmlns:w14="http://schemas.microsoft.com/office/word/2010/wordml" xmlns:w15="http://schemas.microsoft.com/office/word/2012/wordml" xmlns:w16cex="http://schemas.microsoft.com/office/word/2018/wordml/cex" xmlns:w16cid="http://schemas.microsoft.com/office/word/2016/wordml/cid" xmlns:w16="http://schemas.microsoft.com/office/word/2018/wordml" xmlns:w16se="http://schemas.microsoft.com/office/word/2015/wordml/symex" xmlns:wpg="http://schemas.microsoft.com/office/word/2010/wordprocessingGroup" xmlns:wpi="http://schemas.microsoft.com/office/word/2010/wordprocessingInk" xmlns:wne="http://schemas.microsoft.com/office/word/2006/wordml" xmlns:wps="http://schemas.microsoft.com/office/word/2010/wordprocessingShape" mc:Ignorable="w14 w15 w16se w16cid w16 w16cex wp14">
-  <w:comment w:id="0" w:author="Diaz,Renata M" w:date="2020-07-29T14:15:00Z" w:initials="DM">
-    <w:p>
-      <w:pPr>
-        <w:pStyle w:val="CommentText"/>
-      </w:pPr>
-      <w:r>
-        <w:rPr>
-          <w:rStyle w:val="CommentReference"/>
-        </w:rPr>
-        <w:annotationRef/>
-      </w:r>
-      <w:r>
-        <w:t xml:space="preserve">I feel like this paragraph is too long, maybe because it’s going into too much detail w.r.t translating statistical mechanics language into SADs language. </w:t>
-      </w:r>
-    </w:p>
-  </w:comment>
-  <w:comment w:id="1" w:author="Diaz,Renata M" w:date="2020-07-29T13:50:00Z" w:initials="DM">
-    <w:p>
-      <w:pPr>
-        <w:pStyle w:val="CommentText"/>
-      </w:pPr>
-      <w:r>
-        <w:rPr>
-          <w:rStyle w:val="CommentReference"/>
-        </w:rPr>
-        <w:annotationRef/>
-      </w:r>
-      <w:r>
-        <w:t xml:space="preserve">This is EXTREMELY </w:t>
-      </w:r>
-      <w:proofErr w:type="gramStart"/>
-      <w:r>
-        <w:t>IMPORTANT</w:t>
-      </w:r>
-      <w:proofErr w:type="gramEnd"/>
-      <w:r>
-        <w:t xml:space="preserve"> and I don’t know what to cite for it </w:t>
-      </w:r>
-      <w:r>
-        <w:rPr>
-          <mc:AlternateContent>
-            <mc:Choice Requires="w16se"/>
-            <mc:Fallback>
-              <w:rFonts w:ascii="Segoe UI Emoji" w:eastAsia="Segoe UI Emoji" w:hAnsi="Segoe UI Emoji" w:cs="Segoe UI Emoji"/>
-            </mc:Fallback>
-          </mc:AlternateContent>
-        </w:rPr>
-        <mc:AlternateContent>
-          <mc:Choice Requires="w16se">
-            <w16se:symEx w16se:font="Segoe UI Emoji" w16se:char="2639"/>
-          </mc:Choice>
-          <mc:Fallback>
-            <w:t>☹</w:t>
-          </mc:Fallback>
-        </mc:AlternateContent>
-      </w:r>
-      <w:r>
-        <w:t xml:space="preserve"> </w:t>
-      </w:r>
-      <w:r>
-        <w:t>(it feels like Obviously How Probability Works, which is suspicious)</w:t>
-      </w:r>
-    </w:p>
-  </w:comment>
-</w:comments>
-</file>
-
-<file path=word/commentsExtended.xml><?xml version="1.0" encoding="utf-8"?>
-<w15:commentsEx xmlns:wpc="http://schemas.microsoft.com/office/word/2010/wordprocessingCanvas" xmlns:cx="http://schemas.microsoft.com/office/drawing/2014/chartex" xmlns:cx1="http://schemas.microsoft.com/office/drawing/2015/9/8/chartex" xmlns:cx2="http://schemas.microsoft.com/office/drawing/2015/10/21/chartex" xmlns:cx3="http://schemas.microsoft.com/office/drawing/2016/5/9/chartex" xmlns:cx4="http://schemas.microsoft.com/office/drawing/2016/5/10/chartex" xmlns:cx5="http://schemas.microsoft.com/office/drawing/2016/5/11/chartex" xmlns:cx6="http://schemas.microsoft.com/office/drawing/2016/5/12/chartex" xmlns:cx7="http://schemas.microsoft.com/office/drawing/2016/5/13/chartex" xmlns:cx8="http://schemas.microsoft.com/office/drawing/2016/5/14/chartex" xmlns:mc="http://schemas.openxmlformats.org/markup-compatibility/2006" xmlns:aink="http://schemas.microsoft.com/office/drawing/2016/ink" xmlns:am3d="http://schemas.microsoft.com/office/drawing/2017/model3d" xmlns:o="urn:schemas-microsoft-com:office:office" xmlns:r="http://schemas.openxmlformats.org/officeDocument/2006/relationships" xmlns:m="http://schemas.openxmlformats.org/officeDocument/2006/math" xmlns:v="urn:schemas-microsoft-com:vml" xmlns:wp14="http://schemas.microsoft.com/office/word/2010/wordprocessingDrawing" xmlns:wp="http://schemas.openxmlformats.org/drawingml/2006/wordprocessingDrawing" xmlns:w10="urn:schemas-microsoft-com:office:word" xmlns:w="http://schemas.openxmlformats.org/wordprocessingml/2006/main" xmlns:w14="http://schemas.microsoft.com/office/word/2010/wordml" xmlns:w15="http://schemas.microsoft.com/office/word/2012/wordml" xmlns:w16cex="http://schemas.microsoft.com/office/word/2018/wordml/cex" xmlns:w16cid="http://schemas.microsoft.com/office/word/2016/wordml/cid" xmlns:w16="http://schemas.microsoft.com/office/word/2018/wordml" xmlns:w16se="http://schemas.microsoft.com/office/word/2015/wordml/symex" xmlns:wpg="http://schemas.microsoft.com/office/word/2010/wordprocessingGroup" xmlns:wpi="http://schemas.microsoft.com/office/word/2010/wordprocessingInk" xmlns:wne="http://schemas.microsoft.com/office/word/2006/wordml" xmlns:wps="http://schemas.microsoft.com/office/word/2010/wordprocessingShape" mc:Ignorable="w14 w15 w16se w16cid w16 w16cex wp14">
-  <w15:commentEx w15:paraId="476CAA0F" w15:done="0"/>
-  <w15:commentEx w15:paraId="7823EB63" w15:done="0"/>
-</w15:commentsEx>
-</file>
-
-<file path=word/commentsExtensible.xml><?xml version="1.0" encoding="utf-8"?>
-<w16cex:commentsExtensible xmlns:wpc="http://schemas.microsoft.com/office/word/2010/wordprocessingCanvas" xmlns:cx="http://schemas.microsoft.com/office/drawing/2014/chartex" xmlns:cx1="http://schemas.microsoft.com/office/drawing/2015/9/8/chartex" xmlns:cx2="http://schemas.microsoft.com/office/drawing/2015/10/21/chartex" xmlns:cx3="http://schemas.microsoft.com/office/drawing/2016/5/9/chartex" xmlns:cx4="http://schemas.microsoft.com/office/drawing/2016/5/10/chartex" xmlns:cx5="http://schemas.microsoft.com/office/drawing/2016/5/11/chartex" xmlns:cx6="http://schemas.microsoft.com/office/drawing/2016/5/12/chartex" xmlns:cx7="http://schemas.microsoft.com/office/drawing/2016/5/13/chartex" xmlns:cx8="http://schemas.microsoft.com/office/drawing/2016/5/14/chartex" xmlns:mc="http://schemas.openxmlformats.org/markup-compatibility/2006" xmlns:aink="http://schemas.microsoft.com/office/drawing/2016/ink" xmlns:am3d="http://schemas.microsoft.com/office/drawing/2017/model3d" xmlns:o="urn:schemas-microsoft-com:office:office" xmlns:r="http://schemas.openxmlformats.org/officeDocument/2006/relationships" xmlns:m="http://schemas.openxmlformats.org/officeDocument/2006/math" xmlns:v="urn:schemas-microsoft-com:vml" xmlns:wp14="http://schemas.microsoft.com/office/word/2010/wordprocessingDrawing" xmlns:wp="http://schemas.openxmlformats.org/drawingml/2006/wordprocessingDrawing" xmlns:w10="urn:schemas-microsoft-com:office:word" xmlns:w="http://schemas.openxmlformats.org/wordprocessingml/2006/main" xmlns:w14="http://schemas.microsoft.com/office/word/2010/wordml" xmlns:w15="http://schemas.microsoft.com/office/word/2012/wordml" xmlns:w16cex="http://schemas.microsoft.com/office/word/2018/wordml/cex" xmlns:w16cid="http://schemas.microsoft.com/office/word/2016/wordml/cid" xmlns:w16="http://schemas.microsoft.com/office/word/2018/wordml" xmlns:w16se="http://schemas.microsoft.com/office/word/2015/wordml/symex" xmlns:wpg="http://schemas.microsoft.com/office/word/2010/wordprocessingGroup" xmlns:wpi="http://schemas.microsoft.com/office/word/2010/wordprocessingInk" xmlns:wne="http://schemas.microsoft.com/office/word/2006/wordml" xmlns:wps="http://schemas.microsoft.com/office/word/2010/wordprocessingShape" mc:Ignorable="w14 w15 w16se w16cid w16 w16cex wp14">
-  <w16cex:commentExtensible w16cex:durableId="22CC031D" w16cex:dateUtc="2020-07-29T18:15:00Z"/>
-  <w16cex:commentExtensible w16cex:durableId="22CBFD23" w16cex:dateUtc="2020-07-29T17:50:00Z"/>
-</w16cex:commentsExtensible>
-</file>
-
-<file path=word/commentsIds.xml><?xml version="1.0" encoding="utf-8"?>
-<w16cid:commentsIds xmlns:wpc="http://schemas.microsoft.com/office/word/2010/wordprocessingCanvas" xmlns:cx="http://schemas.microsoft.com/office/drawing/2014/chartex" xmlns:cx1="http://schemas.microsoft.com/office/drawing/2015/9/8/chartex" xmlns:cx2="http://schemas.microsoft.com/office/drawing/2015/10/21/chartex" xmlns:cx3="http://schemas.microsoft.com/office/drawing/2016/5/9/chartex" xmlns:cx4="http://schemas.microsoft.com/office/drawing/2016/5/10/chartex" xmlns:cx5="http://schemas.microsoft.com/office/drawing/2016/5/11/chartex" xmlns:cx6="http://schemas.microsoft.com/office/drawing/2016/5/12/chartex" xmlns:cx7="http://schemas.microsoft.com/office/drawing/2016/5/13/chartex" xmlns:cx8="http://schemas.microsoft.com/office/drawing/2016/5/14/chartex" xmlns:mc="http://schemas.openxmlformats.org/markup-compatibility/2006" xmlns:aink="http://schemas.microsoft.com/office/drawing/2016/ink" xmlns:am3d="http://schemas.microsoft.com/office/drawing/2017/model3d" xmlns:o="urn:schemas-microsoft-com:office:office" xmlns:r="http://schemas.openxmlformats.org/officeDocument/2006/relationships" xmlns:m="http://schemas.openxmlformats.org/officeDocument/2006/math" xmlns:v="urn:schemas-microsoft-com:vml" xmlns:wp14="http://schemas.microsoft.com/office/word/2010/wordprocessingDrawing" xmlns:wp="http://schemas.openxmlformats.org/drawingml/2006/wordprocessingDrawing" xmlns:w10="urn:schemas-microsoft-com:office:word" xmlns:w="http://schemas.openxmlformats.org/wordprocessingml/2006/main" xmlns:w14="http://schemas.microsoft.com/office/word/2010/wordml" xmlns:w15="http://schemas.microsoft.com/office/word/2012/wordml" xmlns:w16cex="http://schemas.microsoft.com/office/word/2018/wordml/cex" xmlns:w16cid="http://schemas.microsoft.com/office/word/2016/wordml/cid" xmlns:w16="http://schemas.microsoft.com/office/word/2018/wordml" xmlns:w16se="http://schemas.microsoft.com/office/word/2015/wordml/symex" xmlns:wpg="http://schemas.microsoft.com/office/word/2010/wordprocessingGroup" xmlns:wpi="http://schemas.microsoft.com/office/word/2010/wordprocessingInk" xmlns:wne="http://schemas.microsoft.com/office/word/2006/wordml" xmlns:wps="http://schemas.microsoft.com/office/word/2010/wordprocessingShape" mc:Ignorable="w14 w15 w16se w16cid w16 w16cex wp14">
-  <w16cid:commentId w16cid:paraId="476CAA0F" w16cid:durableId="22CC031D"/>
-  <w16cid:commentId w16cid:paraId="7823EB63" w16cid:durableId="22CBFD23"/>
-</w16cid:commentsIds>
 </file>
 
 <file path=word/customizations.xml><?xml version="1.0" encoding="utf-8"?>
@@ -4846,14 +4630,6 @@
     <w:abstractNumId w:val="2"/>
   </w:num>
 </w:numbering>
-</file>
-
-<file path=word/people.xml><?xml version="1.0" encoding="utf-8"?>
-<w15:people xmlns:wpc="http://schemas.microsoft.com/office/word/2010/wordprocessingCanvas" xmlns:cx="http://schemas.microsoft.com/office/drawing/2014/chartex" xmlns:cx1="http://schemas.microsoft.com/office/drawing/2015/9/8/chartex" xmlns:cx2="http://schemas.microsoft.com/office/drawing/2015/10/21/chartex" xmlns:cx3="http://schemas.microsoft.com/office/drawing/2016/5/9/chartex" xmlns:cx4="http://schemas.microsoft.com/office/drawing/2016/5/10/chartex" xmlns:cx5="http://schemas.microsoft.com/office/drawing/2016/5/11/chartex" xmlns:cx6="http://schemas.microsoft.com/office/drawing/2016/5/12/chartex" xmlns:cx7="http://schemas.microsoft.com/office/drawing/2016/5/13/chartex" xmlns:cx8="http://schemas.microsoft.com/office/drawing/2016/5/14/chartex" xmlns:mc="http://schemas.openxmlformats.org/markup-compatibility/2006" xmlns:aink="http://schemas.microsoft.com/office/drawing/2016/ink" xmlns:am3d="http://schemas.microsoft.com/office/drawing/2017/model3d" xmlns:o="urn:schemas-microsoft-com:office:office" xmlns:r="http://schemas.openxmlformats.org/officeDocument/2006/relationships" xmlns:m="http://schemas.openxmlformats.org/officeDocument/2006/math" xmlns:v="urn:schemas-microsoft-com:vml" xmlns:wp14="http://schemas.microsoft.com/office/word/2010/wordprocessingDrawing" xmlns:wp="http://schemas.openxmlformats.org/drawingml/2006/wordprocessingDrawing" xmlns:w10="urn:schemas-microsoft-com:office:word" xmlns:w="http://schemas.openxmlformats.org/wordprocessingml/2006/main" xmlns:w14="http://schemas.microsoft.com/office/word/2010/wordml" xmlns:w15="http://schemas.microsoft.com/office/word/2012/wordml" xmlns:w16cex="http://schemas.microsoft.com/office/word/2018/wordml/cex" xmlns:w16cid="http://schemas.microsoft.com/office/word/2016/wordml/cid" xmlns:w16="http://schemas.microsoft.com/office/word/2018/wordml" xmlns:w16se="http://schemas.microsoft.com/office/word/2015/wordml/symex" xmlns:wpg="http://schemas.microsoft.com/office/word/2010/wordprocessingGroup" xmlns:wpi="http://schemas.microsoft.com/office/word/2010/wordprocessingInk" xmlns:wne="http://schemas.microsoft.com/office/word/2006/wordml" xmlns:wps="http://schemas.microsoft.com/office/word/2010/wordprocessingShape" mc:Ignorable="w14 w15 w16se w16cid w16 w16cex wp14">
-  <w15:person w15:author="Diaz,Renata M">
-    <w15:presenceInfo w15:providerId="AD" w15:userId="S::diaz.renata@ufl.edu::887f1fd4-2761-4d05-a769-649c729a9df8"/>
-  </w15:person>
-</w15:people>
 </file>
 
 <file path=word/styles.xml><?xml version="1.0" encoding="utf-8"?>

</xml_diff>

<commit_message>
docs and update get percentile to use <= instead of <
</commit_message>
<xml_diff>
--- a/analysis/manuscript/SADs_draft_active.docx
+++ b/analysis/manuscript/SADs_draft_active.docx
@@ -933,7 +933,19 @@
         <w:rPr>
           <w:rFonts w:asciiTheme="majorHAnsi" w:eastAsia="Times New Roman" w:hAnsiTheme="majorHAnsi" w:cstheme="majorHAnsi"/>
         </w:rPr>
-        <w:t xml:space="preserve"> a common approach in statistical mechanics and related fields, where the objective is to generate a</w:t>
+        <w:t xml:space="preserve"> a common </w:t>
+      </w:r>
+      <w:r>
+        <w:rPr>
+          <w:rFonts w:asciiTheme="majorHAnsi" w:eastAsia="Times New Roman" w:hAnsiTheme="majorHAnsi" w:cstheme="majorHAnsi"/>
+        </w:rPr>
+        <w:t>theme</w:t>
+      </w:r>
+      <w:r>
+        <w:rPr>
+          <w:rFonts w:asciiTheme="majorHAnsi" w:eastAsia="Times New Roman" w:hAnsiTheme="majorHAnsi" w:cstheme="majorHAnsi"/>
+        </w:rPr>
+        <w:t xml:space="preserve"> in statistical mechanics and related fields, where the objective is to generate a</w:t>
       </w:r>
       <w:r>
         <w:rPr>
@@ -1005,7 +1017,7 @@
         <w:rPr>
           <w:rFonts w:asciiTheme="majorHAnsi" w:eastAsia="Times New Roman" w:hAnsiTheme="majorHAnsi" w:cstheme="majorHAnsi"/>
         </w:rPr>
-        <w:t>, and the large-scale characteristic of interest is the shape of the resulting SAD (as captured by metrics such as skewness and evenness)</w:t>
+        <w:t>, and the large-scale characteristic of interest is the shape of the resulting SAD</w:t>
       </w:r>
       <w:r>
         <w:rPr>
@@ -1016,6 +1028,27 @@
       <w:r>
         <w:rPr>
           <w:rFonts w:asciiTheme="majorHAnsi" w:eastAsia="Times New Roman" w:hAnsiTheme="majorHAnsi" w:cstheme="majorHAnsi"/>
+        </w:rPr>
+        <w:t xml:space="preserve"> </w:t>
+      </w:r>
+      <w:r>
+        <w:rPr>
+          <w:rFonts w:asciiTheme="majorHAnsi" w:eastAsia="Times New Roman" w:hAnsiTheme="majorHAnsi" w:cstheme="majorHAnsi"/>
+          <w:color w:val="FF0000"/>
+        </w:rPr>
+        <w:t>(as captured by metrics such as skewness and evenness)</w:t>
+      </w:r>
+      <w:r>
+        <w:rPr>
+          <w:rFonts w:asciiTheme="majorHAnsi" w:eastAsia="Times New Roman" w:hAnsiTheme="majorHAnsi" w:cstheme="majorHAnsi"/>
+          <w:color w:val="FF0000"/>
+        </w:rPr>
+        <w:t>.</w:t>
+      </w:r>
+      <w:r>
+        <w:rPr>
+          <w:rFonts w:asciiTheme="majorHAnsi" w:eastAsia="Times New Roman" w:hAnsiTheme="majorHAnsi" w:cstheme="majorHAnsi"/>
+          <w:color w:val="FF0000"/>
         </w:rPr>
         <w:t xml:space="preserve"> By calculating the shape metrics for the range of</w:t>
       </w:r>
@@ -1024,12 +1057,14 @@
           <w:rFonts w:asciiTheme="majorHAnsi" w:eastAsia="Times New Roman" w:hAnsiTheme="majorHAnsi" w:cstheme="majorHAnsi"/>
           <w:i/>
           <w:iCs/>
+          <w:color w:val="FF0000"/>
         </w:rPr>
         <w:t xml:space="preserve"> possible </w:t>
       </w:r>
       <w:r>
         <w:rPr>
           <w:rFonts w:asciiTheme="majorHAnsi" w:eastAsia="Times New Roman" w:hAnsiTheme="majorHAnsi" w:cstheme="majorHAnsi"/>
+          <w:color w:val="FF0000"/>
         </w:rPr>
         <w:t>divisions of individuals into species, we obtain a distribution of values for these metrics that reflects the values we would expect to observe if we were to randomly select a division at random from the array of possible divisions.</w:t>
       </w:r>
@@ -1049,31 +1084,19 @@
         <w:rPr>
           <w:rFonts w:asciiTheme="majorHAnsi" w:eastAsia="Times New Roman" w:hAnsiTheme="majorHAnsi" w:cstheme="majorHAnsi"/>
         </w:rPr>
-        <w:t xml:space="preserve">when </w:t>
-      </w:r>
-      <w:r>
-        <w:rPr>
-          <w:rFonts w:asciiTheme="majorHAnsi" w:eastAsia="Times New Roman" w:hAnsiTheme="majorHAnsi" w:cstheme="majorHAnsi"/>
-        </w:rPr>
-        <w:t>a</w:t>
-      </w:r>
-      <w:r>
-        <w:rPr>
-          <w:rFonts w:asciiTheme="majorHAnsi" w:eastAsia="Times New Roman" w:hAnsiTheme="majorHAnsi" w:cstheme="majorHAnsi"/>
-        </w:rPr>
-        <w:t xml:space="preserve"> system involves very large numbers of subcomponents and therefore has numerous possible arrangements, nearly all of the arrangements tend to cluster around one set of large-scale characteristics (Jaynes 1979, Haegeman and Loreau 2008</w:t>
-      </w:r>
-      <w:r>
-        <w:rPr>
-          <w:rFonts w:asciiTheme="majorHAnsi" w:eastAsia="Times New Roman" w:hAnsiTheme="majorHAnsi" w:cstheme="majorHAnsi"/>
-        </w:rPr>
-        <w:t>.</w:t>
-      </w:r>
-      <w:r>
-        <w:rPr>
-          <w:rFonts w:asciiTheme="majorHAnsi" w:eastAsia="Times New Roman" w:hAnsiTheme="majorHAnsi" w:cstheme="majorHAnsi"/>
-        </w:rPr>
-        <w:t xml:space="preserve"> In these scenarios, an</w:t>
+        <w:t>when a system involves very large numbers of subcomponents and therefore has numerous possible arrangements, nearly all of the arrangements tend to cluster around one set of large-scale characteristics (Jaynes 1979, Haegeman and Loreau 2008</w:t>
+      </w:r>
+      <w:r>
+        <w:rPr>
+          <w:rFonts w:asciiTheme="majorHAnsi" w:eastAsia="Times New Roman" w:hAnsiTheme="majorHAnsi" w:cstheme="majorHAnsi"/>
+        </w:rPr>
+        <w:t>)</w:t>
+      </w:r>
+      <w:r>
+        <w:rPr>
+          <w:rFonts w:asciiTheme="majorHAnsi" w:eastAsia="Times New Roman" w:hAnsiTheme="majorHAnsi" w:cstheme="majorHAnsi"/>
+        </w:rPr>
+        <w:t>. In these scenarios, an</w:t>
       </w:r>
       <w:r>
         <w:rPr>
@@ -1126,54 +1149,63 @@
       <w:r>
         <w:rPr>
           <w:rFonts w:asciiTheme="majorHAnsi" w:eastAsia="Times New Roman" w:hAnsiTheme="majorHAnsi" w:cstheme="majorHAnsi"/>
+          <w:color w:val="FF0000"/>
         </w:rPr>
         <w:t>For the SAD, this would manifest as a narrow, peaked distribution of values for the shape metrics across the array of possible divisions.</w:t>
       </w:r>
       <w:r>
         <w:rPr>
           <w:rFonts w:asciiTheme="majorHAnsi" w:eastAsia="Times New Roman" w:hAnsiTheme="majorHAnsi" w:cstheme="majorHAnsi"/>
+          <w:color w:val="FF0000"/>
         </w:rPr>
         <w:t xml:space="preserve"> </w:t>
       </w:r>
       <w:r>
         <w:rPr>
           <w:rFonts w:asciiTheme="majorHAnsi" w:eastAsia="Times New Roman" w:hAnsiTheme="majorHAnsi" w:cstheme="majorHAnsi"/>
+          <w:color w:val="FF0000"/>
         </w:rPr>
         <w:t xml:space="preserve">If </w:t>
       </w:r>
       <w:r>
         <w:rPr>
           <w:rFonts w:asciiTheme="majorHAnsi" w:eastAsia="Times New Roman" w:hAnsiTheme="majorHAnsi" w:cstheme="majorHAnsi"/>
+          <w:color w:val="FF0000"/>
         </w:rPr>
         <w:t>the</w:t>
       </w:r>
       <w:r>
         <w:rPr>
           <w:rFonts w:asciiTheme="majorHAnsi" w:eastAsia="Times New Roman" w:hAnsiTheme="majorHAnsi" w:cstheme="majorHAnsi"/>
+          <w:color w:val="FF0000"/>
         </w:rPr>
         <w:t xml:space="preserve"> observed SAD deviates from </w:t>
       </w:r>
       <w:r>
         <w:rPr>
           <w:rFonts w:asciiTheme="majorHAnsi" w:eastAsia="Times New Roman" w:hAnsiTheme="majorHAnsi" w:cstheme="majorHAnsi"/>
+          <w:color w:val="FF0000"/>
         </w:rPr>
         <w:t>this expectation derived from</w:t>
       </w:r>
       <w:r>
         <w:rPr>
           <w:rFonts w:asciiTheme="majorHAnsi" w:eastAsia="Times New Roman" w:hAnsiTheme="majorHAnsi" w:cstheme="majorHAnsi"/>
+          <w:color w:val="FF0000"/>
         </w:rPr>
         <w:t xml:space="preserve"> only S and N, it suggests that S and N alone do not provide enough information to predict the shape</w:t>
       </w:r>
       <w:r>
         <w:rPr>
           <w:rFonts w:asciiTheme="majorHAnsi" w:eastAsia="Times New Roman" w:hAnsiTheme="majorHAnsi" w:cstheme="majorHAnsi"/>
+          <w:color w:val="FF0000"/>
         </w:rPr>
         <w:t xml:space="preserve"> - </w:t>
       </w:r>
       <w:r>
         <w:rPr>
           <w:rFonts w:asciiTheme="majorHAnsi" w:eastAsia="Times New Roman" w:hAnsiTheme="majorHAnsi" w:cstheme="majorHAnsi"/>
+          <w:color w:val="FF0000"/>
         </w:rPr>
         <w:t xml:space="preserve">perhaps because other processes are driving the system away from what would occur at random given S and N. </w:t>
       </w:r>
@@ -1181,13 +1213,7 @@
         <w:rPr>
           <w:rFonts w:asciiTheme="majorHAnsi" w:eastAsia="Times New Roman" w:hAnsiTheme="majorHAnsi" w:cstheme="majorHAnsi"/>
         </w:rPr>
-        <w:t>Crucially, e</w:t>
-      </w:r>
-      <w:r>
-        <w:rPr>
-          <w:rFonts w:asciiTheme="majorHAnsi" w:eastAsia="Times New Roman" w:hAnsiTheme="majorHAnsi" w:cstheme="majorHAnsi"/>
-        </w:rPr>
-        <w:t>xpectations obtained in this way are most informative when most of the possible small-scale arrangements</w:t>
+        <w:t>Crucially, expectations obtained in this way are most informative when most of the possible small-scale arrangements</w:t>
       </w:r>
       <w:r>
         <w:rPr>
@@ -1205,13 +1231,27 @@
         <w:rPr>
           <w:rFonts w:asciiTheme="majorHAnsi" w:eastAsia="Times New Roman" w:hAnsiTheme="majorHAnsi" w:cstheme="majorHAnsi"/>
         </w:rPr>
-        <w:t xml:space="preserve"> – i.e., when the distribution of expected outcomes is very narrowly peaked</w:t>
-      </w:r>
-      <w:r>
-        <w:rPr>
-          <w:rFonts w:asciiTheme="majorHAnsi" w:eastAsia="Times New Roman" w:hAnsiTheme="majorHAnsi" w:cstheme="majorHAnsi"/>
-        </w:rPr>
-        <w:t xml:space="preserve"> (Jaynes 1979, Haegeman and Loreau 2008). </w:t>
+        <w:t xml:space="preserve"> </w:t>
+      </w:r>
+      <w:r>
+        <w:rPr>
+          <w:rFonts w:asciiTheme="majorHAnsi" w:eastAsia="Times New Roman" w:hAnsiTheme="majorHAnsi" w:cstheme="majorHAnsi"/>
+          <w:color w:val="FF0000"/>
+        </w:rPr>
+        <w:t>– i.e., when the distribution of expected outcomes is very narrowly peaked</w:t>
+      </w:r>
+      <w:r>
+        <w:rPr>
+          <w:rFonts w:asciiTheme="majorHAnsi" w:eastAsia="Times New Roman" w:hAnsiTheme="majorHAnsi" w:cstheme="majorHAnsi"/>
+          <w:color w:val="FF0000"/>
+        </w:rPr>
+        <w:t xml:space="preserve"> </w:t>
+      </w:r>
+      <w:r>
+        <w:rPr>
+          <w:rFonts w:asciiTheme="majorHAnsi" w:eastAsia="Times New Roman" w:hAnsiTheme="majorHAnsi" w:cstheme="majorHAnsi"/>
+        </w:rPr>
+        <w:t xml:space="preserve">(Jaynes 1979, Haegeman and Loreau 2008). </w:t>
       </w:r>
       <w:r>
         <w:rPr>
@@ -1223,7 +1263,31 @@
         <w:rPr>
           <w:rFonts w:asciiTheme="majorHAnsi" w:eastAsia="Times New Roman" w:hAnsiTheme="majorHAnsi" w:cstheme="majorHAnsi"/>
         </w:rPr>
-        <w:t>f the array of possible arrangements are more variable in their large-scale characteristics, the expectation is less well-resolved and less informative (Jaynes</w:t>
+        <w:t xml:space="preserve">f the array of possible arrangements </w:t>
+      </w:r>
+      <w:r>
+        <w:rPr>
+          <w:rFonts w:asciiTheme="majorHAnsi" w:eastAsia="Times New Roman" w:hAnsiTheme="majorHAnsi" w:cstheme="majorHAnsi"/>
+        </w:rPr>
+        <w:t xml:space="preserve">encompasses </w:t>
+      </w:r>
+      <w:r>
+        <w:rPr>
+          <w:rFonts w:asciiTheme="majorHAnsi" w:eastAsia="Times New Roman" w:hAnsiTheme="majorHAnsi" w:cstheme="majorHAnsi"/>
+        </w:rPr>
+        <w:t xml:space="preserve">broader and more even </w:t>
+      </w:r>
+      <w:r>
+        <w:rPr>
+          <w:rFonts w:asciiTheme="majorHAnsi" w:eastAsia="Times New Roman" w:hAnsiTheme="majorHAnsi" w:cstheme="majorHAnsi"/>
+        </w:rPr>
+        <w:t>variation in</w:t>
+      </w:r>
+      <w:r>
+        <w:rPr>
+          <w:rFonts w:asciiTheme="majorHAnsi" w:eastAsia="Times New Roman" w:hAnsiTheme="majorHAnsi" w:cstheme="majorHAnsi"/>
+        </w:rPr>
+        <w:t xml:space="preserve"> large-scale characteristics, the expectation is less well-resolved and less informative (Jaynes</w:t>
       </w:r>
       <w:r>
         <w:rPr>
@@ -1345,7 +1409,19 @@
         <w:rPr>
           <w:rFonts w:asciiTheme="majorHAnsi" w:eastAsia="Times New Roman" w:hAnsiTheme="majorHAnsi" w:cstheme="majorHAnsi"/>
         </w:rPr>
-        <w:t xml:space="preserve"> Small systems may be more likely to generate relatively vague expectations, because they have fewer subcomponents and fewer possible arrangements </w:t>
+        <w:t xml:space="preserve"> Small systems may be more likely to generate relatively</w:t>
+      </w:r>
+      <w:r>
+        <w:rPr>
+          <w:rFonts w:asciiTheme="majorHAnsi" w:eastAsia="Times New Roman" w:hAnsiTheme="majorHAnsi" w:cstheme="majorHAnsi"/>
+        </w:rPr>
+        <w:t xml:space="preserve"> broad</w:t>
+      </w:r>
+      <w:r>
+        <w:rPr>
+          <w:rFonts w:asciiTheme="majorHAnsi" w:eastAsia="Times New Roman" w:hAnsiTheme="majorHAnsi" w:cstheme="majorHAnsi"/>
+        </w:rPr>
+        <w:t xml:space="preserve"> expectations, because they have fewer subcomponents and fewer possible arrangements </w:t>
       </w:r>
       <w:r>
         <w:rPr>
@@ -1436,7 +1512,19 @@
         <w:rPr>
           <w:rFonts w:asciiTheme="majorHAnsi" w:eastAsia="Times New Roman" w:hAnsiTheme="majorHAnsi" w:cstheme="majorHAnsi"/>
         </w:rPr>
-        <w:t>what ways, empirical SADs deviate from their distributions of randomly-generated, statistically-constrained SADs.</w:t>
+        <w:t xml:space="preserve">what ways, empirical SADs deviate from </w:t>
+      </w:r>
+      <w:r>
+        <w:rPr>
+          <w:rFonts w:asciiTheme="majorHAnsi" w:eastAsia="Times New Roman" w:hAnsiTheme="majorHAnsi" w:cstheme="majorHAnsi"/>
+        </w:rPr>
+        <w:t>a statistical expectation based on S and N</w:t>
+      </w:r>
+      <w:r>
+        <w:rPr>
+          <w:rFonts w:asciiTheme="majorHAnsi" w:eastAsia="Times New Roman" w:hAnsiTheme="majorHAnsi" w:cstheme="majorHAnsi"/>
+        </w:rPr>
+        <w:t>.</w:t>
       </w:r>
       <w:r>
         <w:rPr>
@@ -2367,25 +2455,6 @@
       <w:pPr>
         <w:rPr>
           <w:rFonts w:asciiTheme="majorHAnsi" w:eastAsia="Times New Roman" w:hAnsiTheme="majorHAnsi" w:cstheme="majorHAnsi"/>
-        </w:rPr>
-      </w:pPr>
-      <w:r>
-        <w:rPr>
-          <w:rFonts w:asciiTheme="majorHAnsi" w:eastAsia="Times New Roman" w:hAnsiTheme="majorHAnsi" w:cstheme="majorHAnsi"/>
-        </w:rPr>
-        <w:t xml:space="preserve">The feasible set’s distributions of Simpson’s evenness and skewness was used to assess whether observed SADs were statistically unlikely given their values of S and N. We calculated Simpson’s evenness and skewness for the observed SADs, and assessed whether each SAD deviated from its feasible set by calculating the percent of values in the corresponding sample distribution less than or equal to the observed value. This percentile rank is comparable across different community sizes, allowing broad-scale assessment across wide ranges of S and N. If observed SADs simply reflect random draws from their feasible sets, we would expect their percentile rank values to be uniformly distributed from 0 to 100. However, if observed SADs are consistently more skewed or even than their feasible sets, the percentile values will be </w:t>
-      </w:r>
-      <w:r>
-        <w:rPr>
-          <w:rFonts w:asciiTheme="majorHAnsi" w:eastAsia="Times New Roman" w:hAnsiTheme="majorHAnsi" w:cstheme="majorHAnsi"/>
-        </w:rPr>
-        <w:t xml:space="preserve">disproportionately concentrated towards the extremes. </w:t>
-      </w:r>
-    </w:p>
-    <w:p>
-      <w:pPr>
-        <w:rPr>
-          <w:rFonts w:asciiTheme="majorHAnsi" w:eastAsia="Times New Roman" w:hAnsiTheme="majorHAnsi" w:cstheme="majorHAnsi"/>
           <w:i/>
           <w:iCs/>
         </w:rPr>
@@ -2393,6 +2462,59 @@
       <w:r>
         <w:rPr>
           <w:rFonts w:asciiTheme="majorHAnsi" w:eastAsia="Times New Roman" w:hAnsiTheme="majorHAnsi" w:cstheme="majorHAnsi"/>
+          <w:i/>
+          <w:iCs/>
+        </w:rPr>
+        <w:t>Comparing observed SADs to their baselines</w:t>
+      </w:r>
+    </w:p>
+    <w:p>
+      <w:pPr>
+        <w:rPr>
+          <w:rFonts w:asciiTheme="majorHAnsi" w:eastAsia="Times New Roman" w:hAnsiTheme="majorHAnsi" w:cstheme="majorHAnsi"/>
+        </w:rPr>
+      </w:pPr>
+      <w:r>
+        <w:rPr>
+          <w:rFonts w:asciiTheme="majorHAnsi" w:eastAsia="Times New Roman" w:hAnsiTheme="majorHAnsi" w:cstheme="majorHAnsi"/>
+        </w:rPr>
+        <w:t xml:space="preserve">The feasible set’s distributions of Simpson’s evenness and skewness was used to assess whether observed SADs were statistically unlikely given their values of S and N. We calculated Simpson’s evenness and skewness for the observed SADs, and assessed whether each SAD deviated from its feasible set by calculating the percent of values in the corresponding sample distribution less than or equal to the observed value. This percentile rank is comparable across different community sizes, allowing broad-scale assessment across wide ranges of S and N. If observed SADs simply reflect random draws from their feasible sets, we would expect their percentile rank values to be uniformly distributed from 0 to 100. However, if observed SADs are consistently more skewed or even than their feasible sets, the percentile values will be </w:t>
+      </w:r>
+      <w:r>
+        <w:rPr>
+          <w:rFonts w:asciiTheme="majorHAnsi" w:eastAsia="Times New Roman" w:hAnsiTheme="majorHAnsi" w:cstheme="majorHAnsi"/>
+        </w:rPr>
+        <w:t xml:space="preserve">disproportionately concentrated towards the extremes. </w:t>
+      </w:r>
+    </w:p>
+    <w:p>
+      <w:pPr>
+        <w:rPr>
+          <w:rFonts w:asciiTheme="majorHAnsi" w:eastAsia="Times New Roman" w:hAnsiTheme="majorHAnsi" w:cstheme="majorHAnsi"/>
+          <w:i/>
+          <w:iCs/>
+        </w:rPr>
+      </w:pPr>
+      <w:r>
+        <w:rPr>
+          <w:rFonts w:asciiTheme="majorHAnsi" w:eastAsia="Times New Roman" w:hAnsiTheme="majorHAnsi" w:cstheme="majorHAnsi"/>
+          <w:i/>
+          <w:iCs/>
+        </w:rPr>
+        <w:t>The narrowness of the expectation</w:t>
+      </w:r>
+    </w:p>
+    <w:p>
+      <w:pPr>
+        <w:rPr>
+          <w:rFonts w:asciiTheme="majorHAnsi" w:eastAsia="Times New Roman" w:hAnsiTheme="majorHAnsi" w:cstheme="majorHAnsi"/>
+          <w:i/>
+          <w:iCs/>
+        </w:rPr>
+      </w:pPr>
+      <w:r>
+        <w:rPr>
+          <w:rFonts w:asciiTheme="majorHAnsi" w:eastAsia="Times New Roman" w:hAnsiTheme="majorHAnsi" w:cstheme="majorHAnsi"/>
         </w:rPr>
         <w:t>The distribution</w:t>
       </w:r>
@@ -2430,7 +2552,13 @@
         <w:rPr>
           <w:rFonts w:asciiTheme="majorHAnsi" w:eastAsia="Times New Roman" w:hAnsiTheme="majorHAnsi" w:cstheme="majorHAnsi"/>
         </w:rPr>
-        <w:t xml:space="preserve"> us to describe the relative narrowness or breadth of the statistical constraint</w:t>
+        <w:t xml:space="preserve"> us to describe the relative narrowness or breadth of the statistical </w:t>
+      </w:r>
+      <w:r>
+        <w:rPr>
+          <w:rFonts w:asciiTheme="majorHAnsi" w:eastAsia="Times New Roman" w:hAnsiTheme="majorHAnsi" w:cstheme="majorHAnsi"/>
+        </w:rPr>
+        <w:t>expectation</w:t>
       </w:r>
       <w:r>
         <w:rPr>
@@ -2623,14 +2751,8 @@
         <w:rPr>
           <w:rFonts w:asciiTheme="majorHAnsi" w:eastAsia="Times New Roman" w:hAnsiTheme="majorHAnsi" w:cstheme="majorHAnsi"/>
         </w:rPr>
-        <w:t xml:space="preserve">We found evidence that the shapes of the SADs for a range of real ecological communities are statistically unlikely when compared to their feasible sets. For four of the five datasets we analyzed – BBS, Gentry, Mammal Communities, and Misc. Abund – empirical SADs are highly skewed and highly uneven relative to </w:t>
-      </w:r>
-      <w:r>
-        <w:rPr>
-          <w:rFonts w:asciiTheme="majorHAnsi" w:eastAsia="Times New Roman" w:hAnsiTheme="majorHAnsi" w:cstheme="majorHAnsi"/>
-        </w:rPr>
         <w:lastRenderedPageBreak/>
-        <w:t>their feasible sets much more frequently than would be expected by chance (</w:t>
+        <w:t>We found evidence that the shapes of the SADs for a range of real ecological communities are statistically unlikely when compared to their feasible sets. For four of the five datasets we analyzed – BBS, Gentry, Mammal Communities, and Misc. Abund – empirical SADs are highly skewed and highly uneven relative to their feasible sets much more frequently than would be expected by chance (</w:t>
       </w:r>
       <w:hyperlink w:anchor="_Figure_3:_Skewness_1" w:history="1">
         <w:r>
@@ -2726,14 +2848,14 @@
         <w:rPr>
           <w:rFonts w:asciiTheme="majorHAnsi" w:eastAsia="Times New Roman" w:hAnsiTheme="majorHAnsi" w:cstheme="majorHAnsi"/>
         </w:rPr>
-        <w:t xml:space="preserve">). For communities of the sizes represented in the FIA dataset, the 95% interval of skewness values often encompasses more than 80% of the entire range of values; for larger communities, the 95% interval spans closer to 60% of the full range. These broad distributions may not be specific enough to constitute a strong statistical expectation, and the deviations – or lack thereof – that we detect are correspondingly less informative. Additionally, we found a similar lack of detectable deviations among the (few) communities from other datasets that fell within the FIA size range (Figure): for small communities not from FIA X% of skewness and X% of </w:t>
+        <w:t xml:space="preserve">). For communities of the sizes represented in the FIA dataset, the 95% interval of skewness values often encompasses more than 80% of the entire range of values; for larger communities, the 95% interval spans closer to 60% of the full range. These broad distributions may not be specific enough to constitute a strong statistical expectation, </w:t>
       </w:r>
       <w:r>
         <w:rPr>
           <w:rFonts w:asciiTheme="majorHAnsi" w:eastAsia="Times New Roman" w:hAnsiTheme="majorHAnsi" w:cstheme="majorHAnsi"/>
         </w:rPr>
         <w:lastRenderedPageBreak/>
-        <w:t xml:space="preserve">evenness were unlikely relative to their feasible sets. Although this comparison is based on relatively few communities (X non-FIA, small, communities), it is consistent with the possibility that small community size, </w:t>
+        <w:t xml:space="preserve">and the deviations – or lack thereof – that we detect are correspondingly less informative. Additionally, we found a similar lack of detectable deviations among the (few) communities from other datasets that fell within the FIA size range (Figure): for small communities not from FIA X% of skewness and X% of evenness were unlikely relative to their feasible sets. Although this comparison is based on relatively few communities (X non-FIA, small, communities), it is consistent with the possibility that small community size, </w:t>
       </w:r>
       <w:r>
         <w:rPr>
@@ -2789,7 +2911,19 @@
         <w:rPr>
           <w:rFonts w:asciiTheme="majorHAnsi" w:eastAsia="Times New Roman" w:hAnsiTheme="majorHAnsi" w:cstheme="majorHAnsi"/>
         </w:rPr>
-        <w:t xml:space="preserve"> (Haegeman and Loreau 2008; etc)</w:t>
+        <w:t xml:space="preserve"> (</w:t>
+      </w:r>
+      <w:r>
+        <w:rPr>
+          <w:rFonts w:asciiTheme="majorHAnsi" w:eastAsia="Times New Roman" w:hAnsiTheme="majorHAnsi" w:cstheme="majorHAnsi"/>
+        </w:rPr>
+        <w:t xml:space="preserve">Locey and White 2013; </w:t>
+      </w:r>
+      <w:r>
+        <w:rPr>
+          <w:rFonts w:asciiTheme="majorHAnsi" w:eastAsia="Times New Roman" w:hAnsiTheme="majorHAnsi" w:cstheme="majorHAnsi"/>
+        </w:rPr>
+        <w:t>Haegeman and Loreau 2008)</w:t>
       </w:r>
       <w:r>
         <w:rPr>

</xml_diff>

<commit_message>
new para on stat mech
</commit_message>
<xml_diff>
--- a/analysis/manuscript/SADs_draft_active.docx
+++ b/analysis/manuscript/SADs_draft_active.docx
@@ -294,11 +294,19 @@
         </w:rPr>
         <w:t>Increasing evidence for statistical constraints operating on the shape of the SAD (</w:t>
       </w:r>
-      <w:r>
-        <w:rPr>
-          <w:rFonts w:asciiTheme="majorHAnsi" w:eastAsia="Times New Roman" w:hAnsiTheme="majorHAnsi" w:cstheme="majorHAnsi"/>
-        </w:rPr>
-        <w:t>Locey and White, Harte, White et al 2012, older refs – Sugihara?</w:t>
+      <w:proofErr w:type="spellStart"/>
+      <w:r>
+        <w:rPr>
+          <w:rFonts w:asciiTheme="majorHAnsi" w:eastAsia="Times New Roman" w:hAnsiTheme="majorHAnsi" w:cstheme="majorHAnsi"/>
+        </w:rPr>
+        <w:t>Locey</w:t>
+      </w:r>
+      <w:proofErr w:type="spellEnd"/>
+      <w:r>
+        <w:rPr>
+          <w:rFonts w:asciiTheme="majorHAnsi" w:eastAsia="Times New Roman" w:hAnsiTheme="majorHAnsi" w:cstheme="majorHAnsi"/>
+        </w:rPr>
+        <w:t xml:space="preserve"> and White, Harte, White et al 2012, older refs – Sugihara?</w:t>
       </w:r>
       <w:r>
         <w:rPr>
@@ -522,7 +530,21 @@
         <w:rPr>
           <w:rFonts w:asciiTheme="majorHAnsi" w:eastAsia="Times New Roman" w:hAnsiTheme="majorHAnsi" w:cstheme="majorHAnsi"/>
         </w:rPr>
-        <w:t xml:space="preserve"> Maximum Entropy Theory of Ecology (METE); Harte et al 2008, Harte 2011) or combinatorics (i.e. ‘the feasible set’; Locey and White 2013)</w:t>
+        <w:t xml:space="preserve"> Maximum Entropy Theory of Ecology (METE); Harte et al 2008, Harte 2011) or combinatorics (i.e. ‘the feasible set’; </w:t>
+      </w:r>
+      <w:proofErr w:type="spellStart"/>
+      <w:r>
+        <w:rPr>
+          <w:rFonts w:asciiTheme="majorHAnsi" w:eastAsia="Times New Roman" w:hAnsiTheme="majorHAnsi" w:cstheme="majorHAnsi"/>
+        </w:rPr>
+        <w:t>Locey</w:t>
+      </w:r>
+      <w:proofErr w:type="spellEnd"/>
+      <w:r>
+        <w:rPr>
+          <w:rFonts w:asciiTheme="majorHAnsi" w:eastAsia="Times New Roman" w:hAnsiTheme="majorHAnsi" w:cstheme="majorHAnsi"/>
+        </w:rPr>
+        <w:t xml:space="preserve"> and White 2013)</w:t>
       </w:r>
       <w:r>
         <w:rPr>
@@ -564,7 +586,21 @@
         <w:rPr>
           <w:rFonts w:asciiTheme="majorHAnsi" w:eastAsia="Times New Roman" w:hAnsiTheme="majorHAnsi" w:cstheme="majorHAnsi"/>
         </w:rPr>
-        <w:t xml:space="preserve"> (Harte et al 2011, White et al 2012, Locey and White 2013), it is reasonable to expect that statistical constraints alone may account for the widespread phenomenon of the hollow-curve SAD. </w:t>
+        <w:t xml:space="preserve"> (Harte et al 2011, White et al 2012, </w:t>
+      </w:r>
+      <w:proofErr w:type="spellStart"/>
+      <w:r>
+        <w:rPr>
+          <w:rFonts w:asciiTheme="majorHAnsi" w:eastAsia="Times New Roman" w:hAnsiTheme="majorHAnsi" w:cstheme="majorHAnsi"/>
+        </w:rPr>
+        <w:t>Locey</w:t>
+      </w:r>
+      <w:proofErr w:type="spellEnd"/>
+      <w:r>
+        <w:rPr>
+          <w:rFonts w:asciiTheme="majorHAnsi" w:eastAsia="Times New Roman" w:hAnsiTheme="majorHAnsi" w:cstheme="majorHAnsi"/>
+        </w:rPr>
+        <w:t xml:space="preserve"> and White 2013), it is reasonable to expect that statistical constraints alone may account for the widespread phenomenon of the hollow-curve SAD. </w:t>
       </w:r>
       <w:r>
         <w:rPr>
@@ -715,7 +751,21 @@
         <w:rPr>
           <w:rFonts w:asciiTheme="majorHAnsi" w:eastAsia="Times New Roman" w:hAnsiTheme="majorHAnsi" w:cstheme="majorHAnsi"/>
         </w:rPr>
-        <w:t xml:space="preserve">(Locey and White 2013, </w:t>
+        <w:t>(</w:t>
+      </w:r>
+      <w:proofErr w:type="spellStart"/>
+      <w:r>
+        <w:rPr>
+          <w:rFonts w:asciiTheme="majorHAnsi" w:eastAsia="Times New Roman" w:hAnsiTheme="majorHAnsi" w:cstheme="majorHAnsi"/>
+        </w:rPr>
+        <w:t>Locey</w:t>
+      </w:r>
+      <w:proofErr w:type="spellEnd"/>
+      <w:r>
+        <w:rPr>
+          <w:rFonts w:asciiTheme="majorHAnsi" w:eastAsia="Times New Roman" w:hAnsiTheme="majorHAnsi" w:cstheme="majorHAnsi"/>
+        </w:rPr>
+        <w:t xml:space="preserve"> and White 2013, </w:t>
       </w:r>
       <w:r>
         <w:rPr>
@@ -829,7 +879,21 @@
         <w:rPr>
           <w:rFonts w:asciiTheme="majorHAnsi" w:eastAsia="Times New Roman" w:hAnsiTheme="majorHAnsi" w:cstheme="majorHAnsi"/>
         </w:rPr>
-        <w:t>(Frank 2009, Locey and White 2013)</w:t>
+        <w:t xml:space="preserve">(Frank 2009, </w:t>
+      </w:r>
+      <w:proofErr w:type="spellStart"/>
+      <w:r>
+        <w:rPr>
+          <w:rFonts w:asciiTheme="majorHAnsi" w:eastAsia="Times New Roman" w:hAnsiTheme="majorHAnsi" w:cstheme="majorHAnsi"/>
+        </w:rPr>
+        <w:t>Locey</w:t>
+      </w:r>
+      <w:proofErr w:type="spellEnd"/>
+      <w:r>
+        <w:rPr>
+          <w:rFonts w:asciiTheme="majorHAnsi" w:eastAsia="Times New Roman" w:hAnsiTheme="majorHAnsi" w:cstheme="majorHAnsi"/>
+        </w:rPr>
+        <w:t xml:space="preserve"> and White 2013)</w:t>
       </w:r>
       <w:r>
         <w:rPr>
@@ -963,7 +1027,35 @@
         <w:rPr>
           <w:rFonts w:asciiTheme="majorHAnsi" w:eastAsia="Times New Roman" w:hAnsiTheme="majorHAnsi" w:cstheme="majorHAnsi"/>
         </w:rPr>
-        <w:t xml:space="preserve"> (Haegeman and Loreau 2008)</w:t>
+        <w:t xml:space="preserve"> (</w:t>
+      </w:r>
+      <w:proofErr w:type="spellStart"/>
+      <w:r>
+        <w:rPr>
+          <w:rFonts w:asciiTheme="majorHAnsi" w:eastAsia="Times New Roman" w:hAnsiTheme="majorHAnsi" w:cstheme="majorHAnsi"/>
+        </w:rPr>
+        <w:t>Haegeman</w:t>
+      </w:r>
+      <w:proofErr w:type="spellEnd"/>
+      <w:r>
+        <w:rPr>
+          <w:rFonts w:asciiTheme="majorHAnsi" w:eastAsia="Times New Roman" w:hAnsiTheme="majorHAnsi" w:cstheme="majorHAnsi"/>
+        </w:rPr>
+        <w:t xml:space="preserve"> and </w:t>
+      </w:r>
+      <w:proofErr w:type="spellStart"/>
+      <w:r>
+        <w:rPr>
+          <w:rFonts w:asciiTheme="majorHAnsi" w:eastAsia="Times New Roman" w:hAnsiTheme="majorHAnsi" w:cstheme="majorHAnsi"/>
+        </w:rPr>
+        <w:t>Loreau</w:t>
+      </w:r>
+      <w:proofErr w:type="spellEnd"/>
+      <w:r>
+        <w:rPr>
+          <w:rFonts w:asciiTheme="majorHAnsi" w:eastAsia="Times New Roman" w:hAnsiTheme="majorHAnsi" w:cstheme="majorHAnsi"/>
+        </w:rPr>
+        <w:t xml:space="preserve"> 2008)</w:t>
       </w:r>
       <w:r>
         <w:rPr>
@@ -1084,7 +1176,35 @@
         <w:rPr>
           <w:rFonts w:asciiTheme="majorHAnsi" w:eastAsia="Times New Roman" w:hAnsiTheme="majorHAnsi" w:cstheme="majorHAnsi"/>
         </w:rPr>
-        <w:t>when a system involves very large numbers of subcomponents and therefore has numerous possible arrangements, nearly all of the arrangements tend to cluster around one set of large-scale characteristics (Jaynes 1979, Haegeman and Loreau 2008</w:t>
+        <w:t xml:space="preserve">when a system involves very large numbers of subcomponents and therefore has numerous possible arrangements, nearly all of the arrangements tend to cluster around one set of large-scale characteristics (Jaynes 1979, </w:t>
+      </w:r>
+      <w:proofErr w:type="spellStart"/>
+      <w:r>
+        <w:rPr>
+          <w:rFonts w:asciiTheme="majorHAnsi" w:eastAsia="Times New Roman" w:hAnsiTheme="majorHAnsi" w:cstheme="majorHAnsi"/>
+        </w:rPr>
+        <w:t>Haegeman</w:t>
+      </w:r>
+      <w:proofErr w:type="spellEnd"/>
+      <w:r>
+        <w:rPr>
+          <w:rFonts w:asciiTheme="majorHAnsi" w:eastAsia="Times New Roman" w:hAnsiTheme="majorHAnsi" w:cstheme="majorHAnsi"/>
+        </w:rPr>
+        <w:t xml:space="preserve"> and </w:t>
+      </w:r>
+      <w:proofErr w:type="spellStart"/>
+      <w:r>
+        <w:rPr>
+          <w:rFonts w:asciiTheme="majorHAnsi" w:eastAsia="Times New Roman" w:hAnsiTheme="majorHAnsi" w:cstheme="majorHAnsi"/>
+        </w:rPr>
+        <w:t>Loreau</w:t>
+      </w:r>
+      <w:proofErr w:type="spellEnd"/>
+      <w:r>
+        <w:rPr>
+          <w:rFonts w:asciiTheme="majorHAnsi" w:eastAsia="Times New Roman" w:hAnsiTheme="majorHAnsi" w:cstheme="majorHAnsi"/>
+        </w:rPr>
+        <w:t xml:space="preserve"> 2008</w:t>
       </w:r>
       <w:r>
         <w:rPr>
@@ -1251,7 +1371,35 @@
         <w:rPr>
           <w:rFonts w:asciiTheme="majorHAnsi" w:eastAsia="Times New Roman" w:hAnsiTheme="majorHAnsi" w:cstheme="majorHAnsi"/>
         </w:rPr>
-        <w:t xml:space="preserve">(Jaynes 1979, Haegeman and Loreau 2008). </w:t>
+        <w:t xml:space="preserve">(Jaynes 1979, </w:t>
+      </w:r>
+      <w:proofErr w:type="spellStart"/>
+      <w:r>
+        <w:rPr>
+          <w:rFonts w:asciiTheme="majorHAnsi" w:eastAsia="Times New Roman" w:hAnsiTheme="majorHAnsi" w:cstheme="majorHAnsi"/>
+        </w:rPr>
+        <w:t>Haegeman</w:t>
+      </w:r>
+      <w:proofErr w:type="spellEnd"/>
+      <w:r>
+        <w:rPr>
+          <w:rFonts w:asciiTheme="majorHAnsi" w:eastAsia="Times New Roman" w:hAnsiTheme="majorHAnsi" w:cstheme="majorHAnsi"/>
+        </w:rPr>
+        <w:t xml:space="preserve"> and </w:t>
+      </w:r>
+      <w:proofErr w:type="spellStart"/>
+      <w:r>
+        <w:rPr>
+          <w:rFonts w:asciiTheme="majorHAnsi" w:eastAsia="Times New Roman" w:hAnsiTheme="majorHAnsi" w:cstheme="majorHAnsi"/>
+        </w:rPr>
+        <w:t>Loreau</w:t>
+      </w:r>
+      <w:proofErr w:type="spellEnd"/>
+      <w:r>
+        <w:rPr>
+          <w:rFonts w:asciiTheme="majorHAnsi" w:eastAsia="Times New Roman" w:hAnsiTheme="majorHAnsi" w:cstheme="majorHAnsi"/>
+        </w:rPr>
+        <w:t xml:space="preserve"> 2008). </w:t>
       </w:r>
       <w:r>
         <w:rPr>
@@ -1391,7 +1539,35 @@
         <w:rPr>
           <w:rFonts w:asciiTheme="majorHAnsi" w:eastAsia="Times New Roman" w:hAnsiTheme="majorHAnsi" w:cstheme="majorHAnsi"/>
         </w:rPr>
-        <w:t xml:space="preserve"> 1979, Haegeman and Loreau 2008</w:t>
+        <w:t xml:space="preserve"> 1979, </w:t>
+      </w:r>
+      <w:proofErr w:type="spellStart"/>
+      <w:r>
+        <w:rPr>
+          <w:rFonts w:asciiTheme="majorHAnsi" w:eastAsia="Times New Roman" w:hAnsiTheme="majorHAnsi" w:cstheme="majorHAnsi"/>
+        </w:rPr>
+        <w:t>Haegeman</w:t>
+      </w:r>
+      <w:proofErr w:type="spellEnd"/>
+      <w:r>
+        <w:rPr>
+          <w:rFonts w:asciiTheme="majorHAnsi" w:eastAsia="Times New Roman" w:hAnsiTheme="majorHAnsi" w:cstheme="majorHAnsi"/>
+        </w:rPr>
+        <w:t xml:space="preserve"> and </w:t>
+      </w:r>
+      <w:proofErr w:type="spellStart"/>
+      <w:r>
+        <w:rPr>
+          <w:rFonts w:asciiTheme="majorHAnsi" w:eastAsia="Times New Roman" w:hAnsiTheme="majorHAnsi" w:cstheme="majorHAnsi"/>
+        </w:rPr>
+        <w:t>Loreau</w:t>
+      </w:r>
+      <w:proofErr w:type="spellEnd"/>
+      <w:r>
+        <w:rPr>
+          <w:rFonts w:asciiTheme="majorHAnsi" w:eastAsia="Times New Roman" w:hAnsiTheme="majorHAnsi" w:cstheme="majorHAnsi"/>
+        </w:rPr>
+        <w:t xml:space="preserve"> 2008</w:t>
       </w:r>
       <w:r>
         <w:rPr>
@@ -1427,7 +1603,35 @@
         <w:rPr>
           <w:rFonts w:asciiTheme="majorHAnsi" w:eastAsia="Times New Roman" w:hAnsiTheme="majorHAnsi" w:cstheme="majorHAnsi"/>
         </w:rPr>
-        <w:t>(Haegeman and Loreau 2008</w:t>
+        <w:t>(</w:t>
+      </w:r>
+      <w:proofErr w:type="spellStart"/>
+      <w:r>
+        <w:rPr>
+          <w:rFonts w:asciiTheme="majorHAnsi" w:eastAsia="Times New Roman" w:hAnsiTheme="majorHAnsi" w:cstheme="majorHAnsi"/>
+        </w:rPr>
+        <w:t>Haegeman</w:t>
+      </w:r>
+      <w:proofErr w:type="spellEnd"/>
+      <w:r>
+        <w:rPr>
+          <w:rFonts w:asciiTheme="majorHAnsi" w:eastAsia="Times New Roman" w:hAnsiTheme="majorHAnsi" w:cstheme="majorHAnsi"/>
+        </w:rPr>
+        <w:t xml:space="preserve"> and </w:t>
+      </w:r>
+      <w:proofErr w:type="spellStart"/>
+      <w:r>
+        <w:rPr>
+          <w:rFonts w:asciiTheme="majorHAnsi" w:eastAsia="Times New Roman" w:hAnsiTheme="majorHAnsi" w:cstheme="majorHAnsi"/>
+        </w:rPr>
+        <w:t>Loreau</w:t>
+      </w:r>
+      <w:proofErr w:type="spellEnd"/>
+      <w:r>
+        <w:rPr>
+          <w:rFonts w:asciiTheme="majorHAnsi" w:eastAsia="Times New Roman" w:hAnsiTheme="majorHAnsi" w:cstheme="majorHAnsi"/>
+        </w:rPr>
+        <w:t xml:space="preserve"> 2008</w:t>
       </w:r>
       <w:r>
         <w:rPr>
@@ -1439,7 +1643,21 @@
         <w:rPr>
           <w:rFonts w:asciiTheme="majorHAnsi" w:eastAsia="Times New Roman" w:hAnsiTheme="majorHAnsi" w:cstheme="majorHAnsi"/>
         </w:rPr>
-        <w:t xml:space="preserve">This may be particularly relevant to ecology, because ecological systems can have considerably fewer subcomponents than is usual for </w:t>
+        <w:t xml:space="preserve">This may be particularly relevant to </w:t>
+      </w:r>
+      <w:proofErr w:type="gramStart"/>
+      <w:r>
+        <w:rPr>
+          <w:rFonts w:asciiTheme="majorHAnsi" w:eastAsia="Times New Roman" w:hAnsiTheme="majorHAnsi" w:cstheme="majorHAnsi"/>
+        </w:rPr>
+        <w:t>ecology, because</w:t>
+      </w:r>
+      <w:proofErr w:type="gramEnd"/>
+      <w:r>
+        <w:rPr>
+          <w:rFonts w:asciiTheme="majorHAnsi" w:eastAsia="Times New Roman" w:hAnsiTheme="majorHAnsi" w:cstheme="majorHAnsi"/>
+        </w:rPr>
+        <w:t xml:space="preserve"> ecological systems can have considerably fewer subcomponents than is usual for </w:t>
       </w:r>
       <w:r>
         <w:rPr>
@@ -1457,7 +1675,35 @@
         <w:rPr>
           <w:rFonts w:asciiTheme="majorHAnsi" w:eastAsia="Times New Roman" w:hAnsiTheme="majorHAnsi" w:cstheme="majorHAnsi"/>
         </w:rPr>
-        <w:t xml:space="preserve"> (Haegeman and Loreau 2008)</w:t>
+        <w:t xml:space="preserve"> (</w:t>
+      </w:r>
+      <w:proofErr w:type="spellStart"/>
+      <w:r>
+        <w:rPr>
+          <w:rFonts w:asciiTheme="majorHAnsi" w:eastAsia="Times New Roman" w:hAnsiTheme="majorHAnsi" w:cstheme="majorHAnsi"/>
+        </w:rPr>
+        <w:t>Haegeman</w:t>
+      </w:r>
+      <w:proofErr w:type="spellEnd"/>
+      <w:r>
+        <w:rPr>
+          <w:rFonts w:asciiTheme="majorHAnsi" w:eastAsia="Times New Roman" w:hAnsiTheme="majorHAnsi" w:cstheme="majorHAnsi"/>
+        </w:rPr>
+        <w:t xml:space="preserve"> and </w:t>
+      </w:r>
+      <w:proofErr w:type="spellStart"/>
+      <w:r>
+        <w:rPr>
+          <w:rFonts w:asciiTheme="majorHAnsi" w:eastAsia="Times New Roman" w:hAnsiTheme="majorHAnsi" w:cstheme="majorHAnsi"/>
+        </w:rPr>
+        <w:t>Loreau</w:t>
+      </w:r>
+      <w:proofErr w:type="spellEnd"/>
+      <w:r>
+        <w:rPr>
+          <w:rFonts w:asciiTheme="majorHAnsi" w:eastAsia="Times New Roman" w:hAnsiTheme="majorHAnsi" w:cstheme="majorHAnsi"/>
+        </w:rPr>
+        <w:t xml:space="preserve"> 2008)</w:t>
       </w:r>
       <w:r>
         <w:rPr>
@@ -1530,7 +1776,21 @@
         <w:rPr>
           <w:rFonts w:asciiTheme="majorHAnsi" w:eastAsia="Times New Roman" w:hAnsiTheme="majorHAnsi" w:cstheme="majorHAnsi"/>
         </w:rPr>
-        <w:t xml:space="preserve"> We build upon the combinatorics approach developed by Locey and White (2013)</w:t>
+        <w:t xml:space="preserve"> We build upon the combinatorics approach developed by </w:t>
+      </w:r>
+      <w:proofErr w:type="spellStart"/>
+      <w:r>
+        <w:rPr>
+          <w:rFonts w:asciiTheme="majorHAnsi" w:eastAsia="Times New Roman" w:hAnsiTheme="majorHAnsi" w:cstheme="majorHAnsi"/>
+        </w:rPr>
+        <w:t>Locey</w:t>
+      </w:r>
+      <w:proofErr w:type="spellEnd"/>
+      <w:r>
+        <w:rPr>
+          <w:rFonts w:asciiTheme="majorHAnsi" w:eastAsia="Times New Roman" w:hAnsiTheme="majorHAnsi" w:cstheme="majorHAnsi"/>
+        </w:rPr>
+        <w:t xml:space="preserve"> and White (2013)</w:t>
       </w:r>
       <w:r>
         <w:rPr>
@@ -1892,7 +2152,21 @@
         <w:rPr>
           <w:rFonts w:asciiTheme="majorHAnsi" w:eastAsia="Times New Roman" w:hAnsiTheme="majorHAnsi" w:cstheme="majorHAnsi"/>
         </w:rPr>
-        <w:t xml:space="preserve">. We filtered these data to remove exceptionally large or small communities, because characterizing the random expectation for the SAD becomes computationally intractable for very large communities, and becomes trivially uninformative for very small ones. We therefore filtered our datasets to remove communities with more than X species or X individuals, or fewer than 2 species or X individuals. We also removed communities for which N = S, because these communities have only one possible SAD. We further filtered the FIA database, which contains roughly 100,000 communities of which approximately 90,000 have fewer than 10 species. Rather than analyze all of these small communities, we randomly selected 10,000 small communities to include in the analysis. All FIA communities with more than 10 species were included in the analysis. Finally, for sites that had repeated sampling over time, we followed White et al (2012) and Baldridge et al (2014) and analyzed only a single, randomly selected, year of data. It should be noted that our analyses include data from the Mammal Community Database and Miscellaneous Abundance Database that were collected over longer timescales and cannot be disaggregated, with an average temporal </w:t>
+        <w:t xml:space="preserve">. We filtered these data to remove exceptionally large or small communities, because characterizing the random expectation for the SAD becomes computationally intractable for very large communities, and becomes trivially uninformative for very small ones. We therefore filtered our datasets to remove communities with more than X species or X individuals, or fewer than 2 species or X individuals. We also removed communities for which N = </w:t>
+      </w:r>
+      <w:proofErr w:type="gramStart"/>
+      <w:r>
+        <w:rPr>
+          <w:rFonts w:asciiTheme="majorHAnsi" w:eastAsia="Times New Roman" w:hAnsiTheme="majorHAnsi" w:cstheme="majorHAnsi"/>
+        </w:rPr>
+        <w:t>S, because</w:t>
+      </w:r>
+      <w:proofErr w:type="gramEnd"/>
+      <w:r>
+        <w:rPr>
+          <w:rFonts w:asciiTheme="majorHAnsi" w:eastAsia="Times New Roman" w:hAnsiTheme="majorHAnsi" w:cstheme="majorHAnsi"/>
+        </w:rPr>
+        <w:t xml:space="preserve"> these communities have only one possible SAD. We further filtered the FIA database, which contains roughly 100,000 communities of which approximately 90,000 have fewer than 10 species. Rather than analyze all of these small communities, we randomly selected 10,000 small communities to include in the analysis. All FIA communities with more than 10 species were included in the analysis. Finally, for sites that had repeated sampling over time, we followed White et al (2012) and Baldridge et al (2014) and analyzed only a single, randomly selected, year of data. It should be noted that our analyses include data from the Mammal Community Database and Miscellaneous Abundance Database that were collected over longer timescales and cannot be disaggregated, with an average temporal </w:t>
       </w:r>
       <w:r>
         <w:rPr>
@@ -2008,7 +2282,21 @@
         <w:rPr>
           <w:rFonts w:asciiTheme="majorHAnsi" w:eastAsia="Times New Roman" w:hAnsiTheme="majorHAnsi" w:cstheme="majorHAnsi"/>
         </w:rPr>
-        <w:t xml:space="preserve"> (Locey and White, 2013)</w:t>
+        <w:t xml:space="preserve"> (</w:t>
+      </w:r>
+      <w:proofErr w:type="spellStart"/>
+      <w:r>
+        <w:rPr>
+          <w:rFonts w:asciiTheme="majorHAnsi" w:eastAsia="Times New Roman" w:hAnsiTheme="majorHAnsi" w:cstheme="majorHAnsi"/>
+        </w:rPr>
+        <w:t>Locey</w:t>
+      </w:r>
+      <w:proofErr w:type="spellEnd"/>
+      <w:r>
+        <w:rPr>
+          <w:rFonts w:asciiTheme="majorHAnsi" w:eastAsia="Times New Roman" w:hAnsiTheme="majorHAnsi" w:cstheme="majorHAnsi"/>
+        </w:rPr>
+        <w:t xml:space="preserve"> and White, 2013)</w:t>
       </w:r>
       <w:r>
         <w:rPr>
@@ -2116,7 +2404,21 @@
         <w:rPr>
           <w:rFonts w:asciiTheme="majorHAnsi" w:eastAsia="Times New Roman" w:hAnsiTheme="majorHAnsi" w:cstheme="majorHAnsi"/>
         </w:rPr>
-        <w:t xml:space="preserve">s, or elements. In Locey and White (2013), partitions are unique if and only if they differ in the number of species present with each abundance; neither species nor individuals are distinguishable from each other. Operationally, this means that </w:t>
+        <w:t xml:space="preserve">s, or elements. In </w:t>
+      </w:r>
+      <w:proofErr w:type="spellStart"/>
+      <w:r>
+        <w:rPr>
+          <w:rFonts w:asciiTheme="majorHAnsi" w:eastAsia="Times New Roman" w:hAnsiTheme="majorHAnsi" w:cstheme="majorHAnsi"/>
+        </w:rPr>
+        <w:t>Locey</w:t>
+      </w:r>
+      <w:proofErr w:type="spellEnd"/>
+      <w:r>
+        <w:rPr>
+          <w:rFonts w:asciiTheme="majorHAnsi" w:eastAsia="Times New Roman" w:hAnsiTheme="majorHAnsi" w:cstheme="majorHAnsi"/>
+        </w:rPr>
+        <w:t xml:space="preserve"> and White (2013), partitions are unique if and only if they differ in the number of species present with each abundance; neither species nor individuals are distinguishable from each other. Operationally, this means that </w:t>
       </w:r>
       <w:r>
         <w:rPr>
@@ -2232,7 +2534,21 @@
         <w:rPr>
           <w:rFonts w:asciiTheme="majorHAnsi" w:eastAsia="Times New Roman" w:hAnsiTheme="majorHAnsi" w:cstheme="majorHAnsi"/>
         </w:rPr>
-        <w:t xml:space="preserve"> (Locey and White 2013).  </w:t>
+        <w:t xml:space="preserve"> (</w:t>
+      </w:r>
+      <w:proofErr w:type="spellStart"/>
+      <w:r>
+        <w:rPr>
+          <w:rFonts w:asciiTheme="majorHAnsi" w:eastAsia="Times New Roman" w:hAnsiTheme="majorHAnsi" w:cstheme="majorHAnsi"/>
+        </w:rPr>
+        <w:t>Locey</w:t>
+      </w:r>
+      <w:proofErr w:type="spellEnd"/>
+      <w:r>
+        <w:rPr>
+          <w:rFonts w:asciiTheme="majorHAnsi" w:eastAsia="Times New Roman" w:hAnsiTheme="majorHAnsi" w:cstheme="majorHAnsi"/>
+        </w:rPr>
+        <w:t xml:space="preserve"> and White 2013).  </w:t>
       </w:r>
     </w:p>
     <w:p>
@@ -2293,7 +2609,35 @@
         <w:rPr>
           <w:rFonts w:asciiTheme="majorHAnsi" w:eastAsia="Times New Roman" w:hAnsiTheme="majorHAnsi" w:cstheme="majorHAnsi"/>
         </w:rPr>
-        <w:t xml:space="preserve"> related to the shape of the distribution of abundances across species are frequently used in the study of community structure and have been used specifically in the context of distinguishing observed SADs from the feasible set (Locey and White 2013). We focus on two metrics to describe the shape of the SAD, skewness and Simpson’s evenness. Skewness is [….] Simpson’s evenness is a more familiar metric for ecologists. Calculating Simpson’s evenness and </w:t>
+        <w:t xml:space="preserve"> related to the shape of the distribution of abundances across species are frequently used in the study of community structure and have been used specifically in the context of distinguishing observed SADs from the feasible set (</w:t>
+      </w:r>
+      <w:proofErr w:type="spellStart"/>
+      <w:r>
+        <w:rPr>
+          <w:rFonts w:asciiTheme="majorHAnsi" w:eastAsia="Times New Roman" w:hAnsiTheme="majorHAnsi" w:cstheme="majorHAnsi"/>
+        </w:rPr>
+        <w:t>Locey</w:t>
+      </w:r>
+      <w:proofErr w:type="spellEnd"/>
+      <w:r>
+        <w:rPr>
+          <w:rFonts w:asciiTheme="majorHAnsi" w:eastAsia="Times New Roman" w:hAnsiTheme="majorHAnsi" w:cstheme="majorHAnsi"/>
+        </w:rPr>
+        <w:t xml:space="preserve"> and White 2013). We focus on two metrics to describe the shape of the SAD, </w:t>
+      </w:r>
+      <w:proofErr w:type="gramStart"/>
+      <w:r>
+        <w:rPr>
+          <w:rFonts w:asciiTheme="majorHAnsi" w:eastAsia="Times New Roman" w:hAnsiTheme="majorHAnsi" w:cstheme="majorHAnsi"/>
+        </w:rPr>
+        <w:t>skewness</w:t>
+      </w:r>
+      <w:proofErr w:type="gramEnd"/>
+      <w:r>
+        <w:rPr>
+          <w:rFonts w:asciiTheme="majorHAnsi" w:eastAsia="Times New Roman" w:hAnsiTheme="majorHAnsi" w:cstheme="majorHAnsi"/>
+        </w:rPr>
+        <w:t xml:space="preserve"> and Simpson’s evenness. Skewness is [….] Simpson’s evenness is a more familiar metric for ecologists. Calculating Simpson’s evenness and </w:t>
       </w:r>
       <w:r>
         <w:rPr>
@@ -2331,7 +2675,21 @@
         <w:rPr>
           <w:rFonts w:asciiTheme="majorHAnsi" w:eastAsia="Times New Roman" w:hAnsiTheme="majorHAnsi" w:cstheme="majorHAnsi"/>
         </w:rPr>
-        <w:t xml:space="preserve"> previous efforts in this vein (Locey and White 2013). </w:t>
+        <w:t xml:space="preserve"> previous efforts in this vein (</w:t>
+      </w:r>
+      <w:proofErr w:type="spellStart"/>
+      <w:r>
+        <w:rPr>
+          <w:rFonts w:asciiTheme="majorHAnsi" w:eastAsia="Times New Roman" w:hAnsiTheme="majorHAnsi" w:cstheme="majorHAnsi"/>
+        </w:rPr>
+        <w:t>Locey</w:t>
+      </w:r>
+      <w:proofErr w:type="spellEnd"/>
+      <w:r>
+        <w:rPr>
+          <w:rFonts w:asciiTheme="majorHAnsi" w:eastAsia="Times New Roman" w:hAnsiTheme="majorHAnsi" w:cstheme="majorHAnsi"/>
+        </w:rPr>
+        <w:t xml:space="preserve"> and White 2013). </w:t>
       </w:r>
       <w:r>
         <w:rPr>
@@ -2752,7 +3110,21 @@
           <w:rFonts w:asciiTheme="majorHAnsi" w:eastAsia="Times New Roman" w:hAnsiTheme="majorHAnsi" w:cstheme="majorHAnsi"/>
         </w:rPr>
         <w:lastRenderedPageBreak/>
-        <w:t>We found evidence that the shapes of the SADs for a range of real ecological communities are statistically unlikely when compared to their feasible sets. For four of the five datasets we analyzed – BBS, Gentry, Mammal Communities, and Misc. Abund – empirical SADs are highly skewed and highly uneven relative to their feasible sets much more frequently than would be expected by chance (</w:t>
+        <w:t xml:space="preserve">We found evidence that the shapes of the SADs for a range of real ecological communities are statistically unlikely when compared to their feasible sets. For four of the five datasets we analyzed – BBS, Gentry, Mammal Communities, and Misc. </w:t>
+      </w:r>
+      <w:proofErr w:type="spellStart"/>
+      <w:r>
+        <w:rPr>
+          <w:rFonts w:asciiTheme="majorHAnsi" w:eastAsia="Times New Roman" w:hAnsiTheme="majorHAnsi" w:cstheme="majorHAnsi"/>
+        </w:rPr>
+        <w:t>Abund</w:t>
+      </w:r>
+      <w:proofErr w:type="spellEnd"/>
+      <w:r>
+        <w:rPr>
+          <w:rFonts w:asciiTheme="majorHAnsi" w:eastAsia="Times New Roman" w:hAnsiTheme="majorHAnsi" w:cstheme="majorHAnsi"/>
+        </w:rPr>
+        <w:t xml:space="preserve"> – empirical SADs are highly skewed and highly uneven relative to their feasible sets much more frequently than would be expected by chance (</w:t>
       </w:r>
       <w:hyperlink w:anchor="_Figure_3:_Skewness_1" w:history="1">
         <w:r>
@@ -2880,32 +3252,134 @@
         <w:rPr>
           <w:rFonts w:asciiTheme="majorHAnsi" w:eastAsia="Times New Roman" w:hAnsiTheme="majorHAnsi" w:cstheme="majorHAnsi"/>
         </w:rPr>
-        <w:t xml:space="preserve">If this is indeed the case, it means that small-community considerations may affect our capacity to meaningfully distinguish signal from randomness for communities with ranges of S and N that are quite common in ecology. As a group, the FIA communities had especially broad distributions of shape metrics, and exhibited an overall lack of detectable signal. These communities range in size from x to y species and x to y individuals. While these are by no means hard thresholds, they may indicate a general range of values below which we have relatively diminished power to distinguish deviation from randomness. Unless we can develop more sensitive methods for identifying deviations even for these small communities, we may stand to learn the most by focusing on SADs from relatively large communities. In the meantime, sampling the range of forms represented in the feasible set helps us identify when the distribution of shapes present is relatively broad, and may even help us develop a type of power analysis to find the smallest-detectable deviation for a given community size. </w:t>
+        <w:t>If this is indeed the case, it means that small-community considerations may affect our capacity to meaningfully distinguish signal from randomness for communities with ranges of S and N that are quite common in ecology</w:t>
+      </w:r>
+      <w:r>
+        <w:rPr>
+          <w:rFonts w:asciiTheme="majorHAnsi" w:eastAsia="Times New Roman" w:hAnsiTheme="majorHAnsi" w:cstheme="majorHAnsi"/>
+        </w:rPr>
+        <w:t xml:space="preserve">. </w:t>
+      </w:r>
+      <w:r>
+        <w:rPr>
+          <w:rFonts w:asciiTheme="majorHAnsi" w:eastAsia="Times New Roman" w:hAnsiTheme="majorHAnsi" w:cstheme="majorHAnsi"/>
+        </w:rPr>
+        <w:t xml:space="preserve">As a group, the FIA communities had especially broad distributions of shape metrics, and exhibited an overall lack of detectable signal. These </w:t>
+      </w:r>
+      <w:proofErr w:type="gramStart"/>
+      <w:r>
+        <w:rPr>
+          <w:rFonts w:asciiTheme="majorHAnsi" w:eastAsia="Times New Roman" w:hAnsiTheme="majorHAnsi" w:cstheme="majorHAnsi"/>
+        </w:rPr>
+        <w:t>communities</w:t>
+      </w:r>
+      <w:proofErr w:type="gramEnd"/>
+      <w:r>
+        <w:rPr>
+          <w:rFonts w:asciiTheme="majorHAnsi" w:eastAsia="Times New Roman" w:hAnsiTheme="majorHAnsi" w:cstheme="majorHAnsi"/>
+        </w:rPr>
+        <w:t xml:space="preserve"> range in size from x to y species and x to y individuals. While these are by no means hard thresholds, they may indicate a general range of values below which we have relatively diminished power to distinguish deviation from randomness. Unless we can develop more sensitive methods for identifying deviations even for these small communities, we may stand to learn the most by focusing on SADs from relatively large communities. In the meantime, sampling the range of forms represented in the feasible set helps us identify when the distribution of shapes present is relatively broad</w:t>
+      </w:r>
+      <w:r>
+        <w:rPr>
+          <w:rFonts w:asciiTheme="majorHAnsi" w:eastAsia="Times New Roman" w:hAnsiTheme="majorHAnsi" w:cstheme="majorHAnsi"/>
+        </w:rPr>
+        <w:t xml:space="preserve"> and therefore less informative</w:t>
+      </w:r>
+      <w:r>
+        <w:rPr>
+          <w:rFonts w:asciiTheme="majorHAnsi" w:eastAsia="Times New Roman" w:hAnsiTheme="majorHAnsi" w:cstheme="majorHAnsi"/>
+        </w:rPr>
+        <w:t>.</w:t>
+      </w:r>
+      <w:r>
+        <w:rPr>
+          <w:rFonts w:asciiTheme="majorHAnsi" w:eastAsia="Times New Roman" w:hAnsiTheme="majorHAnsi" w:cstheme="majorHAnsi"/>
+        </w:rPr>
+        <w:t xml:space="preserve"> </w:t>
       </w:r>
     </w:p>
     <w:p>
       <w:pPr>
         <w:rPr>
           <w:rFonts w:asciiTheme="majorHAnsi" w:eastAsia="Times New Roman" w:hAnsiTheme="majorHAnsi" w:cstheme="majorHAnsi"/>
-        </w:rPr>
-      </w:pPr>
-      <w:r>
-        <w:rPr>
-          <w:rFonts w:asciiTheme="majorHAnsi" w:eastAsia="Times New Roman" w:hAnsiTheme="majorHAnsi" w:cstheme="majorHAnsi"/>
-        </w:rPr>
-        <w:t xml:space="preserve">It is also important to recognize that there are multiple plausible approaches to the defining </w:t>
-      </w:r>
-      <w:r>
-        <w:rPr>
-          <w:rFonts w:asciiTheme="majorHAnsi" w:eastAsia="Times New Roman" w:hAnsiTheme="majorHAnsi" w:cstheme="majorHAnsi"/>
-        </w:rPr>
-        <w:t>a</w:t>
-      </w:r>
-      <w:r>
-        <w:rPr>
-          <w:rFonts w:asciiTheme="majorHAnsi" w:eastAsia="Times New Roman" w:hAnsiTheme="majorHAnsi" w:cstheme="majorHAnsi"/>
-        </w:rPr>
-        <w:t xml:space="preserve"> statistical baseline for the SAD, of which we have taken only one</w:t>
+          <w:b/>
+          <w:bCs/>
+        </w:rPr>
+      </w:pPr>
+      <w:r>
+        <w:rPr>
+          <w:rFonts w:asciiTheme="majorHAnsi" w:eastAsia="Times New Roman" w:hAnsiTheme="majorHAnsi" w:cstheme="majorHAnsi"/>
+        </w:rPr>
+        <w:t xml:space="preserve">This phenomenon </w:t>
+      </w:r>
+      <w:r>
+        <w:rPr>
+          <w:rFonts w:asciiTheme="majorHAnsi" w:eastAsia="Times New Roman" w:hAnsiTheme="majorHAnsi" w:cstheme="majorHAnsi"/>
+        </w:rPr>
+        <w:t xml:space="preserve">also has </w:t>
+      </w:r>
+      <w:r>
+        <w:rPr>
+          <w:rFonts w:asciiTheme="majorHAnsi" w:eastAsia="Times New Roman" w:hAnsiTheme="majorHAnsi" w:cstheme="majorHAnsi"/>
+        </w:rPr>
+        <w:t xml:space="preserve">more general implications for </w:t>
+      </w:r>
+      <w:r>
+        <w:rPr>
+          <w:rFonts w:asciiTheme="majorHAnsi" w:eastAsia="Times New Roman" w:hAnsiTheme="majorHAnsi" w:cstheme="majorHAnsi"/>
+        </w:rPr>
+        <w:t>the</w:t>
+      </w:r>
+      <w:r>
+        <w:rPr>
+          <w:rFonts w:asciiTheme="majorHAnsi" w:eastAsia="Times New Roman" w:hAnsiTheme="majorHAnsi" w:cstheme="majorHAnsi"/>
+        </w:rPr>
+        <w:t xml:space="preserve"> </w:t>
+      </w:r>
+      <w:r>
+        <w:rPr>
+          <w:rFonts w:asciiTheme="majorHAnsi" w:eastAsia="Times New Roman" w:hAnsiTheme="majorHAnsi" w:cstheme="majorHAnsi"/>
+        </w:rPr>
+        <w:t xml:space="preserve">trend in </w:t>
+      </w:r>
+      <w:r>
+        <w:rPr>
+          <w:rFonts w:asciiTheme="majorHAnsi" w:eastAsia="Times New Roman" w:hAnsiTheme="majorHAnsi" w:cstheme="majorHAnsi"/>
+        </w:rPr>
+        <w:t>macroecolog</w:t>
+      </w:r>
+      <w:r>
+        <w:rPr>
+          <w:rFonts w:asciiTheme="majorHAnsi" w:eastAsia="Times New Roman" w:hAnsiTheme="majorHAnsi" w:cstheme="majorHAnsi"/>
+        </w:rPr>
+        <w:t>y to use tools from the study of complex systems and statistical mechanics to study ecological</w:t>
+      </w:r>
+      <w:r>
+        <w:rPr>
+          <w:rFonts w:asciiTheme="majorHAnsi" w:eastAsia="Times New Roman" w:hAnsiTheme="majorHAnsi" w:cstheme="majorHAnsi"/>
+        </w:rPr>
+        <w:t xml:space="preserve"> communities</w:t>
+      </w:r>
+      <w:r>
+        <w:rPr>
+          <w:rFonts w:asciiTheme="majorHAnsi" w:eastAsia="Times New Roman" w:hAnsiTheme="majorHAnsi" w:cstheme="majorHAnsi"/>
+        </w:rPr>
+        <w:t xml:space="preserve"> (Harte….)</w:t>
+      </w:r>
+      <w:r>
+        <w:rPr>
+          <w:rFonts w:asciiTheme="majorHAnsi" w:eastAsia="Times New Roman" w:hAnsiTheme="majorHAnsi" w:cstheme="majorHAnsi"/>
+          <w:b/>
+          <w:bCs/>
+        </w:rPr>
+        <w:t xml:space="preserve">. </w:t>
+      </w:r>
+      <w:r>
+        <w:rPr>
+          <w:rFonts w:asciiTheme="majorHAnsi" w:eastAsia="Times New Roman" w:hAnsiTheme="majorHAnsi" w:cstheme="majorHAnsi"/>
+        </w:rPr>
+        <w:t>While concepts such as maximum entropy and the feasible set are promising new horizons for macroecology, the small size of some ecological communities may present challenges that do not occur as often in the large systems for which these concepts were originally developed</w:t>
       </w:r>
       <w:r>
         <w:rPr>
@@ -2913,23 +3387,147 @@
         </w:rPr>
         <w:t xml:space="preserve"> (</w:t>
       </w:r>
-      <w:r>
-        <w:rPr>
-          <w:rFonts w:asciiTheme="majorHAnsi" w:eastAsia="Times New Roman" w:hAnsiTheme="majorHAnsi" w:cstheme="majorHAnsi"/>
-        </w:rPr>
-        <w:t xml:space="preserve">Locey and White 2013; </w:t>
-      </w:r>
-      <w:r>
-        <w:rPr>
-          <w:rFonts w:asciiTheme="majorHAnsi" w:eastAsia="Times New Roman" w:hAnsiTheme="majorHAnsi" w:cstheme="majorHAnsi"/>
-        </w:rPr>
-        <w:t>Haegeman and Loreau 2008)</w:t>
-      </w:r>
-      <w:r>
-        <w:rPr>
-          <w:rFonts w:asciiTheme="majorHAnsi" w:eastAsia="Times New Roman" w:hAnsiTheme="majorHAnsi" w:cstheme="majorHAnsi"/>
-        </w:rPr>
-        <w:t xml:space="preserve">. Other formulations for the statistical baseline may be equally valid and can generate different statistical expectations, including forms that approximate exponential, Poisson, or log-series distributions. There is currently no unambiguous logical argument for one baseline over another, but comparing the performance of different baselines is clearly an important next step in this process towards reinvigorating the use of the SAD as a diagnostic tool. </w:t>
+      <w:proofErr w:type="spellStart"/>
+      <w:r>
+        <w:rPr>
+          <w:rFonts w:asciiTheme="majorHAnsi" w:eastAsia="Times New Roman" w:hAnsiTheme="majorHAnsi" w:cstheme="majorHAnsi"/>
+        </w:rPr>
+        <w:t>Haegeman</w:t>
+      </w:r>
+      <w:proofErr w:type="spellEnd"/>
+      <w:r>
+        <w:rPr>
+          <w:rFonts w:asciiTheme="majorHAnsi" w:eastAsia="Times New Roman" w:hAnsiTheme="majorHAnsi" w:cstheme="majorHAnsi"/>
+        </w:rPr>
+        <w:t xml:space="preserve"> and </w:t>
+      </w:r>
+      <w:proofErr w:type="spellStart"/>
+      <w:r>
+        <w:rPr>
+          <w:rFonts w:asciiTheme="majorHAnsi" w:eastAsia="Times New Roman" w:hAnsiTheme="majorHAnsi" w:cstheme="majorHAnsi"/>
+        </w:rPr>
+        <w:t>Loreau</w:t>
+      </w:r>
+      <w:proofErr w:type="spellEnd"/>
+      <w:r>
+        <w:rPr>
+          <w:rFonts w:asciiTheme="majorHAnsi" w:eastAsia="Times New Roman" w:hAnsiTheme="majorHAnsi" w:cstheme="majorHAnsi"/>
+        </w:rPr>
+        <w:t>)</w:t>
+      </w:r>
+      <w:r>
+        <w:rPr>
+          <w:rFonts w:asciiTheme="majorHAnsi" w:eastAsia="Times New Roman" w:hAnsiTheme="majorHAnsi" w:cstheme="majorHAnsi"/>
+        </w:rPr>
+        <w:t>.</w:t>
+      </w:r>
+      <w:r>
+        <w:rPr>
+          <w:rFonts w:asciiTheme="majorHAnsi" w:eastAsia="Times New Roman" w:hAnsiTheme="majorHAnsi" w:cstheme="majorHAnsi"/>
+        </w:rPr>
+        <w:t xml:space="preserve"> For example, maximum entropy and related approaches rely</w:t>
+      </w:r>
+      <w:r>
+        <w:rPr>
+          <w:rFonts w:asciiTheme="majorHAnsi" w:eastAsia="Times New Roman" w:hAnsiTheme="majorHAnsi" w:cstheme="majorHAnsi"/>
+        </w:rPr>
+        <w:t xml:space="preserve"> on there being a steeply-peaked distribution of probable outcomes</w:t>
+      </w:r>
+      <w:r>
+        <w:rPr>
+          <w:rFonts w:asciiTheme="majorHAnsi" w:eastAsia="Times New Roman" w:hAnsiTheme="majorHAnsi" w:cstheme="majorHAnsi"/>
+        </w:rPr>
+        <w:t xml:space="preserve"> for a system</w:t>
+      </w:r>
+      <w:r>
+        <w:rPr>
+          <w:rFonts w:asciiTheme="majorHAnsi" w:eastAsia="Times New Roman" w:hAnsiTheme="majorHAnsi" w:cstheme="majorHAnsi"/>
+        </w:rPr>
+        <w:t xml:space="preserve"> (H &amp; L, Jaynes)</w:t>
+      </w:r>
+      <w:r>
+        <w:rPr>
+          <w:rFonts w:asciiTheme="majorHAnsi" w:eastAsia="Times New Roman" w:hAnsiTheme="majorHAnsi" w:cstheme="majorHAnsi"/>
+        </w:rPr>
+        <w:t>. If a substantial contingent of ecological</w:t>
+      </w:r>
+      <w:r>
+        <w:rPr>
+          <w:rFonts w:asciiTheme="majorHAnsi" w:eastAsia="Times New Roman" w:hAnsiTheme="majorHAnsi" w:cstheme="majorHAnsi"/>
+        </w:rPr>
+        <w:t xml:space="preserve"> systems</w:t>
+      </w:r>
+      <w:r>
+        <w:rPr>
+          <w:rFonts w:asciiTheme="majorHAnsi" w:eastAsia="Times New Roman" w:hAnsiTheme="majorHAnsi" w:cstheme="majorHAnsi"/>
+        </w:rPr>
+        <w:t xml:space="preserve"> </w:t>
+      </w:r>
+      <w:proofErr w:type="gramStart"/>
+      <w:r>
+        <w:rPr>
+          <w:rFonts w:asciiTheme="majorHAnsi" w:eastAsia="Times New Roman" w:hAnsiTheme="majorHAnsi" w:cstheme="majorHAnsi"/>
+        </w:rPr>
+        <w:t>produce</w:t>
+      </w:r>
+      <w:proofErr w:type="gramEnd"/>
+      <w:r>
+        <w:rPr>
+          <w:rFonts w:asciiTheme="majorHAnsi" w:eastAsia="Times New Roman" w:hAnsiTheme="majorHAnsi" w:cstheme="majorHAnsi"/>
+        </w:rPr>
+        <w:t xml:space="preserve"> broad, nonspecific distributions of probable outcomes, these approaches may</w:t>
+      </w:r>
+      <w:r>
+        <w:rPr>
+          <w:rFonts w:asciiTheme="majorHAnsi" w:eastAsia="Times New Roman" w:hAnsiTheme="majorHAnsi" w:cstheme="majorHAnsi"/>
+        </w:rPr>
+        <w:t xml:space="preserve"> be less informative than we might hope</w:t>
+      </w:r>
+      <w:r>
+        <w:rPr>
+          <w:rFonts w:asciiTheme="majorHAnsi" w:eastAsia="Times New Roman" w:hAnsiTheme="majorHAnsi" w:cstheme="majorHAnsi"/>
+        </w:rPr>
+        <w:t xml:space="preserve">. As we continue to explore the possible applications of the logic </w:t>
+      </w:r>
+      <w:r>
+        <w:rPr>
+          <w:rFonts w:asciiTheme="majorHAnsi" w:eastAsia="Times New Roman" w:hAnsiTheme="majorHAnsi" w:cstheme="majorHAnsi"/>
+        </w:rPr>
+        <w:t xml:space="preserve">of probability and </w:t>
+      </w:r>
+      <w:r>
+        <w:rPr>
+          <w:rFonts w:asciiTheme="majorHAnsi" w:eastAsia="Times New Roman" w:hAnsiTheme="majorHAnsi" w:cstheme="majorHAnsi"/>
+        </w:rPr>
+        <w:t>statistical mechanics to ecology, we should emphasize methods that allow us to detect and, if possible, adjust for</w:t>
+      </w:r>
+      <w:r>
+        <w:rPr>
+          <w:rFonts w:asciiTheme="majorHAnsi" w:eastAsia="Times New Roman" w:hAnsiTheme="majorHAnsi" w:cstheme="majorHAnsi"/>
+        </w:rPr>
+        <w:t xml:space="preserve"> the limitations imposed by small community size</w:t>
+      </w:r>
+      <w:r>
+        <w:rPr>
+          <w:rFonts w:asciiTheme="majorHAnsi" w:eastAsia="Times New Roman" w:hAnsiTheme="majorHAnsi" w:cstheme="majorHAnsi"/>
+        </w:rPr>
+        <w:t>.</w:t>
+      </w:r>
+      <w:r>
+        <w:rPr>
+          <w:rFonts w:asciiTheme="majorHAnsi" w:eastAsia="Times New Roman" w:hAnsiTheme="majorHAnsi" w:cstheme="majorHAnsi"/>
+          <w:b/>
+          <w:bCs/>
+        </w:rPr>
+        <w:t xml:space="preserve"> </w:t>
+      </w:r>
+      <w:r>
+        <w:rPr>
+          <w:rFonts w:asciiTheme="majorHAnsi" w:eastAsia="Times New Roman" w:hAnsiTheme="majorHAnsi" w:cstheme="majorHAnsi"/>
+          <w:b/>
+          <w:bCs/>
+        </w:rPr>
+        <w:t xml:space="preserve"> </w:t>
       </w:r>
     </w:p>
     <w:p>
@@ -2942,7 +3540,93 @@
         <w:rPr>
           <w:rFonts w:asciiTheme="majorHAnsi" w:eastAsia="Times New Roman" w:hAnsiTheme="majorHAnsi" w:cstheme="majorHAnsi"/>
         </w:rPr>
-        <w:t xml:space="preserve">Characterizing and adjusting for a statistical baseline for the SAD, as we demonstrate here, refreshes our perspective on the distribution and opens up several new avenues for better understanding how and when biological drivers affect its shape. Persistent deviations between observed communities and their baselines may be evidence of biological processes operating on top of fundamental statistical constraints, and focusing on these deviations could offer new leverage for evaluating theoretical predictions for the SAD. In doing so, we must appreciate that there is considerable nuance to defining the appropriate statistical baseline and calibrating our expected power to detect deviations, especially for small communities. Exploring other constructions for the baseline, and developing methods for establishing if not improving the </w:t>
+        <w:t xml:space="preserve">It is also important to recognize that there are multiple plausible approaches to the defining </w:t>
+      </w:r>
+      <w:r>
+        <w:rPr>
+          <w:rFonts w:asciiTheme="majorHAnsi" w:eastAsia="Times New Roman" w:hAnsiTheme="majorHAnsi" w:cstheme="majorHAnsi"/>
+        </w:rPr>
+        <w:t>a</w:t>
+      </w:r>
+      <w:r>
+        <w:rPr>
+          <w:rFonts w:asciiTheme="majorHAnsi" w:eastAsia="Times New Roman" w:hAnsiTheme="majorHAnsi" w:cstheme="majorHAnsi"/>
+        </w:rPr>
+        <w:t xml:space="preserve"> statistical baseline for the SAD, of which we have taken only one</w:t>
+      </w:r>
+      <w:r>
+        <w:rPr>
+          <w:rFonts w:asciiTheme="majorHAnsi" w:eastAsia="Times New Roman" w:hAnsiTheme="majorHAnsi" w:cstheme="majorHAnsi"/>
+        </w:rPr>
+        <w:t xml:space="preserve"> (</w:t>
+      </w:r>
+      <w:proofErr w:type="spellStart"/>
+      <w:r>
+        <w:rPr>
+          <w:rFonts w:asciiTheme="majorHAnsi" w:eastAsia="Times New Roman" w:hAnsiTheme="majorHAnsi" w:cstheme="majorHAnsi"/>
+        </w:rPr>
+        <w:t>Locey</w:t>
+      </w:r>
+      <w:proofErr w:type="spellEnd"/>
+      <w:r>
+        <w:rPr>
+          <w:rFonts w:asciiTheme="majorHAnsi" w:eastAsia="Times New Roman" w:hAnsiTheme="majorHAnsi" w:cstheme="majorHAnsi"/>
+        </w:rPr>
+        <w:t xml:space="preserve"> and White 2013; </w:t>
+      </w:r>
+      <w:proofErr w:type="spellStart"/>
+      <w:r>
+        <w:rPr>
+          <w:rFonts w:asciiTheme="majorHAnsi" w:eastAsia="Times New Roman" w:hAnsiTheme="majorHAnsi" w:cstheme="majorHAnsi"/>
+        </w:rPr>
+        <w:t>Haegeman</w:t>
+      </w:r>
+      <w:proofErr w:type="spellEnd"/>
+      <w:r>
+        <w:rPr>
+          <w:rFonts w:asciiTheme="majorHAnsi" w:eastAsia="Times New Roman" w:hAnsiTheme="majorHAnsi" w:cstheme="majorHAnsi"/>
+        </w:rPr>
+        <w:t xml:space="preserve"> and </w:t>
+      </w:r>
+      <w:proofErr w:type="spellStart"/>
+      <w:r>
+        <w:rPr>
+          <w:rFonts w:asciiTheme="majorHAnsi" w:eastAsia="Times New Roman" w:hAnsiTheme="majorHAnsi" w:cstheme="majorHAnsi"/>
+        </w:rPr>
+        <w:t>Loreau</w:t>
+      </w:r>
+      <w:proofErr w:type="spellEnd"/>
+      <w:r>
+        <w:rPr>
+          <w:rFonts w:asciiTheme="majorHAnsi" w:eastAsia="Times New Roman" w:hAnsiTheme="majorHAnsi" w:cstheme="majorHAnsi"/>
+        </w:rPr>
+        <w:t xml:space="preserve"> 2008)</w:t>
+      </w:r>
+      <w:r>
+        <w:rPr>
+          <w:rFonts w:asciiTheme="majorHAnsi" w:eastAsia="Times New Roman" w:hAnsiTheme="majorHAnsi" w:cstheme="majorHAnsi"/>
+        </w:rPr>
+        <w:t xml:space="preserve">. Other formulations for the statistical baseline may be equally valid and can generate different statistical expectations, including forms that approximate exponential, Poisson, or log-series distributions. There is currently no unambiguous logical argument for one baseline over another, but comparing the performance of different baselines is clearly an important next step in this process towards reinvigorating the use of the SAD as a diagnostic tool. </w:t>
+      </w:r>
+    </w:p>
+    <w:p>
+      <w:pPr>
+        <w:rPr>
+          <w:rFonts w:asciiTheme="majorHAnsi" w:eastAsia="Times New Roman" w:hAnsiTheme="majorHAnsi" w:cstheme="majorHAnsi"/>
+        </w:rPr>
+      </w:pPr>
+      <w:r>
+        <w:rPr>
+          <w:rFonts w:asciiTheme="majorHAnsi" w:eastAsia="Times New Roman" w:hAnsiTheme="majorHAnsi" w:cstheme="majorHAnsi"/>
+        </w:rPr>
+        <w:t xml:space="preserve">Characterizing and adjusting for a statistical baseline for the SAD, as we demonstrate here, refreshes our perspective on the distribution and opens up several new avenues for better understanding how and when biological drivers affect its shape. Persistent deviations between observed communities and their baselines may be evidence of biological processes operating on top of fundamental statistical constraints, and focusing on these deviations could offer new leverage for evaluating theoretical predictions for the SAD. In doing so, we must appreciate that there is considerable nuance to defining the appropriate statistical baseline and calibrating our expected power to detect deviations, especially for small communities. Exploring other constructions for the baseline, and developing methods for establishing if </w:t>
+      </w:r>
+      <w:r>
+        <w:rPr>
+          <w:rFonts w:asciiTheme="majorHAnsi" w:eastAsia="Times New Roman" w:hAnsiTheme="majorHAnsi" w:cstheme="majorHAnsi"/>
+        </w:rPr>
+        <w:lastRenderedPageBreak/>
+        <w:t xml:space="preserve">not improving the </w:t>
       </w:r>
       <w:r>
         <w:rPr>

</xml_diff>

<commit_message>
some updates to manusciprt and manuscript figures
</commit_message>
<xml_diff>
--- a/analysis/manuscript/SADs_draft_active.docx
+++ b/analysis/manuscript/SADs_draft_active.docx
@@ -294,19 +294,11 @@
         </w:rPr>
         <w:t>Increasing evidence for statistical constraints operating on the shape of the SAD (</w:t>
       </w:r>
-      <w:proofErr w:type="spellStart"/>
-      <w:r>
-        <w:rPr>
-          <w:rFonts w:asciiTheme="majorHAnsi" w:eastAsia="Times New Roman" w:hAnsiTheme="majorHAnsi" w:cstheme="majorHAnsi"/>
-        </w:rPr>
-        <w:t>Locey</w:t>
-      </w:r>
-      <w:proofErr w:type="spellEnd"/>
-      <w:r>
-        <w:rPr>
-          <w:rFonts w:asciiTheme="majorHAnsi" w:eastAsia="Times New Roman" w:hAnsiTheme="majorHAnsi" w:cstheme="majorHAnsi"/>
-        </w:rPr>
-        <w:t xml:space="preserve"> and White, Harte, White et al 2012, older refs – Sugihara?</w:t>
+      <w:r>
+        <w:rPr>
+          <w:rFonts w:asciiTheme="majorHAnsi" w:eastAsia="Times New Roman" w:hAnsiTheme="majorHAnsi" w:cstheme="majorHAnsi"/>
+        </w:rPr>
+        <w:t>Locey and White, Harte, White et al 2012, older refs – Sugihara?</w:t>
       </w:r>
       <w:r>
         <w:rPr>
@@ -530,21 +522,7 @@
         <w:rPr>
           <w:rFonts w:asciiTheme="majorHAnsi" w:eastAsia="Times New Roman" w:hAnsiTheme="majorHAnsi" w:cstheme="majorHAnsi"/>
         </w:rPr>
-        <w:t xml:space="preserve"> Maximum Entropy Theory of Ecology (METE); Harte et al 2008, Harte 2011) or combinatorics (i.e. ‘the feasible set’; </w:t>
-      </w:r>
-      <w:proofErr w:type="spellStart"/>
-      <w:r>
-        <w:rPr>
-          <w:rFonts w:asciiTheme="majorHAnsi" w:eastAsia="Times New Roman" w:hAnsiTheme="majorHAnsi" w:cstheme="majorHAnsi"/>
-        </w:rPr>
-        <w:t>Locey</w:t>
-      </w:r>
-      <w:proofErr w:type="spellEnd"/>
-      <w:r>
-        <w:rPr>
-          <w:rFonts w:asciiTheme="majorHAnsi" w:eastAsia="Times New Roman" w:hAnsiTheme="majorHAnsi" w:cstheme="majorHAnsi"/>
-        </w:rPr>
-        <w:t xml:space="preserve"> and White 2013)</w:t>
+        <w:t xml:space="preserve"> Maximum Entropy Theory of Ecology (METE); Harte et al 2008, Harte 2011) or combinatorics (i.e. ‘the feasible set’; Locey and White 2013)</w:t>
       </w:r>
       <w:r>
         <w:rPr>
@@ -586,21 +564,7 @@
         <w:rPr>
           <w:rFonts w:asciiTheme="majorHAnsi" w:eastAsia="Times New Roman" w:hAnsiTheme="majorHAnsi" w:cstheme="majorHAnsi"/>
         </w:rPr>
-        <w:t xml:space="preserve"> (Harte et al 2011, White et al 2012, </w:t>
-      </w:r>
-      <w:proofErr w:type="spellStart"/>
-      <w:r>
-        <w:rPr>
-          <w:rFonts w:asciiTheme="majorHAnsi" w:eastAsia="Times New Roman" w:hAnsiTheme="majorHAnsi" w:cstheme="majorHAnsi"/>
-        </w:rPr>
-        <w:t>Locey</w:t>
-      </w:r>
-      <w:proofErr w:type="spellEnd"/>
-      <w:r>
-        <w:rPr>
-          <w:rFonts w:asciiTheme="majorHAnsi" w:eastAsia="Times New Roman" w:hAnsiTheme="majorHAnsi" w:cstheme="majorHAnsi"/>
-        </w:rPr>
-        <w:t xml:space="preserve"> and White 2013), it is reasonable to expect that statistical constraints alone may account for the widespread phenomenon of the hollow-curve SAD. </w:t>
+        <w:t xml:space="preserve"> (Harte et al 2011, White et al 2012, Locey and White 2013), it is reasonable to expect that statistical constraints alone may account for the widespread phenomenon of the hollow-curve SAD. </w:t>
       </w:r>
       <w:r>
         <w:rPr>
@@ -751,21 +715,7 @@
         <w:rPr>
           <w:rFonts w:asciiTheme="majorHAnsi" w:eastAsia="Times New Roman" w:hAnsiTheme="majorHAnsi" w:cstheme="majorHAnsi"/>
         </w:rPr>
-        <w:t>(</w:t>
-      </w:r>
-      <w:proofErr w:type="spellStart"/>
-      <w:r>
-        <w:rPr>
-          <w:rFonts w:asciiTheme="majorHAnsi" w:eastAsia="Times New Roman" w:hAnsiTheme="majorHAnsi" w:cstheme="majorHAnsi"/>
-        </w:rPr>
-        <w:t>Locey</w:t>
-      </w:r>
-      <w:proofErr w:type="spellEnd"/>
-      <w:r>
-        <w:rPr>
-          <w:rFonts w:asciiTheme="majorHAnsi" w:eastAsia="Times New Roman" w:hAnsiTheme="majorHAnsi" w:cstheme="majorHAnsi"/>
-        </w:rPr>
-        <w:t xml:space="preserve"> and White 2013, </w:t>
+        <w:t xml:space="preserve">(Locey and White 2013, </w:t>
       </w:r>
       <w:r>
         <w:rPr>
@@ -879,21 +829,7 @@
         <w:rPr>
           <w:rFonts w:asciiTheme="majorHAnsi" w:eastAsia="Times New Roman" w:hAnsiTheme="majorHAnsi" w:cstheme="majorHAnsi"/>
         </w:rPr>
-        <w:t xml:space="preserve">(Frank 2009, </w:t>
-      </w:r>
-      <w:proofErr w:type="spellStart"/>
-      <w:r>
-        <w:rPr>
-          <w:rFonts w:asciiTheme="majorHAnsi" w:eastAsia="Times New Roman" w:hAnsiTheme="majorHAnsi" w:cstheme="majorHAnsi"/>
-        </w:rPr>
-        <w:t>Locey</w:t>
-      </w:r>
-      <w:proofErr w:type="spellEnd"/>
-      <w:r>
-        <w:rPr>
-          <w:rFonts w:asciiTheme="majorHAnsi" w:eastAsia="Times New Roman" w:hAnsiTheme="majorHAnsi" w:cstheme="majorHAnsi"/>
-        </w:rPr>
-        <w:t xml:space="preserve"> and White 2013)</w:t>
+        <w:t>(Frank 2009, Locey and White 2013)</w:t>
       </w:r>
       <w:r>
         <w:rPr>
@@ -1027,35 +963,7 @@
         <w:rPr>
           <w:rFonts w:asciiTheme="majorHAnsi" w:eastAsia="Times New Roman" w:hAnsiTheme="majorHAnsi" w:cstheme="majorHAnsi"/>
         </w:rPr>
-        <w:t xml:space="preserve"> (</w:t>
-      </w:r>
-      <w:proofErr w:type="spellStart"/>
-      <w:r>
-        <w:rPr>
-          <w:rFonts w:asciiTheme="majorHAnsi" w:eastAsia="Times New Roman" w:hAnsiTheme="majorHAnsi" w:cstheme="majorHAnsi"/>
-        </w:rPr>
-        <w:t>Haegeman</w:t>
-      </w:r>
-      <w:proofErr w:type="spellEnd"/>
-      <w:r>
-        <w:rPr>
-          <w:rFonts w:asciiTheme="majorHAnsi" w:eastAsia="Times New Roman" w:hAnsiTheme="majorHAnsi" w:cstheme="majorHAnsi"/>
-        </w:rPr>
-        <w:t xml:space="preserve"> and </w:t>
-      </w:r>
-      <w:proofErr w:type="spellStart"/>
-      <w:r>
-        <w:rPr>
-          <w:rFonts w:asciiTheme="majorHAnsi" w:eastAsia="Times New Roman" w:hAnsiTheme="majorHAnsi" w:cstheme="majorHAnsi"/>
-        </w:rPr>
-        <w:t>Loreau</w:t>
-      </w:r>
-      <w:proofErr w:type="spellEnd"/>
-      <w:r>
-        <w:rPr>
-          <w:rFonts w:asciiTheme="majorHAnsi" w:eastAsia="Times New Roman" w:hAnsiTheme="majorHAnsi" w:cstheme="majorHAnsi"/>
-        </w:rPr>
-        <w:t xml:space="preserve"> 2008)</w:t>
+        <w:t xml:space="preserve"> (Haegeman and Loreau 2008)</w:t>
       </w:r>
       <w:r>
         <w:rPr>
@@ -1176,35 +1084,7 @@
         <w:rPr>
           <w:rFonts w:asciiTheme="majorHAnsi" w:eastAsia="Times New Roman" w:hAnsiTheme="majorHAnsi" w:cstheme="majorHAnsi"/>
         </w:rPr>
-        <w:t xml:space="preserve">when a system involves very large numbers of subcomponents and therefore has numerous possible arrangements, nearly all of the arrangements tend to cluster around one set of large-scale characteristics (Jaynes 1979, </w:t>
-      </w:r>
-      <w:proofErr w:type="spellStart"/>
-      <w:r>
-        <w:rPr>
-          <w:rFonts w:asciiTheme="majorHAnsi" w:eastAsia="Times New Roman" w:hAnsiTheme="majorHAnsi" w:cstheme="majorHAnsi"/>
-        </w:rPr>
-        <w:t>Haegeman</w:t>
-      </w:r>
-      <w:proofErr w:type="spellEnd"/>
-      <w:r>
-        <w:rPr>
-          <w:rFonts w:asciiTheme="majorHAnsi" w:eastAsia="Times New Roman" w:hAnsiTheme="majorHAnsi" w:cstheme="majorHAnsi"/>
-        </w:rPr>
-        <w:t xml:space="preserve"> and </w:t>
-      </w:r>
-      <w:proofErr w:type="spellStart"/>
-      <w:r>
-        <w:rPr>
-          <w:rFonts w:asciiTheme="majorHAnsi" w:eastAsia="Times New Roman" w:hAnsiTheme="majorHAnsi" w:cstheme="majorHAnsi"/>
-        </w:rPr>
-        <w:t>Loreau</w:t>
-      </w:r>
-      <w:proofErr w:type="spellEnd"/>
-      <w:r>
-        <w:rPr>
-          <w:rFonts w:asciiTheme="majorHAnsi" w:eastAsia="Times New Roman" w:hAnsiTheme="majorHAnsi" w:cstheme="majorHAnsi"/>
-        </w:rPr>
-        <w:t xml:space="preserve"> 2008</w:t>
+        <w:t>when a system involves very large numbers of subcomponents and therefore has numerous possible arrangements, nearly all of the arrangements tend to cluster around one set of large-scale characteristics (Jaynes 1979, Haegeman and Loreau 2008</w:t>
       </w:r>
       <w:r>
         <w:rPr>
@@ -1371,35 +1251,7 @@
         <w:rPr>
           <w:rFonts w:asciiTheme="majorHAnsi" w:eastAsia="Times New Roman" w:hAnsiTheme="majorHAnsi" w:cstheme="majorHAnsi"/>
         </w:rPr>
-        <w:t xml:space="preserve">(Jaynes 1979, </w:t>
-      </w:r>
-      <w:proofErr w:type="spellStart"/>
-      <w:r>
-        <w:rPr>
-          <w:rFonts w:asciiTheme="majorHAnsi" w:eastAsia="Times New Roman" w:hAnsiTheme="majorHAnsi" w:cstheme="majorHAnsi"/>
-        </w:rPr>
-        <w:t>Haegeman</w:t>
-      </w:r>
-      <w:proofErr w:type="spellEnd"/>
-      <w:r>
-        <w:rPr>
-          <w:rFonts w:asciiTheme="majorHAnsi" w:eastAsia="Times New Roman" w:hAnsiTheme="majorHAnsi" w:cstheme="majorHAnsi"/>
-        </w:rPr>
-        <w:t xml:space="preserve"> and </w:t>
-      </w:r>
-      <w:proofErr w:type="spellStart"/>
-      <w:r>
-        <w:rPr>
-          <w:rFonts w:asciiTheme="majorHAnsi" w:eastAsia="Times New Roman" w:hAnsiTheme="majorHAnsi" w:cstheme="majorHAnsi"/>
-        </w:rPr>
-        <w:t>Loreau</w:t>
-      </w:r>
-      <w:proofErr w:type="spellEnd"/>
-      <w:r>
-        <w:rPr>
-          <w:rFonts w:asciiTheme="majorHAnsi" w:eastAsia="Times New Roman" w:hAnsiTheme="majorHAnsi" w:cstheme="majorHAnsi"/>
-        </w:rPr>
-        <w:t xml:space="preserve"> 2008). </w:t>
+        <w:t xml:space="preserve">(Jaynes 1979, Haegeman and Loreau 2008). </w:t>
       </w:r>
       <w:r>
         <w:rPr>
@@ -1539,35 +1391,7 @@
         <w:rPr>
           <w:rFonts w:asciiTheme="majorHAnsi" w:eastAsia="Times New Roman" w:hAnsiTheme="majorHAnsi" w:cstheme="majorHAnsi"/>
         </w:rPr>
-        <w:t xml:space="preserve"> 1979, </w:t>
-      </w:r>
-      <w:proofErr w:type="spellStart"/>
-      <w:r>
-        <w:rPr>
-          <w:rFonts w:asciiTheme="majorHAnsi" w:eastAsia="Times New Roman" w:hAnsiTheme="majorHAnsi" w:cstheme="majorHAnsi"/>
-        </w:rPr>
-        <w:t>Haegeman</w:t>
-      </w:r>
-      <w:proofErr w:type="spellEnd"/>
-      <w:r>
-        <w:rPr>
-          <w:rFonts w:asciiTheme="majorHAnsi" w:eastAsia="Times New Roman" w:hAnsiTheme="majorHAnsi" w:cstheme="majorHAnsi"/>
-        </w:rPr>
-        <w:t xml:space="preserve"> and </w:t>
-      </w:r>
-      <w:proofErr w:type="spellStart"/>
-      <w:r>
-        <w:rPr>
-          <w:rFonts w:asciiTheme="majorHAnsi" w:eastAsia="Times New Roman" w:hAnsiTheme="majorHAnsi" w:cstheme="majorHAnsi"/>
-        </w:rPr>
-        <w:t>Loreau</w:t>
-      </w:r>
-      <w:proofErr w:type="spellEnd"/>
-      <w:r>
-        <w:rPr>
-          <w:rFonts w:asciiTheme="majorHAnsi" w:eastAsia="Times New Roman" w:hAnsiTheme="majorHAnsi" w:cstheme="majorHAnsi"/>
-        </w:rPr>
-        <w:t xml:space="preserve"> 2008</w:t>
+        <w:t xml:space="preserve"> 1979, Haegeman and Loreau 2008</w:t>
       </w:r>
       <w:r>
         <w:rPr>
@@ -1603,35 +1427,7 @@
         <w:rPr>
           <w:rFonts w:asciiTheme="majorHAnsi" w:eastAsia="Times New Roman" w:hAnsiTheme="majorHAnsi" w:cstheme="majorHAnsi"/>
         </w:rPr>
-        <w:t>(</w:t>
-      </w:r>
-      <w:proofErr w:type="spellStart"/>
-      <w:r>
-        <w:rPr>
-          <w:rFonts w:asciiTheme="majorHAnsi" w:eastAsia="Times New Roman" w:hAnsiTheme="majorHAnsi" w:cstheme="majorHAnsi"/>
-        </w:rPr>
-        <w:t>Haegeman</w:t>
-      </w:r>
-      <w:proofErr w:type="spellEnd"/>
-      <w:r>
-        <w:rPr>
-          <w:rFonts w:asciiTheme="majorHAnsi" w:eastAsia="Times New Roman" w:hAnsiTheme="majorHAnsi" w:cstheme="majorHAnsi"/>
-        </w:rPr>
-        <w:t xml:space="preserve"> and </w:t>
-      </w:r>
-      <w:proofErr w:type="spellStart"/>
-      <w:r>
-        <w:rPr>
-          <w:rFonts w:asciiTheme="majorHAnsi" w:eastAsia="Times New Roman" w:hAnsiTheme="majorHAnsi" w:cstheme="majorHAnsi"/>
-        </w:rPr>
-        <w:t>Loreau</w:t>
-      </w:r>
-      <w:proofErr w:type="spellEnd"/>
-      <w:r>
-        <w:rPr>
-          <w:rFonts w:asciiTheme="majorHAnsi" w:eastAsia="Times New Roman" w:hAnsiTheme="majorHAnsi" w:cstheme="majorHAnsi"/>
-        </w:rPr>
-        <w:t xml:space="preserve"> 2008</w:t>
+        <w:t>(Haegeman and Loreau 2008</w:t>
       </w:r>
       <w:r>
         <w:rPr>
@@ -1643,21 +1439,7 @@
         <w:rPr>
           <w:rFonts w:asciiTheme="majorHAnsi" w:eastAsia="Times New Roman" w:hAnsiTheme="majorHAnsi" w:cstheme="majorHAnsi"/>
         </w:rPr>
-        <w:t xml:space="preserve">This may be particularly relevant to </w:t>
-      </w:r>
-      <w:proofErr w:type="gramStart"/>
-      <w:r>
-        <w:rPr>
-          <w:rFonts w:asciiTheme="majorHAnsi" w:eastAsia="Times New Roman" w:hAnsiTheme="majorHAnsi" w:cstheme="majorHAnsi"/>
-        </w:rPr>
-        <w:t>ecology, because</w:t>
-      </w:r>
-      <w:proofErr w:type="gramEnd"/>
-      <w:r>
-        <w:rPr>
-          <w:rFonts w:asciiTheme="majorHAnsi" w:eastAsia="Times New Roman" w:hAnsiTheme="majorHAnsi" w:cstheme="majorHAnsi"/>
-        </w:rPr>
-        <w:t xml:space="preserve"> ecological systems can have considerably fewer subcomponents than is usual for </w:t>
+        <w:t xml:space="preserve">This may be particularly relevant to ecology, because ecological systems can have considerably fewer subcomponents than is usual for </w:t>
       </w:r>
       <w:r>
         <w:rPr>
@@ -1675,35 +1457,7 @@
         <w:rPr>
           <w:rFonts w:asciiTheme="majorHAnsi" w:eastAsia="Times New Roman" w:hAnsiTheme="majorHAnsi" w:cstheme="majorHAnsi"/>
         </w:rPr>
-        <w:t xml:space="preserve"> (</w:t>
-      </w:r>
-      <w:proofErr w:type="spellStart"/>
-      <w:r>
-        <w:rPr>
-          <w:rFonts w:asciiTheme="majorHAnsi" w:eastAsia="Times New Roman" w:hAnsiTheme="majorHAnsi" w:cstheme="majorHAnsi"/>
-        </w:rPr>
-        <w:t>Haegeman</w:t>
-      </w:r>
-      <w:proofErr w:type="spellEnd"/>
-      <w:r>
-        <w:rPr>
-          <w:rFonts w:asciiTheme="majorHAnsi" w:eastAsia="Times New Roman" w:hAnsiTheme="majorHAnsi" w:cstheme="majorHAnsi"/>
-        </w:rPr>
-        <w:t xml:space="preserve"> and </w:t>
-      </w:r>
-      <w:proofErr w:type="spellStart"/>
-      <w:r>
-        <w:rPr>
-          <w:rFonts w:asciiTheme="majorHAnsi" w:eastAsia="Times New Roman" w:hAnsiTheme="majorHAnsi" w:cstheme="majorHAnsi"/>
-        </w:rPr>
-        <w:t>Loreau</w:t>
-      </w:r>
-      <w:proofErr w:type="spellEnd"/>
-      <w:r>
-        <w:rPr>
-          <w:rFonts w:asciiTheme="majorHAnsi" w:eastAsia="Times New Roman" w:hAnsiTheme="majorHAnsi" w:cstheme="majorHAnsi"/>
-        </w:rPr>
-        <w:t xml:space="preserve"> 2008)</w:t>
+        <w:t xml:space="preserve"> (Haegeman and Loreau 2008)</w:t>
       </w:r>
       <w:r>
         <w:rPr>
@@ -1776,21 +1530,7 @@
         <w:rPr>
           <w:rFonts w:asciiTheme="majorHAnsi" w:eastAsia="Times New Roman" w:hAnsiTheme="majorHAnsi" w:cstheme="majorHAnsi"/>
         </w:rPr>
-        <w:t xml:space="preserve"> We build upon the combinatorics approach developed by </w:t>
-      </w:r>
-      <w:proofErr w:type="spellStart"/>
-      <w:r>
-        <w:rPr>
-          <w:rFonts w:asciiTheme="majorHAnsi" w:eastAsia="Times New Roman" w:hAnsiTheme="majorHAnsi" w:cstheme="majorHAnsi"/>
-        </w:rPr>
-        <w:t>Locey</w:t>
-      </w:r>
-      <w:proofErr w:type="spellEnd"/>
-      <w:r>
-        <w:rPr>
-          <w:rFonts w:asciiTheme="majorHAnsi" w:eastAsia="Times New Roman" w:hAnsiTheme="majorHAnsi" w:cstheme="majorHAnsi"/>
-        </w:rPr>
-        <w:t xml:space="preserve"> and White (2013)</w:t>
+        <w:t xml:space="preserve"> We build upon the combinatorics approach developed by Locey and White (2013)</w:t>
       </w:r>
       <w:r>
         <w:rPr>
@@ -2152,21 +1892,7 @@
         <w:rPr>
           <w:rFonts w:asciiTheme="majorHAnsi" w:eastAsia="Times New Roman" w:hAnsiTheme="majorHAnsi" w:cstheme="majorHAnsi"/>
         </w:rPr>
-        <w:t xml:space="preserve">. We filtered these data to remove exceptionally large or small communities, because characterizing the random expectation for the SAD becomes computationally intractable for very large communities, and becomes trivially uninformative for very small ones. We therefore filtered our datasets to remove communities with more than X species or X individuals, or fewer than 2 species or X individuals. We also removed communities for which N = </w:t>
-      </w:r>
-      <w:proofErr w:type="gramStart"/>
-      <w:r>
-        <w:rPr>
-          <w:rFonts w:asciiTheme="majorHAnsi" w:eastAsia="Times New Roman" w:hAnsiTheme="majorHAnsi" w:cstheme="majorHAnsi"/>
-        </w:rPr>
-        <w:t>S, because</w:t>
-      </w:r>
-      <w:proofErr w:type="gramEnd"/>
-      <w:r>
-        <w:rPr>
-          <w:rFonts w:asciiTheme="majorHAnsi" w:eastAsia="Times New Roman" w:hAnsiTheme="majorHAnsi" w:cstheme="majorHAnsi"/>
-        </w:rPr>
-        <w:t xml:space="preserve"> these communities have only one possible SAD. We further filtered the FIA database, which contains roughly 100,000 communities of which approximately 90,000 have fewer than 10 species. Rather than analyze all of these small communities, we randomly selected 10,000 small communities to include in the analysis. All FIA communities with more than 10 species were included in the analysis. Finally, for sites that had repeated sampling over time, we followed White et al (2012) and Baldridge et al (2014) and analyzed only a single, randomly selected, year of data. It should be noted that our analyses include data from the Mammal Community Database and Miscellaneous Abundance Database that were collected over longer timescales and cannot be disaggregated, with an average temporal </w:t>
+        <w:t xml:space="preserve">. We filtered these data to remove exceptionally large or small communities, because characterizing the random expectation for the SAD becomes computationally intractable for very large communities, and becomes trivially uninformative for very small ones. We therefore filtered our datasets to remove communities with more than X species or X individuals, or fewer than 2 species or X individuals. We also removed communities for which N = S, because these communities have only one possible SAD. We further filtered the FIA database, which contains roughly 100,000 communities of which approximately 90,000 have fewer than 10 species. Rather than analyze all of these small communities, we randomly selected 10,000 small communities to include in the analysis. All FIA communities with more than 10 species were included in the analysis. Finally, for sites that had repeated sampling over time, we followed White et al (2012) and Baldridge et al (2014) and analyzed only a single, randomly selected, year of data. It should be noted that our analyses include data from the Mammal Community Database and Miscellaneous Abundance Database that were collected over longer timescales and cannot be disaggregated, with an average temporal </w:t>
       </w:r>
       <w:r>
         <w:rPr>
@@ -2282,21 +2008,7 @@
         <w:rPr>
           <w:rFonts w:asciiTheme="majorHAnsi" w:eastAsia="Times New Roman" w:hAnsiTheme="majorHAnsi" w:cstheme="majorHAnsi"/>
         </w:rPr>
-        <w:t xml:space="preserve"> (</w:t>
-      </w:r>
-      <w:proofErr w:type="spellStart"/>
-      <w:r>
-        <w:rPr>
-          <w:rFonts w:asciiTheme="majorHAnsi" w:eastAsia="Times New Roman" w:hAnsiTheme="majorHAnsi" w:cstheme="majorHAnsi"/>
-        </w:rPr>
-        <w:t>Locey</w:t>
-      </w:r>
-      <w:proofErr w:type="spellEnd"/>
-      <w:r>
-        <w:rPr>
-          <w:rFonts w:asciiTheme="majorHAnsi" w:eastAsia="Times New Roman" w:hAnsiTheme="majorHAnsi" w:cstheme="majorHAnsi"/>
-        </w:rPr>
-        <w:t xml:space="preserve"> and White, 2013)</w:t>
+        <w:t xml:space="preserve"> (Locey and White, 2013)</w:t>
       </w:r>
       <w:r>
         <w:rPr>
@@ -2404,21 +2116,7 @@
         <w:rPr>
           <w:rFonts w:asciiTheme="majorHAnsi" w:eastAsia="Times New Roman" w:hAnsiTheme="majorHAnsi" w:cstheme="majorHAnsi"/>
         </w:rPr>
-        <w:t xml:space="preserve">s, or elements. In </w:t>
-      </w:r>
-      <w:proofErr w:type="spellStart"/>
-      <w:r>
-        <w:rPr>
-          <w:rFonts w:asciiTheme="majorHAnsi" w:eastAsia="Times New Roman" w:hAnsiTheme="majorHAnsi" w:cstheme="majorHAnsi"/>
-        </w:rPr>
-        <w:t>Locey</w:t>
-      </w:r>
-      <w:proofErr w:type="spellEnd"/>
-      <w:r>
-        <w:rPr>
-          <w:rFonts w:asciiTheme="majorHAnsi" w:eastAsia="Times New Roman" w:hAnsiTheme="majorHAnsi" w:cstheme="majorHAnsi"/>
-        </w:rPr>
-        <w:t xml:space="preserve"> and White (2013), partitions are unique if and only if they differ in the number of species present with each abundance; neither species nor individuals are distinguishable from each other. Operationally, this means that </w:t>
+        <w:t xml:space="preserve">s, or elements. In Locey and White (2013), partitions are unique if and only if they differ in the number of species present with each abundance; neither species nor individuals are distinguishable from each other. Operationally, this means that </w:t>
       </w:r>
       <w:r>
         <w:rPr>
@@ -2534,21 +2232,7 @@
         <w:rPr>
           <w:rFonts w:asciiTheme="majorHAnsi" w:eastAsia="Times New Roman" w:hAnsiTheme="majorHAnsi" w:cstheme="majorHAnsi"/>
         </w:rPr>
-        <w:t xml:space="preserve"> (</w:t>
-      </w:r>
-      <w:proofErr w:type="spellStart"/>
-      <w:r>
-        <w:rPr>
-          <w:rFonts w:asciiTheme="majorHAnsi" w:eastAsia="Times New Roman" w:hAnsiTheme="majorHAnsi" w:cstheme="majorHAnsi"/>
-        </w:rPr>
-        <w:t>Locey</w:t>
-      </w:r>
-      <w:proofErr w:type="spellEnd"/>
-      <w:r>
-        <w:rPr>
-          <w:rFonts w:asciiTheme="majorHAnsi" w:eastAsia="Times New Roman" w:hAnsiTheme="majorHAnsi" w:cstheme="majorHAnsi"/>
-        </w:rPr>
-        <w:t xml:space="preserve"> and White 2013).  </w:t>
+        <w:t xml:space="preserve"> (Locey and White 2013).  </w:t>
       </w:r>
     </w:p>
     <w:p>
@@ -2609,35 +2293,7 @@
         <w:rPr>
           <w:rFonts w:asciiTheme="majorHAnsi" w:eastAsia="Times New Roman" w:hAnsiTheme="majorHAnsi" w:cstheme="majorHAnsi"/>
         </w:rPr>
-        <w:t xml:space="preserve"> related to the shape of the distribution of abundances across species are frequently used in the study of community structure and have been used specifically in the context of distinguishing observed SADs from the feasible set (</w:t>
-      </w:r>
-      <w:proofErr w:type="spellStart"/>
-      <w:r>
-        <w:rPr>
-          <w:rFonts w:asciiTheme="majorHAnsi" w:eastAsia="Times New Roman" w:hAnsiTheme="majorHAnsi" w:cstheme="majorHAnsi"/>
-        </w:rPr>
-        <w:t>Locey</w:t>
-      </w:r>
-      <w:proofErr w:type="spellEnd"/>
-      <w:r>
-        <w:rPr>
-          <w:rFonts w:asciiTheme="majorHAnsi" w:eastAsia="Times New Roman" w:hAnsiTheme="majorHAnsi" w:cstheme="majorHAnsi"/>
-        </w:rPr>
-        <w:t xml:space="preserve"> and White 2013). We focus on two metrics to describe the shape of the SAD, </w:t>
-      </w:r>
-      <w:proofErr w:type="gramStart"/>
-      <w:r>
-        <w:rPr>
-          <w:rFonts w:asciiTheme="majorHAnsi" w:eastAsia="Times New Roman" w:hAnsiTheme="majorHAnsi" w:cstheme="majorHAnsi"/>
-        </w:rPr>
-        <w:t>skewness</w:t>
-      </w:r>
-      <w:proofErr w:type="gramEnd"/>
-      <w:r>
-        <w:rPr>
-          <w:rFonts w:asciiTheme="majorHAnsi" w:eastAsia="Times New Roman" w:hAnsiTheme="majorHAnsi" w:cstheme="majorHAnsi"/>
-        </w:rPr>
-        <w:t xml:space="preserve"> and Simpson’s evenness. Skewness is [….] Simpson’s evenness is a more familiar metric for ecologists. Calculating Simpson’s evenness and </w:t>
+        <w:t xml:space="preserve"> related to the shape of the distribution of abundances across species are frequently used in the study of community structure and have been used specifically in the context of distinguishing observed SADs from the feasible set (Locey and White 2013). We focus on two metrics to describe the shape of the SAD, skewness and Simpson’s evenness. Skewness is [….] Simpson’s evenness is a more familiar metric for ecologists. Calculating Simpson’s evenness and </w:t>
       </w:r>
       <w:r>
         <w:rPr>
@@ -2675,21 +2331,7 @@
         <w:rPr>
           <w:rFonts w:asciiTheme="majorHAnsi" w:eastAsia="Times New Roman" w:hAnsiTheme="majorHAnsi" w:cstheme="majorHAnsi"/>
         </w:rPr>
-        <w:t xml:space="preserve"> previous efforts in this vein (</w:t>
-      </w:r>
-      <w:proofErr w:type="spellStart"/>
-      <w:r>
-        <w:rPr>
-          <w:rFonts w:asciiTheme="majorHAnsi" w:eastAsia="Times New Roman" w:hAnsiTheme="majorHAnsi" w:cstheme="majorHAnsi"/>
-        </w:rPr>
-        <w:t>Locey</w:t>
-      </w:r>
-      <w:proofErr w:type="spellEnd"/>
-      <w:r>
-        <w:rPr>
-          <w:rFonts w:asciiTheme="majorHAnsi" w:eastAsia="Times New Roman" w:hAnsiTheme="majorHAnsi" w:cstheme="majorHAnsi"/>
-        </w:rPr>
-        <w:t xml:space="preserve"> and White 2013). </w:t>
+        <w:t xml:space="preserve"> previous efforts in this vein (Locey and White 2013). </w:t>
       </w:r>
       <w:r>
         <w:rPr>
@@ -2792,7 +2434,43 @@
         <w:rPr>
           <w:rFonts w:asciiTheme="majorHAnsi" w:eastAsia="Times New Roman" w:hAnsiTheme="majorHAnsi" w:cstheme="majorHAnsi"/>
         </w:rPr>
-        <w:t xml:space="preserve">000 samples from the feasible set to characterize the distribution of statistically probable shapes for the SAD. We filtered the 5000 samples to unique elements. For small values of S and N, it can be impossible or highly improbable to randomly draw 5000 unique samples from the feasible set, but for large communities, all 5000 are usually unique. We then calculated skewness and Simpson’s evenness for every sample from the feasible set, to construct distributions describing the </w:t>
+        <w:t xml:space="preserve">000 samples from the feasible set to characterize the distribution of statistically probable shapes for the SAD. We filtered the </w:t>
+      </w:r>
+      <w:r>
+        <w:rPr>
+          <w:rFonts w:asciiTheme="majorHAnsi" w:eastAsia="Times New Roman" w:hAnsiTheme="majorHAnsi" w:cstheme="majorHAnsi"/>
+        </w:rPr>
+        <w:t>4000</w:t>
+      </w:r>
+      <w:r>
+        <w:rPr>
+          <w:rFonts w:asciiTheme="majorHAnsi" w:eastAsia="Times New Roman" w:hAnsiTheme="majorHAnsi" w:cstheme="majorHAnsi"/>
+        </w:rPr>
+        <w:t xml:space="preserve"> samples to unique elements. For small values of S and N, it can be impossible or highly improbable to randomly draw </w:t>
+      </w:r>
+      <w:r>
+        <w:rPr>
+          <w:rFonts w:asciiTheme="majorHAnsi" w:eastAsia="Times New Roman" w:hAnsiTheme="majorHAnsi" w:cstheme="majorHAnsi"/>
+        </w:rPr>
+        <w:t>4000</w:t>
+      </w:r>
+      <w:r>
+        <w:rPr>
+          <w:rFonts w:asciiTheme="majorHAnsi" w:eastAsia="Times New Roman" w:hAnsiTheme="majorHAnsi" w:cstheme="majorHAnsi"/>
+        </w:rPr>
+        <w:t xml:space="preserve"> unique samples from the feasible set, but for large communities, all </w:t>
+      </w:r>
+      <w:r>
+        <w:rPr>
+          <w:rFonts w:asciiTheme="majorHAnsi" w:eastAsia="Times New Roman" w:hAnsiTheme="majorHAnsi" w:cstheme="majorHAnsi"/>
+        </w:rPr>
+        <w:t>4000</w:t>
+      </w:r>
+      <w:r>
+        <w:rPr>
+          <w:rFonts w:asciiTheme="majorHAnsi" w:eastAsia="Times New Roman" w:hAnsiTheme="majorHAnsi" w:cstheme="majorHAnsi"/>
+        </w:rPr>
+        <w:t xml:space="preserve"> are usually unique. We then calculated skewness and Simpson’s evenness for every sample from the feasible set, to construct distributions describing the </w:t>
       </w:r>
       <w:r>
         <w:rPr>
@@ -2836,7 +2514,19 @@
         <w:rPr>
           <w:rFonts w:asciiTheme="majorHAnsi" w:eastAsia="Times New Roman" w:hAnsiTheme="majorHAnsi" w:cstheme="majorHAnsi"/>
         </w:rPr>
-        <w:t xml:space="preserve">The feasible set’s distributions of Simpson’s evenness and skewness was used to assess whether observed SADs were statistically unlikely given their values of S and N. We calculated Simpson’s evenness and skewness for the observed SADs, and assessed whether each SAD deviated from its feasible set by calculating the percent of values in the corresponding sample distribution less than or equal to the observed value. This percentile rank is comparable across different community sizes, allowing broad-scale assessment across wide ranges of S and N. If observed SADs simply reflect random draws from their feasible sets, we would expect their percentile rank values to be uniformly distributed from 0 to 100. However, if observed SADs are consistently more skewed or even than their feasible sets, the percentile values will be </w:t>
+        <w:t xml:space="preserve">The feasible set’s distributions of Simpson’s evenness and skewness was used to assess whether observed SADs were statistically unlikely given their values of S and N. We calculated Simpson’s evenness and skewness for the observed SADs, and assessed whether each SAD deviated from its feasible set by calculating the percent of values in the corresponding sample </w:t>
+      </w:r>
+      <w:r>
+        <w:rPr>
+          <w:rFonts w:asciiTheme="majorHAnsi" w:eastAsia="Times New Roman" w:hAnsiTheme="majorHAnsi" w:cstheme="majorHAnsi"/>
+        </w:rPr>
+        <w:t>distribution below an observed value</w:t>
+      </w:r>
+      <w:r>
+        <w:rPr>
+          <w:rFonts w:asciiTheme="majorHAnsi" w:eastAsia="Times New Roman" w:hAnsiTheme="majorHAnsi" w:cstheme="majorHAnsi"/>
+        </w:rPr>
+        <w:t xml:space="preserve">. This percentile rank is comparable across different community sizes, allowing broad-scale assessment across wide ranges of S and N. If observed SADs simply reflect random draws from their feasible sets, we would expect their percentile rank values to be uniformly distributed from 0 to 100. However, if observed SADs are consistently more skewed or even than their feasible sets, the percentile values will be </w:t>
       </w:r>
       <w:r>
         <w:rPr>
@@ -3110,21 +2800,7 @@
           <w:rFonts w:asciiTheme="majorHAnsi" w:eastAsia="Times New Roman" w:hAnsiTheme="majorHAnsi" w:cstheme="majorHAnsi"/>
         </w:rPr>
         <w:lastRenderedPageBreak/>
-        <w:t xml:space="preserve">We found evidence that the shapes of the SADs for a range of real ecological communities are statistically unlikely when compared to their feasible sets. For four of the five datasets we analyzed – BBS, Gentry, Mammal Communities, and Misc. </w:t>
-      </w:r>
-      <w:proofErr w:type="spellStart"/>
-      <w:r>
-        <w:rPr>
-          <w:rFonts w:asciiTheme="majorHAnsi" w:eastAsia="Times New Roman" w:hAnsiTheme="majorHAnsi" w:cstheme="majorHAnsi"/>
-        </w:rPr>
-        <w:t>Abund</w:t>
-      </w:r>
-      <w:proofErr w:type="spellEnd"/>
-      <w:r>
-        <w:rPr>
-          <w:rFonts w:asciiTheme="majorHAnsi" w:eastAsia="Times New Roman" w:hAnsiTheme="majorHAnsi" w:cstheme="majorHAnsi"/>
-        </w:rPr>
-        <w:t xml:space="preserve"> – empirical SADs are highly skewed and highly uneven relative to their feasible sets much more frequently than would be expected by chance (</w:t>
+        <w:t>We found evidence that the shapes of the SADs for a range of real ecological communities are statistically unlikely when compared to their feasible sets. For four of the five datasets we analyzed – BBS, Gentry, Mammal Communities, and Misc. Abund – empirical SADs are highly skewed and highly uneven relative to their feasible sets much more frequently than would be expected by chance (</w:t>
       </w:r>
       <w:hyperlink w:anchor="_Figure_3:_Skewness_1" w:history="1">
         <w:r>
@@ -3180,7 +2856,19 @@
         <w:rPr>
           <w:rFonts w:asciiTheme="majorHAnsi" w:eastAsia="Times New Roman" w:hAnsiTheme="majorHAnsi" w:cstheme="majorHAnsi"/>
         </w:rPr>
-        <w:t xml:space="preserve">), for which percentile scores were near uniformly-distributed for skewness (5% of observations are more skewed than 95% of the feasible set), and much noisier than any of the other datasets for evenness (11.5% of observations are less even). Why the FIA communities show a different pattern is unclear, but may be partially due to their small size, which we explore further below. For the four other datasets, however, our results suggest that nonrandom processes drive observed SADs to be less even than would occur by chance. </w:t>
+        <w:t>), for which percentile scores were near uniformly-distributed for skewness (5% of observations are more skewed than 95% of the feasible set), and much noisier than any of the other datasets for evenness (</w:t>
+      </w:r>
+      <w:r>
+        <w:rPr>
+          <w:rFonts w:asciiTheme="majorHAnsi" w:eastAsia="Times New Roman" w:hAnsiTheme="majorHAnsi" w:cstheme="majorHAnsi"/>
+        </w:rPr>
+        <w:t>8</w:t>
+      </w:r>
+      <w:r>
+        <w:rPr>
+          <w:rFonts w:asciiTheme="majorHAnsi" w:eastAsia="Times New Roman" w:hAnsiTheme="majorHAnsi" w:cstheme="majorHAnsi"/>
+        </w:rPr>
+        <w:t xml:space="preserve">% of observations are less even). Why the FIA communities show a different pattern is unclear, but may be partially due to their small size, which we explore further below. For the four other datasets, however, our results suggest that nonrandom processes drive observed SADs to be less even than would occur by chance. </w:t>
       </w:r>
     </w:p>
     <w:p>
@@ -3202,6 +2890,7 @@
           <w:rFonts w:asciiTheme="majorHAnsi" w:eastAsia="Times New Roman" w:hAnsiTheme="majorHAnsi" w:cstheme="majorHAnsi"/>
         </w:rPr>
       </w:pPr>
+      <w:commentRangeStart w:id="0"/>
       <w:r>
         <w:rPr>
           <w:rFonts w:asciiTheme="majorHAnsi" w:eastAsia="Times New Roman" w:hAnsiTheme="majorHAnsi" w:cstheme="majorHAnsi"/>
@@ -3264,21 +2953,7 @@
         <w:rPr>
           <w:rFonts w:asciiTheme="majorHAnsi" w:eastAsia="Times New Roman" w:hAnsiTheme="majorHAnsi" w:cstheme="majorHAnsi"/>
         </w:rPr>
-        <w:t xml:space="preserve">As a group, the FIA communities had especially broad distributions of shape metrics, and exhibited an overall lack of detectable signal. These </w:t>
-      </w:r>
-      <w:proofErr w:type="gramStart"/>
-      <w:r>
-        <w:rPr>
-          <w:rFonts w:asciiTheme="majorHAnsi" w:eastAsia="Times New Roman" w:hAnsiTheme="majorHAnsi" w:cstheme="majorHAnsi"/>
-        </w:rPr>
-        <w:t>communities</w:t>
-      </w:r>
-      <w:proofErr w:type="gramEnd"/>
-      <w:r>
-        <w:rPr>
-          <w:rFonts w:asciiTheme="majorHAnsi" w:eastAsia="Times New Roman" w:hAnsiTheme="majorHAnsi" w:cstheme="majorHAnsi"/>
-        </w:rPr>
-        <w:t xml:space="preserve"> range in size from x to y species and x to y individuals. While these are by no means hard thresholds, they may indicate a general range of values below which we have relatively diminished power to distinguish deviation from randomness. Unless we can develop more sensitive methods for identifying deviations even for these small communities, we may stand to learn the most by focusing on SADs from relatively large communities. In the meantime, sampling the range of forms represented in the feasible set helps us identify when the distribution of shapes present is relatively broad</w:t>
+        <w:t>As a group, the FIA communities had especially broad distributions of shape metrics, and exhibited an overall lack of detectable signal. These communities range in size from x to y species and x to y individuals. While these are by no means hard thresholds, they may indicate a general range of values below which we have relatively diminished power to distinguish deviation from randomness. Unless we can develop more sensitive methods for identifying deviations even for these small communities, we may stand to learn the most by focusing on SADs from relatively large communities. In the meantime, sampling the range of forms represented in the feasible set helps us identify when the distribution of shapes present is relatively broad</w:t>
       </w:r>
       <w:r>
         <w:rPr>
@@ -3297,6 +2972,13 @@
           <w:rFonts w:asciiTheme="majorHAnsi" w:eastAsia="Times New Roman" w:hAnsiTheme="majorHAnsi" w:cstheme="majorHAnsi"/>
         </w:rPr>
         <w:t xml:space="preserve"> </w:t>
+      </w:r>
+      <w:commentRangeEnd w:id="0"/>
+      <w:r>
+        <w:rPr>
+          <w:rStyle w:val="CommentReference"/>
+        </w:rPr>
+        <w:commentReference w:id="0"/>
       </w:r>
     </w:p>
     <w:p>
@@ -3311,25 +2993,7 @@
         <w:rPr>
           <w:rFonts w:asciiTheme="majorHAnsi" w:eastAsia="Times New Roman" w:hAnsiTheme="majorHAnsi" w:cstheme="majorHAnsi"/>
         </w:rPr>
-        <w:t xml:space="preserve">This phenomenon </w:t>
-      </w:r>
-      <w:r>
-        <w:rPr>
-          <w:rFonts w:asciiTheme="majorHAnsi" w:eastAsia="Times New Roman" w:hAnsiTheme="majorHAnsi" w:cstheme="majorHAnsi"/>
-        </w:rPr>
-        <w:t xml:space="preserve">also has </w:t>
-      </w:r>
-      <w:r>
-        <w:rPr>
-          <w:rFonts w:asciiTheme="majorHAnsi" w:eastAsia="Times New Roman" w:hAnsiTheme="majorHAnsi" w:cstheme="majorHAnsi"/>
-        </w:rPr>
-        <w:t xml:space="preserve">more general implications for </w:t>
-      </w:r>
-      <w:r>
-        <w:rPr>
-          <w:rFonts w:asciiTheme="majorHAnsi" w:eastAsia="Times New Roman" w:hAnsiTheme="majorHAnsi" w:cstheme="majorHAnsi"/>
-        </w:rPr>
-        <w:t>the</w:t>
+        <w:t>This phenomenon also has more general implications for the</w:t>
       </w:r>
       <w:r>
         <w:rPr>
@@ -3341,19 +3005,7 @@
         <w:rPr>
           <w:rFonts w:asciiTheme="majorHAnsi" w:eastAsia="Times New Roman" w:hAnsiTheme="majorHAnsi" w:cstheme="majorHAnsi"/>
         </w:rPr>
-        <w:t xml:space="preserve">trend in </w:t>
-      </w:r>
-      <w:r>
-        <w:rPr>
-          <w:rFonts w:asciiTheme="majorHAnsi" w:eastAsia="Times New Roman" w:hAnsiTheme="majorHAnsi" w:cstheme="majorHAnsi"/>
-        </w:rPr>
-        <w:t>macroecolog</w:t>
-      </w:r>
-      <w:r>
-        <w:rPr>
-          <w:rFonts w:asciiTheme="majorHAnsi" w:eastAsia="Times New Roman" w:hAnsiTheme="majorHAnsi" w:cstheme="majorHAnsi"/>
-        </w:rPr>
-        <w:t>y to use tools from the study of complex systems and statistical mechanics to study ecological</w:t>
+        <w:t>trend in macroecology to use tools from the study of complex systems and statistical mechanics to study ecological</w:t>
       </w:r>
       <w:r>
         <w:rPr>
@@ -3379,41 +3031,25 @@
         <w:rPr>
           <w:rFonts w:asciiTheme="majorHAnsi" w:eastAsia="Times New Roman" w:hAnsiTheme="majorHAnsi" w:cstheme="majorHAnsi"/>
         </w:rPr>
-        <w:t>While concepts such as maximum entropy and the feasible set are promising new horizons for macroecology, the small size of some ecological communities may present challenges that do not occur as often in the large systems for which these concepts were originally developed</w:t>
-      </w:r>
-      <w:r>
-        <w:rPr>
-          <w:rFonts w:asciiTheme="majorHAnsi" w:eastAsia="Times New Roman" w:hAnsiTheme="majorHAnsi" w:cstheme="majorHAnsi"/>
-        </w:rPr>
-        <w:t xml:space="preserve"> (</w:t>
-      </w:r>
-      <w:proofErr w:type="spellStart"/>
-      <w:r>
-        <w:rPr>
-          <w:rFonts w:asciiTheme="majorHAnsi" w:eastAsia="Times New Roman" w:hAnsiTheme="majorHAnsi" w:cstheme="majorHAnsi"/>
-        </w:rPr>
-        <w:t>Haegeman</w:t>
-      </w:r>
-      <w:proofErr w:type="spellEnd"/>
-      <w:r>
-        <w:rPr>
-          <w:rFonts w:asciiTheme="majorHAnsi" w:eastAsia="Times New Roman" w:hAnsiTheme="majorHAnsi" w:cstheme="majorHAnsi"/>
-        </w:rPr>
-        <w:t xml:space="preserve"> and </w:t>
-      </w:r>
-      <w:proofErr w:type="spellStart"/>
-      <w:r>
-        <w:rPr>
-          <w:rFonts w:asciiTheme="majorHAnsi" w:eastAsia="Times New Roman" w:hAnsiTheme="majorHAnsi" w:cstheme="majorHAnsi"/>
-        </w:rPr>
-        <w:t>Loreau</w:t>
-      </w:r>
-      <w:proofErr w:type="spellEnd"/>
-      <w:r>
-        <w:rPr>
-          <w:rFonts w:asciiTheme="majorHAnsi" w:eastAsia="Times New Roman" w:hAnsiTheme="majorHAnsi" w:cstheme="majorHAnsi"/>
-        </w:rPr>
-        <w:t>)</w:t>
+        <w:t xml:space="preserve">While concepts such as maximum entropy and the feasible set are promising new horizons for macroecology, the small size of some ecological communities may present challenges that do not occur as often in the large systems for which these </w:t>
+      </w:r>
+      <w:r>
+        <w:rPr>
+          <w:rFonts w:asciiTheme="majorHAnsi" w:eastAsia="Times New Roman" w:hAnsiTheme="majorHAnsi" w:cstheme="majorHAnsi"/>
+        </w:rPr>
+        <w:t>tools</w:t>
+      </w:r>
+      <w:r>
+        <w:rPr>
+          <w:rFonts w:asciiTheme="majorHAnsi" w:eastAsia="Times New Roman" w:hAnsiTheme="majorHAnsi" w:cstheme="majorHAnsi"/>
+        </w:rPr>
+        <w:t xml:space="preserve"> were originally developed</w:t>
+      </w:r>
+      <w:r>
+        <w:rPr>
+          <w:rFonts w:asciiTheme="majorHAnsi" w:eastAsia="Times New Roman" w:hAnsiTheme="majorHAnsi" w:cstheme="majorHAnsi"/>
+        </w:rPr>
+        <w:t xml:space="preserve"> (Haegeman and Loreau)</w:t>
       </w:r>
       <w:r>
         <w:rPr>
@@ -3461,21 +3097,7 @@
         <w:rPr>
           <w:rFonts w:asciiTheme="majorHAnsi" w:eastAsia="Times New Roman" w:hAnsiTheme="majorHAnsi" w:cstheme="majorHAnsi"/>
         </w:rPr>
-        <w:t xml:space="preserve"> </w:t>
-      </w:r>
-      <w:proofErr w:type="gramStart"/>
-      <w:r>
-        <w:rPr>
-          <w:rFonts w:asciiTheme="majorHAnsi" w:eastAsia="Times New Roman" w:hAnsiTheme="majorHAnsi" w:cstheme="majorHAnsi"/>
-        </w:rPr>
-        <w:t>produce</w:t>
-      </w:r>
-      <w:proofErr w:type="gramEnd"/>
-      <w:r>
-        <w:rPr>
-          <w:rFonts w:asciiTheme="majorHAnsi" w:eastAsia="Times New Roman" w:hAnsiTheme="majorHAnsi" w:cstheme="majorHAnsi"/>
-        </w:rPr>
-        <w:t xml:space="preserve"> broad, nonspecific distributions of probable outcomes, these approaches may</w:t>
+        <w:t xml:space="preserve"> produce broad, nonspecific distributions of probable outcomes, these approaches may</w:t>
       </w:r>
       <w:r>
         <w:rPr>
@@ -3560,47 +3182,17 @@
         </w:rPr>
         <w:t xml:space="preserve"> (</w:t>
       </w:r>
-      <w:proofErr w:type="spellStart"/>
-      <w:r>
-        <w:rPr>
-          <w:rFonts w:asciiTheme="majorHAnsi" w:eastAsia="Times New Roman" w:hAnsiTheme="majorHAnsi" w:cstheme="majorHAnsi"/>
-        </w:rPr>
-        <w:t>Locey</w:t>
-      </w:r>
-      <w:proofErr w:type="spellEnd"/>
-      <w:r>
-        <w:rPr>
-          <w:rFonts w:asciiTheme="majorHAnsi" w:eastAsia="Times New Roman" w:hAnsiTheme="majorHAnsi" w:cstheme="majorHAnsi"/>
-        </w:rPr>
-        <w:t xml:space="preserve"> and White 2013; </w:t>
-      </w:r>
-      <w:proofErr w:type="spellStart"/>
-      <w:r>
-        <w:rPr>
-          <w:rFonts w:asciiTheme="majorHAnsi" w:eastAsia="Times New Roman" w:hAnsiTheme="majorHAnsi" w:cstheme="majorHAnsi"/>
-        </w:rPr>
-        <w:t>Haegeman</w:t>
-      </w:r>
-      <w:proofErr w:type="spellEnd"/>
-      <w:r>
-        <w:rPr>
-          <w:rFonts w:asciiTheme="majorHAnsi" w:eastAsia="Times New Roman" w:hAnsiTheme="majorHAnsi" w:cstheme="majorHAnsi"/>
-        </w:rPr>
-        <w:t xml:space="preserve"> and </w:t>
-      </w:r>
-      <w:proofErr w:type="spellStart"/>
-      <w:r>
-        <w:rPr>
-          <w:rFonts w:asciiTheme="majorHAnsi" w:eastAsia="Times New Roman" w:hAnsiTheme="majorHAnsi" w:cstheme="majorHAnsi"/>
-        </w:rPr>
-        <w:t>Loreau</w:t>
-      </w:r>
-      <w:proofErr w:type="spellEnd"/>
-      <w:r>
-        <w:rPr>
-          <w:rFonts w:asciiTheme="majorHAnsi" w:eastAsia="Times New Roman" w:hAnsiTheme="majorHAnsi" w:cstheme="majorHAnsi"/>
-        </w:rPr>
-        <w:t xml:space="preserve"> 2008)</w:t>
+      <w:r>
+        <w:rPr>
+          <w:rFonts w:asciiTheme="majorHAnsi" w:eastAsia="Times New Roman" w:hAnsiTheme="majorHAnsi" w:cstheme="majorHAnsi"/>
+        </w:rPr>
+        <w:t xml:space="preserve">Locey and White 2013; </w:t>
+      </w:r>
+      <w:r>
+        <w:rPr>
+          <w:rFonts w:asciiTheme="majorHAnsi" w:eastAsia="Times New Roman" w:hAnsiTheme="majorHAnsi" w:cstheme="majorHAnsi"/>
+        </w:rPr>
+        <w:t>Haegeman and Loreau 2008)</w:t>
       </w:r>
       <w:r>
         <w:rPr>
@@ -3690,8 +3282,8 @@
           <w:rFonts w:eastAsia="Times New Roman" w:cstheme="majorHAnsi"/>
         </w:rPr>
       </w:pPr>
-      <w:bookmarkStart w:id="0" w:name="_Figure_1:_Communities"/>
-      <w:bookmarkEnd w:id="0"/>
+      <w:bookmarkStart w:id="1" w:name="_Figure_1:_Communities"/>
+      <w:bookmarkEnd w:id="1"/>
       <w:r>
         <w:rPr>
           <w:rFonts w:eastAsia="Times New Roman" w:cstheme="majorHAnsi"/>
@@ -3718,33 +3310,32 @@
           <w:rFonts w:cstheme="majorHAnsi"/>
         </w:rPr>
       </w:pPr>
-      <w:bookmarkStart w:id="1" w:name="_Figure_1:_S0,"/>
-      <w:bookmarkStart w:id="2" w:name="_Figure_0:_Distribution"/>
-      <w:bookmarkStart w:id="3" w:name="_Figure_1.5:_Datasets"/>
-      <w:bookmarkStart w:id="4" w:name="_Figure_1.75:_Nparts"/>
-      <w:bookmarkStart w:id="5" w:name="_Figure_1:_Number"/>
-      <w:bookmarkStart w:id="6" w:name="_Figure_1.875:_Nparts"/>
-      <w:bookmarkStart w:id="7" w:name="_Figure_2:_Self-similarity"/>
-      <w:bookmarkStart w:id="8" w:name="_Figure_2:_Narrowness"/>
-      <w:bookmarkStart w:id="9" w:name="_Figure_3:_Self-similarity"/>
-      <w:bookmarkStart w:id="10" w:name="_Figure_3:_Skewness"/>
-      <w:bookmarkStart w:id="11" w:name="_Figure_3.5_Self"/>
-      <w:bookmarkStart w:id="12" w:name="_Figure_4:_Overall"/>
-      <w:bookmarkStart w:id="13" w:name="_Figure_4:_Simpson"/>
-      <w:bookmarkStart w:id="14" w:name="_Figure_6:_Skewness"/>
-      <w:bookmarkStart w:id="15" w:name="_Figure_7:_Skewness"/>
-      <w:bookmarkStart w:id="16" w:name="_Figure_8:_Simpson"/>
-      <w:bookmarkStart w:id="17" w:name="_Figure_9:_Simpson"/>
-      <w:bookmarkStart w:id="18" w:name="_Figure_10:_Skewness"/>
-      <w:bookmarkStart w:id="19" w:name="_Figure_11:_Simpson"/>
-      <w:bookmarkStart w:id="20" w:name="_Figure_12:_Simpson"/>
-      <w:bookmarkStart w:id="21" w:name="_Figure_13:_Skewness"/>
-      <w:bookmarkStart w:id="22" w:name="_Figure_14:_Skewness"/>
-      <w:bookmarkStart w:id="23" w:name="_Figure_15:_Rarefied"/>
-      <w:bookmarkStart w:id="24" w:name="_Figure_16:_Rarefied"/>
-      <w:bookmarkStart w:id="25" w:name="_Table_1:_Proportion"/>
-      <w:bookmarkStart w:id="26" w:name="_Table_2:_Proportion"/>
-      <w:bookmarkEnd w:id="1"/>
+      <w:bookmarkStart w:id="2" w:name="_Figure_1:_S0,"/>
+      <w:bookmarkStart w:id="3" w:name="_Figure_0:_Distribution"/>
+      <w:bookmarkStart w:id="4" w:name="_Figure_1.5:_Datasets"/>
+      <w:bookmarkStart w:id="5" w:name="_Figure_1.75:_Nparts"/>
+      <w:bookmarkStart w:id="6" w:name="_Figure_1:_Number"/>
+      <w:bookmarkStart w:id="7" w:name="_Figure_1.875:_Nparts"/>
+      <w:bookmarkStart w:id="8" w:name="_Figure_2:_Self-similarity"/>
+      <w:bookmarkStart w:id="9" w:name="_Figure_2:_Narrowness"/>
+      <w:bookmarkStart w:id="10" w:name="_Figure_3:_Self-similarity"/>
+      <w:bookmarkStart w:id="11" w:name="_Figure_3:_Skewness"/>
+      <w:bookmarkStart w:id="12" w:name="_Figure_3.5_Self"/>
+      <w:bookmarkStart w:id="13" w:name="_Figure_4:_Overall"/>
+      <w:bookmarkStart w:id="14" w:name="_Figure_4:_Simpson"/>
+      <w:bookmarkStart w:id="15" w:name="_Figure_6:_Skewness"/>
+      <w:bookmarkStart w:id="16" w:name="_Figure_7:_Skewness"/>
+      <w:bookmarkStart w:id="17" w:name="_Figure_8:_Simpson"/>
+      <w:bookmarkStart w:id="18" w:name="_Figure_9:_Simpson"/>
+      <w:bookmarkStart w:id="19" w:name="_Figure_10:_Skewness"/>
+      <w:bookmarkStart w:id="20" w:name="_Figure_11:_Simpson"/>
+      <w:bookmarkStart w:id="21" w:name="_Figure_12:_Simpson"/>
+      <w:bookmarkStart w:id="22" w:name="_Figure_13:_Skewness"/>
+      <w:bookmarkStart w:id="23" w:name="_Figure_14:_Skewness"/>
+      <w:bookmarkStart w:id="24" w:name="_Figure_15:_Rarefied"/>
+      <w:bookmarkStart w:id="25" w:name="_Figure_16:_Rarefied"/>
+      <w:bookmarkStart w:id="26" w:name="_Table_1:_Proportion"/>
+      <w:bookmarkStart w:id="27" w:name="_Table_2:_Proportion"/>
       <w:bookmarkEnd w:id="2"/>
       <w:bookmarkEnd w:id="3"/>
       <w:bookmarkEnd w:id="4"/>
@@ -3770,6 +3361,7 @@
       <w:bookmarkEnd w:id="24"/>
       <w:bookmarkEnd w:id="25"/>
       <w:bookmarkEnd w:id="26"/>
+      <w:bookmarkEnd w:id="27"/>
       <w:r>
         <w:rPr>
           <w:rFonts w:cstheme="majorHAnsi"/>
@@ -3791,7 +3383,7 @@
                     <pic:cNvPicPr/>
                   </pic:nvPicPr>
                   <pic:blipFill>
-                    <a:blip r:embed="rId9"/>
+                    <a:blip r:embed="rId13"/>
                     <a:stretch>
                       <a:fillRect/>
                     </a:stretch>
@@ -3826,8 +3418,8 @@
           <w:rFonts w:cstheme="majorHAnsi"/>
         </w:rPr>
       </w:pPr>
-      <w:bookmarkStart w:id="27" w:name="_Figure_2:_95%"/>
-      <w:bookmarkEnd w:id="27"/>
+      <w:bookmarkStart w:id="28" w:name="_Figure_2:_95%"/>
+      <w:bookmarkEnd w:id="28"/>
       <w:r>
         <w:rPr>
           <w:rFonts w:cstheme="majorHAnsi"/>
@@ -3919,7 +3511,7 @@
                           <pic:cNvPicPr/>
                         </pic:nvPicPr>
                         <pic:blipFill>
-                          <a:blip r:embed="rId10">
+                          <a:blip r:embed="rId14">
                             <a:alphaModFix/>
                           </a:blip>
                           <a:stretch>
@@ -4105,7 +3697,7 @@
                   <o:lock v:ext="edit" aspectratio="t"/>
                 </v:shapetype>
                 <v:shape id="Google Shape;198;p35" o:spid="_x0000_s1028" type="#_x0000_t75" style="position:absolute;width:23221;height:16586;visibility:visible;mso-wrap-style:square" o:gfxdata="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">
-                  <v:imagedata r:id="rId11" o:title=""/>
+                  <v:imagedata r:id="rId15" o:title=""/>
                 </v:shape>
                 <v:shapetype id="_x0000_t86" coordsize="21600,21600" o:spt="86" adj="1800" path="m,qx21600@0l21600@1qy,21600e" filled="f">
                   <v:formulas>
@@ -4161,7 +3753,23 @@
         <w:rPr>
           <w:rFonts w:cstheme="majorHAnsi"/>
         </w:rPr>
-        <w:t>Figure 2: 95% ratio schematic</w:t>
+        <w:t xml:space="preserve">Figure 2: 95% ratio </w:t>
+      </w:r>
+      <w:commentRangeStart w:id="29"/>
+      <w:r>
+        <w:rPr>
+          <w:rFonts w:cstheme="majorHAnsi"/>
+        </w:rPr>
+        <w:t>schematic</w:t>
+      </w:r>
+      <w:commentRangeEnd w:id="29"/>
+      <w:r>
+        <w:rPr>
+          <w:rStyle w:val="CommentReference"/>
+          <w:rFonts w:asciiTheme="minorHAnsi" w:eastAsiaTheme="minorHAnsi" w:hAnsiTheme="minorHAnsi" w:cstheme="minorBidi"/>
+          <w:color w:val="auto"/>
+        </w:rPr>
+        <w:commentReference w:id="29"/>
       </w:r>
     </w:p>
     <w:p>
@@ -4178,8 +3786,8 @@
           <w:rFonts w:cstheme="majorHAnsi"/>
         </w:rPr>
       </w:pPr>
-      <w:bookmarkStart w:id="28" w:name="_Figure_3:_Skewness_1"/>
-      <w:bookmarkEnd w:id="28"/>
+      <w:bookmarkStart w:id="30" w:name="_Figure_3:_Skewness_1"/>
+      <w:bookmarkEnd w:id="30"/>
       <w:r>
         <w:rPr>
           <w:rFonts w:cstheme="majorHAnsi"/>
@@ -4200,9 +3808,9 @@
           <w:noProof/>
         </w:rPr>
         <w:drawing>
-          <wp:inline distT="0" distB="0" distL="0" distR="0" wp14:anchorId="3CC80055" wp14:editId="5FC1A268">
-            <wp:extent cx="5000000" cy="3085714"/>
-            <wp:effectExtent l="0" t="0" r="0" b="635"/>
+          <wp:inline distT="0" distB="0" distL="0" distR="0" wp14:anchorId="3CC80055" wp14:editId="57B5E474">
+            <wp:extent cx="4319999" cy="3085714"/>
+            <wp:effectExtent l="0" t="0" r="4445" b="635"/>
             <wp:docPr id="36" name="Picture 36"/>
             <wp:cNvGraphicFramePr>
               <a:graphicFrameLocks xmlns:a="http://schemas.openxmlformats.org/drawingml/2006/main" noChangeAspect="1"/>
@@ -4215,7 +3823,13 @@
                     <pic:cNvPicPr/>
                   </pic:nvPicPr>
                   <pic:blipFill>
-                    <a:blip r:embed="rId12"/>
+                    <a:blip r:embed="rId16">
+                      <a:extLst>
+                        <a:ext uri="{28A0092B-C50C-407E-A947-70E740481C1C}">
+                          <a14:useLocalDpi xmlns:a14="http://schemas.microsoft.com/office/drawing/2010/main" val="0"/>
+                        </a:ext>
+                      </a:extLst>
+                    </a:blip>
                     <a:stretch>
                       <a:fillRect/>
                     </a:stretch>
@@ -4223,7 +3837,7 @@
                   <pic:spPr>
                     <a:xfrm>
                       <a:off x="0" y="0"/>
-                      <a:ext cx="5000000" cy="3085714"/>
+                      <a:ext cx="4319999" cy="3085714"/>
                     </a:xfrm>
                     <a:prstGeom prst="rect">
                       <a:avLst/>
@@ -4281,8 +3895,8 @@
           <w:rFonts w:cstheme="majorHAnsi"/>
         </w:rPr>
       </w:pPr>
-      <w:bookmarkStart w:id="29" w:name="_Figure_4:_Evenness"/>
-      <w:bookmarkEnd w:id="29"/>
+      <w:bookmarkStart w:id="31" w:name="_Figure_4:_Evenness"/>
+      <w:bookmarkEnd w:id="31"/>
       <w:r>
         <w:rPr>
           <w:rFonts w:cstheme="majorHAnsi"/>
@@ -4302,9 +3916,9 @@
           <w:noProof/>
         </w:rPr>
         <w:drawing>
-          <wp:inline distT="0" distB="0" distL="0" distR="0" wp14:anchorId="299ADBCC" wp14:editId="34EEDD5A">
-            <wp:extent cx="5000000" cy="3085714"/>
-            <wp:effectExtent l="0" t="0" r="0" b="635"/>
+          <wp:inline distT="0" distB="0" distL="0" distR="0" wp14:anchorId="299ADBCC" wp14:editId="34BAB0C8">
+            <wp:extent cx="4319999" cy="3085714"/>
+            <wp:effectExtent l="0" t="0" r="4445" b="635"/>
             <wp:docPr id="37" name="Picture 37"/>
             <wp:cNvGraphicFramePr>
               <a:graphicFrameLocks xmlns:a="http://schemas.openxmlformats.org/drawingml/2006/main" noChangeAspect="1"/>
@@ -4317,7 +3931,13 @@
                     <pic:cNvPicPr/>
                   </pic:nvPicPr>
                   <pic:blipFill>
-                    <a:blip r:embed="rId13"/>
+                    <a:blip r:embed="rId17">
+                      <a:extLst>
+                        <a:ext uri="{28A0092B-C50C-407E-A947-70E740481C1C}">
+                          <a14:useLocalDpi xmlns:a14="http://schemas.microsoft.com/office/drawing/2010/main" val="0"/>
+                        </a:ext>
+                      </a:extLst>
+                    </a:blip>
                     <a:stretch>
                       <a:fillRect/>
                     </a:stretch>
@@ -4325,7 +3945,7 @@
                   <pic:spPr>
                     <a:xfrm>
                       <a:off x="0" y="0"/>
-                      <a:ext cx="5000000" cy="3085714"/>
+                      <a:ext cx="4319999" cy="3085714"/>
                     </a:xfrm>
                     <a:prstGeom prst="rect">
                       <a:avLst/>
@@ -4358,6 +3978,1302 @@
         </w:rPr>
       </w:pPr>
     </w:p>
+    <w:tbl>
+      <w:tblPr>
+        <w:tblW w:w="0" w:type="auto"/>
+        <w:tblCellSpacing w:w="15" w:type="dxa"/>
+        <w:tblCellMar>
+          <w:top w:w="15" w:type="dxa"/>
+          <w:left w:w="15" w:type="dxa"/>
+          <w:bottom w:w="15" w:type="dxa"/>
+          <w:right w:w="15" w:type="dxa"/>
+        </w:tblCellMar>
+        <w:tblLook w:val="04A0" w:firstRow="1" w:lastRow="0" w:firstColumn="1" w:lastColumn="0" w:noHBand="0" w:noVBand="1"/>
+      </w:tblPr>
+      <w:tblGrid>
+        <w:gridCol w:w="1235"/>
+        <w:gridCol w:w="2381"/>
+        <w:gridCol w:w="1261"/>
+        <w:gridCol w:w="2247"/>
+        <w:gridCol w:w="1235"/>
+      </w:tblGrid>
+      <w:tr>
+        <w:trPr>
+          <w:tblHeader/>
+          <w:tblCellSpacing w:w="15" w:type="dxa"/>
+        </w:trPr>
+        <w:tc>
+          <w:tcPr>
+            <w:tcW w:w="0" w:type="auto"/>
+            <w:vAlign w:val="center"/>
+            <w:hideMark/>
+          </w:tcPr>
+          <w:p>
+            <w:pPr>
+              <w:spacing w:after="0" w:line="240" w:lineRule="auto"/>
+              <w:rPr>
+                <w:rFonts w:ascii="Times New Roman" w:eastAsia="Times New Roman" w:hAnsi="Times New Roman" w:cs="Times New Roman"/>
+                <w:b/>
+                <w:bCs/>
+                <w:sz w:val="24"/>
+                <w:szCs w:val="24"/>
+              </w:rPr>
+            </w:pPr>
+            <w:r>
+              <w:rPr>
+                <w:rFonts w:ascii="Times New Roman" w:eastAsia="Times New Roman" w:hAnsi="Times New Roman" w:cs="Times New Roman"/>
+                <w:b/>
+                <w:bCs/>
+                <w:sz w:val="24"/>
+                <w:szCs w:val="24"/>
+              </w:rPr>
+              <w:lastRenderedPageBreak/>
+              <w:t>dat</w:t>
+            </w:r>
+          </w:p>
+        </w:tc>
+        <w:tc>
+          <w:tcPr>
+            <w:tcW w:w="0" w:type="auto"/>
+            <w:vAlign w:val="center"/>
+            <w:hideMark/>
+          </w:tcPr>
+          <w:p>
+            <w:pPr>
+              <w:spacing w:after="0" w:line="240" w:lineRule="auto"/>
+              <w:jc w:val="right"/>
+              <w:rPr>
+                <w:rFonts w:ascii="Times New Roman" w:eastAsia="Times New Roman" w:hAnsi="Times New Roman" w:cs="Times New Roman"/>
+                <w:b/>
+                <w:bCs/>
+                <w:sz w:val="24"/>
+                <w:szCs w:val="24"/>
+              </w:rPr>
+            </w:pPr>
+            <w:r>
+              <w:rPr>
+                <w:rFonts w:ascii="Times New Roman" w:eastAsia="Times New Roman" w:hAnsi="Times New Roman" w:cs="Times New Roman"/>
+                <w:b/>
+                <w:bCs/>
+                <w:sz w:val="24"/>
+                <w:szCs w:val="24"/>
+              </w:rPr>
+              <w:t>proportion_skew_high</w:t>
+            </w:r>
+          </w:p>
+        </w:tc>
+        <w:tc>
+          <w:tcPr>
+            <w:tcW w:w="0" w:type="auto"/>
+            <w:vAlign w:val="center"/>
+            <w:hideMark/>
+          </w:tcPr>
+          <w:p>
+            <w:pPr>
+              <w:spacing w:after="0" w:line="240" w:lineRule="auto"/>
+              <w:jc w:val="right"/>
+              <w:rPr>
+                <w:rFonts w:ascii="Times New Roman" w:eastAsia="Times New Roman" w:hAnsi="Times New Roman" w:cs="Times New Roman"/>
+                <w:b/>
+                <w:bCs/>
+                <w:sz w:val="24"/>
+                <w:szCs w:val="24"/>
+              </w:rPr>
+            </w:pPr>
+            <w:r>
+              <w:rPr>
+                <w:rFonts w:ascii="Times New Roman" w:eastAsia="Times New Roman" w:hAnsi="Times New Roman" w:cs="Times New Roman"/>
+                <w:b/>
+                <w:bCs/>
+                <w:sz w:val="24"/>
+                <w:szCs w:val="24"/>
+              </w:rPr>
+              <w:t>nsites_skew</w:t>
+            </w:r>
+          </w:p>
+        </w:tc>
+        <w:tc>
+          <w:tcPr>
+            <w:tcW w:w="0" w:type="auto"/>
+            <w:vAlign w:val="center"/>
+            <w:hideMark/>
+          </w:tcPr>
+          <w:p>
+            <w:pPr>
+              <w:spacing w:after="0" w:line="240" w:lineRule="auto"/>
+              <w:jc w:val="right"/>
+              <w:rPr>
+                <w:rFonts w:ascii="Times New Roman" w:eastAsia="Times New Roman" w:hAnsi="Times New Roman" w:cs="Times New Roman"/>
+                <w:b/>
+                <w:bCs/>
+                <w:sz w:val="24"/>
+                <w:szCs w:val="24"/>
+              </w:rPr>
+            </w:pPr>
+            <w:r>
+              <w:rPr>
+                <w:rFonts w:ascii="Times New Roman" w:eastAsia="Times New Roman" w:hAnsi="Times New Roman" w:cs="Times New Roman"/>
+                <w:b/>
+                <w:bCs/>
+                <w:sz w:val="24"/>
+                <w:szCs w:val="24"/>
+              </w:rPr>
+              <w:t>proportion_even_low</w:t>
+            </w:r>
+          </w:p>
+        </w:tc>
+        <w:tc>
+          <w:tcPr>
+            <w:tcW w:w="0" w:type="auto"/>
+            <w:vAlign w:val="center"/>
+            <w:hideMark/>
+          </w:tcPr>
+          <w:p>
+            <w:pPr>
+              <w:spacing w:after="0" w:line="240" w:lineRule="auto"/>
+              <w:jc w:val="right"/>
+              <w:rPr>
+                <w:rFonts w:ascii="Times New Roman" w:eastAsia="Times New Roman" w:hAnsi="Times New Roman" w:cs="Times New Roman"/>
+                <w:b/>
+                <w:bCs/>
+                <w:sz w:val="24"/>
+                <w:szCs w:val="24"/>
+              </w:rPr>
+            </w:pPr>
+            <w:r>
+              <w:rPr>
+                <w:rFonts w:ascii="Times New Roman" w:eastAsia="Times New Roman" w:hAnsi="Times New Roman" w:cs="Times New Roman"/>
+                <w:b/>
+                <w:bCs/>
+                <w:sz w:val="24"/>
+                <w:szCs w:val="24"/>
+              </w:rPr>
+              <w:t>nsites_even</w:t>
+            </w:r>
+          </w:p>
+        </w:tc>
+      </w:tr>
+      <w:tr>
+        <w:trPr>
+          <w:tblCellSpacing w:w="15" w:type="dxa"/>
+        </w:trPr>
+        <w:tc>
+          <w:tcPr>
+            <w:tcW w:w="0" w:type="auto"/>
+            <w:vAlign w:val="center"/>
+            <w:hideMark/>
+          </w:tcPr>
+          <w:p>
+            <w:pPr>
+              <w:spacing w:after="0" w:line="240" w:lineRule="auto"/>
+              <w:rPr>
+                <w:rFonts w:ascii="Times New Roman" w:eastAsia="Times New Roman" w:hAnsi="Times New Roman" w:cs="Times New Roman"/>
+                <w:sz w:val="24"/>
+                <w:szCs w:val="24"/>
+              </w:rPr>
+            </w:pPr>
+            <w:r>
+              <w:rPr>
+                <w:rFonts w:ascii="Times New Roman" w:eastAsia="Times New Roman" w:hAnsi="Times New Roman" w:cs="Times New Roman"/>
+                <w:sz w:val="24"/>
+                <w:szCs w:val="24"/>
+              </w:rPr>
+              <w:t>bbs</w:t>
+            </w:r>
+          </w:p>
+        </w:tc>
+        <w:tc>
+          <w:tcPr>
+            <w:tcW w:w="0" w:type="auto"/>
+            <w:vAlign w:val="center"/>
+            <w:hideMark/>
+          </w:tcPr>
+          <w:p>
+            <w:pPr>
+              <w:spacing w:after="0" w:line="240" w:lineRule="auto"/>
+              <w:jc w:val="right"/>
+              <w:rPr>
+                <w:rFonts w:ascii="Times New Roman" w:eastAsia="Times New Roman" w:hAnsi="Times New Roman" w:cs="Times New Roman"/>
+                <w:sz w:val="24"/>
+                <w:szCs w:val="24"/>
+              </w:rPr>
+            </w:pPr>
+            <w:r>
+              <w:rPr>
+                <w:rFonts w:ascii="Times New Roman" w:eastAsia="Times New Roman" w:hAnsi="Times New Roman" w:cs="Times New Roman"/>
+                <w:sz w:val="24"/>
+                <w:szCs w:val="24"/>
+              </w:rPr>
+              <w:t>0.1301839</w:t>
+            </w:r>
+          </w:p>
+        </w:tc>
+        <w:tc>
+          <w:tcPr>
+            <w:tcW w:w="0" w:type="auto"/>
+            <w:vAlign w:val="center"/>
+            <w:hideMark/>
+          </w:tcPr>
+          <w:p>
+            <w:pPr>
+              <w:spacing w:after="0" w:line="240" w:lineRule="auto"/>
+              <w:jc w:val="right"/>
+              <w:rPr>
+                <w:rFonts w:ascii="Times New Roman" w:eastAsia="Times New Roman" w:hAnsi="Times New Roman" w:cs="Times New Roman"/>
+                <w:sz w:val="24"/>
+                <w:szCs w:val="24"/>
+              </w:rPr>
+            </w:pPr>
+            <w:r>
+              <w:rPr>
+                <w:rFonts w:ascii="Times New Roman" w:eastAsia="Times New Roman" w:hAnsi="Times New Roman" w:cs="Times New Roman"/>
+                <w:sz w:val="24"/>
+                <w:szCs w:val="24"/>
+              </w:rPr>
+              <w:t>2773</w:t>
+            </w:r>
+          </w:p>
+        </w:tc>
+        <w:tc>
+          <w:tcPr>
+            <w:tcW w:w="0" w:type="auto"/>
+            <w:vAlign w:val="center"/>
+            <w:hideMark/>
+          </w:tcPr>
+          <w:p>
+            <w:pPr>
+              <w:spacing w:after="0" w:line="240" w:lineRule="auto"/>
+              <w:jc w:val="right"/>
+              <w:rPr>
+                <w:rFonts w:ascii="Times New Roman" w:eastAsia="Times New Roman" w:hAnsi="Times New Roman" w:cs="Times New Roman"/>
+                <w:sz w:val="24"/>
+                <w:szCs w:val="24"/>
+              </w:rPr>
+            </w:pPr>
+            <w:r>
+              <w:rPr>
+                <w:rFonts w:ascii="Times New Roman" w:eastAsia="Times New Roman" w:hAnsi="Times New Roman" w:cs="Times New Roman"/>
+                <w:sz w:val="24"/>
+                <w:szCs w:val="24"/>
+              </w:rPr>
+              <w:t>0.2596466</w:t>
+            </w:r>
+          </w:p>
+        </w:tc>
+        <w:tc>
+          <w:tcPr>
+            <w:tcW w:w="0" w:type="auto"/>
+            <w:vAlign w:val="center"/>
+            <w:hideMark/>
+          </w:tcPr>
+          <w:p>
+            <w:pPr>
+              <w:spacing w:after="0" w:line="240" w:lineRule="auto"/>
+              <w:jc w:val="right"/>
+              <w:rPr>
+                <w:rFonts w:ascii="Times New Roman" w:eastAsia="Times New Roman" w:hAnsi="Times New Roman" w:cs="Times New Roman"/>
+                <w:sz w:val="24"/>
+                <w:szCs w:val="24"/>
+              </w:rPr>
+            </w:pPr>
+            <w:r>
+              <w:rPr>
+                <w:rFonts w:ascii="Times New Roman" w:eastAsia="Times New Roman" w:hAnsi="Times New Roman" w:cs="Times New Roman"/>
+                <w:sz w:val="24"/>
+                <w:szCs w:val="24"/>
+              </w:rPr>
+              <w:t>2773</w:t>
+            </w:r>
+          </w:p>
+        </w:tc>
+      </w:tr>
+      <w:tr>
+        <w:trPr>
+          <w:tblCellSpacing w:w="15" w:type="dxa"/>
+        </w:trPr>
+        <w:tc>
+          <w:tcPr>
+            <w:tcW w:w="0" w:type="auto"/>
+            <w:vAlign w:val="center"/>
+            <w:hideMark/>
+          </w:tcPr>
+          <w:p>
+            <w:pPr>
+              <w:spacing w:after="0" w:line="240" w:lineRule="auto"/>
+              <w:rPr>
+                <w:rFonts w:ascii="Times New Roman" w:eastAsia="Times New Roman" w:hAnsi="Times New Roman" w:cs="Times New Roman"/>
+                <w:sz w:val="24"/>
+                <w:szCs w:val="24"/>
+              </w:rPr>
+            </w:pPr>
+            <w:r>
+              <w:rPr>
+                <w:rFonts w:ascii="Times New Roman" w:eastAsia="Times New Roman" w:hAnsi="Times New Roman" w:cs="Times New Roman"/>
+                <w:sz w:val="24"/>
+                <w:szCs w:val="24"/>
+              </w:rPr>
+              <w:t>fia</w:t>
+            </w:r>
+          </w:p>
+        </w:tc>
+        <w:tc>
+          <w:tcPr>
+            <w:tcW w:w="0" w:type="auto"/>
+            <w:vAlign w:val="center"/>
+            <w:hideMark/>
+          </w:tcPr>
+          <w:p>
+            <w:pPr>
+              <w:spacing w:after="0" w:line="240" w:lineRule="auto"/>
+              <w:jc w:val="right"/>
+              <w:rPr>
+                <w:rFonts w:ascii="Times New Roman" w:eastAsia="Times New Roman" w:hAnsi="Times New Roman" w:cs="Times New Roman"/>
+                <w:sz w:val="24"/>
+                <w:szCs w:val="24"/>
+              </w:rPr>
+            </w:pPr>
+            <w:r>
+              <w:rPr>
+                <w:rFonts w:ascii="Times New Roman" w:eastAsia="Times New Roman" w:hAnsi="Times New Roman" w:cs="Times New Roman"/>
+                <w:sz w:val="24"/>
+                <w:szCs w:val="24"/>
+              </w:rPr>
+              <w:t>0.0488790</w:t>
+            </w:r>
+          </w:p>
+        </w:tc>
+        <w:tc>
+          <w:tcPr>
+            <w:tcW w:w="0" w:type="auto"/>
+            <w:vAlign w:val="center"/>
+            <w:hideMark/>
+          </w:tcPr>
+          <w:p>
+            <w:pPr>
+              <w:spacing w:after="0" w:line="240" w:lineRule="auto"/>
+              <w:jc w:val="right"/>
+              <w:rPr>
+                <w:rFonts w:ascii="Times New Roman" w:eastAsia="Times New Roman" w:hAnsi="Times New Roman" w:cs="Times New Roman"/>
+                <w:sz w:val="24"/>
+                <w:szCs w:val="24"/>
+              </w:rPr>
+            </w:pPr>
+            <w:r>
+              <w:rPr>
+                <w:rFonts w:ascii="Times New Roman" w:eastAsia="Times New Roman" w:hAnsi="Times New Roman" w:cs="Times New Roman"/>
+                <w:sz w:val="24"/>
+                <w:szCs w:val="24"/>
+              </w:rPr>
+              <w:t>20295</w:t>
+            </w:r>
+          </w:p>
+        </w:tc>
+        <w:tc>
+          <w:tcPr>
+            <w:tcW w:w="0" w:type="auto"/>
+            <w:vAlign w:val="center"/>
+            <w:hideMark/>
+          </w:tcPr>
+          <w:p>
+            <w:pPr>
+              <w:spacing w:after="0" w:line="240" w:lineRule="auto"/>
+              <w:jc w:val="right"/>
+              <w:rPr>
+                <w:rFonts w:ascii="Times New Roman" w:eastAsia="Times New Roman" w:hAnsi="Times New Roman" w:cs="Times New Roman"/>
+                <w:sz w:val="24"/>
+                <w:szCs w:val="24"/>
+              </w:rPr>
+            </w:pPr>
+            <w:r>
+              <w:rPr>
+                <w:rFonts w:ascii="Times New Roman" w:eastAsia="Times New Roman" w:hAnsi="Times New Roman" w:cs="Times New Roman"/>
+                <w:sz w:val="24"/>
+                <w:szCs w:val="24"/>
+              </w:rPr>
+              <w:t>0.0844543</w:t>
+            </w:r>
+          </w:p>
+        </w:tc>
+        <w:tc>
+          <w:tcPr>
+            <w:tcW w:w="0" w:type="auto"/>
+            <w:vAlign w:val="center"/>
+            <w:hideMark/>
+          </w:tcPr>
+          <w:p>
+            <w:pPr>
+              <w:spacing w:after="0" w:line="240" w:lineRule="auto"/>
+              <w:jc w:val="right"/>
+              <w:rPr>
+                <w:rFonts w:ascii="Times New Roman" w:eastAsia="Times New Roman" w:hAnsi="Times New Roman" w:cs="Times New Roman"/>
+                <w:sz w:val="24"/>
+                <w:szCs w:val="24"/>
+              </w:rPr>
+            </w:pPr>
+            <w:r>
+              <w:rPr>
+                <w:rFonts w:ascii="Times New Roman" w:eastAsia="Times New Roman" w:hAnsi="Times New Roman" w:cs="Times New Roman"/>
+                <w:sz w:val="24"/>
+                <w:szCs w:val="24"/>
+              </w:rPr>
+              <w:t>20295</w:t>
+            </w:r>
+          </w:p>
+        </w:tc>
+      </w:tr>
+      <w:tr>
+        <w:trPr>
+          <w:tblCellSpacing w:w="15" w:type="dxa"/>
+        </w:trPr>
+        <w:tc>
+          <w:tcPr>
+            <w:tcW w:w="0" w:type="auto"/>
+            <w:vAlign w:val="center"/>
+            <w:hideMark/>
+          </w:tcPr>
+          <w:p>
+            <w:pPr>
+              <w:spacing w:after="0" w:line="240" w:lineRule="auto"/>
+              <w:rPr>
+                <w:rFonts w:ascii="Times New Roman" w:eastAsia="Times New Roman" w:hAnsi="Times New Roman" w:cs="Times New Roman"/>
+                <w:sz w:val="24"/>
+                <w:szCs w:val="24"/>
+              </w:rPr>
+            </w:pPr>
+            <w:r>
+              <w:rPr>
+                <w:rFonts w:ascii="Times New Roman" w:eastAsia="Times New Roman" w:hAnsi="Times New Roman" w:cs="Times New Roman"/>
+                <w:sz w:val="24"/>
+                <w:szCs w:val="24"/>
+              </w:rPr>
+              <w:t>gentry</w:t>
+            </w:r>
+          </w:p>
+        </w:tc>
+        <w:tc>
+          <w:tcPr>
+            <w:tcW w:w="0" w:type="auto"/>
+            <w:vAlign w:val="center"/>
+            <w:hideMark/>
+          </w:tcPr>
+          <w:p>
+            <w:pPr>
+              <w:spacing w:after="0" w:line="240" w:lineRule="auto"/>
+              <w:jc w:val="right"/>
+              <w:rPr>
+                <w:rFonts w:ascii="Times New Roman" w:eastAsia="Times New Roman" w:hAnsi="Times New Roman" w:cs="Times New Roman"/>
+                <w:sz w:val="24"/>
+                <w:szCs w:val="24"/>
+              </w:rPr>
+            </w:pPr>
+            <w:r>
+              <w:rPr>
+                <w:rFonts w:ascii="Times New Roman" w:eastAsia="Times New Roman" w:hAnsi="Times New Roman" w:cs="Times New Roman"/>
+                <w:sz w:val="24"/>
+                <w:szCs w:val="24"/>
+              </w:rPr>
+              <w:t>0.1883408</w:t>
+            </w:r>
+          </w:p>
+        </w:tc>
+        <w:tc>
+          <w:tcPr>
+            <w:tcW w:w="0" w:type="auto"/>
+            <w:vAlign w:val="center"/>
+            <w:hideMark/>
+          </w:tcPr>
+          <w:p>
+            <w:pPr>
+              <w:spacing w:after="0" w:line="240" w:lineRule="auto"/>
+              <w:jc w:val="right"/>
+              <w:rPr>
+                <w:rFonts w:ascii="Times New Roman" w:eastAsia="Times New Roman" w:hAnsi="Times New Roman" w:cs="Times New Roman"/>
+                <w:sz w:val="24"/>
+                <w:szCs w:val="24"/>
+              </w:rPr>
+            </w:pPr>
+            <w:r>
+              <w:rPr>
+                <w:rFonts w:ascii="Times New Roman" w:eastAsia="Times New Roman" w:hAnsi="Times New Roman" w:cs="Times New Roman"/>
+                <w:sz w:val="24"/>
+                <w:szCs w:val="24"/>
+              </w:rPr>
+              <w:t>223</w:t>
+            </w:r>
+          </w:p>
+        </w:tc>
+        <w:tc>
+          <w:tcPr>
+            <w:tcW w:w="0" w:type="auto"/>
+            <w:vAlign w:val="center"/>
+            <w:hideMark/>
+          </w:tcPr>
+          <w:p>
+            <w:pPr>
+              <w:spacing w:after="0" w:line="240" w:lineRule="auto"/>
+              <w:jc w:val="right"/>
+              <w:rPr>
+                <w:rFonts w:ascii="Times New Roman" w:eastAsia="Times New Roman" w:hAnsi="Times New Roman" w:cs="Times New Roman"/>
+                <w:sz w:val="24"/>
+                <w:szCs w:val="24"/>
+              </w:rPr>
+            </w:pPr>
+            <w:r>
+              <w:rPr>
+                <w:rFonts w:ascii="Times New Roman" w:eastAsia="Times New Roman" w:hAnsi="Times New Roman" w:cs="Times New Roman"/>
+                <w:sz w:val="24"/>
+                <w:szCs w:val="24"/>
+              </w:rPr>
+              <w:t>0.1517857</w:t>
+            </w:r>
+          </w:p>
+        </w:tc>
+        <w:tc>
+          <w:tcPr>
+            <w:tcW w:w="0" w:type="auto"/>
+            <w:vAlign w:val="center"/>
+            <w:hideMark/>
+          </w:tcPr>
+          <w:p>
+            <w:pPr>
+              <w:spacing w:after="0" w:line="240" w:lineRule="auto"/>
+              <w:jc w:val="right"/>
+              <w:rPr>
+                <w:rFonts w:ascii="Times New Roman" w:eastAsia="Times New Roman" w:hAnsi="Times New Roman" w:cs="Times New Roman"/>
+                <w:sz w:val="24"/>
+                <w:szCs w:val="24"/>
+              </w:rPr>
+            </w:pPr>
+            <w:r>
+              <w:rPr>
+                <w:rFonts w:ascii="Times New Roman" w:eastAsia="Times New Roman" w:hAnsi="Times New Roman" w:cs="Times New Roman"/>
+                <w:sz w:val="24"/>
+                <w:szCs w:val="24"/>
+              </w:rPr>
+              <w:t>224</w:t>
+            </w:r>
+          </w:p>
+        </w:tc>
+      </w:tr>
+      <w:tr>
+        <w:trPr>
+          <w:tblCellSpacing w:w="15" w:type="dxa"/>
+        </w:trPr>
+        <w:tc>
+          <w:tcPr>
+            <w:tcW w:w="0" w:type="auto"/>
+            <w:vAlign w:val="center"/>
+            <w:hideMark/>
+          </w:tcPr>
+          <w:p>
+            <w:pPr>
+              <w:spacing w:after="0" w:line="240" w:lineRule="auto"/>
+              <w:rPr>
+                <w:rFonts w:ascii="Times New Roman" w:eastAsia="Times New Roman" w:hAnsi="Times New Roman" w:cs="Times New Roman"/>
+                <w:sz w:val="24"/>
+                <w:szCs w:val="24"/>
+              </w:rPr>
+            </w:pPr>
+            <w:r>
+              <w:rPr>
+                <w:rFonts w:ascii="Times New Roman" w:eastAsia="Times New Roman" w:hAnsi="Times New Roman" w:cs="Times New Roman"/>
+                <w:sz w:val="24"/>
+                <w:szCs w:val="24"/>
+              </w:rPr>
+              <w:t>mcdb</w:t>
+            </w:r>
+          </w:p>
+        </w:tc>
+        <w:tc>
+          <w:tcPr>
+            <w:tcW w:w="0" w:type="auto"/>
+            <w:vAlign w:val="center"/>
+            <w:hideMark/>
+          </w:tcPr>
+          <w:p>
+            <w:pPr>
+              <w:spacing w:after="0" w:line="240" w:lineRule="auto"/>
+              <w:jc w:val="right"/>
+              <w:rPr>
+                <w:rFonts w:ascii="Times New Roman" w:eastAsia="Times New Roman" w:hAnsi="Times New Roman" w:cs="Times New Roman"/>
+                <w:sz w:val="24"/>
+                <w:szCs w:val="24"/>
+              </w:rPr>
+            </w:pPr>
+            <w:r>
+              <w:rPr>
+                <w:rFonts w:ascii="Times New Roman" w:eastAsia="Times New Roman" w:hAnsi="Times New Roman" w:cs="Times New Roman"/>
+                <w:sz w:val="24"/>
+                <w:szCs w:val="24"/>
+              </w:rPr>
+              <w:t>0.1393443</w:t>
+            </w:r>
+          </w:p>
+        </w:tc>
+        <w:tc>
+          <w:tcPr>
+            <w:tcW w:w="0" w:type="auto"/>
+            <w:vAlign w:val="center"/>
+            <w:hideMark/>
+          </w:tcPr>
+          <w:p>
+            <w:pPr>
+              <w:spacing w:after="0" w:line="240" w:lineRule="auto"/>
+              <w:jc w:val="right"/>
+              <w:rPr>
+                <w:rFonts w:ascii="Times New Roman" w:eastAsia="Times New Roman" w:hAnsi="Times New Roman" w:cs="Times New Roman"/>
+                <w:sz w:val="24"/>
+                <w:szCs w:val="24"/>
+              </w:rPr>
+            </w:pPr>
+            <w:r>
+              <w:rPr>
+                <w:rFonts w:ascii="Times New Roman" w:eastAsia="Times New Roman" w:hAnsi="Times New Roman" w:cs="Times New Roman"/>
+                <w:sz w:val="24"/>
+                <w:szCs w:val="24"/>
+              </w:rPr>
+              <w:t>610</w:t>
+            </w:r>
+          </w:p>
+        </w:tc>
+        <w:tc>
+          <w:tcPr>
+            <w:tcW w:w="0" w:type="auto"/>
+            <w:vAlign w:val="center"/>
+            <w:hideMark/>
+          </w:tcPr>
+          <w:p>
+            <w:pPr>
+              <w:spacing w:after="0" w:line="240" w:lineRule="auto"/>
+              <w:jc w:val="right"/>
+              <w:rPr>
+                <w:rFonts w:ascii="Times New Roman" w:eastAsia="Times New Roman" w:hAnsi="Times New Roman" w:cs="Times New Roman"/>
+                <w:sz w:val="24"/>
+                <w:szCs w:val="24"/>
+              </w:rPr>
+            </w:pPr>
+            <w:r>
+              <w:rPr>
+                <w:rFonts w:ascii="Times New Roman" w:eastAsia="Times New Roman" w:hAnsi="Times New Roman" w:cs="Times New Roman"/>
+                <w:sz w:val="24"/>
+                <w:szCs w:val="24"/>
+              </w:rPr>
+              <w:t>0.2713287</w:t>
+            </w:r>
+          </w:p>
+        </w:tc>
+        <w:tc>
+          <w:tcPr>
+            <w:tcW w:w="0" w:type="auto"/>
+            <w:vAlign w:val="center"/>
+            <w:hideMark/>
+          </w:tcPr>
+          <w:p>
+            <w:pPr>
+              <w:spacing w:after="0" w:line="240" w:lineRule="auto"/>
+              <w:jc w:val="right"/>
+              <w:rPr>
+                <w:rFonts w:ascii="Times New Roman" w:eastAsia="Times New Roman" w:hAnsi="Times New Roman" w:cs="Times New Roman"/>
+                <w:sz w:val="24"/>
+                <w:szCs w:val="24"/>
+              </w:rPr>
+            </w:pPr>
+            <w:r>
+              <w:rPr>
+                <w:rFonts w:ascii="Times New Roman" w:eastAsia="Times New Roman" w:hAnsi="Times New Roman" w:cs="Times New Roman"/>
+                <w:sz w:val="24"/>
+                <w:szCs w:val="24"/>
+              </w:rPr>
+              <w:t>715</w:t>
+            </w:r>
+          </w:p>
+        </w:tc>
+      </w:tr>
+      <w:tr>
+        <w:trPr>
+          <w:tblCellSpacing w:w="15" w:type="dxa"/>
+        </w:trPr>
+        <w:tc>
+          <w:tcPr>
+            <w:tcW w:w="0" w:type="auto"/>
+            <w:vAlign w:val="center"/>
+            <w:hideMark/>
+          </w:tcPr>
+          <w:p>
+            <w:pPr>
+              <w:spacing w:after="0" w:line="240" w:lineRule="auto"/>
+              <w:rPr>
+                <w:rFonts w:ascii="Times New Roman" w:eastAsia="Times New Roman" w:hAnsi="Times New Roman" w:cs="Times New Roman"/>
+                <w:sz w:val="24"/>
+                <w:szCs w:val="24"/>
+              </w:rPr>
+            </w:pPr>
+            <w:r>
+              <w:rPr>
+                <w:rFonts w:ascii="Times New Roman" w:eastAsia="Times New Roman" w:hAnsi="Times New Roman" w:cs="Times New Roman"/>
+                <w:sz w:val="24"/>
+                <w:szCs w:val="24"/>
+              </w:rPr>
+              <w:t>misc_abund</w:t>
+            </w:r>
+          </w:p>
+        </w:tc>
+        <w:tc>
+          <w:tcPr>
+            <w:tcW w:w="0" w:type="auto"/>
+            <w:vAlign w:val="center"/>
+            <w:hideMark/>
+          </w:tcPr>
+          <w:p>
+            <w:pPr>
+              <w:spacing w:after="0" w:line="240" w:lineRule="auto"/>
+              <w:jc w:val="right"/>
+              <w:rPr>
+                <w:rFonts w:ascii="Times New Roman" w:eastAsia="Times New Roman" w:hAnsi="Times New Roman" w:cs="Times New Roman"/>
+                <w:sz w:val="24"/>
+                <w:szCs w:val="24"/>
+              </w:rPr>
+            </w:pPr>
+            <w:r>
+              <w:rPr>
+                <w:rFonts w:ascii="Times New Roman" w:eastAsia="Times New Roman" w:hAnsi="Times New Roman" w:cs="Times New Roman"/>
+                <w:sz w:val="24"/>
+                <w:szCs w:val="24"/>
+              </w:rPr>
+              <w:t>0.3165736</w:t>
+            </w:r>
+          </w:p>
+        </w:tc>
+        <w:tc>
+          <w:tcPr>
+            <w:tcW w:w="0" w:type="auto"/>
+            <w:vAlign w:val="center"/>
+            <w:hideMark/>
+          </w:tcPr>
+          <w:p>
+            <w:pPr>
+              <w:spacing w:after="0" w:line="240" w:lineRule="auto"/>
+              <w:jc w:val="right"/>
+              <w:rPr>
+                <w:rFonts w:ascii="Times New Roman" w:eastAsia="Times New Roman" w:hAnsi="Times New Roman" w:cs="Times New Roman"/>
+                <w:sz w:val="24"/>
+                <w:szCs w:val="24"/>
+              </w:rPr>
+            </w:pPr>
+            <w:r>
+              <w:rPr>
+                <w:rFonts w:ascii="Times New Roman" w:eastAsia="Times New Roman" w:hAnsi="Times New Roman" w:cs="Times New Roman"/>
+                <w:sz w:val="24"/>
+                <w:szCs w:val="24"/>
+              </w:rPr>
+              <w:t>537</w:t>
+            </w:r>
+          </w:p>
+        </w:tc>
+        <w:tc>
+          <w:tcPr>
+            <w:tcW w:w="0" w:type="auto"/>
+            <w:vAlign w:val="center"/>
+            <w:hideMark/>
+          </w:tcPr>
+          <w:p>
+            <w:pPr>
+              <w:spacing w:after="0" w:line="240" w:lineRule="auto"/>
+              <w:jc w:val="right"/>
+              <w:rPr>
+                <w:rFonts w:ascii="Times New Roman" w:eastAsia="Times New Roman" w:hAnsi="Times New Roman" w:cs="Times New Roman"/>
+                <w:sz w:val="24"/>
+                <w:szCs w:val="24"/>
+              </w:rPr>
+            </w:pPr>
+            <w:r>
+              <w:rPr>
+                <w:rFonts w:ascii="Times New Roman" w:eastAsia="Times New Roman" w:hAnsi="Times New Roman" w:cs="Times New Roman"/>
+                <w:sz w:val="24"/>
+                <w:szCs w:val="24"/>
+              </w:rPr>
+              <w:t>0.5270758</w:t>
+            </w:r>
+          </w:p>
+        </w:tc>
+        <w:tc>
+          <w:tcPr>
+            <w:tcW w:w="0" w:type="auto"/>
+            <w:vAlign w:val="center"/>
+            <w:hideMark/>
+          </w:tcPr>
+          <w:p>
+            <w:pPr>
+              <w:spacing w:after="0" w:line="240" w:lineRule="auto"/>
+              <w:jc w:val="right"/>
+              <w:rPr>
+                <w:rFonts w:ascii="Times New Roman" w:eastAsia="Times New Roman" w:hAnsi="Times New Roman" w:cs="Times New Roman"/>
+                <w:sz w:val="24"/>
+                <w:szCs w:val="24"/>
+              </w:rPr>
+            </w:pPr>
+            <w:r>
+              <w:rPr>
+                <w:rFonts w:ascii="Times New Roman" w:eastAsia="Times New Roman" w:hAnsi="Times New Roman" w:cs="Times New Roman"/>
+                <w:sz w:val="24"/>
+                <w:szCs w:val="24"/>
+              </w:rPr>
+              <w:t>554</w:t>
+            </w:r>
+          </w:p>
+        </w:tc>
+      </w:tr>
+    </w:tbl>
+    <w:p>
+      <w:pPr>
+        <w:rPr>
+          <w:rFonts w:asciiTheme="majorHAnsi" w:hAnsiTheme="majorHAnsi" w:cstheme="majorHAnsi"/>
+        </w:rPr>
+      </w:pPr>
+    </w:p>
+    <w:tbl>
+      <w:tblPr>
+        <w:tblW w:w="0" w:type="auto"/>
+        <w:tblCellSpacing w:w="15" w:type="dxa"/>
+        <w:tblCellMar>
+          <w:top w:w="15" w:type="dxa"/>
+          <w:left w:w="15" w:type="dxa"/>
+          <w:bottom w:w="15" w:type="dxa"/>
+          <w:right w:w="15" w:type="dxa"/>
+        </w:tblCellMar>
+        <w:tblLook w:val="04A0" w:firstRow="1" w:lastRow="0" w:firstColumn="1" w:lastColumn="0" w:noHBand="0" w:noVBand="1"/>
+      </w:tblPr>
+      <w:tblGrid>
+        <w:gridCol w:w="716"/>
+        <w:gridCol w:w="2381"/>
+        <w:gridCol w:w="1261"/>
+        <w:gridCol w:w="2247"/>
+        <w:gridCol w:w="1235"/>
+      </w:tblGrid>
+      <w:tr>
+        <w:trPr>
+          <w:tblHeader/>
+          <w:tblCellSpacing w:w="15" w:type="dxa"/>
+        </w:trPr>
+        <w:tc>
+          <w:tcPr>
+            <w:tcW w:w="0" w:type="auto"/>
+            <w:vAlign w:val="center"/>
+            <w:hideMark/>
+          </w:tcPr>
+          <w:p>
+            <w:pPr>
+              <w:spacing w:after="0" w:line="240" w:lineRule="auto"/>
+              <w:rPr>
+                <w:rFonts w:ascii="Times New Roman" w:eastAsia="Times New Roman" w:hAnsi="Times New Roman" w:cs="Times New Roman"/>
+                <w:b/>
+                <w:bCs/>
+                <w:sz w:val="24"/>
+                <w:szCs w:val="24"/>
+              </w:rPr>
+            </w:pPr>
+            <w:r>
+              <w:rPr>
+                <w:rFonts w:ascii="Times New Roman" w:eastAsia="Times New Roman" w:hAnsi="Times New Roman" w:cs="Times New Roman"/>
+                <w:b/>
+                <w:bCs/>
+                <w:sz w:val="24"/>
+                <w:szCs w:val="24"/>
+              </w:rPr>
+              <w:t>fia_yn</w:t>
+            </w:r>
+          </w:p>
+        </w:tc>
+        <w:tc>
+          <w:tcPr>
+            <w:tcW w:w="0" w:type="auto"/>
+            <w:vAlign w:val="center"/>
+            <w:hideMark/>
+          </w:tcPr>
+          <w:p>
+            <w:pPr>
+              <w:spacing w:after="0" w:line="240" w:lineRule="auto"/>
+              <w:jc w:val="right"/>
+              <w:rPr>
+                <w:rFonts w:ascii="Times New Roman" w:eastAsia="Times New Roman" w:hAnsi="Times New Roman" w:cs="Times New Roman"/>
+                <w:b/>
+                <w:bCs/>
+                <w:sz w:val="24"/>
+                <w:szCs w:val="24"/>
+              </w:rPr>
+            </w:pPr>
+            <w:r>
+              <w:rPr>
+                <w:rFonts w:ascii="Times New Roman" w:eastAsia="Times New Roman" w:hAnsi="Times New Roman" w:cs="Times New Roman"/>
+                <w:b/>
+                <w:bCs/>
+                <w:sz w:val="24"/>
+                <w:szCs w:val="24"/>
+              </w:rPr>
+              <w:t>proportion_skew_high</w:t>
+            </w:r>
+          </w:p>
+        </w:tc>
+        <w:tc>
+          <w:tcPr>
+            <w:tcW w:w="0" w:type="auto"/>
+            <w:vAlign w:val="center"/>
+            <w:hideMark/>
+          </w:tcPr>
+          <w:p>
+            <w:pPr>
+              <w:spacing w:after="0" w:line="240" w:lineRule="auto"/>
+              <w:jc w:val="right"/>
+              <w:rPr>
+                <w:rFonts w:ascii="Times New Roman" w:eastAsia="Times New Roman" w:hAnsi="Times New Roman" w:cs="Times New Roman"/>
+                <w:b/>
+                <w:bCs/>
+                <w:sz w:val="24"/>
+                <w:szCs w:val="24"/>
+              </w:rPr>
+            </w:pPr>
+            <w:r>
+              <w:rPr>
+                <w:rFonts w:ascii="Times New Roman" w:eastAsia="Times New Roman" w:hAnsi="Times New Roman" w:cs="Times New Roman"/>
+                <w:b/>
+                <w:bCs/>
+                <w:sz w:val="24"/>
+                <w:szCs w:val="24"/>
+              </w:rPr>
+              <w:t>nsites_skew</w:t>
+            </w:r>
+          </w:p>
+        </w:tc>
+        <w:tc>
+          <w:tcPr>
+            <w:tcW w:w="0" w:type="auto"/>
+            <w:vAlign w:val="center"/>
+            <w:hideMark/>
+          </w:tcPr>
+          <w:p>
+            <w:pPr>
+              <w:spacing w:after="0" w:line="240" w:lineRule="auto"/>
+              <w:jc w:val="right"/>
+              <w:rPr>
+                <w:rFonts w:ascii="Times New Roman" w:eastAsia="Times New Roman" w:hAnsi="Times New Roman" w:cs="Times New Roman"/>
+                <w:b/>
+                <w:bCs/>
+                <w:sz w:val="24"/>
+                <w:szCs w:val="24"/>
+              </w:rPr>
+            </w:pPr>
+            <w:r>
+              <w:rPr>
+                <w:rFonts w:ascii="Times New Roman" w:eastAsia="Times New Roman" w:hAnsi="Times New Roman" w:cs="Times New Roman"/>
+                <w:b/>
+                <w:bCs/>
+                <w:sz w:val="24"/>
+                <w:szCs w:val="24"/>
+              </w:rPr>
+              <w:t>proportion_even_low</w:t>
+            </w:r>
+          </w:p>
+        </w:tc>
+        <w:tc>
+          <w:tcPr>
+            <w:tcW w:w="0" w:type="auto"/>
+            <w:vAlign w:val="center"/>
+            <w:hideMark/>
+          </w:tcPr>
+          <w:p>
+            <w:pPr>
+              <w:spacing w:after="0" w:line="240" w:lineRule="auto"/>
+              <w:jc w:val="right"/>
+              <w:rPr>
+                <w:rFonts w:ascii="Times New Roman" w:eastAsia="Times New Roman" w:hAnsi="Times New Roman" w:cs="Times New Roman"/>
+                <w:b/>
+                <w:bCs/>
+                <w:sz w:val="24"/>
+                <w:szCs w:val="24"/>
+              </w:rPr>
+            </w:pPr>
+            <w:r>
+              <w:rPr>
+                <w:rFonts w:ascii="Times New Roman" w:eastAsia="Times New Roman" w:hAnsi="Times New Roman" w:cs="Times New Roman"/>
+                <w:b/>
+                <w:bCs/>
+                <w:sz w:val="24"/>
+                <w:szCs w:val="24"/>
+              </w:rPr>
+              <w:t>nsites_even</w:t>
+            </w:r>
+          </w:p>
+        </w:tc>
+      </w:tr>
+      <w:tr>
+        <w:trPr>
+          <w:tblCellSpacing w:w="15" w:type="dxa"/>
+        </w:trPr>
+        <w:tc>
+          <w:tcPr>
+            <w:tcW w:w="0" w:type="auto"/>
+            <w:vAlign w:val="center"/>
+            <w:hideMark/>
+          </w:tcPr>
+          <w:p>
+            <w:pPr>
+              <w:spacing w:after="0" w:line="240" w:lineRule="auto"/>
+              <w:rPr>
+                <w:rFonts w:ascii="Times New Roman" w:eastAsia="Times New Roman" w:hAnsi="Times New Roman" w:cs="Times New Roman"/>
+                <w:sz w:val="24"/>
+                <w:szCs w:val="24"/>
+              </w:rPr>
+            </w:pPr>
+            <w:r>
+              <w:rPr>
+                <w:rFonts w:ascii="Times New Roman" w:eastAsia="Times New Roman" w:hAnsi="Times New Roman" w:cs="Times New Roman"/>
+                <w:sz w:val="24"/>
+                <w:szCs w:val="24"/>
+              </w:rPr>
+              <w:t>fia</w:t>
+            </w:r>
+          </w:p>
+        </w:tc>
+        <w:tc>
+          <w:tcPr>
+            <w:tcW w:w="0" w:type="auto"/>
+            <w:vAlign w:val="center"/>
+            <w:hideMark/>
+          </w:tcPr>
+          <w:p>
+            <w:pPr>
+              <w:spacing w:after="0" w:line="240" w:lineRule="auto"/>
+              <w:jc w:val="right"/>
+              <w:rPr>
+                <w:rFonts w:ascii="Times New Roman" w:eastAsia="Times New Roman" w:hAnsi="Times New Roman" w:cs="Times New Roman"/>
+                <w:sz w:val="24"/>
+                <w:szCs w:val="24"/>
+              </w:rPr>
+            </w:pPr>
+            <w:r>
+              <w:rPr>
+                <w:rFonts w:ascii="Times New Roman" w:eastAsia="Times New Roman" w:hAnsi="Times New Roman" w:cs="Times New Roman"/>
+                <w:sz w:val="24"/>
+                <w:szCs w:val="24"/>
+              </w:rPr>
+              <w:t>0.0488790</w:t>
+            </w:r>
+          </w:p>
+        </w:tc>
+        <w:tc>
+          <w:tcPr>
+            <w:tcW w:w="0" w:type="auto"/>
+            <w:vAlign w:val="center"/>
+            <w:hideMark/>
+          </w:tcPr>
+          <w:p>
+            <w:pPr>
+              <w:spacing w:after="0" w:line="240" w:lineRule="auto"/>
+              <w:jc w:val="right"/>
+              <w:rPr>
+                <w:rFonts w:ascii="Times New Roman" w:eastAsia="Times New Roman" w:hAnsi="Times New Roman" w:cs="Times New Roman"/>
+                <w:sz w:val="24"/>
+                <w:szCs w:val="24"/>
+              </w:rPr>
+            </w:pPr>
+            <w:r>
+              <w:rPr>
+                <w:rFonts w:ascii="Times New Roman" w:eastAsia="Times New Roman" w:hAnsi="Times New Roman" w:cs="Times New Roman"/>
+                <w:sz w:val="24"/>
+                <w:szCs w:val="24"/>
+              </w:rPr>
+              <w:t>20295</w:t>
+            </w:r>
+          </w:p>
+        </w:tc>
+        <w:tc>
+          <w:tcPr>
+            <w:tcW w:w="0" w:type="auto"/>
+            <w:vAlign w:val="center"/>
+            <w:hideMark/>
+          </w:tcPr>
+          <w:p>
+            <w:pPr>
+              <w:spacing w:after="0" w:line="240" w:lineRule="auto"/>
+              <w:jc w:val="right"/>
+              <w:rPr>
+                <w:rFonts w:ascii="Times New Roman" w:eastAsia="Times New Roman" w:hAnsi="Times New Roman" w:cs="Times New Roman"/>
+                <w:sz w:val="24"/>
+                <w:szCs w:val="24"/>
+              </w:rPr>
+            </w:pPr>
+            <w:r>
+              <w:rPr>
+                <w:rFonts w:ascii="Times New Roman" w:eastAsia="Times New Roman" w:hAnsi="Times New Roman" w:cs="Times New Roman"/>
+                <w:sz w:val="24"/>
+                <w:szCs w:val="24"/>
+              </w:rPr>
+              <w:t>0.0844543</w:t>
+            </w:r>
+          </w:p>
+        </w:tc>
+        <w:tc>
+          <w:tcPr>
+            <w:tcW w:w="0" w:type="auto"/>
+            <w:vAlign w:val="center"/>
+            <w:hideMark/>
+          </w:tcPr>
+          <w:p>
+            <w:pPr>
+              <w:spacing w:after="0" w:line="240" w:lineRule="auto"/>
+              <w:jc w:val="right"/>
+              <w:rPr>
+                <w:rFonts w:ascii="Times New Roman" w:eastAsia="Times New Roman" w:hAnsi="Times New Roman" w:cs="Times New Roman"/>
+                <w:sz w:val="24"/>
+                <w:szCs w:val="24"/>
+              </w:rPr>
+            </w:pPr>
+            <w:r>
+              <w:rPr>
+                <w:rFonts w:ascii="Times New Roman" w:eastAsia="Times New Roman" w:hAnsi="Times New Roman" w:cs="Times New Roman"/>
+                <w:sz w:val="24"/>
+                <w:szCs w:val="24"/>
+              </w:rPr>
+              <w:t>20295</w:t>
+            </w:r>
+          </w:p>
+        </w:tc>
+      </w:tr>
+      <w:tr>
+        <w:trPr>
+          <w:tblCellSpacing w:w="15" w:type="dxa"/>
+        </w:trPr>
+        <w:tc>
+          <w:tcPr>
+            <w:tcW w:w="0" w:type="auto"/>
+            <w:vAlign w:val="center"/>
+            <w:hideMark/>
+          </w:tcPr>
+          <w:p>
+            <w:pPr>
+              <w:spacing w:after="0" w:line="240" w:lineRule="auto"/>
+              <w:rPr>
+                <w:rFonts w:ascii="Times New Roman" w:eastAsia="Times New Roman" w:hAnsi="Times New Roman" w:cs="Times New Roman"/>
+                <w:sz w:val="24"/>
+                <w:szCs w:val="24"/>
+              </w:rPr>
+            </w:pPr>
+            <w:r>
+              <w:rPr>
+                <w:rFonts w:ascii="Times New Roman" w:eastAsia="Times New Roman" w:hAnsi="Times New Roman" w:cs="Times New Roman"/>
+                <w:sz w:val="24"/>
+                <w:szCs w:val="24"/>
+              </w:rPr>
+              <w:t>not fia</w:t>
+            </w:r>
+          </w:p>
+        </w:tc>
+        <w:tc>
+          <w:tcPr>
+            <w:tcW w:w="0" w:type="auto"/>
+            <w:vAlign w:val="center"/>
+            <w:hideMark/>
+          </w:tcPr>
+          <w:p>
+            <w:pPr>
+              <w:spacing w:after="0" w:line="240" w:lineRule="auto"/>
+              <w:jc w:val="right"/>
+              <w:rPr>
+                <w:rFonts w:ascii="Times New Roman" w:eastAsia="Times New Roman" w:hAnsi="Times New Roman" w:cs="Times New Roman"/>
+                <w:sz w:val="24"/>
+                <w:szCs w:val="24"/>
+              </w:rPr>
+            </w:pPr>
+            <w:r>
+              <w:rPr>
+                <w:rFonts w:ascii="Times New Roman" w:eastAsia="Times New Roman" w:hAnsi="Times New Roman" w:cs="Times New Roman"/>
+                <w:sz w:val="24"/>
+                <w:szCs w:val="24"/>
+              </w:rPr>
+              <w:t>0.1588221</w:t>
+            </w:r>
+          </w:p>
+        </w:tc>
+        <w:tc>
+          <w:tcPr>
+            <w:tcW w:w="0" w:type="auto"/>
+            <w:vAlign w:val="center"/>
+            <w:hideMark/>
+          </w:tcPr>
+          <w:p>
+            <w:pPr>
+              <w:spacing w:after="0" w:line="240" w:lineRule="auto"/>
+              <w:jc w:val="right"/>
+              <w:rPr>
+                <w:rFonts w:ascii="Times New Roman" w:eastAsia="Times New Roman" w:hAnsi="Times New Roman" w:cs="Times New Roman"/>
+                <w:sz w:val="24"/>
+                <w:szCs w:val="24"/>
+              </w:rPr>
+            </w:pPr>
+            <w:r>
+              <w:rPr>
+                <w:rFonts w:ascii="Times New Roman" w:eastAsia="Times New Roman" w:hAnsi="Times New Roman" w:cs="Times New Roman"/>
+                <w:sz w:val="24"/>
+                <w:szCs w:val="24"/>
+              </w:rPr>
+              <w:t>4143</w:t>
+            </w:r>
+          </w:p>
+        </w:tc>
+        <w:tc>
+          <w:tcPr>
+            <w:tcW w:w="0" w:type="auto"/>
+            <w:vAlign w:val="center"/>
+            <w:hideMark/>
+          </w:tcPr>
+          <w:p>
+            <w:pPr>
+              <w:spacing w:after="0" w:line="240" w:lineRule="auto"/>
+              <w:jc w:val="right"/>
+              <w:rPr>
+                <w:rFonts w:ascii="Times New Roman" w:eastAsia="Times New Roman" w:hAnsi="Times New Roman" w:cs="Times New Roman"/>
+                <w:sz w:val="24"/>
+                <w:szCs w:val="24"/>
+              </w:rPr>
+            </w:pPr>
+            <w:r>
+              <w:rPr>
+                <w:rFonts w:ascii="Times New Roman" w:eastAsia="Times New Roman" w:hAnsi="Times New Roman" w:cs="Times New Roman"/>
+                <w:sz w:val="24"/>
+                <w:szCs w:val="24"/>
+              </w:rPr>
+              <w:t>0.2906704</w:t>
+            </w:r>
+          </w:p>
+        </w:tc>
+        <w:tc>
+          <w:tcPr>
+            <w:tcW w:w="0" w:type="auto"/>
+            <w:vAlign w:val="center"/>
+            <w:hideMark/>
+          </w:tcPr>
+          <w:p>
+            <w:pPr>
+              <w:spacing w:after="0" w:line="240" w:lineRule="auto"/>
+              <w:jc w:val="right"/>
+              <w:rPr>
+                <w:rFonts w:ascii="Times New Roman" w:eastAsia="Times New Roman" w:hAnsi="Times New Roman" w:cs="Times New Roman"/>
+                <w:sz w:val="24"/>
+                <w:szCs w:val="24"/>
+              </w:rPr>
+            </w:pPr>
+            <w:r>
+              <w:rPr>
+                <w:rFonts w:ascii="Times New Roman" w:eastAsia="Times New Roman" w:hAnsi="Times New Roman" w:cs="Times New Roman"/>
+                <w:sz w:val="24"/>
+                <w:szCs w:val="24"/>
+              </w:rPr>
+              <w:t>4266</w:t>
+            </w:r>
+          </w:p>
+        </w:tc>
+      </w:tr>
+    </w:tbl>
     <w:p>
       <w:pPr>
         <w:rPr>
@@ -4371,281 +5287,15 @@
           <w:rFonts w:asciiTheme="majorHAnsi" w:hAnsiTheme="majorHAnsi" w:cstheme="majorHAnsi"/>
         </w:rPr>
       </w:pPr>
-      <w:bookmarkStart w:id="30" w:name="_Figure_5:_Rarefaction"/>
-      <w:bookmarkEnd w:id="30"/>
     </w:p>
     <w:p>
       <w:pPr>
-        <w:pStyle w:val="Heading5"/>
-        <w:rPr>
-          <w:rFonts w:cstheme="majorHAnsi"/>
-        </w:rPr>
-      </w:pPr>
-      <w:bookmarkStart w:id="31" w:name="_Figure_6:_Percentile"/>
-      <w:bookmarkEnd w:id="31"/>
-      <w:r>
-        <w:rPr>
-          <w:rFonts w:cstheme="majorHAnsi"/>
-        </w:rPr>
-        <w:t>Figure 6: Percentile scores over S and N</w:t>
-      </w:r>
-    </w:p>
-    <w:p>
-      <w:pPr>
         <w:rPr>
           <w:rFonts w:asciiTheme="majorHAnsi" w:hAnsiTheme="majorHAnsi" w:cstheme="majorHAnsi"/>
         </w:rPr>
       </w:pPr>
-      <w:r>
-        <w:rPr>
-          <w:rFonts w:asciiTheme="majorHAnsi" w:hAnsiTheme="majorHAnsi" w:cstheme="majorHAnsi"/>
-          <w:noProof/>
-        </w:rPr>
-        <w:drawing>
-          <wp:inline distT="0" distB="0" distL="0" distR="0" wp14:anchorId="2EA35D3F" wp14:editId="4C6462E1">
-            <wp:extent cx="5943600" cy="2366010"/>
-            <wp:effectExtent l="0" t="0" r="0" b="0"/>
-            <wp:docPr id="42" name="Picture 42"/>
-            <wp:cNvGraphicFramePr>
-              <a:graphicFrameLocks xmlns:a="http://schemas.openxmlformats.org/drawingml/2006/main" noChangeAspect="1"/>
-            </wp:cNvGraphicFramePr>
-            <a:graphic xmlns:a="http://schemas.openxmlformats.org/drawingml/2006/main">
-              <a:graphicData uri="http://schemas.openxmlformats.org/drawingml/2006/picture">
-                <pic:pic xmlns:pic="http://schemas.openxmlformats.org/drawingml/2006/picture">
-                  <pic:nvPicPr>
-                    <pic:cNvPr id="1" name=""/>
-                    <pic:cNvPicPr/>
-                  </pic:nvPicPr>
-                  <pic:blipFill>
-                    <a:blip r:embed="rId14"/>
-                    <a:stretch>
-                      <a:fillRect/>
-                    </a:stretch>
-                  </pic:blipFill>
-                  <pic:spPr>
-                    <a:xfrm>
-                      <a:off x="0" y="0"/>
-                      <a:ext cx="5943600" cy="2366010"/>
-                    </a:xfrm>
-                    <a:prstGeom prst="rect">
-                      <a:avLst/>
-                    </a:prstGeom>
-                  </pic:spPr>
-                </pic:pic>
-              </a:graphicData>
-            </a:graphic>
-          </wp:inline>
-        </w:drawing>
-      </w:r>
-    </w:p>
-    <w:p>
-      <w:pPr>
-        <w:rPr>
-          <w:rFonts w:asciiTheme="majorHAnsi" w:hAnsiTheme="majorHAnsi" w:cstheme="majorHAnsi"/>
-        </w:rPr>
-      </w:pPr>
-      <w:r>
-        <w:rPr>
-          <w:rFonts w:asciiTheme="majorHAnsi" w:hAnsiTheme="majorHAnsi" w:cstheme="majorHAnsi"/>
-        </w:rPr>
-        <w:t>Skewness excludes s &lt; 3</w:t>
-      </w:r>
-    </w:p>
-    <w:p>
-      <w:pPr>
-        <w:rPr>
-          <w:rFonts w:asciiTheme="majorHAnsi" w:hAnsiTheme="majorHAnsi" w:cstheme="majorHAnsi"/>
-        </w:rPr>
-      </w:pPr>
-      <w:r>
-        <w:rPr>
-          <w:rFonts w:asciiTheme="majorHAnsi" w:hAnsiTheme="majorHAnsi" w:cstheme="majorHAnsi"/>
-        </w:rPr>
-        <w:t>Black line outlines FIA maximum s0 and n0</w:t>
-      </w:r>
-    </w:p>
-    <w:p>
-      <w:pPr>
-        <w:rPr>
-          <w:rFonts w:asciiTheme="majorHAnsi" w:hAnsiTheme="majorHAnsi" w:cstheme="majorHAnsi"/>
-        </w:rPr>
-      </w:pPr>
-    </w:p>
-    <w:p>
-      <w:pPr>
-        <w:pStyle w:val="Heading5"/>
-        <w:rPr>
-          <w:rFonts w:cstheme="majorHAnsi"/>
-        </w:rPr>
-      </w:pPr>
-      <w:bookmarkStart w:id="32" w:name="_Figure_7:_Percentile"/>
+      <w:bookmarkStart w:id="32" w:name="_Figure_5:_Rarefaction"/>
       <w:bookmarkEnd w:id="32"/>
-      <w:r>
-        <w:rPr>
-          <w:rFonts w:cstheme="majorHAnsi"/>
-        </w:rPr>
-        <w:lastRenderedPageBreak/>
-        <w:t>Figure 7: Percentile outcomes for small communities</w:t>
-      </w:r>
-    </w:p>
-    <w:p>
-      <w:pPr>
-        <w:rPr>
-          <w:rFonts w:asciiTheme="majorHAnsi" w:hAnsiTheme="majorHAnsi" w:cstheme="majorHAnsi"/>
-        </w:rPr>
-      </w:pPr>
-      <w:r>
-        <w:rPr>
-          <w:rFonts w:asciiTheme="majorHAnsi" w:hAnsiTheme="majorHAnsi" w:cstheme="majorHAnsi"/>
-          <w:noProof/>
-        </w:rPr>
-        <w:drawing>
-          <wp:inline distT="0" distB="0" distL="0" distR="0" wp14:anchorId="6551587B" wp14:editId="0D36C948">
-            <wp:extent cx="5943600" cy="4789805"/>
-            <wp:effectExtent l="0" t="0" r="0" b="0"/>
-            <wp:docPr id="44" name="Picture 44"/>
-            <wp:cNvGraphicFramePr>
-              <a:graphicFrameLocks xmlns:a="http://schemas.openxmlformats.org/drawingml/2006/main" noChangeAspect="1"/>
-            </wp:cNvGraphicFramePr>
-            <a:graphic xmlns:a="http://schemas.openxmlformats.org/drawingml/2006/main">
-              <a:graphicData uri="http://schemas.openxmlformats.org/drawingml/2006/picture">
-                <pic:pic xmlns:pic="http://schemas.openxmlformats.org/drawingml/2006/picture">
-                  <pic:nvPicPr>
-                    <pic:cNvPr id="1" name=""/>
-                    <pic:cNvPicPr/>
-                  </pic:nvPicPr>
-                  <pic:blipFill>
-                    <a:blip r:embed="rId15"/>
-                    <a:stretch>
-                      <a:fillRect/>
-                    </a:stretch>
-                  </pic:blipFill>
-                  <pic:spPr>
-                    <a:xfrm>
-                      <a:off x="0" y="0"/>
-                      <a:ext cx="5943600" cy="4789805"/>
-                    </a:xfrm>
-                    <a:prstGeom prst="rect">
-                      <a:avLst/>
-                    </a:prstGeom>
-                  </pic:spPr>
-                </pic:pic>
-              </a:graphicData>
-            </a:graphic>
-          </wp:inline>
-        </w:drawing>
-      </w:r>
-    </w:p>
-    <w:p>
-      <w:pPr>
-        <w:rPr>
-          <w:rFonts w:asciiTheme="majorHAnsi" w:hAnsiTheme="majorHAnsi" w:cstheme="majorHAnsi"/>
-        </w:rPr>
-      </w:pPr>
-    </w:p>
-    <w:p>
-      <w:pPr>
-        <w:pStyle w:val="Heading5"/>
-        <w:rPr>
-          <w:rFonts w:cstheme="majorHAnsi"/>
-        </w:rPr>
-      </w:pPr>
-      <w:bookmarkStart w:id="33" w:name="_Figure_8:_95%"/>
-      <w:bookmarkEnd w:id="33"/>
-      <w:r>
-        <w:rPr>
-          <w:rFonts w:cstheme="majorHAnsi"/>
-        </w:rPr>
-        <w:lastRenderedPageBreak/>
-        <w:t>Figure 8: 95% ratio over S and N</w:t>
-      </w:r>
-    </w:p>
-    <w:p>
-      <w:pPr>
-        <w:rPr>
-          <w:rFonts w:asciiTheme="majorHAnsi" w:hAnsiTheme="majorHAnsi" w:cstheme="majorHAnsi"/>
-        </w:rPr>
-      </w:pPr>
-      <w:r>
-        <w:rPr>
-          <w:rFonts w:asciiTheme="majorHAnsi" w:hAnsiTheme="majorHAnsi" w:cstheme="majorHAnsi"/>
-          <w:noProof/>
-        </w:rPr>
-        <w:drawing>
-          <wp:inline distT="0" distB="0" distL="0" distR="0" wp14:anchorId="175B61C8" wp14:editId="16338859">
-            <wp:extent cx="5943600" cy="3457575"/>
-            <wp:effectExtent l="0" t="0" r="0" b="9525"/>
-            <wp:docPr id="48" name="Picture 48"/>
-            <wp:cNvGraphicFramePr>
-              <a:graphicFrameLocks xmlns:a="http://schemas.openxmlformats.org/drawingml/2006/main" noChangeAspect="1"/>
-            </wp:cNvGraphicFramePr>
-            <a:graphic xmlns:a="http://schemas.openxmlformats.org/drawingml/2006/main">
-              <a:graphicData uri="http://schemas.openxmlformats.org/drawingml/2006/picture">
-                <pic:pic xmlns:pic="http://schemas.openxmlformats.org/drawingml/2006/picture">
-                  <pic:nvPicPr>
-                    <pic:cNvPr id="1" name=""/>
-                    <pic:cNvPicPr/>
-                  </pic:nvPicPr>
-                  <pic:blipFill>
-                    <a:blip r:embed="rId16"/>
-                    <a:stretch>
-                      <a:fillRect/>
-                    </a:stretch>
-                  </pic:blipFill>
-                  <pic:spPr>
-                    <a:xfrm>
-                      <a:off x="0" y="0"/>
-                      <a:ext cx="5943600" cy="3457575"/>
-                    </a:xfrm>
-                    <a:prstGeom prst="rect">
-                      <a:avLst/>
-                    </a:prstGeom>
-                  </pic:spPr>
-                </pic:pic>
-              </a:graphicData>
-            </a:graphic>
-          </wp:inline>
-        </w:drawing>
-      </w:r>
-    </w:p>
-    <w:p>
-      <w:pPr>
-        <w:rPr>
-          <w:rFonts w:asciiTheme="majorHAnsi" w:hAnsiTheme="majorHAnsi" w:cstheme="majorHAnsi"/>
-        </w:rPr>
-      </w:pPr>
-      <w:r>
-        <w:rPr>
-          <w:rFonts w:asciiTheme="majorHAnsi" w:hAnsiTheme="majorHAnsi" w:cstheme="majorHAnsi"/>
-        </w:rPr>
-        <w:t>Skewness excludes s &lt; 3</w:t>
-      </w:r>
-    </w:p>
-    <w:p>
-      <w:pPr>
-        <w:rPr>
-          <w:rFonts w:asciiTheme="majorHAnsi" w:hAnsiTheme="majorHAnsi" w:cstheme="majorHAnsi"/>
-        </w:rPr>
-      </w:pPr>
-      <w:r>
-        <w:rPr>
-          <w:rFonts w:asciiTheme="majorHAnsi" w:hAnsiTheme="majorHAnsi" w:cstheme="majorHAnsi"/>
-        </w:rPr>
-        <w:t>Black line is FIA maxima</w:t>
-      </w:r>
-    </w:p>
-    <w:p>
-      <w:pPr>
-        <w:rPr>
-          <w:rFonts w:asciiTheme="majorHAnsi" w:hAnsiTheme="majorHAnsi" w:cstheme="majorHAnsi"/>
-        </w:rPr>
-      </w:pPr>
-      <w:r>
-        <w:rPr>
-          <w:rFonts w:asciiTheme="majorHAnsi" w:hAnsiTheme="majorHAnsi" w:cstheme="majorHAnsi"/>
-        </w:rPr>
-        <w:br w:type="page"/>
-      </w:r>
     </w:p>
     <w:p>
       <w:pPr>
@@ -4655,13 +5305,14 @@
           <w:bCs/>
         </w:rPr>
       </w:pPr>
+      <w:bookmarkStart w:id="33" w:name="_Figure_6:_Percentile"/>
+      <w:bookmarkEnd w:id="33"/>
       <w:r>
         <w:rPr>
           <w:rFonts w:asciiTheme="majorHAnsi" w:hAnsiTheme="majorHAnsi" w:cstheme="majorHAnsi"/>
           <w:b/>
           <w:bCs/>
         </w:rPr>
-        <w:lastRenderedPageBreak/>
         <w:t>Supplement stuff</w:t>
       </w:r>
     </w:p>
@@ -4752,7 +5403,7 @@
                     <pic:cNvPicPr/>
                   </pic:nvPicPr>
                   <pic:blipFill>
-                    <a:blip r:embed="rId17"/>
+                    <a:blip r:embed="rId18"/>
                     <a:stretch>
                       <a:fillRect/>
                     </a:stretch>
@@ -4783,6 +5434,7 @@
         <w:rPr>
           <w:rFonts w:asciiTheme="majorHAnsi" w:hAnsiTheme="majorHAnsi" w:cstheme="majorHAnsi"/>
         </w:rPr>
+        <w:lastRenderedPageBreak/>
         <w:t>Blue line is 1:1</w:t>
       </w:r>
     </w:p>
@@ -4816,6 +5468,103 @@
     </w:sectPr>
   </w:body>
 </w:document>
+</file>
+
+<file path=word/comments.xml><?xml version="1.0" encoding="utf-8"?>
+<w:comments xmlns:wpc="http://schemas.microsoft.com/office/word/2010/wordprocessingCanvas" xmlns:cx="http://schemas.microsoft.com/office/drawing/2014/chartex" xmlns:cx1="http://schemas.microsoft.com/office/drawing/2015/9/8/chartex" xmlns:cx2="http://schemas.microsoft.com/office/drawing/2015/10/21/chartex" xmlns:cx3="http://schemas.microsoft.com/office/drawing/2016/5/9/chartex" xmlns:cx4="http://schemas.microsoft.com/office/drawing/2016/5/10/chartex" xmlns:cx5="http://schemas.microsoft.com/office/drawing/2016/5/11/chartex" xmlns:cx6="http://schemas.microsoft.com/office/drawing/2016/5/12/chartex" xmlns:cx7="http://schemas.microsoft.com/office/drawing/2016/5/13/chartex" xmlns:cx8="http://schemas.microsoft.com/office/drawing/2016/5/14/chartex" xmlns:mc="http://schemas.openxmlformats.org/markup-compatibility/2006" xmlns:aink="http://schemas.microsoft.com/office/drawing/2016/ink" xmlns:am3d="http://schemas.microsoft.com/office/drawing/2017/model3d" xmlns:o="urn:schemas-microsoft-com:office:office" xmlns:r="http://schemas.openxmlformats.org/officeDocument/2006/relationships" xmlns:m="http://schemas.openxmlformats.org/officeDocument/2006/math" xmlns:v="urn:schemas-microsoft-com:vml" xmlns:wp14="http://schemas.microsoft.com/office/word/2010/wordprocessingDrawing" xmlns:wp="http://schemas.openxmlformats.org/drawingml/2006/wordprocessingDrawing" xmlns:w10="urn:schemas-microsoft-com:office:word" xmlns:w="http://schemas.openxmlformats.org/wordprocessingml/2006/main" xmlns:w14="http://schemas.microsoft.com/office/word/2010/wordml" xmlns:w15="http://schemas.microsoft.com/office/word/2012/wordml" xmlns:w16cex="http://schemas.microsoft.com/office/word/2018/wordml/cex" xmlns:w16cid="http://schemas.microsoft.com/office/word/2016/wordml/cid" xmlns:w16="http://schemas.microsoft.com/office/word/2018/wordml" xmlns:w16se="http://schemas.microsoft.com/office/word/2015/wordml/symex" xmlns:wpg="http://schemas.microsoft.com/office/word/2010/wordprocessingGroup" xmlns:wpi="http://schemas.microsoft.com/office/word/2010/wordprocessingInk" xmlns:wne="http://schemas.microsoft.com/office/word/2006/wordml" xmlns:wps="http://schemas.microsoft.com/office/word/2010/wordprocessingShape" mc:Ignorable="w14 w15 w16se w16cid w16 w16cex wp14">
+  <w:comment w:id="0" w:author="Diaz,Renata M" w:date="2020-08-05T15:56:00Z" w:initials="DM">
+    <w:p>
+      <w:pPr>
+        <w:pStyle w:val="CommentText"/>
+      </w:pPr>
+      <w:r>
+        <w:rPr>
+          <w:rStyle w:val="CommentReference"/>
+        </w:rPr>
+        <w:annotationRef/>
+      </w:r>
+      <w:r>
+        <w:t>I am working on re-doing this section. FIA appears to span a gradient: the small ones have no effect, but the biggest ones have detectable effects. This corresponds roughly to a (very small) decline in the ROV. So the evidence I think I want to present here is shifting slightly, but the chief take-home messages are the same:</w:t>
+      </w:r>
+    </w:p>
+    <w:p>
+      <w:pPr>
+        <w:pStyle w:val="CommentText"/>
+      </w:pPr>
+    </w:p>
+    <w:p>
+      <w:pPr>
+        <w:pStyle w:val="CommentText"/>
+        <w:numPr>
+          <w:ilvl w:val="0"/>
+          <w:numId w:val="8"/>
+        </w:numPr>
+      </w:pPr>
+      <w:r>
+        <w:t xml:space="preserve"> Community size seems stronger than dataset-specific stuff (although FIA is always a little messier than Other Datasets)</w:t>
+      </w:r>
+    </w:p>
+    <w:p>
+      <w:pPr>
+        <w:pStyle w:val="CommentText"/>
+        <w:numPr>
+          <w:ilvl w:val="0"/>
+          <w:numId w:val="8"/>
+        </w:numPr>
+      </w:pPr>
+      <w:r>
+        <w:t xml:space="preserve"> The “too small” shift is </w:t>
+      </w:r>
+      <w:r>
+        <w:rPr>
+          <w:i/>
+          <w:iCs/>
+        </w:rPr>
+        <w:t>somewhere in FIA</w:t>
+      </w:r>
+      <w:r>
+        <w:t>. At the moment I think the largest FIAs are not too small, and that the threshold is somewhere around having 1000-10000 elements in the FS, or more than 25-50 individuals and more than 3-5 species.</w:t>
+      </w:r>
+    </w:p>
+  </w:comment>
+  <w:comment w:id="29" w:author="Diaz,Renata M" w:date="2020-08-05T16:04:00Z" w:initials="DM">
+    <w:p>
+      <w:pPr>
+        <w:pStyle w:val="CommentText"/>
+      </w:pPr>
+      <w:r>
+        <w:rPr>
+          <w:rStyle w:val="CommentReference"/>
+        </w:rPr>
+        <w:annotationRef/>
+      </w:r>
+      <w:r>
+        <w:t>RMD: Make new versions of this to illustrate broad vs. steep distributions</w:t>
+      </w:r>
+    </w:p>
+  </w:comment>
+</w:comments>
+</file>
+
+<file path=word/commentsExtended.xml><?xml version="1.0" encoding="utf-8"?>
+<w15:commentsEx xmlns:wpc="http://schemas.microsoft.com/office/word/2010/wordprocessingCanvas" xmlns:cx="http://schemas.microsoft.com/office/drawing/2014/chartex" xmlns:cx1="http://schemas.microsoft.com/office/drawing/2015/9/8/chartex" xmlns:cx2="http://schemas.microsoft.com/office/drawing/2015/10/21/chartex" xmlns:cx3="http://schemas.microsoft.com/office/drawing/2016/5/9/chartex" xmlns:cx4="http://schemas.microsoft.com/office/drawing/2016/5/10/chartex" xmlns:cx5="http://schemas.microsoft.com/office/drawing/2016/5/11/chartex" xmlns:cx6="http://schemas.microsoft.com/office/drawing/2016/5/12/chartex" xmlns:cx7="http://schemas.microsoft.com/office/drawing/2016/5/13/chartex" xmlns:cx8="http://schemas.microsoft.com/office/drawing/2016/5/14/chartex" xmlns:mc="http://schemas.openxmlformats.org/markup-compatibility/2006" xmlns:aink="http://schemas.microsoft.com/office/drawing/2016/ink" xmlns:am3d="http://schemas.microsoft.com/office/drawing/2017/model3d" xmlns:o="urn:schemas-microsoft-com:office:office" xmlns:r="http://schemas.openxmlformats.org/officeDocument/2006/relationships" xmlns:m="http://schemas.openxmlformats.org/officeDocument/2006/math" xmlns:v="urn:schemas-microsoft-com:vml" xmlns:wp14="http://schemas.microsoft.com/office/word/2010/wordprocessingDrawing" xmlns:wp="http://schemas.openxmlformats.org/drawingml/2006/wordprocessingDrawing" xmlns:w10="urn:schemas-microsoft-com:office:word" xmlns:w="http://schemas.openxmlformats.org/wordprocessingml/2006/main" xmlns:w14="http://schemas.microsoft.com/office/word/2010/wordml" xmlns:w15="http://schemas.microsoft.com/office/word/2012/wordml" xmlns:w16cex="http://schemas.microsoft.com/office/word/2018/wordml/cex" xmlns:w16cid="http://schemas.microsoft.com/office/word/2016/wordml/cid" xmlns:w16="http://schemas.microsoft.com/office/word/2018/wordml" xmlns:w16se="http://schemas.microsoft.com/office/word/2015/wordml/symex" xmlns:wpg="http://schemas.microsoft.com/office/word/2010/wordprocessingGroup" xmlns:wpi="http://schemas.microsoft.com/office/word/2010/wordprocessingInk" xmlns:wne="http://schemas.microsoft.com/office/word/2006/wordml" xmlns:wps="http://schemas.microsoft.com/office/word/2010/wordprocessingShape" mc:Ignorable="w14 w15 w16se w16cid w16 w16cex wp14">
+  <w15:commentEx w15:paraId="72D27125" w15:done="0"/>
+  <w15:commentEx w15:paraId="12432A4E" w15:done="0"/>
+</w15:commentsEx>
+</file>
+
+<file path=word/commentsExtensible.xml><?xml version="1.0" encoding="utf-8"?>
+<w16cex:commentsExtensible xmlns:wpc="http://schemas.microsoft.com/office/word/2010/wordprocessingCanvas" xmlns:cx="http://schemas.microsoft.com/office/drawing/2014/chartex" xmlns:cx1="http://schemas.microsoft.com/office/drawing/2015/9/8/chartex" xmlns:cx2="http://schemas.microsoft.com/office/drawing/2015/10/21/chartex" xmlns:cx3="http://schemas.microsoft.com/office/drawing/2016/5/9/chartex" xmlns:cx4="http://schemas.microsoft.com/office/drawing/2016/5/10/chartex" xmlns:cx5="http://schemas.microsoft.com/office/drawing/2016/5/11/chartex" xmlns:cx6="http://schemas.microsoft.com/office/drawing/2016/5/12/chartex" xmlns:cx7="http://schemas.microsoft.com/office/drawing/2016/5/13/chartex" xmlns:cx8="http://schemas.microsoft.com/office/drawing/2016/5/14/chartex" xmlns:mc="http://schemas.openxmlformats.org/markup-compatibility/2006" xmlns:aink="http://schemas.microsoft.com/office/drawing/2016/ink" xmlns:am3d="http://schemas.microsoft.com/office/drawing/2017/model3d" xmlns:o="urn:schemas-microsoft-com:office:office" xmlns:r="http://schemas.openxmlformats.org/officeDocument/2006/relationships" xmlns:m="http://schemas.openxmlformats.org/officeDocument/2006/math" xmlns:v="urn:schemas-microsoft-com:vml" xmlns:wp14="http://schemas.microsoft.com/office/word/2010/wordprocessingDrawing" xmlns:wp="http://schemas.openxmlformats.org/drawingml/2006/wordprocessingDrawing" xmlns:w10="urn:schemas-microsoft-com:office:word" xmlns:w="http://schemas.openxmlformats.org/wordprocessingml/2006/main" xmlns:w14="http://schemas.microsoft.com/office/word/2010/wordml" xmlns:w15="http://schemas.microsoft.com/office/word/2012/wordml" xmlns:w16cex="http://schemas.microsoft.com/office/word/2018/wordml/cex" xmlns:w16cid="http://schemas.microsoft.com/office/word/2016/wordml/cid" xmlns:w16="http://schemas.microsoft.com/office/word/2018/wordml" xmlns:w16se="http://schemas.microsoft.com/office/word/2015/wordml/symex" xmlns:wpg="http://schemas.microsoft.com/office/word/2010/wordprocessingGroup" xmlns:wpi="http://schemas.microsoft.com/office/word/2010/wordprocessingInk" xmlns:wne="http://schemas.microsoft.com/office/word/2006/wordml" xmlns:wps="http://schemas.microsoft.com/office/word/2010/wordprocessingShape" mc:Ignorable="w14 w15 w16se w16cid w16 w16cex wp14">
+  <w16cex:commentExtensible w16cex:durableId="22D5553F" w16cex:dateUtc="2020-08-05T19:56:00Z"/>
+  <w16cex:commentExtensible w16cex:durableId="22D55710" w16cex:dateUtc="2020-08-05T20:04:00Z"/>
+</w16cex:commentsExtensible>
+</file>
+
+<file path=word/commentsIds.xml><?xml version="1.0" encoding="utf-8"?>
+<w16cid:commentsIds xmlns:wpc="http://schemas.microsoft.com/office/word/2010/wordprocessingCanvas" xmlns:cx="http://schemas.microsoft.com/office/drawing/2014/chartex" xmlns:cx1="http://schemas.microsoft.com/office/drawing/2015/9/8/chartex" xmlns:cx2="http://schemas.microsoft.com/office/drawing/2015/10/21/chartex" xmlns:cx3="http://schemas.microsoft.com/office/drawing/2016/5/9/chartex" xmlns:cx4="http://schemas.microsoft.com/office/drawing/2016/5/10/chartex" xmlns:cx5="http://schemas.microsoft.com/office/drawing/2016/5/11/chartex" xmlns:cx6="http://schemas.microsoft.com/office/drawing/2016/5/12/chartex" xmlns:cx7="http://schemas.microsoft.com/office/drawing/2016/5/13/chartex" xmlns:cx8="http://schemas.microsoft.com/office/drawing/2016/5/14/chartex" xmlns:mc="http://schemas.openxmlformats.org/markup-compatibility/2006" xmlns:aink="http://schemas.microsoft.com/office/drawing/2016/ink" xmlns:am3d="http://schemas.microsoft.com/office/drawing/2017/model3d" xmlns:o="urn:schemas-microsoft-com:office:office" xmlns:r="http://schemas.openxmlformats.org/officeDocument/2006/relationships" xmlns:m="http://schemas.openxmlformats.org/officeDocument/2006/math" xmlns:v="urn:schemas-microsoft-com:vml" xmlns:wp14="http://schemas.microsoft.com/office/word/2010/wordprocessingDrawing" xmlns:wp="http://schemas.openxmlformats.org/drawingml/2006/wordprocessingDrawing" xmlns:w10="urn:schemas-microsoft-com:office:word" xmlns:w="http://schemas.openxmlformats.org/wordprocessingml/2006/main" xmlns:w14="http://schemas.microsoft.com/office/word/2010/wordml" xmlns:w15="http://schemas.microsoft.com/office/word/2012/wordml" xmlns:w16cex="http://schemas.microsoft.com/office/word/2018/wordml/cex" xmlns:w16cid="http://schemas.microsoft.com/office/word/2016/wordml/cid" xmlns:w16="http://schemas.microsoft.com/office/word/2018/wordml" xmlns:w16se="http://schemas.microsoft.com/office/word/2015/wordml/symex" xmlns:wpg="http://schemas.microsoft.com/office/word/2010/wordprocessingGroup" xmlns:wpi="http://schemas.microsoft.com/office/word/2010/wordprocessingInk" xmlns:wne="http://schemas.microsoft.com/office/word/2006/wordml" xmlns:wps="http://schemas.microsoft.com/office/word/2010/wordprocessingShape" mc:Ignorable="w14 w15 w16se w16cid w16 w16cex wp14">
+  <w16cid:commentId w16cid:paraId="72D27125" w16cid:durableId="22D5553F"/>
+  <w16cid:commentId w16cid:paraId="12432A4E" w16cid:durableId="22D55710"/>
+</w16cid:commentsIds>
 </file>
 
 <file path=word/customizations.xml><?xml version="1.0" encoding="utf-8"?>
@@ -5429,6 +6178,230 @@
       </w:pPr>
     </w:lvl>
   </w:abstractNum>
+  <w:abstractNum w:abstractNumId="6" w15:restartNumberingAfterBreak="0">
+    <w:nsid w:val="66CE29BB"/>
+    <w:multiLevelType w:val="hybridMultilevel"/>
+    <w:tmpl w:val="596029BE"/>
+    <w:lvl w:ilvl="0" w:tplc="258E44A2">
+      <w:numFmt w:val="bullet"/>
+      <w:lvlText w:val="-"/>
+      <w:lvlJc w:val="left"/>
+      <w:pPr>
+        <w:ind w:left="720" w:hanging="360"/>
+      </w:pPr>
+      <w:rPr>
+        <w:rFonts w:ascii="Calibri" w:eastAsiaTheme="minorHAnsi" w:hAnsi="Calibri" w:cs="Calibri" w:hint="default"/>
+      </w:rPr>
+    </w:lvl>
+    <w:lvl w:ilvl="1" w:tplc="04090003" w:tentative="1">
+      <w:start w:val="1"/>
+      <w:numFmt w:val="bullet"/>
+      <w:lvlText w:val="o"/>
+      <w:lvlJc w:val="left"/>
+      <w:pPr>
+        <w:ind w:left="1440" w:hanging="360"/>
+      </w:pPr>
+      <w:rPr>
+        <w:rFonts w:ascii="Courier New" w:hAnsi="Courier New" w:cs="Courier New" w:hint="default"/>
+      </w:rPr>
+    </w:lvl>
+    <w:lvl w:ilvl="2" w:tplc="04090005" w:tentative="1">
+      <w:start w:val="1"/>
+      <w:numFmt w:val="bullet"/>
+      <w:lvlText w:val=""/>
+      <w:lvlJc w:val="left"/>
+      <w:pPr>
+        <w:ind w:left="2160" w:hanging="360"/>
+      </w:pPr>
+      <w:rPr>
+        <w:rFonts w:ascii="Wingdings" w:hAnsi="Wingdings" w:hint="default"/>
+      </w:rPr>
+    </w:lvl>
+    <w:lvl w:ilvl="3" w:tplc="04090001" w:tentative="1">
+      <w:start w:val="1"/>
+      <w:numFmt w:val="bullet"/>
+      <w:lvlText w:val=""/>
+      <w:lvlJc w:val="left"/>
+      <w:pPr>
+        <w:ind w:left="2880" w:hanging="360"/>
+      </w:pPr>
+      <w:rPr>
+        <w:rFonts w:ascii="Symbol" w:hAnsi="Symbol" w:hint="default"/>
+      </w:rPr>
+    </w:lvl>
+    <w:lvl w:ilvl="4" w:tplc="04090003" w:tentative="1">
+      <w:start w:val="1"/>
+      <w:numFmt w:val="bullet"/>
+      <w:lvlText w:val="o"/>
+      <w:lvlJc w:val="left"/>
+      <w:pPr>
+        <w:ind w:left="3600" w:hanging="360"/>
+      </w:pPr>
+      <w:rPr>
+        <w:rFonts w:ascii="Courier New" w:hAnsi="Courier New" w:cs="Courier New" w:hint="default"/>
+      </w:rPr>
+    </w:lvl>
+    <w:lvl w:ilvl="5" w:tplc="04090005" w:tentative="1">
+      <w:start w:val="1"/>
+      <w:numFmt w:val="bullet"/>
+      <w:lvlText w:val=""/>
+      <w:lvlJc w:val="left"/>
+      <w:pPr>
+        <w:ind w:left="4320" w:hanging="360"/>
+      </w:pPr>
+      <w:rPr>
+        <w:rFonts w:ascii="Wingdings" w:hAnsi="Wingdings" w:hint="default"/>
+      </w:rPr>
+    </w:lvl>
+    <w:lvl w:ilvl="6" w:tplc="04090001" w:tentative="1">
+      <w:start w:val="1"/>
+      <w:numFmt w:val="bullet"/>
+      <w:lvlText w:val=""/>
+      <w:lvlJc w:val="left"/>
+      <w:pPr>
+        <w:ind w:left="5040" w:hanging="360"/>
+      </w:pPr>
+      <w:rPr>
+        <w:rFonts w:ascii="Symbol" w:hAnsi="Symbol" w:hint="default"/>
+      </w:rPr>
+    </w:lvl>
+    <w:lvl w:ilvl="7" w:tplc="04090003" w:tentative="1">
+      <w:start w:val="1"/>
+      <w:numFmt w:val="bullet"/>
+      <w:lvlText w:val="o"/>
+      <w:lvlJc w:val="left"/>
+      <w:pPr>
+        <w:ind w:left="5760" w:hanging="360"/>
+      </w:pPr>
+      <w:rPr>
+        <w:rFonts w:ascii="Courier New" w:hAnsi="Courier New" w:cs="Courier New" w:hint="default"/>
+      </w:rPr>
+    </w:lvl>
+    <w:lvl w:ilvl="8" w:tplc="04090005" w:tentative="1">
+      <w:start w:val="1"/>
+      <w:numFmt w:val="bullet"/>
+      <w:lvlText w:val=""/>
+      <w:lvlJc w:val="left"/>
+      <w:pPr>
+        <w:ind w:left="6480" w:hanging="360"/>
+      </w:pPr>
+      <w:rPr>
+        <w:rFonts w:ascii="Wingdings" w:hAnsi="Wingdings" w:hint="default"/>
+      </w:rPr>
+    </w:lvl>
+  </w:abstractNum>
+  <w:abstractNum w:abstractNumId="7" w15:restartNumberingAfterBreak="0">
+    <w:nsid w:val="7F037856"/>
+    <w:multiLevelType w:val="hybridMultilevel"/>
+    <w:tmpl w:val="18026632"/>
+    <w:lvl w:ilvl="0" w:tplc="F64096B4">
+      <w:numFmt w:val="bullet"/>
+      <w:lvlText w:val="-"/>
+      <w:lvlJc w:val="left"/>
+      <w:pPr>
+        <w:ind w:left="720" w:hanging="360"/>
+      </w:pPr>
+      <w:rPr>
+        <w:rFonts w:ascii="Calibri" w:eastAsiaTheme="minorHAnsi" w:hAnsi="Calibri" w:cs="Calibri" w:hint="default"/>
+      </w:rPr>
+    </w:lvl>
+    <w:lvl w:ilvl="1" w:tplc="04090003" w:tentative="1">
+      <w:start w:val="1"/>
+      <w:numFmt w:val="bullet"/>
+      <w:lvlText w:val="o"/>
+      <w:lvlJc w:val="left"/>
+      <w:pPr>
+        <w:ind w:left="1440" w:hanging="360"/>
+      </w:pPr>
+      <w:rPr>
+        <w:rFonts w:ascii="Courier New" w:hAnsi="Courier New" w:cs="Courier New" w:hint="default"/>
+      </w:rPr>
+    </w:lvl>
+    <w:lvl w:ilvl="2" w:tplc="04090005" w:tentative="1">
+      <w:start w:val="1"/>
+      <w:numFmt w:val="bullet"/>
+      <w:lvlText w:val=""/>
+      <w:lvlJc w:val="left"/>
+      <w:pPr>
+        <w:ind w:left="2160" w:hanging="360"/>
+      </w:pPr>
+      <w:rPr>
+        <w:rFonts w:ascii="Wingdings" w:hAnsi="Wingdings" w:hint="default"/>
+      </w:rPr>
+    </w:lvl>
+    <w:lvl w:ilvl="3" w:tplc="04090001" w:tentative="1">
+      <w:start w:val="1"/>
+      <w:numFmt w:val="bullet"/>
+      <w:lvlText w:val=""/>
+      <w:lvlJc w:val="left"/>
+      <w:pPr>
+        <w:ind w:left="2880" w:hanging="360"/>
+      </w:pPr>
+      <w:rPr>
+        <w:rFonts w:ascii="Symbol" w:hAnsi="Symbol" w:hint="default"/>
+      </w:rPr>
+    </w:lvl>
+    <w:lvl w:ilvl="4" w:tplc="04090003" w:tentative="1">
+      <w:start w:val="1"/>
+      <w:numFmt w:val="bullet"/>
+      <w:lvlText w:val="o"/>
+      <w:lvlJc w:val="left"/>
+      <w:pPr>
+        <w:ind w:left="3600" w:hanging="360"/>
+      </w:pPr>
+      <w:rPr>
+        <w:rFonts w:ascii="Courier New" w:hAnsi="Courier New" w:cs="Courier New" w:hint="default"/>
+      </w:rPr>
+    </w:lvl>
+    <w:lvl w:ilvl="5" w:tplc="04090005" w:tentative="1">
+      <w:start w:val="1"/>
+      <w:numFmt w:val="bullet"/>
+      <w:lvlText w:val=""/>
+      <w:lvlJc w:val="left"/>
+      <w:pPr>
+        <w:ind w:left="4320" w:hanging="360"/>
+      </w:pPr>
+      <w:rPr>
+        <w:rFonts w:ascii="Wingdings" w:hAnsi="Wingdings" w:hint="default"/>
+      </w:rPr>
+    </w:lvl>
+    <w:lvl w:ilvl="6" w:tplc="04090001" w:tentative="1">
+      <w:start w:val="1"/>
+      <w:numFmt w:val="bullet"/>
+      <w:lvlText w:val=""/>
+      <w:lvlJc w:val="left"/>
+      <w:pPr>
+        <w:ind w:left="5040" w:hanging="360"/>
+      </w:pPr>
+      <w:rPr>
+        <w:rFonts w:ascii="Symbol" w:hAnsi="Symbol" w:hint="default"/>
+      </w:rPr>
+    </w:lvl>
+    <w:lvl w:ilvl="7" w:tplc="04090003" w:tentative="1">
+      <w:start w:val="1"/>
+      <w:numFmt w:val="bullet"/>
+      <w:lvlText w:val="o"/>
+      <w:lvlJc w:val="left"/>
+      <w:pPr>
+        <w:ind w:left="5760" w:hanging="360"/>
+      </w:pPr>
+      <w:rPr>
+        <w:rFonts w:ascii="Courier New" w:hAnsi="Courier New" w:cs="Courier New" w:hint="default"/>
+      </w:rPr>
+    </w:lvl>
+    <w:lvl w:ilvl="8" w:tplc="04090005" w:tentative="1">
+      <w:start w:val="1"/>
+      <w:numFmt w:val="bullet"/>
+      <w:lvlText w:val=""/>
+      <w:lvlJc w:val="left"/>
+      <w:pPr>
+        <w:ind w:left="6480" w:hanging="360"/>
+      </w:pPr>
+      <w:rPr>
+        <w:rFonts w:ascii="Wingdings" w:hAnsi="Wingdings" w:hint="default"/>
+      </w:rPr>
+    </w:lvl>
+  </w:abstractNum>
   <w:num w:numId="1">
     <w:abstractNumId w:val="3"/>
   </w:num>
@@ -5447,7 +6420,21 @@
   <w:num w:numId="6">
     <w:abstractNumId w:val="2"/>
   </w:num>
+  <w:num w:numId="7">
+    <w:abstractNumId w:val="6"/>
+  </w:num>
+  <w:num w:numId="8">
+    <w:abstractNumId w:val="7"/>
+  </w:num>
 </w:numbering>
+</file>
+
+<file path=word/people.xml><?xml version="1.0" encoding="utf-8"?>
+<w15:people xmlns:wpc="http://schemas.microsoft.com/office/word/2010/wordprocessingCanvas" xmlns:cx="http://schemas.microsoft.com/office/drawing/2014/chartex" xmlns:cx1="http://schemas.microsoft.com/office/drawing/2015/9/8/chartex" xmlns:cx2="http://schemas.microsoft.com/office/drawing/2015/10/21/chartex" xmlns:cx3="http://schemas.microsoft.com/office/drawing/2016/5/9/chartex" xmlns:cx4="http://schemas.microsoft.com/office/drawing/2016/5/10/chartex" xmlns:cx5="http://schemas.microsoft.com/office/drawing/2016/5/11/chartex" xmlns:cx6="http://schemas.microsoft.com/office/drawing/2016/5/12/chartex" xmlns:cx7="http://schemas.microsoft.com/office/drawing/2016/5/13/chartex" xmlns:cx8="http://schemas.microsoft.com/office/drawing/2016/5/14/chartex" xmlns:mc="http://schemas.openxmlformats.org/markup-compatibility/2006" xmlns:aink="http://schemas.microsoft.com/office/drawing/2016/ink" xmlns:am3d="http://schemas.microsoft.com/office/drawing/2017/model3d" xmlns:o="urn:schemas-microsoft-com:office:office" xmlns:r="http://schemas.openxmlformats.org/officeDocument/2006/relationships" xmlns:m="http://schemas.openxmlformats.org/officeDocument/2006/math" xmlns:v="urn:schemas-microsoft-com:vml" xmlns:wp14="http://schemas.microsoft.com/office/word/2010/wordprocessingDrawing" xmlns:wp="http://schemas.openxmlformats.org/drawingml/2006/wordprocessingDrawing" xmlns:w10="urn:schemas-microsoft-com:office:word" xmlns:w="http://schemas.openxmlformats.org/wordprocessingml/2006/main" xmlns:w14="http://schemas.microsoft.com/office/word/2010/wordml" xmlns:w15="http://schemas.microsoft.com/office/word/2012/wordml" xmlns:w16cex="http://schemas.microsoft.com/office/word/2018/wordml/cex" xmlns:w16cid="http://schemas.microsoft.com/office/word/2016/wordml/cid" xmlns:w16="http://schemas.microsoft.com/office/word/2018/wordml" xmlns:w16se="http://schemas.microsoft.com/office/word/2015/wordml/symex" xmlns:wpg="http://schemas.microsoft.com/office/word/2010/wordprocessingGroup" xmlns:wpi="http://schemas.microsoft.com/office/word/2010/wordprocessingInk" xmlns:wne="http://schemas.microsoft.com/office/word/2006/wordml" xmlns:wps="http://schemas.microsoft.com/office/word/2010/wordprocessingShape" mc:Ignorable="w14 w15 w16se w16cid w16 w16cex wp14">
+  <w15:person w15:author="Diaz,Renata M">
+    <w15:presenceInfo w15:providerId="AD" w15:userId="S::diaz.renata@ufl.edu::887f1fd4-2761-4d05-a769-649c729a9df8"/>
+  </w15:person>
+</w15:people>
 </file>
 
 <file path=word/styles.xml><?xml version="1.0" encoding="utf-8"?>

</xml_diff>

<commit_message>
remove render reports from namespace
</commit_message>
<xml_diff>
--- a/analysis/manuscript/SADs_draft_active.docx
+++ b/analysis/manuscript/SADs_draft_active.docx
@@ -294,19 +294,11 @@
         </w:rPr>
         <w:t>Increasing evidence for statistical constraints operating on the shape of the SAD (</w:t>
       </w:r>
-      <w:proofErr w:type="spellStart"/>
-      <w:r>
-        <w:rPr>
-          <w:rFonts w:asciiTheme="majorHAnsi" w:eastAsia="Times New Roman" w:hAnsiTheme="majorHAnsi" w:cstheme="majorHAnsi"/>
-        </w:rPr>
-        <w:t>Locey</w:t>
-      </w:r>
-      <w:proofErr w:type="spellEnd"/>
-      <w:r>
-        <w:rPr>
-          <w:rFonts w:asciiTheme="majorHAnsi" w:eastAsia="Times New Roman" w:hAnsiTheme="majorHAnsi" w:cstheme="majorHAnsi"/>
-        </w:rPr>
-        <w:t xml:space="preserve"> and White, Harte, White et al 2012, older refs – Sugihara?</w:t>
+      <w:r>
+        <w:rPr>
+          <w:rFonts w:asciiTheme="majorHAnsi" w:eastAsia="Times New Roman" w:hAnsiTheme="majorHAnsi" w:cstheme="majorHAnsi"/>
+        </w:rPr>
+        <w:t>Locey and White, Harte, White et al 2012, older refs – Sugihara?</w:t>
       </w:r>
       <w:r>
         <w:rPr>
@@ -404,13 +396,13 @@
         <w:rPr>
           <w:rFonts w:asciiTheme="majorHAnsi" w:eastAsia="Times New Roman" w:hAnsiTheme="majorHAnsi" w:cstheme="majorHAnsi"/>
         </w:rPr>
-        <w:t xml:space="preserve"> null expectation for such a distribution is that </w:t>
-      </w:r>
-      <w:r>
-        <w:rPr>
-          <w:rFonts w:asciiTheme="majorHAnsi" w:eastAsia="Times New Roman" w:hAnsiTheme="majorHAnsi" w:cstheme="majorHAnsi"/>
-        </w:rPr>
-        <w:t>is</w:t>
+        <w:t xml:space="preserve"> null expectation for such a distribution is </w:t>
+      </w:r>
+      <w:r>
+        <w:rPr>
+          <w:rFonts w:asciiTheme="majorHAnsi" w:eastAsia="Times New Roman" w:hAnsiTheme="majorHAnsi" w:cstheme="majorHAnsi"/>
+        </w:rPr>
+        <w:t>that individuals are</w:t>
       </w:r>
       <w:r>
         <w:rPr>
@@ -428,7 +420,19 @@
         <w:rPr>
           <w:rFonts w:asciiTheme="majorHAnsi" w:eastAsia="Times New Roman" w:hAnsiTheme="majorHAnsi" w:cstheme="majorHAnsi"/>
         </w:rPr>
-        <w:t>d (i.e. equal numbers of individuals per species)</w:t>
+        <w:t xml:space="preserve">d </w:t>
+      </w:r>
+      <w:r>
+        <w:rPr>
+          <w:rFonts w:asciiTheme="majorHAnsi" w:eastAsia="Times New Roman" w:hAnsiTheme="majorHAnsi" w:cstheme="majorHAnsi"/>
+        </w:rPr>
+        <w:t xml:space="preserve">across species </w:t>
+      </w:r>
+      <w:r>
+        <w:rPr>
+          <w:rFonts w:asciiTheme="majorHAnsi" w:eastAsia="Times New Roman" w:hAnsiTheme="majorHAnsi" w:cstheme="majorHAnsi"/>
+        </w:rPr>
+        <w:t>(i.e. equal numbers of individuals per species)</w:t>
       </w:r>
       <w:r>
         <w:rPr>
@@ -530,21 +534,7 @@
         <w:rPr>
           <w:rFonts w:asciiTheme="majorHAnsi" w:eastAsia="Times New Roman" w:hAnsiTheme="majorHAnsi" w:cstheme="majorHAnsi"/>
         </w:rPr>
-        <w:t xml:space="preserve"> Maximum Entropy Theory of Ecology (METE); Harte et al 2008, Harte 2011) or combinatorics (i.e. ‘the feasible set’; </w:t>
-      </w:r>
-      <w:proofErr w:type="spellStart"/>
-      <w:r>
-        <w:rPr>
-          <w:rFonts w:asciiTheme="majorHAnsi" w:eastAsia="Times New Roman" w:hAnsiTheme="majorHAnsi" w:cstheme="majorHAnsi"/>
-        </w:rPr>
-        <w:t>Locey</w:t>
-      </w:r>
-      <w:proofErr w:type="spellEnd"/>
-      <w:r>
-        <w:rPr>
-          <w:rFonts w:asciiTheme="majorHAnsi" w:eastAsia="Times New Roman" w:hAnsiTheme="majorHAnsi" w:cstheme="majorHAnsi"/>
-        </w:rPr>
-        <w:t xml:space="preserve"> and White 2013)</w:t>
+        <w:t xml:space="preserve"> Maximum Entropy Theory of Ecology (METE); Harte et al 2008, Harte 2011) or combinatorics (i.e. ‘the feasible set’; Locey and White 2013)</w:t>
       </w:r>
       <w:r>
         <w:rPr>
@@ -586,21 +576,7 @@
         <w:rPr>
           <w:rFonts w:asciiTheme="majorHAnsi" w:eastAsia="Times New Roman" w:hAnsiTheme="majorHAnsi" w:cstheme="majorHAnsi"/>
         </w:rPr>
-        <w:t xml:space="preserve"> (Harte et al 2011, White et al 2012, </w:t>
-      </w:r>
-      <w:proofErr w:type="spellStart"/>
-      <w:r>
-        <w:rPr>
-          <w:rFonts w:asciiTheme="majorHAnsi" w:eastAsia="Times New Roman" w:hAnsiTheme="majorHAnsi" w:cstheme="majorHAnsi"/>
-        </w:rPr>
-        <w:t>Locey</w:t>
-      </w:r>
-      <w:proofErr w:type="spellEnd"/>
-      <w:r>
-        <w:rPr>
-          <w:rFonts w:asciiTheme="majorHAnsi" w:eastAsia="Times New Roman" w:hAnsiTheme="majorHAnsi" w:cstheme="majorHAnsi"/>
-        </w:rPr>
-        <w:t xml:space="preserve"> and White 2013), it is reasonable to expect that statistical constraints alone may account for the widespread phenomenon of the hollow-curve SAD. </w:t>
+        <w:t xml:space="preserve"> (Harte et al 2011, White et al 2012, Locey and White 2013), it is reasonable to expect that statistical constraints alone may account for the widespread phenomenon of the hollow-curve SAD. </w:t>
       </w:r>
       <w:r>
         <w:rPr>
@@ -751,21 +727,7 @@
         <w:rPr>
           <w:rFonts w:asciiTheme="majorHAnsi" w:eastAsia="Times New Roman" w:hAnsiTheme="majorHAnsi" w:cstheme="majorHAnsi"/>
         </w:rPr>
-        <w:t>(</w:t>
-      </w:r>
-      <w:proofErr w:type="spellStart"/>
-      <w:r>
-        <w:rPr>
-          <w:rFonts w:asciiTheme="majorHAnsi" w:eastAsia="Times New Roman" w:hAnsiTheme="majorHAnsi" w:cstheme="majorHAnsi"/>
-        </w:rPr>
-        <w:t>Locey</w:t>
-      </w:r>
-      <w:proofErr w:type="spellEnd"/>
-      <w:r>
-        <w:rPr>
-          <w:rFonts w:asciiTheme="majorHAnsi" w:eastAsia="Times New Roman" w:hAnsiTheme="majorHAnsi" w:cstheme="majorHAnsi"/>
-        </w:rPr>
-        <w:t xml:space="preserve"> and White 2013, </w:t>
+        <w:t xml:space="preserve">(Locey and White 2013, </w:t>
       </w:r>
       <w:r>
         <w:rPr>
@@ -879,21 +841,7 @@
         <w:rPr>
           <w:rFonts w:asciiTheme="majorHAnsi" w:eastAsia="Times New Roman" w:hAnsiTheme="majorHAnsi" w:cstheme="majorHAnsi"/>
         </w:rPr>
-        <w:t xml:space="preserve">(Frank 2009, </w:t>
-      </w:r>
-      <w:proofErr w:type="spellStart"/>
-      <w:r>
-        <w:rPr>
-          <w:rFonts w:asciiTheme="majorHAnsi" w:eastAsia="Times New Roman" w:hAnsiTheme="majorHAnsi" w:cstheme="majorHAnsi"/>
-        </w:rPr>
-        <w:t>Locey</w:t>
-      </w:r>
-      <w:proofErr w:type="spellEnd"/>
-      <w:r>
-        <w:rPr>
-          <w:rFonts w:asciiTheme="majorHAnsi" w:eastAsia="Times New Roman" w:hAnsiTheme="majorHAnsi" w:cstheme="majorHAnsi"/>
-        </w:rPr>
-        <w:t xml:space="preserve"> and White 2013)</w:t>
+        <w:t>(Frank 2009, Locey and White 2013)</w:t>
       </w:r>
       <w:r>
         <w:rPr>
@@ -938,11 +886,26 @@
           <w:rFonts w:asciiTheme="majorHAnsi" w:eastAsia="Times New Roman" w:hAnsiTheme="majorHAnsi" w:cstheme="majorHAnsi"/>
         </w:rPr>
       </w:pPr>
-      <w:r>
-        <w:rPr>
-          <w:rFonts w:asciiTheme="majorHAnsi" w:eastAsia="Times New Roman" w:hAnsiTheme="majorHAnsi" w:cstheme="majorHAnsi"/>
-        </w:rPr>
-        <w:t>In particular, our ability to detect deviations may depend strongly on the size of the community (i.e. its values of S and N)</w:t>
+      <w:commentRangeStart w:id="0"/>
+      <w:r>
+        <w:rPr>
+          <w:rFonts w:asciiTheme="majorHAnsi" w:eastAsia="Times New Roman" w:hAnsiTheme="majorHAnsi" w:cstheme="majorHAnsi"/>
+        </w:rPr>
+        <w:lastRenderedPageBreak/>
+        <w:t>In</w:t>
+      </w:r>
+      <w:commentRangeEnd w:id="0"/>
+      <w:r>
+        <w:rPr>
+          <w:rStyle w:val="CommentReference"/>
+        </w:rPr>
+        <w:commentReference w:id="0"/>
+      </w:r>
+      <w:r>
+        <w:rPr>
+          <w:rFonts w:asciiTheme="majorHAnsi" w:eastAsia="Times New Roman" w:hAnsiTheme="majorHAnsi" w:cstheme="majorHAnsi"/>
+        </w:rPr>
+        <w:t xml:space="preserve"> particular, our ability to detect deviations may depend strongly on the size of the community (i.e. its values of S and N)</w:t>
       </w:r>
       <w:r>
         <w:rPr>
@@ -972,14 +935,7 @@
         <w:rPr>
           <w:rFonts w:asciiTheme="majorHAnsi" w:eastAsia="Times New Roman" w:hAnsiTheme="majorHAnsi" w:cstheme="majorHAnsi"/>
         </w:rPr>
-        <w:t xml:space="preserve">may be more </w:t>
-      </w:r>
-      <w:r>
-        <w:rPr>
-          <w:rFonts w:asciiTheme="majorHAnsi" w:eastAsia="Times New Roman" w:hAnsiTheme="majorHAnsi" w:cstheme="majorHAnsi"/>
-        </w:rPr>
-        <w:lastRenderedPageBreak/>
-        <w:t xml:space="preserve">well-resolved, and thus a more powerful tool for inference, for communities with larger values of S and N. </w:t>
+        <w:t xml:space="preserve">may be more well-resolved, and thus a more powerful tool for inference, for communities with larger values of S and N. </w:t>
       </w:r>
       <w:r>
         <w:rPr>
@@ -1027,35 +983,7 @@
         <w:rPr>
           <w:rFonts w:asciiTheme="majorHAnsi" w:eastAsia="Times New Roman" w:hAnsiTheme="majorHAnsi" w:cstheme="majorHAnsi"/>
         </w:rPr>
-        <w:t xml:space="preserve"> (</w:t>
-      </w:r>
-      <w:proofErr w:type="spellStart"/>
-      <w:r>
-        <w:rPr>
-          <w:rFonts w:asciiTheme="majorHAnsi" w:eastAsia="Times New Roman" w:hAnsiTheme="majorHAnsi" w:cstheme="majorHAnsi"/>
-        </w:rPr>
-        <w:t>Haegeman</w:t>
-      </w:r>
-      <w:proofErr w:type="spellEnd"/>
-      <w:r>
-        <w:rPr>
-          <w:rFonts w:asciiTheme="majorHAnsi" w:eastAsia="Times New Roman" w:hAnsiTheme="majorHAnsi" w:cstheme="majorHAnsi"/>
-        </w:rPr>
-        <w:t xml:space="preserve"> and </w:t>
-      </w:r>
-      <w:proofErr w:type="spellStart"/>
-      <w:r>
-        <w:rPr>
-          <w:rFonts w:asciiTheme="majorHAnsi" w:eastAsia="Times New Roman" w:hAnsiTheme="majorHAnsi" w:cstheme="majorHAnsi"/>
-        </w:rPr>
-        <w:t>Loreau</w:t>
-      </w:r>
-      <w:proofErr w:type="spellEnd"/>
-      <w:r>
-        <w:rPr>
-          <w:rFonts w:asciiTheme="majorHAnsi" w:eastAsia="Times New Roman" w:hAnsiTheme="majorHAnsi" w:cstheme="majorHAnsi"/>
-        </w:rPr>
-        <w:t xml:space="preserve"> 2008)</w:t>
+        <w:t xml:space="preserve"> (Haegeman and Loreau 2008)</w:t>
       </w:r>
       <w:r>
         <w:rPr>
@@ -1111,7 +1039,7 @@
         </w:rPr>
         <w:t>, and the large-scale characteristic of interest is the shape of the resulting SAD</w:t>
       </w:r>
-      <w:commentRangeStart w:id="0"/>
+      <w:commentRangeStart w:id="1"/>
       <w:r>
         <w:rPr>
           <w:rFonts w:asciiTheme="majorHAnsi" w:eastAsia="Times New Roman" w:hAnsiTheme="majorHAnsi" w:cstheme="majorHAnsi"/>
@@ -1161,12 +1089,12 @@
         </w:rPr>
         <w:t>divisions of individuals into species, we obtain a distribution of values for these metrics that reflects the values we would expect to observe if we were to randomly select a division at random from the array of possible divisions.</w:t>
       </w:r>
-      <w:commentRangeEnd w:id="0"/>
+      <w:commentRangeEnd w:id="1"/>
       <w:r>
         <w:rPr>
           <w:rStyle w:val="CommentReference"/>
         </w:rPr>
-        <w:commentReference w:id="0"/>
+        <w:commentReference w:id="1"/>
       </w:r>
       <w:r>
         <w:rPr>
@@ -1184,35 +1112,7 @@
         <w:rPr>
           <w:rFonts w:asciiTheme="majorHAnsi" w:eastAsia="Times New Roman" w:hAnsiTheme="majorHAnsi" w:cstheme="majorHAnsi"/>
         </w:rPr>
-        <w:t xml:space="preserve">when a system involves very large numbers of subcomponents and therefore has numerous possible arrangements, nearly all of the arrangements tend to cluster around one set of large-scale characteristics (Jaynes 1979, </w:t>
-      </w:r>
-      <w:proofErr w:type="spellStart"/>
-      <w:r>
-        <w:rPr>
-          <w:rFonts w:asciiTheme="majorHAnsi" w:eastAsia="Times New Roman" w:hAnsiTheme="majorHAnsi" w:cstheme="majorHAnsi"/>
-        </w:rPr>
-        <w:t>Haegeman</w:t>
-      </w:r>
-      <w:proofErr w:type="spellEnd"/>
-      <w:r>
-        <w:rPr>
-          <w:rFonts w:asciiTheme="majorHAnsi" w:eastAsia="Times New Roman" w:hAnsiTheme="majorHAnsi" w:cstheme="majorHAnsi"/>
-        </w:rPr>
-        <w:t xml:space="preserve"> and </w:t>
-      </w:r>
-      <w:proofErr w:type="spellStart"/>
-      <w:r>
-        <w:rPr>
-          <w:rFonts w:asciiTheme="majorHAnsi" w:eastAsia="Times New Roman" w:hAnsiTheme="majorHAnsi" w:cstheme="majorHAnsi"/>
-        </w:rPr>
-        <w:t>Loreau</w:t>
-      </w:r>
-      <w:proofErr w:type="spellEnd"/>
-      <w:r>
-        <w:rPr>
-          <w:rFonts w:asciiTheme="majorHAnsi" w:eastAsia="Times New Roman" w:hAnsiTheme="majorHAnsi" w:cstheme="majorHAnsi"/>
-        </w:rPr>
-        <w:t xml:space="preserve"> 2008</w:t>
+        <w:t>when a system involves very large numbers of subcomponents and therefore has numerous possible arrangements, nearly all of the arrangements tend to cluster around one set of large-scale characteristics (Jaynes 1979, Haegeman and Loreau 2008</w:t>
       </w:r>
       <w:r>
         <w:rPr>
@@ -1379,35 +1279,7 @@
         <w:rPr>
           <w:rFonts w:asciiTheme="majorHAnsi" w:eastAsia="Times New Roman" w:hAnsiTheme="majorHAnsi" w:cstheme="majorHAnsi"/>
         </w:rPr>
-        <w:t xml:space="preserve">(Jaynes 1979, </w:t>
-      </w:r>
-      <w:proofErr w:type="spellStart"/>
-      <w:r>
-        <w:rPr>
-          <w:rFonts w:asciiTheme="majorHAnsi" w:eastAsia="Times New Roman" w:hAnsiTheme="majorHAnsi" w:cstheme="majorHAnsi"/>
-        </w:rPr>
-        <w:t>Haegeman</w:t>
-      </w:r>
-      <w:proofErr w:type="spellEnd"/>
-      <w:r>
-        <w:rPr>
-          <w:rFonts w:asciiTheme="majorHAnsi" w:eastAsia="Times New Roman" w:hAnsiTheme="majorHAnsi" w:cstheme="majorHAnsi"/>
-        </w:rPr>
-        <w:t xml:space="preserve"> and </w:t>
-      </w:r>
-      <w:proofErr w:type="spellStart"/>
-      <w:r>
-        <w:rPr>
-          <w:rFonts w:asciiTheme="majorHAnsi" w:eastAsia="Times New Roman" w:hAnsiTheme="majorHAnsi" w:cstheme="majorHAnsi"/>
-        </w:rPr>
-        <w:t>Loreau</w:t>
-      </w:r>
-      <w:proofErr w:type="spellEnd"/>
-      <w:r>
-        <w:rPr>
-          <w:rFonts w:asciiTheme="majorHAnsi" w:eastAsia="Times New Roman" w:hAnsiTheme="majorHAnsi" w:cstheme="majorHAnsi"/>
-        </w:rPr>
-        <w:t xml:space="preserve"> 2008). </w:t>
+        <w:t xml:space="preserve">(Jaynes 1979, Haegeman and Loreau 2008). </w:t>
       </w:r>
       <w:r>
         <w:rPr>
@@ -1547,35 +1419,7 @@
         <w:rPr>
           <w:rFonts w:asciiTheme="majorHAnsi" w:eastAsia="Times New Roman" w:hAnsiTheme="majorHAnsi" w:cstheme="majorHAnsi"/>
         </w:rPr>
-        <w:t xml:space="preserve"> 1979, </w:t>
-      </w:r>
-      <w:proofErr w:type="spellStart"/>
-      <w:r>
-        <w:rPr>
-          <w:rFonts w:asciiTheme="majorHAnsi" w:eastAsia="Times New Roman" w:hAnsiTheme="majorHAnsi" w:cstheme="majorHAnsi"/>
-        </w:rPr>
-        <w:t>Haegeman</w:t>
-      </w:r>
-      <w:proofErr w:type="spellEnd"/>
-      <w:r>
-        <w:rPr>
-          <w:rFonts w:asciiTheme="majorHAnsi" w:eastAsia="Times New Roman" w:hAnsiTheme="majorHAnsi" w:cstheme="majorHAnsi"/>
-        </w:rPr>
-        <w:t xml:space="preserve"> and </w:t>
-      </w:r>
-      <w:proofErr w:type="spellStart"/>
-      <w:r>
-        <w:rPr>
-          <w:rFonts w:asciiTheme="majorHAnsi" w:eastAsia="Times New Roman" w:hAnsiTheme="majorHAnsi" w:cstheme="majorHAnsi"/>
-        </w:rPr>
-        <w:t>Loreau</w:t>
-      </w:r>
-      <w:proofErr w:type="spellEnd"/>
-      <w:r>
-        <w:rPr>
-          <w:rFonts w:asciiTheme="majorHAnsi" w:eastAsia="Times New Roman" w:hAnsiTheme="majorHAnsi" w:cstheme="majorHAnsi"/>
-        </w:rPr>
-        <w:t xml:space="preserve"> 2008</w:t>
+        <w:t xml:space="preserve"> 1979, Haegeman and Loreau 2008</w:t>
       </w:r>
       <w:r>
         <w:rPr>
@@ -1611,35 +1455,7 @@
         <w:rPr>
           <w:rFonts w:asciiTheme="majorHAnsi" w:eastAsia="Times New Roman" w:hAnsiTheme="majorHAnsi" w:cstheme="majorHAnsi"/>
         </w:rPr>
-        <w:t>(</w:t>
-      </w:r>
-      <w:proofErr w:type="spellStart"/>
-      <w:r>
-        <w:rPr>
-          <w:rFonts w:asciiTheme="majorHAnsi" w:eastAsia="Times New Roman" w:hAnsiTheme="majorHAnsi" w:cstheme="majorHAnsi"/>
-        </w:rPr>
-        <w:t>Haegeman</w:t>
-      </w:r>
-      <w:proofErr w:type="spellEnd"/>
-      <w:r>
-        <w:rPr>
-          <w:rFonts w:asciiTheme="majorHAnsi" w:eastAsia="Times New Roman" w:hAnsiTheme="majorHAnsi" w:cstheme="majorHAnsi"/>
-        </w:rPr>
-        <w:t xml:space="preserve"> and </w:t>
-      </w:r>
-      <w:proofErr w:type="spellStart"/>
-      <w:r>
-        <w:rPr>
-          <w:rFonts w:asciiTheme="majorHAnsi" w:eastAsia="Times New Roman" w:hAnsiTheme="majorHAnsi" w:cstheme="majorHAnsi"/>
-        </w:rPr>
-        <w:t>Loreau</w:t>
-      </w:r>
-      <w:proofErr w:type="spellEnd"/>
-      <w:r>
-        <w:rPr>
-          <w:rFonts w:asciiTheme="majorHAnsi" w:eastAsia="Times New Roman" w:hAnsiTheme="majorHAnsi" w:cstheme="majorHAnsi"/>
-        </w:rPr>
-        <w:t xml:space="preserve"> 2008</w:t>
+        <w:t>(Haegeman and Loreau 2008</w:t>
       </w:r>
       <w:r>
         <w:rPr>
@@ -1651,21 +1467,7 @@
         <w:rPr>
           <w:rFonts w:asciiTheme="majorHAnsi" w:eastAsia="Times New Roman" w:hAnsiTheme="majorHAnsi" w:cstheme="majorHAnsi"/>
         </w:rPr>
-        <w:t xml:space="preserve">This may be particularly relevant to </w:t>
-      </w:r>
-      <w:proofErr w:type="gramStart"/>
-      <w:r>
-        <w:rPr>
-          <w:rFonts w:asciiTheme="majorHAnsi" w:eastAsia="Times New Roman" w:hAnsiTheme="majorHAnsi" w:cstheme="majorHAnsi"/>
-        </w:rPr>
-        <w:t>ecology, because</w:t>
-      </w:r>
-      <w:proofErr w:type="gramEnd"/>
-      <w:r>
-        <w:rPr>
-          <w:rFonts w:asciiTheme="majorHAnsi" w:eastAsia="Times New Roman" w:hAnsiTheme="majorHAnsi" w:cstheme="majorHAnsi"/>
-        </w:rPr>
-        <w:t xml:space="preserve"> ecological systems can have considerably fewer subcomponents than is usual for </w:t>
+        <w:t xml:space="preserve">This may be particularly relevant to ecology, because ecological systems can have considerably fewer subcomponents than is usual for </w:t>
       </w:r>
       <w:r>
         <w:rPr>
@@ -1683,35 +1485,7 @@
         <w:rPr>
           <w:rFonts w:asciiTheme="majorHAnsi" w:eastAsia="Times New Roman" w:hAnsiTheme="majorHAnsi" w:cstheme="majorHAnsi"/>
         </w:rPr>
-        <w:t xml:space="preserve"> (</w:t>
-      </w:r>
-      <w:proofErr w:type="spellStart"/>
-      <w:r>
-        <w:rPr>
-          <w:rFonts w:asciiTheme="majorHAnsi" w:eastAsia="Times New Roman" w:hAnsiTheme="majorHAnsi" w:cstheme="majorHAnsi"/>
-        </w:rPr>
-        <w:t>Haegeman</w:t>
-      </w:r>
-      <w:proofErr w:type="spellEnd"/>
-      <w:r>
-        <w:rPr>
-          <w:rFonts w:asciiTheme="majorHAnsi" w:eastAsia="Times New Roman" w:hAnsiTheme="majorHAnsi" w:cstheme="majorHAnsi"/>
-        </w:rPr>
-        <w:t xml:space="preserve"> and </w:t>
-      </w:r>
-      <w:proofErr w:type="spellStart"/>
-      <w:r>
-        <w:rPr>
-          <w:rFonts w:asciiTheme="majorHAnsi" w:eastAsia="Times New Roman" w:hAnsiTheme="majorHAnsi" w:cstheme="majorHAnsi"/>
-        </w:rPr>
-        <w:t>Loreau</w:t>
-      </w:r>
-      <w:proofErr w:type="spellEnd"/>
-      <w:r>
-        <w:rPr>
-          <w:rFonts w:asciiTheme="majorHAnsi" w:eastAsia="Times New Roman" w:hAnsiTheme="majorHAnsi" w:cstheme="majorHAnsi"/>
-        </w:rPr>
-        <w:t xml:space="preserve"> 2008)</w:t>
+        <w:t xml:space="preserve"> (Haegeman and Loreau 2008)</w:t>
       </w:r>
       <w:r>
         <w:rPr>
@@ -1754,7 +1528,25 @@
         <w:rPr>
           <w:rFonts w:asciiTheme="majorHAnsi" w:eastAsia="Times New Roman" w:hAnsiTheme="majorHAnsi" w:cstheme="majorHAnsi"/>
         </w:rPr>
-        <w:t>e set out to establish if</w:t>
+        <w:t xml:space="preserve">e </w:t>
+      </w:r>
+      <w:r>
+        <w:rPr>
+          <w:rFonts w:asciiTheme="majorHAnsi" w:eastAsia="Times New Roman" w:hAnsiTheme="majorHAnsi" w:cstheme="majorHAnsi"/>
+        </w:rPr>
+        <w:t>build upon the combinatoric approach developed by Locey and White (2013) t</w:t>
+      </w:r>
+      <w:r>
+        <w:rPr>
+          <w:rFonts w:asciiTheme="majorHAnsi" w:eastAsia="Times New Roman" w:hAnsiTheme="majorHAnsi" w:cstheme="majorHAnsi"/>
+        </w:rPr>
+        <w:t xml:space="preserve">o </w:t>
+      </w:r>
+      <w:r>
+        <w:rPr>
+          <w:rFonts w:asciiTheme="majorHAnsi" w:eastAsia="Times New Roman" w:hAnsiTheme="majorHAnsi" w:cstheme="majorHAnsi"/>
+        </w:rPr>
+        <w:t>establish if</w:t>
       </w:r>
       <w:r>
         <w:rPr>
@@ -1778,68 +1570,42 @@
         <w:rPr>
           <w:rFonts w:asciiTheme="majorHAnsi" w:eastAsia="Times New Roman" w:hAnsiTheme="majorHAnsi" w:cstheme="majorHAnsi"/>
         </w:rPr>
+        <w:t xml:space="preserve">. </w:t>
+      </w:r>
+      <w:r>
+        <w:rPr>
+          <w:rFonts w:asciiTheme="majorHAnsi" w:eastAsia="Times New Roman" w:hAnsiTheme="majorHAnsi" w:cstheme="majorHAnsi"/>
+        </w:rPr>
+        <w:t xml:space="preserve">We also examine whether </w:t>
+      </w:r>
+      <w:r>
+        <w:rPr>
+          <w:rFonts w:asciiTheme="majorHAnsi" w:eastAsia="Times New Roman" w:hAnsiTheme="majorHAnsi" w:cstheme="majorHAnsi"/>
+        </w:rPr>
+        <w:t xml:space="preserve">smaller communities indeed have less narrowly-defined statistical baselines than large ones, and whether this appears to </w:t>
+      </w:r>
+      <w:r>
+        <w:rPr>
+          <w:rFonts w:asciiTheme="majorHAnsi" w:eastAsia="Times New Roman" w:hAnsiTheme="majorHAnsi" w:cstheme="majorHAnsi"/>
+        </w:rPr>
+        <w:t>modulate</w:t>
+      </w:r>
+      <w:r>
+        <w:rPr>
+          <w:rFonts w:asciiTheme="majorHAnsi" w:eastAsia="Times New Roman" w:hAnsiTheme="majorHAnsi" w:cstheme="majorHAnsi"/>
+        </w:rPr>
+        <w:t xml:space="preserve"> our capacity to identify deviations</w:t>
+      </w:r>
+      <w:r>
+        <w:rPr>
+          <w:rFonts w:asciiTheme="majorHAnsi" w:eastAsia="Times New Roman" w:hAnsiTheme="majorHAnsi" w:cstheme="majorHAnsi"/>
+        </w:rPr>
         <w:t>.</w:t>
       </w:r>
       <w:r>
         <w:rPr>
           <w:rFonts w:asciiTheme="majorHAnsi" w:eastAsia="Times New Roman" w:hAnsiTheme="majorHAnsi" w:cstheme="majorHAnsi"/>
         </w:rPr>
-        <w:t xml:space="preserve"> We build upon the combinatorics approach developed by </w:t>
-      </w:r>
-      <w:proofErr w:type="spellStart"/>
-      <w:r>
-        <w:rPr>
-          <w:rFonts w:asciiTheme="majorHAnsi" w:eastAsia="Times New Roman" w:hAnsiTheme="majorHAnsi" w:cstheme="majorHAnsi"/>
-        </w:rPr>
-        <w:t>Locey</w:t>
-      </w:r>
-      <w:proofErr w:type="spellEnd"/>
-      <w:r>
-        <w:rPr>
-          <w:rFonts w:asciiTheme="majorHAnsi" w:eastAsia="Times New Roman" w:hAnsiTheme="majorHAnsi" w:cstheme="majorHAnsi"/>
-        </w:rPr>
-        <w:t xml:space="preserve"> and White (2013)</w:t>
-      </w:r>
-      <w:r>
-        <w:rPr>
-          <w:rFonts w:asciiTheme="majorHAnsi" w:eastAsia="Times New Roman" w:hAnsiTheme="majorHAnsi" w:cstheme="majorHAnsi"/>
-        </w:rPr>
-        <w:t xml:space="preserve">. </w:t>
-      </w:r>
-      <w:r>
-        <w:rPr>
-          <w:rFonts w:asciiTheme="majorHAnsi" w:eastAsia="Times New Roman" w:hAnsiTheme="majorHAnsi" w:cstheme="majorHAnsi"/>
-        </w:rPr>
-        <w:t xml:space="preserve">We also examine whether </w:t>
-      </w:r>
-      <w:r>
-        <w:rPr>
-          <w:rFonts w:asciiTheme="majorHAnsi" w:eastAsia="Times New Roman" w:hAnsiTheme="majorHAnsi" w:cstheme="majorHAnsi"/>
-        </w:rPr>
-        <w:t xml:space="preserve">smaller communities indeed have less narrowly-defined statistical baselines than large ones, and whether this appears to </w:t>
-      </w:r>
-      <w:r>
-        <w:rPr>
-          <w:rFonts w:asciiTheme="majorHAnsi" w:eastAsia="Times New Roman" w:hAnsiTheme="majorHAnsi" w:cstheme="majorHAnsi"/>
-        </w:rPr>
-        <w:t>modulate</w:t>
-      </w:r>
-      <w:r>
-        <w:rPr>
-          <w:rFonts w:asciiTheme="majorHAnsi" w:eastAsia="Times New Roman" w:hAnsiTheme="majorHAnsi" w:cstheme="majorHAnsi"/>
-        </w:rPr>
-        <w:t xml:space="preserve"> our capacity to identify deviations</w:t>
-      </w:r>
-      <w:r>
-        <w:rPr>
-          <w:rFonts w:asciiTheme="majorHAnsi" w:eastAsia="Times New Roman" w:hAnsiTheme="majorHAnsi" w:cstheme="majorHAnsi"/>
-        </w:rPr>
-        <w:t>.</w:t>
-      </w:r>
-      <w:r>
-        <w:rPr>
-          <w:rFonts w:asciiTheme="majorHAnsi" w:eastAsia="Times New Roman" w:hAnsiTheme="majorHAnsi" w:cstheme="majorHAnsi"/>
-        </w:rPr>
         <w:t xml:space="preserve"> </w:t>
       </w:r>
       <w:r>
@@ -1888,25 +1654,19 @@
         <w:rPr>
           <w:rFonts w:asciiTheme="majorHAnsi" w:eastAsia="Times New Roman" w:hAnsiTheme="majorHAnsi" w:cstheme="majorHAnsi"/>
         </w:rPr>
-        <w:t xml:space="preserve"> use combinatorics to</w:t>
-      </w:r>
-      <w:r>
-        <w:rPr>
-          <w:rFonts w:asciiTheme="majorHAnsi" w:eastAsia="Times New Roman" w:hAnsiTheme="majorHAnsi" w:cstheme="majorHAnsi"/>
-        </w:rPr>
-        <w:t xml:space="preserve"> characteriz</w:t>
-      </w:r>
-      <w:r>
-        <w:rPr>
-          <w:rFonts w:asciiTheme="majorHAnsi" w:eastAsia="Times New Roman" w:hAnsiTheme="majorHAnsi" w:cstheme="majorHAnsi"/>
-        </w:rPr>
-        <w:t>e</w:t>
-      </w:r>
-      <w:r>
-        <w:rPr>
-          <w:rFonts w:asciiTheme="majorHAnsi" w:eastAsia="Times New Roman" w:hAnsiTheme="majorHAnsi" w:cstheme="majorHAnsi"/>
-        </w:rPr>
-        <w:t xml:space="preserve"> the </w:t>
+        <w:t xml:space="preserve"> use combinatorics </w:t>
+      </w:r>
+      <w:r>
+        <w:rPr>
+          <w:rFonts w:asciiTheme="majorHAnsi" w:eastAsia="Times New Roman" w:hAnsiTheme="majorHAnsi" w:cstheme="majorHAnsi"/>
+        </w:rPr>
+        <w:t>to generate the</w:t>
+      </w:r>
+      <w:r>
+        <w:rPr>
+          <w:rFonts w:asciiTheme="majorHAnsi" w:eastAsia="Times New Roman" w:hAnsiTheme="majorHAnsi" w:cstheme="majorHAnsi"/>
+        </w:rPr>
+        <w:t xml:space="preserve"> </w:t>
       </w:r>
       <w:r>
         <w:rPr>
@@ -1924,7 +1684,43 @@
         <w:rPr>
           <w:rFonts w:asciiTheme="majorHAnsi" w:eastAsia="Times New Roman" w:hAnsiTheme="majorHAnsi" w:cstheme="majorHAnsi"/>
         </w:rPr>
-        <w:t xml:space="preserve"> for the SAD based on the number of species and number of individuals. We then compare </w:t>
+        <w:t xml:space="preserve"> for the SAD </w:t>
+      </w:r>
+      <w:r>
+        <w:rPr>
+          <w:rFonts w:asciiTheme="majorHAnsi" w:eastAsia="Times New Roman" w:hAnsiTheme="majorHAnsi" w:cstheme="majorHAnsi"/>
+        </w:rPr>
+        <w:t xml:space="preserve">– i.e., a statistical baseline </w:t>
+      </w:r>
+      <w:r>
+        <w:rPr>
+          <w:rFonts w:asciiTheme="majorHAnsi" w:eastAsia="Times New Roman" w:hAnsiTheme="majorHAnsi" w:cstheme="majorHAnsi"/>
+        </w:rPr>
+        <w:t>– for each community</w:t>
+      </w:r>
+      <w:r>
+        <w:rPr>
+          <w:rFonts w:asciiTheme="majorHAnsi" w:eastAsia="Times New Roman" w:hAnsiTheme="majorHAnsi" w:cstheme="majorHAnsi"/>
+        </w:rPr>
+        <w:t xml:space="preserve"> </w:t>
+      </w:r>
+      <w:r>
+        <w:rPr>
+          <w:rFonts w:asciiTheme="majorHAnsi" w:eastAsia="Times New Roman" w:hAnsiTheme="majorHAnsi" w:cstheme="majorHAnsi"/>
+        </w:rPr>
+        <w:t xml:space="preserve">based on </w:t>
+      </w:r>
+      <w:r>
+        <w:rPr>
+          <w:rFonts w:asciiTheme="majorHAnsi" w:eastAsia="Times New Roman" w:hAnsiTheme="majorHAnsi" w:cstheme="majorHAnsi"/>
+        </w:rPr>
+        <w:t>its</w:t>
+      </w:r>
+      <w:r>
+        <w:rPr>
+          <w:rFonts w:asciiTheme="majorHAnsi" w:eastAsia="Times New Roman" w:hAnsiTheme="majorHAnsi" w:cstheme="majorHAnsi"/>
+        </w:rPr>
+        <w:t xml:space="preserve"> number of species and number of individuals. We then compare </w:t>
       </w:r>
       <w:r>
         <w:rPr>
@@ -2089,6 +1885,7 @@
           <w:b/>
           <w:bCs/>
         </w:rPr>
+        <w:lastRenderedPageBreak/>
         <w:t xml:space="preserve">Methods </w:t>
       </w:r>
     </w:p>
@@ -2104,7 +1901,6 @@
           <w:i/>
           <w:iCs/>
         </w:rPr>
-        <w:lastRenderedPageBreak/>
         <w:t>Datasets</w:t>
       </w:r>
     </w:p>
@@ -2160,21 +1956,27 @@
         <w:rPr>
           <w:rFonts w:asciiTheme="majorHAnsi" w:eastAsia="Times New Roman" w:hAnsiTheme="majorHAnsi" w:cstheme="majorHAnsi"/>
         </w:rPr>
-        <w:t xml:space="preserve">. We filtered these data to remove exceptionally large or small communities, because characterizing the random expectation for the SAD becomes computationally intractable for very large communities, and becomes trivially uninformative for very small ones. We therefore filtered our datasets to remove communities with more than X species or X individuals, or fewer than 2 species or X individuals. We also removed communities for which N = </w:t>
-      </w:r>
-      <w:proofErr w:type="gramStart"/>
-      <w:r>
-        <w:rPr>
-          <w:rFonts w:asciiTheme="majorHAnsi" w:eastAsia="Times New Roman" w:hAnsiTheme="majorHAnsi" w:cstheme="majorHAnsi"/>
-        </w:rPr>
-        <w:t>S, because</w:t>
-      </w:r>
-      <w:proofErr w:type="gramEnd"/>
-      <w:r>
-        <w:rPr>
-          <w:rFonts w:asciiTheme="majorHAnsi" w:eastAsia="Times New Roman" w:hAnsiTheme="majorHAnsi" w:cstheme="majorHAnsi"/>
-        </w:rPr>
-        <w:t xml:space="preserve"> these communities have only one possible SAD. We further filtered the FIA database, which contains roughly 100,000 communities of which approximately 90,000 have fewer than 10 species. Rather than analyze all of these small communities, we randomly selected 10,000 small communities to include in the analysis. All FIA communities with more than 10 species were included in the analysis. Finally, for sites that had repeated sampling over time, we followed White et al (2012) and Baldridge et al (2014) and analyzed only a single, randomly selected, year of data. It should be noted that our analyses include data from the Mammal Community Database and Miscellaneous Abundance Database that were collected over longer timescales and cannot be disaggregated, with an average temporal </w:t>
+        <w:t xml:space="preserve">. We filtered these data to remove exceptionally large or small communities, because characterizing the random expectation for the SAD becomes computationally intractable for very large communities, and becomes trivially uninformative for very small ones. </w:t>
+      </w:r>
+      <w:commentRangeStart w:id="2"/>
+      <w:r>
+        <w:rPr>
+          <w:rFonts w:asciiTheme="majorHAnsi" w:eastAsia="Times New Roman" w:hAnsiTheme="majorHAnsi" w:cstheme="majorHAnsi"/>
+        </w:rPr>
+        <w:t>We therefore filtered our datasets to remove communities with more than X species or X individuals, or fewer than 2 species or X individuals. We also removed communities for which N = S, because these communities have only one possible SAD.</w:t>
+      </w:r>
+      <w:commentRangeEnd w:id="2"/>
+      <w:r>
+        <w:rPr>
+          <w:rStyle w:val="CommentReference"/>
+        </w:rPr>
+        <w:commentReference w:id="2"/>
+      </w:r>
+      <w:r>
+        <w:rPr>
+          <w:rFonts w:asciiTheme="majorHAnsi" w:eastAsia="Times New Roman" w:hAnsiTheme="majorHAnsi" w:cstheme="majorHAnsi"/>
+        </w:rPr>
+        <w:t xml:space="preserve"> We further filtered the FIA database, which contains roughly 100,000 communities of which approximately 90,000 have fewer than 10 species. Rather than analyze all of these small communities, we randomly selected 10,000 small communities to include in the analysis. All FIA communities with more than 10 species were included in the analysis. Finally, for sites that had repeated sampling over time, we followed White et al (2012) and Baldridge et al (2014) and analyzed only a single, randomly selected, year of data. It should be noted that our analyses include data from the Mammal Community Database and Miscellaneous Abundance Database that were collected over longer timescales and cannot be disaggregated, with an average temporal </w:t>
       </w:r>
       <w:r>
         <w:rPr>
@@ -2203,6 +2005,32 @@
         </w:rPr>
         <w:t xml:space="preserve">). </w:t>
       </w:r>
+      <w:r>
+        <w:rPr>
+          <w:rFonts w:asciiTheme="majorHAnsi" w:eastAsia="Times New Roman" w:hAnsiTheme="majorHAnsi" w:cstheme="majorHAnsi"/>
+        </w:rPr>
+        <w:t xml:space="preserve">). </w:t>
+      </w:r>
+      <w:commentRangeStart w:id="3"/>
+      <w:r>
+        <w:rPr>
+          <w:rFonts w:asciiTheme="majorHAnsi" w:eastAsia="Times New Roman" w:hAnsiTheme="majorHAnsi" w:cstheme="majorHAnsi"/>
+        </w:rPr>
+        <w:t>Code detailing the filtering process can be found at X</w:t>
+      </w:r>
+      <w:commentRangeEnd w:id="3"/>
+      <w:r>
+        <w:rPr>
+          <w:rStyle w:val="CommentReference"/>
+        </w:rPr>
+        <w:commentReference w:id="3"/>
+      </w:r>
+      <w:r>
+        <w:rPr>
+          <w:rFonts w:asciiTheme="majorHAnsi" w:eastAsia="Times New Roman" w:hAnsiTheme="majorHAnsi" w:cstheme="majorHAnsi"/>
+        </w:rPr>
+        <w:t>.</w:t>
+      </w:r>
     </w:p>
     <w:p>
       <w:pPr>
@@ -2210,13 +2038,20 @@
           <w:rFonts w:asciiTheme="majorHAnsi" w:eastAsia="Times New Roman" w:hAnsiTheme="majorHAnsi" w:cstheme="majorHAnsi"/>
         </w:rPr>
       </w:pPr>
+    </w:p>
+    <w:p>
+      <w:pPr>
+        <w:rPr>
+          <w:rFonts w:asciiTheme="majorHAnsi" w:eastAsia="Times New Roman" w:hAnsiTheme="majorHAnsi" w:cstheme="majorHAnsi"/>
+        </w:rPr>
+      </w:pPr>
       <w:r>
         <w:rPr>
           <w:rFonts w:asciiTheme="majorHAnsi" w:eastAsia="Times New Roman" w:hAnsiTheme="majorHAnsi" w:cstheme="majorHAnsi"/>
           <w:i/>
           <w:iCs/>
         </w:rPr>
-        <w:t xml:space="preserve">Characterizing the statistical </w:t>
+        <w:t>Generating</w:t>
       </w:r>
       <w:r>
         <w:rPr>
@@ -2224,6 +2059,14 @@
           <w:i/>
           <w:iCs/>
         </w:rPr>
+        <w:t xml:space="preserve"> the statistical </w:t>
+      </w:r>
+      <w:r>
+        <w:rPr>
+          <w:rFonts w:asciiTheme="majorHAnsi" w:eastAsia="Times New Roman" w:hAnsiTheme="majorHAnsi" w:cstheme="majorHAnsi"/>
+          <w:i/>
+          <w:iCs/>
+        </w:rPr>
         <w:t>baseline</w:t>
       </w:r>
     </w:p>
@@ -2305,21 +2148,7 @@
         <w:rPr>
           <w:rFonts w:asciiTheme="majorHAnsi" w:eastAsia="Times New Roman" w:hAnsiTheme="majorHAnsi" w:cstheme="majorHAnsi"/>
         </w:rPr>
-        <w:t xml:space="preserve"> (</w:t>
-      </w:r>
-      <w:proofErr w:type="spellStart"/>
-      <w:r>
-        <w:rPr>
-          <w:rFonts w:asciiTheme="majorHAnsi" w:eastAsia="Times New Roman" w:hAnsiTheme="majorHAnsi" w:cstheme="majorHAnsi"/>
-        </w:rPr>
-        <w:t>Locey</w:t>
-      </w:r>
-      <w:proofErr w:type="spellEnd"/>
-      <w:r>
-        <w:rPr>
-          <w:rFonts w:asciiTheme="majorHAnsi" w:eastAsia="Times New Roman" w:hAnsiTheme="majorHAnsi" w:cstheme="majorHAnsi"/>
-        </w:rPr>
-        <w:t xml:space="preserve"> and White, 2013)</w:t>
+        <w:t xml:space="preserve"> (Locey and White, 2013)</w:t>
       </w:r>
       <w:r>
         <w:rPr>
@@ -2427,21 +2256,7 @@
         <w:rPr>
           <w:rFonts w:asciiTheme="majorHAnsi" w:eastAsia="Times New Roman" w:hAnsiTheme="majorHAnsi" w:cstheme="majorHAnsi"/>
         </w:rPr>
-        <w:t xml:space="preserve">s, or elements. In </w:t>
-      </w:r>
-      <w:proofErr w:type="spellStart"/>
-      <w:r>
-        <w:rPr>
-          <w:rFonts w:asciiTheme="majorHAnsi" w:eastAsia="Times New Roman" w:hAnsiTheme="majorHAnsi" w:cstheme="majorHAnsi"/>
-        </w:rPr>
-        <w:t>Locey</w:t>
-      </w:r>
-      <w:proofErr w:type="spellEnd"/>
-      <w:r>
-        <w:rPr>
-          <w:rFonts w:asciiTheme="majorHAnsi" w:eastAsia="Times New Roman" w:hAnsiTheme="majorHAnsi" w:cstheme="majorHAnsi"/>
-        </w:rPr>
-        <w:t xml:space="preserve"> and White (2013), partitions are unique if and only if they differ in the number of species present with each abundance; neither species nor individuals are distinguishable from each other. Operationally, this means that </w:t>
+        <w:t xml:space="preserve">s, or elements. In Locey and White (2013), partitions are unique if and only if they differ in the number of species present with each abundance; neither species nor individuals are distinguishable from each other. Operationally, this means that </w:t>
       </w:r>
       <w:r>
         <w:rPr>
@@ -2531,7 +2346,19 @@
         <w:rPr>
           <w:rFonts w:asciiTheme="majorHAnsi" w:eastAsia="Times New Roman" w:hAnsiTheme="majorHAnsi" w:cstheme="majorHAnsi"/>
         </w:rPr>
-        <w:t>count as only one element of the feasible set. Alternative assumptions regarding the distinguishability of species and/or individuals would effectively change the probabilities associated with various elements of the feasible set, because some partitions can be achieved via more permutations than others. However, in the absence of strong</w:t>
+        <w:t>count as only one element of the feasible set</w:t>
+      </w:r>
+      <w:r>
+        <w:rPr>
+          <w:rFonts w:asciiTheme="majorHAnsi" w:eastAsia="Times New Roman" w:hAnsiTheme="majorHAnsi" w:cstheme="majorHAnsi"/>
+        </w:rPr>
+        <w:t xml:space="preserve"> because they contain the same numbers and only the order differs</w:t>
+      </w:r>
+      <w:r>
+        <w:rPr>
+          <w:rFonts w:asciiTheme="majorHAnsi" w:eastAsia="Times New Roman" w:hAnsiTheme="majorHAnsi" w:cstheme="majorHAnsi"/>
+        </w:rPr>
+        <w:t>. Alternative assumptions regarding the distinguishability of species and/or individuals would effectively change the probabilities associated with various elements of the feasible set, because some partitions can be achieved via more permutations than others. However, in the absence of strong</w:t>
       </w:r>
       <w:r>
         <w:rPr>
@@ -2557,21 +2384,7 @@
         <w:rPr>
           <w:rFonts w:asciiTheme="majorHAnsi" w:eastAsia="Times New Roman" w:hAnsiTheme="majorHAnsi" w:cstheme="majorHAnsi"/>
         </w:rPr>
-        <w:t xml:space="preserve"> (</w:t>
-      </w:r>
-      <w:proofErr w:type="spellStart"/>
-      <w:r>
-        <w:rPr>
-          <w:rFonts w:asciiTheme="majorHAnsi" w:eastAsia="Times New Roman" w:hAnsiTheme="majorHAnsi" w:cstheme="majorHAnsi"/>
-        </w:rPr>
-        <w:t>Locey</w:t>
-      </w:r>
-      <w:proofErr w:type="spellEnd"/>
-      <w:r>
-        <w:rPr>
-          <w:rFonts w:asciiTheme="majorHAnsi" w:eastAsia="Times New Roman" w:hAnsiTheme="majorHAnsi" w:cstheme="majorHAnsi"/>
-        </w:rPr>
-        <w:t xml:space="preserve"> and White 2013).  </w:t>
+        <w:t xml:space="preserve"> (Locey and White 2013).  </w:t>
       </w:r>
     </w:p>
     <w:p>
@@ -2584,109 +2397,14 @@
         <w:rPr>
           <w:rFonts w:asciiTheme="majorHAnsi" w:eastAsia="Times New Roman" w:hAnsiTheme="majorHAnsi" w:cstheme="majorHAnsi"/>
         </w:rPr>
-        <w:t xml:space="preserve">In the absence of any other process, </w:t>
-      </w:r>
-      <w:r>
-        <w:rPr>
-          <w:rFonts w:asciiTheme="majorHAnsi" w:eastAsia="Times New Roman" w:hAnsiTheme="majorHAnsi" w:cstheme="majorHAnsi"/>
-        </w:rPr>
-        <w:t>an</w:t>
-      </w:r>
-      <w:r>
-        <w:rPr>
-          <w:rFonts w:asciiTheme="majorHAnsi" w:eastAsia="Times New Roman" w:hAnsiTheme="majorHAnsi" w:cstheme="majorHAnsi"/>
-        </w:rPr>
-        <w:t xml:space="preserve"> SAD </w:t>
-      </w:r>
-      <w:r>
-        <w:rPr>
-          <w:rFonts w:asciiTheme="majorHAnsi" w:eastAsia="Times New Roman" w:hAnsiTheme="majorHAnsi" w:cstheme="majorHAnsi"/>
-        </w:rPr>
-        <w:t xml:space="preserve">with a particular S and N </w:t>
-      </w:r>
-      <w:r>
-        <w:rPr>
-          <w:rFonts w:asciiTheme="majorHAnsi" w:eastAsia="Times New Roman" w:hAnsiTheme="majorHAnsi" w:cstheme="majorHAnsi"/>
-        </w:rPr>
-        <w:t xml:space="preserve">is likely to reflect whatever characteristics are common among the elements of </w:t>
-      </w:r>
-      <w:r>
-        <w:rPr>
-          <w:rFonts w:asciiTheme="majorHAnsi" w:eastAsia="Times New Roman" w:hAnsiTheme="majorHAnsi" w:cstheme="majorHAnsi"/>
-        </w:rPr>
-        <w:t>its</w:t>
-      </w:r>
-      <w:r>
-        <w:rPr>
-          <w:rFonts w:asciiTheme="majorHAnsi" w:eastAsia="Times New Roman" w:hAnsiTheme="majorHAnsi" w:cstheme="majorHAnsi"/>
-        </w:rPr>
-        <w:t xml:space="preserve"> feasible set. </w:t>
-      </w:r>
-      <w:r>
-        <w:rPr>
-          <w:rFonts w:asciiTheme="majorHAnsi" w:eastAsia="Times New Roman" w:hAnsiTheme="majorHAnsi" w:cstheme="majorHAnsi"/>
-        </w:rPr>
-        <w:t>We focus on the shape of the distribution as the characteristic of interest. Metrics</w:t>
-      </w:r>
-      <w:r>
-        <w:rPr>
-          <w:rFonts w:asciiTheme="majorHAnsi" w:eastAsia="Times New Roman" w:hAnsiTheme="majorHAnsi" w:cstheme="majorHAnsi"/>
-        </w:rPr>
-        <w:t xml:space="preserve"> related to the shape of the distribution of abundances across species are frequently used in the study of community structure and have been used specifically in the context of distinguishing observed SADs from the feasible set (</w:t>
-      </w:r>
-      <w:proofErr w:type="spellStart"/>
-      <w:r>
-        <w:rPr>
-          <w:rFonts w:asciiTheme="majorHAnsi" w:eastAsia="Times New Roman" w:hAnsiTheme="majorHAnsi" w:cstheme="majorHAnsi"/>
-        </w:rPr>
-        <w:t>Locey</w:t>
-      </w:r>
-      <w:proofErr w:type="spellEnd"/>
-      <w:r>
-        <w:rPr>
-          <w:rFonts w:asciiTheme="majorHAnsi" w:eastAsia="Times New Roman" w:hAnsiTheme="majorHAnsi" w:cstheme="majorHAnsi"/>
-        </w:rPr>
-        <w:t xml:space="preserve"> and White 2013). We focus on two metrics to describe the shape of the SAD, </w:t>
-      </w:r>
-      <w:proofErr w:type="gramStart"/>
-      <w:r>
-        <w:rPr>
-          <w:rFonts w:asciiTheme="majorHAnsi" w:eastAsia="Times New Roman" w:hAnsiTheme="majorHAnsi" w:cstheme="majorHAnsi"/>
-        </w:rPr>
-        <w:t>skewness</w:t>
-      </w:r>
-      <w:proofErr w:type="gramEnd"/>
-      <w:r>
-        <w:rPr>
-          <w:rFonts w:asciiTheme="majorHAnsi" w:eastAsia="Times New Roman" w:hAnsiTheme="majorHAnsi" w:cstheme="majorHAnsi"/>
-        </w:rPr>
-        <w:t xml:space="preserve"> and Simpson’s evenness. Skewness is [….] Simpson’s evenness is a more familiar metric for ecologists. Calculating Simpson’s evenness and </w:t>
+        <w:t xml:space="preserve">Characterizing the feasible set can be computationally intensive, particularly for large combinations of S and N. While it is possible to list all possible partitions of a small number of individuals into a small number of species, the number of elements in the feasible set increases rapidly with S and N and renders </w:t>
       </w:r>
       <w:r>
         <w:rPr>
           <w:rFonts w:asciiTheme="majorHAnsi" w:eastAsia="Times New Roman" w:hAnsiTheme="majorHAnsi" w:cstheme="majorHAnsi"/>
         </w:rPr>
         <w:lastRenderedPageBreak/>
-        <w:t xml:space="preserve">skewness for random samples from the feasible set generates distributions of values for each metric that reflect the values that would be likely to occur for an SAD generated at random. Note that skewness </w:t>
-      </w:r>
-      <w:r>
-        <w:rPr>
-          <w:rFonts w:asciiTheme="majorHAnsi" w:eastAsia="Times New Roman" w:hAnsiTheme="majorHAnsi" w:cstheme="majorHAnsi"/>
-        </w:rPr>
-        <w:t xml:space="preserve">[breaks under specific circumstances – s &lt; 3, all abundances equal], and we exclude those cases from analyses of skewness. </w:t>
-      </w:r>
-    </w:p>
-    <w:p>
-      <w:pPr>
-        <w:rPr>
-          <w:rFonts w:asciiTheme="majorHAnsi" w:eastAsia="Times New Roman" w:hAnsiTheme="majorHAnsi" w:cstheme="majorHAnsi"/>
-        </w:rPr>
-      </w:pPr>
-      <w:r>
-        <w:rPr>
-          <w:rFonts w:asciiTheme="majorHAnsi" w:eastAsia="Times New Roman" w:hAnsiTheme="majorHAnsi" w:cstheme="majorHAnsi"/>
-        </w:rPr>
-        <w:t>Characterizing the feasible set can be computationally intensive, particularly for large combinations of S and N. While it is possible to list all possible partitions of a small number of individuals into a small number of species, the number of elements in the feasible set increases rapidly with S and N and renders it necessary to draw samples from the feasible set, rather than enumerating all of its elements. Unbiased sampling of large feasible sets is itself a nontrivial computational problem, and the computational resources required has constrain</w:t>
+        <w:t>it necessary to draw samples from the feasible set, rather than enumerating all of its elements. Unbiased sampling of large feasible sets is itself a nontrivial computational problem, and the computational resources required has constrain</w:t>
       </w:r>
       <w:r>
         <w:rPr>
@@ -2698,21 +2416,7 @@
         <w:rPr>
           <w:rFonts w:asciiTheme="majorHAnsi" w:eastAsia="Times New Roman" w:hAnsiTheme="majorHAnsi" w:cstheme="majorHAnsi"/>
         </w:rPr>
-        <w:t xml:space="preserve"> previous efforts in this vein (</w:t>
-      </w:r>
-      <w:proofErr w:type="spellStart"/>
-      <w:r>
-        <w:rPr>
-          <w:rFonts w:asciiTheme="majorHAnsi" w:eastAsia="Times New Roman" w:hAnsiTheme="majorHAnsi" w:cstheme="majorHAnsi"/>
-        </w:rPr>
-        <w:t>Locey</w:t>
-      </w:r>
-      <w:proofErr w:type="spellEnd"/>
-      <w:r>
-        <w:rPr>
-          <w:rFonts w:asciiTheme="majorHAnsi" w:eastAsia="Times New Roman" w:hAnsiTheme="majorHAnsi" w:cstheme="majorHAnsi"/>
-        </w:rPr>
-        <w:t xml:space="preserve"> and White 2013). </w:t>
+        <w:t xml:space="preserve"> previous efforts in this vein (Locey and White 2013). </w:t>
       </w:r>
       <w:r>
         <w:rPr>
@@ -2851,38 +2555,165 @@
         <w:rPr>
           <w:rFonts w:asciiTheme="majorHAnsi" w:eastAsia="Times New Roman" w:hAnsiTheme="majorHAnsi" w:cstheme="majorHAnsi"/>
         </w:rPr>
-        <w:t xml:space="preserve"> are usually unique. We then calculated skewness and Simpson’s evenness for every sample from the feasible set, to construct distributions describing the </w:t>
-      </w:r>
-      <w:r>
+        <w:t xml:space="preserve"> are usually unique. We </w:t>
+      </w:r>
+      <w:r>
+        <w:rPr>
+          <w:rFonts w:asciiTheme="majorHAnsi" w:eastAsia="Times New Roman" w:hAnsiTheme="majorHAnsi" w:cstheme="majorHAnsi"/>
+        </w:rPr>
+        <w:t>refer to this as the sampled feasible set.</w:t>
+      </w:r>
+      <w:r>
+        <w:rPr>
+          <w:rFonts w:asciiTheme="majorHAnsi" w:eastAsia="Times New Roman" w:hAnsiTheme="majorHAnsi" w:cstheme="majorHAnsi"/>
+        </w:rPr>
+        <w:t xml:space="preserve"> </w:t>
+      </w:r>
+    </w:p>
+    <w:p>
+      <w:pPr>
         <w:rPr>
           <w:rFonts w:asciiTheme="majorHAnsi" w:eastAsia="Times New Roman" w:hAnsiTheme="majorHAnsi" w:cstheme="majorHAnsi"/>
           <w:i/>
           <w:iCs/>
         </w:rPr>
-        <w:t xml:space="preserve">shapes </w:t>
-      </w:r>
-      <w:r>
-        <w:rPr>
-          <w:rFonts w:asciiTheme="majorHAnsi" w:eastAsia="Times New Roman" w:hAnsiTheme="majorHAnsi" w:cstheme="majorHAnsi"/>
-        </w:rPr>
-        <w:t xml:space="preserve">likely to occur at random for an SAD with that S and N. </w:t>
+      </w:pPr>
+      <w:r>
+        <w:rPr>
+          <w:rFonts w:asciiTheme="majorHAnsi" w:eastAsia="Times New Roman" w:hAnsiTheme="majorHAnsi" w:cstheme="majorHAnsi"/>
+          <w:i/>
+          <w:iCs/>
+        </w:rPr>
+        <w:t>Comparing observed SADs to their baselines</w:t>
       </w:r>
     </w:p>
     <w:p>
       <w:pPr>
         <w:rPr>
           <w:rFonts w:asciiTheme="majorHAnsi" w:eastAsia="Times New Roman" w:hAnsiTheme="majorHAnsi" w:cstheme="majorHAnsi"/>
+        </w:rPr>
+      </w:pPr>
+      <w:r>
+        <w:rPr>
+          <w:rFonts w:asciiTheme="majorHAnsi" w:eastAsia="Times New Roman" w:hAnsiTheme="majorHAnsi" w:cstheme="majorHAnsi"/>
+        </w:rPr>
+        <w:t xml:space="preserve">In the absence of any other process, an SAD with a particular S and N is likely to reflect </w:t>
+      </w:r>
+      <w:commentRangeStart w:id="4"/>
+      <w:r>
+        <w:rPr>
+          <w:rFonts w:asciiTheme="majorHAnsi" w:eastAsia="Times New Roman" w:hAnsiTheme="majorHAnsi" w:cstheme="majorHAnsi"/>
+        </w:rPr>
+        <w:t>whatever</w:t>
+      </w:r>
+      <w:commentRangeEnd w:id="4"/>
+      <w:r>
+        <w:rPr>
+          <w:rStyle w:val="CommentReference"/>
+        </w:rPr>
+        <w:commentReference w:id="4"/>
+      </w:r>
+      <w:r>
+        <w:rPr>
+          <w:rFonts w:asciiTheme="majorHAnsi" w:eastAsia="Times New Roman" w:hAnsiTheme="majorHAnsi" w:cstheme="majorHAnsi"/>
+        </w:rPr>
+        <w:t xml:space="preserve"> characteristics are common among the elements of its feasible set</w:t>
+      </w:r>
+      <w:r>
+        <w:rPr>
+          <w:rFonts w:asciiTheme="majorHAnsi" w:eastAsia="Times New Roman" w:hAnsiTheme="majorHAnsi" w:cstheme="majorHAnsi"/>
+        </w:rPr>
+        <w:t>.</w:t>
+      </w:r>
+      <w:r>
+        <w:rPr>
+          <w:rFonts w:asciiTheme="majorHAnsi" w:eastAsia="Times New Roman" w:hAnsiTheme="majorHAnsi" w:cstheme="majorHAnsi"/>
+        </w:rPr>
+        <w:t xml:space="preserve"> We focu</w:t>
+      </w:r>
+      <w:r>
+        <w:rPr>
+          <w:rFonts w:asciiTheme="majorHAnsi" w:eastAsia="Times New Roman" w:hAnsiTheme="majorHAnsi" w:cstheme="majorHAnsi"/>
+        </w:rPr>
+        <w:t xml:space="preserve"> on the shape of the distribution</w:t>
+      </w:r>
+      <w:r>
+        <w:rPr>
+          <w:rFonts w:asciiTheme="majorHAnsi" w:eastAsia="Times New Roman" w:hAnsiTheme="majorHAnsi" w:cstheme="majorHAnsi"/>
+        </w:rPr>
+        <w:t xml:space="preserve"> of abundances across species</w:t>
+      </w:r>
+      <w:r>
+        <w:rPr>
+          <w:rFonts w:asciiTheme="majorHAnsi" w:eastAsia="Times New Roman" w:hAnsiTheme="majorHAnsi" w:cstheme="majorHAnsi"/>
+        </w:rPr>
+        <w:t xml:space="preserve"> as the characteristic of interest. Metrics related to </w:t>
+      </w:r>
+      <w:r>
+        <w:rPr>
+          <w:rFonts w:asciiTheme="majorHAnsi" w:eastAsia="Times New Roman" w:hAnsiTheme="majorHAnsi" w:cstheme="majorHAnsi"/>
+        </w:rPr>
+        <w:t>this shape</w:t>
+      </w:r>
+      <w:r>
+        <w:rPr>
+          <w:rFonts w:asciiTheme="majorHAnsi" w:eastAsia="Times New Roman" w:hAnsiTheme="majorHAnsi" w:cstheme="majorHAnsi"/>
+        </w:rPr>
+        <w:t xml:space="preserve"> are frequently used in the study of community structure and have been used specifically in the context of distinguishing observed SADs from the feasible set (Locey and White 2013). We focus on two metrics to describe the shape of the SAD, skewness and Simpson’s evenness. </w:t>
+      </w:r>
+      <w:r>
+        <w:rPr>
+          <w:rFonts w:asciiTheme="majorHAnsi" w:eastAsia="Times New Roman" w:hAnsiTheme="majorHAnsi" w:cstheme="majorHAnsi"/>
+        </w:rPr>
+        <w:t xml:space="preserve">Skewness measures the asymmetry of a distribution around its mean, with a negative skew indicating a longer tail of values to the left of the mean and a positive skew indicating the converse. Simpson’s evenness is a commonly used metric in ecology for assessing how equitably abundance is distributed across species. By calculating these metrics for each of the unique samples in the community’s sampled feasible set (see  </w:t>
+      </w:r>
+      <w:r>
+        <w:rPr>
+          <w:rFonts w:asciiTheme="majorHAnsi" w:eastAsia="Times New Roman" w:hAnsiTheme="majorHAnsi" w:cstheme="majorHAnsi"/>
           <w:i/>
           <w:iCs/>
         </w:rPr>
-      </w:pPr>
+        <w:t>Generating</w:t>
+      </w:r>
       <w:r>
         <w:rPr>
           <w:rFonts w:asciiTheme="majorHAnsi" w:eastAsia="Times New Roman" w:hAnsiTheme="majorHAnsi" w:cstheme="majorHAnsi"/>
           <w:i/>
           <w:iCs/>
         </w:rPr>
-        <w:t>Comparing observed SADs to their baselines</w:t>
+        <w:t xml:space="preserve"> the statistical baseline</w:t>
+      </w:r>
+      <w:r>
+        <w:rPr>
+          <w:rFonts w:asciiTheme="majorHAnsi" w:eastAsia="Times New Roman" w:hAnsiTheme="majorHAnsi" w:cstheme="majorHAnsi"/>
+          <w:i/>
+          <w:iCs/>
+        </w:rPr>
+        <w:t xml:space="preserve"> </w:t>
+      </w:r>
+      <w:r>
+        <w:rPr>
+          <w:rFonts w:asciiTheme="majorHAnsi" w:eastAsia="Times New Roman" w:hAnsiTheme="majorHAnsi" w:cstheme="majorHAnsi"/>
+        </w:rPr>
+        <w:t>above</w:t>
+      </w:r>
+      <w:r>
+        <w:rPr>
+          <w:rFonts w:asciiTheme="majorHAnsi" w:eastAsia="Times New Roman" w:hAnsiTheme="majorHAnsi" w:cstheme="majorHAnsi"/>
+        </w:rPr>
+        <w:t xml:space="preserve">), we generated a distribution describing the general shape (i.e. evenness or skewness) that we expect from randomly generated SADs. </w:t>
+      </w:r>
+      <w:r>
+        <w:rPr>
+          <w:rFonts w:asciiTheme="majorHAnsi" w:eastAsia="Times New Roman" w:hAnsiTheme="majorHAnsi" w:cstheme="majorHAnsi"/>
+        </w:rPr>
+        <w:t xml:space="preserve">Note that skewness </w:t>
+      </w:r>
+      <w:r>
+        <w:rPr>
+          <w:rFonts w:asciiTheme="majorHAnsi" w:eastAsia="Times New Roman" w:hAnsiTheme="majorHAnsi" w:cstheme="majorHAnsi"/>
+        </w:rPr>
+        <w:t xml:space="preserve">[breaks under specific circumstances – s &lt; 3, all abundances equal], and we exclude those cases from analyses of skewness. </w:t>
       </w:r>
     </w:p>
     <w:p>
@@ -2895,19 +2726,25 @@
         <w:rPr>
           <w:rFonts w:asciiTheme="majorHAnsi" w:eastAsia="Times New Roman" w:hAnsiTheme="majorHAnsi" w:cstheme="majorHAnsi"/>
         </w:rPr>
-        <w:t xml:space="preserve">The feasible set’s distributions of Simpson’s evenness and skewness was used to assess whether observed SADs were statistically unlikely given their values of S and N. We calculated Simpson’s evenness and skewness for the observed SADs, and assessed whether each SAD deviated from its feasible set by calculating the percent of values in the corresponding sample </w:t>
-      </w:r>
-      <w:r>
-        <w:rPr>
-          <w:rFonts w:asciiTheme="majorHAnsi" w:eastAsia="Times New Roman" w:hAnsiTheme="majorHAnsi" w:cstheme="majorHAnsi"/>
-        </w:rPr>
-        <w:t>distribution below an observed value</w:t>
-      </w:r>
-      <w:r>
-        <w:rPr>
-          <w:rFonts w:asciiTheme="majorHAnsi" w:eastAsia="Times New Roman" w:hAnsiTheme="majorHAnsi" w:cstheme="majorHAnsi"/>
-        </w:rPr>
-        <w:t>.</w:t>
+        <w:t xml:space="preserve">To assess whether the shape of an observed SAD was statistically unlikely, we </w:t>
+      </w:r>
+      <w:r>
+        <w:rPr>
+          <w:rFonts w:asciiTheme="majorHAnsi" w:eastAsia="Times New Roman" w:hAnsiTheme="majorHAnsi" w:cstheme="majorHAnsi"/>
+        </w:rPr>
+        <w:t>calculated Simpson’s evenness and skewness for the observed SAD</w:t>
+      </w:r>
+      <w:r>
+        <w:rPr>
+          <w:rFonts w:asciiTheme="majorHAnsi" w:eastAsia="Times New Roman" w:hAnsiTheme="majorHAnsi" w:cstheme="majorHAnsi"/>
+        </w:rPr>
+        <w:t xml:space="preserve"> and compared these observed values to the distributions of evenness and skewness obtained from that community’s sampled feasible set. An observed SAD’s deviation from its feasible set was determined by assessing what percent of values in its sampled distribution</w:t>
+      </w:r>
+      <w:r>
+        <w:rPr>
+          <w:rFonts w:asciiTheme="majorHAnsi" w:eastAsia="Times New Roman" w:hAnsiTheme="majorHAnsi" w:cstheme="majorHAnsi"/>
+        </w:rPr>
+        <w:t>s</w:t>
       </w:r>
       <w:r>
         <w:rPr>
@@ -2919,7 +2756,43 @@
         <w:rPr>
           <w:rFonts w:asciiTheme="majorHAnsi" w:eastAsia="Times New Roman" w:hAnsiTheme="majorHAnsi" w:cstheme="majorHAnsi"/>
         </w:rPr>
-        <w:t xml:space="preserve">This percentile rank is comparable across different community sizes, allowing broad-scale assessment across wide ranges of S and N. If observed SADs simply reflect random draws from their feasible sets, we would expect their percentile rank values to be uniformly distributed from 0 to 100. However, if observed SADs are consistently more skewed or even than their feasible sets, the percentile values will be </w:t>
+        <w:t xml:space="preserve">for skewness and evenness </w:t>
+      </w:r>
+      <w:r>
+        <w:rPr>
+          <w:rFonts w:asciiTheme="majorHAnsi" w:eastAsia="Times New Roman" w:hAnsiTheme="majorHAnsi" w:cstheme="majorHAnsi"/>
+        </w:rPr>
+        <w:t>were below the observed value</w:t>
+      </w:r>
+      <w:r>
+        <w:rPr>
+          <w:rFonts w:asciiTheme="majorHAnsi" w:eastAsia="Times New Roman" w:hAnsiTheme="majorHAnsi" w:cstheme="majorHAnsi"/>
+        </w:rPr>
+        <w:t>s</w:t>
+      </w:r>
+      <w:r>
+        <w:rPr>
+          <w:rFonts w:asciiTheme="majorHAnsi" w:eastAsia="Times New Roman" w:hAnsiTheme="majorHAnsi" w:cstheme="majorHAnsi"/>
+        </w:rPr>
+        <w:t xml:space="preserve">. </w:t>
+      </w:r>
+      <w:r>
+        <w:rPr>
+          <w:rFonts w:asciiTheme="majorHAnsi" w:eastAsia="Times New Roman" w:hAnsiTheme="majorHAnsi" w:cstheme="majorHAnsi"/>
+        </w:rPr>
+        <w:t xml:space="preserve">This percentile rank is comparable across different community sizes, allowing broad-scale assessment across wide ranges of S and N. </w:t>
+      </w:r>
+      <w:r>
+        <w:rPr>
+          <w:rFonts w:asciiTheme="majorHAnsi" w:eastAsia="Times New Roman" w:hAnsiTheme="majorHAnsi" w:cstheme="majorHAnsi"/>
+        </w:rPr>
+        <w:t xml:space="preserve">When we compare across communities, if communities tend to reflect random draws from their feasible set, we </w:t>
+      </w:r>
+      <w:r>
+        <w:rPr>
+          <w:rFonts w:asciiTheme="majorHAnsi" w:eastAsia="Times New Roman" w:hAnsiTheme="majorHAnsi" w:cstheme="majorHAnsi"/>
+        </w:rPr>
+        <w:t xml:space="preserve">would expect their percentile rank values to be uniformly distributed from 0 to 100. However, if observed SADs are consistently more skewed or even than their feasible sets, the percentile values will be </w:t>
       </w:r>
       <w:r>
         <w:rPr>
@@ -2981,43 +2854,38 @@
         <w:rPr>
           <w:rFonts w:asciiTheme="majorHAnsi" w:eastAsia="Times New Roman" w:hAnsiTheme="majorHAnsi" w:cstheme="majorHAnsi"/>
         </w:rPr>
-        <w:t>The distribution</w:t>
-      </w:r>
-      <w:r>
-        <w:rPr>
-          <w:rFonts w:asciiTheme="majorHAnsi" w:eastAsia="Times New Roman" w:hAnsiTheme="majorHAnsi" w:cstheme="majorHAnsi"/>
-        </w:rPr>
-        <w:t>s</w:t>
-      </w:r>
-      <w:r>
-        <w:rPr>
-          <w:rFonts w:asciiTheme="majorHAnsi" w:eastAsia="Times New Roman" w:hAnsiTheme="majorHAnsi" w:cstheme="majorHAnsi"/>
-        </w:rPr>
-        <w:t xml:space="preserve"> of summary statistic values from samples from </w:t>
-      </w:r>
-      <w:r>
-        <w:rPr>
-          <w:rFonts w:asciiTheme="majorHAnsi" w:eastAsia="Times New Roman" w:hAnsiTheme="majorHAnsi" w:cstheme="majorHAnsi"/>
-        </w:rPr>
-        <w:t>the</w:t>
-      </w:r>
-      <w:r>
-        <w:rPr>
-          <w:rFonts w:asciiTheme="majorHAnsi" w:eastAsia="Times New Roman" w:hAnsiTheme="majorHAnsi" w:cstheme="majorHAnsi"/>
-        </w:rPr>
-        <w:t xml:space="preserve"> feasible set also allow</w:t>
-      </w:r>
-      <w:r>
-        <w:rPr>
-          <w:rFonts w:asciiTheme="majorHAnsi" w:eastAsia="Times New Roman" w:hAnsiTheme="majorHAnsi" w:cstheme="majorHAnsi"/>
-        </w:rPr>
-        <w:t>ed</w:t>
-      </w:r>
-      <w:r>
-        <w:rPr>
-          <w:rFonts w:asciiTheme="majorHAnsi" w:eastAsia="Times New Roman" w:hAnsiTheme="majorHAnsi" w:cstheme="majorHAnsi"/>
-        </w:rPr>
-        <w:t xml:space="preserve"> us to describe the relative narrowness or breadth of the statistical </w:t>
+        <w:lastRenderedPageBreak/>
+        <w:t>We also used these distributions</w:t>
+      </w:r>
+      <w:r>
+        <w:rPr>
+          <w:rFonts w:asciiTheme="majorHAnsi" w:eastAsia="Times New Roman" w:hAnsiTheme="majorHAnsi" w:cstheme="majorHAnsi"/>
+        </w:rPr>
+        <w:t xml:space="preserve"> </w:t>
+      </w:r>
+      <w:r>
+        <w:rPr>
+          <w:rFonts w:asciiTheme="majorHAnsi" w:eastAsia="Times New Roman" w:hAnsiTheme="majorHAnsi" w:cstheme="majorHAnsi"/>
+        </w:rPr>
+        <w:t>skewness and evenness from the sampled feasible</w:t>
+      </w:r>
+      <w:r>
+        <w:rPr>
+          <w:rFonts w:asciiTheme="majorHAnsi" w:eastAsia="Times New Roman" w:hAnsiTheme="majorHAnsi" w:cstheme="majorHAnsi"/>
+        </w:rPr>
+        <w:t xml:space="preserve"> </w:t>
+      </w:r>
+      <w:r>
+        <w:rPr>
+          <w:rFonts w:asciiTheme="majorHAnsi" w:eastAsia="Times New Roman" w:hAnsiTheme="majorHAnsi" w:cstheme="majorHAnsi"/>
+        </w:rPr>
+        <w:t xml:space="preserve">set </w:t>
+      </w:r>
+      <w:r>
+        <w:rPr>
+          <w:rFonts w:asciiTheme="majorHAnsi" w:eastAsia="Times New Roman" w:hAnsiTheme="majorHAnsi" w:cstheme="majorHAnsi"/>
+        </w:rPr>
+        <w:t xml:space="preserve">to describe the relative narrowness or breadth of the statistical </w:t>
       </w:r>
       <w:r>
         <w:rPr>
@@ -3029,7 +2897,19 @@
         <w:rPr>
           <w:rFonts w:asciiTheme="majorHAnsi" w:eastAsia="Times New Roman" w:hAnsiTheme="majorHAnsi" w:cstheme="majorHAnsi"/>
         </w:rPr>
-        <w:t xml:space="preserve"> over gradients of S and N.  </w:t>
+        <w:t xml:space="preserve"> over gradients of S and N</w:t>
+      </w:r>
+      <w:r>
+        <w:rPr>
+          <w:rFonts w:asciiTheme="majorHAnsi" w:eastAsia="Times New Roman" w:hAnsiTheme="majorHAnsi" w:cstheme="majorHAnsi"/>
+        </w:rPr>
+        <w:t>, in order to assess whether there could be challenges in determining whether small communities differ from their randomly-generated expectations.</w:t>
+      </w:r>
+      <w:r>
+        <w:rPr>
+          <w:rFonts w:asciiTheme="majorHAnsi" w:eastAsia="Times New Roman" w:hAnsiTheme="majorHAnsi" w:cstheme="majorHAnsi"/>
+        </w:rPr>
+        <w:t xml:space="preserve"> </w:t>
       </w:r>
       <w:r>
         <w:rPr>
@@ -3130,14 +3010,7 @@
         <w:rPr>
           <w:rFonts w:asciiTheme="majorHAnsi" w:eastAsia="Times New Roman" w:hAnsiTheme="majorHAnsi" w:cstheme="majorHAnsi"/>
         </w:rPr>
-        <w:t xml:space="preserve"> qualitatively to more </w:t>
-      </w:r>
-      <w:r>
-        <w:rPr>
-          <w:rFonts w:asciiTheme="majorHAnsi" w:eastAsia="Times New Roman" w:hAnsiTheme="majorHAnsi" w:cstheme="majorHAnsi"/>
-        </w:rPr>
-        <w:lastRenderedPageBreak/>
-        <w:t xml:space="preserve">computationally-intensive approaches to measuring the self-similarity </w:t>
+        <w:t xml:space="preserve"> qualitatively to more computationally-intensive approaches to measuring the self-similarity </w:t>
       </w:r>
       <w:r>
         <w:rPr>
@@ -3223,21 +3096,19 @@
         <w:rPr>
           <w:rFonts w:asciiTheme="majorHAnsi" w:eastAsia="Times New Roman" w:hAnsiTheme="majorHAnsi" w:cstheme="majorHAnsi"/>
         </w:rPr>
-        <w:t xml:space="preserve">We found evidence that the shapes of the SADs for a range of real ecological communities are statistically unlikely when compared to their feasible sets. For four of the five datasets we analyzed – BBS, Gentry, Mammal Communities, and Misc. </w:t>
-      </w:r>
-      <w:proofErr w:type="spellStart"/>
-      <w:r>
-        <w:rPr>
-          <w:rFonts w:asciiTheme="majorHAnsi" w:eastAsia="Times New Roman" w:hAnsiTheme="majorHAnsi" w:cstheme="majorHAnsi"/>
-        </w:rPr>
-        <w:t>Abund</w:t>
-      </w:r>
-      <w:proofErr w:type="spellEnd"/>
-      <w:r>
-        <w:rPr>
-          <w:rFonts w:asciiTheme="majorHAnsi" w:eastAsia="Times New Roman" w:hAnsiTheme="majorHAnsi" w:cstheme="majorHAnsi"/>
-        </w:rPr>
-        <w:t xml:space="preserve"> – empirical SADs are highly skewed and highly uneven relative to their feasible sets much more frequently than would be expected by chance (</w:t>
+        <w:t>We found</w:t>
+      </w:r>
+      <w:r>
+        <w:rPr>
+          <w:rFonts w:asciiTheme="majorHAnsi" w:eastAsia="Times New Roman" w:hAnsiTheme="majorHAnsi" w:cstheme="majorHAnsi"/>
+        </w:rPr>
+        <w:t xml:space="preserve"> widespread</w:t>
+      </w:r>
+      <w:r>
+        <w:rPr>
+          <w:rFonts w:asciiTheme="majorHAnsi" w:eastAsia="Times New Roman" w:hAnsiTheme="majorHAnsi" w:cstheme="majorHAnsi"/>
+        </w:rPr>
+        <w:t xml:space="preserve"> evidence that the shapes of the SADs for a range of real ecological communities are statistically unlikely when compared to their feasible sets. For four of the five datasets we analyzed – BBS, Gentry, Mammal Communities, and Misc. Abund – empirical SADs are highly skewed and highly uneven relative to their feasible sets much more frequently than would be expected by chance (</w:t>
       </w:r>
       <w:hyperlink w:anchor="_Figure_3:_Overall" w:history="1">
         <w:r>
@@ -3395,7 +3266,14 @@
         <w:rPr>
           <w:rFonts w:asciiTheme="majorHAnsi" w:eastAsia="Times New Roman" w:hAnsiTheme="majorHAnsi" w:cstheme="majorHAnsi"/>
         </w:rPr>
-        <w:t xml:space="preserve"> For the subset of FIA communities with direct counterparts, in terms of S and N, in other datasets, we found no difference in the distribution of percentile scores between FIA and other datasets (</w:t>
+        <w:t xml:space="preserve"> For the subset of FIA </w:t>
+      </w:r>
+      <w:r>
+        <w:rPr>
+          <w:rFonts w:asciiTheme="majorHAnsi" w:eastAsia="Times New Roman" w:hAnsiTheme="majorHAnsi" w:cstheme="majorHAnsi"/>
+        </w:rPr>
+        <w:lastRenderedPageBreak/>
+        <w:t>communities with direct counterparts, in terms of S and N, in other datasets, we found no difference in the distribution of percentile scores between FIA and other datasets (</w:t>
       </w:r>
       <w:hyperlink w:anchor="_Figure_8:_Direct" w:history="1">
         <w:r>
@@ -3486,7 +3364,6 @@
         <w:rPr>
           <w:rFonts w:asciiTheme="majorHAnsi" w:eastAsia="Times New Roman" w:hAnsiTheme="majorHAnsi" w:cstheme="majorHAnsi"/>
         </w:rPr>
-        <w:lastRenderedPageBreak/>
         <w:t xml:space="preserve">Community </w:t>
       </w:r>
       <w:r>
@@ -3751,35 +3628,7 @@
         <w:rPr>
           <w:rFonts w:asciiTheme="majorHAnsi" w:eastAsia="Times New Roman" w:hAnsiTheme="majorHAnsi" w:cstheme="majorHAnsi"/>
         </w:rPr>
-        <w:t xml:space="preserve"> (</w:t>
-      </w:r>
-      <w:proofErr w:type="spellStart"/>
-      <w:r>
-        <w:rPr>
-          <w:rFonts w:asciiTheme="majorHAnsi" w:eastAsia="Times New Roman" w:hAnsiTheme="majorHAnsi" w:cstheme="majorHAnsi"/>
-        </w:rPr>
-        <w:t>Haegeman</w:t>
-      </w:r>
-      <w:proofErr w:type="spellEnd"/>
-      <w:r>
-        <w:rPr>
-          <w:rFonts w:asciiTheme="majorHAnsi" w:eastAsia="Times New Roman" w:hAnsiTheme="majorHAnsi" w:cstheme="majorHAnsi"/>
-        </w:rPr>
-        <w:t xml:space="preserve"> and </w:t>
-      </w:r>
-      <w:proofErr w:type="spellStart"/>
-      <w:r>
-        <w:rPr>
-          <w:rFonts w:asciiTheme="majorHAnsi" w:eastAsia="Times New Roman" w:hAnsiTheme="majorHAnsi" w:cstheme="majorHAnsi"/>
-        </w:rPr>
-        <w:t>Loreau</w:t>
-      </w:r>
-      <w:proofErr w:type="spellEnd"/>
-      <w:r>
-        <w:rPr>
-          <w:rFonts w:asciiTheme="majorHAnsi" w:eastAsia="Times New Roman" w:hAnsiTheme="majorHAnsi" w:cstheme="majorHAnsi"/>
-        </w:rPr>
-        <w:t>)</w:t>
+        <w:t xml:space="preserve"> (Haegeman and Loreau)</w:t>
       </w:r>
       <w:r>
         <w:rPr>
@@ -3827,21 +3676,7 @@
         <w:rPr>
           <w:rFonts w:asciiTheme="majorHAnsi" w:eastAsia="Times New Roman" w:hAnsiTheme="majorHAnsi" w:cstheme="majorHAnsi"/>
         </w:rPr>
-        <w:t xml:space="preserve">systems </w:t>
-      </w:r>
-      <w:proofErr w:type="gramStart"/>
-      <w:r>
-        <w:rPr>
-          <w:rFonts w:asciiTheme="majorHAnsi" w:eastAsia="Times New Roman" w:hAnsiTheme="majorHAnsi" w:cstheme="majorHAnsi"/>
-        </w:rPr>
-        <w:t>have</w:t>
-      </w:r>
-      <w:proofErr w:type="gramEnd"/>
-      <w:r>
-        <w:rPr>
-          <w:rFonts w:asciiTheme="majorHAnsi" w:eastAsia="Times New Roman" w:hAnsiTheme="majorHAnsi" w:cstheme="majorHAnsi"/>
-        </w:rPr>
-        <w:t xml:space="preserve"> broad</w:t>
+        <w:t>systems have broad</w:t>
       </w:r>
       <w:r>
         <w:rPr>
@@ -3932,53 +3767,30 @@
         </w:rPr>
         <w:t xml:space="preserve"> (</w:t>
       </w:r>
-      <w:proofErr w:type="spellStart"/>
-      <w:r>
-        <w:rPr>
-          <w:rFonts w:asciiTheme="majorHAnsi" w:eastAsia="Times New Roman" w:hAnsiTheme="majorHAnsi" w:cstheme="majorHAnsi"/>
-        </w:rPr>
-        <w:t>Locey</w:t>
-      </w:r>
-      <w:proofErr w:type="spellEnd"/>
-      <w:r>
-        <w:rPr>
-          <w:rFonts w:asciiTheme="majorHAnsi" w:eastAsia="Times New Roman" w:hAnsiTheme="majorHAnsi" w:cstheme="majorHAnsi"/>
-        </w:rPr>
-        <w:t xml:space="preserve"> and White 2013; </w:t>
-      </w:r>
-      <w:proofErr w:type="spellStart"/>
-      <w:r>
-        <w:rPr>
-          <w:rFonts w:asciiTheme="majorHAnsi" w:eastAsia="Times New Roman" w:hAnsiTheme="majorHAnsi" w:cstheme="majorHAnsi"/>
-        </w:rPr>
-        <w:t>Haegeman</w:t>
-      </w:r>
-      <w:proofErr w:type="spellEnd"/>
-      <w:r>
-        <w:rPr>
-          <w:rFonts w:asciiTheme="majorHAnsi" w:eastAsia="Times New Roman" w:hAnsiTheme="majorHAnsi" w:cstheme="majorHAnsi"/>
-        </w:rPr>
-        <w:t xml:space="preserve"> and </w:t>
-      </w:r>
-      <w:proofErr w:type="spellStart"/>
-      <w:r>
-        <w:rPr>
-          <w:rFonts w:asciiTheme="majorHAnsi" w:eastAsia="Times New Roman" w:hAnsiTheme="majorHAnsi" w:cstheme="majorHAnsi"/>
-        </w:rPr>
-        <w:t>Loreau</w:t>
-      </w:r>
-      <w:proofErr w:type="spellEnd"/>
-      <w:r>
-        <w:rPr>
-          <w:rFonts w:asciiTheme="majorHAnsi" w:eastAsia="Times New Roman" w:hAnsiTheme="majorHAnsi" w:cstheme="majorHAnsi"/>
-        </w:rPr>
-        <w:t xml:space="preserve"> 2008)</w:t>
-      </w:r>
-      <w:r>
-        <w:rPr>
-          <w:rFonts w:asciiTheme="majorHAnsi" w:eastAsia="Times New Roman" w:hAnsiTheme="majorHAnsi" w:cstheme="majorHAnsi"/>
-        </w:rPr>
-        <w:t xml:space="preserve">. Other formulations for the statistical baseline may be equally valid and can generate different statistical expectations, including forms that approximate exponential, Poisson, or log-series distributions. There is currently no unambiguous logical argument for one baseline over another, but comparing the </w:t>
+      <w:r>
+        <w:rPr>
+          <w:rFonts w:asciiTheme="majorHAnsi" w:eastAsia="Times New Roman" w:hAnsiTheme="majorHAnsi" w:cstheme="majorHAnsi"/>
+        </w:rPr>
+        <w:t xml:space="preserve">Locey and White 2013; </w:t>
+      </w:r>
+      <w:r>
+        <w:rPr>
+          <w:rFonts w:asciiTheme="majorHAnsi" w:eastAsia="Times New Roman" w:hAnsiTheme="majorHAnsi" w:cstheme="majorHAnsi"/>
+        </w:rPr>
+        <w:t>Haegeman and Loreau 2008)</w:t>
+      </w:r>
+      <w:r>
+        <w:rPr>
+          <w:rFonts w:asciiTheme="majorHAnsi" w:eastAsia="Times New Roman" w:hAnsiTheme="majorHAnsi" w:cstheme="majorHAnsi"/>
+        </w:rPr>
+        <w:t xml:space="preserve">. Other formulations for the statistical baseline may be equally valid and can generate different statistical expectations, including forms that approximate exponential, Poisson, or log-series distributions. </w:t>
+      </w:r>
+      <w:r>
+        <w:rPr>
+          <w:rFonts w:asciiTheme="majorHAnsi" w:eastAsia="Times New Roman" w:hAnsiTheme="majorHAnsi" w:cstheme="majorHAnsi"/>
+        </w:rPr>
+        <w:lastRenderedPageBreak/>
+        <w:t xml:space="preserve">There is currently no unambiguous logical argument for one baseline over another, but comparing the </w:t>
       </w:r>
       <w:r>
         <w:rPr>
@@ -4003,14 +3815,7 @@
         <w:rPr>
           <w:rFonts w:asciiTheme="majorHAnsi" w:eastAsia="Times New Roman" w:hAnsiTheme="majorHAnsi" w:cstheme="majorHAnsi"/>
         </w:rPr>
-        <w:t xml:space="preserve">Characterizing and adjusting for a statistical baseline for the SAD, as we demonstrate here, refreshes our perspective on the distribution and opens up several new avenues for better understanding how and when biological drivers affect its shape. Persistent deviations between observed communities and their </w:t>
-      </w:r>
-      <w:r>
-        <w:rPr>
-          <w:rFonts w:asciiTheme="majorHAnsi" w:eastAsia="Times New Roman" w:hAnsiTheme="majorHAnsi" w:cstheme="majorHAnsi"/>
-        </w:rPr>
-        <w:lastRenderedPageBreak/>
-        <w:t xml:space="preserve">baselines may be evidence of biological processes operating on top of fundamental statistical constraints, and focusing on these deviations could offer new leverage for evaluating theoretical predictions for the SAD. In doing so, we must appreciate that there is considerable nuance to defining the appropriate statistical baseline and calibrating our expected power to detect deviations, especially for small communities. Exploring other constructions for the baseline, and developing methods for establishing if not improving the </w:t>
+        <w:t xml:space="preserve">Characterizing and adjusting for a statistical baseline for the SAD, as we demonstrate here, refreshes our perspective on the distribution and opens up several new avenues for better understanding how and when biological drivers affect its shape. Persistent deviations between observed communities and their baselines may be evidence of biological processes operating on top of fundamental statistical constraints, and focusing on these deviations could offer new leverage for evaluating theoretical predictions for the SAD. In doing so, we must appreciate that there is considerable nuance to defining the appropriate statistical baseline and calibrating our expected power to detect deviations, especially for small communities. Exploring other constructions for the baseline, and developing methods for establishing if not improving the </w:t>
       </w:r>
       <w:r>
         <w:rPr>
@@ -4074,8 +3879,8 @@
           <w:rFonts w:eastAsia="Times New Roman" w:cstheme="majorHAnsi"/>
         </w:rPr>
       </w:pPr>
-      <w:bookmarkStart w:id="1" w:name="_Figure_1:_Communities"/>
-      <w:bookmarkEnd w:id="1"/>
+      <w:bookmarkStart w:id="5" w:name="_Figure_1:_Communities"/>
+      <w:bookmarkEnd w:id="5"/>
       <w:r>
         <w:rPr>
           <w:rFonts w:eastAsia="Times New Roman" w:cstheme="majorHAnsi"/>
@@ -4102,36 +3907,32 @@
           <w:rFonts w:cstheme="majorHAnsi"/>
         </w:rPr>
       </w:pPr>
-      <w:bookmarkStart w:id="2" w:name="_Figure_1:_S0,"/>
-      <w:bookmarkStart w:id="3" w:name="_Figure_0:_Distribution"/>
-      <w:bookmarkStart w:id="4" w:name="_Figure_1.5:_Datasets"/>
-      <w:bookmarkStart w:id="5" w:name="_Figure_1.75:_Nparts"/>
-      <w:bookmarkStart w:id="6" w:name="_Figure_1:_Number"/>
-      <w:bookmarkStart w:id="7" w:name="_Figure_1.875:_Nparts"/>
-      <w:bookmarkStart w:id="8" w:name="_Figure_2:_Self-similarity"/>
-      <w:bookmarkStart w:id="9" w:name="_Figure_2:_Narrowness"/>
-      <w:bookmarkStart w:id="10" w:name="_Figure_3:_Self-similarity"/>
-      <w:bookmarkStart w:id="11" w:name="_Figure_3:_Skewness"/>
-      <w:bookmarkStart w:id="12" w:name="_Figure_3.5_Self"/>
-      <w:bookmarkStart w:id="13" w:name="_Figure_4:_Overall"/>
-      <w:bookmarkStart w:id="14" w:name="_Figure_4:_Simpson"/>
-      <w:bookmarkStart w:id="15" w:name="_Figure_6:_Skewness"/>
-      <w:bookmarkStart w:id="16" w:name="_Figure_7:_Skewness"/>
-      <w:bookmarkStart w:id="17" w:name="_Figure_8:_Simpson"/>
-      <w:bookmarkStart w:id="18" w:name="_Figure_9:_Simpson"/>
-      <w:bookmarkStart w:id="19" w:name="_Figure_10:_Skewness"/>
-      <w:bookmarkStart w:id="20" w:name="_Figure_11:_Simpson"/>
-      <w:bookmarkStart w:id="21" w:name="_Figure_12:_Simpson"/>
-      <w:bookmarkStart w:id="22" w:name="_Figure_13:_Skewness"/>
-      <w:bookmarkStart w:id="23" w:name="_Figure_14:_Skewness"/>
-      <w:bookmarkStart w:id="24" w:name="_Figure_15:_Rarefied"/>
-      <w:bookmarkStart w:id="25" w:name="_Figure_16:_Rarefied"/>
-      <w:bookmarkStart w:id="26" w:name="_Table_1:_Proportion"/>
-      <w:bookmarkStart w:id="27" w:name="_Table_2:_Proportion"/>
-      <w:bookmarkEnd w:id="2"/>
-      <w:bookmarkEnd w:id="3"/>
-      <w:bookmarkEnd w:id="4"/>
-      <w:bookmarkEnd w:id="5"/>
+      <w:bookmarkStart w:id="6" w:name="_Figure_1:_S0,"/>
+      <w:bookmarkStart w:id="7" w:name="_Figure_0:_Distribution"/>
+      <w:bookmarkStart w:id="8" w:name="_Figure_1.5:_Datasets"/>
+      <w:bookmarkStart w:id="9" w:name="_Figure_1.75:_Nparts"/>
+      <w:bookmarkStart w:id="10" w:name="_Figure_1:_Number"/>
+      <w:bookmarkStart w:id="11" w:name="_Figure_1.875:_Nparts"/>
+      <w:bookmarkStart w:id="12" w:name="_Figure_2:_Self-similarity"/>
+      <w:bookmarkStart w:id="13" w:name="_Figure_2:_Narrowness"/>
+      <w:bookmarkStart w:id="14" w:name="_Figure_3:_Self-similarity"/>
+      <w:bookmarkStart w:id="15" w:name="_Figure_3:_Skewness"/>
+      <w:bookmarkStart w:id="16" w:name="_Figure_3.5_Self"/>
+      <w:bookmarkStart w:id="17" w:name="_Figure_4:_Overall"/>
+      <w:bookmarkStart w:id="18" w:name="_Figure_4:_Simpson"/>
+      <w:bookmarkStart w:id="19" w:name="_Figure_6:_Skewness"/>
+      <w:bookmarkStart w:id="20" w:name="_Figure_7:_Skewness"/>
+      <w:bookmarkStart w:id="21" w:name="_Figure_8:_Simpson"/>
+      <w:bookmarkStart w:id="22" w:name="_Figure_9:_Simpson"/>
+      <w:bookmarkStart w:id="23" w:name="_Figure_10:_Skewness"/>
+      <w:bookmarkStart w:id="24" w:name="_Figure_11:_Simpson"/>
+      <w:bookmarkStart w:id="25" w:name="_Figure_12:_Simpson"/>
+      <w:bookmarkStart w:id="26" w:name="_Figure_13:_Skewness"/>
+      <w:bookmarkStart w:id="27" w:name="_Figure_14:_Skewness"/>
+      <w:bookmarkStart w:id="28" w:name="_Figure_15:_Rarefied"/>
+      <w:bookmarkStart w:id="29" w:name="_Figure_16:_Rarefied"/>
+      <w:bookmarkStart w:id="30" w:name="_Table_1:_Proportion"/>
+      <w:bookmarkStart w:id="31" w:name="_Table_2:_Proportion"/>
       <w:bookmarkEnd w:id="6"/>
       <w:bookmarkEnd w:id="7"/>
       <w:bookmarkEnd w:id="8"/>
@@ -4154,6 +3955,10 @@
       <w:bookmarkEnd w:id="25"/>
       <w:bookmarkEnd w:id="26"/>
       <w:bookmarkEnd w:id="27"/>
+      <w:bookmarkEnd w:id="28"/>
+      <w:bookmarkEnd w:id="29"/>
+      <w:bookmarkEnd w:id="30"/>
+      <w:bookmarkEnd w:id="31"/>
       <w:r>
         <w:rPr>
           <w:rFonts w:cstheme="majorHAnsi"/>
@@ -4223,8 +4028,8 @@
           <w:rFonts w:cstheme="majorHAnsi"/>
         </w:rPr>
       </w:pPr>
-      <w:bookmarkStart w:id="28" w:name="_Figure_2:_95%"/>
-      <w:bookmarkEnd w:id="28"/>
+      <w:bookmarkStart w:id="32" w:name="_Figure_2:_95%"/>
+      <w:bookmarkEnd w:id="32"/>
       <w:r>
         <w:rPr>
           <w:rFonts w:cstheme="majorHAnsi"/>
@@ -4465,10 +4270,10 @@
           <w:rFonts w:cstheme="majorHAnsi"/>
         </w:rPr>
       </w:pPr>
-      <w:bookmarkStart w:id="29" w:name="_Figure_3:_Skewness_1"/>
-      <w:bookmarkStart w:id="30" w:name="_Figure_3:_Overall"/>
-      <w:bookmarkEnd w:id="29"/>
-      <w:bookmarkEnd w:id="30"/>
+      <w:bookmarkStart w:id="33" w:name="_Figure_3:_Skewness_1"/>
+      <w:bookmarkStart w:id="34" w:name="_Figure_3:_Overall"/>
+      <w:bookmarkEnd w:id="33"/>
+      <w:bookmarkEnd w:id="34"/>
       <w:r>
         <w:rPr>
           <w:rFonts w:cstheme="majorHAnsi"/>
@@ -4581,8 +4386,8 @@
           <w:rFonts w:asciiTheme="majorHAnsi" w:hAnsiTheme="majorHAnsi" w:cstheme="majorHAnsi"/>
         </w:rPr>
       </w:pPr>
-      <w:bookmarkStart w:id="31" w:name="_Figure_4:_Evenness"/>
-      <w:bookmarkEnd w:id="31"/>
+      <w:bookmarkStart w:id="35" w:name="_Figure_4:_Evenness"/>
+      <w:bookmarkEnd w:id="35"/>
       <w:r>
         <w:rPr>
           <w:rFonts w:asciiTheme="majorHAnsi" w:hAnsiTheme="majorHAnsi" w:cstheme="majorHAnsi"/>
@@ -4652,8 +4457,8 @@
           <w:rFonts w:cstheme="majorHAnsi"/>
         </w:rPr>
       </w:pPr>
-      <w:bookmarkStart w:id="32" w:name="_Table_1:_Percentile"/>
-      <w:bookmarkEnd w:id="32"/>
+      <w:bookmarkStart w:id="36" w:name="_Table_1:_Percentile"/>
+      <w:bookmarkEnd w:id="36"/>
       <w:r>
         <w:rPr>
           <w:rFonts w:cstheme="majorHAnsi"/>
@@ -4711,7 +4516,6 @@
                 <w:szCs w:val="24"/>
               </w:rPr>
             </w:pPr>
-            <w:proofErr w:type="spellStart"/>
             <w:r>
               <w:rPr>
                 <w:rFonts w:asciiTheme="majorHAnsi" w:eastAsia="Times New Roman" w:hAnsiTheme="majorHAnsi" w:cstheme="majorHAnsi"/>
@@ -4722,7 +4526,6 @@
               </w:rPr>
               <w:t>dat</w:t>
             </w:r>
-            <w:proofErr w:type="spellEnd"/>
           </w:p>
         </w:tc>
         <w:tc>
@@ -4743,7 +4546,6 @@
                 <w:szCs w:val="24"/>
               </w:rPr>
             </w:pPr>
-            <w:proofErr w:type="spellStart"/>
             <w:r>
               <w:rPr>
                 <w:rFonts w:asciiTheme="majorHAnsi" w:eastAsia="Times New Roman" w:hAnsiTheme="majorHAnsi" w:cstheme="majorHAnsi"/>
@@ -4754,7 +4556,6 @@
               </w:rPr>
               <w:t>proportion_skew_high</w:t>
             </w:r>
-            <w:proofErr w:type="spellEnd"/>
           </w:p>
         </w:tc>
         <w:tc>
@@ -4775,7 +4576,6 @@
                 <w:szCs w:val="24"/>
               </w:rPr>
             </w:pPr>
-            <w:proofErr w:type="spellStart"/>
             <w:r>
               <w:rPr>
                 <w:rFonts w:asciiTheme="majorHAnsi" w:eastAsia="Times New Roman" w:hAnsiTheme="majorHAnsi" w:cstheme="majorHAnsi"/>
@@ -4786,7 +4586,6 @@
               </w:rPr>
               <w:t>nsites_skew</w:t>
             </w:r>
-            <w:proofErr w:type="spellEnd"/>
           </w:p>
         </w:tc>
         <w:tc>
@@ -4807,7 +4606,6 @@
                 <w:szCs w:val="24"/>
               </w:rPr>
             </w:pPr>
-            <w:proofErr w:type="spellStart"/>
             <w:r>
               <w:rPr>
                 <w:rFonts w:asciiTheme="majorHAnsi" w:eastAsia="Times New Roman" w:hAnsiTheme="majorHAnsi" w:cstheme="majorHAnsi"/>
@@ -4818,7 +4616,6 @@
               </w:rPr>
               <w:t>proportion_even_low</w:t>
             </w:r>
-            <w:proofErr w:type="spellEnd"/>
           </w:p>
         </w:tc>
         <w:tc>
@@ -4839,7 +4636,6 @@
                 <w:szCs w:val="24"/>
               </w:rPr>
             </w:pPr>
-            <w:proofErr w:type="spellStart"/>
             <w:r>
               <w:rPr>
                 <w:rFonts w:asciiTheme="majorHAnsi" w:eastAsia="Times New Roman" w:hAnsiTheme="majorHAnsi" w:cstheme="majorHAnsi"/>
@@ -4850,7 +4646,6 @@
               </w:rPr>
               <w:t>nsites_even</w:t>
             </w:r>
-            <w:proofErr w:type="spellEnd"/>
           </w:p>
         </w:tc>
       </w:tr>
@@ -4873,7 +4668,6 @@
                 <w:szCs w:val="24"/>
               </w:rPr>
             </w:pPr>
-            <w:proofErr w:type="spellStart"/>
             <w:r>
               <w:rPr>
                 <w:rFonts w:asciiTheme="majorHAnsi" w:eastAsia="Times New Roman" w:hAnsiTheme="majorHAnsi" w:cstheme="majorHAnsi"/>
@@ -4882,7 +4676,6 @@
               </w:rPr>
               <w:t>bbs</w:t>
             </w:r>
-            <w:proofErr w:type="spellEnd"/>
           </w:p>
         </w:tc>
         <w:tc>
@@ -5009,7 +4802,6 @@
                 <w:szCs w:val="24"/>
               </w:rPr>
             </w:pPr>
-            <w:proofErr w:type="spellStart"/>
             <w:r>
               <w:rPr>
                 <w:rFonts w:asciiTheme="majorHAnsi" w:eastAsia="Times New Roman" w:hAnsiTheme="majorHAnsi" w:cstheme="majorHAnsi"/>
@@ -5018,7 +4810,6 @@
               </w:rPr>
               <w:t>fia</w:t>
             </w:r>
-            <w:proofErr w:type="spellEnd"/>
           </w:p>
         </w:tc>
         <w:tc>
@@ -5279,7 +5070,6 @@
                 <w:szCs w:val="24"/>
               </w:rPr>
             </w:pPr>
-            <w:proofErr w:type="spellStart"/>
             <w:r>
               <w:rPr>
                 <w:rFonts w:asciiTheme="majorHAnsi" w:eastAsia="Times New Roman" w:hAnsiTheme="majorHAnsi" w:cstheme="majorHAnsi"/>
@@ -5288,7 +5078,6 @@
               </w:rPr>
               <w:t>mcdb</w:t>
             </w:r>
-            <w:proofErr w:type="spellEnd"/>
           </w:p>
         </w:tc>
         <w:tc>
@@ -5415,7 +5204,6 @@
                 <w:szCs w:val="24"/>
               </w:rPr>
             </w:pPr>
-            <w:proofErr w:type="spellStart"/>
             <w:r>
               <w:rPr>
                 <w:rFonts w:asciiTheme="majorHAnsi" w:eastAsia="Times New Roman" w:hAnsiTheme="majorHAnsi" w:cstheme="majorHAnsi"/>
@@ -5424,7 +5212,6 @@
               </w:rPr>
               <w:t>misc_abund</w:t>
             </w:r>
-            <w:proofErr w:type="spellEnd"/>
           </w:p>
         </w:tc>
         <w:tc>
@@ -5589,7 +5376,6 @@
                 <w:szCs w:val="24"/>
               </w:rPr>
             </w:pPr>
-            <w:proofErr w:type="spellStart"/>
             <w:r>
               <w:rPr>
                 <w:rFonts w:asciiTheme="majorHAnsi" w:eastAsia="Times New Roman" w:hAnsiTheme="majorHAnsi" w:cstheme="majorHAnsi"/>
@@ -5600,7 +5386,6 @@
               </w:rPr>
               <w:t>fia_yn</w:t>
             </w:r>
-            <w:proofErr w:type="spellEnd"/>
           </w:p>
         </w:tc>
         <w:tc>
@@ -5621,7 +5406,6 @@
                 <w:szCs w:val="24"/>
               </w:rPr>
             </w:pPr>
-            <w:proofErr w:type="spellStart"/>
             <w:r>
               <w:rPr>
                 <w:rFonts w:asciiTheme="majorHAnsi" w:eastAsia="Times New Roman" w:hAnsiTheme="majorHAnsi" w:cstheme="majorHAnsi"/>
@@ -5632,7 +5416,6 @@
               </w:rPr>
               <w:t>proportion_skew_high</w:t>
             </w:r>
-            <w:proofErr w:type="spellEnd"/>
           </w:p>
         </w:tc>
         <w:tc>
@@ -5653,7 +5436,6 @@
                 <w:szCs w:val="24"/>
               </w:rPr>
             </w:pPr>
-            <w:proofErr w:type="spellStart"/>
             <w:r>
               <w:rPr>
                 <w:rFonts w:asciiTheme="majorHAnsi" w:eastAsia="Times New Roman" w:hAnsiTheme="majorHAnsi" w:cstheme="majorHAnsi"/>
@@ -5664,7 +5446,6 @@
               </w:rPr>
               <w:t>nsites_skew</w:t>
             </w:r>
-            <w:proofErr w:type="spellEnd"/>
           </w:p>
         </w:tc>
         <w:tc>
@@ -5685,7 +5466,6 @@
                 <w:szCs w:val="24"/>
               </w:rPr>
             </w:pPr>
-            <w:proofErr w:type="spellStart"/>
             <w:r>
               <w:rPr>
                 <w:rFonts w:asciiTheme="majorHAnsi" w:eastAsia="Times New Roman" w:hAnsiTheme="majorHAnsi" w:cstheme="majorHAnsi"/>
@@ -5696,7 +5476,6 @@
               </w:rPr>
               <w:t>proportion_even_low</w:t>
             </w:r>
-            <w:proofErr w:type="spellEnd"/>
           </w:p>
         </w:tc>
         <w:tc>
@@ -5717,7 +5496,6 @@
                 <w:szCs w:val="24"/>
               </w:rPr>
             </w:pPr>
-            <w:proofErr w:type="spellStart"/>
             <w:r>
               <w:rPr>
                 <w:rFonts w:asciiTheme="majorHAnsi" w:eastAsia="Times New Roman" w:hAnsiTheme="majorHAnsi" w:cstheme="majorHAnsi"/>
@@ -5728,7 +5506,6 @@
               </w:rPr>
               <w:t>nsites_even</w:t>
             </w:r>
-            <w:proofErr w:type="spellEnd"/>
           </w:p>
         </w:tc>
       </w:tr>
@@ -5751,7 +5528,6 @@
                 <w:szCs w:val="24"/>
               </w:rPr>
             </w:pPr>
-            <w:proofErr w:type="spellStart"/>
             <w:r>
               <w:rPr>
                 <w:rFonts w:asciiTheme="majorHAnsi" w:eastAsia="Times New Roman" w:hAnsiTheme="majorHAnsi" w:cstheme="majorHAnsi"/>
@@ -5760,7 +5536,6 @@
               </w:rPr>
               <w:t>fia</w:t>
             </w:r>
-            <w:proofErr w:type="spellEnd"/>
           </w:p>
         </w:tc>
         <w:tc>
@@ -5893,18 +5668,8 @@
                 <w:sz w:val="24"/>
                 <w:szCs w:val="24"/>
               </w:rPr>
-              <w:t xml:space="preserve">not </w:t>
+              <w:t>not fia</w:t>
             </w:r>
-            <w:proofErr w:type="spellStart"/>
-            <w:r>
-              <w:rPr>
-                <w:rFonts w:asciiTheme="majorHAnsi" w:eastAsia="Times New Roman" w:hAnsiTheme="majorHAnsi" w:cstheme="majorHAnsi"/>
-                <w:sz w:val="24"/>
-                <w:szCs w:val="24"/>
-              </w:rPr>
-              <w:t>fia</w:t>
-            </w:r>
-            <w:proofErr w:type="spellEnd"/>
           </w:p>
         </w:tc>
         <w:tc>
@@ -6034,8 +5799,8 @@
           <w:rFonts w:cstheme="majorHAnsi"/>
         </w:rPr>
       </w:pPr>
-      <w:bookmarkStart w:id="33" w:name="_Figure_5:_95%"/>
-      <w:bookmarkEnd w:id="33"/>
+      <w:bookmarkStart w:id="37" w:name="_Figure_5:_95%"/>
+      <w:bookmarkEnd w:id="37"/>
       <w:r>
         <w:rPr>
           <w:rFonts w:cstheme="majorHAnsi"/>
@@ -6179,8 +5944,8 @@
           <w:rFonts w:cstheme="majorHAnsi"/>
         </w:rPr>
       </w:pPr>
-      <w:bookmarkStart w:id="34" w:name="_Figure_7:_Distribution"/>
-      <w:bookmarkEnd w:id="34"/>
+      <w:bookmarkStart w:id="38" w:name="_Figure_7:_Distribution"/>
+      <w:bookmarkEnd w:id="38"/>
       <w:r>
         <w:rPr>
           <w:rFonts w:cstheme="majorHAnsi"/>
@@ -6312,8 +6077,8 @@
           <w:rFonts w:cstheme="majorHAnsi"/>
         </w:rPr>
       </w:pPr>
-      <w:bookmarkStart w:id="35" w:name="_Figure_8:_Direct"/>
-      <w:bookmarkEnd w:id="35"/>
+      <w:bookmarkStart w:id="39" w:name="_Figure_8:_Direct"/>
+      <w:bookmarkEnd w:id="39"/>
       <w:r>
         <w:rPr>
           <w:rFonts w:cstheme="majorHAnsi"/>
@@ -6428,8 +6193,8 @@
           <w:rFonts w:cstheme="majorHAnsi"/>
         </w:rPr>
       </w:pPr>
-      <w:bookmarkStart w:id="36" w:name="_Table_2:_Percentile"/>
-      <w:bookmarkEnd w:id="36"/>
+      <w:bookmarkStart w:id="40" w:name="_Table_2:_Percentile"/>
+      <w:bookmarkEnd w:id="40"/>
       <w:r>
         <w:rPr>
           <w:rFonts w:cstheme="majorHAnsi"/>
@@ -6487,7 +6252,6 @@
                 <w:szCs w:val="24"/>
               </w:rPr>
             </w:pPr>
-            <w:proofErr w:type="spellStart"/>
             <w:r>
               <w:rPr>
                 <w:rFonts w:asciiTheme="majorHAnsi" w:eastAsia="Times New Roman" w:hAnsiTheme="majorHAnsi" w:cstheme="majorHAnsi"/>
@@ -6498,7 +6262,6 @@
               </w:rPr>
               <w:t>fia_yn</w:t>
             </w:r>
-            <w:proofErr w:type="spellEnd"/>
           </w:p>
         </w:tc>
         <w:tc>
@@ -6519,7 +6282,6 @@
                 <w:szCs w:val="24"/>
               </w:rPr>
             </w:pPr>
-            <w:proofErr w:type="spellStart"/>
             <w:r>
               <w:rPr>
                 <w:rFonts w:asciiTheme="majorHAnsi" w:eastAsia="Times New Roman" w:hAnsiTheme="majorHAnsi" w:cstheme="majorHAnsi"/>
@@ -6530,7 +6292,6 @@
               </w:rPr>
               <w:t>prop_skew_high</w:t>
             </w:r>
-            <w:proofErr w:type="spellEnd"/>
           </w:p>
         </w:tc>
         <w:tc>
@@ -6551,7 +6312,6 @@
                 <w:szCs w:val="24"/>
               </w:rPr>
             </w:pPr>
-            <w:proofErr w:type="spellStart"/>
             <w:r>
               <w:rPr>
                 <w:rFonts w:asciiTheme="majorHAnsi" w:eastAsia="Times New Roman" w:hAnsiTheme="majorHAnsi" w:cstheme="majorHAnsi"/>
@@ -6562,7 +6322,6 @@
               </w:rPr>
               <w:t>prop_even_low</w:t>
             </w:r>
-            <w:proofErr w:type="spellEnd"/>
           </w:p>
         </w:tc>
         <w:tc>
@@ -6583,7 +6342,6 @@
                 <w:szCs w:val="24"/>
               </w:rPr>
             </w:pPr>
-            <w:proofErr w:type="spellStart"/>
             <w:r>
               <w:rPr>
                 <w:rFonts w:asciiTheme="majorHAnsi" w:eastAsia="Times New Roman" w:hAnsiTheme="majorHAnsi" w:cstheme="majorHAnsi"/>
@@ -6594,7 +6352,6 @@
               </w:rPr>
               <w:t>nsites_skew</w:t>
             </w:r>
-            <w:proofErr w:type="spellEnd"/>
           </w:p>
         </w:tc>
         <w:tc>
@@ -6615,7 +6372,6 @@
                 <w:szCs w:val="24"/>
               </w:rPr>
             </w:pPr>
-            <w:proofErr w:type="spellStart"/>
             <w:r>
               <w:rPr>
                 <w:rFonts w:asciiTheme="majorHAnsi" w:eastAsia="Times New Roman" w:hAnsiTheme="majorHAnsi" w:cstheme="majorHAnsi"/>
@@ -6626,7 +6382,6 @@
               </w:rPr>
               <w:t>nsites_even</w:t>
             </w:r>
-            <w:proofErr w:type="spellEnd"/>
           </w:p>
         </w:tc>
       </w:tr>
@@ -6649,7 +6404,6 @@
                 <w:szCs w:val="24"/>
               </w:rPr>
             </w:pPr>
-            <w:proofErr w:type="spellStart"/>
             <w:r>
               <w:rPr>
                 <w:rFonts w:asciiTheme="majorHAnsi" w:eastAsia="Times New Roman" w:hAnsiTheme="majorHAnsi" w:cstheme="majorHAnsi"/>
@@ -6658,7 +6412,6 @@
               </w:rPr>
               <w:t>fia</w:t>
             </w:r>
-            <w:proofErr w:type="spellEnd"/>
           </w:p>
         </w:tc>
         <w:tc>
@@ -6914,7 +6667,23 @@
 
 <file path=word/comments.xml><?xml version="1.0" encoding="utf-8"?>
 <w:comments xmlns:wpc="http://schemas.microsoft.com/office/word/2010/wordprocessingCanvas" xmlns:cx="http://schemas.microsoft.com/office/drawing/2014/chartex" xmlns:cx1="http://schemas.microsoft.com/office/drawing/2015/9/8/chartex" xmlns:cx2="http://schemas.microsoft.com/office/drawing/2015/10/21/chartex" xmlns:cx3="http://schemas.microsoft.com/office/drawing/2016/5/9/chartex" xmlns:cx4="http://schemas.microsoft.com/office/drawing/2016/5/10/chartex" xmlns:cx5="http://schemas.microsoft.com/office/drawing/2016/5/11/chartex" xmlns:cx6="http://schemas.microsoft.com/office/drawing/2016/5/12/chartex" xmlns:cx7="http://schemas.microsoft.com/office/drawing/2016/5/13/chartex" xmlns:cx8="http://schemas.microsoft.com/office/drawing/2016/5/14/chartex" xmlns:mc="http://schemas.openxmlformats.org/markup-compatibility/2006" xmlns:aink="http://schemas.microsoft.com/office/drawing/2016/ink" xmlns:am3d="http://schemas.microsoft.com/office/drawing/2017/model3d" xmlns:o="urn:schemas-microsoft-com:office:office" xmlns:r="http://schemas.openxmlformats.org/officeDocument/2006/relationships" xmlns:m="http://schemas.openxmlformats.org/officeDocument/2006/math" xmlns:v="urn:schemas-microsoft-com:vml" xmlns:wp14="http://schemas.microsoft.com/office/word/2010/wordprocessingDrawing" xmlns:wp="http://schemas.openxmlformats.org/drawingml/2006/wordprocessingDrawing" xmlns:w10="urn:schemas-microsoft-com:office:word" xmlns:w="http://schemas.openxmlformats.org/wordprocessingml/2006/main" xmlns:w14="http://schemas.microsoft.com/office/word/2010/wordml" xmlns:w15="http://schemas.microsoft.com/office/word/2012/wordml" xmlns:w16cex="http://schemas.microsoft.com/office/word/2018/wordml/cex" xmlns:w16cid="http://schemas.microsoft.com/office/word/2016/wordml/cid" xmlns:w16="http://schemas.microsoft.com/office/word/2018/wordml" xmlns:w16se="http://schemas.microsoft.com/office/word/2015/wordml/symex" xmlns:wpg="http://schemas.microsoft.com/office/word/2010/wordprocessingGroup" xmlns:wpi="http://schemas.microsoft.com/office/word/2010/wordprocessingInk" xmlns:wne="http://schemas.microsoft.com/office/word/2006/wordml" xmlns:wps="http://schemas.microsoft.com/office/word/2010/wordprocessingShape" mc:Ignorable="w14 w15 w16se w16cid w16 w16cex wp14">
-  <w:comment w:id="0" w:author="Diaz,Renata M" w:date="2020-08-10T15:32:00Z" w:initials="DM">
+  <w:comment w:id="0" w:author="Diaz,Renata M" w:date="2020-10-05T11:04:00Z" w:initials="DM">
+    <w:p>
+      <w:pPr>
+        <w:pStyle w:val="CommentText"/>
+      </w:pPr>
+      <w:r>
+        <w:rPr>
+          <w:rStyle w:val="CommentReference"/>
+        </w:rPr>
+        <w:annotationRef/>
+      </w:r>
+      <w:r>
+        <w:t>See SKM edits &amp; comment thread in SADs_draft_active_SKMOct. Will take massaging to get this pared down without losing threads.</w:t>
+      </w:r>
+    </w:p>
+  </w:comment>
+  <w:comment w:id="1" w:author="Diaz,Renata M" w:date="2020-08-10T15:32:00Z" w:initials="DM">
     <w:p>
       <w:pPr>
         <w:pStyle w:val="CommentText"/>
@@ -6934,15 +6703,55 @@
         <w:pStyle w:val="CommentText"/>
       </w:pPr>
       <w:r>
-        <w:t xml:space="preserve">(I’m a little too deep in this to be confident in my gauge of whether it’s necessary </w:t>
-      </w:r>
-      <w:proofErr w:type="gramStart"/>
-      <w:r>
-        <w:t>stepping stones</w:t>
-      </w:r>
-      <w:proofErr w:type="gramEnd"/>
-      <w:r>
-        <w:t xml:space="preserve"> or too much!)</w:t>
+        <w:t>(I’m a little too deep in this to be confident in my gauge of whether it’s necessary stepping stones or too much!)</w:t>
+      </w:r>
+    </w:p>
+  </w:comment>
+  <w:comment w:id="2" w:author="Diaz,Renata M" w:date="2020-10-05T11:06:00Z" w:initials="DM">
+    <w:p>
+      <w:pPr>
+        <w:pStyle w:val="CommentText"/>
+      </w:pPr>
+      <w:r>
+        <w:rPr>
+          <w:rStyle w:val="CommentReference"/>
+        </w:rPr>
+        <w:annotationRef/>
+      </w:r>
+      <w:r>
+        <w:t>From SKM: include in supplement how many got filtered out</w:t>
+      </w:r>
+    </w:p>
+  </w:comment>
+  <w:comment w:id="3" w:author="Ernest, Morgan" w:date="2020-09-28T09:46:00Z" w:initials="EM">
+    <w:p>
+      <w:pPr>
+        <w:pStyle w:val="CommentText"/>
+      </w:pPr>
+      <w:r>
+        <w:rPr>
+          <w:rStyle w:val="CommentReference"/>
+        </w:rPr>
+        <w:annotationRef/>
+      </w:r>
+      <w:r>
+        <w:t>I thought it would be nice to be able to send people directly to the code that is doing this data filtering. I’m uncertain what the best way to do this is. Whether its by adding it to the supplement or via a link to the repo. I think it depends in part on the journal rules. If we can get away with it, I love to add a link to the specific R script (if only by name). I always hate it when there’s a “It’s in the X repo” statement and you go to that repo and its impossible to specific piece of code you’re looking for!</w:t>
+      </w:r>
+    </w:p>
+  </w:comment>
+  <w:comment w:id="4" w:author="Diaz,Renata M" w:date="2020-10-05T11:15:00Z" w:initials="DM">
+    <w:p>
+      <w:pPr>
+        <w:pStyle w:val="CommentText"/>
+      </w:pPr>
+      <w:r>
+        <w:rPr>
+          <w:rStyle w:val="CommentReference"/>
+        </w:rPr>
+        <w:annotationRef/>
+      </w:r>
+      <w:r>
+        <w:t>SKM moved this down here…</w:t>
       </w:r>
     </w:p>
   </w:comment>
@@ -6951,19 +6760,31 @@
 
 <file path=word/commentsExtended.xml><?xml version="1.0" encoding="utf-8"?>
 <w15:commentsEx xmlns:wpc="http://schemas.microsoft.com/office/word/2010/wordprocessingCanvas" xmlns:cx="http://schemas.microsoft.com/office/drawing/2014/chartex" xmlns:cx1="http://schemas.microsoft.com/office/drawing/2015/9/8/chartex" xmlns:cx2="http://schemas.microsoft.com/office/drawing/2015/10/21/chartex" xmlns:cx3="http://schemas.microsoft.com/office/drawing/2016/5/9/chartex" xmlns:cx4="http://schemas.microsoft.com/office/drawing/2016/5/10/chartex" xmlns:cx5="http://schemas.microsoft.com/office/drawing/2016/5/11/chartex" xmlns:cx6="http://schemas.microsoft.com/office/drawing/2016/5/12/chartex" xmlns:cx7="http://schemas.microsoft.com/office/drawing/2016/5/13/chartex" xmlns:cx8="http://schemas.microsoft.com/office/drawing/2016/5/14/chartex" xmlns:mc="http://schemas.openxmlformats.org/markup-compatibility/2006" xmlns:aink="http://schemas.microsoft.com/office/drawing/2016/ink" xmlns:am3d="http://schemas.microsoft.com/office/drawing/2017/model3d" xmlns:o="urn:schemas-microsoft-com:office:office" xmlns:r="http://schemas.openxmlformats.org/officeDocument/2006/relationships" xmlns:m="http://schemas.openxmlformats.org/officeDocument/2006/math" xmlns:v="urn:schemas-microsoft-com:vml" xmlns:wp14="http://schemas.microsoft.com/office/word/2010/wordprocessingDrawing" xmlns:wp="http://schemas.openxmlformats.org/drawingml/2006/wordprocessingDrawing" xmlns:w10="urn:schemas-microsoft-com:office:word" xmlns:w="http://schemas.openxmlformats.org/wordprocessingml/2006/main" xmlns:w14="http://schemas.microsoft.com/office/word/2010/wordml" xmlns:w15="http://schemas.microsoft.com/office/word/2012/wordml" xmlns:w16cex="http://schemas.microsoft.com/office/word/2018/wordml/cex" xmlns:w16cid="http://schemas.microsoft.com/office/word/2016/wordml/cid" xmlns:w16="http://schemas.microsoft.com/office/word/2018/wordml" xmlns:w16se="http://schemas.microsoft.com/office/word/2015/wordml/symex" xmlns:wpg="http://schemas.microsoft.com/office/word/2010/wordprocessingGroup" xmlns:wpi="http://schemas.microsoft.com/office/word/2010/wordprocessingInk" xmlns:wne="http://schemas.microsoft.com/office/word/2006/wordml" xmlns:wps="http://schemas.microsoft.com/office/word/2010/wordprocessingShape" mc:Ignorable="w14 w15 w16se w16cid w16 w16cex wp14">
+  <w15:commentEx w15:paraId="3745A27D" w15:done="0"/>
   <w15:commentEx w15:paraId="3A23223B" w15:done="0"/>
+  <w15:commentEx w15:paraId="3F394038" w15:done="0"/>
+  <w15:commentEx w15:paraId="70CDA453" w15:done="0"/>
+  <w15:commentEx w15:paraId="44E29D90" w15:done="0"/>
 </w15:commentsEx>
 </file>
 
 <file path=word/commentsExtensible.xml><?xml version="1.0" encoding="utf-8"?>
 <w16cex:commentsExtensible xmlns:wpc="http://schemas.microsoft.com/office/word/2010/wordprocessingCanvas" xmlns:cx="http://schemas.microsoft.com/office/drawing/2014/chartex" xmlns:cx1="http://schemas.microsoft.com/office/drawing/2015/9/8/chartex" xmlns:cx2="http://schemas.microsoft.com/office/drawing/2015/10/21/chartex" xmlns:cx3="http://schemas.microsoft.com/office/drawing/2016/5/9/chartex" xmlns:cx4="http://schemas.microsoft.com/office/drawing/2016/5/10/chartex" xmlns:cx5="http://schemas.microsoft.com/office/drawing/2016/5/11/chartex" xmlns:cx6="http://schemas.microsoft.com/office/drawing/2016/5/12/chartex" xmlns:cx7="http://schemas.microsoft.com/office/drawing/2016/5/13/chartex" xmlns:cx8="http://schemas.microsoft.com/office/drawing/2016/5/14/chartex" xmlns:mc="http://schemas.openxmlformats.org/markup-compatibility/2006" xmlns:aink="http://schemas.microsoft.com/office/drawing/2016/ink" xmlns:am3d="http://schemas.microsoft.com/office/drawing/2017/model3d" xmlns:o="urn:schemas-microsoft-com:office:office" xmlns:r="http://schemas.openxmlformats.org/officeDocument/2006/relationships" xmlns:m="http://schemas.openxmlformats.org/officeDocument/2006/math" xmlns:v="urn:schemas-microsoft-com:vml" xmlns:wp14="http://schemas.microsoft.com/office/word/2010/wordprocessingDrawing" xmlns:wp="http://schemas.openxmlformats.org/drawingml/2006/wordprocessingDrawing" xmlns:w10="urn:schemas-microsoft-com:office:word" xmlns:w="http://schemas.openxmlformats.org/wordprocessingml/2006/main" xmlns:w14="http://schemas.microsoft.com/office/word/2010/wordml" xmlns:w15="http://schemas.microsoft.com/office/word/2012/wordml" xmlns:w16cex="http://schemas.microsoft.com/office/word/2018/wordml/cex" xmlns:w16cid="http://schemas.microsoft.com/office/word/2016/wordml/cid" xmlns:w16="http://schemas.microsoft.com/office/word/2018/wordml" xmlns:w16se="http://schemas.microsoft.com/office/word/2015/wordml/symex" xmlns:wpg="http://schemas.microsoft.com/office/word/2010/wordprocessingGroup" xmlns:wpi="http://schemas.microsoft.com/office/word/2010/wordprocessingInk" xmlns:wne="http://schemas.microsoft.com/office/word/2006/wordml" xmlns:wps="http://schemas.microsoft.com/office/word/2010/wordprocessingShape" mc:Ignorable="w14 w15 w16se w16cid w16 w16cex wp14">
+  <w16cex:commentExtensible w16cex:durableId="23257C49" w16cex:dateUtc="2020-10-05T15:04:00Z"/>
   <w16cex:commentExtensible w16cex:durableId="22DBE70E" w16cex:dateUtc="2020-08-10T19:32:00Z"/>
+  <w16cex:commentExtensible w16cex:durableId="23257CC6" w16cex:dateUtc="2020-10-05T15:06:00Z"/>
+  <w16cex:commentExtensible w16cex:durableId="231C2F5F" w16cex:dateUtc="2020-09-28T13:46:00Z"/>
+  <w16cex:commentExtensible w16cex:durableId="23257EC2" w16cex:dateUtc="2020-10-05T15:15:00Z"/>
 </w16cex:commentsExtensible>
 </file>
 
 <file path=word/commentsIds.xml><?xml version="1.0" encoding="utf-8"?>
 <w16cid:commentsIds xmlns:wpc="http://schemas.microsoft.com/office/word/2010/wordprocessingCanvas" xmlns:cx="http://schemas.microsoft.com/office/drawing/2014/chartex" xmlns:cx1="http://schemas.microsoft.com/office/drawing/2015/9/8/chartex" xmlns:cx2="http://schemas.microsoft.com/office/drawing/2015/10/21/chartex" xmlns:cx3="http://schemas.microsoft.com/office/drawing/2016/5/9/chartex" xmlns:cx4="http://schemas.microsoft.com/office/drawing/2016/5/10/chartex" xmlns:cx5="http://schemas.microsoft.com/office/drawing/2016/5/11/chartex" xmlns:cx6="http://schemas.microsoft.com/office/drawing/2016/5/12/chartex" xmlns:cx7="http://schemas.microsoft.com/office/drawing/2016/5/13/chartex" xmlns:cx8="http://schemas.microsoft.com/office/drawing/2016/5/14/chartex" xmlns:mc="http://schemas.openxmlformats.org/markup-compatibility/2006" xmlns:aink="http://schemas.microsoft.com/office/drawing/2016/ink" xmlns:am3d="http://schemas.microsoft.com/office/drawing/2017/model3d" xmlns:o="urn:schemas-microsoft-com:office:office" xmlns:r="http://schemas.openxmlformats.org/officeDocument/2006/relationships" xmlns:m="http://schemas.openxmlformats.org/officeDocument/2006/math" xmlns:v="urn:schemas-microsoft-com:vml" xmlns:wp14="http://schemas.microsoft.com/office/word/2010/wordprocessingDrawing" xmlns:wp="http://schemas.openxmlformats.org/drawingml/2006/wordprocessingDrawing" xmlns:w10="urn:schemas-microsoft-com:office:word" xmlns:w="http://schemas.openxmlformats.org/wordprocessingml/2006/main" xmlns:w14="http://schemas.microsoft.com/office/word/2010/wordml" xmlns:w15="http://schemas.microsoft.com/office/word/2012/wordml" xmlns:w16cex="http://schemas.microsoft.com/office/word/2018/wordml/cex" xmlns:w16cid="http://schemas.microsoft.com/office/word/2016/wordml/cid" xmlns:w16="http://schemas.microsoft.com/office/word/2018/wordml" xmlns:w16se="http://schemas.microsoft.com/office/word/2015/wordml/symex" xmlns:wpg="http://schemas.microsoft.com/office/word/2010/wordprocessingGroup" xmlns:wpi="http://schemas.microsoft.com/office/word/2010/wordprocessingInk" xmlns:wne="http://schemas.microsoft.com/office/word/2006/wordml" xmlns:wps="http://schemas.microsoft.com/office/word/2010/wordprocessingShape" mc:Ignorable="w14 w15 w16se w16cid w16 w16cex wp14">
+  <w16cid:commentId w16cid:paraId="3745A27D" w16cid:durableId="23257C49"/>
   <w16cid:commentId w16cid:paraId="3A23223B" w16cid:durableId="22DBE70E"/>
+  <w16cid:commentId w16cid:paraId="3F394038" w16cid:durableId="23257CC6"/>
+  <w16cid:commentId w16cid:paraId="70CDA453" w16cid:durableId="231C2F5F"/>
+  <w16cid:commentId w16cid:paraId="44E29D90" w16cid:durableId="23257EC2"/>
 </w16cid:commentsIds>
 </file>
 
@@ -7833,6 +7654,9 @@
 <w15:people xmlns:wpc="http://schemas.microsoft.com/office/word/2010/wordprocessingCanvas" xmlns:cx="http://schemas.microsoft.com/office/drawing/2014/chartex" xmlns:cx1="http://schemas.microsoft.com/office/drawing/2015/9/8/chartex" xmlns:cx2="http://schemas.microsoft.com/office/drawing/2015/10/21/chartex" xmlns:cx3="http://schemas.microsoft.com/office/drawing/2016/5/9/chartex" xmlns:cx4="http://schemas.microsoft.com/office/drawing/2016/5/10/chartex" xmlns:cx5="http://schemas.microsoft.com/office/drawing/2016/5/11/chartex" xmlns:cx6="http://schemas.microsoft.com/office/drawing/2016/5/12/chartex" xmlns:cx7="http://schemas.microsoft.com/office/drawing/2016/5/13/chartex" xmlns:cx8="http://schemas.microsoft.com/office/drawing/2016/5/14/chartex" xmlns:mc="http://schemas.openxmlformats.org/markup-compatibility/2006" xmlns:aink="http://schemas.microsoft.com/office/drawing/2016/ink" xmlns:am3d="http://schemas.microsoft.com/office/drawing/2017/model3d" xmlns:o="urn:schemas-microsoft-com:office:office" xmlns:r="http://schemas.openxmlformats.org/officeDocument/2006/relationships" xmlns:m="http://schemas.openxmlformats.org/officeDocument/2006/math" xmlns:v="urn:schemas-microsoft-com:vml" xmlns:wp14="http://schemas.microsoft.com/office/word/2010/wordprocessingDrawing" xmlns:wp="http://schemas.openxmlformats.org/drawingml/2006/wordprocessingDrawing" xmlns:w10="urn:schemas-microsoft-com:office:word" xmlns:w="http://schemas.openxmlformats.org/wordprocessingml/2006/main" xmlns:w14="http://schemas.microsoft.com/office/word/2010/wordml" xmlns:w15="http://schemas.microsoft.com/office/word/2012/wordml" xmlns:w16cex="http://schemas.microsoft.com/office/word/2018/wordml/cex" xmlns:w16cid="http://schemas.microsoft.com/office/word/2016/wordml/cid" xmlns:w16="http://schemas.microsoft.com/office/word/2018/wordml" xmlns:w16se="http://schemas.microsoft.com/office/word/2015/wordml/symex" xmlns:wpg="http://schemas.microsoft.com/office/word/2010/wordprocessingGroup" xmlns:wpi="http://schemas.microsoft.com/office/word/2010/wordprocessingInk" xmlns:wne="http://schemas.microsoft.com/office/word/2006/wordml" xmlns:wps="http://schemas.microsoft.com/office/word/2010/wordprocessingShape" mc:Ignorable="w14 w15 w16se w16cid w16 w16cex wp14">
   <w15:person w15:author="Diaz,Renata M">
     <w15:presenceInfo w15:providerId="AD" w15:userId="S::diaz.renata@ufl.edu::887f1fd4-2761-4d05-a769-649c729a9df8"/>
+  </w15:person>
+  <w15:person w15:author="Ernest, Morgan">
+    <w15:presenceInfo w15:providerId="AD" w15:userId="S::skmorgane@ufl.edu::8bdbff9f-609a-4f8d-8d10-6c72c204f1d3"/>
   </w15:person>
 </w15:people>
 </file>

</xml_diff>